<commit_message>
edits to description of synthesis procedure and other stuff
</commit_message>
<xml_diff>
--- a/output/papers/JASA - Round 2/Author response (JASA, Persson, Barreda & Jaeger, 2024).docx
+++ b/output/papers/JASA - Round 2/Author response (JASA, Persson, Barreda & Jaeger, 2024).docx
@@ -577,7 +577,7 @@
           <w:color w:val="0070C0"/>
           <w:lang w:val="en-US"/>
         </w:rPr>
-        <w:t>This is a g</w:t>
+        <w:t xml:space="preserve">This is a good point. Generally, we would expect models to provide a better fit for later behavioral trials. </w:t>
       </w:r>
       <w:r>
         <w:rPr>
@@ -585,7 +585,7 @@
           <w:color w:val="0070C0"/>
           <w:lang w:val="en-US"/>
         </w:rPr>
-        <w:t>ood point. Generally</w:t>
+        <w:t>However, we</w:t>
       </w:r>
       <w:r>
         <w:rPr>
@@ -593,7 +593,7 @@
           <w:color w:val="0070C0"/>
           <w:lang w:val="en-US"/>
         </w:rPr>
-        <w:t>,</w:t>
+        <w:t xml:space="preserve"> expect relatively little signal here as</w:t>
       </w:r>
       <w:r>
         <w:rPr>
@@ -601,7 +601,7 @@
           <w:color w:val="0070C0"/>
           <w:lang w:val="en-US"/>
         </w:rPr>
-        <w:t xml:space="preserve"> we would expect </w:t>
+        <w:t xml:space="preserve"> each</w:t>
       </w:r>
       <w:r>
         <w:rPr>
@@ -609,15 +609,23 @@
           <w:color w:val="0070C0"/>
           <w:lang w:val="en-US"/>
         </w:rPr>
-        <w:t>models to provide a better fit for later behavioral trials</w:t>
-      </w:r>
+        <w:t xml:space="preserve"> data point is quite </w:t>
+      </w:r>
+      <w:commentRangeStart w:id="1"/>
       <w:r>
         <w:rPr>
           <w:rFonts w:ascii="Aptos" w:hAnsi="Aptos"/>
           <w:color w:val="0070C0"/>
           <w:lang w:val="en-US"/>
         </w:rPr>
-        <w:t xml:space="preserve">. </w:t>
+        <w:t>noisy</w:t>
+      </w:r>
+      <w:commentRangeEnd w:id="1"/>
+      <w:r>
+        <w:rPr>
+          <w:rStyle w:val="Kommentarsreferens"/>
+        </w:rPr>
+        <w:commentReference w:id="1"/>
       </w:r>
       <w:r>
         <w:rPr>
@@ -625,15 +633,39 @@
           <w:color w:val="0070C0"/>
           <w:lang w:val="en-US"/>
         </w:rPr>
-        <w:t>However, we</w:t>
-      </w:r>
-      <w:r>
+        <w:t>.</w:t>
+      </w:r>
+    </w:p>
+    <w:p>
+      <w:pPr>
+        <w:spacing w:after="0" w:line="240" w:lineRule="auto"/>
         <w:rPr>
           <w:rFonts w:ascii="Aptos" w:hAnsi="Aptos"/>
-          <w:color w:val="0070C0"/>
-          <w:lang w:val="en-US"/>
-        </w:rPr>
-        <w:t xml:space="preserve"> expect relatively little signal here as</w:t>
+          <w:color w:val="000000"/>
+          <w:lang w:val="en-US"/>
+        </w:rPr>
+      </w:pPr>
+    </w:p>
+    <w:p>
+      <w:pPr>
+        <w:spacing w:after="0" w:line="240" w:lineRule="auto"/>
+        <w:rPr>
+          <w:rFonts w:eastAsia="Times New Roman" w:cs="Times New Roman"/>
+          <w:color w:val="000000"/>
+          <w:kern w:val="0"/>
+          <w:lang w:val="en-US" w:eastAsia="sv-SE"/>
+          <w14:ligatures w14:val="none"/>
+        </w:rPr>
+      </w:pPr>
+      <w:r>
+        <w:rPr>
+          <w:rFonts w:eastAsia="Times New Roman" w:cs="Times New Roman"/>
+          <w:color w:val="0070C0"/>
+          <w:kern w:val="0"/>
+          <w:lang w:val="en-US" w:eastAsia="sv-SE"/>
+          <w14:ligatures w14:val="none"/>
+        </w:rPr>
+        <w:t xml:space="preserve">Thanks for catching these issues. We </w:t>
       </w:r>
       <w:r>
         <w:rPr>
@@ -641,87 +673,7 @@
           <w:color w:val="0070C0"/>
           <w:lang w:val="en-US"/>
         </w:rPr>
-        <w:t xml:space="preserve"> each</w:t>
-      </w:r>
-      <w:r>
-        <w:rPr>
-          <w:rFonts w:ascii="Aptos" w:hAnsi="Aptos"/>
-          <w:color w:val="0070C0"/>
-          <w:lang w:val="en-US"/>
-        </w:rPr>
-        <w:t xml:space="preserve"> data point is quite </w:t>
-      </w:r>
-      <w:commentRangeStart w:id="1"/>
-      <w:r>
-        <w:rPr>
-          <w:rFonts w:ascii="Aptos" w:hAnsi="Aptos"/>
-          <w:color w:val="0070C0"/>
-          <w:lang w:val="en-US"/>
-        </w:rPr>
-        <w:t>noisy</w:t>
-      </w:r>
-      <w:commentRangeEnd w:id="1"/>
-      <w:r>
-        <w:rPr>
-          <w:rStyle w:val="Kommentarsreferens"/>
-        </w:rPr>
-        <w:commentReference w:id="1"/>
-      </w:r>
-      <w:r>
-        <w:rPr>
-          <w:rFonts w:ascii="Aptos" w:hAnsi="Aptos"/>
-          <w:color w:val="0070C0"/>
-          <w:lang w:val="en-US"/>
-        </w:rPr>
-        <w:t>.</w:t>
-      </w:r>
-    </w:p>
-    <w:p>
-      <w:pPr>
-        <w:spacing w:after="0" w:line="240" w:lineRule="auto"/>
-        <w:rPr>
-          <w:rFonts w:ascii="Aptos" w:hAnsi="Aptos"/>
-          <w:color w:val="000000"/>
-          <w:lang w:val="en-US"/>
-        </w:rPr>
-      </w:pPr>
-    </w:p>
-    <w:p>
-      <w:pPr>
-        <w:spacing w:after="0" w:line="240" w:lineRule="auto"/>
-        <w:rPr>
-          <w:rFonts w:eastAsia="Times New Roman" w:cs="Times New Roman"/>
-          <w:color w:val="000000"/>
-          <w:kern w:val="0"/>
-          <w:lang w:val="en-US" w:eastAsia="sv-SE"/>
-          <w14:ligatures w14:val="none"/>
-        </w:rPr>
-      </w:pPr>
-      <w:r>
-        <w:rPr>
-          <w:rFonts w:eastAsia="Times New Roman" w:cs="Times New Roman"/>
-          <w:color w:val="0070C0"/>
-          <w:kern w:val="0"/>
-          <w:lang w:val="en-US" w:eastAsia="sv-SE"/>
-          <w14:ligatures w14:val="none"/>
-        </w:rPr>
-        <w:t xml:space="preserve">Thanks for catching these issues. We </w:t>
-      </w:r>
-      <w:r>
-        <w:rPr>
-          <w:rFonts w:ascii="Aptos" w:hAnsi="Aptos"/>
-          <w:color w:val="0070C0"/>
-          <w:lang w:val="en-US"/>
-        </w:rPr>
-        <w:t>have now fixed all of them</w:t>
-      </w:r>
-      <w:r>
-        <w:rPr>
-          <w:rFonts w:ascii="Aptos" w:hAnsi="Aptos"/>
-          <w:color w:val="0070C0"/>
-          <w:lang w:val="en-US"/>
-        </w:rPr>
-        <w:t>:</w:t>
+        <w:t>have now fixed all of them:</w:t>
       </w:r>
       <w:r>
         <w:rPr>
@@ -756,49 +708,33 @@
           <w:color w:val="000000"/>
           <w:lang w:val="en-US"/>
         </w:rPr>
-        <w:t>Line 386: Citation uses the last name only. </w:t>
-      </w:r>
-    </w:p>
-    <w:p>
-      <w:pPr>
-        <w:spacing w:after="0" w:line="240" w:lineRule="auto"/>
+        <w:t>L</w:t>
+      </w:r>
+      <w:r>
         <w:rPr>
           <w:rFonts w:ascii="Aptos" w:hAnsi="Aptos"/>
           <w:color w:val="000000"/>
           <w:lang w:val="en-US"/>
         </w:rPr>
-      </w:pPr>
-      <w:r>
+        <w:t>ine 386: Citation uses the last name only. </w:t>
+      </w:r>
+    </w:p>
+    <w:p>
+      <w:pPr>
+        <w:spacing w:after="0" w:line="240" w:lineRule="auto"/>
         <w:rPr>
           <w:rFonts w:ascii="Aptos" w:hAnsi="Aptos"/>
           <w:color w:val="000000"/>
           <w:lang w:val="en-US"/>
         </w:rPr>
-        <w:t xml:space="preserve">Figure 5, panel B: Numerals in yellow are very hard to see on a white </w:t>
-      </w:r>
-      <w:commentRangeStart w:id="2"/>
+      </w:pPr>
       <w:r>
         <w:rPr>
           <w:rFonts w:ascii="Aptos" w:hAnsi="Aptos"/>
           <w:color w:val="000000"/>
           <w:lang w:val="en-US"/>
         </w:rPr>
-        <w:t>background</w:t>
-      </w:r>
-      <w:commentRangeEnd w:id="2"/>
-      <w:r>
-        <w:rPr>
-          <w:rStyle w:val="Kommentarsreferens"/>
-        </w:rPr>
-        <w:commentReference w:id="2"/>
-      </w:r>
-      <w:r>
-        <w:rPr>
-          <w:rFonts w:ascii="Aptos" w:hAnsi="Aptos"/>
-          <w:color w:val="000000"/>
-          <w:lang w:val="en-US"/>
-        </w:rPr>
-        <w:t>.</w:t>
+        <w:t>Figure 5, panel B: Numerals in yellow are very hard to see on a white background.</w:t>
       </w:r>
     </w:p>
     <w:p>
@@ -923,7 +859,7 @@
           <w14:ligatures w14:val="none"/>
         </w:rPr>
       </w:pPr>
-      <w:commentRangeStart w:id="3"/>
+      <w:commentRangeStart w:id="2"/>
       <w:r>
         <w:rPr>
           <w:rFonts w:eastAsia="Times New Roman" w:cs="Times New Roman"/>
@@ -934,22 +870,22 @@
         </w:rPr>
         <w:t>[summary omitted]</w:t>
       </w:r>
-      <w:commentRangeEnd w:id="3"/>
+      <w:commentRangeEnd w:id="2"/>
       <w:r>
         <w:rPr>
           <w:rStyle w:val="Kommentarsreferens"/>
         </w:rPr>
-        <w:commentReference w:id="3"/>
-      </w:r>
-    </w:p>
-    <w:p>
-      <w:pPr>
-        <w:spacing w:after="0" w:line="240" w:lineRule="auto"/>
-        <w:rPr>
-          <w:rFonts w:eastAsia="Times New Roman" w:cs="Times New Roman"/>
-          <w:color w:val="000000"/>
-          <w:kern w:val="0"/>
-          <w:lang w:eastAsia="sv-SE"/>
+        <w:commentReference w:id="2"/>
+      </w:r>
+    </w:p>
+    <w:p>
+      <w:pPr>
+        <w:spacing w:after="0" w:line="240" w:lineRule="auto"/>
+        <w:rPr>
+          <w:rFonts w:eastAsia="Times New Roman" w:cs="Times New Roman"/>
+          <w:color w:val="000000"/>
+          <w:kern w:val="0"/>
+          <w:lang w:val="en-US" w:eastAsia="sv-SE"/>
           <w14:ligatures w14:val="none"/>
         </w:rPr>
       </w:pPr>
@@ -1640,6 +1576,307 @@
         </w:rPr>
         <w:t xml:space="preserve">. 3, lines 79-81: “While such intrinsic accounts arguably entail more computational complexity than static transformations …” Confusing sentence – </w:t>
       </w:r>
+      <w:commentRangeStart w:id="3"/>
+      <w:r>
+        <w:rPr>
+          <w:rFonts w:eastAsia="Times New Roman" w:cs="Times New Roman"/>
+          <w:color w:val="000000"/>
+          <w:kern w:val="0"/>
+          <w:lang w:val="en-US" w:eastAsia="sv-SE"/>
+          <w14:ligatures w14:val="none"/>
+        </w:rPr>
+        <w:t xml:space="preserve">what does “static” </w:t>
+      </w:r>
+      <w:commentRangeEnd w:id="3"/>
+      <w:r>
+        <w:rPr>
+          <w:rStyle w:val="Kommentarsreferens"/>
+        </w:rPr>
+        <w:commentReference w:id="3"/>
+      </w:r>
+      <w:r>
+        <w:rPr>
+          <w:rFonts w:eastAsia="Times New Roman" w:cs="Times New Roman"/>
+          <w:color w:val="000000"/>
+          <w:kern w:val="0"/>
+          <w:lang w:val="en-US" w:eastAsia="sv-SE"/>
+          <w14:ligatures w14:val="none"/>
+        </w:rPr>
+        <w:t xml:space="preserve">mean here? This needs </w:t>
+      </w:r>
+      <w:r>
+        <w:rPr>
+          <w:rFonts w:eastAsia="Times New Roman" w:cs="Times New Roman"/>
+          <w:color w:val="000000"/>
+          <w:kern w:val="0"/>
+          <w:lang w:val="en-US" w:eastAsia="sv-SE"/>
+          <w14:ligatures w14:val="none"/>
+        </w:rPr>
+        <w:t>clarification.</w:t>
+      </w:r>
+    </w:p>
+    <w:p>
+      <w:pPr>
+        <w:spacing w:after="0" w:line="240" w:lineRule="auto"/>
+        <w:rPr>
+          <w:rFonts w:eastAsia="Times New Roman" w:cs="Times New Roman"/>
+          <w:color w:val="000000"/>
+          <w:kern w:val="0"/>
+          <w:lang w:val="en-US" w:eastAsia="sv-SE"/>
+          <w14:ligatures w14:val="none"/>
+        </w:rPr>
+      </w:pPr>
+      <w:r>
+        <w:rPr>
+          <w:rFonts w:eastAsia="Times New Roman" w:cs="Times New Roman"/>
+          <w:color w:val="000000"/>
+          <w:kern w:val="0"/>
+          <w:lang w:val="en-US" w:eastAsia="sv-SE"/>
+          <w14:ligatures w14:val="none"/>
+        </w:rPr>
+        <w:t xml:space="preserve"> </w:t>
+      </w:r>
+    </w:p>
+    <w:p>
+      <w:pPr>
+        <w:spacing w:after="0" w:line="240" w:lineRule="auto"/>
+        <w:rPr>
+          <w:rFonts w:eastAsia="Times New Roman" w:cs="Times New Roman"/>
+          <w:color w:val="000000"/>
+          <w:kern w:val="0"/>
+          <w:lang w:val="en-US" w:eastAsia="sv-SE"/>
+          <w14:ligatures w14:val="none"/>
+        </w:rPr>
+      </w:pPr>
+      <w:r>
+        <w:rPr>
+          <w:rFonts w:eastAsia="Times New Roman" w:cs="Times New Roman"/>
+          <w:color w:val="000000"/>
+          <w:kern w:val="0"/>
+          <w:lang w:val="en-US" w:eastAsia="sv-SE"/>
+          <w14:ligatures w14:val="none"/>
+        </w:rPr>
+        <w:t xml:space="preserve">p. 11, line 201: “random guessing”. Could there be an intermediate level between these two alternatives, not entirely random, but only based on incomplete or inaccurate assessment of the acoustic properties? </w:t>
+      </w:r>
+    </w:p>
+    <w:p>
+      <w:pPr>
+        <w:spacing w:after="0" w:line="240" w:lineRule="auto"/>
+        <w:rPr>
+          <w:rFonts w:eastAsia="Times New Roman" w:cs="Times New Roman"/>
+          <w:color w:val="000000"/>
+          <w:kern w:val="0"/>
+          <w:lang w:val="en-US" w:eastAsia="sv-SE"/>
+          <w14:ligatures w14:val="none"/>
+        </w:rPr>
+      </w:pPr>
+    </w:p>
+    <w:p>
+      <w:pPr>
+        <w:spacing w:after="0" w:line="240" w:lineRule="auto"/>
+        <w:rPr>
+          <w:rFonts w:eastAsia="Times New Roman" w:cs="Times New Roman"/>
+          <w:color w:val="000000"/>
+          <w:kern w:val="0"/>
+          <w:lang w:val="en-US" w:eastAsia="sv-SE"/>
+          <w14:ligatures w14:val="none"/>
+        </w:rPr>
+      </w:pPr>
+      <w:r>
+        <w:rPr>
+          <w:rFonts w:eastAsia="Times New Roman" w:cs="Times New Roman"/>
+          <w:color w:val="000000"/>
+          <w:kern w:val="0"/>
+          <w:lang w:val="en-US" w:eastAsia="sv-SE"/>
+          <w14:ligatures w14:val="none"/>
+        </w:rPr>
+        <w:lastRenderedPageBreak/>
+        <w:t xml:space="preserve">p. 14, middle of paragraph: “The bandwidth manipulation implied that formants became stronger as the vowel unfolded”. “Stronger” is unclear; did you mean that narrower formants produce more intense spectral peaks? This is hard to see in a spectrogram display. </w:t>
+      </w:r>
+    </w:p>
+    <w:p>
+      <w:pPr>
+        <w:spacing w:after="0" w:line="240" w:lineRule="auto"/>
+        <w:rPr>
+          <w:rFonts w:eastAsia="Times New Roman" w:cs="Times New Roman"/>
+          <w:color w:val="000000"/>
+          <w:kern w:val="0"/>
+          <w:lang w:val="en-US" w:eastAsia="sv-SE"/>
+          <w14:ligatures w14:val="none"/>
+        </w:rPr>
+      </w:pPr>
+    </w:p>
+    <w:p>
+      <w:pPr>
+        <w:spacing w:after="0" w:line="240" w:lineRule="auto"/>
+        <w:rPr>
+          <w:rFonts w:eastAsia="Times New Roman" w:cs="Times New Roman"/>
+          <w:color w:val="000000"/>
+          <w:kern w:val="0"/>
+          <w:lang w:val="en-US" w:eastAsia="sv-SE"/>
+          <w14:ligatures w14:val="none"/>
+        </w:rPr>
+      </w:pPr>
+      <w:r>
+        <w:rPr>
+          <w:rFonts w:eastAsia="Times New Roman" w:cs="Times New Roman"/>
+          <w:color w:val="000000"/>
+          <w:kern w:val="0"/>
+          <w:lang w:val="en-US" w:eastAsia="sv-SE"/>
+          <w14:ligatures w14:val="none"/>
+        </w:rPr>
+        <w:t xml:space="preserve">p. 14, bottom line: Were the parameters taken from Wade et al. 2007 </w:t>
+      </w:r>
+      <w:proofErr w:type="gramStart"/>
+      <w:r>
+        <w:rPr>
+          <w:rFonts w:eastAsia="Times New Roman" w:cs="Times New Roman"/>
+          <w:color w:val="000000"/>
+          <w:kern w:val="0"/>
+          <w:lang w:val="en-US" w:eastAsia="sv-SE"/>
+          <w14:ligatures w14:val="none"/>
+        </w:rPr>
+        <w:t>similar to</w:t>
+      </w:r>
+      <w:proofErr w:type="gramEnd"/>
+      <w:r>
+        <w:rPr>
+          <w:rFonts w:eastAsia="Times New Roman" w:cs="Times New Roman"/>
+          <w:color w:val="000000"/>
+          <w:kern w:val="0"/>
+          <w:lang w:val="en-US" w:eastAsia="sv-SE"/>
+          <w14:ligatures w14:val="none"/>
+        </w:rPr>
+        <w:t xml:space="preserve"> those of the talker in Experiment 1a?</w:t>
+      </w:r>
+    </w:p>
+    <w:p>
+      <w:pPr>
+        <w:spacing w:after="0" w:line="240" w:lineRule="auto"/>
+        <w:rPr>
+          <w:rFonts w:eastAsia="Times New Roman" w:cs="Times New Roman"/>
+          <w:color w:val="0070C0"/>
+          <w:kern w:val="0"/>
+          <w:lang w:val="en-US" w:eastAsia="sv-SE"/>
+          <w14:ligatures w14:val="none"/>
+        </w:rPr>
+      </w:pPr>
+      <w:r>
+        <w:rPr>
+          <w:rFonts w:eastAsia="Times New Roman" w:cs="Times New Roman"/>
+          <w:color w:val="0070C0"/>
+          <w:kern w:val="0"/>
+          <w:lang w:val="en-US" w:eastAsia="sv-SE"/>
+          <w14:ligatures w14:val="none"/>
+        </w:rPr>
+        <w:t xml:space="preserve">These values were </w:t>
+      </w:r>
+      <w:r>
+        <w:rPr>
+          <w:rFonts w:eastAsia="Times New Roman" w:cs="Times New Roman"/>
+          <w:color w:val="0070C0"/>
+          <w:kern w:val="0"/>
+          <w:lang w:val="en-US" w:eastAsia="sv-SE"/>
+          <w14:ligatures w14:val="none"/>
+        </w:rPr>
+        <w:t>extracted</w:t>
+      </w:r>
+      <w:r>
+        <w:rPr>
+          <w:rFonts w:eastAsia="Times New Roman" w:cs="Times New Roman"/>
+          <w:color w:val="0070C0"/>
+          <w:kern w:val="0"/>
+          <w:lang w:val="en-US" w:eastAsia="sv-SE"/>
+          <w14:ligatures w14:val="none"/>
+        </w:rPr>
+        <w:t xml:space="preserve"> from the *had* token used for resynthesis</w:t>
+      </w:r>
+      <w:r>
+        <w:rPr>
+          <w:rFonts w:eastAsia="Times New Roman" w:cs="Times New Roman"/>
+          <w:color w:val="0070C0"/>
+          <w:kern w:val="0"/>
+          <w:lang w:val="en-US" w:eastAsia="sv-SE"/>
+          <w14:ligatures w14:val="none"/>
+        </w:rPr>
+        <w:t xml:space="preserve"> (and thus from the talker in Experiment 1a)</w:t>
+      </w:r>
+      <w:r>
+        <w:rPr>
+          <w:rFonts w:eastAsia="Times New Roman" w:cs="Times New Roman"/>
+          <w:color w:val="0070C0"/>
+          <w:kern w:val="0"/>
+          <w:lang w:val="en-US" w:eastAsia="sv-SE"/>
+          <w14:ligatures w14:val="none"/>
+        </w:rPr>
+        <w:t>, and not taken from Wade et al. 2007. This is now clarified in the text.</w:t>
+      </w:r>
+    </w:p>
+    <w:p>
+      <w:pPr>
+        <w:spacing w:after="0" w:line="240" w:lineRule="auto"/>
+        <w:rPr>
+          <w:rFonts w:eastAsia="Times New Roman" w:cs="Times New Roman"/>
+          <w:color w:val="000000"/>
+          <w:kern w:val="0"/>
+          <w:lang w:val="en-US" w:eastAsia="sv-SE"/>
+          <w14:ligatures w14:val="none"/>
+        </w:rPr>
+      </w:pPr>
+    </w:p>
+    <w:p>
+      <w:pPr>
+        <w:spacing w:after="0" w:line="240" w:lineRule="auto"/>
+        <w:rPr>
+          <w:rFonts w:eastAsia="Times New Roman" w:cs="Times New Roman"/>
+          <w:color w:val="000000"/>
+          <w:kern w:val="0"/>
+          <w:lang w:val="en-US" w:eastAsia="sv-SE"/>
+          <w14:ligatures w14:val="none"/>
+        </w:rPr>
+      </w:pPr>
+      <w:r>
+        <w:rPr>
+          <w:rFonts w:eastAsia="Times New Roman" w:cs="Times New Roman"/>
+          <w:color w:val="000000"/>
+          <w:kern w:val="0"/>
+          <w:lang w:val="en-US" w:eastAsia="sv-SE"/>
+          <w14:ligatures w14:val="none"/>
+        </w:rPr>
+        <w:t>p. 19, lines 337-338: "acoustically similar" may not be the best metric for this comparison; "</w:t>
+      </w:r>
+      <w:r>
+        <w:rPr>
+          <w:rFonts w:eastAsia="Times New Roman" w:cs="Times New Roman"/>
+          <w:color w:val="000000"/>
+          <w:kern w:val="0"/>
+          <w:lang w:val="en-US" w:eastAsia="sv-SE"/>
+          <w14:ligatures w14:val="none"/>
+        </w:rPr>
+        <w:t xml:space="preserve">auditorily similar” is what matters. A difference of 30 Hz in F2 may not be discriminable, while a 30 Hz difference in F1 likely would be (e.g., studies by </w:t>
+      </w:r>
+      <w:proofErr w:type="spellStart"/>
+      <w:r>
+        <w:rPr>
+          <w:rFonts w:eastAsia="Times New Roman" w:cs="Times New Roman"/>
+          <w:color w:val="000000"/>
+          <w:kern w:val="0"/>
+          <w:lang w:val="en-US" w:eastAsia="sv-SE"/>
+          <w14:ligatures w14:val="none"/>
+        </w:rPr>
+        <w:t>Kewley</w:t>
+      </w:r>
+      <w:proofErr w:type="spellEnd"/>
+      <w:r>
+        <w:rPr>
+          <w:rFonts w:eastAsia="Times New Roman" w:cs="Times New Roman"/>
+          <w:color w:val="000000"/>
+          <w:kern w:val="0"/>
+          <w:lang w:val="en-US" w:eastAsia="sv-SE"/>
+          <w14:ligatures w14:val="none"/>
+        </w:rPr>
+        <w:t xml:space="preserve">-Port and colleagues). A quick </w:t>
+      </w:r>
       <w:commentRangeStart w:id="4"/>
       <w:r>
         <w:rPr>
@@ -1649,7 +1886,7 @@
           <w:lang w:val="en-US" w:eastAsia="sv-SE"/>
           <w14:ligatures w14:val="none"/>
         </w:rPr>
-        <w:t xml:space="preserve">what does “static” </w:t>
+        <w:t xml:space="preserve">check </w:t>
       </w:r>
       <w:commentRangeEnd w:id="4"/>
       <w:r>
@@ -1666,30 +1903,112 @@
           <w:lang w:val="en-US" w:eastAsia="sv-SE"/>
           <w14:ligatures w14:val="none"/>
         </w:rPr>
-        <w:t xml:space="preserve">mean here? This needs </w:t>
-      </w:r>
-      <w:r>
-        <w:rPr>
-          <w:rFonts w:eastAsia="Times New Roman" w:cs="Times New Roman"/>
-          <w:color w:val="000000"/>
-          <w:kern w:val="0"/>
-          <w:lang w:val="en-US" w:eastAsia="sv-SE"/>
-          <w14:ligatures w14:val="none"/>
-        </w:rPr>
-        <w:t>clarification.</w:t>
-      </w:r>
-    </w:p>
-    <w:p>
-      <w:pPr>
-        <w:spacing w:after="0" w:line="240" w:lineRule="auto"/>
-        <w:rPr>
-          <w:rFonts w:eastAsia="Times New Roman" w:cs="Times New Roman"/>
-          <w:color w:val="000000"/>
-          <w:kern w:val="0"/>
-          <w:lang w:val="en-US" w:eastAsia="sv-SE"/>
-          <w14:ligatures w14:val="none"/>
-        </w:rPr>
-      </w:pPr>
+        <w:t xml:space="preserve">might be to make the same comparison in log Hz space. </w:t>
+      </w:r>
+    </w:p>
+    <w:p>
+      <w:pPr>
+        <w:spacing w:after="0" w:line="240" w:lineRule="auto"/>
+        <w:rPr>
+          <w:rFonts w:eastAsia="Times New Roman" w:cs="Times New Roman"/>
+          <w:color w:val="000000"/>
+          <w:kern w:val="0"/>
+          <w:lang w:val="en-US" w:eastAsia="sv-SE"/>
+          <w14:ligatures w14:val="none"/>
+        </w:rPr>
+      </w:pPr>
+    </w:p>
+    <w:p>
+      <w:pPr>
+        <w:spacing w:after="0" w:line="240" w:lineRule="auto"/>
+        <w:rPr>
+          <w:rFonts w:eastAsia="Times New Roman" w:cs="Times New Roman"/>
+          <w:color w:val="000000"/>
+          <w:kern w:val="0"/>
+          <w:lang w:val="en-US" w:eastAsia="sv-SE"/>
+          <w14:ligatures w14:val="none"/>
+        </w:rPr>
+      </w:pPr>
+      <w:r>
+        <w:rPr>
+          <w:rFonts w:eastAsia="Times New Roman" w:cs="Times New Roman"/>
+          <w:color w:val="000000"/>
+          <w:kern w:val="0"/>
+          <w:lang w:val="en-US" w:eastAsia="sv-SE"/>
+          <w14:ligatures w14:val="none"/>
+        </w:rPr>
+        <w:t>p. 35: “For example, a model can exhibit high correlations with listeners’ responses even when its</w:t>
+      </w:r>
+      <w:r>
+        <w:rPr>
+          <w:rFonts w:eastAsia="Times New Roman" w:cs="Times New Roman"/>
+          <w:color w:val="000000"/>
+          <w:kern w:val="0"/>
+          <w:lang w:val="en-US" w:eastAsia="sv-SE"/>
+          <w14:ligatures w14:val="none"/>
+        </w:rPr>
+        <w:t xml:space="preserve"> predictions are systematically </w:t>
+      </w:r>
+      <w:r>
+        <w:rPr>
+          <w:rFonts w:eastAsia="Times New Roman" w:cs="Times New Roman"/>
+          <w:color w:val="000000"/>
+          <w:kern w:val="0"/>
+          <w:lang w:val="en-US" w:eastAsia="sv-SE"/>
+          <w14:ligatures w14:val="none"/>
+        </w:rPr>
+        <w:t>‘o</w:t>
+      </w:r>
+      <w:r>
+        <w:rPr>
+          <w:rFonts w:eastAsia="Times New Roman" w:cs="Times New Roman"/>
+          <w:color w:val="000000"/>
+          <w:kern w:val="0"/>
+          <w:lang w:val="en-US" w:eastAsia="sv-SE"/>
+          <w14:ligatures w14:val="none"/>
+        </w:rPr>
+        <w:t>ff</w:t>
+      </w:r>
+      <w:r>
+        <w:rPr>
+          <w:rFonts w:eastAsia="Times New Roman" w:cs="Times New Roman"/>
+          <w:color w:val="000000"/>
+          <w:kern w:val="0"/>
+          <w:lang w:val="en-US" w:eastAsia="sv-SE"/>
+          <w14:ligatures w14:val="none"/>
+        </w:rPr>
+        <w:t xml:space="preserve">’.” Can you give an example that might produce this outcome? </w:t>
+      </w:r>
+      <w:r>
+        <w:rPr>
+          <w:rFonts w:eastAsia="Times New Roman" w:cs="Times New Roman"/>
+          <w:color w:val="000000"/>
+          <w:kern w:val="0"/>
+          <w:lang w:val="en-US" w:eastAsia="sv-SE"/>
+          <w14:ligatures w14:val="none"/>
+        </w:rPr>
+        <w:t>Two lines below:</w:t>
+      </w:r>
+      <w:r>
+        <w:rPr>
+          <w:rFonts w:eastAsia="Times New Roman" w:cs="Times New Roman"/>
+          <w:color w:val="000000"/>
+          <w:kern w:val="0"/>
+          <w:lang w:val="en-US" w:eastAsia="sv-SE"/>
+          <w14:ligatures w14:val="none"/>
+        </w:rPr>
+        <w:t xml:space="preserve"> “</w:t>
+      </w:r>
+      <w:r>
+        <w:rPr>
+          <w:rFonts w:eastAsia="Times New Roman" w:cs="Times New Roman"/>
+          <w:color w:val="000000"/>
+          <w:kern w:val="0"/>
+          <w:lang w:val="en-US" w:eastAsia="sv-SE"/>
+          <w14:ligatures w14:val="none"/>
+        </w:rPr>
+        <w:t>sufficiently much”</w:t>
+      </w:r>
       <w:r>
         <w:rPr>
           <w:rFonts w:eastAsia="Times New Roman" w:cs="Times New Roman"/>
@@ -1700,150 +2019,89 @@
         </w:rPr>
         <w:t xml:space="preserve"> </w:t>
       </w:r>
-    </w:p>
-    <w:p>
-      <w:pPr>
-        <w:spacing w:after="0" w:line="240" w:lineRule="auto"/>
-        <w:rPr>
-          <w:rFonts w:eastAsia="Times New Roman" w:cs="Times New Roman"/>
-          <w:color w:val="000000"/>
-          <w:kern w:val="0"/>
-          <w:lang w:val="en-US" w:eastAsia="sv-SE"/>
-          <w14:ligatures w14:val="none"/>
-        </w:rPr>
-      </w:pPr>
-      <w:r>
-        <w:rPr>
-          <w:rFonts w:eastAsia="Times New Roman" w:cs="Times New Roman"/>
-          <w:color w:val="000000"/>
-          <w:kern w:val="0"/>
-          <w:lang w:val="en-US" w:eastAsia="sv-SE"/>
-          <w14:ligatures w14:val="none"/>
-        </w:rPr>
-        <w:t xml:space="preserve">p. 10: “One consequence of this is that the formant values of these recordings are clustered around the category means, and thus span only a comparatively small part of the phonetic space”. Means across what observations? Stimulus sample or population? Is this assumed or based on actual measurements? In the next sentence, in the phrase “potential secondary cues”, the word "potential" seems ambiguous/unnecessary. It </w:t>
-      </w:r>
-      <w:r>
-        <w:rPr>
-          <w:rFonts w:eastAsia="Times New Roman" w:cs="Times New Roman"/>
-          <w:color w:val="000000"/>
-          <w:kern w:val="0"/>
-          <w:lang w:val="en-US" w:eastAsia="sv-SE"/>
-          <w14:ligatures w14:val="none"/>
-        </w:rPr>
-        <w:lastRenderedPageBreak/>
-        <w:t xml:space="preserve">could mean "not well established in the literature", "varying in potency", "not always active or present (e.g., F0 in whispered vowels)". In the list of cues, consider including VISC. </w:t>
-      </w:r>
-    </w:p>
-    <w:p>
-      <w:pPr>
-        <w:spacing w:after="0" w:line="240" w:lineRule="auto"/>
-        <w:rPr>
-          <w:rFonts w:eastAsia="Times New Roman" w:cs="Times New Roman"/>
-          <w:color w:val="000000"/>
-          <w:kern w:val="0"/>
-          <w:lang w:val="en-US" w:eastAsia="sv-SE"/>
-          <w14:ligatures w14:val="none"/>
-        </w:rPr>
-      </w:pPr>
-    </w:p>
-    <w:p>
-      <w:pPr>
-        <w:spacing w:after="0" w:line="240" w:lineRule="auto"/>
-        <w:rPr>
-          <w:rFonts w:eastAsia="Times New Roman" w:cs="Times New Roman"/>
-          <w:color w:val="000000"/>
-          <w:kern w:val="0"/>
-          <w:lang w:val="en-US" w:eastAsia="sv-SE"/>
-          <w14:ligatures w14:val="none"/>
-        </w:rPr>
-      </w:pPr>
-      <w:r>
-        <w:rPr>
-          <w:rFonts w:eastAsia="Times New Roman" w:cs="Times New Roman"/>
-          <w:color w:val="000000"/>
-          <w:kern w:val="0"/>
-          <w:lang w:val="en-US" w:eastAsia="sv-SE"/>
-          <w14:ligatures w14:val="none"/>
-        </w:rPr>
-        <w:t xml:space="preserve">p. 11, line 201: “random guessing”. Could there be an intermediate level between these two alternatives, not entirely random, but only based on incomplete or inaccurate assessment of the acoustic properties? </w:t>
-      </w:r>
-    </w:p>
-    <w:p>
-      <w:pPr>
-        <w:spacing w:after="0" w:line="240" w:lineRule="auto"/>
-        <w:rPr>
-          <w:rFonts w:eastAsia="Times New Roman" w:cs="Times New Roman"/>
-          <w:color w:val="000000"/>
-          <w:kern w:val="0"/>
-          <w:lang w:val="en-US" w:eastAsia="sv-SE"/>
-          <w14:ligatures w14:val="none"/>
-        </w:rPr>
-      </w:pPr>
-    </w:p>
-    <w:p>
-      <w:pPr>
-        <w:spacing w:after="0" w:line="240" w:lineRule="auto"/>
-        <w:rPr>
-          <w:rFonts w:eastAsia="Times New Roman" w:cs="Times New Roman"/>
-          <w:color w:val="000000"/>
-          <w:kern w:val="0"/>
-          <w:lang w:val="en-US" w:eastAsia="sv-SE"/>
-          <w14:ligatures w14:val="none"/>
-        </w:rPr>
-      </w:pPr>
-      <w:r>
-        <w:rPr>
-          <w:rFonts w:eastAsia="Times New Roman" w:cs="Times New Roman"/>
-          <w:color w:val="000000"/>
-          <w:kern w:val="0"/>
-          <w:lang w:val="en-US" w:eastAsia="sv-SE"/>
-          <w14:ligatures w14:val="none"/>
-        </w:rPr>
-        <w:t>p</w:t>
-      </w:r>
-      <w:r>
-        <w:rPr>
-          <w:rFonts w:eastAsia="Times New Roman" w:cs="Times New Roman"/>
-          <w:color w:val="000000"/>
-          <w:kern w:val="0"/>
-          <w:lang w:val="en-US" w:eastAsia="sv-SE"/>
-          <w14:ligatures w14:val="none"/>
-        </w:rPr>
-        <w:t xml:space="preserve">. 12, line 220: “optional post-experiment survey” How many participants opted not to complete the survey? (apologies if this is answered elsewhere in the paper, but I did not see it). </w:t>
-      </w:r>
-    </w:p>
-    <w:p>
-      <w:pPr>
-        <w:spacing w:after="0" w:line="240" w:lineRule="auto"/>
-        <w:rPr>
-          <w:rFonts w:eastAsia="Times New Roman" w:cs="Times New Roman"/>
-          <w:color w:val="000000"/>
-          <w:kern w:val="0"/>
-          <w:lang w:val="en-US" w:eastAsia="sv-SE"/>
-          <w14:ligatures w14:val="none"/>
-        </w:rPr>
-      </w:pPr>
-    </w:p>
-    <w:p>
-      <w:pPr>
-        <w:spacing w:after="0" w:line="240" w:lineRule="auto"/>
-        <w:rPr>
-          <w:rFonts w:eastAsia="Times New Roman" w:cs="Times New Roman"/>
-          <w:color w:val="000000"/>
-          <w:kern w:val="0"/>
-          <w:lang w:val="en-US" w:eastAsia="sv-SE"/>
-          <w14:ligatures w14:val="none"/>
-        </w:rPr>
-      </w:pPr>
-      <w:r>
-        <w:rPr>
-          <w:rFonts w:eastAsia="Times New Roman" w:cs="Times New Roman"/>
-          <w:color w:val="000000"/>
-          <w:kern w:val="0"/>
-          <w:lang w:val="en-US" w:eastAsia="sv-SE"/>
-          <w14:ligatures w14:val="none"/>
-        </w:rPr>
-        <w:t>p.</w:t>
+      <w:r>
+        <w:rPr>
+          <w:rFonts w:eastAsia="Times New Roman" w:cs="Times New Roman"/>
+          <w:color w:val="000000"/>
+          <w:kern w:val="0"/>
+          <w:lang w:val="en-US" w:eastAsia="sv-SE"/>
+          <w14:ligatures w14:val="none"/>
+        </w:rPr>
+        <w:t xml:space="preserve">- awkward (and vague) phrase. </w:t>
+      </w:r>
+    </w:p>
+    <w:p>
+      <w:pPr>
+        <w:spacing w:after="0" w:line="240" w:lineRule="auto"/>
+        <w:rPr>
+          <w:rFonts w:eastAsia="Times New Roman" w:cs="Times New Roman"/>
+          <w:color w:val="000000"/>
+          <w:kern w:val="0"/>
+          <w:lang w:val="en-US" w:eastAsia="sv-SE"/>
+          <w14:ligatures w14:val="none"/>
+        </w:rPr>
+      </w:pPr>
+    </w:p>
+    <w:p>
+      <w:pPr>
+        <w:spacing w:after="0" w:line="240" w:lineRule="auto"/>
+        <w:rPr>
+          <w:rFonts w:eastAsia="Times New Roman" w:cs="Times New Roman"/>
+          <w:color w:val="000000"/>
+          <w:kern w:val="0"/>
+          <w:lang w:val="en-US" w:eastAsia="sv-SE"/>
+          <w14:ligatures w14:val="none"/>
+        </w:rPr>
+      </w:pPr>
+      <w:r>
+        <w:rPr>
+          <w:rFonts w:eastAsia="Times New Roman" w:cs="Times New Roman"/>
+          <w:color w:val="000000"/>
+          <w:kern w:val="0"/>
+          <w:lang w:val="en-US" w:eastAsia="sv-SE"/>
+          <w14:ligatures w14:val="none"/>
+        </w:rPr>
+        <w:t>p. 41, lines 699-700: “F</w:t>
+      </w:r>
+      <w:r>
+        <w:rPr>
+          <w:rFonts w:eastAsia="Times New Roman" w:cs="Times New Roman"/>
+          <w:color w:val="000000"/>
+          <w:kern w:val="0"/>
+          <w:lang w:val="en-US" w:eastAsia="sv-SE"/>
+          <w14:ligatures w14:val="none"/>
+        </w:rPr>
+        <w:t xml:space="preserve">igure 10 also shows how well accounts fit listeners’ responses for each </w:t>
+      </w:r>
+      <w:r>
+        <w:rPr>
+          <w:rFonts w:eastAsia="Times New Roman" w:cs="Times New Roman"/>
+          <w:color w:val="000000"/>
+          <w:kern w:val="0"/>
+          <w:lang w:val="en-US" w:eastAsia="sv-SE"/>
+          <w14:ligatures w14:val="none"/>
+        </w:rPr>
+        <w:t xml:space="preserve">test stimulus (opaqueness of the black points).” The shading </w:t>
+      </w:r>
+      <w:r>
+        <w:rPr>
+          <w:rFonts w:eastAsia="Times New Roman" w:cs="Times New Roman"/>
+          <w:color w:val="000000"/>
+          <w:kern w:val="0"/>
+          <w:lang w:val="en-US" w:eastAsia="sv-SE"/>
+          <w14:ligatures w14:val="none"/>
+        </w:rPr>
+        <w:t>i</w:t>
+      </w:r>
+      <w:r>
+        <w:rPr>
+          <w:rFonts w:eastAsia="Times New Roman" w:cs="Times New Roman"/>
+          <w:color w:val="000000"/>
+          <w:kern w:val="0"/>
+          <w:lang w:val="en-US" w:eastAsia="sv-SE"/>
+          <w14:ligatures w14:val="none"/>
+        </w:rPr>
+        <w:t>s</w:t>
       </w:r>
       <w:r>
         <w:rPr>
@@ -1855,214 +2113,6 @@
         </w:rPr>
         <w:t xml:space="preserve"> </w:t>
       </w:r>
-      <w:r>
-        <w:rPr>
-          <w:rFonts w:eastAsia="Times New Roman" w:cs="Times New Roman"/>
-          <w:color w:val="000000"/>
-          <w:kern w:val="0"/>
-          <w:lang w:val="en-US" w:eastAsia="sv-SE"/>
-          <w14:ligatures w14:val="none"/>
-        </w:rPr>
-        <w:t>13,</w:t>
-      </w:r>
-      <w:r>
-        <w:rPr>
-          <w:rFonts w:eastAsia="Times New Roman" w:cs="Times New Roman"/>
-          <w:color w:val="000000"/>
-          <w:kern w:val="0"/>
-          <w:lang w:val="en-US" w:eastAsia="sv-SE"/>
-          <w14:ligatures w14:val="none"/>
-        </w:rPr>
-        <w:t xml:space="preserve"> section </w:t>
-      </w:r>
-      <w:r>
-        <w:rPr>
-          <w:rFonts w:eastAsia="Times New Roman" w:cs="Times New Roman"/>
-          <w:color w:val="000000"/>
-          <w:kern w:val="0"/>
-          <w:lang w:val="en-US" w:eastAsia="sv-SE"/>
-          <w14:ligatures w14:val="none"/>
-        </w:rPr>
-        <w:t>2,</w:t>
-      </w:r>
-      <w:r>
-        <w:rPr>
-          <w:rFonts w:eastAsia="Times New Roman" w:cs="Times New Roman"/>
-          <w:color w:val="000000"/>
-          <w:kern w:val="0"/>
-          <w:lang w:val="en-US" w:eastAsia="sv-SE"/>
-          <w14:ligatures w14:val="none"/>
-        </w:rPr>
-        <w:t xml:space="preserve"> Materials: I found it difficult to follow the description of the synthesis method. </w:t>
-      </w:r>
-      <w:r>
-        <w:rPr>
-          <w:rFonts w:eastAsia="Times New Roman" w:cs="Times New Roman"/>
-          <w:color w:val="000000"/>
-          <w:kern w:val="0"/>
-          <w:lang w:val="en-US" w:eastAsia="sv-SE"/>
-          <w14:ligatures w14:val="none"/>
-        </w:rPr>
-        <w:t>Since the</w:t>
-      </w:r>
-      <w:r>
-        <w:rPr>
-          <w:rFonts w:eastAsia="Times New Roman" w:cs="Times New Roman"/>
-          <w:color w:val="000000"/>
-          <w:kern w:val="0"/>
-          <w:lang w:val="en-US" w:eastAsia="sv-SE"/>
-          <w14:ligatures w14:val="none"/>
-        </w:rPr>
-        <w:t xml:space="preserve"> study used a unique synthesis metho</w:t>
-      </w:r>
-      <w:r>
-        <w:rPr>
-          <w:rFonts w:eastAsia="Times New Roman" w:cs="Times New Roman"/>
-          <w:color w:val="000000"/>
-          <w:kern w:val="0"/>
-          <w:lang w:val="en-US" w:eastAsia="sv-SE"/>
-          <w14:ligatures w14:val="none"/>
-        </w:rPr>
-        <w:t>d</w:t>
-      </w:r>
-      <w:r>
-        <w:rPr>
-          <w:rFonts w:eastAsia="Times New Roman" w:cs="Times New Roman"/>
-          <w:color w:val="000000"/>
-          <w:kern w:val="0"/>
-          <w:lang w:val="en-US" w:eastAsia="sv-SE"/>
-          <w14:ligatures w14:val="none"/>
-        </w:rPr>
-        <w:t>,</w:t>
-      </w:r>
-      <w:r>
-        <w:rPr>
-          <w:rFonts w:eastAsia="Times New Roman" w:cs="Times New Roman"/>
-          <w:color w:val="000000"/>
-          <w:kern w:val="0"/>
-          <w:lang w:val="en-US" w:eastAsia="sv-SE"/>
-          <w14:ligatures w14:val="none"/>
-        </w:rPr>
-        <w:t xml:space="preserve"> </w:t>
-      </w:r>
-      <w:r>
-        <w:rPr>
-          <w:rFonts w:eastAsia="Times New Roman" w:cs="Times New Roman"/>
-          <w:color w:val="000000"/>
-          <w:kern w:val="0"/>
-          <w:lang w:val="en-US" w:eastAsia="sv-SE"/>
-          <w14:ligatures w14:val="none"/>
-        </w:rPr>
-        <w:t>it</w:t>
-      </w:r>
-      <w:r>
-        <w:rPr>
-          <w:rFonts w:eastAsia="Times New Roman" w:cs="Times New Roman"/>
-          <w:color w:val="000000"/>
-          <w:kern w:val="0"/>
-          <w:lang w:val="en-US" w:eastAsia="sv-SE"/>
-          <w14:ligatures w14:val="none"/>
-        </w:rPr>
-        <w:t xml:space="preserve"> is critical to provide sufficient information to </w:t>
-      </w:r>
-      <w:r>
-        <w:rPr>
-          <w:rFonts w:eastAsia="Times New Roman" w:cs="Times New Roman"/>
-          <w:color w:val="000000"/>
-          <w:kern w:val="0"/>
-          <w:lang w:val="en-US" w:eastAsia="sv-SE"/>
-          <w14:ligatures w14:val="none"/>
-        </w:rPr>
-        <w:t>readers to permit the study to be replicated. For example, “the /h/ sound [</w:t>
-      </w:r>
-      <w:r>
-        <w:rPr>
-          <w:rFonts w:eastAsia="Times New Roman" w:cs="Times New Roman"/>
-          <w:color w:val="000000"/>
-          <w:kern w:val="0"/>
-          <w:lang w:val="en-US" w:eastAsia="sv-SE"/>
-          <w14:ligatures w14:val="none"/>
-        </w:rPr>
-        <w:t xml:space="preserve">was filtered] inversely </w:t>
-      </w:r>
-      <w:r>
-        <w:rPr>
-          <w:rFonts w:eastAsia="Times New Roman" w:cs="Times New Roman"/>
-          <w:color w:val="000000"/>
-          <w:kern w:val="0"/>
-          <w:lang w:val="en-US" w:eastAsia="sv-SE"/>
-          <w14:ligatures w14:val="none"/>
-        </w:rPr>
-        <w:t xml:space="preserve">with its LPC, and concatenated … with a complex waveform generated from the pitch and intensity patterns of the original vowel”. This description is too general. </w:t>
-      </w:r>
-    </w:p>
-    <w:p>
-      <w:pPr>
-        <w:spacing w:after="0" w:line="240" w:lineRule="auto"/>
-        <w:rPr>
-          <w:rFonts w:eastAsia="Times New Roman" w:cs="Times New Roman"/>
-          <w:color w:val="000000"/>
-          <w:kern w:val="0"/>
-          <w:lang w:val="en-US" w:eastAsia="sv-SE"/>
-          <w14:ligatures w14:val="none"/>
-        </w:rPr>
-      </w:pPr>
-    </w:p>
-    <w:p>
-      <w:pPr>
-        <w:spacing w:after="0" w:line="240" w:lineRule="auto"/>
-        <w:rPr>
-          <w:rFonts w:eastAsia="Times New Roman" w:cs="Times New Roman"/>
-          <w:color w:val="000000"/>
-          <w:kern w:val="0"/>
-          <w:lang w:val="en-US" w:eastAsia="sv-SE"/>
-          <w14:ligatures w14:val="none"/>
-        </w:rPr>
-      </w:pPr>
-      <w:r>
-        <w:rPr>
-          <w:rFonts w:eastAsia="Times New Roman" w:cs="Times New Roman"/>
-          <w:color w:val="000000"/>
-          <w:kern w:val="0"/>
-          <w:lang w:val="en-US" w:eastAsia="sv-SE"/>
-          <w14:ligatures w14:val="none"/>
-        </w:rPr>
-        <w:t xml:space="preserve">p. 14, middle of paragraph: “The bandwidth manipulation implied that formants became stronger as the vowel unfolded”. “Stronger” is unclear; did you mean that narrower formants produce more intense spectral peaks? This is hard to see in a spectrogram display. </w:t>
-      </w:r>
-    </w:p>
-    <w:p>
-      <w:pPr>
-        <w:spacing w:after="0" w:line="240" w:lineRule="auto"/>
-        <w:rPr>
-          <w:rFonts w:eastAsia="Times New Roman" w:cs="Times New Roman"/>
-          <w:color w:val="000000"/>
-          <w:kern w:val="0"/>
-          <w:lang w:val="en-US" w:eastAsia="sv-SE"/>
-          <w14:ligatures w14:val="none"/>
-        </w:rPr>
-      </w:pPr>
-    </w:p>
-    <w:p>
-      <w:pPr>
-        <w:spacing w:after="0" w:line="240" w:lineRule="auto"/>
-        <w:rPr>
-          <w:rFonts w:eastAsia="Times New Roman" w:cs="Times New Roman"/>
-          <w:color w:val="000000"/>
-          <w:kern w:val="0"/>
-          <w:lang w:val="en-US" w:eastAsia="sv-SE"/>
-          <w14:ligatures w14:val="none"/>
-        </w:rPr>
-      </w:pPr>
-      <w:r>
-        <w:rPr>
-          <w:rFonts w:eastAsia="Times New Roman" w:cs="Times New Roman"/>
-          <w:color w:val="000000"/>
-          <w:kern w:val="0"/>
-          <w:lang w:val="en-US" w:eastAsia="sv-SE"/>
-          <w14:ligatures w14:val="none"/>
-        </w:rPr>
-        <w:t xml:space="preserve">p. 14, bottom line: Were the parameters taken from Wade et al. 2007 </w:t>
-      </w:r>
       <w:proofErr w:type="gramStart"/>
       <w:r>
         <w:rPr>
@@ -2072,7 +2122,7 @@
           <w:lang w:val="en-US" w:eastAsia="sv-SE"/>
           <w14:ligatures w14:val="none"/>
         </w:rPr>
-        <w:t>similar to</w:t>
+        <w:t>actually rather</w:t>
       </w:r>
       <w:proofErr w:type="gramEnd"/>
       <w:r>
@@ -2083,435 +2133,6 @@
           <w:lang w:val="en-US" w:eastAsia="sv-SE"/>
           <w14:ligatures w14:val="none"/>
         </w:rPr>
-        <w:t xml:space="preserve"> those of the talker in Experiment 1a? </w:t>
-      </w:r>
-    </w:p>
-    <w:p>
-      <w:pPr>
-        <w:spacing w:after="0" w:line="240" w:lineRule="auto"/>
-        <w:rPr>
-          <w:rFonts w:eastAsia="Times New Roman" w:cs="Times New Roman"/>
-          <w:color w:val="000000"/>
-          <w:kern w:val="0"/>
-          <w:lang w:val="en-US" w:eastAsia="sv-SE"/>
-          <w14:ligatures w14:val="none"/>
-        </w:rPr>
-      </w:pPr>
-    </w:p>
-    <w:p>
-      <w:pPr>
-        <w:spacing w:after="0" w:line="240" w:lineRule="auto"/>
-        <w:rPr>
-          <w:rFonts w:eastAsia="Times New Roman" w:cs="Times New Roman"/>
-          <w:color w:val="000000"/>
-          <w:kern w:val="0"/>
-          <w:lang w:val="en-US" w:eastAsia="sv-SE"/>
-          <w14:ligatures w14:val="none"/>
-        </w:rPr>
-      </w:pPr>
-      <w:r>
-        <w:rPr>
-          <w:rFonts w:eastAsia="Times New Roman" w:cs="Times New Roman"/>
-          <w:color w:val="000000"/>
-          <w:kern w:val="0"/>
-          <w:lang w:val="en-US" w:eastAsia="sv-SE"/>
-          <w14:ligatures w14:val="none"/>
-        </w:rPr>
-        <w:t xml:space="preserve">p. 18, Fig. 4 caption: “F1-F2 combinations below the gray dashed line are articulatory unlikely to come from the same talker.” Not sure what this means. </w:t>
-      </w:r>
-    </w:p>
-    <w:p>
-      <w:pPr>
-        <w:spacing w:after="0" w:line="240" w:lineRule="auto"/>
-        <w:rPr>
-          <w:rFonts w:eastAsia="Times New Roman" w:cs="Times New Roman"/>
-          <w:color w:val="000000"/>
-          <w:kern w:val="0"/>
-          <w:lang w:val="en-US" w:eastAsia="sv-SE"/>
-          <w14:ligatures w14:val="none"/>
-        </w:rPr>
-      </w:pPr>
-    </w:p>
-    <w:p>
-      <w:pPr>
-        <w:spacing w:after="0" w:line="240" w:lineRule="auto"/>
-        <w:rPr>
-          <w:rFonts w:eastAsia="Times New Roman" w:cs="Times New Roman"/>
-          <w:color w:val="000000"/>
-          <w:kern w:val="0"/>
-          <w:lang w:val="en-US" w:eastAsia="sv-SE"/>
-          <w14:ligatures w14:val="none"/>
-        </w:rPr>
-      </w:pPr>
-      <w:r>
-        <w:rPr>
-          <w:rFonts w:eastAsia="Times New Roman" w:cs="Times New Roman"/>
-          <w:color w:val="000000"/>
-          <w:kern w:val="0"/>
-          <w:lang w:val="en-US" w:eastAsia="sv-SE"/>
-          <w14:ligatures w14:val="none"/>
-        </w:rPr>
-        <w:t>p. 19, lines 337-338: "acoustically similar" may not be the best metric for this comparison; "</w:t>
-      </w:r>
-      <w:r>
-        <w:rPr>
-          <w:rFonts w:eastAsia="Times New Roman" w:cs="Times New Roman"/>
-          <w:color w:val="000000"/>
-          <w:kern w:val="0"/>
-          <w:lang w:val="en-US" w:eastAsia="sv-SE"/>
-          <w14:ligatures w14:val="none"/>
-        </w:rPr>
-        <w:t xml:space="preserve">auditorily similar” is what matters. A difference of 30 Hz in F2 may not be discriminable, while a 30 Hz difference in F1 likely would be (e.g., studies by </w:t>
-      </w:r>
-      <w:proofErr w:type="spellStart"/>
-      <w:r>
-        <w:rPr>
-          <w:rFonts w:eastAsia="Times New Roman" w:cs="Times New Roman"/>
-          <w:color w:val="000000"/>
-          <w:kern w:val="0"/>
-          <w:lang w:val="en-US" w:eastAsia="sv-SE"/>
-          <w14:ligatures w14:val="none"/>
-        </w:rPr>
-        <w:t>Kewley</w:t>
-      </w:r>
-      <w:proofErr w:type="spellEnd"/>
-      <w:r>
-        <w:rPr>
-          <w:rFonts w:eastAsia="Times New Roman" w:cs="Times New Roman"/>
-          <w:color w:val="000000"/>
-          <w:kern w:val="0"/>
-          <w:lang w:val="en-US" w:eastAsia="sv-SE"/>
-          <w14:ligatures w14:val="none"/>
-        </w:rPr>
-        <w:t xml:space="preserve">-Port and colleagues). A quick check might be to make the same comparison in log Hz space. </w:t>
-      </w:r>
-    </w:p>
-    <w:p>
-      <w:pPr>
-        <w:spacing w:after="0" w:line="240" w:lineRule="auto"/>
-        <w:rPr>
-          <w:rFonts w:eastAsia="Times New Roman" w:cs="Times New Roman"/>
-          <w:color w:val="000000"/>
-          <w:kern w:val="0"/>
-          <w:lang w:val="en-US" w:eastAsia="sv-SE"/>
-          <w14:ligatures w14:val="none"/>
-        </w:rPr>
-      </w:pPr>
-    </w:p>
-    <w:p>
-      <w:pPr>
-        <w:spacing w:after="0" w:line="240" w:lineRule="auto"/>
-        <w:rPr>
-          <w:rFonts w:eastAsia="Times New Roman" w:cs="Times New Roman"/>
-          <w:color w:val="000000"/>
-          <w:kern w:val="0"/>
-          <w:lang w:val="en-US" w:eastAsia="sv-SE"/>
-          <w14:ligatures w14:val="none"/>
-        </w:rPr>
-      </w:pPr>
-      <w:r>
-        <w:rPr>
-          <w:rFonts w:eastAsia="Times New Roman" w:cs="Times New Roman"/>
-          <w:color w:val="000000"/>
-          <w:kern w:val="0"/>
-          <w:lang w:val="en-US" w:eastAsia="sv-SE"/>
-          <w14:ligatures w14:val="none"/>
-        </w:rPr>
-        <w:t>p. 24, line 422: “A</w:t>
-      </w:r>
-      <w:r>
-        <w:rPr>
-          <w:rFonts w:eastAsia="Times New Roman" w:cs="Times New Roman"/>
-          <w:color w:val="000000"/>
-          <w:kern w:val="0"/>
-          <w:lang w:val="en-US" w:eastAsia="sv-SE"/>
-          <w14:ligatures w14:val="none"/>
-        </w:rPr>
-        <w:t xml:space="preserve"> welcome side effect of this is that far fewer degrees of freedom</w:t>
-      </w:r>
-      <w:r>
-        <w:rPr>
-          <w:rFonts w:eastAsia="Times New Roman" w:cs="Times New Roman"/>
-          <w:color w:val="000000"/>
-          <w:kern w:val="0"/>
-          <w:lang w:val="en-US" w:eastAsia="sv-SE"/>
-          <w14:ligatures w14:val="none"/>
-        </w:rPr>
-        <w:t>”. Expand what you mean by “this” (several things are discussed in the previous paragraph). “Far fewer” compared to what?</w:t>
-      </w:r>
-    </w:p>
-    <w:p>
-      <w:pPr>
-        <w:spacing w:after="0" w:line="240" w:lineRule="auto"/>
-        <w:rPr>
-          <w:rFonts w:eastAsia="Times New Roman" w:cs="Times New Roman"/>
-          <w:color w:val="000000"/>
-          <w:kern w:val="0"/>
-          <w:lang w:val="en-US" w:eastAsia="sv-SE"/>
-          <w14:ligatures w14:val="none"/>
-        </w:rPr>
-      </w:pPr>
-    </w:p>
-    <w:p>
-      <w:pPr>
-        <w:spacing w:after="0" w:line="240" w:lineRule="auto"/>
-        <w:rPr>
-          <w:rFonts w:eastAsia="Times New Roman" w:cs="Times New Roman"/>
-          <w:color w:val="000000"/>
-          <w:kern w:val="0"/>
-          <w:lang w:val="en-US" w:eastAsia="sv-SE"/>
-          <w14:ligatures w14:val="none"/>
-        </w:rPr>
-      </w:pPr>
-      <w:r>
-        <w:rPr>
-          <w:rFonts w:eastAsia="Times New Roman" w:cs="Times New Roman"/>
-          <w:color w:val="000000"/>
-          <w:kern w:val="0"/>
-          <w:lang w:val="en-US" w:eastAsia="sv-SE"/>
-          <w14:ligatures w14:val="none"/>
-        </w:rPr>
-        <w:t xml:space="preserve">p. 25, Fig. 6: bottom line, the label “phonetic properties of stimulus (formants)”. Should the word “phonetic” be replaced with “acoustic” (or perhaps “acoustic-phonetic”)? Are you using the term “phonetic” to mean “perceptually relevant”? </w:t>
-      </w:r>
-    </w:p>
-    <w:p>
-      <w:pPr>
-        <w:spacing w:after="0" w:line="240" w:lineRule="auto"/>
-        <w:rPr>
-          <w:rFonts w:eastAsia="Times New Roman" w:cs="Times New Roman"/>
-          <w:color w:val="000000"/>
-          <w:kern w:val="0"/>
-          <w:lang w:val="en-US" w:eastAsia="sv-SE"/>
-          <w14:ligatures w14:val="none"/>
-        </w:rPr>
-      </w:pPr>
-    </w:p>
-    <w:p>
-      <w:pPr>
-        <w:spacing w:after="0" w:line="240" w:lineRule="auto"/>
-        <w:rPr>
-          <w:rFonts w:eastAsia="Times New Roman" w:cs="Times New Roman"/>
-          <w:color w:val="000000"/>
-          <w:kern w:val="0"/>
-          <w:lang w:val="en-US" w:eastAsia="sv-SE"/>
-          <w14:ligatures w14:val="none"/>
-        </w:rPr>
-      </w:pPr>
-      <w:r>
-        <w:rPr>
-          <w:rFonts w:eastAsia="Times New Roman" w:cs="Times New Roman"/>
-          <w:color w:val="000000"/>
-          <w:kern w:val="0"/>
-          <w:lang w:val="en-US" w:eastAsia="sv-SE"/>
-          <w14:ligatures w14:val="none"/>
-        </w:rPr>
-        <w:t>p. 35: “For example, a model can exhibit high correlations with listeners’ responses even when its</w:t>
-      </w:r>
-      <w:r>
-        <w:rPr>
-          <w:rFonts w:eastAsia="Times New Roman" w:cs="Times New Roman"/>
-          <w:color w:val="000000"/>
-          <w:kern w:val="0"/>
-          <w:lang w:val="en-US" w:eastAsia="sv-SE"/>
-          <w14:ligatures w14:val="none"/>
-        </w:rPr>
-        <w:t xml:space="preserve"> predictions are systematically </w:t>
-      </w:r>
-      <w:r>
-        <w:rPr>
-          <w:rFonts w:eastAsia="Times New Roman" w:cs="Times New Roman"/>
-          <w:color w:val="000000"/>
-          <w:kern w:val="0"/>
-          <w:lang w:val="en-US" w:eastAsia="sv-SE"/>
-          <w14:ligatures w14:val="none"/>
-        </w:rPr>
-        <w:t>‘o</w:t>
-      </w:r>
-      <w:r>
-        <w:rPr>
-          <w:rFonts w:eastAsia="Times New Roman" w:cs="Times New Roman"/>
-          <w:color w:val="000000"/>
-          <w:kern w:val="0"/>
-          <w:lang w:val="en-US" w:eastAsia="sv-SE"/>
-          <w14:ligatures w14:val="none"/>
-        </w:rPr>
-        <w:t>ff</w:t>
-      </w:r>
-      <w:r>
-        <w:rPr>
-          <w:rFonts w:eastAsia="Times New Roman" w:cs="Times New Roman"/>
-          <w:color w:val="000000"/>
-          <w:kern w:val="0"/>
-          <w:lang w:val="en-US" w:eastAsia="sv-SE"/>
-          <w14:ligatures w14:val="none"/>
-        </w:rPr>
-        <w:t xml:space="preserve">’.” Can you give an example that might </w:t>
-      </w:r>
-      <w:r>
-        <w:rPr>
-          <w:rFonts w:eastAsia="Times New Roman" w:cs="Times New Roman"/>
-          <w:color w:val="000000"/>
-          <w:kern w:val="0"/>
-          <w:lang w:val="en-US" w:eastAsia="sv-SE"/>
-          <w14:ligatures w14:val="none"/>
-        </w:rPr>
-        <w:lastRenderedPageBreak/>
-        <w:t xml:space="preserve">produce this outcome? </w:t>
-      </w:r>
-      <w:r>
-        <w:rPr>
-          <w:rFonts w:eastAsia="Times New Roman" w:cs="Times New Roman"/>
-          <w:color w:val="000000"/>
-          <w:kern w:val="0"/>
-          <w:lang w:val="en-US" w:eastAsia="sv-SE"/>
-          <w14:ligatures w14:val="none"/>
-        </w:rPr>
-        <w:t>Two lines below:</w:t>
-      </w:r>
-      <w:r>
-        <w:rPr>
-          <w:rFonts w:eastAsia="Times New Roman" w:cs="Times New Roman"/>
-          <w:color w:val="000000"/>
-          <w:kern w:val="0"/>
-          <w:lang w:val="en-US" w:eastAsia="sv-SE"/>
-          <w14:ligatures w14:val="none"/>
-        </w:rPr>
-        <w:t xml:space="preserve"> “</w:t>
-      </w:r>
-      <w:r>
-        <w:rPr>
-          <w:rFonts w:eastAsia="Times New Roman" w:cs="Times New Roman"/>
-          <w:color w:val="000000"/>
-          <w:kern w:val="0"/>
-          <w:lang w:val="en-US" w:eastAsia="sv-SE"/>
-          <w14:ligatures w14:val="none"/>
-        </w:rPr>
-        <w:t>sufficiently much”</w:t>
-      </w:r>
-      <w:r>
-        <w:rPr>
-          <w:rFonts w:eastAsia="Times New Roman" w:cs="Times New Roman"/>
-          <w:color w:val="000000"/>
-          <w:kern w:val="0"/>
-          <w:lang w:val="en-US" w:eastAsia="sv-SE"/>
-          <w14:ligatures w14:val="none"/>
-        </w:rPr>
-        <w:t xml:space="preserve"> </w:t>
-      </w:r>
-      <w:r>
-        <w:rPr>
-          <w:rFonts w:eastAsia="Times New Roman" w:cs="Times New Roman"/>
-          <w:color w:val="000000"/>
-          <w:kern w:val="0"/>
-          <w:lang w:val="en-US" w:eastAsia="sv-SE"/>
-          <w14:ligatures w14:val="none"/>
-        </w:rPr>
-        <w:t xml:space="preserve">- awkward (and vague) phrase. </w:t>
-      </w:r>
-    </w:p>
-    <w:p>
-      <w:pPr>
-        <w:spacing w:after="0" w:line="240" w:lineRule="auto"/>
-        <w:rPr>
-          <w:rFonts w:eastAsia="Times New Roman" w:cs="Times New Roman"/>
-          <w:color w:val="000000"/>
-          <w:kern w:val="0"/>
-          <w:lang w:val="en-US" w:eastAsia="sv-SE"/>
-          <w14:ligatures w14:val="none"/>
-        </w:rPr>
-      </w:pPr>
-    </w:p>
-    <w:p>
-      <w:pPr>
-        <w:spacing w:after="0" w:line="240" w:lineRule="auto"/>
-        <w:rPr>
-          <w:rFonts w:eastAsia="Times New Roman" w:cs="Times New Roman"/>
-          <w:color w:val="000000"/>
-          <w:kern w:val="0"/>
-          <w:lang w:val="en-US" w:eastAsia="sv-SE"/>
-          <w14:ligatures w14:val="none"/>
-        </w:rPr>
-      </w:pPr>
-      <w:r>
-        <w:rPr>
-          <w:rFonts w:eastAsia="Times New Roman" w:cs="Times New Roman"/>
-          <w:color w:val="000000"/>
-          <w:kern w:val="0"/>
-          <w:lang w:val="en-US" w:eastAsia="sv-SE"/>
-          <w14:ligatures w14:val="none"/>
-        </w:rPr>
-        <w:t>p. 41, lines 699-700: “F</w:t>
-      </w:r>
-      <w:r>
-        <w:rPr>
-          <w:rFonts w:eastAsia="Times New Roman" w:cs="Times New Roman"/>
-          <w:color w:val="000000"/>
-          <w:kern w:val="0"/>
-          <w:lang w:val="en-US" w:eastAsia="sv-SE"/>
-          <w14:ligatures w14:val="none"/>
-        </w:rPr>
-        <w:t xml:space="preserve">igure 10 also shows how well accounts fit listeners’ responses for each </w:t>
-      </w:r>
-      <w:r>
-        <w:rPr>
-          <w:rFonts w:eastAsia="Times New Roman" w:cs="Times New Roman"/>
-          <w:color w:val="000000"/>
-          <w:kern w:val="0"/>
-          <w:lang w:val="en-US" w:eastAsia="sv-SE"/>
-          <w14:ligatures w14:val="none"/>
-        </w:rPr>
-        <w:t xml:space="preserve">test stimulus (opaqueness of the black points).” The shading </w:t>
-      </w:r>
-      <w:r>
-        <w:rPr>
-          <w:rFonts w:eastAsia="Times New Roman" w:cs="Times New Roman"/>
-          <w:color w:val="000000"/>
-          <w:kern w:val="0"/>
-          <w:lang w:val="en-US" w:eastAsia="sv-SE"/>
-          <w14:ligatures w14:val="none"/>
-        </w:rPr>
-        <w:t>i</w:t>
-      </w:r>
-      <w:r>
-        <w:rPr>
-          <w:rFonts w:eastAsia="Times New Roman" w:cs="Times New Roman"/>
-          <w:color w:val="000000"/>
-          <w:kern w:val="0"/>
-          <w:lang w:val="en-US" w:eastAsia="sv-SE"/>
-          <w14:ligatures w14:val="none"/>
-        </w:rPr>
-        <w:t>s</w:t>
-      </w:r>
-      <w:r>
-        <w:rPr>
-          <w:rFonts w:eastAsia="Times New Roman" w:cs="Times New Roman"/>
-          <w:color w:val="000000"/>
-          <w:kern w:val="0"/>
-          <w:lang w:val="en-US" w:eastAsia="sv-SE"/>
-          <w14:ligatures w14:val="none"/>
-        </w:rPr>
-        <w:t xml:space="preserve"> </w:t>
-      </w:r>
-      <w:proofErr w:type="gramStart"/>
-      <w:r>
-        <w:rPr>
-          <w:rFonts w:eastAsia="Times New Roman" w:cs="Times New Roman"/>
-          <w:color w:val="000000"/>
-          <w:kern w:val="0"/>
-          <w:lang w:val="en-US" w:eastAsia="sv-SE"/>
-          <w14:ligatures w14:val="none"/>
-        </w:rPr>
-        <w:t>actually rather</w:t>
-      </w:r>
-      <w:proofErr w:type="gramEnd"/>
-      <w:r>
-        <w:rPr>
-          <w:rFonts w:eastAsia="Times New Roman" w:cs="Times New Roman"/>
-          <w:color w:val="000000"/>
-          <w:kern w:val="0"/>
-          <w:lang w:val="en-US" w:eastAsia="sv-SE"/>
-          <w14:ligatures w14:val="none"/>
-        </w:rPr>
         <w:t xml:space="preserve"> hard to see in the figure.</w:t>
       </w:r>
     </w:p>
@@ -2547,40 +2168,6 @@
           <w14:ligatures w14:val="none"/>
         </w:rPr>
         <w:t xml:space="preserve">p. 44, line 759: “the recognition of less categorically perceived consonants” Do you mean “less” or “more”? </w:t>
-      </w:r>
-    </w:p>
-    <w:p>
-      <w:pPr>
-        <w:spacing w:after="0" w:line="240" w:lineRule="auto"/>
-        <w:rPr>
-          <w:rFonts w:eastAsia="Times New Roman" w:cs="Times New Roman"/>
-          <w:color w:val="000000"/>
-          <w:kern w:val="0"/>
-          <w:lang w:val="en-US" w:eastAsia="sv-SE"/>
-          <w14:ligatures w14:val="none"/>
-        </w:rPr>
-      </w:pPr>
-    </w:p>
-    <w:p>
-      <w:pPr>
-        <w:spacing w:after="0" w:line="240" w:lineRule="auto"/>
-        <w:rPr>
-          <w:rFonts w:eastAsia="Times New Roman" w:cs="Times New Roman"/>
-          <w:color w:val="000000"/>
-          <w:kern w:val="0"/>
-          <w:lang w:val="en-US" w:eastAsia="sv-SE"/>
-          <w14:ligatures w14:val="none"/>
-        </w:rPr>
-      </w:pPr>
-      <w:r>
-        <w:rPr>
-          <w:rFonts w:eastAsia="Times New Roman" w:cs="Times New Roman"/>
-          <w:color w:val="000000"/>
-          <w:kern w:val="0"/>
-          <w:lang w:val="en-US" w:eastAsia="sv-SE"/>
-          <w14:ligatures w14:val="none"/>
-        </w:rPr>
-        <w:t>p. 48, lines 845-847: Perhaps move this to a footnote?</w:t>
       </w:r>
     </w:p>
     <w:p>
@@ -2886,6 +2473,61 @@
           <w:lang w:val="en-US" w:eastAsia="sv-SE"/>
           <w14:ligatures w14:val="none"/>
         </w:rPr>
+        <w:t xml:space="preserve">p. 10: “One consequence of this is that the formant values of these recordings are clustered around the category means, and thus span only a comparatively small part of the phonetic space”. Means across what observations? Stimulus sample or population? Is this assumed or based on actual measurements? In the next sentence, in the phrase “potential secondary cues”, the word "potential" seems ambiguous/unnecessary. It </w:t>
+      </w:r>
+      <w:r>
+        <w:rPr>
+          <w:rFonts w:eastAsia="Times New Roman" w:cs="Times New Roman"/>
+          <w:color w:val="000000"/>
+          <w:kern w:val="0"/>
+          <w:lang w:val="en-US" w:eastAsia="sv-SE"/>
+          <w14:ligatures w14:val="none"/>
+        </w:rPr>
+        <w:lastRenderedPageBreak/>
+        <w:t xml:space="preserve">could mean "not well established in the literature", "varying in potency", "not always active or present (e.g., F0 in whispered vowels)". In the list of cues, consider including </w:t>
+      </w:r>
+      <w:proofErr w:type="spellStart"/>
+      <w:r>
+        <w:rPr>
+          <w:rFonts w:eastAsia="Times New Roman" w:cs="Times New Roman"/>
+          <w:color w:val="000000"/>
+          <w:kern w:val="0"/>
+          <w:lang w:val="en-US" w:eastAsia="sv-SE"/>
+          <w14:ligatures w14:val="none"/>
+        </w:rPr>
+        <w:t>VISC</w:t>
+      </w:r>
+      <w:proofErr w:type="spellEnd"/>
+      <w:r>
+        <w:rPr>
+          <w:rFonts w:eastAsia="Times New Roman" w:cs="Times New Roman"/>
+          <w:color w:val="000000"/>
+          <w:kern w:val="0"/>
+          <w:lang w:val="en-US" w:eastAsia="sv-SE"/>
+          <w14:ligatures w14:val="none"/>
+        </w:rPr>
+        <w:t xml:space="preserve">. </w:t>
+      </w:r>
+    </w:p>
+    <w:p>
+      <w:pPr>
+        <w:spacing w:after="0" w:line="240" w:lineRule="auto"/>
+        <w:rPr>
+          <w:rFonts w:eastAsia="Times New Roman" w:cs="Times New Roman"/>
+          <w:color w:val="000000"/>
+          <w:kern w:val="0"/>
+          <w:lang w:val="en-US" w:eastAsia="sv-SE"/>
+          <w14:ligatures w14:val="none"/>
+        </w:rPr>
+      </w:pPr>
+      <w:r>
+        <w:rPr>
+          <w:rFonts w:eastAsia="Times New Roman" w:cs="Times New Roman"/>
+          <w:color w:val="000000"/>
+          <w:kern w:val="0"/>
+          <w:lang w:val="en-US" w:eastAsia="sv-SE"/>
+          <w14:ligatures w14:val="none"/>
+        </w:rPr>
         <w:t>p</w:t>
       </w:r>
       <w:r>
@@ -2896,6 +2538,244 @@
           <w:lang w:val="en-US" w:eastAsia="sv-SE"/>
           <w14:ligatures w14:val="none"/>
         </w:rPr>
+        <w:t xml:space="preserve">. 12, line 220: “optional post-experiment survey” How many participants opted not to complete the survey? (apologies if this is answered elsewhere in the paper, but I did not see it). </w:t>
+      </w:r>
+    </w:p>
+    <w:p>
+      <w:pPr>
+        <w:spacing w:after="0" w:line="240" w:lineRule="auto"/>
+        <w:rPr>
+          <w:rFonts w:eastAsia="Times New Roman" w:cs="Times New Roman"/>
+          <w:color w:val="000000"/>
+          <w:kern w:val="0"/>
+          <w:lang w:val="en-US" w:eastAsia="sv-SE"/>
+          <w14:ligatures w14:val="none"/>
+        </w:rPr>
+      </w:pPr>
+      <w:r>
+        <w:rPr>
+          <w:rFonts w:eastAsia="Times New Roman" w:cs="Times New Roman"/>
+          <w:color w:val="000000"/>
+          <w:kern w:val="0"/>
+          <w:lang w:val="en-US" w:eastAsia="sv-SE"/>
+          <w14:ligatures w14:val="none"/>
+        </w:rPr>
+        <w:t>p.</w:t>
+      </w:r>
+      <w:r>
+        <w:rPr>
+          <w:rFonts w:eastAsia="Times New Roman" w:cs="Times New Roman"/>
+          <w:color w:val="000000"/>
+          <w:kern w:val="0"/>
+          <w:lang w:val="en-US" w:eastAsia="sv-SE"/>
+          <w14:ligatures w14:val="none"/>
+        </w:rPr>
+        <w:t xml:space="preserve"> </w:t>
+      </w:r>
+      <w:r>
+        <w:rPr>
+          <w:rFonts w:eastAsia="Times New Roman" w:cs="Times New Roman"/>
+          <w:color w:val="000000"/>
+          <w:kern w:val="0"/>
+          <w:lang w:val="en-US" w:eastAsia="sv-SE"/>
+          <w14:ligatures w14:val="none"/>
+        </w:rPr>
+        <w:t>13,</w:t>
+      </w:r>
+      <w:r>
+        <w:rPr>
+          <w:rFonts w:eastAsia="Times New Roman" w:cs="Times New Roman"/>
+          <w:color w:val="000000"/>
+          <w:kern w:val="0"/>
+          <w:lang w:val="en-US" w:eastAsia="sv-SE"/>
+          <w14:ligatures w14:val="none"/>
+        </w:rPr>
+        <w:t xml:space="preserve"> section </w:t>
+      </w:r>
+      <w:r>
+        <w:rPr>
+          <w:rFonts w:eastAsia="Times New Roman" w:cs="Times New Roman"/>
+          <w:color w:val="000000"/>
+          <w:kern w:val="0"/>
+          <w:lang w:val="en-US" w:eastAsia="sv-SE"/>
+          <w14:ligatures w14:val="none"/>
+        </w:rPr>
+        <w:t>2,</w:t>
+      </w:r>
+      <w:r>
+        <w:rPr>
+          <w:rFonts w:eastAsia="Times New Roman" w:cs="Times New Roman"/>
+          <w:color w:val="000000"/>
+          <w:kern w:val="0"/>
+          <w:lang w:val="en-US" w:eastAsia="sv-SE"/>
+          <w14:ligatures w14:val="none"/>
+        </w:rPr>
+        <w:t xml:space="preserve"> Materials: I found it difficult to follow the description of the synthesis method. </w:t>
+      </w:r>
+      <w:r>
+        <w:rPr>
+          <w:rFonts w:eastAsia="Times New Roman" w:cs="Times New Roman"/>
+          <w:color w:val="000000"/>
+          <w:kern w:val="0"/>
+          <w:lang w:val="en-US" w:eastAsia="sv-SE"/>
+          <w14:ligatures w14:val="none"/>
+        </w:rPr>
+        <w:t>Since the</w:t>
+      </w:r>
+      <w:r>
+        <w:rPr>
+          <w:rFonts w:eastAsia="Times New Roman" w:cs="Times New Roman"/>
+          <w:color w:val="000000"/>
+          <w:kern w:val="0"/>
+          <w:lang w:val="en-US" w:eastAsia="sv-SE"/>
+          <w14:ligatures w14:val="none"/>
+        </w:rPr>
+        <w:t xml:space="preserve"> study used a unique synthesis method</w:t>
+      </w:r>
+      <w:r>
+        <w:rPr>
+          <w:rFonts w:eastAsia="Times New Roman" w:cs="Times New Roman"/>
+          <w:color w:val="000000"/>
+          <w:kern w:val="0"/>
+          <w:lang w:val="en-US" w:eastAsia="sv-SE"/>
+          <w14:ligatures w14:val="none"/>
+        </w:rPr>
+        <w:t>,</w:t>
+      </w:r>
+      <w:r>
+        <w:rPr>
+          <w:rFonts w:eastAsia="Times New Roman" w:cs="Times New Roman"/>
+          <w:color w:val="000000"/>
+          <w:kern w:val="0"/>
+          <w:lang w:val="en-US" w:eastAsia="sv-SE"/>
+          <w14:ligatures w14:val="none"/>
+        </w:rPr>
+        <w:t xml:space="preserve"> </w:t>
+      </w:r>
+      <w:r>
+        <w:rPr>
+          <w:rFonts w:eastAsia="Times New Roman" w:cs="Times New Roman"/>
+          <w:color w:val="000000"/>
+          <w:kern w:val="0"/>
+          <w:lang w:val="en-US" w:eastAsia="sv-SE"/>
+          <w14:ligatures w14:val="none"/>
+        </w:rPr>
+        <w:t>it</w:t>
+      </w:r>
+      <w:r>
+        <w:rPr>
+          <w:rFonts w:eastAsia="Times New Roman" w:cs="Times New Roman"/>
+          <w:color w:val="000000"/>
+          <w:kern w:val="0"/>
+          <w:lang w:val="en-US" w:eastAsia="sv-SE"/>
+          <w14:ligatures w14:val="none"/>
+        </w:rPr>
+        <w:t xml:space="preserve"> is critical to provide sufficient information to </w:t>
+      </w:r>
+      <w:r>
+        <w:rPr>
+          <w:rFonts w:eastAsia="Times New Roman" w:cs="Times New Roman"/>
+          <w:color w:val="000000"/>
+          <w:kern w:val="0"/>
+          <w:lang w:val="en-US" w:eastAsia="sv-SE"/>
+          <w14:ligatures w14:val="none"/>
+        </w:rPr>
+        <w:t>readers to permit the study to be replicated. For example, “the /h/ sound [</w:t>
+      </w:r>
+      <w:r>
+        <w:rPr>
+          <w:rFonts w:eastAsia="Times New Roman" w:cs="Times New Roman"/>
+          <w:color w:val="000000"/>
+          <w:kern w:val="0"/>
+          <w:lang w:val="en-US" w:eastAsia="sv-SE"/>
+          <w14:ligatures w14:val="none"/>
+        </w:rPr>
+        <w:t xml:space="preserve">was filtered] inversely </w:t>
+      </w:r>
+      <w:r>
+        <w:rPr>
+          <w:rFonts w:eastAsia="Times New Roman" w:cs="Times New Roman"/>
+          <w:color w:val="000000"/>
+          <w:kern w:val="0"/>
+          <w:lang w:val="en-US" w:eastAsia="sv-SE"/>
+          <w14:ligatures w14:val="none"/>
+        </w:rPr>
+        <w:t xml:space="preserve">with its </w:t>
+      </w:r>
+      <w:proofErr w:type="spellStart"/>
+      <w:r>
+        <w:rPr>
+          <w:rFonts w:eastAsia="Times New Roman" w:cs="Times New Roman"/>
+          <w:color w:val="000000"/>
+          <w:kern w:val="0"/>
+          <w:lang w:val="en-US" w:eastAsia="sv-SE"/>
+          <w14:ligatures w14:val="none"/>
+        </w:rPr>
+        <w:t>LPC</w:t>
+      </w:r>
+      <w:proofErr w:type="spellEnd"/>
+      <w:r>
+        <w:rPr>
+          <w:rFonts w:eastAsia="Times New Roman" w:cs="Times New Roman"/>
+          <w:color w:val="000000"/>
+          <w:kern w:val="0"/>
+          <w:lang w:val="en-US" w:eastAsia="sv-SE"/>
+          <w14:ligatures w14:val="none"/>
+        </w:rPr>
+        <w:t xml:space="preserve">, and concatenated … with a complex waveform generated from the pitch and intensity patterns of the original vowel”. This description is too general. </w:t>
+      </w:r>
+    </w:p>
+    <w:p>
+      <w:pPr>
+        <w:spacing w:after="0" w:line="240" w:lineRule="auto"/>
+        <w:rPr>
+          <w:rFonts w:eastAsia="Times New Roman" w:cs="Times New Roman"/>
+          <w:color w:val="000000"/>
+          <w:kern w:val="0"/>
+          <w:lang w:val="en-US" w:eastAsia="sv-SE"/>
+          <w14:ligatures w14:val="none"/>
+        </w:rPr>
+      </w:pPr>
+      <w:r>
+        <w:rPr>
+          <w:rFonts w:eastAsia="Times New Roman" w:cs="Times New Roman"/>
+          <w:color w:val="000000"/>
+          <w:kern w:val="0"/>
+          <w:lang w:val="en-US" w:eastAsia="sv-SE"/>
+          <w14:ligatures w14:val="none"/>
+        </w:rPr>
+        <w:t xml:space="preserve">p. 18, Fig. 4 caption: “F1-F2 combinations below the gray dashed line are articulatory unlikely to come from the same talker.” Not sure what this means. </w:t>
+      </w:r>
+    </w:p>
+    <w:p>
+      <w:pPr>
+        <w:spacing w:after="0" w:line="240" w:lineRule="auto"/>
+        <w:rPr>
+          <w:rFonts w:eastAsia="Times New Roman" w:cs="Times New Roman"/>
+          <w:color w:val="000000"/>
+          <w:kern w:val="0"/>
+          <w:lang w:val="en-US" w:eastAsia="sv-SE"/>
+          <w14:ligatures w14:val="none"/>
+        </w:rPr>
+      </w:pPr>
+      <w:r>
+        <w:rPr>
+          <w:rFonts w:eastAsia="Times New Roman" w:cs="Times New Roman"/>
+          <w:color w:val="000000"/>
+          <w:kern w:val="0"/>
+          <w:lang w:val="en-US" w:eastAsia="sv-SE"/>
+          <w14:ligatures w14:val="none"/>
+        </w:rPr>
+        <w:t>p</w:t>
+      </w:r>
+      <w:r>
+        <w:rPr>
+          <w:rFonts w:eastAsia="Times New Roman" w:cs="Times New Roman"/>
+          <w:color w:val="000000"/>
+          <w:kern w:val="0"/>
+          <w:lang w:val="en-US" w:eastAsia="sv-SE"/>
+          <w14:ligatures w14:val="none"/>
+        </w:rPr>
         <w:t xml:space="preserve">. 20, line 345: insert “spectral” in front of “tilt” </w:t>
       </w:r>
     </w:p>
@@ -2918,6 +2798,70 @@
           <w:lang w:val="en-US" w:eastAsia="sv-SE"/>
           <w14:ligatures w14:val="none"/>
         </w:rPr>
+        <w:t>p. 24, line 422: “A</w:t>
+      </w:r>
+      <w:r>
+        <w:rPr>
+          <w:rFonts w:eastAsia="Times New Roman" w:cs="Times New Roman"/>
+          <w:color w:val="000000"/>
+          <w:kern w:val="0"/>
+          <w:lang w:val="en-US" w:eastAsia="sv-SE"/>
+          <w14:ligatures w14:val="none"/>
+        </w:rPr>
+        <w:t xml:space="preserve"> welcome side effect of this is that far fewer degrees of freedom</w:t>
+      </w:r>
+      <w:r>
+        <w:rPr>
+          <w:rFonts w:eastAsia="Times New Roman" w:cs="Times New Roman"/>
+          <w:color w:val="000000"/>
+          <w:kern w:val="0"/>
+          <w:lang w:val="en-US" w:eastAsia="sv-SE"/>
+          <w14:ligatures w14:val="none"/>
+        </w:rPr>
+        <w:t>”. Expand what you mean by “this” (several things are discussed in the previous paragraph). “Far fewer” compared to what?</w:t>
+      </w:r>
+    </w:p>
+    <w:p>
+      <w:pPr>
+        <w:spacing w:after="0" w:line="240" w:lineRule="auto"/>
+        <w:rPr>
+          <w:rFonts w:eastAsia="Times New Roman" w:cs="Times New Roman"/>
+          <w:color w:val="000000"/>
+          <w:kern w:val="0"/>
+          <w:lang w:val="en-US" w:eastAsia="sv-SE"/>
+          <w14:ligatures w14:val="none"/>
+        </w:rPr>
+      </w:pPr>
+      <w:r>
+        <w:rPr>
+          <w:rFonts w:eastAsia="Times New Roman" w:cs="Times New Roman"/>
+          <w:color w:val="000000"/>
+          <w:kern w:val="0"/>
+          <w:lang w:val="en-US" w:eastAsia="sv-SE"/>
+          <w14:ligatures w14:val="none"/>
+        </w:rPr>
+        <w:t>p. 25, Fig. 6: bottom line, the label “phonetic properties of stimulus (formants)”. Should the word “phonetic” be replaced with “acoustic” (or perhaps “acoustic-phonetic”)? Are you using the term “phonetic” to mean “perceptually relevant”?</w:t>
+      </w:r>
+    </w:p>
+    <w:p>
+      <w:pPr>
+        <w:spacing w:after="0" w:line="240" w:lineRule="auto"/>
+        <w:rPr>
+          <w:rFonts w:eastAsia="Times New Roman" w:cs="Times New Roman"/>
+          <w:color w:val="000000"/>
+          <w:kern w:val="0"/>
+          <w:lang w:val="en-US" w:eastAsia="sv-SE"/>
+          <w14:ligatures w14:val="none"/>
+        </w:rPr>
+      </w:pPr>
+      <w:r>
+        <w:rPr>
+          <w:rFonts w:eastAsia="Times New Roman" w:cs="Times New Roman"/>
+          <w:color w:val="000000"/>
+          <w:kern w:val="0"/>
+          <w:lang w:val="en-US" w:eastAsia="sv-SE"/>
+          <w14:ligatures w14:val="none"/>
+        </w:rPr>
         <w:t xml:space="preserve">p. 34, line 588 change “All result” to “All results” </w:t>
       </w:r>
       <w:r>
@@ -3135,6 +3079,28 @@
           <w14:ligatures w14:val="none"/>
         </w:rPr>
         <w:t xml:space="preserve">p. 46, line 796: listeners’ =&gt; listeners </w:t>
+      </w:r>
+    </w:p>
+    <w:p>
+      <w:pPr>
+        <w:spacing w:after="0" w:line="240" w:lineRule="auto"/>
+        <w:rPr>
+          <w:rFonts w:eastAsia="Times New Roman" w:cs="Times New Roman"/>
+          <w:color w:val="000000"/>
+          <w:kern w:val="0"/>
+          <w:lang w:val="en-US" w:eastAsia="sv-SE"/>
+          <w14:ligatures w14:val="none"/>
+        </w:rPr>
+      </w:pPr>
+      <w:r>
+        <w:rPr>
+          <w:rFonts w:eastAsia="Times New Roman" w:cs="Times New Roman"/>
+          <w:color w:val="000000"/>
+          <w:kern w:val="0"/>
+          <w:lang w:val="en-US" w:eastAsia="sv-SE"/>
+          <w14:ligatures w14:val="none"/>
+        </w:rPr>
+        <w:t>p. 48, lines 845-847: Perhaps move this to a footnote?</w:t>
       </w:r>
     </w:p>
     <w:p>
@@ -3418,89 +3384,79 @@
           <w:lang w:val="en-US" w:eastAsia="sv-SE"/>
           <w14:ligatures w14:val="none"/>
         </w:rPr>
-        <w:t xml:space="preserve">board and produce a more definitive study. I think there should be new or </w:t>
-      </w:r>
-      <w:r>
-        <w:rPr>
-          <w:rFonts w:eastAsia="Times New Roman" w:cs="Times New Roman"/>
-          <w:color w:val="000000"/>
-          <w:kern w:val="0"/>
-          <w:lang w:val="en-US" w:eastAsia="sv-SE"/>
-          <w14:ligatures w14:val="none"/>
+        <w:t>board and produce a more definitive study. I think there should be new or expanded perception</w:t>
+      </w:r>
+      <w:r>
+        <w:rPr>
+          <w:rFonts w:eastAsia="Times New Roman" w:cs="Times New Roman"/>
+          <w:color w:val="000000"/>
+          <w:kern w:val="0"/>
+          <w:lang w:val="en-US" w:eastAsia="sv-SE"/>
+          <w14:ligatures w14:val="none"/>
+        </w:rPr>
+        <w:t xml:space="preserve"> </w:t>
+      </w:r>
+      <w:r>
+        <w:rPr>
+          <w:rFonts w:eastAsia="Times New Roman" w:cs="Times New Roman"/>
+          <w:color w:val="000000"/>
+          <w:kern w:val="0"/>
+          <w:lang w:val="en-US" w:eastAsia="sv-SE"/>
+          <w14:ligatures w14:val="none"/>
+        </w:rPr>
+        <w:t>data against which to compare models, a better training set upon which to build the models, and</w:t>
+      </w:r>
+      <w:r>
+        <w:rPr>
+          <w:rFonts w:eastAsia="Times New Roman" w:cs="Times New Roman"/>
+          <w:color w:val="000000"/>
+          <w:kern w:val="0"/>
+          <w:lang w:val="en-US" w:eastAsia="sv-SE"/>
+          <w14:ligatures w14:val="none"/>
+        </w:rPr>
+        <w:t xml:space="preserve"> </w:t>
+      </w:r>
+      <w:r>
+        <w:rPr>
+          <w:rFonts w:eastAsia="Times New Roman" w:cs="Times New Roman"/>
+          <w:color w:val="000000"/>
+          <w:kern w:val="0"/>
+          <w:lang w:val="en-US" w:eastAsia="sv-SE"/>
+          <w14:ligatures w14:val="none"/>
+        </w:rPr>
+        <w:t>a change in the way response bias is handled in the models.</w:t>
+      </w:r>
+    </w:p>
+    <w:p>
+      <w:pPr>
+        <w:spacing w:after="0" w:line="240" w:lineRule="auto"/>
+        <w:rPr>
+          <w:rFonts w:eastAsia="Times New Roman" w:cs="Times New Roman"/>
+          <w:color w:val="000000"/>
+          <w:kern w:val="0"/>
+          <w:lang w:val="en-US" w:eastAsia="sv-SE"/>
+          <w14:ligatures w14:val="none"/>
+        </w:rPr>
+      </w:pPr>
+    </w:p>
+    <w:p>
+      <w:pPr>
+        <w:spacing w:line="240" w:lineRule="auto"/>
+        <w:rPr>
+          <w:rFonts w:cs="Segoe UI Symbol"/>
+          <w:color w:val="000000"/>
+          <w:kern w:val="0"/>
+          <w:lang w:val="en-US"/>
+        </w:rPr>
+      </w:pPr>
+      <w:r>
+        <w:rPr>
+          <w:rFonts w:cs="Segoe UI Symbol"/>
+          <w:color w:val="000000"/>
+          <w:kern w:val="0"/>
+          <w:lang w:val="en-US"/>
         </w:rPr>
         <w:lastRenderedPageBreak/>
-        <w:t>expanded perception</w:t>
-      </w:r>
-      <w:r>
-        <w:rPr>
-          <w:rFonts w:eastAsia="Times New Roman" w:cs="Times New Roman"/>
-          <w:color w:val="000000"/>
-          <w:kern w:val="0"/>
-          <w:lang w:val="en-US" w:eastAsia="sv-SE"/>
-          <w14:ligatures w14:val="none"/>
-        </w:rPr>
-        <w:t xml:space="preserve"> </w:t>
-      </w:r>
-      <w:r>
-        <w:rPr>
-          <w:rFonts w:eastAsia="Times New Roman" w:cs="Times New Roman"/>
-          <w:color w:val="000000"/>
-          <w:kern w:val="0"/>
-          <w:lang w:val="en-US" w:eastAsia="sv-SE"/>
-          <w14:ligatures w14:val="none"/>
-        </w:rPr>
-        <w:t>data against which to compare models, a better training set upon which to build the models, and</w:t>
-      </w:r>
-      <w:r>
-        <w:rPr>
-          <w:rFonts w:eastAsia="Times New Roman" w:cs="Times New Roman"/>
-          <w:color w:val="000000"/>
-          <w:kern w:val="0"/>
-          <w:lang w:val="en-US" w:eastAsia="sv-SE"/>
-          <w14:ligatures w14:val="none"/>
-        </w:rPr>
-        <w:t xml:space="preserve"> </w:t>
-      </w:r>
-      <w:r>
-        <w:rPr>
-          <w:rFonts w:eastAsia="Times New Roman" w:cs="Times New Roman"/>
-          <w:color w:val="000000"/>
-          <w:kern w:val="0"/>
-          <w:lang w:val="en-US" w:eastAsia="sv-SE"/>
-          <w14:ligatures w14:val="none"/>
-        </w:rPr>
-        <w:t>a change in the way response bias is handled in the models.</w:t>
-      </w:r>
-    </w:p>
-    <w:p>
-      <w:pPr>
-        <w:spacing w:after="0" w:line="240" w:lineRule="auto"/>
-        <w:rPr>
-          <w:rFonts w:eastAsia="Times New Roman" w:cs="Times New Roman"/>
-          <w:color w:val="000000"/>
-          <w:kern w:val="0"/>
-          <w:lang w:val="en-US" w:eastAsia="sv-SE"/>
-          <w14:ligatures w14:val="none"/>
-        </w:rPr>
-      </w:pPr>
-    </w:p>
-    <w:p>
-      <w:pPr>
-        <w:spacing w:line="240" w:lineRule="auto"/>
-        <w:rPr>
-          <w:rFonts w:cs="Segoe UI Symbol"/>
-          <w:color w:val="000000"/>
-          <w:kern w:val="0"/>
-          <w:lang w:val="en-US"/>
-        </w:rPr>
-      </w:pPr>
-      <w:r>
-        <w:rPr>
-          <w:rFonts w:cs="Segoe UI Symbol"/>
-          <w:color w:val="000000"/>
-          <w:kern w:val="0"/>
-          <w:lang w:val="en-US"/>
-        </w:rPr>
         <w:t>1. Was the training data set adequate? I think that it may not have been. Based on the</w:t>
       </w:r>
       <w:r>
@@ -4246,18 +4202,7 @@
           <w:lang w:val="en-US" w:eastAsia="sv-SE"/>
           <w14:ligatures w14:val="none"/>
         </w:rPr>
-        <w:t xml:space="preserve">as we continue to mention in the introduction, previous work has often only investigated small parts of the vowel space (often while offering only a small subset of response options). Previous work has </w:t>
-      </w:r>
-      <w:r>
-        <w:rPr>
-          <w:rFonts w:eastAsia="Times New Roman" w:cs="Times New Roman"/>
-          <w:color w:val="0070C0"/>
-          <w:kern w:val="0"/>
-          <w:lang w:val="en-US" w:eastAsia="sv-SE"/>
-          <w14:ligatures w14:val="none"/>
-        </w:rPr>
-        <w:lastRenderedPageBreak/>
-        <w:t>also often focused on vowel-only stimuli (which are rarely observed in real life</w:t>
+        <w:t>as we continue to mention in the introduction, previous work has often only investigated small parts of the vowel space (often while offering only a small subset of response options). Previous work has also often focused on vowel-only stimuli (which are rarely observed in real life</w:t>
       </w:r>
       <w:proofErr w:type="gramStart"/>
       <w:r>
@@ -4921,45 +4866,45 @@
           <w:kern w:val="0"/>
           <w:lang w:val="en-US"/>
         </w:rPr>
+        <w:t>4. Why do we reach different conclusions in experiments 1a and 1b? A couple of additional</w:t>
+      </w:r>
+      <w:r>
+        <w:rPr>
+          <w:rFonts w:cs="Segoe UI Symbol"/>
+          <w:color w:val="000000"/>
+          <w:kern w:val="0"/>
+          <w:lang w:val="en-US"/>
+        </w:rPr>
+        <w:t xml:space="preserve"> </w:t>
+      </w:r>
+      <w:r>
+        <w:rPr>
+          <w:rFonts w:cs="Segoe UI Symbol"/>
+          <w:color w:val="000000"/>
+          <w:kern w:val="0"/>
+          <w:lang w:val="en-US"/>
+        </w:rPr>
+        <w:t>ways of looking at the data may help us understand this better.</w:t>
+      </w:r>
+    </w:p>
+    <w:p>
+      <w:pPr>
+        <w:spacing w:line="240" w:lineRule="auto"/>
+        <w:rPr>
+          <w:rFonts w:cs="Segoe UI Symbol"/>
+          <w:color w:val="000000"/>
+          <w:kern w:val="0"/>
+          <w:lang w:val="en-US"/>
+        </w:rPr>
+      </w:pPr>
+      <w:r>
+        <w:rPr>
+          <w:rFonts w:cs="Segoe UI Symbol"/>
+          <w:color w:val="000000"/>
+          <w:kern w:val="0"/>
+          <w:lang w:val="en-US"/>
+        </w:rPr>
         <w:lastRenderedPageBreak/>
-        <w:t>4. Why do we reach different conclusions in experiments 1a and 1b? A couple of additional</w:t>
-      </w:r>
-      <w:r>
-        <w:rPr>
-          <w:rFonts w:cs="Segoe UI Symbol"/>
-          <w:color w:val="000000"/>
-          <w:kern w:val="0"/>
-          <w:lang w:val="en-US"/>
-        </w:rPr>
-        <w:t xml:space="preserve"> </w:t>
-      </w:r>
-      <w:r>
-        <w:rPr>
-          <w:rFonts w:cs="Segoe UI Symbol"/>
-          <w:color w:val="000000"/>
-          <w:kern w:val="0"/>
-          <w:lang w:val="en-US"/>
-        </w:rPr>
-        <w:t>ways of looking at the data may help us understand this better.</w:t>
-      </w:r>
-    </w:p>
-    <w:p>
-      <w:pPr>
-        <w:spacing w:line="240" w:lineRule="auto"/>
-        <w:rPr>
-          <w:rFonts w:cs="Segoe UI Symbol"/>
-          <w:color w:val="000000"/>
-          <w:kern w:val="0"/>
-          <w:lang w:val="en-US"/>
-        </w:rPr>
-      </w:pPr>
-      <w:r>
-        <w:rPr>
-          <w:rFonts w:cs="Segoe UI Symbol"/>
-          <w:color w:val="000000"/>
-          <w:kern w:val="0"/>
-          <w:lang w:val="en-US"/>
-        </w:rPr>
         <w:t>a) To understand the variable performance of the extrinsic normalization methods, add a table</w:t>
       </w:r>
       <w:r>
@@ -5798,36 +5743,45 @@
           <w:kern w:val="0"/>
           <w:lang w:val="en-US"/>
         </w:rPr>
+        <w:t xml:space="preserve">[121] - </w:t>
+      </w:r>
+      <w:commentRangeStart w:id="17"/>
+      <w:r>
+        <w:rPr>
+          <w:rFonts w:cs="Segoe UI Symbol"/>
+          <w:color w:val="000000"/>
+          <w:kern w:val="0"/>
+          <w:lang w:val="en-US"/>
+        </w:rPr>
+        <w:t>Earlier studies of the perception of synthetic steady-state vowels should be cited. While</w:t>
+      </w:r>
+      <w:r>
+        <w:rPr>
+          <w:rFonts w:cs="Segoe UI Symbol"/>
+          <w:color w:val="000000"/>
+          <w:kern w:val="0"/>
+          <w:lang w:val="en-US"/>
+        </w:rPr>
+        <w:t xml:space="preserve"> </w:t>
+      </w:r>
+      <w:r>
+        <w:rPr>
+          <w:rFonts w:cs="Segoe UI Symbol"/>
+          <w:color w:val="000000"/>
+          <w:kern w:val="0"/>
+          <w:lang w:val="en-US"/>
+        </w:rPr>
+        <w:t xml:space="preserve">these don't explicitly address different normalization methods, they do help </w:t>
+      </w:r>
+      <w:r>
+        <w:rPr>
+          <w:rFonts w:cs="Segoe UI Symbol"/>
+          <w:color w:val="000000"/>
+          <w:kern w:val="0"/>
+          <w:lang w:val="en-US"/>
+        </w:rPr>
         <w:lastRenderedPageBreak/>
-        <w:t xml:space="preserve">[121] - </w:t>
-      </w:r>
-      <w:commentRangeStart w:id="17"/>
-      <w:r>
-        <w:rPr>
-          <w:rFonts w:cs="Segoe UI Symbol"/>
-          <w:color w:val="000000"/>
-          <w:kern w:val="0"/>
-          <w:lang w:val="en-US"/>
-        </w:rPr>
-        <w:t>Earlier studies of the perception of synthetic steady-state vowels should be cited. While</w:t>
-      </w:r>
-      <w:r>
-        <w:rPr>
-          <w:rFonts w:cs="Segoe UI Symbol"/>
-          <w:color w:val="000000"/>
-          <w:kern w:val="0"/>
-          <w:lang w:val="en-US"/>
-        </w:rPr>
-        <w:t xml:space="preserve"> </w:t>
-      </w:r>
-      <w:r>
-        <w:rPr>
-          <w:rFonts w:cs="Segoe UI Symbol"/>
-          <w:color w:val="000000"/>
-          <w:kern w:val="0"/>
-          <w:lang w:val="en-US"/>
-        </w:rPr>
-        <w:t>these don't explicitly address different normalization methods, they do help calibrate the level of</w:t>
+        <w:t>calibrate the level of</w:t>
       </w:r>
       <w:r>
         <w:rPr>
@@ -6515,6 +6469,7 @@
           <w:kern w:val="0"/>
           <w:lang w:val="en-US"/>
         </w:rPr>
+        <w:lastRenderedPageBreak/>
         <w:t>Figure 5 – Does 0.5 on the x axis in figure 5B mean that the participant was equally likely to call</w:t>
       </w:r>
       <w:r>
@@ -7857,7 +7812,7 @@
       </w:r>
     </w:p>
   </w:comment>
-  <w:comment w:id="2" w:author="Anna Persson" w:date="2024-10-07T17:16:00Z" w:initials="AP">
+  <w:comment w:id="2" w:author="Jaeger, Florian" w:date="2024-10-05T14:58:00Z" w:initials="TJ">
     <w:p>
       <w:r>
         <w:rPr>
@@ -7871,11 +7826,11 @@
           <w:sz w:val="20"/>
           <w:szCs w:val="20"/>
         </w:rPr>
-        <w:t>Change fill color scale</w:t>
+        <w:t>If there was praise, do NOT omit that part. (the however, in the next line seems to suggest that there might have been praise / a contribution that was acknowledged).</w:t>
       </w:r>
     </w:p>
   </w:comment>
-  <w:comment w:id="3" w:author="Jaeger, Florian" w:date="2024-10-05T14:58:00Z" w:initials="TJ">
+  <w:comment w:id="3" w:author="Jaeger, Florian" w:date="2024-10-05T15:00:00Z" w:initials="TJ">
     <w:p>
       <w:r>
         <w:rPr>
@@ -7889,11 +7844,11 @@
           <w:sz w:val="20"/>
           <w:szCs w:val="20"/>
         </w:rPr>
-        <w:t>If there was praise, do NOT omit that part. (the however, in the next line seems to suggest that there might have been praise / a contribution that was acknowledged).</w:t>
+        <w:t>we could use the term “0-DF transformations”? (static is indeed weird, I guess). either way we should clarify.</w:t>
       </w:r>
     </w:p>
   </w:comment>
-  <w:comment w:id="4" w:author="Jaeger, Florian" w:date="2024-10-05T15:00:00Z" w:initials="TJ">
+  <w:comment w:id="4" w:author="Anna Persson" w:date="2024-10-08T14:37:00Z" w:initials="AP">
     <w:p>
       <w:r>
         <w:rPr>
@@ -7907,7 +7862,7 @@
           <w:sz w:val="20"/>
           <w:szCs w:val="20"/>
         </w:rPr>
-        <w:t>we could use the term “0-DF transformations”? (static is indeed weird, I guess). either way we should clarify.</w:t>
+        <w:t>To do</w:t>
       </w:r>
     </w:p>
   </w:comment>
@@ -8270,9 +8225,9 @@
 <w15:commentsEx xmlns:wpc="http://schemas.microsoft.com/office/word/2010/wordprocessingCanvas" xmlns:cx="http://schemas.microsoft.com/office/drawing/2014/chartex" xmlns:cx1="http://schemas.microsoft.com/office/drawing/2015/9/8/chartex" xmlns:cx2="http://schemas.microsoft.com/office/drawing/2015/10/21/chartex" xmlns:cx3="http://schemas.microsoft.com/office/drawing/2016/5/9/chartex" xmlns:cx4="http://schemas.microsoft.com/office/drawing/2016/5/10/chartex" xmlns:cx5="http://schemas.microsoft.com/office/drawing/2016/5/11/chartex" xmlns:cx6="http://schemas.microsoft.com/office/drawing/2016/5/12/chartex" xmlns:cx7="http://schemas.microsoft.com/office/drawing/2016/5/13/chartex" xmlns:cx8="http://schemas.microsoft.com/office/drawing/2016/5/14/chartex" xmlns:mc="http://schemas.openxmlformats.org/markup-compatibility/2006" xmlns:aink="http://schemas.microsoft.com/office/drawing/2016/ink" xmlns:am3d="http://schemas.microsoft.com/office/drawing/2017/model3d" xmlns:o="urn:schemas-microsoft-com:office:office" xmlns:oel="http://schemas.microsoft.com/office/2019/extlst" xmlns:r="http://schemas.openxmlformats.org/officeDocument/2006/relationships" xmlns:m="http://schemas.openxmlformats.org/officeDocument/2006/math" xmlns:v="urn:schemas-microsoft-com:vml" xmlns:wp14="http://schemas.microsoft.com/office/word/2010/wordprocessingDrawing" xmlns:wp="http://schemas.openxmlformats.org/drawingml/2006/wordprocessingDrawing" xmlns:w10="urn:schemas-microsoft-com:office:word" xmlns:w="http://schemas.openxmlformats.org/wordprocessingml/2006/main" xmlns:w14="http://schemas.microsoft.com/office/word/2010/wordml" xmlns:w15="http://schemas.microsoft.com/office/word/2012/wordml" xmlns:w16cex="http://schemas.microsoft.com/office/word/2018/wordml/cex" xmlns:w16cid="http://schemas.microsoft.com/office/word/2016/wordml/cid" xmlns:w16="http://schemas.microsoft.com/office/word/2018/wordml" xmlns:w16du="http://schemas.microsoft.com/office/word/2023/wordml/word16du" xmlns:w16sdtdh="http://schemas.microsoft.com/office/word/2020/wordml/sdtdatahash" xmlns:w16se="http://schemas.microsoft.com/office/word/2015/wordml/symex" xmlns:wpg="http://schemas.microsoft.com/office/word/2010/wordprocessingGroup" xmlns:wpi="http://schemas.microsoft.com/office/word/2010/wordprocessingInk" xmlns:wne="http://schemas.microsoft.com/office/word/2006/wordml" xmlns:wps="http://schemas.microsoft.com/office/word/2010/wordprocessingShape" mc:Ignorable="w14 w15 w16se w16cid w16 w16cex w16sdtdh w16du wp14">
   <w15:commentEx w15:paraId="36C73E1E" w15:done="0"/>
   <w15:commentEx w15:paraId="2A01B955" w15:done="0"/>
-  <w15:commentEx w15:paraId="4191BF58" w15:done="0"/>
   <w15:commentEx w15:paraId="3CEB9285" w15:done="1"/>
   <w15:commentEx w15:paraId="557D9CA2" w15:done="0"/>
+  <w15:commentEx w15:paraId="06C9BEBC" w15:done="0"/>
   <w15:commentEx w15:paraId="5ECBB288" w15:done="1"/>
   <w15:commentEx w15:paraId="478CFE32" w15:paraIdParent="5ECBB288" w15:done="1"/>
   <w15:commentEx w15:paraId="0700A87F" w15:paraIdParent="5ECBB288" w15:done="1"/>
@@ -8299,9 +8254,9 @@
 <w16cex:commentsExtensible xmlns:wpc="http://schemas.microsoft.com/office/word/2010/wordprocessingCanvas" xmlns:cx="http://schemas.microsoft.com/office/drawing/2014/chartex" xmlns:cx1="http://schemas.microsoft.com/office/drawing/2015/9/8/chartex" xmlns:cx2="http://schemas.microsoft.com/office/drawing/2015/10/21/chartex" xmlns:cx3="http://schemas.microsoft.com/office/drawing/2016/5/9/chartex" xmlns:cx4="http://schemas.microsoft.com/office/drawing/2016/5/10/chartex" xmlns:cx5="http://schemas.microsoft.com/office/drawing/2016/5/11/chartex" xmlns:cx6="http://schemas.microsoft.com/office/drawing/2016/5/12/chartex" xmlns:cx7="http://schemas.microsoft.com/office/drawing/2016/5/13/chartex" xmlns:cx8="http://schemas.microsoft.com/office/drawing/2016/5/14/chartex" xmlns:cr="http://schemas.microsoft.com/office/comments/2020/reactions" xmlns:mc="http://schemas.openxmlformats.org/markup-compatibility/2006" xmlns:aink="http://schemas.microsoft.com/office/drawing/2016/ink" xmlns:am3d="http://schemas.microsoft.com/office/drawing/2017/model3d" xmlns:o="urn:schemas-microsoft-com:office:office" xmlns:oel="http://schemas.microsoft.com/office/2019/extlst" xmlns:r="http://schemas.openxmlformats.org/officeDocument/2006/relationships" xmlns:m="http://schemas.openxmlformats.org/officeDocument/2006/math" xmlns:v="urn:schemas-microsoft-com:vml" xmlns:wp14="http://schemas.microsoft.com/office/word/2010/wordprocessingDrawing" xmlns:wp="http://schemas.openxmlformats.org/drawingml/2006/wordprocessingDrawing" xmlns:w10="urn:schemas-microsoft-com:office:word" xmlns:w="http://schemas.openxmlformats.org/wordprocessingml/2006/main" xmlns:w14="http://schemas.microsoft.com/office/word/2010/wordml" xmlns:w15="http://schemas.microsoft.com/office/word/2012/wordml" xmlns:w16cex="http://schemas.microsoft.com/office/word/2018/wordml/cex" xmlns:w16cid="http://schemas.microsoft.com/office/word/2016/wordml/cid" xmlns:w16="http://schemas.microsoft.com/office/word/2018/wordml" xmlns:w16du="http://schemas.microsoft.com/office/word/2023/wordml/word16du" xmlns:w16sdtdh="http://schemas.microsoft.com/office/word/2020/wordml/sdtdatahash" xmlns:w16se="http://schemas.microsoft.com/office/word/2015/wordml/symex" xmlns:wpg="http://schemas.microsoft.com/office/word/2010/wordprocessingGroup" xmlns:wpi="http://schemas.microsoft.com/office/word/2010/wordprocessingInk" xmlns:wne="http://schemas.microsoft.com/office/word/2006/wordml" xmlns:wps="http://schemas.microsoft.com/office/word/2010/wordprocessingShape" mc:Ignorable="w14 w15 w16se w16cid w16 w16cex w16sdtdh cr w16du wp14">
   <w16cex:commentExtensible w16cex:durableId="41C17B1F" w16cex:dateUtc="2024-10-05T18:54:00Z"/>
   <w16cex:commentExtensible w16cex:durableId="2113386D" w16cex:dateUtc="2024-10-07T15:20:00Z"/>
-  <w16cex:commentExtensible w16cex:durableId="79F5BF67" w16cex:dateUtc="2024-10-07T15:16:00Z"/>
   <w16cex:commentExtensible w16cex:durableId="20CD3963" w16cex:dateUtc="2024-10-05T18:58:00Z"/>
   <w16cex:commentExtensible w16cex:durableId="005DAC81" w16cex:dateUtc="2024-10-05T19:00:00Z"/>
+  <w16cex:commentExtensible w16cex:durableId="131B2417" w16cex:dateUtc="2024-10-08T12:37:00Z"/>
   <w16cex:commentExtensible w16cex:durableId="54379488" w16cex:dateUtc="2024-10-05T19:02:00Z"/>
   <w16cex:commentExtensible w16cex:durableId="361A407C" w16cex:dateUtc="2024-10-05T19:03:00Z"/>
   <w16cex:commentExtensible w16cex:durableId="68C7CA45" w16cex:dateUtc="2024-10-05T19:04:00Z"/>
@@ -8328,9 +8283,9 @@
 <w16cid:commentsIds xmlns:wpc="http://schemas.microsoft.com/office/word/2010/wordprocessingCanvas" xmlns:cx="http://schemas.microsoft.com/office/drawing/2014/chartex" xmlns:cx1="http://schemas.microsoft.com/office/drawing/2015/9/8/chartex" xmlns:cx2="http://schemas.microsoft.com/office/drawing/2015/10/21/chartex" xmlns:cx3="http://schemas.microsoft.com/office/drawing/2016/5/9/chartex" xmlns:cx4="http://schemas.microsoft.com/office/drawing/2016/5/10/chartex" xmlns:cx5="http://schemas.microsoft.com/office/drawing/2016/5/11/chartex" xmlns:cx6="http://schemas.microsoft.com/office/drawing/2016/5/12/chartex" xmlns:cx7="http://schemas.microsoft.com/office/drawing/2016/5/13/chartex" xmlns:cx8="http://schemas.microsoft.com/office/drawing/2016/5/14/chartex" xmlns:mc="http://schemas.openxmlformats.org/markup-compatibility/2006" xmlns:aink="http://schemas.microsoft.com/office/drawing/2016/ink" xmlns:am3d="http://schemas.microsoft.com/office/drawing/2017/model3d" xmlns:o="urn:schemas-microsoft-com:office:office" xmlns:oel="http://schemas.microsoft.com/office/2019/extlst" xmlns:r="http://schemas.openxmlformats.org/officeDocument/2006/relationships" xmlns:m="http://schemas.openxmlformats.org/officeDocument/2006/math" xmlns:v="urn:schemas-microsoft-com:vml" xmlns:wp14="http://schemas.microsoft.com/office/word/2010/wordprocessingDrawing" xmlns:wp="http://schemas.openxmlformats.org/drawingml/2006/wordprocessingDrawing" xmlns:w10="urn:schemas-microsoft-com:office:word" xmlns:w="http://schemas.openxmlformats.org/wordprocessingml/2006/main" xmlns:w14="http://schemas.microsoft.com/office/word/2010/wordml" xmlns:w15="http://schemas.microsoft.com/office/word/2012/wordml" xmlns:w16cex="http://schemas.microsoft.com/office/word/2018/wordml/cex" xmlns:w16cid="http://schemas.microsoft.com/office/word/2016/wordml/cid" xmlns:w16="http://schemas.microsoft.com/office/word/2018/wordml" xmlns:w16du="http://schemas.microsoft.com/office/word/2023/wordml/word16du" xmlns:w16sdtdh="http://schemas.microsoft.com/office/word/2020/wordml/sdtdatahash" xmlns:w16se="http://schemas.microsoft.com/office/word/2015/wordml/symex" xmlns:wpg="http://schemas.microsoft.com/office/word/2010/wordprocessingGroup" xmlns:wpi="http://schemas.microsoft.com/office/word/2010/wordprocessingInk" xmlns:wne="http://schemas.microsoft.com/office/word/2006/wordml" xmlns:wps="http://schemas.microsoft.com/office/word/2010/wordprocessingShape" mc:Ignorable="w14 w15 w16se w16cid w16 w16cex w16sdtdh w16du wp14">
   <w16cid:commentId w16cid:paraId="36C73E1E" w16cid:durableId="41C17B1F"/>
   <w16cid:commentId w16cid:paraId="2A01B955" w16cid:durableId="2113386D"/>
-  <w16cid:commentId w16cid:paraId="4191BF58" w16cid:durableId="79F5BF67"/>
   <w16cid:commentId w16cid:paraId="3CEB9285" w16cid:durableId="20CD3963"/>
   <w16cid:commentId w16cid:paraId="557D9CA2" w16cid:durableId="005DAC81"/>
+  <w16cid:commentId w16cid:paraId="06C9BEBC" w16cid:durableId="131B2417"/>
   <w16cid:commentId w16cid:paraId="5ECBB288" w16cid:durableId="54379488"/>
   <w16cid:commentId w16cid:paraId="478CFE32" w16cid:durableId="361A407C"/>
   <w16cid:commentId w16cid:paraId="0700A87F" w16cid:durableId="68C7CA45"/>
@@ -8447,27 +8402,7 @@
           <w:kern w:val="0"/>
           <w:lang w:val="en-US"/>
         </w:rPr>
-        <w:t xml:space="preserve">proportion of correct model predictions is </w:t>
-      </w:r>
-      <w:proofErr w:type="gramStart"/>
-      <w:r>
-        <w:rPr>
-          <w:rFonts w:cs="Segoe UI Symbol"/>
-          <w:color w:val="000000"/>
-          <w:kern w:val="0"/>
-          <w:lang w:val="en-US"/>
-        </w:rPr>
-        <w:t>exp(</w:t>
-      </w:r>
-      <w:proofErr w:type="gramEnd"/>
-      <w:r>
-        <w:rPr>
-          <w:rFonts w:cs="Segoe UI Symbol"/>
-          <w:color w:val="000000"/>
-          <w:kern w:val="0"/>
-          <w:lang w:val="en-US"/>
-        </w:rPr>
-        <w:t>-2900/2565) = 0.32</w:t>
+        <w:t>proportion of correct model predictions is exp(-2900/2565) = 0.32</w:t>
       </w:r>
     </w:p>
   </w:footnote>
@@ -9555,6 +9490,7 @@
   <w:style w:type="character" w:default="1" w:styleId="Standardstycketeckensnitt">
     <w:name w:val="Default Paragraph Font"/>
     <w:uiPriority w:val="1"/>
+    <w:semiHidden/>
     <w:unhideWhenUsed/>
   </w:style>
   <w:style w:type="table" w:default="1" w:styleId="Normaltabell">

</xml_diff>

<commit_message>
added annotations to results plot, started SI section on survey responses + minor text edits
</commit_message>
<xml_diff>
--- a/output/papers/JASA - Round 2/Author response (JASA, Persson, Barreda & Jaeger, 2024).docx
+++ b/output/papers/JASA - Round 2/Author response (JASA, Persson, Barreda & Jaeger, 2024).docx
@@ -259,7 +259,27 @@
           <w:lang w:val="en-US" w:eastAsia="sv-SE"/>
           <w14:ligatures w14:val="none"/>
         </w:rPr>
-        <w:t xml:space="preserve"> have revised the manuscript following reviewers’ suggestions.</w:t>
+        <w:t xml:space="preserve"> have revised the manuscript following </w:t>
+      </w:r>
+      <w:r>
+        <w:rPr>
+          <w:rFonts w:eastAsia="Times New Roman" w:cs="Times New Roman"/>
+          <w:color w:val="000000"/>
+          <w:kern w:val="0"/>
+          <w:lang w:val="en-US" w:eastAsia="sv-SE"/>
+          <w14:ligatures w14:val="none"/>
+        </w:rPr>
+        <w:t xml:space="preserve">the </w:t>
+      </w:r>
+      <w:r>
+        <w:rPr>
+          <w:rFonts w:eastAsia="Times New Roman" w:cs="Times New Roman"/>
+          <w:color w:val="000000"/>
+          <w:kern w:val="0"/>
+          <w:lang w:val="en-US" w:eastAsia="sv-SE"/>
+          <w14:ligatures w14:val="none"/>
+        </w:rPr>
+        <w:t>reviewers’ suggestions.</w:t>
       </w:r>
       <w:r>
         <w:rPr>
@@ -1691,40 +1711,6 @@
           <w14:ligatures w14:val="none"/>
         </w:rPr>
         <w:lastRenderedPageBreak/>
-        <w:t xml:space="preserve">p. 14, middle of paragraph: “The bandwidth manipulation implied that formants became stronger as the vowel unfolded”. “Stronger” is unclear; did you mean that narrower formants produce more intense spectral peaks? This is hard to see in a spectrogram display. </w:t>
-      </w:r>
-    </w:p>
-    <w:p>
-      <w:pPr>
-        <w:spacing w:after="0" w:line="240" w:lineRule="auto"/>
-        <w:rPr>
-          <w:rFonts w:eastAsia="Times New Roman" w:cs="Times New Roman"/>
-          <w:color w:val="000000"/>
-          <w:kern w:val="0"/>
-          <w:lang w:val="en-US" w:eastAsia="sv-SE"/>
-          <w14:ligatures w14:val="none"/>
-        </w:rPr>
-      </w:pPr>
-    </w:p>
-    <w:p>
-      <w:pPr>
-        <w:spacing w:after="0" w:line="240" w:lineRule="auto"/>
-        <w:rPr>
-          <w:rFonts w:eastAsia="Times New Roman" w:cs="Times New Roman"/>
-          <w:color w:val="000000"/>
-          <w:kern w:val="0"/>
-          <w:lang w:val="en-US" w:eastAsia="sv-SE"/>
-          <w14:ligatures w14:val="none"/>
-        </w:rPr>
-      </w:pPr>
-      <w:r>
-        <w:rPr>
-          <w:rFonts w:eastAsia="Times New Roman" w:cs="Times New Roman"/>
-          <w:color w:val="000000"/>
-          <w:kern w:val="0"/>
-          <w:lang w:val="en-US" w:eastAsia="sv-SE"/>
-          <w14:ligatures w14:val="none"/>
-        </w:rPr>
         <w:t xml:space="preserve">p. 14, bottom line: Were the parameters taken from Wade et al. 2007 </w:t>
       </w:r>
       <w:proofErr w:type="gramStart"/>
@@ -2134,40 +2120,6 @@
           <w14:ligatures w14:val="none"/>
         </w:rPr>
         <w:t xml:space="preserve"> hard to see in the figure.</w:t>
-      </w:r>
-    </w:p>
-    <w:p>
-      <w:pPr>
-        <w:spacing w:after="0" w:line="240" w:lineRule="auto"/>
-        <w:rPr>
-          <w:rFonts w:eastAsia="Times New Roman" w:cs="Times New Roman"/>
-          <w:color w:val="000000"/>
-          <w:kern w:val="0"/>
-          <w:lang w:val="en-US" w:eastAsia="sv-SE"/>
-          <w14:ligatures w14:val="none"/>
-        </w:rPr>
-      </w:pPr>
-    </w:p>
-    <w:p>
-      <w:pPr>
-        <w:spacing w:after="0" w:line="240" w:lineRule="auto"/>
-        <w:rPr>
-          <w:rFonts w:eastAsia="Times New Roman" w:cs="Times New Roman"/>
-          <w:color w:val="000000"/>
-          <w:kern w:val="0"/>
-          <w:lang w:val="en-US" w:eastAsia="sv-SE"/>
-          <w14:ligatures w14:val="none"/>
-        </w:rPr>
-      </w:pPr>
-      <w:r>
-        <w:rPr>
-          <w:rFonts w:eastAsia="Times New Roman" w:cs="Times New Roman"/>
-          <w:color w:val="000000"/>
-          <w:kern w:val="0"/>
-          <w:lang w:val="en-US" w:eastAsia="sv-SE"/>
-          <w14:ligatures w14:val="none"/>
-        </w:rPr>
-        <w:t xml:space="preserve">p. 44, line 759: “the recognition of less categorically perceived consonants” Do you mean “less” or “more”? </w:t>
       </w:r>
     </w:p>
     <w:p>
@@ -2473,7 +2425,193 @@
           <w:lang w:val="en-US" w:eastAsia="sv-SE"/>
           <w14:ligatures w14:val="none"/>
         </w:rPr>
-        <w:t xml:space="preserve">p. 10: “One consequence of this is that the formant values of these recordings are clustered around the category means, and thus span only a comparatively small part of the phonetic space”. Means across what observations? Stimulus sample or population? Is this assumed or based on actual measurements? In the next sentence, in the phrase “potential secondary cues”, the word "potential" seems ambiguous/unnecessary. It </w:t>
+        <w:t xml:space="preserve">p. 10: “One consequence of this is that the formant values of these recordings are clustered around the category means, and thus span only a comparatively small part of the phonetic space”. Means across what observations? Stimulus sample or population? Is this assumed or based on actual measurements? In the next sentence, in the phrase “potential secondary cues”, the word "potential" seems ambiguous/unnecessary. It could mean "not well established in the literature", "varying in potency", "not always active or present (e.g., F0 in whispered vowels)". In the list of cues, consider including </w:t>
+      </w:r>
+      <w:proofErr w:type="spellStart"/>
+      <w:r>
+        <w:rPr>
+          <w:rFonts w:eastAsia="Times New Roman" w:cs="Times New Roman"/>
+          <w:color w:val="000000"/>
+          <w:kern w:val="0"/>
+          <w:lang w:val="en-US" w:eastAsia="sv-SE"/>
+          <w14:ligatures w14:val="none"/>
+        </w:rPr>
+        <w:t>VISC</w:t>
+      </w:r>
+      <w:proofErr w:type="spellEnd"/>
+      <w:r>
+        <w:rPr>
+          <w:rFonts w:eastAsia="Times New Roman" w:cs="Times New Roman"/>
+          <w:color w:val="000000"/>
+          <w:kern w:val="0"/>
+          <w:lang w:val="en-US" w:eastAsia="sv-SE"/>
+          <w14:ligatures w14:val="none"/>
+        </w:rPr>
+        <w:t xml:space="preserve">. </w:t>
+      </w:r>
+    </w:p>
+    <w:p>
+      <w:pPr>
+        <w:spacing w:after="0" w:line="240" w:lineRule="auto"/>
+        <w:rPr>
+          <w:rFonts w:eastAsia="Times New Roman" w:cs="Times New Roman"/>
+          <w:color w:val="000000"/>
+          <w:kern w:val="0"/>
+          <w:lang w:val="en-US" w:eastAsia="sv-SE"/>
+          <w14:ligatures w14:val="none"/>
+        </w:rPr>
+      </w:pPr>
+      <w:r>
+        <w:rPr>
+          <w:rFonts w:eastAsia="Times New Roman" w:cs="Times New Roman"/>
+          <w:color w:val="000000"/>
+          <w:kern w:val="0"/>
+          <w:lang w:val="en-US" w:eastAsia="sv-SE"/>
+          <w14:ligatures w14:val="none"/>
+        </w:rPr>
+        <w:t>p</w:t>
+      </w:r>
+      <w:r>
+        <w:rPr>
+          <w:rFonts w:eastAsia="Times New Roman" w:cs="Times New Roman"/>
+          <w:color w:val="000000"/>
+          <w:kern w:val="0"/>
+          <w:lang w:val="en-US" w:eastAsia="sv-SE"/>
+          <w14:ligatures w14:val="none"/>
+        </w:rPr>
+        <w:t xml:space="preserve">. 12, line 220: “optional post-experiment survey” How many participants opted not to complete the survey? (apologies if this is answered elsewhere in the paper, but I did not see it). </w:t>
+      </w:r>
+    </w:p>
+    <w:p>
+      <w:pPr>
+        <w:spacing w:after="0" w:line="240" w:lineRule="auto"/>
+        <w:rPr>
+          <w:rFonts w:eastAsia="Times New Roman" w:cs="Times New Roman"/>
+          <w:color w:val="000000"/>
+          <w:kern w:val="0"/>
+          <w:lang w:val="en-US" w:eastAsia="sv-SE"/>
+          <w14:ligatures w14:val="none"/>
+        </w:rPr>
+      </w:pPr>
+      <w:r>
+        <w:rPr>
+          <w:rFonts w:eastAsia="Times New Roman" w:cs="Times New Roman"/>
+          <w:color w:val="000000"/>
+          <w:kern w:val="0"/>
+          <w:lang w:val="en-US" w:eastAsia="sv-SE"/>
+          <w14:ligatures w14:val="none"/>
+        </w:rPr>
+        <w:t>p.</w:t>
+      </w:r>
+      <w:r>
+        <w:rPr>
+          <w:rFonts w:eastAsia="Times New Roman" w:cs="Times New Roman"/>
+          <w:color w:val="000000"/>
+          <w:kern w:val="0"/>
+          <w:lang w:val="en-US" w:eastAsia="sv-SE"/>
+          <w14:ligatures w14:val="none"/>
+        </w:rPr>
+        <w:t xml:space="preserve"> </w:t>
+      </w:r>
+      <w:r>
+        <w:rPr>
+          <w:rFonts w:eastAsia="Times New Roman" w:cs="Times New Roman"/>
+          <w:color w:val="000000"/>
+          <w:kern w:val="0"/>
+          <w:lang w:val="en-US" w:eastAsia="sv-SE"/>
+          <w14:ligatures w14:val="none"/>
+        </w:rPr>
+        <w:t>13,</w:t>
+      </w:r>
+      <w:r>
+        <w:rPr>
+          <w:rFonts w:eastAsia="Times New Roman" w:cs="Times New Roman"/>
+          <w:color w:val="000000"/>
+          <w:kern w:val="0"/>
+          <w:lang w:val="en-US" w:eastAsia="sv-SE"/>
+          <w14:ligatures w14:val="none"/>
+        </w:rPr>
+        <w:t xml:space="preserve"> section </w:t>
+      </w:r>
+      <w:r>
+        <w:rPr>
+          <w:rFonts w:eastAsia="Times New Roman" w:cs="Times New Roman"/>
+          <w:color w:val="000000"/>
+          <w:kern w:val="0"/>
+          <w:lang w:val="en-US" w:eastAsia="sv-SE"/>
+          <w14:ligatures w14:val="none"/>
+        </w:rPr>
+        <w:t>2,</w:t>
+      </w:r>
+      <w:r>
+        <w:rPr>
+          <w:rFonts w:eastAsia="Times New Roman" w:cs="Times New Roman"/>
+          <w:color w:val="000000"/>
+          <w:kern w:val="0"/>
+          <w:lang w:val="en-US" w:eastAsia="sv-SE"/>
+          <w14:ligatures w14:val="none"/>
+        </w:rPr>
+        <w:t xml:space="preserve"> Materials: I found it difficult to follow the description of the synthesis method. </w:t>
+      </w:r>
+      <w:r>
+        <w:rPr>
+          <w:rFonts w:eastAsia="Times New Roman" w:cs="Times New Roman"/>
+          <w:color w:val="000000"/>
+          <w:kern w:val="0"/>
+          <w:lang w:val="en-US" w:eastAsia="sv-SE"/>
+          <w14:ligatures w14:val="none"/>
+        </w:rPr>
+        <w:t>Since the</w:t>
+      </w:r>
+      <w:r>
+        <w:rPr>
+          <w:rFonts w:eastAsia="Times New Roman" w:cs="Times New Roman"/>
+          <w:color w:val="000000"/>
+          <w:kern w:val="0"/>
+          <w:lang w:val="en-US" w:eastAsia="sv-SE"/>
+          <w14:ligatures w14:val="none"/>
+        </w:rPr>
+        <w:t xml:space="preserve"> study used a unique synthesis method</w:t>
+      </w:r>
+      <w:r>
+        <w:rPr>
+          <w:rFonts w:eastAsia="Times New Roman" w:cs="Times New Roman"/>
+          <w:color w:val="000000"/>
+          <w:kern w:val="0"/>
+          <w:lang w:val="en-US" w:eastAsia="sv-SE"/>
+          <w14:ligatures w14:val="none"/>
+        </w:rPr>
+        <w:t>,</w:t>
+      </w:r>
+      <w:r>
+        <w:rPr>
+          <w:rFonts w:eastAsia="Times New Roman" w:cs="Times New Roman"/>
+          <w:color w:val="000000"/>
+          <w:kern w:val="0"/>
+          <w:lang w:val="en-US" w:eastAsia="sv-SE"/>
+          <w14:ligatures w14:val="none"/>
+        </w:rPr>
+        <w:t xml:space="preserve"> </w:t>
+      </w:r>
+      <w:r>
+        <w:rPr>
+          <w:rFonts w:eastAsia="Times New Roman" w:cs="Times New Roman"/>
+          <w:color w:val="000000"/>
+          <w:kern w:val="0"/>
+          <w:lang w:val="en-US" w:eastAsia="sv-SE"/>
+          <w14:ligatures w14:val="none"/>
+        </w:rPr>
+        <w:t>it</w:t>
+      </w:r>
+      <w:r>
+        <w:rPr>
+          <w:rFonts w:eastAsia="Times New Roman" w:cs="Times New Roman"/>
+          <w:color w:val="000000"/>
+          <w:kern w:val="0"/>
+          <w:lang w:val="en-US" w:eastAsia="sv-SE"/>
+          <w14:ligatures w14:val="none"/>
+        </w:rPr>
+        <w:t xml:space="preserve"> is critical to provide </w:t>
       </w:r>
       <w:r>
         <w:rPr>
@@ -2484,7 +2622,37 @@
           <w14:ligatures w14:val="none"/>
         </w:rPr>
         <w:lastRenderedPageBreak/>
-        <w:t xml:space="preserve">could mean "not well established in the literature", "varying in potency", "not always active or present (e.g., F0 in whispered vowels)". In the list of cues, consider including </w:t>
+        <w:t xml:space="preserve">sufficient information to </w:t>
+      </w:r>
+      <w:r>
+        <w:rPr>
+          <w:rFonts w:eastAsia="Times New Roman" w:cs="Times New Roman"/>
+          <w:color w:val="000000"/>
+          <w:kern w:val="0"/>
+          <w:lang w:val="en-US" w:eastAsia="sv-SE"/>
+          <w14:ligatures w14:val="none"/>
+        </w:rPr>
+        <w:t>readers to permit the study to be replicated. For example, “the /h/ sound [</w:t>
+      </w:r>
+      <w:r>
+        <w:rPr>
+          <w:rFonts w:eastAsia="Times New Roman" w:cs="Times New Roman"/>
+          <w:color w:val="000000"/>
+          <w:kern w:val="0"/>
+          <w:lang w:val="en-US" w:eastAsia="sv-SE"/>
+          <w14:ligatures w14:val="none"/>
+        </w:rPr>
+        <w:t xml:space="preserve">was filtered] inversely </w:t>
+      </w:r>
+      <w:r>
+        <w:rPr>
+          <w:rFonts w:eastAsia="Times New Roman" w:cs="Times New Roman"/>
+          <w:color w:val="000000"/>
+          <w:kern w:val="0"/>
+          <w:lang w:val="en-US" w:eastAsia="sv-SE"/>
+          <w14:ligatures w14:val="none"/>
+        </w:rPr>
+        <w:t xml:space="preserve">with its </w:t>
       </w:r>
       <w:proofErr w:type="spellStart"/>
       <w:r>
@@ -2495,7 +2663,7 @@
           <w:lang w:val="en-US" w:eastAsia="sv-SE"/>
           <w14:ligatures w14:val="none"/>
         </w:rPr>
-        <w:t>VISC</w:t>
+        <w:t>LPC</w:t>
       </w:r>
       <w:proofErr w:type="spellEnd"/>
       <w:r>
@@ -2506,6 +2674,34 @@
           <w:lang w:val="en-US" w:eastAsia="sv-SE"/>
           <w14:ligatures w14:val="none"/>
         </w:rPr>
+        <w:t xml:space="preserve">, and concatenated … with a complex waveform generated from the pitch and intensity patterns of the original vowel”. This description is too </w:t>
+      </w:r>
+      <w:commentRangeStart w:id="8"/>
+      <w:r>
+        <w:rPr>
+          <w:rFonts w:eastAsia="Times New Roman" w:cs="Times New Roman"/>
+          <w:color w:val="000000"/>
+          <w:kern w:val="0"/>
+          <w:lang w:val="en-US" w:eastAsia="sv-SE"/>
+          <w14:ligatures w14:val="none"/>
+        </w:rPr>
+        <w:t>general</w:t>
+      </w:r>
+      <w:commentRangeEnd w:id="8"/>
+      <w:r>
+        <w:rPr>
+          <w:rStyle w:val="Kommentarsreferens"/>
+        </w:rPr>
+        <w:commentReference w:id="8"/>
+      </w:r>
+      <w:r>
+        <w:rPr>
+          <w:rFonts w:eastAsia="Times New Roman" w:cs="Times New Roman"/>
+          <w:color w:val="000000"/>
+          <w:kern w:val="0"/>
+          <w:lang w:val="en-US" w:eastAsia="sv-SE"/>
+          <w14:ligatures w14:val="none"/>
+        </w:rPr>
         <w:t xml:space="preserve">. </w:t>
       </w:r>
     </w:p>
@@ -2528,6 +2724,50 @@
           <w:lang w:val="en-US" w:eastAsia="sv-SE"/>
           <w14:ligatures w14:val="none"/>
         </w:rPr>
+        <w:t xml:space="preserve">p. 14, middle of paragraph: “The bandwidth manipulation implied that formants became stronger as the vowel unfolded”. “Stronger” is unclear; did you mean that narrower formants produce more intense spectral peaks? This is hard to see in a spectrogram display. </w:t>
+      </w:r>
+    </w:p>
+    <w:p>
+      <w:pPr>
+        <w:spacing w:after="0" w:line="240" w:lineRule="auto"/>
+        <w:rPr>
+          <w:rFonts w:eastAsia="Times New Roman" w:cs="Times New Roman"/>
+          <w:color w:val="000000"/>
+          <w:kern w:val="0"/>
+          <w:lang w:val="en-US" w:eastAsia="sv-SE"/>
+          <w14:ligatures w14:val="none"/>
+        </w:rPr>
+      </w:pPr>
+      <w:r>
+        <w:rPr>
+          <w:rFonts w:eastAsia="Times New Roman" w:cs="Times New Roman"/>
+          <w:color w:val="000000"/>
+          <w:kern w:val="0"/>
+          <w:lang w:val="en-US" w:eastAsia="sv-SE"/>
+          <w14:ligatures w14:val="none"/>
+        </w:rPr>
+        <w:t xml:space="preserve">p. 18, Fig. 4 caption: “F1-F2 combinations below the gray dashed line are articulatory unlikely to come from the same talker.” Not sure what this means. </w:t>
+      </w:r>
+    </w:p>
+    <w:p>
+      <w:pPr>
+        <w:spacing w:after="0" w:line="240" w:lineRule="auto"/>
+        <w:rPr>
+          <w:rFonts w:eastAsia="Times New Roman" w:cs="Times New Roman"/>
+          <w:color w:val="000000"/>
+          <w:kern w:val="0"/>
+          <w:lang w:val="en-US" w:eastAsia="sv-SE"/>
+          <w14:ligatures w14:val="none"/>
+        </w:rPr>
+      </w:pPr>
+      <w:r>
+        <w:rPr>
+          <w:rFonts w:eastAsia="Times New Roman" w:cs="Times New Roman"/>
+          <w:color w:val="000000"/>
+          <w:kern w:val="0"/>
+          <w:lang w:val="en-US" w:eastAsia="sv-SE"/>
+          <w14:ligatures w14:val="none"/>
+        </w:rPr>
         <w:t>p</w:t>
       </w:r>
       <w:r>
@@ -2538,169 +2778,113 @@
           <w:lang w:val="en-US" w:eastAsia="sv-SE"/>
           <w14:ligatures w14:val="none"/>
         </w:rPr>
-        <w:t xml:space="preserve">. 12, line 220: “optional post-experiment survey” How many participants opted not to complete the survey? (apologies if this is answered elsewhere in the paper, but I did not see it). </w:t>
-      </w:r>
-    </w:p>
-    <w:p>
-      <w:pPr>
-        <w:spacing w:after="0" w:line="240" w:lineRule="auto"/>
-        <w:rPr>
-          <w:rFonts w:eastAsia="Times New Roman" w:cs="Times New Roman"/>
-          <w:color w:val="000000"/>
-          <w:kern w:val="0"/>
-          <w:lang w:val="en-US" w:eastAsia="sv-SE"/>
-          <w14:ligatures w14:val="none"/>
-        </w:rPr>
-      </w:pPr>
-      <w:r>
-        <w:rPr>
-          <w:rFonts w:eastAsia="Times New Roman" w:cs="Times New Roman"/>
-          <w:color w:val="000000"/>
-          <w:kern w:val="0"/>
-          <w:lang w:val="en-US" w:eastAsia="sv-SE"/>
-          <w14:ligatures w14:val="none"/>
-        </w:rPr>
-        <w:t>p.</w:t>
-      </w:r>
-      <w:r>
-        <w:rPr>
-          <w:rFonts w:eastAsia="Times New Roman" w:cs="Times New Roman"/>
-          <w:color w:val="000000"/>
-          <w:kern w:val="0"/>
-          <w:lang w:val="en-US" w:eastAsia="sv-SE"/>
-          <w14:ligatures w14:val="none"/>
-        </w:rPr>
-        <w:t xml:space="preserve"> </w:t>
-      </w:r>
-      <w:r>
-        <w:rPr>
-          <w:rFonts w:eastAsia="Times New Roman" w:cs="Times New Roman"/>
-          <w:color w:val="000000"/>
-          <w:kern w:val="0"/>
-          <w:lang w:val="en-US" w:eastAsia="sv-SE"/>
-          <w14:ligatures w14:val="none"/>
-        </w:rPr>
-        <w:t>13,</w:t>
-      </w:r>
-      <w:r>
-        <w:rPr>
-          <w:rFonts w:eastAsia="Times New Roman" w:cs="Times New Roman"/>
-          <w:color w:val="000000"/>
-          <w:kern w:val="0"/>
-          <w:lang w:val="en-US" w:eastAsia="sv-SE"/>
-          <w14:ligatures w14:val="none"/>
-        </w:rPr>
-        <w:t xml:space="preserve"> section </w:t>
-      </w:r>
-      <w:r>
-        <w:rPr>
-          <w:rFonts w:eastAsia="Times New Roman" w:cs="Times New Roman"/>
-          <w:color w:val="000000"/>
-          <w:kern w:val="0"/>
-          <w:lang w:val="en-US" w:eastAsia="sv-SE"/>
-          <w14:ligatures w14:val="none"/>
-        </w:rPr>
-        <w:t>2,</w:t>
-      </w:r>
-      <w:r>
-        <w:rPr>
-          <w:rFonts w:eastAsia="Times New Roman" w:cs="Times New Roman"/>
-          <w:color w:val="000000"/>
-          <w:kern w:val="0"/>
-          <w:lang w:val="en-US" w:eastAsia="sv-SE"/>
-          <w14:ligatures w14:val="none"/>
-        </w:rPr>
-        <w:t xml:space="preserve"> Materials: I found it difficult to follow the description of the synthesis method. </w:t>
-      </w:r>
-      <w:r>
-        <w:rPr>
-          <w:rFonts w:eastAsia="Times New Roman" w:cs="Times New Roman"/>
-          <w:color w:val="000000"/>
-          <w:kern w:val="0"/>
-          <w:lang w:val="en-US" w:eastAsia="sv-SE"/>
-          <w14:ligatures w14:val="none"/>
-        </w:rPr>
-        <w:t>Since the</w:t>
-      </w:r>
-      <w:r>
-        <w:rPr>
-          <w:rFonts w:eastAsia="Times New Roman" w:cs="Times New Roman"/>
-          <w:color w:val="000000"/>
-          <w:kern w:val="0"/>
-          <w:lang w:val="en-US" w:eastAsia="sv-SE"/>
-          <w14:ligatures w14:val="none"/>
-        </w:rPr>
-        <w:t xml:space="preserve"> study used a unique synthesis method</w:t>
-      </w:r>
-      <w:r>
-        <w:rPr>
-          <w:rFonts w:eastAsia="Times New Roman" w:cs="Times New Roman"/>
-          <w:color w:val="000000"/>
-          <w:kern w:val="0"/>
-          <w:lang w:val="en-US" w:eastAsia="sv-SE"/>
-          <w14:ligatures w14:val="none"/>
-        </w:rPr>
-        <w:t>,</w:t>
-      </w:r>
-      <w:r>
-        <w:rPr>
-          <w:rFonts w:eastAsia="Times New Roman" w:cs="Times New Roman"/>
-          <w:color w:val="000000"/>
-          <w:kern w:val="0"/>
-          <w:lang w:val="en-US" w:eastAsia="sv-SE"/>
-          <w14:ligatures w14:val="none"/>
-        </w:rPr>
-        <w:t xml:space="preserve"> </w:t>
-      </w:r>
-      <w:r>
-        <w:rPr>
-          <w:rFonts w:eastAsia="Times New Roman" w:cs="Times New Roman"/>
-          <w:color w:val="000000"/>
-          <w:kern w:val="0"/>
-          <w:lang w:val="en-US" w:eastAsia="sv-SE"/>
-          <w14:ligatures w14:val="none"/>
-        </w:rPr>
-        <w:t>it</w:t>
-      </w:r>
-      <w:r>
-        <w:rPr>
-          <w:rFonts w:eastAsia="Times New Roman" w:cs="Times New Roman"/>
-          <w:color w:val="000000"/>
-          <w:kern w:val="0"/>
-          <w:lang w:val="en-US" w:eastAsia="sv-SE"/>
-          <w14:ligatures w14:val="none"/>
-        </w:rPr>
-        <w:t xml:space="preserve"> is critical to provide sufficient information to </w:t>
-      </w:r>
-      <w:r>
-        <w:rPr>
-          <w:rFonts w:eastAsia="Times New Roman" w:cs="Times New Roman"/>
-          <w:color w:val="000000"/>
-          <w:kern w:val="0"/>
-          <w:lang w:val="en-US" w:eastAsia="sv-SE"/>
-          <w14:ligatures w14:val="none"/>
-        </w:rPr>
-        <w:t>readers to permit the study to be replicated. For example, “the /h/ sound [</w:t>
-      </w:r>
-      <w:r>
-        <w:rPr>
-          <w:rFonts w:eastAsia="Times New Roman" w:cs="Times New Roman"/>
-          <w:color w:val="000000"/>
-          <w:kern w:val="0"/>
-          <w:lang w:val="en-US" w:eastAsia="sv-SE"/>
-          <w14:ligatures w14:val="none"/>
-        </w:rPr>
-        <w:t xml:space="preserve">was filtered] inversely </w:t>
-      </w:r>
-      <w:r>
-        <w:rPr>
-          <w:rFonts w:eastAsia="Times New Roman" w:cs="Times New Roman"/>
-          <w:color w:val="000000"/>
-          <w:kern w:val="0"/>
-          <w:lang w:val="en-US" w:eastAsia="sv-SE"/>
-          <w14:ligatures w14:val="none"/>
-        </w:rPr>
-        <w:t xml:space="preserve">with its </w:t>
+        <w:t xml:space="preserve">. 20, line 345: insert “spectral” in front of “tilt” </w:t>
+      </w:r>
+    </w:p>
+    <w:p>
+      <w:pPr>
+        <w:spacing w:after="0" w:line="240" w:lineRule="auto"/>
+        <w:rPr>
+          <w:rFonts w:eastAsia="Times New Roman" w:cs="Times New Roman"/>
+          <w:color w:val="000000"/>
+          <w:kern w:val="0"/>
+          <w:lang w:val="en-US" w:eastAsia="sv-SE"/>
+          <w14:ligatures w14:val="none"/>
+        </w:rPr>
+      </w:pPr>
+      <w:r>
+        <w:rPr>
+          <w:rFonts w:eastAsia="Times New Roman" w:cs="Times New Roman"/>
+          <w:color w:val="000000"/>
+          <w:kern w:val="0"/>
+          <w:lang w:val="en-US" w:eastAsia="sv-SE"/>
+          <w14:ligatures w14:val="none"/>
+        </w:rPr>
+        <w:t>p. 24, line 422: “A</w:t>
+      </w:r>
+      <w:r>
+        <w:rPr>
+          <w:rFonts w:eastAsia="Times New Roman" w:cs="Times New Roman"/>
+          <w:color w:val="000000"/>
+          <w:kern w:val="0"/>
+          <w:lang w:val="en-US" w:eastAsia="sv-SE"/>
+          <w14:ligatures w14:val="none"/>
+        </w:rPr>
+        <w:t xml:space="preserve"> welcome side effect of this is that far fewer degrees of freedom</w:t>
+      </w:r>
+      <w:r>
+        <w:rPr>
+          <w:rFonts w:eastAsia="Times New Roman" w:cs="Times New Roman"/>
+          <w:color w:val="000000"/>
+          <w:kern w:val="0"/>
+          <w:lang w:val="en-US" w:eastAsia="sv-SE"/>
+          <w14:ligatures w14:val="none"/>
+        </w:rPr>
+        <w:t>”. Expand what you mean by “this” (several things are discussed in the previous paragraph). “Far fewer” compared to what?</w:t>
+      </w:r>
+    </w:p>
+    <w:p>
+      <w:pPr>
+        <w:spacing w:after="0" w:line="240" w:lineRule="auto"/>
+        <w:rPr>
+          <w:rFonts w:eastAsia="Times New Roman" w:cs="Times New Roman"/>
+          <w:color w:val="000000"/>
+          <w:kern w:val="0"/>
+          <w:lang w:val="en-US" w:eastAsia="sv-SE"/>
+          <w14:ligatures w14:val="none"/>
+        </w:rPr>
+      </w:pPr>
+      <w:r>
+        <w:rPr>
+          <w:rFonts w:eastAsia="Times New Roman" w:cs="Times New Roman"/>
+          <w:color w:val="000000"/>
+          <w:kern w:val="0"/>
+          <w:lang w:val="en-US" w:eastAsia="sv-SE"/>
+          <w14:ligatures w14:val="none"/>
+        </w:rPr>
+        <w:t>p. 25, Fig. 6: bottom line, the label “phonetic properties of stimulus (formants)”. Should the word “phonetic” be replaced with “acoustic” (or perhaps “acoustic-phonetic”)? Are you using the term “phonetic” to mean “perceptually relevant”?</w:t>
+      </w:r>
+    </w:p>
+    <w:p>
+      <w:pPr>
+        <w:spacing w:after="0" w:line="240" w:lineRule="auto"/>
+        <w:rPr>
+          <w:rFonts w:eastAsia="Times New Roman" w:cs="Times New Roman"/>
+          <w:color w:val="000000"/>
+          <w:kern w:val="0"/>
+          <w:lang w:val="en-US" w:eastAsia="sv-SE"/>
+          <w14:ligatures w14:val="none"/>
+        </w:rPr>
+      </w:pPr>
+      <w:r>
+        <w:rPr>
+          <w:rFonts w:eastAsia="Times New Roman" w:cs="Times New Roman"/>
+          <w:color w:val="000000"/>
+          <w:kern w:val="0"/>
+          <w:lang w:val="en-US" w:eastAsia="sv-SE"/>
+          <w14:ligatures w14:val="none"/>
+        </w:rPr>
+        <w:t xml:space="preserve">p. 34, line 588 change “All result” to “All results” </w:t>
+      </w:r>
+      <w:r>
+        <w:rPr>
+          <w:rFonts w:eastAsia="Times New Roman" w:cs="Times New Roman"/>
+          <w:color w:val="000000"/>
+          <w:kern w:val="0"/>
+          <w:lang w:val="en-US" w:eastAsia="sv-SE"/>
+          <w14:ligatures w14:val="none"/>
+        </w:rPr>
+        <w:br/>
+      </w:r>
+      <w:r>
+        <w:rPr>
+          <w:rFonts w:eastAsia="Times New Roman" w:cs="Times New Roman"/>
+          <w:color w:val="000000"/>
+          <w:kern w:val="0"/>
+          <w:lang w:val="en-US" w:eastAsia="sv-SE"/>
+          <w14:ligatures w14:val="none"/>
+        </w:rPr>
+        <w:t>p. 36, Fig 9 caption: “</w:t>
       </w:r>
       <w:proofErr w:type="spellStart"/>
       <w:r>
@@ -2711,7 +2895,7 @@
           <w:lang w:val="en-US" w:eastAsia="sv-SE"/>
           <w14:ligatures w14:val="none"/>
         </w:rPr>
-        <w:t>LPC</w:t>
+        <w:t>Pointrange</w:t>
       </w:r>
       <w:proofErr w:type="spellEnd"/>
       <w:r>
@@ -2722,147 +2906,7 @@
           <w:lang w:val="en-US" w:eastAsia="sv-SE"/>
           <w14:ligatures w14:val="none"/>
         </w:rPr>
-        <w:t xml:space="preserve">, and concatenated … with a complex waveform generated from the pitch and intensity patterns of the original vowel”. This description is too general. </w:t>
-      </w:r>
-    </w:p>
-    <w:p>
-      <w:pPr>
-        <w:spacing w:after="0" w:line="240" w:lineRule="auto"/>
-        <w:rPr>
-          <w:rFonts w:eastAsia="Times New Roman" w:cs="Times New Roman"/>
-          <w:color w:val="000000"/>
-          <w:kern w:val="0"/>
-          <w:lang w:val="en-US" w:eastAsia="sv-SE"/>
-          <w14:ligatures w14:val="none"/>
-        </w:rPr>
-      </w:pPr>
-      <w:r>
-        <w:rPr>
-          <w:rFonts w:eastAsia="Times New Roman" w:cs="Times New Roman"/>
-          <w:color w:val="000000"/>
-          <w:kern w:val="0"/>
-          <w:lang w:val="en-US" w:eastAsia="sv-SE"/>
-          <w14:ligatures w14:val="none"/>
-        </w:rPr>
-        <w:t xml:space="preserve">p. 18, Fig. 4 caption: “F1-F2 combinations below the gray dashed line are articulatory unlikely to come from the same talker.” Not sure what this means. </w:t>
-      </w:r>
-    </w:p>
-    <w:p>
-      <w:pPr>
-        <w:spacing w:after="0" w:line="240" w:lineRule="auto"/>
-        <w:rPr>
-          <w:rFonts w:eastAsia="Times New Roman" w:cs="Times New Roman"/>
-          <w:color w:val="000000"/>
-          <w:kern w:val="0"/>
-          <w:lang w:val="en-US" w:eastAsia="sv-SE"/>
-          <w14:ligatures w14:val="none"/>
-        </w:rPr>
-      </w:pPr>
-      <w:r>
-        <w:rPr>
-          <w:rFonts w:eastAsia="Times New Roman" w:cs="Times New Roman"/>
-          <w:color w:val="000000"/>
-          <w:kern w:val="0"/>
-          <w:lang w:val="en-US" w:eastAsia="sv-SE"/>
-          <w14:ligatures w14:val="none"/>
-        </w:rPr>
-        <w:t>p</w:t>
-      </w:r>
-      <w:r>
-        <w:rPr>
-          <w:rFonts w:eastAsia="Times New Roman" w:cs="Times New Roman"/>
-          <w:color w:val="000000"/>
-          <w:kern w:val="0"/>
-          <w:lang w:val="en-US" w:eastAsia="sv-SE"/>
-          <w14:ligatures w14:val="none"/>
-        </w:rPr>
-        <w:t xml:space="preserve">. 20, line 345: insert “spectral” in front of “tilt” </w:t>
-      </w:r>
-    </w:p>
-    <w:p>
-      <w:pPr>
-        <w:spacing w:after="0" w:line="240" w:lineRule="auto"/>
-        <w:rPr>
-          <w:rFonts w:eastAsia="Times New Roman" w:cs="Times New Roman"/>
-          <w:color w:val="000000"/>
-          <w:kern w:val="0"/>
-          <w:lang w:val="en-US" w:eastAsia="sv-SE"/>
-          <w14:ligatures w14:val="none"/>
-        </w:rPr>
-      </w:pPr>
-      <w:r>
-        <w:rPr>
-          <w:rFonts w:eastAsia="Times New Roman" w:cs="Times New Roman"/>
-          <w:color w:val="000000"/>
-          <w:kern w:val="0"/>
-          <w:lang w:val="en-US" w:eastAsia="sv-SE"/>
-          <w14:ligatures w14:val="none"/>
-        </w:rPr>
-        <w:t>p. 24, line 422: “A</w:t>
-      </w:r>
-      <w:r>
-        <w:rPr>
-          <w:rFonts w:eastAsia="Times New Roman" w:cs="Times New Roman"/>
-          <w:color w:val="000000"/>
-          <w:kern w:val="0"/>
-          <w:lang w:val="en-US" w:eastAsia="sv-SE"/>
-          <w14:ligatures w14:val="none"/>
-        </w:rPr>
-        <w:t xml:space="preserve"> welcome side effect of this is that far fewer degrees of freedom</w:t>
-      </w:r>
-      <w:r>
-        <w:rPr>
-          <w:rFonts w:eastAsia="Times New Roman" w:cs="Times New Roman"/>
-          <w:color w:val="000000"/>
-          <w:kern w:val="0"/>
-          <w:lang w:val="en-US" w:eastAsia="sv-SE"/>
-          <w14:ligatures w14:val="none"/>
-        </w:rPr>
-        <w:t>”. Expand what you mean by “this” (several things are discussed in the previous paragraph). “Far fewer” compared to what?</w:t>
-      </w:r>
-    </w:p>
-    <w:p>
-      <w:pPr>
-        <w:spacing w:after="0" w:line="240" w:lineRule="auto"/>
-        <w:rPr>
-          <w:rFonts w:eastAsia="Times New Roman" w:cs="Times New Roman"/>
-          <w:color w:val="000000"/>
-          <w:kern w:val="0"/>
-          <w:lang w:val="en-US" w:eastAsia="sv-SE"/>
-          <w14:ligatures w14:val="none"/>
-        </w:rPr>
-      </w:pPr>
-      <w:r>
-        <w:rPr>
-          <w:rFonts w:eastAsia="Times New Roman" w:cs="Times New Roman"/>
-          <w:color w:val="000000"/>
-          <w:kern w:val="0"/>
-          <w:lang w:val="en-US" w:eastAsia="sv-SE"/>
-          <w14:ligatures w14:val="none"/>
-        </w:rPr>
-        <w:t>p. 25, Fig. 6: bottom line, the label “phonetic properties of stimulus (formants)”. Should the word “phonetic” be replaced with “acoustic” (or perhaps “acoustic-phonetic”)? Are you using the term “phonetic” to mean “perceptually relevant”?</w:t>
-      </w:r>
-    </w:p>
-    <w:p>
-      <w:pPr>
-        <w:spacing w:after="0" w:line="240" w:lineRule="auto"/>
-        <w:rPr>
-          <w:rFonts w:eastAsia="Times New Roman" w:cs="Times New Roman"/>
-          <w:color w:val="000000"/>
-          <w:kern w:val="0"/>
-          <w:lang w:val="en-US" w:eastAsia="sv-SE"/>
-          <w14:ligatures w14:val="none"/>
-        </w:rPr>
-      </w:pPr>
-      <w:r>
-        <w:rPr>
-          <w:rFonts w:eastAsia="Times New Roman" w:cs="Times New Roman"/>
-          <w:color w:val="000000"/>
-          <w:kern w:val="0"/>
-          <w:lang w:val="en-US" w:eastAsia="sv-SE"/>
-          <w14:ligatures w14:val="none"/>
-        </w:rPr>
-        <w:t xml:space="preserve">p. 34, line 588 change “All result” to “All results” </w:t>
+        <w:t xml:space="preserve">” -&gt; “Point range” </w:t>
       </w:r>
       <w:r>
         <w:rPr>
@@ -2882,7 +2926,67 @@
           <w:lang w:val="en-US" w:eastAsia="sv-SE"/>
           <w14:ligatures w14:val="none"/>
         </w:rPr>
-        <w:t>p. 36, Fig 9 caption: “</w:t>
+        <w:t xml:space="preserve">p. 43, lines 733-734: “researchers ought to adapt uniform scaling as our working hypothesis” Change “our” to </w:t>
+      </w:r>
+      <w:commentRangeStart w:id="9"/>
+      <w:r>
+        <w:rPr>
+          <w:rFonts w:eastAsia="Times New Roman" w:cs="Times New Roman"/>
+          <w:color w:val="000000"/>
+          <w:kern w:val="0"/>
+          <w:lang w:val="en-US" w:eastAsia="sv-SE"/>
+          <w14:ligatures w14:val="none"/>
+        </w:rPr>
+        <w:t xml:space="preserve">“a”. </w:t>
+      </w:r>
+      <w:commentRangeEnd w:id="9"/>
+      <w:r>
+        <w:rPr>
+          <w:rStyle w:val="Kommentarsreferens"/>
+        </w:rPr>
+        <w:commentReference w:id="9"/>
+      </w:r>
+      <w:r>
+        <w:rPr>
+          <w:rFonts w:eastAsia="Times New Roman" w:cs="Times New Roman"/>
+          <w:color w:val="000000"/>
+          <w:kern w:val="0"/>
+          <w:lang w:val="en-US" w:eastAsia="sv-SE"/>
+          <w14:ligatures w14:val="none"/>
+        </w:rPr>
+        <w:br/>
+      </w:r>
+      <w:r>
+        <w:rPr>
+          <w:rFonts w:eastAsia="Times New Roman" w:cs="Times New Roman"/>
+          <w:color w:val="000000"/>
+          <w:kern w:val="0"/>
+          <w:lang w:val="en-US" w:eastAsia="sv-SE"/>
+          <w14:ligatures w14:val="none"/>
+        </w:rPr>
+        <w:t xml:space="preserve">p. 44, line 759: “the recognition of less categorically perceived consonants” Do you mean “less” or “more”? </w:t>
+      </w:r>
+    </w:p>
+    <w:p>
+      <w:pPr>
+        <w:spacing w:after="0" w:line="240" w:lineRule="auto"/>
+        <w:rPr>
+          <w:rFonts w:eastAsia="Times New Roman" w:cs="Times New Roman"/>
+          <w:color w:val="000000"/>
+          <w:kern w:val="0"/>
+          <w:lang w:val="en-US" w:eastAsia="sv-SE"/>
+          <w14:ligatures w14:val="none"/>
+        </w:rPr>
+      </w:pPr>
+      <w:r>
+        <w:rPr>
+          <w:rFonts w:eastAsia="Times New Roman" w:cs="Times New Roman"/>
+          <w:color w:val="000000"/>
+          <w:kern w:val="0"/>
+          <w:lang w:eastAsia="sv-SE"/>
+          <w14:ligatures w14:val="none"/>
+        </w:rPr>
+        <w:t xml:space="preserve">p. 44, </w:t>
       </w:r>
       <w:proofErr w:type="spellStart"/>
       <w:r>
@@ -2890,10 +2994,10 @@
           <w:rFonts w:eastAsia="Times New Roman" w:cs="Times New Roman"/>
           <w:color w:val="000000"/>
           <w:kern w:val="0"/>
-          <w:lang w:val="en-US" w:eastAsia="sv-SE"/>
-          <w14:ligatures w14:val="none"/>
-        </w:rPr>
-        <w:t>Pointrange</w:t>
+          <w:lang w:eastAsia="sv-SE"/>
+          <w14:ligatures w14:val="none"/>
+        </w:rPr>
+        <w:t>line</w:t>
       </w:r>
       <w:proofErr w:type="spellEnd"/>
       <w:r>
@@ -2901,162 +3005,104 @@
           <w:rFonts w:eastAsia="Times New Roman" w:cs="Times New Roman"/>
           <w:color w:val="000000"/>
           <w:kern w:val="0"/>
-          <w:lang w:val="en-US" w:eastAsia="sv-SE"/>
-          <w14:ligatures w14:val="none"/>
-        </w:rPr>
-        <w:t xml:space="preserve">” -&gt; “Point range” </w:t>
-      </w:r>
-      <w:r>
-        <w:rPr>
-          <w:rFonts w:eastAsia="Times New Roman" w:cs="Times New Roman"/>
-          <w:color w:val="000000"/>
-          <w:kern w:val="0"/>
-          <w:lang w:val="en-US" w:eastAsia="sv-SE"/>
-          <w14:ligatures w14:val="none"/>
-        </w:rPr>
-        <w:br/>
-      </w:r>
-      <w:r>
-        <w:rPr>
-          <w:rFonts w:eastAsia="Times New Roman" w:cs="Times New Roman"/>
-          <w:color w:val="000000"/>
-          <w:kern w:val="0"/>
-          <w:lang w:val="en-US" w:eastAsia="sv-SE"/>
-          <w14:ligatures w14:val="none"/>
-        </w:rPr>
-        <w:t xml:space="preserve">p. 43, lines 733-734: “researchers ought to adapt uniform scaling as our working hypothesis” Change “our” to </w:t>
-      </w:r>
-      <w:commentRangeStart w:id="8"/>
-      <w:r>
-        <w:rPr>
-          <w:rFonts w:eastAsia="Times New Roman" w:cs="Times New Roman"/>
-          <w:color w:val="000000"/>
-          <w:kern w:val="0"/>
-          <w:lang w:val="en-US" w:eastAsia="sv-SE"/>
-          <w14:ligatures w14:val="none"/>
-        </w:rPr>
-        <w:t xml:space="preserve">“a”. </w:t>
-      </w:r>
-      <w:commentRangeEnd w:id="8"/>
+          <w:lang w:eastAsia="sv-SE"/>
+          <w14:ligatures w14:val="none"/>
+        </w:rPr>
+        <w:t xml:space="preserve"> 765: “</w:t>
+      </w:r>
+      <w:proofErr w:type="spellStart"/>
+      <w:r>
+        <w:rPr>
+          <w:rFonts w:eastAsia="Times New Roman" w:cs="Times New Roman"/>
+          <w:color w:val="000000"/>
+          <w:kern w:val="0"/>
+          <w:lang w:eastAsia="sv-SE"/>
+          <w14:ligatures w14:val="none"/>
+        </w:rPr>
+        <w:t>Kronrod</w:t>
+      </w:r>
+      <w:proofErr w:type="spellEnd"/>
+      <w:r>
+        <w:rPr>
+          <w:rFonts w:eastAsia="Times New Roman" w:cs="Times New Roman"/>
+          <w:color w:val="000000"/>
+          <w:kern w:val="0"/>
+          <w:lang w:eastAsia="sv-SE"/>
+          <w14:ligatures w14:val="none"/>
+        </w:rPr>
+        <w:t xml:space="preserve"> at al” =&gt; “</w:t>
+      </w:r>
+      <w:proofErr w:type="spellStart"/>
+      <w:r>
+        <w:rPr>
+          <w:rFonts w:eastAsia="Times New Roman" w:cs="Times New Roman"/>
+          <w:color w:val="000000"/>
+          <w:kern w:val="0"/>
+          <w:lang w:eastAsia="sv-SE"/>
+          <w14:ligatures w14:val="none"/>
+        </w:rPr>
+        <w:t>Kronrod</w:t>
+      </w:r>
+      <w:proofErr w:type="spellEnd"/>
+      <w:r>
+        <w:rPr>
+          <w:rFonts w:eastAsia="Times New Roman" w:cs="Times New Roman"/>
+          <w:color w:val="000000"/>
+          <w:kern w:val="0"/>
+          <w:lang w:eastAsia="sv-SE"/>
+          <w14:ligatures w14:val="none"/>
+        </w:rPr>
+        <w:t xml:space="preserve"> et al.” </w:t>
+      </w:r>
+      <w:r>
+        <w:rPr>
+          <w:rFonts w:eastAsia="Times New Roman" w:cs="Times New Roman"/>
+          <w:color w:val="000000"/>
+          <w:kern w:val="0"/>
+          <w:lang w:val="en-US" w:eastAsia="sv-SE"/>
+          <w14:ligatures w14:val="none"/>
+        </w:rPr>
+        <w:t>Replace “formants” with “formant frequencies”</w:t>
+      </w:r>
+    </w:p>
+    <w:p>
+      <w:pPr>
+        <w:spacing w:after="0" w:line="240" w:lineRule="auto"/>
+        <w:rPr>
+          <w:rFonts w:eastAsia="Times New Roman" w:cs="Times New Roman"/>
+          <w:color w:val="000000"/>
+          <w:kern w:val="0"/>
+          <w:lang w:val="en-US" w:eastAsia="sv-SE"/>
+          <w14:ligatures w14:val="none"/>
+        </w:rPr>
+      </w:pPr>
+      <w:r>
+        <w:rPr>
+          <w:rFonts w:eastAsia="Times New Roman" w:cs="Times New Roman"/>
+          <w:color w:val="000000"/>
+          <w:kern w:val="0"/>
+          <w:lang w:val="en-US" w:eastAsia="sv-SE"/>
+          <w14:ligatures w14:val="none"/>
+        </w:rPr>
+        <w:t>p. 46, line 794</w:t>
+      </w:r>
+      <w:commentRangeStart w:id="10"/>
+      <w:r>
+        <w:rPr>
+          <w:rFonts w:eastAsia="Times New Roman" w:cs="Times New Roman"/>
+          <w:color w:val="000000"/>
+          <w:kern w:val="0"/>
+          <w:lang w:val="en-US" w:eastAsia="sv-SE"/>
+          <w14:ligatures w14:val="none"/>
+        </w:rPr>
+        <w:t xml:space="preserve">: humans can hallucinate, but it is not clear that models can. Perhaps use another term here. </w:t>
+      </w:r>
+      <w:commentRangeEnd w:id="10"/>
       <w:r>
         <w:rPr>
           <w:rStyle w:val="Kommentarsreferens"/>
         </w:rPr>
-        <w:commentReference w:id="8"/>
-      </w:r>
-      <w:r>
-        <w:rPr>
-          <w:rFonts w:eastAsia="Times New Roman" w:cs="Times New Roman"/>
-          <w:color w:val="000000"/>
-          <w:kern w:val="0"/>
-          <w:lang w:val="en-US" w:eastAsia="sv-SE"/>
-          <w14:ligatures w14:val="none"/>
-        </w:rPr>
-        <w:br/>
-      </w:r>
-      <w:r>
-        <w:rPr>
-          <w:rFonts w:eastAsia="Times New Roman" w:cs="Times New Roman"/>
-          <w:color w:val="000000"/>
-          <w:kern w:val="0"/>
-          <w:lang w:val="en-US" w:eastAsia="sv-SE"/>
-          <w14:ligatures w14:val="none"/>
-        </w:rPr>
-        <w:t>p. 44, line 765: “</w:t>
-      </w:r>
-      <w:proofErr w:type="spellStart"/>
-      <w:r>
-        <w:rPr>
-          <w:rFonts w:eastAsia="Times New Roman" w:cs="Times New Roman"/>
-          <w:color w:val="000000"/>
-          <w:kern w:val="0"/>
-          <w:lang w:val="en-US" w:eastAsia="sv-SE"/>
-          <w14:ligatures w14:val="none"/>
-        </w:rPr>
-        <w:t>Kronrod</w:t>
-      </w:r>
-      <w:proofErr w:type="spellEnd"/>
-      <w:r>
-        <w:rPr>
-          <w:rFonts w:eastAsia="Times New Roman" w:cs="Times New Roman"/>
-          <w:color w:val="000000"/>
-          <w:kern w:val="0"/>
-          <w:lang w:val="en-US" w:eastAsia="sv-SE"/>
-          <w14:ligatures w14:val="none"/>
-        </w:rPr>
-        <w:t xml:space="preserve"> at al” =&gt; “</w:t>
-      </w:r>
-      <w:proofErr w:type="spellStart"/>
-      <w:r>
-        <w:rPr>
-          <w:rFonts w:eastAsia="Times New Roman" w:cs="Times New Roman"/>
-          <w:color w:val="000000"/>
-          <w:kern w:val="0"/>
-          <w:lang w:val="en-US" w:eastAsia="sv-SE"/>
-          <w14:ligatures w14:val="none"/>
-        </w:rPr>
-        <w:t>Kronrod</w:t>
-      </w:r>
-      <w:proofErr w:type="spellEnd"/>
-      <w:r>
-        <w:rPr>
-          <w:rFonts w:eastAsia="Times New Roman" w:cs="Times New Roman"/>
-          <w:color w:val="000000"/>
-          <w:kern w:val="0"/>
-          <w:lang w:val="en-US" w:eastAsia="sv-SE"/>
-          <w14:ligatures w14:val="none"/>
-        </w:rPr>
-        <w:t xml:space="preserve"> et al.” </w:t>
-      </w:r>
-      <w:r>
-        <w:rPr>
-          <w:rFonts w:eastAsia="Times New Roman" w:cs="Times New Roman"/>
-          <w:color w:val="000000"/>
-          <w:kern w:val="0"/>
-          <w:lang w:val="en-US" w:eastAsia="sv-SE"/>
-          <w14:ligatures w14:val="none"/>
-        </w:rPr>
-        <w:t>Replace “formants” with “formant frequencies”</w:t>
-      </w:r>
-    </w:p>
-    <w:p>
-      <w:pPr>
-        <w:spacing w:after="0" w:line="240" w:lineRule="auto"/>
-        <w:rPr>
-          <w:rFonts w:eastAsia="Times New Roman" w:cs="Times New Roman"/>
-          <w:color w:val="000000"/>
-          <w:kern w:val="0"/>
-          <w:lang w:val="en-US" w:eastAsia="sv-SE"/>
-          <w14:ligatures w14:val="none"/>
-        </w:rPr>
-      </w:pPr>
-      <w:r>
-        <w:rPr>
-          <w:rFonts w:eastAsia="Times New Roman" w:cs="Times New Roman"/>
-          <w:color w:val="000000"/>
-          <w:kern w:val="0"/>
-          <w:lang w:val="en-US" w:eastAsia="sv-SE"/>
-          <w14:ligatures w14:val="none"/>
-        </w:rPr>
-        <w:t>p. 46, line 794</w:t>
-      </w:r>
-      <w:commentRangeStart w:id="9"/>
-      <w:r>
-        <w:rPr>
-          <w:rFonts w:eastAsia="Times New Roman" w:cs="Times New Roman"/>
-          <w:color w:val="000000"/>
-          <w:kern w:val="0"/>
-          <w:lang w:val="en-US" w:eastAsia="sv-SE"/>
-          <w14:ligatures w14:val="none"/>
-        </w:rPr>
-        <w:t xml:space="preserve">: humans can hallucinate, but it is not clear that models can. Perhaps use another term here. </w:t>
-      </w:r>
-      <w:commentRangeEnd w:id="9"/>
-      <w:r>
-        <w:rPr>
-          <w:rStyle w:val="Kommentarsreferens"/>
-        </w:rPr>
-        <w:commentReference w:id="9"/>
+        <w:commentReference w:id="10"/>
       </w:r>
     </w:p>
     <w:p>
@@ -3274,7 +3320,7 @@
           <w14:ligatures w14:val="none"/>
         </w:rPr>
       </w:pPr>
-      <w:commentRangeStart w:id="10"/>
+      <w:commentRangeStart w:id="11"/>
       <w:r>
         <w:rPr>
           <w:rFonts w:eastAsia="Times New Roman" w:cs="Times New Roman"/>
@@ -3305,12 +3351,12 @@
         </w:rPr>
         <w:t>]</w:t>
       </w:r>
-      <w:commentRangeEnd w:id="10"/>
+      <w:commentRangeEnd w:id="11"/>
       <w:r>
         <w:rPr>
           <w:rStyle w:val="Kommentarsreferens"/>
         </w:rPr>
-        <w:commentReference w:id="10"/>
+        <w:commentReference w:id="11"/>
       </w:r>
     </w:p>
     <w:p>
@@ -3456,35 +3502,44 @@
           <w:kern w:val="0"/>
           <w:lang w:val="en-US"/>
         </w:rPr>
+        <w:t>1. Was the training data set adequate? I think that it may not have been. Based on the</w:t>
+      </w:r>
+      <w:r>
+        <w:rPr>
+          <w:rFonts w:cs="Segoe UI Symbol"/>
+          <w:color w:val="000000"/>
+          <w:kern w:val="0"/>
+          <w:lang w:val="en-US"/>
+        </w:rPr>
+        <w:t xml:space="preserve"> </w:t>
+      </w:r>
+      <w:r>
+        <w:rPr>
+          <w:rFonts w:cs="Segoe UI Symbol"/>
+          <w:color w:val="000000"/>
+          <w:kern w:val="0"/>
+          <w:lang w:val="en-US"/>
+        </w:rPr>
+        <w:t xml:space="preserve">information on p. 29, line 496, the average number of </w:t>
+      </w:r>
+      <w:r>
+        <w:rPr>
+          <w:rFonts w:cs="Segoe UI Symbol"/>
+          <w:color w:val="000000"/>
+          <w:kern w:val="0"/>
+          <w:lang w:val="en-US"/>
+        </w:rPr>
+        <w:t xml:space="preserve">vowel tokens that is used to </w:t>
+      </w:r>
+      <w:r>
+        <w:rPr>
+          <w:rFonts w:cs="Segoe UI Symbol"/>
+          <w:color w:val="000000"/>
+          <w:kern w:val="0"/>
+          <w:lang w:val="en-US"/>
+        </w:rPr>
         <w:lastRenderedPageBreak/>
-        <w:t>1. Was the training data set adequate? I think that it may not have been. Based on the</w:t>
-      </w:r>
-      <w:r>
-        <w:rPr>
-          <w:rFonts w:cs="Segoe UI Symbol"/>
-          <w:color w:val="000000"/>
-          <w:kern w:val="0"/>
-          <w:lang w:val="en-US"/>
-        </w:rPr>
-        <w:t xml:space="preserve"> </w:t>
-      </w:r>
-      <w:r>
-        <w:rPr>
-          <w:rFonts w:cs="Segoe UI Symbol"/>
-          <w:color w:val="000000"/>
-          <w:kern w:val="0"/>
-          <w:lang w:val="en-US"/>
-        </w:rPr>
-        <w:t xml:space="preserve">information on p. 29, line 496, the average number of </w:t>
-      </w:r>
-      <w:r>
-        <w:rPr>
-          <w:rFonts w:cs="Segoe UI Symbol"/>
-          <w:color w:val="000000"/>
-          <w:kern w:val="0"/>
-          <w:lang w:val="en-US"/>
-        </w:rPr>
-        <w:t>vowel tokens that is used to estimate the</w:t>
+        <w:t>estimate the</w:t>
       </w:r>
       <w:r>
         <w:rPr>
@@ -4192,8 +4247,8 @@
         </w:rPr>
         <w:t xml:space="preserve"> These limitations are, of course, not unique to our work: </w:t>
       </w:r>
-      <w:commentRangeStart w:id="11"/>
       <w:commentRangeStart w:id="12"/>
+      <w:commentRangeStart w:id="13"/>
       <w:r>
         <w:rPr>
           <w:rFonts w:eastAsia="Times New Roman" w:cs="Times New Roman"/>
@@ -4226,52 +4281,53 @@
         </w:rPr>
         <w:t xml:space="preserve"> has used non-constant lexical context. In short, any test set comes with limitations. Going beyond previous work, the present work presents two test sets, each of which covers a larger part of the formant space and vowel inventory than most previous studies.</w:t>
       </w:r>
-      <w:commentRangeEnd w:id="11"/>
+      <w:commentRangeEnd w:id="12"/>
       <w:r>
         <w:rPr>
           <w:rStyle w:val="Kommentarsreferens"/>
         </w:rPr>
-        <w:commentReference w:id="11"/>
-      </w:r>
-      <w:commentRangeEnd w:id="12"/>
+        <w:commentReference w:id="12"/>
+      </w:r>
+      <w:commentRangeEnd w:id="13"/>
       <w:r>
         <w:rPr>
           <w:rStyle w:val="Kommentarsreferens"/>
         </w:rPr>
-        <w:commentReference w:id="12"/>
-      </w:r>
-    </w:p>
-    <w:p>
-      <w:pPr>
-        <w:spacing w:after="0" w:line="240" w:lineRule="auto"/>
-        <w:rPr>
-          <w:rFonts w:eastAsia="Times New Roman" w:cs="Times New Roman"/>
-          <w:color w:val="0070C0"/>
-          <w:kern w:val="0"/>
-          <w:lang w:val="en-US" w:eastAsia="sv-SE"/>
-          <w14:ligatures w14:val="none"/>
-        </w:rPr>
-      </w:pPr>
-    </w:p>
-    <w:p>
-      <w:pPr>
-        <w:spacing w:after="0" w:line="240" w:lineRule="auto"/>
-        <w:rPr>
-          <w:rFonts w:eastAsia="Times New Roman" w:cs="Times New Roman"/>
-          <w:color w:val="0070C0"/>
-          <w:kern w:val="0"/>
-          <w:lang w:val="en-US" w:eastAsia="sv-SE"/>
-          <w14:ligatures w14:val="none"/>
-        </w:rPr>
-      </w:pPr>
-      <w:r>
-        <w:rPr>
-          <w:rFonts w:eastAsia="Times New Roman" w:cs="Times New Roman"/>
-          <w:color w:val="0070C0"/>
-          <w:kern w:val="0"/>
-          <w:lang w:val="en-US" w:eastAsia="sv-SE"/>
-          <w14:ligatures w14:val="none"/>
-        </w:rPr>
+        <w:commentReference w:id="13"/>
+      </w:r>
+    </w:p>
+    <w:p>
+      <w:pPr>
+        <w:spacing w:after="0" w:line="240" w:lineRule="auto"/>
+        <w:rPr>
+          <w:rFonts w:eastAsia="Times New Roman" w:cs="Times New Roman"/>
+          <w:color w:val="0070C0"/>
+          <w:kern w:val="0"/>
+          <w:lang w:val="en-US" w:eastAsia="sv-SE"/>
+          <w14:ligatures w14:val="none"/>
+        </w:rPr>
+      </w:pPr>
+    </w:p>
+    <w:p>
+      <w:pPr>
+        <w:spacing w:after="0" w:line="240" w:lineRule="auto"/>
+        <w:rPr>
+          <w:rFonts w:eastAsia="Times New Roman" w:cs="Times New Roman"/>
+          <w:color w:val="0070C0"/>
+          <w:kern w:val="0"/>
+          <w:lang w:val="en-US" w:eastAsia="sv-SE"/>
+          <w14:ligatures w14:val="none"/>
+        </w:rPr>
+      </w:pPr>
+      <w:r>
+        <w:rPr>
+          <w:rFonts w:eastAsia="Times New Roman" w:cs="Times New Roman"/>
+          <w:color w:val="0070C0"/>
+          <w:kern w:val="0"/>
+          <w:lang w:val="en-US" w:eastAsia="sv-SE"/>
+          <w14:ligatures w14:val="none"/>
+        </w:rPr>
+        <w:lastRenderedPageBreak/>
         <w:t>Additionally, the SI reports additional subset analyses (references in the main text) that make sure that e.g., the results of Experiment 1b are not solely driven by the parts of the vowel space that are unlikely to come from the same talker as the rest of the vowel space (we respectfully point out to the reviewer, that these tokens are not “impossible”; they are just unlikely to come from the same talker as the rest of the tokens).</w:t>
       </w:r>
     </w:p>
@@ -4308,7 +4364,7 @@
         </w:rPr>
         <w:t>Finally,</w:t>
       </w:r>
-      <w:commentRangeStart w:id="13"/>
+      <w:commentRangeStart w:id="14"/>
       <w:r>
         <w:rPr>
           <w:rFonts w:eastAsia="Times New Roman" w:cs="Times New Roman"/>
@@ -4319,12 +4375,12 @@
         </w:rPr>
         <w:t xml:space="preserve"> we note that decreased consistency is *expected* for Experiment 1 and any other experiment that does not solely present recordings of hyper-articulated prototypical vowel tokens. And critically, this is not a weakness but a strength: adequate models of normalization need to capture human perception not only for prototypical vowel instances but also instances of vowels that fall between the category means.</w:t>
       </w:r>
-      <w:commentRangeEnd w:id="13"/>
+      <w:commentRangeEnd w:id="14"/>
       <w:r>
         <w:rPr>
           <w:rStyle w:val="Kommentarsreferens"/>
         </w:rPr>
-        <w:commentReference w:id="13"/>
+        <w:commentReference w:id="14"/>
       </w:r>
     </w:p>
     <w:p>
@@ -4904,35 +4960,35 @@
           <w:kern w:val="0"/>
           <w:lang w:val="en-US"/>
         </w:rPr>
+        <w:t>a) To understand the variable performance of the extrinsic normalization methods, add a table</w:t>
+      </w:r>
+      <w:r>
+        <w:rPr>
+          <w:rFonts w:cs="Segoe UI Symbol"/>
+          <w:color w:val="000000"/>
+          <w:kern w:val="0"/>
+          <w:lang w:val="en-US"/>
+        </w:rPr>
+        <w:t xml:space="preserve"> </w:t>
+      </w:r>
+      <w:r>
+        <w:rPr>
+          <w:rFonts w:cs="Segoe UI Symbol"/>
+          <w:color w:val="000000"/>
+          <w:kern w:val="0"/>
+          <w:lang w:val="en-US"/>
+        </w:rPr>
+        <w:t xml:space="preserve">showing their parameters (e.g. mean ln(F) for Nearey Uniform Scaling, …. </w:t>
+      </w:r>
+      <w:proofErr w:type="gramStart"/>
+      <w:r>
+        <w:rPr>
+          <w:rFonts w:cs="Segoe UI Symbol"/>
+          <w:color w:val="000000"/>
+          <w:kern w:val="0"/>
+          <w:lang w:val="en-US"/>
+        </w:rPr>
         <w:lastRenderedPageBreak/>
-        <w:t>a) To understand the variable performance of the extrinsic normalization methods, add a table</w:t>
-      </w:r>
-      <w:r>
-        <w:rPr>
-          <w:rFonts w:cs="Segoe UI Symbol"/>
-          <w:color w:val="000000"/>
-          <w:kern w:val="0"/>
-          <w:lang w:val="en-US"/>
-        </w:rPr>
-        <w:t xml:space="preserve"> </w:t>
-      </w:r>
-      <w:r>
-        <w:rPr>
-          <w:rFonts w:cs="Segoe UI Symbol"/>
-          <w:color w:val="000000"/>
-          <w:kern w:val="0"/>
-          <w:lang w:val="en-US"/>
-        </w:rPr>
-        <w:t xml:space="preserve">showing their parameters (e.g. mean ln(F) for Nearey Uniform Scaling, …. </w:t>
-      </w:r>
-      <w:proofErr w:type="gramStart"/>
-      <w:r>
-        <w:rPr>
-          <w:rFonts w:cs="Segoe UI Symbol"/>
-          <w:color w:val="000000"/>
-          <w:kern w:val="0"/>
-          <w:lang w:val="en-US"/>
-        </w:rPr>
         <w:t>mean(</w:t>
       </w:r>
       <w:proofErr w:type="spellStart"/>
@@ -5082,8 +5138,8 @@
           <w14:ligatures w14:val="none"/>
         </w:rPr>
       </w:pPr>
-      <w:commentRangeStart w:id="14"/>
       <w:commentRangeStart w:id="15"/>
+      <w:commentRangeStart w:id="16"/>
       <w:r>
         <w:rPr>
           <w:rFonts w:eastAsia="Times New Roman" w:cs="Times New Roman"/>
@@ -5176,19 +5232,19 @@
         </w:rPr>
         <w:t>.</w:t>
       </w:r>
-      <w:commentRangeEnd w:id="14"/>
+      <w:commentRangeEnd w:id="15"/>
       <w:r>
         <w:rPr>
           <w:rStyle w:val="Kommentarsreferens"/>
         </w:rPr>
-        <w:commentReference w:id="14"/>
-      </w:r>
-      <w:commentRangeEnd w:id="15"/>
+        <w:commentReference w:id="15"/>
+      </w:r>
+      <w:commentRangeEnd w:id="16"/>
       <w:r>
         <w:rPr>
           <w:rStyle w:val="Kommentarsreferens"/>
         </w:rPr>
-        <w:commentReference w:id="15"/>
+        <w:commentReference w:id="16"/>
       </w:r>
     </w:p>
     <w:p>
@@ -5639,7 +5695,7 @@
         </w:rPr>
         <w:t xml:space="preserve">. </w:t>
       </w:r>
-      <w:commentRangeStart w:id="16"/>
+      <w:commentRangeStart w:id="17"/>
       <w:r>
         <w:rPr>
           <w:rFonts w:eastAsia="Times New Roman" w:cs="Times New Roman"/>
@@ -5677,12 +5733,12 @@
         </w:rPr>
         <w:t>, respectively), relative to the accuracy when no normalization is used.</w:t>
       </w:r>
-      <w:commentRangeEnd w:id="16"/>
+      <w:commentRangeEnd w:id="17"/>
       <w:r>
         <w:rPr>
           <w:rStyle w:val="Kommentarsreferens"/>
         </w:rPr>
-        <w:commentReference w:id="16"/>
+        <w:commentReference w:id="17"/>
       </w:r>
     </w:p>
     <w:p>
@@ -5745,7 +5801,7 @@
         </w:rPr>
         <w:t xml:space="preserve">[121] - </w:t>
       </w:r>
-      <w:commentRangeStart w:id="17"/>
+      <w:commentRangeStart w:id="18"/>
       <w:r>
         <w:rPr>
           <w:rFonts w:cs="Segoe UI Symbol"/>
@@ -5771,8 +5827,38 @@
           <w:kern w:val="0"/>
           <w:lang w:val="en-US"/>
         </w:rPr>
-        <w:t xml:space="preserve">these don't explicitly address different normalization methods, they do help </w:t>
-      </w:r>
+        <w:t>these don't explicitly address different normalization methods, they do help calibrate the level of</w:t>
+      </w:r>
+      <w:r>
+        <w:rPr>
+          <w:rFonts w:cs="Segoe UI Symbol"/>
+          <w:color w:val="000000"/>
+          <w:kern w:val="0"/>
+          <w:lang w:val="en-US"/>
+        </w:rPr>
+        <w:t xml:space="preserve"> </w:t>
+      </w:r>
+      <w:r>
+        <w:rPr>
+          <w:rFonts w:cs="Segoe UI Symbol"/>
+          <w:color w:val="000000"/>
+          <w:kern w:val="0"/>
+          <w:lang w:val="en-US"/>
+        </w:rPr>
+        <w:t>success that we should expect for a perceptual model that only includes steady-state formants.</w:t>
+      </w:r>
+    </w:p>
+    <w:p>
+      <w:pPr>
+        <w:spacing w:line="240" w:lineRule="auto"/>
+        <w:rPr>
+          <w:rFonts w:cs="Segoe UI Symbol"/>
+          <w:color w:val="000000"/>
+          <w:kern w:val="0"/>
+          <w:lang w:val="en-US"/>
+        </w:rPr>
+      </w:pPr>
+      <w:proofErr w:type="spellStart"/>
       <w:r>
         <w:rPr>
           <w:rFonts w:cs="Segoe UI Symbol"/>
@@ -5781,45 +5867,6 @@
           <w:lang w:val="en-US"/>
         </w:rPr>
         <w:lastRenderedPageBreak/>
-        <w:t>calibrate the level of</w:t>
-      </w:r>
-      <w:r>
-        <w:rPr>
-          <w:rFonts w:cs="Segoe UI Symbol"/>
-          <w:color w:val="000000"/>
-          <w:kern w:val="0"/>
-          <w:lang w:val="en-US"/>
-        </w:rPr>
-        <w:t xml:space="preserve"> </w:t>
-      </w:r>
-      <w:r>
-        <w:rPr>
-          <w:rFonts w:cs="Segoe UI Symbol"/>
-          <w:color w:val="000000"/>
-          <w:kern w:val="0"/>
-          <w:lang w:val="en-US"/>
-        </w:rPr>
-        <w:t>success that we should expect for a perceptual model that only includes steady-state formants.</w:t>
-      </w:r>
-    </w:p>
-    <w:p>
-      <w:pPr>
-        <w:spacing w:line="240" w:lineRule="auto"/>
-        <w:rPr>
-          <w:rFonts w:cs="Segoe UI Symbol"/>
-          <w:color w:val="000000"/>
-          <w:kern w:val="0"/>
-          <w:lang w:val="en-US"/>
-        </w:rPr>
-      </w:pPr>
-      <w:proofErr w:type="spellStart"/>
-      <w:r>
-        <w:rPr>
-          <w:rFonts w:cs="Segoe UI Symbol"/>
-          <w:color w:val="000000"/>
-          <w:kern w:val="0"/>
-          <w:lang w:val="en-US"/>
-        </w:rPr>
         <w:t>Lehiste</w:t>
       </w:r>
       <w:proofErr w:type="spellEnd"/>
@@ -5986,12 +6033,12 @@
         </w:rPr>
         <w:t>https://doi.org/10.1121/1.406884</w:t>
       </w:r>
-      <w:commentRangeEnd w:id="17"/>
+      <w:commentRangeEnd w:id="18"/>
       <w:r>
         <w:rPr>
           <w:rStyle w:val="Kommentarsreferens"/>
         </w:rPr>
-        <w:commentReference w:id="17"/>
+        <w:commentReference w:id="18"/>
       </w:r>
     </w:p>
     <w:p>
@@ -6199,7 +6246,7 @@
           <w:kern w:val="0"/>
           <w:lang w:val="en-US"/>
         </w:rPr>
-        <w:t>[241] – Stimulus construction - when it is said that the final /d/ was concatenated onto the vowel,</w:t>
+        <w:t>[316] – “stimuli that were predominantly categorized as /u/” – same stimuli? or same measured</w:t>
       </w:r>
       <w:r>
         <w:rPr>
@@ -6217,7 +6264,7 @@
           <w:kern w:val="0"/>
           <w:lang w:val="en-US"/>
         </w:rPr>
-        <w:t>do you mean the /d/ burst? /d/ voiced closure + burst, or /d/ transition, closure and burst?</w:t>
+        <w:t>formants at vowel midpoint?</w:t>
       </w:r>
     </w:p>
     <w:p>
@@ -6230,14 +6277,35 @@
           <w:lang w:val="en-US"/>
         </w:rPr>
       </w:pPr>
-      <w:r>
-        <w:rPr>
-          <w:rFonts w:cs="Segoe UI Symbol"/>
-          <w:color w:val="000000"/>
-          <w:kern w:val="0"/>
-          <w:lang w:val="en-US"/>
-        </w:rPr>
-        <w:t>[247] -- Regarding the narrowing of bandwidth over time in the stimulus, remind us why Wade et</w:t>
+      <w:commentRangeStart w:id="19"/>
+      <w:r>
+        <w:rPr>
+          <w:rFonts w:cs="Segoe UI Symbol"/>
+          <w:color w:val="000000"/>
+          <w:kern w:val="0"/>
+          <w:lang w:val="en-US"/>
+        </w:rPr>
+        <w:t xml:space="preserve">Figure 4 – I believe that </w:t>
+      </w:r>
+      <w:proofErr w:type="spellStart"/>
+      <w:r>
+        <w:rPr>
+          <w:rFonts w:cs="Segoe UI Symbol"/>
+          <w:color w:val="000000"/>
+          <w:kern w:val="0"/>
+          <w:lang w:val="en-US"/>
+        </w:rPr>
+        <w:t>Lehiste</w:t>
+      </w:r>
+      <w:proofErr w:type="spellEnd"/>
+      <w:r>
+        <w:rPr>
+          <w:rFonts w:cs="Segoe UI Symbol"/>
+          <w:color w:val="000000"/>
+          <w:kern w:val="0"/>
+          <w:lang w:val="en-US"/>
+        </w:rPr>
+        <w:t xml:space="preserve"> and Meltzer also found that [ae] and [a] were relatively well</w:t>
       </w:r>
       <w:r>
         <w:rPr>
@@ -6255,7 +6323,88 @@
           <w:kern w:val="0"/>
           <w:lang w:val="en-US"/>
         </w:rPr>
-        <w:t>al. did this? It is a bit vague to describe the effect of bandwidth narrowing as making formants</w:t>
+        <w:t>perceived in steady-state synthetic vowel stimuli. Any thoughts about why this might be?</w:t>
+      </w:r>
+      <w:commentRangeEnd w:id="19"/>
+      <w:r>
+        <w:rPr>
+          <w:rStyle w:val="Kommentarsreferens"/>
+        </w:rPr>
+        <w:commentReference w:id="19"/>
+      </w:r>
+    </w:p>
+    <w:p>
+      <w:pPr>
+        <w:spacing w:line="240" w:lineRule="auto"/>
+        <w:rPr>
+          <w:rFonts w:cs="Segoe UI Symbol"/>
+          <w:color w:val="000000"/>
+          <w:kern w:val="0"/>
+          <w:lang w:val="en-US"/>
+        </w:rPr>
+      </w:pPr>
+      <w:r>
+        <w:rPr>
+          <w:rFonts w:cs="Segoe UI Symbol"/>
+          <w:color w:val="000000"/>
+          <w:kern w:val="0"/>
+          <w:lang w:val="en-US"/>
+        </w:rPr>
+        <w:t>[361] – can you report the regional dialect of the speaker? Listeners?</w:t>
+      </w:r>
+    </w:p>
+    <w:p>
+      <w:pPr>
+        <w:spacing w:after="0" w:line="240" w:lineRule="auto"/>
+        <w:rPr>
+          <w:rFonts w:eastAsia="Times New Roman" w:cs="Times New Roman"/>
+          <w:color w:val="0070C0"/>
+          <w:kern w:val="0"/>
+          <w:lang w:val="en-US" w:eastAsia="sv-SE"/>
+          <w14:ligatures w14:val="none"/>
+        </w:rPr>
+      </w:pPr>
+      <w:r>
+        <w:rPr>
+          <w:rFonts w:eastAsia="Times New Roman" w:cs="Times New Roman"/>
+          <w:color w:val="0070C0"/>
+          <w:kern w:val="0"/>
+          <w:lang w:val="en-US" w:eastAsia="sv-SE"/>
+          <w14:ligatures w14:val="none"/>
+        </w:rPr>
+        <w:t>Unfortunately, the information we have about the speaker is limited to whatever information is available in the original database (recording by Dr. Xin Xie; reported in Xie &amp; Jaeger, 2020). For our web-based listeners, we refrained from having them report their dialect since such reports are notoriously unreliable if based on only self-reports.</w:t>
+      </w:r>
+    </w:p>
+    <w:p>
+      <w:pPr>
+        <w:spacing w:after="0" w:line="240" w:lineRule="auto"/>
+        <w:rPr>
+          <w:rFonts w:eastAsia="Times New Roman" w:cs="Times New Roman"/>
+          <w:color w:val="0070C0"/>
+          <w:kern w:val="0"/>
+          <w:lang w:val="en-US" w:eastAsia="sv-SE"/>
+          <w14:ligatures w14:val="none"/>
+        </w:rPr>
+      </w:pPr>
+    </w:p>
+    <w:p>
+      <w:pPr>
+        <w:spacing w:line="240" w:lineRule="auto"/>
+        <w:rPr>
+          <w:rFonts w:cs="Segoe UI Symbol"/>
+          <w:color w:val="000000"/>
+          <w:kern w:val="0"/>
+          <w:lang w:val="en-US"/>
+        </w:rPr>
+      </w:pPr>
+      <w:r>
+        <w:rPr>
+          <w:rFonts w:cs="Segoe UI Symbol"/>
+          <w:color w:val="000000"/>
+          <w:kern w:val="0"/>
+          <w:lang w:val="en-US"/>
+        </w:rPr>
+        <w:t>Figure 5 – Does 0.5 on the x axis in figure 5B mean that the participant was equally likely to call</w:t>
       </w:r>
       <w:r>
         <w:rPr>
@@ -6273,274 +6422,67 @@
           <w:kern w:val="0"/>
           <w:lang w:val="en-US"/>
         </w:rPr>
-        <w:t>‘stronger’. Perhaps point out that narrowing bandwidth results in higher amplitude spectral</w:t>
-      </w:r>
-      <w:r>
-        <w:rPr>
-          <w:rFonts w:cs="Segoe UI Symbol"/>
-          <w:color w:val="000000"/>
-          <w:kern w:val="0"/>
-          <w:lang w:val="en-US"/>
-        </w:rPr>
-        <w:t xml:space="preserve"> </w:t>
-      </w:r>
-      <w:r>
-        <w:rPr>
-          <w:rFonts w:cs="Segoe UI Symbol"/>
-          <w:color w:val="000000"/>
-          <w:kern w:val="0"/>
-          <w:lang w:val="en-US"/>
-        </w:rPr>
-        <w:t>peaks, and greater separation of peaks,</w:t>
-      </w:r>
-    </w:p>
-    <w:p>
-      <w:pPr>
-        <w:spacing w:line="240" w:lineRule="auto"/>
-        <w:rPr>
-          <w:rFonts w:cs="Segoe UI Symbol"/>
-          <w:color w:val="000000"/>
-          <w:kern w:val="0"/>
-          <w:lang w:val="en-US"/>
-        </w:rPr>
-      </w:pPr>
-      <w:r>
-        <w:rPr>
-          <w:rFonts w:cs="Segoe UI Symbol"/>
-          <w:color w:val="000000"/>
-          <w:kern w:val="0"/>
-          <w:lang w:val="en-US"/>
-        </w:rPr>
-        <w:t>[316] – “stimuli that were predominantly categorized as /u/” – same stimuli? or same measured</w:t>
-      </w:r>
-      <w:r>
-        <w:rPr>
-          <w:rFonts w:cs="Segoe UI Symbol"/>
-          <w:color w:val="000000"/>
-          <w:kern w:val="0"/>
-          <w:lang w:val="en-US"/>
-        </w:rPr>
-        <w:t xml:space="preserve"> </w:t>
-      </w:r>
-      <w:r>
-        <w:rPr>
-          <w:rFonts w:cs="Segoe UI Symbol"/>
-          <w:color w:val="000000"/>
-          <w:kern w:val="0"/>
-          <w:lang w:val="en-US"/>
-        </w:rPr>
-        <w:t>formants at vowel midpoint?</w:t>
-      </w:r>
-    </w:p>
-    <w:p>
-      <w:pPr>
-        <w:spacing w:line="240" w:lineRule="auto"/>
-        <w:rPr>
-          <w:rFonts w:cs="Segoe UI Symbol"/>
-          <w:color w:val="000000"/>
-          <w:kern w:val="0"/>
-          <w:lang w:val="en-US"/>
-        </w:rPr>
-      </w:pPr>
-      <w:commentRangeStart w:id="18"/>
-      <w:r>
-        <w:rPr>
-          <w:rFonts w:cs="Segoe UI Symbol"/>
-          <w:color w:val="000000"/>
-          <w:kern w:val="0"/>
-          <w:lang w:val="en-US"/>
-        </w:rPr>
-        <w:t xml:space="preserve">Figure 4 – I believe that </w:t>
-      </w:r>
-      <w:proofErr w:type="spellStart"/>
-      <w:r>
-        <w:rPr>
-          <w:rFonts w:cs="Segoe UI Symbol"/>
-          <w:color w:val="000000"/>
-          <w:kern w:val="0"/>
-          <w:lang w:val="en-US"/>
-        </w:rPr>
-        <w:t>Lehiste</w:t>
-      </w:r>
-      <w:proofErr w:type="spellEnd"/>
-      <w:r>
-        <w:rPr>
-          <w:rFonts w:cs="Segoe UI Symbol"/>
-          <w:color w:val="000000"/>
-          <w:kern w:val="0"/>
-          <w:lang w:val="en-US"/>
-        </w:rPr>
-        <w:t xml:space="preserve"> and Meltzer also found that [ae] and [a] were relatively well</w:t>
-      </w:r>
-      <w:r>
-        <w:rPr>
-          <w:rFonts w:cs="Segoe UI Symbol"/>
-          <w:color w:val="000000"/>
-          <w:kern w:val="0"/>
-          <w:lang w:val="en-US"/>
-        </w:rPr>
-        <w:t xml:space="preserve"> </w:t>
-      </w:r>
-      <w:r>
-        <w:rPr>
-          <w:rFonts w:cs="Segoe UI Symbol"/>
-          <w:color w:val="000000"/>
-          <w:kern w:val="0"/>
-          <w:lang w:val="en-US"/>
-        </w:rPr>
-        <w:t>perceived in steady-state synthetic vowel stimuli. Any thoughts about why this might be?</w:t>
-      </w:r>
-      <w:commentRangeEnd w:id="18"/>
+        <w:t>the stimulus [I] or [E]?</w:t>
+      </w:r>
+    </w:p>
+    <w:p>
+      <w:pPr>
+        <w:spacing w:after="0" w:line="240" w:lineRule="auto"/>
+        <w:rPr>
+          <w:rFonts w:eastAsia="Times New Roman" w:cs="Times New Roman"/>
+          <w:color w:val="0070C0"/>
+          <w:kern w:val="0"/>
+          <w:lang w:val="en-US" w:eastAsia="sv-SE"/>
+          <w14:ligatures w14:val="none"/>
+        </w:rPr>
+      </w:pPr>
+      <w:commentRangeStart w:id="20"/>
+      <w:commentRangeStart w:id="21"/>
+      <w:r>
+        <w:rPr>
+          <w:rFonts w:eastAsia="Times New Roman" w:cs="Times New Roman"/>
+          <w:color w:val="0070C0"/>
+          <w:kern w:val="0"/>
+          <w:lang w:val="en-US" w:eastAsia="sv-SE"/>
+          <w14:ligatures w14:val="none"/>
+        </w:rPr>
+        <w:t xml:space="preserve">Basically, yes. It means that this participant was about equally likely to respond [I] or [E] across </w:t>
+      </w:r>
+      <w:proofErr w:type="gramStart"/>
+      <w:r>
+        <w:rPr>
+          <w:rFonts w:eastAsia="Times New Roman" w:cs="Times New Roman"/>
+          <w:color w:val="0070C0"/>
+          <w:kern w:val="0"/>
+          <w:lang w:val="en-US" w:eastAsia="sv-SE"/>
+          <w14:ligatures w14:val="none"/>
+        </w:rPr>
+        <w:t>all of</w:t>
+      </w:r>
+      <w:proofErr w:type="gramEnd"/>
+      <w:r>
+        <w:rPr>
+          <w:rFonts w:eastAsia="Times New Roman" w:cs="Times New Roman"/>
+          <w:color w:val="0070C0"/>
+          <w:kern w:val="0"/>
+          <w:lang w:val="en-US" w:eastAsia="sv-SE"/>
+          <w14:ligatures w14:val="none"/>
+        </w:rPr>
+        <w:t xml:space="preserve"> the vowel recordings that the majority of participants heard as [I].</w:t>
+      </w:r>
+      <w:commentRangeEnd w:id="20"/>
       <w:r>
         <w:rPr>
           <w:rStyle w:val="Kommentarsreferens"/>
         </w:rPr>
-        <w:commentReference w:id="18"/>
-      </w:r>
-    </w:p>
-    <w:p>
-      <w:pPr>
-        <w:spacing w:line="240" w:lineRule="auto"/>
-        <w:rPr>
-          <w:rFonts w:cs="Segoe UI Symbol"/>
-          <w:color w:val="000000"/>
-          <w:kern w:val="0"/>
-          <w:lang w:val="en-US"/>
-        </w:rPr>
-      </w:pPr>
-      <w:r>
-        <w:rPr>
-          <w:rFonts w:cs="Segoe UI Symbol"/>
-          <w:color w:val="000000"/>
-          <w:kern w:val="0"/>
-          <w:lang w:val="en-US"/>
-        </w:rPr>
-        <w:t>[361] – can you report the regional dialect of the speaker? Listeners?</w:t>
-      </w:r>
-    </w:p>
-    <w:p>
-      <w:pPr>
-        <w:spacing w:after="0" w:line="240" w:lineRule="auto"/>
-        <w:rPr>
-          <w:rFonts w:eastAsia="Times New Roman" w:cs="Times New Roman"/>
-          <w:color w:val="0070C0"/>
-          <w:kern w:val="0"/>
-          <w:lang w:val="en-US" w:eastAsia="sv-SE"/>
-          <w14:ligatures w14:val="none"/>
-        </w:rPr>
-      </w:pPr>
-      <w:r>
-        <w:rPr>
-          <w:rFonts w:eastAsia="Times New Roman" w:cs="Times New Roman"/>
-          <w:color w:val="0070C0"/>
-          <w:kern w:val="0"/>
-          <w:lang w:val="en-US" w:eastAsia="sv-SE"/>
-          <w14:ligatures w14:val="none"/>
-        </w:rPr>
-        <w:t>Unfortunately, the information we have about the speaker is limited to whatever information is available in the original database (recording by Dr. Xin Xie; reported in Xie &amp; Jaeger, 2020). For our web-based listeners, we refrained from having them report their dialect since such reports are notoriously unreliable if based on only self-reports.</w:t>
-      </w:r>
-    </w:p>
-    <w:p>
-      <w:pPr>
-        <w:spacing w:after="0" w:line="240" w:lineRule="auto"/>
-        <w:rPr>
-          <w:rFonts w:eastAsia="Times New Roman" w:cs="Times New Roman"/>
-          <w:color w:val="0070C0"/>
-          <w:kern w:val="0"/>
-          <w:lang w:val="en-US" w:eastAsia="sv-SE"/>
-          <w14:ligatures w14:val="none"/>
-        </w:rPr>
-      </w:pPr>
-    </w:p>
-    <w:p>
-      <w:pPr>
-        <w:spacing w:line="240" w:lineRule="auto"/>
-        <w:rPr>
-          <w:rFonts w:cs="Segoe UI Symbol"/>
-          <w:color w:val="000000"/>
-          <w:kern w:val="0"/>
-          <w:lang w:val="en-US"/>
-        </w:rPr>
-      </w:pPr>
-      <w:r>
-        <w:rPr>
-          <w:rFonts w:cs="Segoe UI Symbol"/>
-          <w:color w:val="000000"/>
-          <w:kern w:val="0"/>
-          <w:lang w:val="en-US"/>
-        </w:rPr>
-        <w:lastRenderedPageBreak/>
-        <w:t>Figure 5 – Does 0.5 on the x axis in figure 5B mean that the participant was equally likely to call</w:t>
-      </w:r>
-      <w:r>
-        <w:rPr>
-          <w:rFonts w:cs="Segoe UI Symbol"/>
-          <w:color w:val="000000"/>
-          <w:kern w:val="0"/>
-          <w:lang w:val="en-US"/>
-        </w:rPr>
-        <w:t xml:space="preserve"> </w:t>
-      </w:r>
-      <w:r>
-        <w:rPr>
-          <w:rFonts w:cs="Segoe UI Symbol"/>
-          <w:color w:val="000000"/>
-          <w:kern w:val="0"/>
-          <w:lang w:val="en-US"/>
-        </w:rPr>
-        <w:t>the stimulus [I] or [E]?</w:t>
-      </w:r>
-    </w:p>
-    <w:p>
-      <w:pPr>
-        <w:spacing w:after="0" w:line="240" w:lineRule="auto"/>
-        <w:rPr>
-          <w:rFonts w:eastAsia="Times New Roman" w:cs="Times New Roman"/>
-          <w:color w:val="0070C0"/>
-          <w:kern w:val="0"/>
-          <w:lang w:val="en-US" w:eastAsia="sv-SE"/>
-          <w14:ligatures w14:val="none"/>
-        </w:rPr>
-      </w:pPr>
-      <w:commentRangeStart w:id="19"/>
-      <w:r>
-        <w:rPr>
-          <w:rFonts w:eastAsia="Times New Roman" w:cs="Times New Roman"/>
-          <w:color w:val="0070C0"/>
-          <w:kern w:val="0"/>
-          <w:lang w:val="en-US" w:eastAsia="sv-SE"/>
-          <w14:ligatures w14:val="none"/>
-        </w:rPr>
-        <w:t xml:space="preserve">Basically, yes. It means that this participant was about equally likely to respond [I] or [E] across </w:t>
-      </w:r>
-      <w:proofErr w:type="gramStart"/>
-      <w:r>
-        <w:rPr>
-          <w:rFonts w:eastAsia="Times New Roman" w:cs="Times New Roman"/>
-          <w:color w:val="0070C0"/>
-          <w:kern w:val="0"/>
-          <w:lang w:val="en-US" w:eastAsia="sv-SE"/>
-          <w14:ligatures w14:val="none"/>
-        </w:rPr>
-        <w:t>all of</w:t>
-      </w:r>
-      <w:proofErr w:type="gramEnd"/>
-      <w:r>
-        <w:rPr>
-          <w:rFonts w:eastAsia="Times New Roman" w:cs="Times New Roman"/>
-          <w:color w:val="0070C0"/>
-          <w:kern w:val="0"/>
-          <w:lang w:val="en-US" w:eastAsia="sv-SE"/>
-          <w14:ligatures w14:val="none"/>
-        </w:rPr>
-        <w:t xml:space="preserve"> the vowel recordings that the majority of participants heard as [I].</w:t>
-      </w:r>
-      <w:commentRangeEnd w:id="19"/>
+        <w:commentReference w:id="20"/>
+      </w:r>
+      <w:commentRangeEnd w:id="21"/>
       <w:r>
         <w:rPr>
           <w:rStyle w:val="Kommentarsreferens"/>
         </w:rPr>
-        <w:commentReference w:id="19"/>
+        <w:commentReference w:id="21"/>
       </w:r>
     </w:p>
     <w:p>
@@ -6614,7 +6556,18 @@
           <w:lang w:val="en-US" w:eastAsia="sv-SE"/>
           <w14:ligatures w14:val="none"/>
         </w:rPr>
-        <w:t xml:space="preserve">We share some of the sentiment evident in the reviewer’s point. That is why we---unlike all previous work---investigated and highlighted this issue. However, we wish it was as easy as “dialect-matching” the database. Match based on what? Self-reported dialect? Or some (non-trivial to obtain) objective estimate of the dialect template that the speaker/listener </w:t>
+        <w:t xml:space="preserve">We share some of the sentiment evident in the reviewer’s point. That is why we---unlike all previous work---investigated and highlighted this issue. However, we wish it was as easy as “dialect-matching” the database. Match based on what? Self-reported dialect? </w:t>
+      </w:r>
+      <w:r>
+        <w:rPr>
+          <w:rFonts w:eastAsia="Times New Roman" w:cs="Times New Roman"/>
+          <w:color w:val="0070C0"/>
+          <w:kern w:val="0"/>
+          <w:lang w:val="en-US" w:eastAsia="sv-SE"/>
+          <w14:ligatures w14:val="none"/>
+        </w:rPr>
+        <w:lastRenderedPageBreak/>
+        <w:t xml:space="preserve">Or some (non-trivial to obtain) objective estimate of the dialect template that the speaker/listener </w:t>
       </w:r>
       <w:proofErr w:type="gramStart"/>
       <w:r>
@@ -6987,7 +6940,7 @@
         <w:spacing w:line="240" w:lineRule="auto"/>
         <w:rPr>
           <w:rFonts w:cs="Segoe UI Symbol"/>
-          <w:color w:val="000000"/>
+          <w:color w:val="0070C0"/>
           <w:kern w:val="0"/>
           <w:lang w:val="en-US"/>
         </w:rPr>
@@ -7037,6 +6990,24 @@
         </w:rPr>
         <w:t>distributions for natural versus synthetic (with not humanly possible vowels)?</w:t>
       </w:r>
+      <w:r>
+        <w:rPr>
+          <w:rFonts w:cs="Segoe UI Symbol"/>
+          <w:color w:val="000000"/>
+          <w:kern w:val="0"/>
+          <w:lang w:val="en-US"/>
+        </w:rPr>
+        <w:br/>
+      </w:r>
+      <w:r>
+        <w:rPr>
+          <w:rFonts w:cs="Segoe UI Symbol"/>
+          <w:color w:val="0070C0"/>
+          <w:kern w:val="0"/>
+          <w:lang w:val="en-US"/>
+        </w:rPr>
+        <w:t>The SI contains this information (Figure S8).</w:t>
+      </w:r>
     </w:p>
     <w:p>
       <w:pPr>
@@ -7093,179 +7064,179 @@
           <w:kern w:val="0"/>
           <w:lang w:val="en-US"/>
         </w:rPr>
+        <w:t>[631] – Is there some more intuitive way to represent the degree of fit between model prediction</w:t>
+      </w:r>
+      <w:r>
+        <w:rPr>
+          <w:rFonts w:cs="Segoe UI Symbol"/>
+          <w:color w:val="000000"/>
+          <w:kern w:val="0"/>
+          <w:lang w:val="en-US"/>
+        </w:rPr>
+        <w:t xml:space="preserve"> </w:t>
+      </w:r>
+      <w:r>
+        <w:rPr>
+          <w:rFonts w:cs="Segoe UI Symbol"/>
+          <w:color w:val="000000"/>
+          <w:kern w:val="0"/>
+          <w:lang w:val="en-US"/>
+        </w:rPr>
+        <w:t>and human response? How are we supposed to intuitively get a grasp on what -2284 means</w:t>
+      </w:r>
+      <w:r>
+        <w:rPr>
+          <w:rFonts w:cs="Segoe UI Symbol"/>
+          <w:color w:val="000000"/>
+          <w:kern w:val="0"/>
+          <w:lang w:val="en-US"/>
+        </w:rPr>
+        <w:t xml:space="preserve"> </w:t>
+      </w:r>
+      <w:r>
+        <w:rPr>
+          <w:rFonts w:cs="Segoe UI Symbol"/>
+          <w:color w:val="000000"/>
+          <w:kern w:val="0"/>
+          <w:lang w:val="en-US"/>
+        </w:rPr>
+        <w:t>relative to -9626. These seem to be very different.</w:t>
+      </w:r>
+    </w:p>
+    <w:p>
+      <w:pPr>
+        <w:spacing w:after="0" w:line="240" w:lineRule="auto"/>
+        <w:rPr>
+          <w:rFonts w:eastAsia="Times New Roman" w:cs="Times New Roman"/>
+          <w:color w:val="0070C0"/>
+          <w:kern w:val="0"/>
+          <w:lang w:val="en-US" w:eastAsia="sv-SE"/>
+          <w14:ligatures w14:val="none"/>
+        </w:rPr>
+      </w:pPr>
+      <w:r>
+        <w:rPr>
+          <w:rFonts w:eastAsia="Times New Roman" w:cs="Times New Roman"/>
+          <w:color w:val="0070C0"/>
+          <w:kern w:val="0"/>
+          <w:lang w:val="en-US" w:eastAsia="sv-SE"/>
+          <w14:ligatures w14:val="none"/>
+        </w:rPr>
+        <w:t>Unfortunately, sometimes the only available intuitive measures are misleading</w:t>
+      </w:r>
+      <w:r>
+        <w:rPr>
+          <w:rFonts w:eastAsia="Times New Roman" w:cs="Times New Roman"/>
+          <w:color w:val="0070C0"/>
+          <w:kern w:val="0"/>
+          <w:lang w:val="en-US" w:eastAsia="sv-SE"/>
+          <w14:ligatures w14:val="none"/>
+        </w:rPr>
+        <w:t>. Consider, for example,</w:t>
+      </w:r>
+      <w:r>
+        <w:rPr>
+          <w:rFonts w:eastAsia="Times New Roman" w:cs="Times New Roman"/>
+          <w:color w:val="0070C0"/>
+          <w:kern w:val="0"/>
+          <w:lang w:val="en-US" w:eastAsia="sv-SE"/>
+          <w14:ligatures w14:val="none"/>
+        </w:rPr>
+        <w:t xml:space="preserve"> the long-standing discussion of ‘intuitive’ data transforms for reaction time analyses</w:t>
+      </w:r>
+      <w:r>
+        <w:rPr>
+          <w:rFonts w:eastAsia="Times New Roman" w:cs="Times New Roman"/>
+          <w:color w:val="0070C0"/>
+          <w:kern w:val="0"/>
+          <w:lang w:val="en-US" w:eastAsia="sv-SE"/>
+          <w14:ligatures w14:val="none"/>
+        </w:rPr>
+        <w:t xml:space="preserve"> that has been used to justify the use of intuitive but inadequate models of analysis (reviewed in </w:t>
+      </w:r>
+      <w:r>
+        <w:rPr>
+          <w:rFonts w:eastAsia="Times New Roman" w:cs="Times New Roman"/>
+          <w:color w:val="0070C0"/>
+          <w:kern w:val="0"/>
+          <w:lang w:val="en-US" w:eastAsia="sv-SE"/>
+          <w14:ligatures w14:val="none"/>
+        </w:rPr>
+        <w:t>Burchill &amp; Jaeger, 2024</w:t>
+      </w:r>
+      <w:r>
+        <w:rPr>
+          <w:rFonts w:eastAsia="Times New Roman" w:cs="Times New Roman"/>
+          <w:color w:val="0070C0"/>
+          <w:kern w:val="0"/>
+          <w:lang w:val="en-US" w:eastAsia="sv-SE"/>
+          <w14:ligatures w14:val="none"/>
+        </w:rPr>
+        <w:t>)</w:t>
+      </w:r>
+      <w:r>
+        <w:rPr>
+          <w:rFonts w:eastAsia="Times New Roman" w:cs="Times New Roman"/>
+          <w:color w:val="0070C0"/>
+          <w:kern w:val="0"/>
+          <w:lang w:val="en-US" w:eastAsia="sv-SE"/>
+          <w14:ligatures w14:val="none"/>
+        </w:rPr>
+        <w:t xml:space="preserve">; or the long-standing discussion that linear regression or ANOVA is more intuitive for analyses of proportions---alas it is a bad choice, compared to less intuitive but well-formed approaches like logistic </w:t>
+      </w:r>
+      <w:r>
+        <w:rPr>
+          <w:rFonts w:eastAsia="Times New Roman" w:cs="Times New Roman"/>
+          <w:color w:val="0070C0"/>
+          <w:kern w:val="0"/>
+          <w:lang w:val="en-US" w:eastAsia="sv-SE"/>
+          <w14:ligatures w14:val="none"/>
+        </w:rPr>
+        <w:t>regression (reviewed in</w:t>
+      </w:r>
+      <w:r>
+        <w:rPr>
+          <w:rFonts w:eastAsia="Times New Roman" w:cs="Times New Roman"/>
+          <w:color w:val="0070C0"/>
+          <w:kern w:val="0"/>
+          <w:lang w:val="en-US" w:eastAsia="sv-SE"/>
+          <w14:ligatures w14:val="none"/>
+        </w:rPr>
+        <w:t xml:space="preserve"> Jaeger, 2008).</w:t>
+      </w:r>
+    </w:p>
+    <w:p>
+      <w:pPr>
+        <w:spacing w:after="0" w:line="240" w:lineRule="auto"/>
+        <w:rPr>
+          <w:rFonts w:eastAsia="Times New Roman" w:cs="Times New Roman"/>
+          <w:color w:val="0070C0"/>
+          <w:kern w:val="0"/>
+          <w:lang w:val="en-US" w:eastAsia="sv-SE"/>
+          <w14:ligatures w14:val="none"/>
+        </w:rPr>
+      </w:pPr>
+    </w:p>
+    <w:p>
+      <w:pPr>
+        <w:spacing w:after="0" w:line="240" w:lineRule="auto"/>
+        <w:rPr>
+          <w:rFonts w:eastAsia="Times New Roman" w:cs="Times New Roman"/>
+          <w:color w:val="0070C0"/>
+          <w:kern w:val="0"/>
+          <w:lang w:val="en-US" w:eastAsia="sv-SE"/>
+          <w14:ligatures w14:val="none"/>
+        </w:rPr>
+      </w:pPr>
+      <w:r>
+        <w:rPr>
+          <w:rFonts w:eastAsia="Times New Roman" w:cs="Times New Roman"/>
+          <w:color w:val="0070C0"/>
+          <w:kern w:val="0"/>
+          <w:lang w:val="en-US" w:eastAsia="sv-SE"/>
+          <w14:ligatures w14:val="none"/>
+        </w:rPr>
         <w:lastRenderedPageBreak/>
-        <w:t>[631] – Is there some more intuitive way to represent the degree of fit between model prediction</w:t>
-      </w:r>
-      <w:r>
-        <w:rPr>
-          <w:rFonts w:cs="Segoe UI Symbol"/>
-          <w:color w:val="000000"/>
-          <w:kern w:val="0"/>
-          <w:lang w:val="en-US"/>
-        </w:rPr>
-        <w:t xml:space="preserve"> </w:t>
-      </w:r>
-      <w:r>
-        <w:rPr>
-          <w:rFonts w:cs="Segoe UI Symbol"/>
-          <w:color w:val="000000"/>
-          <w:kern w:val="0"/>
-          <w:lang w:val="en-US"/>
-        </w:rPr>
-        <w:t>and human response? How are we supposed to intuitively get a grasp on what -2284 means</w:t>
-      </w:r>
-      <w:r>
-        <w:rPr>
-          <w:rFonts w:cs="Segoe UI Symbol"/>
-          <w:color w:val="000000"/>
-          <w:kern w:val="0"/>
-          <w:lang w:val="en-US"/>
-        </w:rPr>
-        <w:t xml:space="preserve"> </w:t>
-      </w:r>
-      <w:r>
-        <w:rPr>
-          <w:rFonts w:cs="Segoe UI Symbol"/>
-          <w:color w:val="000000"/>
-          <w:kern w:val="0"/>
-          <w:lang w:val="en-US"/>
-        </w:rPr>
-        <w:t>relative to -9626. These seem to be very different.</w:t>
-      </w:r>
-    </w:p>
-    <w:p>
-      <w:pPr>
-        <w:spacing w:after="0" w:line="240" w:lineRule="auto"/>
-        <w:rPr>
-          <w:rFonts w:eastAsia="Times New Roman" w:cs="Times New Roman"/>
-          <w:color w:val="0070C0"/>
-          <w:kern w:val="0"/>
-          <w:lang w:val="en-US" w:eastAsia="sv-SE"/>
-          <w14:ligatures w14:val="none"/>
-        </w:rPr>
-      </w:pPr>
-      <w:r>
-        <w:rPr>
-          <w:rFonts w:eastAsia="Times New Roman" w:cs="Times New Roman"/>
-          <w:color w:val="0070C0"/>
-          <w:kern w:val="0"/>
-          <w:lang w:val="en-US" w:eastAsia="sv-SE"/>
-          <w14:ligatures w14:val="none"/>
-        </w:rPr>
-        <w:t>Unfortunately, sometimes the only available intuitive measures are misleading</w:t>
-      </w:r>
-      <w:r>
-        <w:rPr>
-          <w:rFonts w:eastAsia="Times New Roman" w:cs="Times New Roman"/>
-          <w:color w:val="0070C0"/>
-          <w:kern w:val="0"/>
-          <w:lang w:val="en-US" w:eastAsia="sv-SE"/>
-          <w14:ligatures w14:val="none"/>
-        </w:rPr>
-        <w:t>. Consider, for example,</w:t>
-      </w:r>
-      <w:r>
-        <w:rPr>
-          <w:rFonts w:eastAsia="Times New Roman" w:cs="Times New Roman"/>
-          <w:color w:val="0070C0"/>
-          <w:kern w:val="0"/>
-          <w:lang w:val="en-US" w:eastAsia="sv-SE"/>
-          <w14:ligatures w14:val="none"/>
-        </w:rPr>
-        <w:t xml:space="preserve"> the long-standing discussion of ‘intuitive’ data transforms for reaction time analyses</w:t>
-      </w:r>
-      <w:r>
-        <w:rPr>
-          <w:rFonts w:eastAsia="Times New Roman" w:cs="Times New Roman"/>
-          <w:color w:val="0070C0"/>
-          <w:kern w:val="0"/>
-          <w:lang w:val="en-US" w:eastAsia="sv-SE"/>
-          <w14:ligatures w14:val="none"/>
-        </w:rPr>
-        <w:t xml:space="preserve"> that has been used to justify the use of intuitive but inadequate models of analysis (reviewed in </w:t>
-      </w:r>
-      <w:r>
-        <w:rPr>
-          <w:rFonts w:eastAsia="Times New Roman" w:cs="Times New Roman"/>
-          <w:color w:val="0070C0"/>
-          <w:kern w:val="0"/>
-          <w:lang w:val="en-US" w:eastAsia="sv-SE"/>
-          <w14:ligatures w14:val="none"/>
-        </w:rPr>
-        <w:t>Burchill &amp; Jaeger, 2024</w:t>
-      </w:r>
-      <w:r>
-        <w:rPr>
-          <w:rFonts w:eastAsia="Times New Roman" w:cs="Times New Roman"/>
-          <w:color w:val="0070C0"/>
-          <w:kern w:val="0"/>
-          <w:lang w:val="en-US" w:eastAsia="sv-SE"/>
-          <w14:ligatures w14:val="none"/>
-        </w:rPr>
-        <w:t>)</w:t>
-      </w:r>
-      <w:r>
-        <w:rPr>
-          <w:rFonts w:eastAsia="Times New Roman" w:cs="Times New Roman"/>
-          <w:color w:val="0070C0"/>
-          <w:kern w:val="0"/>
-          <w:lang w:val="en-US" w:eastAsia="sv-SE"/>
-          <w14:ligatures w14:val="none"/>
-        </w:rPr>
-        <w:t xml:space="preserve">; or the long-standing discussion that linear regression or ANOVA is more intuitive for analyses of proportions---alas it is a bad choice, compared to less intuitive but well-formed approaches like logistic </w:t>
-      </w:r>
-      <w:r>
-        <w:rPr>
-          <w:rFonts w:eastAsia="Times New Roman" w:cs="Times New Roman"/>
-          <w:color w:val="0070C0"/>
-          <w:kern w:val="0"/>
-          <w:lang w:val="en-US" w:eastAsia="sv-SE"/>
-          <w14:ligatures w14:val="none"/>
-        </w:rPr>
-        <w:t>regression (reviewed in</w:t>
-      </w:r>
-      <w:r>
-        <w:rPr>
-          <w:rFonts w:eastAsia="Times New Roman" w:cs="Times New Roman"/>
-          <w:color w:val="0070C0"/>
-          <w:kern w:val="0"/>
-          <w:lang w:val="en-US" w:eastAsia="sv-SE"/>
-          <w14:ligatures w14:val="none"/>
-        </w:rPr>
-        <w:t xml:space="preserve"> Jaeger, 2008).</w:t>
-      </w:r>
-    </w:p>
-    <w:p>
-      <w:pPr>
-        <w:spacing w:after="0" w:line="240" w:lineRule="auto"/>
-        <w:rPr>
-          <w:rFonts w:eastAsia="Times New Roman" w:cs="Times New Roman"/>
-          <w:color w:val="0070C0"/>
-          <w:kern w:val="0"/>
-          <w:lang w:val="en-US" w:eastAsia="sv-SE"/>
-          <w14:ligatures w14:val="none"/>
-        </w:rPr>
-      </w:pPr>
-    </w:p>
-    <w:p>
-      <w:pPr>
-        <w:spacing w:after="0" w:line="240" w:lineRule="auto"/>
-        <w:rPr>
-          <w:rFonts w:eastAsia="Times New Roman" w:cs="Times New Roman"/>
-          <w:color w:val="0070C0"/>
-          <w:kern w:val="0"/>
-          <w:lang w:val="en-US" w:eastAsia="sv-SE"/>
-          <w14:ligatures w14:val="none"/>
-        </w:rPr>
-      </w:pPr>
-      <w:r>
-        <w:rPr>
-          <w:rFonts w:eastAsia="Times New Roman" w:cs="Times New Roman"/>
-          <w:color w:val="0070C0"/>
-          <w:kern w:val="0"/>
-          <w:lang w:val="en-US" w:eastAsia="sv-SE"/>
-          <w14:ligatures w14:val="none"/>
-        </w:rPr>
         <w:t xml:space="preserve">We note though that </w:t>
       </w:r>
       <w:r>
@@ -7302,7 +7273,7 @@
         </w:rPr>
         <w:t xml:space="preserve">The likelihood numbers in the figure can be meaningfully interpreted relative to those baselines. </w:t>
       </w:r>
-      <w:commentRangeStart w:id="20"/>
+      <w:commentRangeStart w:id="22"/>
       <w:r>
         <w:rPr>
           <w:rFonts w:eastAsia="Times New Roman" w:cs="Times New Roman"/>
@@ -7313,12 +7284,12 @@
         </w:rPr>
         <w:t>We have now also added these numbers into the figures.</w:t>
       </w:r>
-      <w:commentRangeEnd w:id="20"/>
+      <w:commentRangeEnd w:id="22"/>
       <w:r>
         <w:rPr>
           <w:rStyle w:val="Kommentarsreferens"/>
         </w:rPr>
-        <w:commentReference w:id="20"/>
+        <w:commentReference w:id="22"/>
       </w:r>
     </w:p>
     <w:p>
@@ -7514,7 +7485,7 @@
         </w:rPr>
         <w:t xml:space="preserve"> work (and echoed in Johnson, 2021). </w:t>
       </w:r>
-      <w:commentRangeStart w:id="21"/>
+      <w:commentRangeStart w:id="23"/>
       <w:r>
         <w:rPr>
           <w:rFonts w:eastAsia="Times New Roman" w:cs="Times New Roman"/>
@@ -7527,12 +7498,12 @@
         </w:rPr>
         <w:t>We now briefly clarify this in the general discussion.</w:t>
       </w:r>
-      <w:commentRangeEnd w:id="21"/>
+      <w:commentRangeEnd w:id="23"/>
       <w:r>
         <w:rPr>
           <w:rStyle w:val="Kommentarsreferens"/>
         </w:rPr>
-        <w:commentReference w:id="21"/>
+        <w:commentReference w:id="23"/>
       </w:r>
     </w:p>
     <w:p>
@@ -7642,7 +7613,8 @@
         </w:rPr>
         <w:t xml:space="preserve">English” isn’t very limiting. Was she from Boston, New York, Maine, </w:t>
       </w:r>
-      <w:commentRangeStart w:id="22"/>
+      <w:commentRangeStart w:id="24"/>
+      <w:commentRangeStart w:id="25"/>
       <w:r>
         <w:rPr>
           <w:rFonts w:cs="Segoe UI Symbol"/>
@@ -7652,12 +7624,100 @@
         </w:rPr>
         <w:t>Buffalo? It matters.</w:t>
       </w:r>
-      <w:commentRangeEnd w:id="22"/>
+      <w:commentRangeEnd w:id="24"/>
       <w:r>
         <w:rPr>
           <w:rStyle w:val="Kommentarsreferens"/>
         </w:rPr>
-        <w:commentReference w:id="22"/>
+        <w:commentReference w:id="24"/>
+      </w:r>
+      <w:commentRangeEnd w:id="25"/>
+      <w:r>
+        <w:rPr>
+          <w:rStyle w:val="Kommentarsreferens"/>
+        </w:rPr>
+        <w:commentReference w:id="25"/>
+      </w:r>
+      <w:r>
+        <w:rPr>
+          <w:rFonts w:cs="Segoe UI Symbol"/>
+          <w:color w:val="000000"/>
+          <w:kern w:val="0"/>
+          <w:lang w:val="en-US"/>
+        </w:rPr>
+        <w:br/>
+      </w:r>
+      <w:r>
+        <w:rPr>
+          <w:rFonts w:cs="Segoe UI Symbol"/>
+          <w:color w:val="000000"/>
+          <w:kern w:val="0"/>
+          <w:lang w:val="en-US"/>
+        </w:rPr>
+        <w:t>[241] – Stimulus construction - when it is said that the final /d/ was concatenated onto the vowel,</w:t>
+      </w:r>
+      <w:r>
+        <w:rPr>
+          <w:rFonts w:cs="Segoe UI Symbol"/>
+          <w:color w:val="000000"/>
+          <w:kern w:val="0"/>
+          <w:lang w:val="en-US"/>
+        </w:rPr>
+        <w:t xml:space="preserve"> </w:t>
+      </w:r>
+      <w:r>
+        <w:rPr>
+          <w:rFonts w:cs="Segoe UI Symbol"/>
+          <w:color w:val="000000"/>
+          <w:kern w:val="0"/>
+          <w:lang w:val="en-US"/>
+        </w:rPr>
+        <w:t>do you mean the /d/ burst? /d/ voiced closure + burst, or /d/ transition, closure and burst</w:t>
+      </w:r>
+      <w:r>
+        <w:rPr>
+          <w:rFonts w:cs="Segoe UI Symbol"/>
+          <w:color w:val="000000"/>
+          <w:kern w:val="0"/>
+          <w:lang w:val="en-US"/>
+        </w:rPr>
+        <w:t>?</w:t>
+      </w:r>
+      <w:r>
+        <w:rPr>
+          <w:rFonts w:cs="Segoe UI Symbol"/>
+          <w:color w:val="000000"/>
+          <w:kern w:val="0"/>
+          <w:lang w:val="en-US"/>
+        </w:rPr>
+        <w:br/>
+      </w:r>
+      <w:r>
+        <w:rPr>
+          <w:rFonts w:cs="Segoe UI Symbol"/>
+          <w:color w:val="000000"/>
+          <w:kern w:val="0"/>
+          <w:lang w:val="en-US"/>
+        </w:rPr>
+        <w:t>[241] – Fig 3 indicates that vowel formants were held steady until the final consonant transition.</w:t>
+      </w:r>
+      <w:r>
+        <w:rPr>
+          <w:rFonts w:cs="Segoe UI Symbol"/>
+          <w:color w:val="000000"/>
+          <w:kern w:val="0"/>
+          <w:lang w:val="en-US"/>
+        </w:rPr>
+        <w:t xml:space="preserve"> </w:t>
+      </w:r>
+      <w:r>
+        <w:rPr>
+          <w:rFonts w:cs="Segoe UI Symbol"/>
+          <w:color w:val="000000"/>
+          <w:kern w:val="0"/>
+          <w:lang w:val="en-US"/>
+        </w:rPr>
+        <w:t>Please confirm that this is so.</w:t>
       </w:r>
     </w:p>
     <w:p>
@@ -7670,14 +7730,35 @@
           <w:lang w:val="en-US"/>
         </w:rPr>
       </w:pPr>
-      <w:r>
-        <w:rPr>
-          <w:rFonts w:cs="Segoe UI Symbol"/>
-          <w:color w:val="000000"/>
-          <w:kern w:val="0"/>
-          <w:lang w:val="en-US"/>
-        </w:rPr>
-        <w:t>[241] – Fig 3 indicates that vowel formants were held steady until the final consonant transition.</w:t>
+      <w:commentRangeStart w:id="26"/>
+      <w:r>
+        <w:rPr>
+          <w:rFonts w:cs="Segoe UI Symbol"/>
+          <w:color w:val="000000"/>
+          <w:kern w:val="0"/>
+          <w:lang w:val="en-US"/>
+        </w:rPr>
+        <w:t xml:space="preserve">Figure 3. Since confusions between words </w:t>
+      </w:r>
+      <w:proofErr w:type="gramStart"/>
+      <w:r>
+        <w:rPr>
+          <w:rFonts w:cs="Segoe UI Symbol"/>
+          <w:color w:val="000000"/>
+          <w:kern w:val="0"/>
+          <w:lang w:val="en-US"/>
+        </w:rPr>
+        <w:t>is</w:t>
+      </w:r>
+      <w:proofErr w:type="gramEnd"/>
+      <w:r>
+        <w:rPr>
+          <w:rFonts w:cs="Segoe UI Symbol"/>
+          <w:color w:val="000000"/>
+          <w:kern w:val="0"/>
+          <w:lang w:val="en-US"/>
+        </w:rPr>
+        <w:t xml:space="preserve"> an issue in discussing the perception results,</w:t>
       </w:r>
       <w:r>
         <w:rPr>
@@ -7695,48 +7776,32 @@
           <w:kern w:val="0"/>
           <w:lang w:val="en-US"/>
         </w:rPr>
-        <w:t>Please confirm that this is so.</w:t>
-      </w:r>
-    </w:p>
-    <w:p>
-      <w:pPr>
-        <w:spacing w:line="240" w:lineRule="auto"/>
-        <w:rPr>
-          <w:rFonts w:cs="Segoe UI Symbol"/>
-          <w:color w:val="000000"/>
-          <w:kern w:val="0"/>
-          <w:lang w:val="en-US"/>
-        </w:rPr>
-      </w:pPr>
-      <w:commentRangeStart w:id="23"/>
-      <w:r>
-        <w:rPr>
-          <w:rFonts w:cs="Segoe UI Symbol"/>
-          <w:color w:val="000000"/>
-          <w:kern w:val="0"/>
-          <w:lang w:val="en-US"/>
-        </w:rPr>
-        <w:t xml:space="preserve">Figure 3. Since confusions between words </w:t>
-      </w:r>
-      <w:proofErr w:type="gramStart"/>
-      <w:r>
-        <w:rPr>
-          <w:rFonts w:cs="Segoe UI Symbol"/>
-          <w:color w:val="000000"/>
-          <w:kern w:val="0"/>
-          <w:lang w:val="en-US"/>
-        </w:rPr>
-        <w:t>is</w:t>
-      </w:r>
-      <w:proofErr w:type="gramEnd"/>
-      <w:r>
-        <w:rPr>
-          <w:rFonts w:cs="Segoe UI Symbol"/>
-          <w:color w:val="000000"/>
-          <w:kern w:val="0"/>
-          <w:lang w:val="en-US"/>
-        </w:rPr>
-        <w:t xml:space="preserve"> an issue in discussing the perception results,</w:t>
+        <w:t>please show all eight test words in natural and synthetic versions.</w:t>
+      </w:r>
+      <w:commentRangeEnd w:id="26"/>
+      <w:r>
+        <w:rPr>
+          <w:rStyle w:val="Kommentarsreferens"/>
+        </w:rPr>
+        <w:commentReference w:id="26"/>
+      </w:r>
+      <w:r>
+        <w:rPr>
+          <w:rFonts w:cs="Segoe UI Symbol"/>
+          <w:color w:val="000000"/>
+          <w:kern w:val="0"/>
+          <w:lang w:val="en-US"/>
+        </w:rPr>
+        <w:br/>
+      </w:r>
+      <w:r>
+        <w:rPr>
+          <w:rFonts w:cs="Segoe UI Symbol"/>
+          <w:color w:val="000000"/>
+          <w:kern w:val="0"/>
+          <w:lang w:val="en-US"/>
+        </w:rPr>
+        <w:t>[247] -- Regarding the narrowing of bandwidth over time in the stimulus, remind us why Wade et</w:t>
       </w:r>
       <w:r>
         <w:rPr>
@@ -7754,14 +7819,43 @@
           <w:kern w:val="0"/>
           <w:lang w:val="en-US"/>
         </w:rPr>
-        <w:t>please show all eight test words in natural and synthetic versions.</w:t>
-      </w:r>
-      <w:commentRangeEnd w:id="23"/>
-      <w:r>
-        <w:rPr>
-          <w:rStyle w:val="Kommentarsreferens"/>
-        </w:rPr>
-        <w:commentReference w:id="23"/>
+        <w:t>al. did this? It is a bit vague to describe the effect of bandwidth narrowing as making formants</w:t>
+      </w:r>
+      <w:r>
+        <w:rPr>
+          <w:rFonts w:cs="Segoe UI Symbol"/>
+          <w:color w:val="000000"/>
+          <w:kern w:val="0"/>
+          <w:lang w:val="en-US"/>
+        </w:rPr>
+        <w:t xml:space="preserve"> </w:t>
+      </w:r>
+      <w:r>
+        <w:rPr>
+          <w:rFonts w:cs="Segoe UI Symbol"/>
+          <w:color w:val="000000"/>
+          <w:kern w:val="0"/>
+          <w:lang w:val="en-US"/>
+        </w:rPr>
+        <w:t>‘stronger’. Perhaps point out that narrowing bandwidth results in higher amplitude spectral</w:t>
+      </w:r>
+      <w:r>
+        <w:rPr>
+          <w:rFonts w:cs="Segoe UI Symbol"/>
+          <w:color w:val="000000"/>
+          <w:kern w:val="0"/>
+          <w:lang w:val="en-US"/>
+        </w:rPr>
+        <w:t xml:space="preserve"> </w:t>
+      </w:r>
+      <w:r>
+        <w:rPr>
+          <w:rFonts w:cs="Segoe UI Symbol"/>
+          <w:color w:val="000000"/>
+          <w:kern w:val="0"/>
+          <w:lang w:val="en-US"/>
+        </w:rPr>
+        <w:t>peaks, and greater separation of peaks,</w:t>
       </w:r>
     </w:p>
     <w:sectPr>
@@ -7920,169 +8014,7 @@
       </w:r>
     </w:p>
   </w:comment>
-  <w:comment w:id="8" w:author="Jaeger, Florian" w:date="2024-10-05T15:04:00Z" w:initials="TJ">
-    <w:p>
-      <w:r>
-        <w:rPr>
-          <w:rStyle w:val="Kommentarsreferens"/>
-        </w:rPr>
-        <w:annotationRef/>
-      </w:r>
-      <w:r>
-        <w:rPr>
-          <w:color w:val="000000"/>
-          <w:sz w:val="20"/>
-          <w:szCs w:val="20"/>
-        </w:rPr>
-        <w:t>I’d say “the”, not “a”.</w:t>
-      </w:r>
-    </w:p>
-  </w:comment>
-  <w:comment w:id="9" w:author="Jaeger, Florian" w:date="2024-10-05T15:08:00Z" w:initials="TJ">
-    <w:p>
-      <w:r>
-        <w:rPr>
-          <w:rStyle w:val="Kommentarsreferens"/>
-        </w:rPr>
-        <w:annotationRef/>
-      </w:r>
-      <w:r>
-        <w:rPr>
-          <w:color w:val="000000"/>
-          <w:sz w:val="20"/>
-          <w:szCs w:val="20"/>
-        </w:rPr>
-        <w:t>let’s just put it in scare quoteS?</w:t>
-      </w:r>
-    </w:p>
-  </w:comment>
-  <w:comment w:id="10" w:author="Jaeger, Florian" w:date="2024-10-05T15:08:00Z" w:initials="TJ">
-    <w:p>
-      <w:r>
-        <w:rPr>
-          <w:rStyle w:val="Kommentarsreferens"/>
-        </w:rPr>
-        <w:annotationRef/>
-      </w:r>
-      <w:r>
-        <w:rPr>
-          <w:color w:val="000000"/>
-          <w:sz w:val="20"/>
-          <w:szCs w:val="20"/>
-        </w:rPr>
-        <w:t>same here.</w:t>
-      </w:r>
-    </w:p>
-  </w:comment>
-  <w:comment w:id="11" w:author="Jaeger, Florian" w:date="2024-10-05T15:18:00Z" w:initials="TJ">
-    <w:p>
-      <w:r>
-        <w:rPr>
-          <w:rStyle w:val="Kommentarsreferens"/>
-        </w:rPr>
-        <w:annotationRef/>
-      </w:r>
-      <w:r>
-        <w:rPr>
-          <w:color w:val="000000"/>
-          <w:sz w:val="20"/>
-          <w:szCs w:val="20"/>
-        </w:rPr>
-        <w:t>let’s make sure this is clear in the general discussion, too?</w:t>
-      </w:r>
-    </w:p>
-  </w:comment>
-  <w:comment w:id="12" w:author="Jaeger, Florian" w:date="2024-10-05T15:23:00Z" w:initials="TJ">
-    <w:p>
-      <w:r>
-        <w:rPr>
-          <w:rStyle w:val="Kommentarsreferens"/>
-        </w:rPr>
-        <w:annotationRef/>
-      </w:r>
-      <w:r>
-        <w:rPr>
-          <w:color w:val="000000"/>
-          <w:sz w:val="20"/>
-          <w:szCs w:val="20"/>
-        </w:rPr>
-        <w:t>if not, let’s mention our revisions here. “We have revised the XYZ to more clearly state this.”</w:t>
-      </w:r>
-    </w:p>
-  </w:comment>
-  <w:comment w:id="13" w:author="Jaeger, Florian" w:date="2024-10-05T15:22:00Z" w:initials="TJ">
-    <w:p>
-      <w:r>
-        <w:rPr>
-          <w:rStyle w:val="Kommentarsreferens"/>
-        </w:rPr>
-        <w:annotationRef/>
-      </w:r>
-      <w:r>
-        <w:rPr>
-          <w:color w:val="000000"/>
-          <w:sz w:val="20"/>
-          <w:szCs w:val="20"/>
-        </w:rPr>
-        <w:t>Let’s make sure this is sufficiently clear in the paper / discussion?</w:t>
-      </w:r>
-    </w:p>
-  </w:comment>
-  <w:comment w:id="14" w:author="Jaeger, Florian" w:date="2024-10-05T15:48:00Z" w:initials="TJ">
-    <w:p>
-      <w:r>
-        <w:rPr>
-          <w:rStyle w:val="Kommentarsreferens"/>
-        </w:rPr>
-        <w:annotationRef/>
-      </w:r>
-      <w:r>
-        <w:rPr>
-          <w:color w:val="000000"/>
-          <w:sz w:val="20"/>
-          <w:szCs w:val="20"/>
-        </w:rPr>
-        <w:t>to do.</w:t>
-      </w:r>
-    </w:p>
-  </w:comment>
-  <w:comment w:id="15" w:author="Anna Persson" w:date="2024-10-07T17:10:00Z" w:initials="AP">
-    <w:p>
-      <w:r>
-        <w:rPr>
-          <w:rStyle w:val="Kommentarsreferens"/>
-        </w:rPr>
-        <w:annotationRef/>
-      </w:r>
-      <w:r>
-        <w:rPr>
-          <w:color w:val="000000"/>
-          <w:sz w:val="20"/>
-          <w:szCs w:val="20"/>
-        </w:rPr>
-        <w:t>Refer to SI section somewhere on p.30-31 + come back to discussion in Results section (somewhere on p.38-39)</w:t>
-      </w:r>
-    </w:p>
-  </w:comment>
-  <w:comment w:id="16" w:author="Jaeger, Florian" w:date="2024-10-05T15:46:00Z" w:initials="TJ">
-    <w:p>
-      <w:r>
-        <w:rPr>
-          <w:rStyle w:val="Kommentarsreferens"/>
-        </w:rPr>
-        <w:annotationRef/>
-      </w:r>
-      <w:r>
-        <w:rPr>
-          <w:color w:val="000000"/>
-          <w:sz w:val="20"/>
-          <w:szCs w:val="20"/>
-        </w:rPr>
-        <w:t>to do.</w:t>
-      </w:r>
-    </w:p>
-  </w:comment>
-  <w:comment w:id="17" w:author="Jaeger, Florian" w:date="2024-10-05T17:29:00Z" w:initials="TJ">
+  <w:comment w:id="8" w:author="Anna Persson" w:date="2024-10-09T11:38:00Z" w:initials="AP">
     <w:p>
       <w:r>
         <w:rPr>
@@ -8097,11 +8029,11 @@
           <w:szCs w:val="20"/>
           <w:highlight w:val="cyan"/>
         </w:rPr>
-        <w:t xml:space="preserve">Santiago, do you know whether these papers report overall accuracy in a way we can compare to? If so, we should probably discuss them when we discuss the results of exp 1a? </w:t>
+        <w:t>Santiago, could you please check whether my revised description makes more sense?</w:t>
       </w:r>
     </w:p>
   </w:comment>
-  <w:comment w:id="18" w:author="Jaeger, Florian" w:date="2024-10-05T16:01:00Z" w:initials="TJ">
+  <w:comment w:id="9" w:author="Jaeger, Florian" w:date="2024-10-05T15:04:00Z" w:initials="TJ">
     <w:p>
       <w:r>
         <w:rPr>
@@ -8111,15 +8043,178 @@
       </w:r>
       <w:r>
         <w:rPr>
+          <w:color w:val="000000"/>
+          <w:sz w:val="20"/>
+          <w:szCs w:val="20"/>
+        </w:rPr>
+        <w:t>I’d say “the”, not “a”.</w:t>
+      </w:r>
+    </w:p>
+  </w:comment>
+  <w:comment w:id="10" w:author="Jaeger, Florian" w:date="2024-10-05T15:08:00Z" w:initials="TJ">
+    <w:p>
+      <w:r>
+        <w:rPr>
+          <w:rStyle w:val="Kommentarsreferens"/>
+        </w:rPr>
+        <w:annotationRef/>
+      </w:r>
+      <w:r>
+        <w:rPr>
+          <w:color w:val="000000"/>
+          <w:sz w:val="20"/>
+          <w:szCs w:val="20"/>
+        </w:rPr>
+        <w:t>let’s just put it in scare quoteS?</w:t>
+      </w:r>
+    </w:p>
+  </w:comment>
+  <w:comment w:id="11" w:author="Jaeger, Florian" w:date="2024-10-05T15:08:00Z" w:initials="TJ">
+    <w:p>
+      <w:r>
+        <w:rPr>
+          <w:rStyle w:val="Kommentarsreferens"/>
+        </w:rPr>
+        <w:annotationRef/>
+      </w:r>
+      <w:r>
+        <w:rPr>
+          <w:color w:val="000000"/>
+          <w:sz w:val="20"/>
+          <w:szCs w:val="20"/>
+        </w:rPr>
+        <w:t>same here.</w:t>
+      </w:r>
+    </w:p>
+  </w:comment>
+  <w:comment w:id="12" w:author="Jaeger, Florian" w:date="2024-10-05T15:18:00Z" w:initials="TJ">
+    <w:p>
+      <w:r>
+        <w:rPr>
+          <w:rStyle w:val="Kommentarsreferens"/>
+        </w:rPr>
+        <w:annotationRef/>
+      </w:r>
+      <w:r>
+        <w:rPr>
+          <w:color w:val="000000"/>
+          <w:sz w:val="20"/>
+          <w:szCs w:val="20"/>
+        </w:rPr>
+        <w:t>let’s make sure this is clear in the general discussion, too?</w:t>
+      </w:r>
+    </w:p>
+  </w:comment>
+  <w:comment w:id="13" w:author="Jaeger, Florian" w:date="2024-10-05T15:23:00Z" w:initials="TJ">
+    <w:p>
+      <w:r>
+        <w:rPr>
+          <w:rStyle w:val="Kommentarsreferens"/>
+        </w:rPr>
+        <w:annotationRef/>
+      </w:r>
+      <w:r>
+        <w:rPr>
+          <w:color w:val="000000"/>
+          <w:sz w:val="20"/>
+          <w:szCs w:val="20"/>
+        </w:rPr>
+        <w:t>if not, let’s mention our revisions here. “We have revised the XYZ to more clearly state this.”</w:t>
+      </w:r>
+    </w:p>
+  </w:comment>
+  <w:comment w:id="14" w:author="Jaeger, Florian" w:date="2024-10-05T15:22:00Z" w:initials="TJ">
+    <w:p>
+      <w:r>
+        <w:rPr>
+          <w:rStyle w:val="Kommentarsreferens"/>
+        </w:rPr>
+        <w:annotationRef/>
+      </w:r>
+      <w:r>
+        <w:rPr>
+          <w:color w:val="000000"/>
+          <w:sz w:val="20"/>
+          <w:szCs w:val="20"/>
+        </w:rPr>
+        <w:t>Let’s make sure this is sufficiently clear in the paper / discussion?</w:t>
+      </w:r>
+    </w:p>
+  </w:comment>
+  <w:comment w:id="15" w:author="Jaeger, Florian" w:date="2024-10-05T15:48:00Z" w:initials="TJ">
+    <w:p>
+      <w:r>
+        <w:rPr>
+          <w:rStyle w:val="Kommentarsreferens"/>
+        </w:rPr>
+        <w:annotationRef/>
+      </w:r>
+      <w:r>
+        <w:rPr>
+          <w:color w:val="000000"/>
+          <w:sz w:val="20"/>
+          <w:szCs w:val="20"/>
+        </w:rPr>
+        <w:t>to do.</w:t>
+      </w:r>
+    </w:p>
+  </w:comment>
+  <w:comment w:id="16" w:author="Anna Persson" w:date="2024-10-07T17:10:00Z" w:initials="AP">
+    <w:p>
+      <w:r>
+        <w:rPr>
+          <w:rStyle w:val="Kommentarsreferens"/>
+        </w:rPr>
+        <w:annotationRef/>
+      </w:r>
+      <w:r>
+        <w:rPr>
+          <w:color w:val="000000"/>
+          <w:sz w:val="20"/>
+          <w:szCs w:val="20"/>
+        </w:rPr>
+        <w:t>Refer to SI section somewhere on p.30-31 + come back to discussion in Results section (somewhere on p.38-39)</w:t>
+      </w:r>
+    </w:p>
+  </w:comment>
+  <w:comment w:id="17" w:author="Jaeger, Florian" w:date="2024-10-05T15:46:00Z" w:initials="TJ">
+    <w:p>
+      <w:r>
+        <w:rPr>
+          <w:rStyle w:val="Kommentarsreferens"/>
+        </w:rPr>
+        <w:annotationRef/>
+      </w:r>
+      <w:r>
+        <w:rPr>
+          <w:color w:val="000000"/>
+          <w:sz w:val="20"/>
+          <w:szCs w:val="20"/>
+        </w:rPr>
+        <w:t>to do.</w:t>
+      </w:r>
+    </w:p>
+  </w:comment>
+  <w:comment w:id="18" w:author="Jaeger, Florian" w:date="2024-10-05T17:29:00Z" w:initials="TJ">
+    <w:p>
+      <w:r>
+        <w:rPr>
+          <w:rStyle w:val="Kommentarsreferens"/>
+        </w:rPr>
+        <w:annotationRef/>
+      </w:r>
+      <w:r>
+        <w:rPr>
+          <w:color w:val="000000"/>
           <w:sz w:val="20"/>
           <w:szCs w:val="20"/>
           <w:highlight w:val="cyan"/>
         </w:rPr>
-        <w:t>Santiago, any chance you could draft a reply to this (here and/or in the paper)?</w:t>
+        <w:t xml:space="preserve">Santiago, do you know whether these papers report overall accuracy in a way we can compare to? If so, we should probably discuss them when we discuss the results of exp 1a? </w:t>
       </w:r>
     </w:p>
   </w:comment>
-  <w:comment w:id="19" w:author="Jaeger, Florian" w:date="2024-10-05T16:06:00Z" w:initials="TJ">
+  <w:comment w:id="19" w:author="Jaeger, Florian" w:date="2024-10-05T16:01:00Z" w:initials="TJ">
     <w:p>
       <w:r>
         <w:rPr>
@@ -8129,48 +8224,21 @@
       </w:r>
       <w:r>
         <w:rPr>
-          <w:color w:val="000000"/>
-          <w:sz w:val="20"/>
-          <w:szCs w:val="20"/>
-        </w:rPr>
-        <w:t>correct? check whether text / caption should be clearer?</w:t>
-      </w:r>
-    </w:p>
-  </w:comment>
-  <w:comment w:id="20" w:author="Jaeger, Florian" w:date="2024-10-05T17:24:00Z" w:initials="TJ">
-    <w:p>
-      <w:r>
-        <w:rPr>
-          <w:rStyle w:val="Kommentarsreferens"/>
-        </w:rPr>
-        <w:annotationRef/>
-      </w:r>
-      <w:r>
-        <w:rPr>
-          <w:color w:val="000000"/>
-          <w:sz w:val="20"/>
-          <w:szCs w:val="20"/>
-        </w:rPr>
-        <w:t>to do: add floor and ceiling as text annotations  into the figure. “Chance likelihood: XXX”, “Best-possible likelihood: xXX”</w:t>
-      </w:r>
-    </w:p>
-  </w:comment>
-  <w:comment w:id="21" w:author="Jaeger, Florian" w:date="2024-10-05T17:27:00Z" w:initials="TJ">
-    <w:p>
-      <w:r>
-        <w:rPr>
-          <w:rStyle w:val="Kommentarsreferens"/>
-        </w:rPr>
-        <w:annotationRef/>
-      </w:r>
-      <w:r>
-        <w:rPr>
-          <w:color w:val="000000"/>
           <w:sz w:val="20"/>
           <w:szCs w:val="20"/>
           <w:highlight w:val="cyan"/>
         </w:rPr>
-        <w:t>Santiago</w:t>
+        <w:t>Santiago, any chance you could draft a reply to this (here and/or in the paper)?</w:t>
+      </w:r>
+    </w:p>
+  </w:comment>
+  <w:comment w:id="20" w:author="Jaeger, Florian" w:date="2024-10-05T16:06:00Z" w:initials="TJ">
+    <w:p>
+      <w:r>
+        <w:rPr>
+          <w:rStyle w:val="Kommentarsreferens"/>
+        </w:rPr>
+        <w:annotationRef/>
       </w:r>
       <w:r>
         <w:rPr>
@@ -8178,11 +8246,11 @@
           <w:sz w:val="20"/>
           <w:szCs w:val="20"/>
         </w:rPr>
-        <w:t>, any chance you could suggest an edit in the Rmd?</w:t>
+        <w:t>correct? check whether text / caption should be clearer?</w:t>
       </w:r>
     </w:p>
   </w:comment>
-  <w:comment w:id="22" w:author="Jaeger, Florian" w:date="2024-10-05T16:00:00Z" w:initials="TJ">
+  <w:comment w:id="21" w:author="Anna Persson" w:date="2024-10-09T16:32:00Z" w:initials="AP">
     <w:p>
       <w:r>
         <w:rPr>
@@ -8196,11 +8264,92 @@
           <w:sz w:val="20"/>
           <w:szCs w:val="20"/>
         </w:rPr>
+        <w:t>Yes, correct. I don’t think that further clarifications to text or caption are necessary, but please check.</w:t>
+      </w:r>
+    </w:p>
+  </w:comment>
+  <w:comment w:id="22" w:author="Jaeger, Florian" w:date="2024-10-05T17:24:00Z" w:initials="TJ">
+    <w:p>
+      <w:r>
+        <w:rPr>
+          <w:rStyle w:val="Kommentarsreferens"/>
+        </w:rPr>
+        <w:annotationRef/>
+      </w:r>
+      <w:r>
+        <w:rPr>
+          <w:color w:val="000000"/>
+          <w:sz w:val="20"/>
+          <w:szCs w:val="20"/>
+        </w:rPr>
+        <w:t>to do: add floor and ceiling as text annotations  into the figure. “Chance likelihood: XXX”, “Best-possible likelihood: xXX”</w:t>
+      </w:r>
+    </w:p>
+  </w:comment>
+  <w:comment w:id="23" w:author="Jaeger, Florian" w:date="2024-10-05T17:27:00Z" w:initials="TJ">
+    <w:p>
+      <w:r>
+        <w:rPr>
+          <w:rStyle w:val="Kommentarsreferens"/>
+        </w:rPr>
+        <w:annotationRef/>
+      </w:r>
+      <w:r>
+        <w:rPr>
+          <w:color w:val="000000"/>
+          <w:sz w:val="20"/>
+          <w:szCs w:val="20"/>
+          <w:highlight w:val="cyan"/>
+        </w:rPr>
+        <w:t>Santiago</w:t>
+      </w:r>
+      <w:r>
+        <w:rPr>
+          <w:color w:val="000000"/>
+          <w:sz w:val="20"/>
+          <w:szCs w:val="20"/>
+        </w:rPr>
+        <w:t>, any chance you could suggest an edit in the Rmd?</w:t>
+      </w:r>
+    </w:p>
+  </w:comment>
+  <w:comment w:id="24" w:author="Jaeger, Florian" w:date="2024-10-05T16:00:00Z" w:initials="TJ">
+    <w:p>
+      <w:r>
+        <w:rPr>
+          <w:rStyle w:val="Kommentarsreferens"/>
+        </w:rPr>
+        <w:annotationRef/>
+      </w:r>
+      <w:r>
+        <w:rPr>
+          <w:color w:val="000000"/>
+          <w:sz w:val="20"/>
+          <w:szCs w:val="20"/>
+        </w:rPr>
         <w:t>Ask Xin. but we might not know.</w:t>
       </w:r>
     </w:p>
   </w:comment>
-  <w:comment w:id="23" w:author="Jaeger, Florian" w:date="2024-10-05T16:01:00Z" w:initials="TJ">
+  <w:comment w:id="25" w:author="Anna Persson" w:date="2024-10-09T17:30:00Z" w:initials="AP">
+    <w:p>
+      <w:r>
+        <w:rPr>
+          <w:rStyle w:val="Kommentarsreferens"/>
+        </w:rPr>
+        <w:annotationRef/>
+      </w:r>
+      <w:r>
+        <w:rPr>
+          <w:color w:val="000000"/>
+          <w:sz w:val="20"/>
+          <w:szCs w:val="20"/>
+        </w:rPr>
+        <w:t>I’ve added all information I have in this regard (CT).</w:t>
+      </w:r>
+    </w:p>
+  </w:comment>
+  <w:comment w:id="26" w:author="Jaeger, Florian" w:date="2024-10-05T16:01:00Z" w:initials="TJ">
     <w:p>
       <w:r>
         <w:rPr>
@@ -8231,6 +8380,7 @@
   <w15:commentEx w15:paraId="5ECBB288" w15:done="1"/>
   <w15:commentEx w15:paraId="478CFE32" w15:paraIdParent="5ECBB288" w15:done="1"/>
   <w15:commentEx w15:paraId="0700A87F" w15:paraIdParent="5ECBB288" w15:done="1"/>
+  <w15:commentEx w15:paraId="1788635B" w15:done="0"/>
   <w15:commentEx w15:paraId="3F4CCBEE" w15:done="1"/>
   <w15:commentEx w15:paraId="0038415B" w15:done="1"/>
   <w15:commentEx w15:paraId="7AD802DA" w15:done="1"/>
@@ -8243,9 +8393,11 @@
   <w15:commentEx w15:paraId="2228D274" w15:done="0"/>
   <w15:commentEx w15:paraId="593A6C4A" w15:done="0"/>
   <w15:commentEx w15:paraId="3159283A" w15:done="0"/>
-  <w15:commentEx w15:paraId="44690EA3" w15:done="0"/>
+  <w15:commentEx w15:paraId="5C8F9ACC" w15:paraIdParent="3159283A" w15:done="0"/>
+  <w15:commentEx w15:paraId="44690EA3" w15:done="1"/>
   <w15:commentEx w15:paraId="0D636DB1" w15:done="0"/>
   <w15:commentEx w15:paraId="63CE06D7" w15:done="0"/>
+  <w15:commentEx w15:paraId="04238BAF" w15:paraIdParent="63CE06D7" w15:done="0"/>
   <w15:commentEx w15:paraId="3C5BFFB4" w15:done="0"/>
 </w15:commentsEx>
 </file>
@@ -8260,6 +8412,7 @@
   <w16cex:commentExtensible w16cex:durableId="54379488" w16cex:dateUtc="2024-10-05T19:02:00Z"/>
   <w16cex:commentExtensible w16cex:durableId="361A407C" w16cex:dateUtc="2024-10-05T19:03:00Z"/>
   <w16cex:commentExtensible w16cex:durableId="68C7CA45" w16cex:dateUtc="2024-10-05T19:04:00Z"/>
+  <w16cex:commentExtensible w16cex:durableId="50E61F0C" w16cex:dateUtc="2024-10-09T09:38:00Z"/>
   <w16cex:commentExtensible w16cex:durableId="206B7F1A" w16cex:dateUtc="2024-10-05T19:04:00Z"/>
   <w16cex:commentExtensible w16cex:durableId="723F2A30" w16cex:dateUtc="2024-10-05T19:08:00Z"/>
   <w16cex:commentExtensible w16cex:durableId="21EAD3E7" w16cex:dateUtc="2024-10-05T19:08:00Z"/>
@@ -8272,9 +8425,11 @@
   <w16cex:commentExtensible w16cex:durableId="70DE3D94" w16cex:dateUtc="2024-10-05T21:29:00Z"/>
   <w16cex:commentExtensible w16cex:durableId="6FF26A98" w16cex:dateUtc="2024-10-05T20:01:00Z"/>
   <w16cex:commentExtensible w16cex:durableId="17468497" w16cex:dateUtc="2024-10-05T20:06:00Z"/>
+  <w16cex:commentExtensible w16cex:durableId="6AA9339E" w16cex:dateUtc="2024-10-09T14:32:00Z"/>
   <w16cex:commentExtensible w16cex:durableId="1756ED06" w16cex:dateUtc="2024-10-05T21:24:00Z"/>
   <w16cex:commentExtensible w16cex:durableId="0653F20C" w16cex:dateUtc="2024-10-05T21:27:00Z"/>
   <w16cex:commentExtensible w16cex:durableId="4D1CF6E7" w16cex:dateUtc="2024-10-05T20:00:00Z"/>
+  <w16cex:commentExtensible w16cex:durableId="0675ADC6" w16cex:dateUtc="2024-10-09T15:30:00Z"/>
   <w16cex:commentExtensible w16cex:durableId="7508AA92" w16cex:dateUtc="2024-10-05T20:01:00Z"/>
 </w16cex:commentsExtensible>
 </file>
@@ -8289,6 +8444,7 @@
   <w16cid:commentId w16cid:paraId="5ECBB288" w16cid:durableId="54379488"/>
   <w16cid:commentId w16cid:paraId="478CFE32" w16cid:durableId="361A407C"/>
   <w16cid:commentId w16cid:paraId="0700A87F" w16cid:durableId="68C7CA45"/>
+  <w16cid:commentId w16cid:paraId="1788635B" w16cid:durableId="50E61F0C"/>
   <w16cid:commentId w16cid:paraId="3F4CCBEE" w16cid:durableId="206B7F1A"/>
   <w16cid:commentId w16cid:paraId="0038415B" w16cid:durableId="723F2A30"/>
   <w16cid:commentId w16cid:paraId="7AD802DA" w16cid:durableId="21EAD3E7"/>
@@ -8301,9 +8457,11 @@
   <w16cid:commentId w16cid:paraId="2228D274" w16cid:durableId="70DE3D94"/>
   <w16cid:commentId w16cid:paraId="593A6C4A" w16cid:durableId="6FF26A98"/>
   <w16cid:commentId w16cid:paraId="3159283A" w16cid:durableId="17468497"/>
+  <w16cid:commentId w16cid:paraId="5C8F9ACC" w16cid:durableId="6AA9339E"/>
   <w16cid:commentId w16cid:paraId="44690EA3" w16cid:durableId="1756ED06"/>
   <w16cid:commentId w16cid:paraId="0D636DB1" w16cid:durableId="0653F20C"/>
   <w16cid:commentId w16cid:paraId="63CE06D7" w16cid:durableId="4D1CF6E7"/>
+  <w16cid:commentId w16cid:paraId="04238BAF" w16cid:durableId="0675ADC6"/>
   <w16cid:commentId w16cid:paraId="3C5BFFB4" w16cid:durableId="7508AA92"/>
 </w16cid:commentsIds>
 </file>

</xml_diff>

<commit_message>
added clarification of static transformations; started edits on formant dynamics; started draft plot of survey responses
</commit_message>
<xml_diff>
--- a/output/papers/JASA - Round 2/Author response (JASA, Persson, Barreda & Jaeger, 2024).docx
+++ b/output/papers/JASA - Round 2/Author response (JASA, Persson, Barreda & Jaeger, 2024).docx
@@ -1220,6 +1220,148 @@
         <w:spacing w:after="0" w:line="240" w:lineRule="auto"/>
         <w:rPr>
           <w:rFonts w:eastAsia="Times New Roman" w:cs="Times New Roman"/>
+          <w:color w:val="0070C0"/>
+          <w:kern w:val="0"/>
+          <w:lang w:val="en-US" w:eastAsia="sv-SE"/>
+          <w14:ligatures w14:val="none"/>
+        </w:rPr>
+      </w:pPr>
+      <w:proofErr w:type="spellStart"/>
+      <w:r>
+        <w:rPr>
+          <w:rFonts w:eastAsia="Times New Roman" w:cs="Times New Roman"/>
+          <w:color w:val="0070C0"/>
+          <w:kern w:val="0"/>
+          <w:lang w:val="en-US" w:eastAsia="sv-SE"/>
+          <w14:ligatures w14:val="none"/>
+        </w:rPr>
+        <w:t xml:space="preserve">Thanks </w:t>
+      </w:r>
+      <w:proofErr w:type="spellEnd"/>
+      <w:r>
+        <w:rPr>
+          <w:rFonts w:eastAsia="Times New Roman" w:cs="Times New Roman"/>
+          <w:color w:val="0070C0"/>
+          <w:kern w:val="0"/>
+          <w:lang w:val="en-US" w:eastAsia="sv-SE"/>
+          <w14:ligatures w14:val="none"/>
+        </w:rPr>
+        <w:t>for this observation. We have now adjustments to this end in the i</w:t>
+      </w:r>
+      <w:r>
+        <w:rPr>
+          <w:rFonts w:eastAsia="Times New Roman" w:cs="Times New Roman"/>
+          <w:color w:val="0070C0"/>
+          <w:kern w:val="0"/>
+          <w:lang w:val="en-US" w:eastAsia="sv-SE"/>
+          <w14:ligatures w14:val="none"/>
+        </w:rPr>
+        <w:t>ntro</w:t>
+      </w:r>
+      <w:r>
+        <w:rPr>
+          <w:rFonts w:eastAsia="Times New Roman" w:cs="Times New Roman"/>
+          <w:color w:val="0070C0"/>
+          <w:kern w:val="0"/>
+          <w:lang w:val="en-US" w:eastAsia="sv-SE"/>
+          <w14:ligatures w14:val="none"/>
+        </w:rPr>
+        <w:t>duction</w:t>
+      </w:r>
+      <w:r>
+        <w:rPr>
+          <w:rFonts w:eastAsia="Times New Roman" w:cs="Times New Roman"/>
+          <w:color w:val="0070C0"/>
+          <w:kern w:val="0"/>
+          <w:lang w:val="en-US" w:eastAsia="sv-SE"/>
+          <w14:ligatures w14:val="none"/>
+        </w:rPr>
+        <w:t xml:space="preserve">, </w:t>
+      </w:r>
+      <w:r>
+        <w:rPr>
+          <w:rFonts w:eastAsia="Times New Roman" w:cs="Times New Roman"/>
+          <w:color w:val="0070C0"/>
+          <w:kern w:val="0"/>
+          <w:lang w:val="en-US" w:eastAsia="sv-SE"/>
+          <w14:ligatures w14:val="none"/>
+        </w:rPr>
+        <w:t xml:space="preserve">the </w:t>
+      </w:r>
+      <w:r>
+        <w:rPr>
+          <w:rFonts w:eastAsia="Times New Roman" w:cs="Times New Roman"/>
+          <w:color w:val="0070C0"/>
+          <w:kern w:val="0"/>
+          <w:lang w:val="en-US" w:eastAsia="sv-SE"/>
+          <w14:ligatures w14:val="none"/>
+        </w:rPr>
+        <w:t xml:space="preserve">computational </w:t>
+      </w:r>
+      <w:r>
+        <w:rPr>
+          <w:rFonts w:eastAsia="Times New Roman" w:cs="Times New Roman"/>
+          <w:color w:val="0070C0"/>
+          <w:kern w:val="0"/>
+          <w:lang w:val="en-US" w:eastAsia="sv-SE"/>
+          <w14:ligatures w14:val="none"/>
+        </w:rPr>
+        <w:t>section</w:t>
+      </w:r>
+      <w:r>
+        <w:rPr>
+          <w:rFonts w:eastAsia="Times New Roman" w:cs="Times New Roman"/>
+          <w:color w:val="0070C0"/>
+          <w:kern w:val="0"/>
+          <w:lang w:val="en-US" w:eastAsia="sv-SE"/>
+          <w14:ligatures w14:val="none"/>
+        </w:rPr>
+        <w:t>,</w:t>
+      </w:r>
+      <w:r>
+        <w:rPr>
+          <w:rFonts w:eastAsia="Times New Roman" w:cs="Times New Roman"/>
+          <w:color w:val="0070C0"/>
+          <w:kern w:val="0"/>
+          <w:lang w:val="en-US" w:eastAsia="sv-SE"/>
+          <w14:ligatures w14:val="none"/>
+        </w:rPr>
+        <w:t xml:space="preserve"> as well as the general </w:t>
+      </w:r>
+      <w:commentRangeStart w:id="3"/>
+      <w:r>
+        <w:rPr>
+          <w:rFonts w:eastAsia="Times New Roman" w:cs="Times New Roman"/>
+          <w:color w:val="0070C0"/>
+          <w:kern w:val="0"/>
+          <w:lang w:val="en-US" w:eastAsia="sv-SE"/>
+          <w14:ligatures w14:val="none"/>
+        </w:rPr>
+        <w:t>discussion</w:t>
+      </w:r>
+      <w:commentRangeEnd w:id="3"/>
+      <w:r>
+        <w:rPr>
+          <w:rStyle w:val="Kommentarsreferens"/>
+        </w:rPr>
+        <w:commentReference w:id="3"/>
+      </w:r>
+      <w:r>
+        <w:rPr>
+          <w:rFonts w:eastAsia="Times New Roman" w:cs="Times New Roman"/>
+          <w:color w:val="0070C0"/>
+          <w:kern w:val="0"/>
+          <w:lang w:val="en-US" w:eastAsia="sv-SE"/>
+          <w14:ligatures w14:val="none"/>
+        </w:rPr>
+        <w:t>.</w:t>
+      </w:r>
+    </w:p>
+    <w:p>
+      <w:pPr>
+        <w:spacing w:after="0" w:line="240" w:lineRule="auto"/>
+        <w:rPr>
+          <w:rFonts w:eastAsia="Times New Roman" w:cs="Times New Roman"/>
           <w:color w:val="000000"/>
           <w:kern w:val="0"/>
           <w:lang w:val="en-US" w:eastAsia="sv-SE"/>
@@ -1584,6 +1726,527 @@
           <w:lang w:val="en-US" w:eastAsia="sv-SE"/>
           <w14:ligatures w14:val="none"/>
         </w:rPr>
+        <w:t xml:space="preserve">p. 11, line 201: “random guessing”. Could there be an intermediate level between these two alternatives, not entirely random, but only based on incomplete or inaccurate assessment of the acoustic properties? </w:t>
+      </w:r>
+    </w:p>
+    <w:p>
+      <w:pPr>
+        <w:spacing w:after="0" w:line="240" w:lineRule="auto"/>
+        <w:rPr>
+          <w:rFonts w:eastAsia="Times New Roman" w:cs="Times New Roman"/>
+          <w:color w:val="000000"/>
+          <w:kern w:val="0"/>
+          <w:lang w:val="en-US" w:eastAsia="sv-SE"/>
+          <w14:ligatures w14:val="none"/>
+        </w:rPr>
+      </w:pPr>
+    </w:p>
+    <w:p>
+      <w:pPr>
+        <w:spacing w:after="0" w:line="240" w:lineRule="auto"/>
+        <w:rPr>
+          <w:rFonts w:eastAsia="Times New Roman" w:cs="Times New Roman"/>
+          <w:color w:val="000000"/>
+          <w:kern w:val="0"/>
+          <w:lang w:val="en-US" w:eastAsia="sv-SE"/>
+          <w14:ligatures w14:val="none"/>
+        </w:rPr>
+      </w:pPr>
+      <w:r>
+        <w:rPr>
+          <w:rFonts w:eastAsia="Times New Roman" w:cs="Times New Roman"/>
+          <w:color w:val="000000"/>
+          <w:kern w:val="0"/>
+          <w:lang w:val="en-US" w:eastAsia="sv-SE"/>
+          <w14:ligatures w14:val="none"/>
+        </w:rPr>
+        <w:t xml:space="preserve">p. 14, bottom line: Were the parameters taken from Wade et al. 2007 </w:t>
+      </w:r>
+      <w:proofErr w:type="gramStart"/>
+      <w:r>
+        <w:rPr>
+          <w:rFonts w:eastAsia="Times New Roman" w:cs="Times New Roman"/>
+          <w:color w:val="000000"/>
+          <w:kern w:val="0"/>
+          <w:lang w:val="en-US" w:eastAsia="sv-SE"/>
+          <w14:ligatures w14:val="none"/>
+        </w:rPr>
+        <w:t>similar to</w:t>
+      </w:r>
+      <w:proofErr w:type="gramEnd"/>
+      <w:r>
+        <w:rPr>
+          <w:rFonts w:eastAsia="Times New Roman" w:cs="Times New Roman"/>
+          <w:color w:val="000000"/>
+          <w:kern w:val="0"/>
+          <w:lang w:val="en-US" w:eastAsia="sv-SE"/>
+          <w14:ligatures w14:val="none"/>
+        </w:rPr>
+        <w:t xml:space="preserve"> those of the talker in Experiment 1a?</w:t>
+      </w:r>
+    </w:p>
+    <w:p>
+      <w:pPr>
+        <w:spacing w:after="0" w:line="240" w:lineRule="auto"/>
+        <w:rPr>
+          <w:rFonts w:eastAsia="Times New Roman" w:cs="Times New Roman"/>
+          <w:color w:val="0070C0"/>
+          <w:kern w:val="0"/>
+          <w:lang w:val="en-US" w:eastAsia="sv-SE"/>
+          <w14:ligatures w14:val="none"/>
+        </w:rPr>
+      </w:pPr>
+      <w:r>
+        <w:rPr>
+          <w:rFonts w:eastAsia="Times New Roman" w:cs="Times New Roman"/>
+          <w:color w:val="0070C0"/>
+          <w:kern w:val="0"/>
+          <w:lang w:val="en-US" w:eastAsia="sv-SE"/>
+          <w14:ligatures w14:val="none"/>
+        </w:rPr>
+        <w:lastRenderedPageBreak/>
+        <w:t xml:space="preserve">These values were </w:t>
+      </w:r>
+      <w:r>
+        <w:rPr>
+          <w:rFonts w:eastAsia="Times New Roman" w:cs="Times New Roman"/>
+          <w:color w:val="0070C0"/>
+          <w:kern w:val="0"/>
+          <w:lang w:val="en-US" w:eastAsia="sv-SE"/>
+          <w14:ligatures w14:val="none"/>
+        </w:rPr>
+        <w:t>extracted</w:t>
+      </w:r>
+      <w:r>
+        <w:rPr>
+          <w:rFonts w:eastAsia="Times New Roman" w:cs="Times New Roman"/>
+          <w:color w:val="0070C0"/>
+          <w:kern w:val="0"/>
+          <w:lang w:val="en-US" w:eastAsia="sv-SE"/>
+          <w14:ligatures w14:val="none"/>
+        </w:rPr>
+        <w:t xml:space="preserve"> from the *had* token used for resynthesis</w:t>
+      </w:r>
+      <w:r>
+        <w:rPr>
+          <w:rFonts w:eastAsia="Times New Roman" w:cs="Times New Roman"/>
+          <w:color w:val="0070C0"/>
+          <w:kern w:val="0"/>
+          <w:lang w:val="en-US" w:eastAsia="sv-SE"/>
+          <w14:ligatures w14:val="none"/>
+        </w:rPr>
+        <w:t xml:space="preserve"> (and thus from the talker in Experiment 1a)</w:t>
+      </w:r>
+      <w:r>
+        <w:rPr>
+          <w:rFonts w:eastAsia="Times New Roman" w:cs="Times New Roman"/>
+          <w:color w:val="0070C0"/>
+          <w:kern w:val="0"/>
+          <w:lang w:val="en-US" w:eastAsia="sv-SE"/>
+          <w14:ligatures w14:val="none"/>
+        </w:rPr>
+        <w:t>, and not taken from Wade et al. 2007. This is now clarified in the text.</w:t>
+      </w:r>
+    </w:p>
+    <w:p>
+      <w:pPr>
+        <w:spacing w:after="0" w:line="240" w:lineRule="auto"/>
+        <w:rPr>
+          <w:rFonts w:eastAsia="Times New Roman" w:cs="Times New Roman"/>
+          <w:color w:val="000000"/>
+          <w:kern w:val="0"/>
+          <w:lang w:val="en-US" w:eastAsia="sv-SE"/>
+          <w14:ligatures w14:val="none"/>
+        </w:rPr>
+      </w:pPr>
+    </w:p>
+    <w:p>
+      <w:pPr>
+        <w:spacing w:after="0" w:line="240" w:lineRule="auto"/>
+        <w:rPr>
+          <w:rFonts w:eastAsia="Times New Roman" w:cs="Times New Roman"/>
+          <w:color w:val="000000"/>
+          <w:kern w:val="0"/>
+          <w:lang w:val="en-US" w:eastAsia="sv-SE"/>
+          <w14:ligatures w14:val="none"/>
+        </w:rPr>
+      </w:pPr>
+      <w:r>
+        <w:rPr>
+          <w:rFonts w:eastAsia="Times New Roman" w:cs="Times New Roman"/>
+          <w:color w:val="000000"/>
+          <w:kern w:val="0"/>
+          <w:lang w:val="en-US" w:eastAsia="sv-SE"/>
+          <w14:ligatures w14:val="none"/>
+        </w:rPr>
+        <w:t>p. 19, lines 337-338: "acoustically similar" may not be the best metric for this comparison; "</w:t>
+      </w:r>
+      <w:r>
+        <w:rPr>
+          <w:rFonts w:eastAsia="Times New Roman" w:cs="Times New Roman"/>
+          <w:color w:val="000000"/>
+          <w:kern w:val="0"/>
+          <w:lang w:val="en-US" w:eastAsia="sv-SE"/>
+          <w14:ligatures w14:val="none"/>
+        </w:rPr>
+        <w:t xml:space="preserve">auditorily similar” is what matters. A difference of 30 Hz in F2 may not be discriminable, while a 30 Hz difference in F1 likely would be (e.g., studies by </w:t>
+      </w:r>
+      <w:proofErr w:type="spellStart"/>
+      <w:r>
+        <w:rPr>
+          <w:rFonts w:eastAsia="Times New Roman" w:cs="Times New Roman"/>
+          <w:color w:val="000000"/>
+          <w:kern w:val="0"/>
+          <w:lang w:val="en-US" w:eastAsia="sv-SE"/>
+          <w14:ligatures w14:val="none"/>
+        </w:rPr>
+        <w:t>Kewley</w:t>
+      </w:r>
+      <w:proofErr w:type="spellEnd"/>
+      <w:r>
+        <w:rPr>
+          <w:rFonts w:eastAsia="Times New Roman" w:cs="Times New Roman"/>
+          <w:color w:val="000000"/>
+          <w:kern w:val="0"/>
+          <w:lang w:val="en-US" w:eastAsia="sv-SE"/>
+          <w14:ligatures w14:val="none"/>
+        </w:rPr>
+        <w:t xml:space="preserve">-Port and colleagues). A quick </w:t>
+      </w:r>
+      <w:commentRangeStart w:id="4"/>
+      <w:r>
+        <w:rPr>
+          <w:rFonts w:eastAsia="Times New Roman" w:cs="Times New Roman"/>
+          <w:color w:val="000000"/>
+          <w:kern w:val="0"/>
+          <w:lang w:val="en-US" w:eastAsia="sv-SE"/>
+          <w14:ligatures w14:val="none"/>
+        </w:rPr>
+        <w:t xml:space="preserve">check </w:t>
+      </w:r>
+      <w:commentRangeEnd w:id="4"/>
+      <w:r>
+        <w:rPr>
+          <w:rStyle w:val="Kommentarsreferens"/>
+        </w:rPr>
+        <w:commentReference w:id="4"/>
+      </w:r>
+      <w:r>
+        <w:rPr>
+          <w:rFonts w:eastAsia="Times New Roman" w:cs="Times New Roman"/>
+          <w:color w:val="000000"/>
+          <w:kern w:val="0"/>
+          <w:lang w:val="en-US" w:eastAsia="sv-SE"/>
+          <w14:ligatures w14:val="none"/>
+        </w:rPr>
+        <w:t xml:space="preserve">might be to make the same comparison in log Hz space. </w:t>
+      </w:r>
+    </w:p>
+    <w:p>
+      <w:pPr>
+        <w:spacing w:after="0" w:line="240" w:lineRule="auto"/>
+        <w:rPr>
+          <w:rFonts w:eastAsia="Times New Roman" w:cs="Times New Roman"/>
+          <w:color w:val="000000"/>
+          <w:kern w:val="0"/>
+          <w:lang w:val="en-US" w:eastAsia="sv-SE"/>
+          <w14:ligatures w14:val="none"/>
+        </w:rPr>
+      </w:pPr>
+    </w:p>
+    <w:p>
+      <w:pPr>
+        <w:spacing w:after="0" w:line="240" w:lineRule="auto"/>
+        <w:rPr>
+          <w:rFonts w:eastAsia="Times New Roman" w:cs="Times New Roman"/>
+          <w:color w:val="000000"/>
+          <w:kern w:val="0"/>
+          <w:lang w:val="en-US" w:eastAsia="sv-SE"/>
+          <w14:ligatures w14:val="none"/>
+        </w:rPr>
+      </w:pPr>
+      <w:r>
+        <w:rPr>
+          <w:rFonts w:eastAsia="Times New Roman" w:cs="Times New Roman"/>
+          <w:color w:val="000000"/>
+          <w:kern w:val="0"/>
+          <w:lang w:val="en-US" w:eastAsia="sv-SE"/>
+          <w14:ligatures w14:val="none"/>
+        </w:rPr>
+        <w:t>p. 35: “For example, a model can exhibit high correlations with listeners’ responses even when its</w:t>
+      </w:r>
+      <w:r>
+        <w:rPr>
+          <w:rFonts w:eastAsia="Times New Roman" w:cs="Times New Roman"/>
+          <w:color w:val="000000"/>
+          <w:kern w:val="0"/>
+          <w:lang w:val="en-US" w:eastAsia="sv-SE"/>
+          <w14:ligatures w14:val="none"/>
+        </w:rPr>
+        <w:t xml:space="preserve"> predictions are systematically </w:t>
+      </w:r>
+      <w:r>
+        <w:rPr>
+          <w:rFonts w:eastAsia="Times New Roman" w:cs="Times New Roman"/>
+          <w:color w:val="000000"/>
+          <w:kern w:val="0"/>
+          <w:lang w:val="en-US" w:eastAsia="sv-SE"/>
+          <w14:ligatures w14:val="none"/>
+        </w:rPr>
+        <w:t>‘o</w:t>
+      </w:r>
+      <w:r>
+        <w:rPr>
+          <w:rFonts w:eastAsia="Times New Roman" w:cs="Times New Roman"/>
+          <w:color w:val="000000"/>
+          <w:kern w:val="0"/>
+          <w:lang w:val="en-US" w:eastAsia="sv-SE"/>
+          <w14:ligatures w14:val="none"/>
+        </w:rPr>
+        <w:t>ff</w:t>
+      </w:r>
+      <w:r>
+        <w:rPr>
+          <w:rFonts w:eastAsia="Times New Roman" w:cs="Times New Roman"/>
+          <w:color w:val="000000"/>
+          <w:kern w:val="0"/>
+          <w:lang w:val="en-US" w:eastAsia="sv-SE"/>
+          <w14:ligatures w14:val="none"/>
+        </w:rPr>
+        <w:t xml:space="preserve">’.” Can you give an example that might produce this outcome? </w:t>
+      </w:r>
+      <w:r>
+        <w:rPr>
+          <w:rFonts w:eastAsia="Times New Roman" w:cs="Times New Roman"/>
+          <w:color w:val="000000"/>
+          <w:kern w:val="0"/>
+          <w:lang w:val="en-US" w:eastAsia="sv-SE"/>
+          <w14:ligatures w14:val="none"/>
+        </w:rPr>
+        <w:t>Two lines below:</w:t>
+      </w:r>
+      <w:r>
+        <w:rPr>
+          <w:rFonts w:eastAsia="Times New Roman" w:cs="Times New Roman"/>
+          <w:color w:val="000000"/>
+          <w:kern w:val="0"/>
+          <w:lang w:val="en-US" w:eastAsia="sv-SE"/>
+          <w14:ligatures w14:val="none"/>
+        </w:rPr>
+        <w:t xml:space="preserve"> “</w:t>
+      </w:r>
+      <w:r>
+        <w:rPr>
+          <w:rFonts w:eastAsia="Times New Roman" w:cs="Times New Roman"/>
+          <w:color w:val="000000"/>
+          <w:kern w:val="0"/>
+          <w:lang w:val="en-US" w:eastAsia="sv-SE"/>
+          <w14:ligatures w14:val="none"/>
+        </w:rPr>
+        <w:t>sufficiently much”</w:t>
+      </w:r>
+      <w:r>
+        <w:rPr>
+          <w:rFonts w:eastAsia="Times New Roman" w:cs="Times New Roman"/>
+          <w:color w:val="000000"/>
+          <w:kern w:val="0"/>
+          <w:lang w:val="en-US" w:eastAsia="sv-SE"/>
+          <w14:ligatures w14:val="none"/>
+        </w:rPr>
+        <w:t xml:space="preserve"> </w:t>
+      </w:r>
+      <w:r>
+        <w:rPr>
+          <w:rFonts w:eastAsia="Times New Roman" w:cs="Times New Roman"/>
+          <w:color w:val="000000"/>
+          <w:kern w:val="0"/>
+          <w:lang w:val="en-US" w:eastAsia="sv-SE"/>
+          <w14:ligatures w14:val="none"/>
+        </w:rPr>
+        <w:t xml:space="preserve">- awkward (and vague) phrase. </w:t>
+      </w:r>
+    </w:p>
+    <w:p>
+      <w:pPr>
+        <w:spacing w:after="0" w:line="240" w:lineRule="auto"/>
+        <w:rPr>
+          <w:rFonts w:eastAsia="Times New Roman" w:cs="Times New Roman"/>
+          <w:color w:val="000000"/>
+          <w:kern w:val="0"/>
+          <w:lang w:val="en-US" w:eastAsia="sv-SE"/>
+          <w14:ligatures w14:val="none"/>
+        </w:rPr>
+      </w:pPr>
+    </w:p>
+    <w:p>
+      <w:pPr>
+        <w:spacing w:after="0" w:line="240" w:lineRule="auto"/>
+        <w:rPr>
+          <w:rFonts w:eastAsia="Times New Roman" w:cs="Times New Roman"/>
+          <w:color w:val="000000"/>
+          <w:kern w:val="0"/>
+          <w:lang w:val="en-US" w:eastAsia="sv-SE"/>
+          <w14:ligatures w14:val="none"/>
+        </w:rPr>
+      </w:pPr>
+      <w:r>
+        <w:rPr>
+          <w:rFonts w:eastAsia="Times New Roman" w:cs="Times New Roman"/>
+          <w:color w:val="000000"/>
+          <w:kern w:val="0"/>
+          <w:lang w:val="en-US" w:eastAsia="sv-SE"/>
+          <w14:ligatures w14:val="none"/>
+        </w:rPr>
+        <w:t>p. 41, lines 699-700: “F</w:t>
+      </w:r>
+      <w:r>
+        <w:rPr>
+          <w:rFonts w:eastAsia="Times New Roman" w:cs="Times New Roman"/>
+          <w:color w:val="000000"/>
+          <w:kern w:val="0"/>
+          <w:lang w:val="en-US" w:eastAsia="sv-SE"/>
+          <w14:ligatures w14:val="none"/>
+        </w:rPr>
+        <w:t xml:space="preserve">igure 10 also shows how well accounts fit listeners’ responses for each </w:t>
+      </w:r>
+      <w:r>
+        <w:rPr>
+          <w:rFonts w:eastAsia="Times New Roman" w:cs="Times New Roman"/>
+          <w:color w:val="000000"/>
+          <w:kern w:val="0"/>
+          <w:lang w:val="en-US" w:eastAsia="sv-SE"/>
+          <w14:ligatures w14:val="none"/>
+        </w:rPr>
+        <w:t xml:space="preserve">test stimulus (opaqueness of the black points).” The shading </w:t>
+      </w:r>
+      <w:r>
+        <w:rPr>
+          <w:rFonts w:eastAsia="Times New Roman" w:cs="Times New Roman"/>
+          <w:color w:val="000000"/>
+          <w:kern w:val="0"/>
+          <w:lang w:val="en-US" w:eastAsia="sv-SE"/>
+          <w14:ligatures w14:val="none"/>
+        </w:rPr>
+        <w:t>i</w:t>
+      </w:r>
+      <w:r>
+        <w:rPr>
+          <w:rFonts w:eastAsia="Times New Roman" w:cs="Times New Roman"/>
+          <w:color w:val="000000"/>
+          <w:kern w:val="0"/>
+          <w:lang w:val="en-US" w:eastAsia="sv-SE"/>
+          <w14:ligatures w14:val="none"/>
+        </w:rPr>
+        <w:t>s</w:t>
+      </w:r>
+      <w:r>
+        <w:rPr>
+          <w:rFonts w:eastAsia="Times New Roman" w:cs="Times New Roman"/>
+          <w:color w:val="000000"/>
+          <w:kern w:val="0"/>
+          <w:lang w:val="en-US" w:eastAsia="sv-SE"/>
+          <w14:ligatures w14:val="none"/>
+        </w:rPr>
+        <w:t xml:space="preserve"> </w:t>
+      </w:r>
+      <w:proofErr w:type="gramStart"/>
+      <w:r>
+        <w:rPr>
+          <w:rFonts w:eastAsia="Times New Roman" w:cs="Times New Roman"/>
+          <w:color w:val="000000"/>
+          <w:kern w:val="0"/>
+          <w:lang w:val="en-US" w:eastAsia="sv-SE"/>
+          <w14:ligatures w14:val="none"/>
+        </w:rPr>
+        <w:t>actually rather</w:t>
+      </w:r>
+      <w:proofErr w:type="gramEnd"/>
+      <w:r>
+        <w:rPr>
+          <w:rFonts w:eastAsia="Times New Roman" w:cs="Times New Roman"/>
+          <w:color w:val="000000"/>
+          <w:kern w:val="0"/>
+          <w:lang w:val="en-US" w:eastAsia="sv-SE"/>
+          <w14:ligatures w14:val="none"/>
+        </w:rPr>
+        <w:t xml:space="preserve"> hard to see in the figure.</w:t>
+      </w:r>
+    </w:p>
+    <w:p>
+      <w:pPr>
+        <w:spacing w:after="0" w:line="240" w:lineRule="auto"/>
+        <w:rPr>
+          <w:rFonts w:eastAsia="Times New Roman" w:cs="Times New Roman"/>
+          <w:color w:val="000000"/>
+          <w:kern w:val="0"/>
+          <w:lang w:val="en-US" w:eastAsia="sv-SE"/>
+          <w14:ligatures w14:val="none"/>
+        </w:rPr>
+      </w:pPr>
+    </w:p>
+    <w:p>
+      <w:pPr>
+        <w:spacing w:after="0" w:line="240" w:lineRule="auto"/>
+        <w:rPr>
+          <w:rFonts w:eastAsia="Times New Roman" w:cs="Times New Roman"/>
+          <w:color w:val="000000"/>
+          <w:kern w:val="0"/>
+          <w:lang w:val="en-US" w:eastAsia="sv-SE"/>
+          <w14:ligatures w14:val="none"/>
+        </w:rPr>
+      </w:pPr>
+      <w:r>
+        <w:rPr>
+          <w:rFonts w:eastAsia="Times New Roman" w:cs="Times New Roman"/>
+          <w:color w:val="0070C0"/>
+          <w:kern w:val="0"/>
+          <w:lang w:val="en-US" w:eastAsia="sv-SE"/>
+          <w14:ligatures w14:val="none"/>
+        </w:rPr>
+        <w:t>Thanks for catching these issues. We followed all these suggestions:</w:t>
+      </w:r>
+    </w:p>
+    <w:p>
+      <w:pPr>
+        <w:spacing w:after="0" w:line="240" w:lineRule="auto"/>
+        <w:rPr>
+          <w:rFonts w:eastAsia="Times New Roman" w:cs="Times New Roman"/>
+          <w:color w:val="000000"/>
+          <w:kern w:val="0"/>
+          <w:lang w:val="en-US" w:eastAsia="sv-SE"/>
+          <w14:ligatures w14:val="none"/>
+        </w:rPr>
+      </w:pPr>
+      <w:r>
+        <w:rPr>
+          <w:rFonts w:eastAsia="Times New Roman" w:cs="Times New Roman"/>
+          <w:color w:val="000000"/>
+          <w:kern w:val="0"/>
+          <w:lang w:val="en-US" w:eastAsia="sv-SE"/>
+          <w14:ligatures w14:val="none"/>
+        </w:rPr>
+        <w:t xml:space="preserve">p. 1, line 17: Perhaps “suboptimal” might be a better wording than “inadequate”. </w:t>
+      </w:r>
+    </w:p>
+    <w:p>
+      <w:pPr>
+        <w:spacing w:after="0" w:line="240" w:lineRule="auto"/>
+        <w:rPr>
+          <w:rFonts w:eastAsia="Times New Roman" w:cs="Times New Roman"/>
+          <w:color w:val="000000"/>
+          <w:kern w:val="0"/>
+          <w:lang w:val="en-US" w:eastAsia="sv-SE"/>
+          <w14:ligatures w14:val="none"/>
+        </w:rPr>
+      </w:pPr>
+      <w:r>
+        <w:rPr>
+          <w:rFonts w:eastAsia="Times New Roman" w:cs="Times New Roman"/>
+          <w:color w:val="000000"/>
+          <w:kern w:val="0"/>
+          <w:lang w:val="en-US" w:eastAsia="sv-SE"/>
+          <w14:ligatures w14:val="none"/>
+        </w:rPr>
         <w:t>p</w:t>
       </w:r>
       <w:r>
@@ -1596,7 +2259,7 @@
         </w:rPr>
         <w:t xml:space="preserve">. 3, lines 79-81: “While such intrinsic accounts arguably entail more computational complexity than static transformations …” Confusing sentence – </w:t>
       </w:r>
-      <w:commentRangeStart w:id="3"/>
+      <w:commentRangeStart w:id="5"/>
       <w:r>
         <w:rPr>
           <w:rFonts w:eastAsia="Times New Roman" w:cs="Times New Roman"/>
@@ -1607,12 +2270,12 @@
         </w:rPr>
         <w:t xml:space="preserve">what does “static” </w:t>
       </w:r>
-      <w:commentRangeEnd w:id="3"/>
+      <w:commentRangeEnd w:id="5"/>
       <w:r>
         <w:rPr>
           <w:rStyle w:val="Kommentarsreferens"/>
         </w:rPr>
-        <w:commentReference w:id="3"/>
+        <w:commentReference w:id="5"/>
       </w:r>
       <w:r>
         <w:rPr>
@@ -1654,192 +2317,7 @@
           <w:lang w:val="en-US" w:eastAsia="sv-SE"/>
           <w14:ligatures w14:val="none"/>
         </w:rPr>
-        <w:t xml:space="preserve"> </w:t>
-      </w:r>
-    </w:p>
-    <w:p>
-      <w:pPr>
-        <w:spacing w:after="0" w:line="240" w:lineRule="auto"/>
-        <w:rPr>
-          <w:rFonts w:eastAsia="Times New Roman" w:cs="Times New Roman"/>
-          <w:color w:val="000000"/>
-          <w:kern w:val="0"/>
-          <w:lang w:val="en-US" w:eastAsia="sv-SE"/>
-          <w14:ligatures w14:val="none"/>
-        </w:rPr>
-      </w:pPr>
-      <w:r>
-        <w:rPr>
-          <w:rFonts w:eastAsia="Times New Roman" w:cs="Times New Roman"/>
-          <w:color w:val="000000"/>
-          <w:kern w:val="0"/>
-          <w:lang w:val="en-US" w:eastAsia="sv-SE"/>
-          <w14:ligatures w14:val="none"/>
-        </w:rPr>
-        <w:t xml:space="preserve">p. 11, line 201: “random guessing”. Could there be an intermediate level between these two alternatives, not entirely random, but only based on incomplete or inaccurate assessment of the acoustic properties? </w:t>
-      </w:r>
-    </w:p>
-    <w:p>
-      <w:pPr>
-        <w:spacing w:after="0" w:line="240" w:lineRule="auto"/>
-        <w:rPr>
-          <w:rFonts w:eastAsia="Times New Roman" w:cs="Times New Roman"/>
-          <w:color w:val="000000"/>
-          <w:kern w:val="0"/>
-          <w:lang w:val="en-US" w:eastAsia="sv-SE"/>
-          <w14:ligatures w14:val="none"/>
-        </w:rPr>
-      </w:pPr>
-    </w:p>
-    <w:p>
-      <w:pPr>
-        <w:spacing w:after="0" w:line="240" w:lineRule="auto"/>
-        <w:rPr>
-          <w:rFonts w:eastAsia="Times New Roman" w:cs="Times New Roman"/>
-          <w:color w:val="000000"/>
-          <w:kern w:val="0"/>
-          <w:lang w:val="en-US" w:eastAsia="sv-SE"/>
-          <w14:ligatures w14:val="none"/>
-        </w:rPr>
-      </w:pPr>
-      <w:r>
-        <w:rPr>
-          <w:rFonts w:eastAsia="Times New Roman" w:cs="Times New Roman"/>
-          <w:color w:val="000000"/>
-          <w:kern w:val="0"/>
-          <w:lang w:val="en-US" w:eastAsia="sv-SE"/>
-          <w14:ligatures w14:val="none"/>
-        </w:rPr>
-        <w:lastRenderedPageBreak/>
-        <w:t xml:space="preserve">p. 14, bottom line: Were the parameters taken from Wade et al. 2007 </w:t>
-      </w:r>
-      <w:proofErr w:type="gramStart"/>
-      <w:r>
-        <w:rPr>
-          <w:rFonts w:eastAsia="Times New Roman" w:cs="Times New Roman"/>
-          <w:color w:val="000000"/>
-          <w:kern w:val="0"/>
-          <w:lang w:val="en-US" w:eastAsia="sv-SE"/>
-          <w14:ligatures w14:val="none"/>
-        </w:rPr>
-        <w:t>similar to</w:t>
-      </w:r>
-      <w:proofErr w:type="gramEnd"/>
-      <w:r>
-        <w:rPr>
-          <w:rFonts w:eastAsia="Times New Roman" w:cs="Times New Roman"/>
-          <w:color w:val="000000"/>
-          <w:kern w:val="0"/>
-          <w:lang w:val="en-US" w:eastAsia="sv-SE"/>
-          <w14:ligatures w14:val="none"/>
-        </w:rPr>
-        <w:t xml:space="preserve"> those of the talker in Experiment 1a?</w:t>
-      </w:r>
-    </w:p>
-    <w:p>
-      <w:pPr>
-        <w:spacing w:after="0" w:line="240" w:lineRule="auto"/>
-        <w:rPr>
-          <w:rFonts w:eastAsia="Times New Roman" w:cs="Times New Roman"/>
-          <w:color w:val="0070C0"/>
-          <w:kern w:val="0"/>
-          <w:lang w:val="en-US" w:eastAsia="sv-SE"/>
-          <w14:ligatures w14:val="none"/>
-        </w:rPr>
-      </w:pPr>
-      <w:r>
-        <w:rPr>
-          <w:rFonts w:eastAsia="Times New Roman" w:cs="Times New Roman"/>
-          <w:color w:val="0070C0"/>
-          <w:kern w:val="0"/>
-          <w:lang w:val="en-US" w:eastAsia="sv-SE"/>
-          <w14:ligatures w14:val="none"/>
-        </w:rPr>
-        <w:t xml:space="preserve">These values were </w:t>
-      </w:r>
-      <w:r>
-        <w:rPr>
-          <w:rFonts w:eastAsia="Times New Roman" w:cs="Times New Roman"/>
-          <w:color w:val="0070C0"/>
-          <w:kern w:val="0"/>
-          <w:lang w:val="en-US" w:eastAsia="sv-SE"/>
-          <w14:ligatures w14:val="none"/>
-        </w:rPr>
-        <w:t>extracted</w:t>
-      </w:r>
-      <w:r>
-        <w:rPr>
-          <w:rFonts w:eastAsia="Times New Roman" w:cs="Times New Roman"/>
-          <w:color w:val="0070C0"/>
-          <w:kern w:val="0"/>
-          <w:lang w:val="en-US" w:eastAsia="sv-SE"/>
-          <w14:ligatures w14:val="none"/>
-        </w:rPr>
-        <w:t xml:space="preserve"> from the *had* token used for resynthesis</w:t>
-      </w:r>
-      <w:r>
-        <w:rPr>
-          <w:rFonts w:eastAsia="Times New Roman" w:cs="Times New Roman"/>
-          <w:color w:val="0070C0"/>
-          <w:kern w:val="0"/>
-          <w:lang w:val="en-US" w:eastAsia="sv-SE"/>
-          <w14:ligatures w14:val="none"/>
-        </w:rPr>
-        <w:t xml:space="preserve"> (and thus from the talker in Experiment 1a)</w:t>
-      </w:r>
-      <w:r>
-        <w:rPr>
-          <w:rFonts w:eastAsia="Times New Roman" w:cs="Times New Roman"/>
-          <w:color w:val="0070C0"/>
-          <w:kern w:val="0"/>
-          <w:lang w:val="en-US" w:eastAsia="sv-SE"/>
-          <w14:ligatures w14:val="none"/>
-        </w:rPr>
-        <w:t>, and not taken from Wade et al. 2007. This is now clarified in the text.</w:t>
-      </w:r>
-    </w:p>
-    <w:p>
-      <w:pPr>
-        <w:spacing w:after="0" w:line="240" w:lineRule="auto"/>
-        <w:rPr>
-          <w:rFonts w:eastAsia="Times New Roman" w:cs="Times New Roman"/>
-          <w:color w:val="000000"/>
-          <w:kern w:val="0"/>
-          <w:lang w:val="en-US" w:eastAsia="sv-SE"/>
-          <w14:ligatures w14:val="none"/>
-        </w:rPr>
-      </w:pPr>
-    </w:p>
-    <w:p>
-      <w:pPr>
-        <w:spacing w:after="0" w:line="240" w:lineRule="auto"/>
-        <w:rPr>
-          <w:rFonts w:eastAsia="Times New Roman" w:cs="Times New Roman"/>
-          <w:color w:val="000000"/>
-          <w:kern w:val="0"/>
-          <w:lang w:val="en-US" w:eastAsia="sv-SE"/>
-          <w14:ligatures w14:val="none"/>
-        </w:rPr>
-      </w:pPr>
-      <w:r>
-        <w:rPr>
-          <w:rFonts w:eastAsia="Times New Roman" w:cs="Times New Roman"/>
-          <w:color w:val="000000"/>
-          <w:kern w:val="0"/>
-          <w:lang w:val="en-US" w:eastAsia="sv-SE"/>
-          <w14:ligatures w14:val="none"/>
-        </w:rPr>
-        <w:t>p. 19, lines 337-338: "acoustically similar" may not be the best metric for this comparison; "</w:t>
-      </w:r>
-      <w:r>
-        <w:rPr>
-          <w:rFonts w:eastAsia="Times New Roman" w:cs="Times New Roman"/>
-          <w:color w:val="000000"/>
-          <w:kern w:val="0"/>
-          <w:lang w:val="en-US" w:eastAsia="sv-SE"/>
-          <w14:ligatures w14:val="none"/>
-        </w:rPr>
-        <w:t xml:space="preserve">auditorily similar” is what matters. A difference of 30 Hz in F2 may not be discriminable, while a 30 Hz difference in F1 likely would be (e.g., studies by </w:t>
+        <w:t xml:space="preserve">p. 6, bottom line: “all 8 monophthongs of US English”. The phrase “all 8” is potentially misleading. First, the set of US English monophthongs frequently includes /e/ and /o/, which generally exhibit substantial formant movement over their time course (vowel inherent spectral change, or </w:t>
       </w:r>
       <w:proofErr w:type="spellStart"/>
       <w:r>
@@ -1850,7 +2328,7 @@
           <w:lang w:val="en-US" w:eastAsia="sv-SE"/>
           <w14:ligatures w14:val="none"/>
         </w:rPr>
-        <w:t>Kewley</w:t>
+        <w:t>VISC</w:t>
       </w:r>
       <w:proofErr w:type="spellEnd"/>
       <w:r>
@@ -1861,343 +2339,7 @@
           <w:lang w:val="en-US" w:eastAsia="sv-SE"/>
           <w14:ligatures w14:val="none"/>
         </w:rPr>
-        <w:t xml:space="preserve">-Port and colleagues). A quick </w:t>
-      </w:r>
-      <w:commentRangeStart w:id="4"/>
-      <w:r>
-        <w:rPr>
-          <w:rFonts w:eastAsia="Times New Roman" w:cs="Times New Roman"/>
-          <w:color w:val="000000"/>
-          <w:kern w:val="0"/>
-          <w:lang w:val="en-US" w:eastAsia="sv-SE"/>
-          <w14:ligatures w14:val="none"/>
-        </w:rPr>
-        <w:t xml:space="preserve">check </w:t>
-      </w:r>
-      <w:commentRangeEnd w:id="4"/>
-      <w:r>
-        <w:rPr>
-          <w:rStyle w:val="Kommentarsreferens"/>
-        </w:rPr>
-        <w:commentReference w:id="4"/>
-      </w:r>
-      <w:r>
-        <w:rPr>
-          <w:rFonts w:eastAsia="Times New Roman" w:cs="Times New Roman"/>
-          <w:color w:val="000000"/>
-          <w:kern w:val="0"/>
-          <w:lang w:val="en-US" w:eastAsia="sv-SE"/>
-          <w14:ligatures w14:val="none"/>
-        </w:rPr>
-        <w:t xml:space="preserve">might be to make the same comparison in log Hz space. </w:t>
-      </w:r>
-    </w:p>
-    <w:p>
-      <w:pPr>
-        <w:spacing w:after="0" w:line="240" w:lineRule="auto"/>
-        <w:rPr>
-          <w:rFonts w:eastAsia="Times New Roman" w:cs="Times New Roman"/>
-          <w:color w:val="000000"/>
-          <w:kern w:val="0"/>
-          <w:lang w:val="en-US" w:eastAsia="sv-SE"/>
-          <w14:ligatures w14:val="none"/>
-        </w:rPr>
-      </w:pPr>
-    </w:p>
-    <w:p>
-      <w:pPr>
-        <w:spacing w:after="0" w:line="240" w:lineRule="auto"/>
-        <w:rPr>
-          <w:rFonts w:eastAsia="Times New Roman" w:cs="Times New Roman"/>
-          <w:color w:val="000000"/>
-          <w:kern w:val="0"/>
-          <w:lang w:val="en-US" w:eastAsia="sv-SE"/>
-          <w14:ligatures w14:val="none"/>
-        </w:rPr>
-      </w:pPr>
-      <w:r>
-        <w:rPr>
-          <w:rFonts w:eastAsia="Times New Roman" w:cs="Times New Roman"/>
-          <w:color w:val="000000"/>
-          <w:kern w:val="0"/>
-          <w:lang w:val="en-US" w:eastAsia="sv-SE"/>
-          <w14:ligatures w14:val="none"/>
-        </w:rPr>
-        <w:t>p. 35: “For example, a model can exhibit high correlations with listeners’ responses even when its</w:t>
-      </w:r>
-      <w:r>
-        <w:rPr>
-          <w:rFonts w:eastAsia="Times New Roman" w:cs="Times New Roman"/>
-          <w:color w:val="000000"/>
-          <w:kern w:val="0"/>
-          <w:lang w:val="en-US" w:eastAsia="sv-SE"/>
-          <w14:ligatures w14:val="none"/>
-        </w:rPr>
-        <w:t xml:space="preserve"> predictions are systematically </w:t>
-      </w:r>
-      <w:r>
-        <w:rPr>
-          <w:rFonts w:eastAsia="Times New Roman" w:cs="Times New Roman"/>
-          <w:color w:val="000000"/>
-          <w:kern w:val="0"/>
-          <w:lang w:val="en-US" w:eastAsia="sv-SE"/>
-          <w14:ligatures w14:val="none"/>
-        </w:rPr>
-        <w:t>‘o</w:t>
-      </w:r>
-      <w:r>
-        <w:rPr>
-          <w:rFonts w:eastAsia="Times New Roman" w:cs="Times New Roman"/>
-          <w:color w:val="000000"/>
-          <w:kern w:val="0"/>
-          <w:lang w:val="en-US" w:eastAsia="sv-SE"/>
-          <w14:ligatures w14:val="none"/>
-        </w:rPr>
-        <w:t>ff</w:t>
-      </w:r>
-      <w:r>
-        <w:rPr>
-          <w:rFonts w:eastAsia="Times New Roman" w:cs="Times New Roman"/>
-          <w:color w:val="000000"/>
-          <w:kern w:val="0"/>
-          <w:lang w:val="en-US" w:eastAsia="sv-SE"/>
-          <w14:ligatures w14:val="none"/>
-        </w:rPr>
-        <w:t xml:space="preserve">’.” Can you give an example that might produce this outcome? </w:t>
-      </w:r>
-      <w:r>
-        <w:rPr>
-          <w:rFonts w:eastAsia="Times New Roman" w:cs="Times New Roman"/>
-          <w:color w:val="000000"/>
-          <w:kern w:val="0"/>
-          <w:lang w:val="en-US" w:eastAsia="sv-SE"/>
-          <w14:ligatures w14:val="none"/>
-        </w:rPr>
-        <w:t>Two lines below:</w:t>
-      </w:r>
-      <w:r>
-        <w:rPr>
-          <w:rFonts w:eastAsia="Times New Roman" w:cs="Times New Roman"/>
-          <w:color w:val="000000"/>
-          <w:kern w:val="0"/>
-          <w:lang w:val="en-US" w:eastAsia="sv-SE"/>
-          <w14:ligatures w14:val="none"/>
-        </w:rPr>
-        <w:t xml:space="preserve"> “</w:t>
-      </w:r>
-      <w:r>
-        <w:rPr>
-          <w:rFonts w:eastAsia="Times New Roman" w:cs="Times New Roman"/>
-          <w:color w:val="000000"/>
-          <w:kern w:val="0"/>
-          <w:lang w:val="en-US" w:eastAsia="sv-SE"/>
-          <w14:ligatures w14:val="none"/>
-        </w:rPr>
-        <w:t>sufficiently much”</w:t>
-      </w:r>
-      <w:r>
-        <w:rPr>
-          <w:rFonts w:eastAsia="Times New Roman" w:cs="Times New Roman"/>
-          <w:color w:val="000000"/>
-          <w:kern w:val="0"/>
-          <w:lang w:val="en-US" w:eastAsia="sv-SE"/>
-          <w14:ligatures w14:val="none"/>
-        </w:rPr>
-        <w:t xml:space="preserve"> </w:t>
-      </w:r>
-      <w:r>
-        <w:rPr>
-          <w:rFonts w:eastAsia="Times New Roman" w:cs="Times New Roman"/>
-          <w:color w:val="000000"/>
-          <w:kern w:val="0"/>
-          <w:lang w:val="en-US" w:eastAsia="sv-SE"/>
-          <w14:ligatures w14:val="none"/>
-        </w:rPr>
-        <w:t xml:space="preserve">- awkward (and vague) phrase. </w:t>
-      </w:r>
-    </w:p>
-    <w:p>
-      <w:pPr>
-        <w:spacing w:after="0" w:line="240" w:lineRule="auto"/>
-        <w:rPr>
-          <w:rFonts w:eastAsia="Times New Roman" w:cs="Times New Roman"/>
-          <w:color w:val="000000"/>
-          <w:kern w:val="0"/>
-          <w:lang w:val="en-US" w:eastAsia="sv-SE"/>
-          <w14:ligatures w14:val="none"/>
-        </w:rPr>
-      </w:pPr>
-    </w:p>
-    <w:p>
-      <w:pPr>
-        <w:spacing w:after="0" w:line="240" w:lineRule="auto"/>
-        <w:rPr>
-          <w:rFonts w:eastAsia="Times New Roman" w:cs="Times New Roman"/>
-          <w:color w:val="000000"/>
-          <w:kern w:val="0"/>
-          <w:lang w:val="en-US" w:eastAsia="sv-SE"/>
-          <w14:ligatures w14:val="none"/>
-        </w:rPr>
-      </w:pPr>
-      <w:r>
-        <w:rPr>
-          <w:rFonts w:eastAsia="Times New Roman" w:cs="Times New Roman"/>
-          <w:color w:val="000000"/>
-          <w:kern w:val="0"/>
-          <w:lang w:val="en-US" w:eastAsia="sv-SE"/>
-          <w14:ligatures w14:val="none"/>
-        </w:rPr>
-        <w:t>p. 41, lines 699-700: “F</w:t>
-      </w:r>
-      <w:r>
-        <w:rPr>
-          <w:rFonts w:eastAsia="Times New Roman" w:cs="Times New Roman"/>
-          <w:color w:val="000000"/>
-          <w:kern w:val="0"/>
-          <w:lang w:val="en-US" w:eastAsia="sv-SE"/>
-          <w14:ligatures w14:val="none"/>
-        </w:rPr>
-        <w:t xml:space="preserve">igure 10 also shows how well accounts fit listeners’ responses for each </w:t>
-      </w:r>
-      <w:r>
-        <w:rPr>
-          <w:rFonts w:eastAsia="Times New Roman" w:cs="Times New Roman"/>
-          <w:color w:val="000000"/>
-          <w:kern w:val="0"/>
-          <w:lang w:val="en-US" w:eastAsia="sv-SE"/>
-          <w14:ligatures w14:val="none"/>
-        </w:rPr>
-        <w:t xml:space="preserve">test stimulus (opaqueness of the black points).” The shading </w:t>
-      </w:r>
-      <w:r>
-        <w:rPr>
-          <w:rFonts w:eastAsia="Times New Roman" w:cs="Times New Roman"/>
-          <w:color w:val="000000"/>
-          <w:kern w:val="0"/>
-          <w:lang w:val="en-US" w:eastAsia="sv-SE"/>
-          <w14:ligatures w14:val="none"/>
-        </w:rPr>
-        <w:t>i</w:t>
-      </w:r>
-      <w:r>
-        <w:rPr>
-          <w:rFonts w:eastAsia="Times New Roman" w:cs="Times New Roman"/>
-          <w:color w:val="000000"/>
-          <w:kern w:val="0"/>
-          <w:lang w:val="en-US" w:eastAsia="sv-SE"/>
-          <w14:ligatures w14:val="none"/>
-        </w:rPr>
-        <w:t>s</w:t>
-      </w:r>
-      <w:r>
-        <w:rPr>
-          <w:rFonts w:eastAsia="Times New Roman" w:cs="Times New Roman"/>
-          <w:color w:val="000000"/>
-          <w:kern w:val="0"/>
-          <w:lang w:val="en-US" w:eastAsia="sv-SE"/>
-          <w14:ligatures w14:val="none"/>
-        </w:rPr>
-        <w:t xml:space="preserve"> </w:t>
-      </w:r>
-      <w:proofErr w:type="gramStart"/>
-      <w:r>
-        <w:rPr>
-          <w:rFonts w:eastAsia="Times New Roman" w:cs="Times New Roman"/>
-          <w:color w:val="000000"/>
-          <w:kern w:val="0"/>
-          <w:lang w:val="en-US" w:eastAsia="sv-SE"/>
-          <w14:ligatures w14:val="none"/>
-        </w:rPr>
-        <w:t>actually rather</w:t>
-      </w:r>
-      <w:proofErr w:type="gramEnd"/>
-      <w:r>
-        <w:rPr>
-          <w:rFonts w:eastAsia="Times New Roman" w:cs="Times New Roman"/>
-          <w:color w:val="000000"/>
-          <w:kern w:val="0"/>
-          <w:lang w:val="en-US" w:eastAsia="sv-SE"/>
-          <w14:ligatures w14:val="none"/>
-        </w:rPr>
-        <w:t xml:space="preserve"> hard to see in the figure.</w:t>
-      </w:r>
-    </w:p>
-    <w:p>
-      <w:pPr>
-        <w:spacing w:after="0" w:line="240" w:lineRule="auto"/>
-        <w:rPr>
-          <w:rFonts w:eastAsia="Times New Roman" w:cs="Times New Roman"/>
-          <w:color w:val="000000"/>
-          <w:kern w:val="0"/>
-          <w:lang w:val="en-US" w:eastAsia="sv-SE"/>
-          <w14:ligatures w14:val="none"/>
-        </w:rPr>
-      </w:pPr>
-    </w:p>
-    <w:p>
-      <w:pPr>
-        <w:spacing w:after="0" w:line="240" w:lineRule="auto"/>
-        <w:rPr>
-          <w:rFonts w:eastAsia="Times New Roman" w:cs="Times New Roman"/>
-          <w:color w:val="000000"/>
-          <w:kern w:val="0"/>
-          <w:lang w:val="en-US" w:eastAsia="sv-SE"/>
-          <w14:ligatures w14:val="none"/>
-        </w:rPr>
-      </w:pPr>
-      <w:r>
-        <w:rPr>
-          <w:rFonts w:eastAsia="Times New Roman" w:cs="Times New Roman"/>
-          <w:color w:val="0070C0"/>
-          <w:kern w:val="0"/>
-          <w:lang w:val="en-US" w:eastAsia="sv-SE"/>
-          <w14:ligatures w14:val="none"/>
-        </w:rPr>
-        <w:t>Thanks for catching these issues. We followed all these suggestions:</w:t>
-      </w:r>
-    </w:p>
-    <w:p>
-      <w:pPr>
-        <w:spacing w:after="0" w:line="240" w:lineRule="auto"/>
-        <w:rPr>
-          <w:rFonts w:eastAsia="Times New Roman" w:cs="Times New Roman"/>
-          <w:color w:val="000000"/>
-          <w:kern w:val="0"/>
-          <w:lang w:val="en-US" w:eastAsia="sv-SE"/>
-          <w14:ligatures w14:val="none"/>
-        </w:rPr>
-      </w:pPr>
-      <w:r>
-        <w:rPr>
-          <w:rFonts w:eastAsia="Times New Roman" w:cs="Times New Roman"/>
-          <w:color w:val="000000"/>
-          <w:kern w:val="0"/>
-          <w:lang w:val="en-US" w:eastAsia="sv-SE"/>
-          <w14:ligatures w14:val="none"/>
-        </w:rPr>
-        <w:t xml:space="preserve">p. 1, line 17: Perhaps “suboptimal” might be a better wording than “inadequate”. </w:t>
-      </w:r>
-    </w:p>
-    <w:p>
-      <w:pPr>
-        <w:spacing w:after="0" w:line="240" w:lineRule="auto"/>
-        <w:rPr>
-          <w:rFonts w:eastAsia="Times New Roman" w:cs="Times New Roman"/>
-          <w:color w:val="000000"/>
-          <w:kern w:val="0"/>
-          <w:lang w:val="en-US" w:eastAsia="sv-SE"/>
-          <w14:ligatures w14:val="none"/>
-        </w:rPr>
-      </w:pPr>
-      <w:r>
-        <w:rPr>
-          <w:rFonts w:eastAsia="Times New Roman" w:cs="Times New Roman"/>
-          <w:color w:val="000000"/>
-          <w:kern w:val="0"/>
-          <w:lang w:val="en-US" w:eastAsia="sv-SE"/>
-          <w14:ligatures w14:val="none"/>
-        </w:rPr>
-        <w:t xml:space="preserve">p. 6, bottom line: “all 8 monophthongs of US English”. The phrase “all 8” is potentially misleading. First, the set of US English monophthongs frequently includes /e/ and /o/, which generally exhibit substantial formant movement over their time course (vowel inherent spectral change, or </w:t>
+        <w:t xml:space="preserve">). But other monophthongs also exhibit </w:t>
       </w:r>
       <w:proofErr w:type="spellStart"/>
       <w:r>
@@ -2219,7 +2361,17 @@
           <w:lang w:val="en-US" w:eastAsia="sv-SE"/>
           <w14:ligatures w14:val="none"/>
         </w:rPr>
-        <w:t xml:space="preserve">). But other monophthongs also exhibit </w:t>
+        <w:t xml:space="preserve">, and many studies have shown </w:t>
+      </w:r>
+      <w:r>
+        <w:rPr>
+          <w:rFonts w:eastAsia="Times New Roman" w:cs="Times New Roman"/>
+          <w:color w:val="000000"/>
+          <w:kern w:val="0"/>
+          <w:lang w:val="en-US" w:eastAsia="sv-SE"/>
+          <w14:ligatures w14:val="none"/>
+        </w:rPr>
+        <w:t xml:space="preserve">significant effects of </w:t>
       </w:r>
       <w:proofErr w:type="spellStart"/>
       <w:r>
@@ -2241,38 +2393,6 @@
           <w:lang w:val="en-US" w:eastAsia="sv-SE"/>
           <w14:ligatures w14:val="none"/>
         </w:rPr>
-        <w:t xml:space="preserve">, and many studies have shown </w:t>
-      </w:r>
-      <w:r>
-        <w:rPr>
-          <w:rFonts w:eastAsia="Times New Roman" w:cs="Times New Roman"/>
-          <w:color w:val="000000"/>
-          <w:kern w:val="0"/>
-          <w:lang w:val="en-US" w:eastAsia="sv-SE"/>
-          <w14:ligatures w14:val="none"/>
-        </w:rPr>
-        <w:t xml:space="preserve">significant effects of </w:t>
-      </w:r>
-      <w:proofErr w:type="spellStart"/>
-      <w:r>
-        <w:rPr>
-          <w:rFonts w:eastAsia="Times New Roman" w:cs="Times New Roman"/>
-          <w:color w:val="000000"/>
-          <w:kern w:val="0"/>
-          <w:lang w:val="en-US" w:eastAsia="sv-SE"/>
-          <w14:ligatures w14:val="none"/>
-        </w:rPr>
-        <w:t>VISC</w:t>
-      </w:r>
-      <w:proofErr w:type="spellEnd"/>
-      <w:r>
-        <w:rPr>
-          <w:rFonts w:eastAsia="Times New Roman" w:cs="Times New Roman"/>
-          <w:color w:val="000000"/>
-          <w:kern w:val="0"/>
-          <w:lang w:val="en-US" w:eastAsia="sv-SE"/>
-          <w14:ligatures w14:val="none"/>
-        </w:rPr>
         <w:t xml:space="preserve"> on perceptual judgments. Moreover, the number of monophthongs can vary as a function of dialect (e.g., /ɔ/ - /</w:t>
       </w:r>
       <w:r>
@@ -2307,9 +2427,9 @@
           <w14:ligatures w14:val="none"/>
         </w:rPr>
       </w:pPr>
-      <w:commentRangeStart w:id="5"/>
       <w:commentRangeStart w:id="6"/>
       <w:commentRangeStart w:id="7"/>
+      <w:commentRangeStart w:id="8"/>
       <w:r>
         <w:rPr>
           <w:rFonts w:eastAsia="Times New Roman" w:cs="Times New Roman"/>
@@ -2384,26 +2504,26 @@
         </w:rPr>
         <w:t xml:space="preserve">know what these refer to. </w:t>
       </w:r>
-      <w:commentRangeEnd w:id="5"/>
+      <w:commentRangeEnd w:id="6"/>
       <w:r>
         <w:rPr>
           <w:rStyle w:val="Kommentarsreferens"/>
         </w:rPr>
-        <w:commentReference w:id="5"/>
-      </w:r>
-      <w:commentRangeEnd w:id="6"/>
+        <w:commentReference w:id="6"/>
+      </w:r>
+      <w:commentRangeEnd w:id="7"/>
       <w:r>
         <w:rPr>
           <w:rStyle w:val="Kommentarsreferens"/>
         </w:rPr>
-        <w:commentReference w:id="6"/>
-      </w:r>
-      <w:commentRangeEnd w:id="7"/>
+        <w:commentReference w:id="7"/>
+      </w:r>
+      <w:commentRangeEnd w:id="8"/>
       <w:r>
         <w:rPr>
           <w:rStyle w:val="Kommentarsreferens"/>
         </w:rPr>
-        <w:commentReference w:id="7"/>
+        <w:commentReference w:id="8"/>
       </w:r>
     </w:p>
     <w:p>
@@ -2501,6 +2621,7 @@
           <w:lang w:val="en-US" w:eastAsia="sv-SE"/>
           <w14:ligatures w14:val="none"/>
         </w:rPr>
+        <w:lastRenderedPageBreak/>
         <w:t>p.</w:t>
       </w:r>
       <w:r>
@@ -2611,18 +2732,7 @@
           <w:lang w:val="en-US" w:eastAsia="sv-SE"/>
           <w14:ligatures w14:val="none"/>
         </w:rPr>
-        <w:t xml:space="preserve"> is critical to provide </w:t>
-      </w:r>
-      <w:r>
-        <w:rPr>
-          <w:rFonts w:eastAsia="Times New Roman" w:cs="Times New Roman"/>
-          <w:color w:val="000000"/>
-          <w:kern w:val="0"/>
-          <w:lang w:val="en-US" w:eastAsia="sv-SE"/>
-          <w14:ligatures w14:val="none"/>
-        </w:rPr>
-        <w:lastRenderedPageBreak/>
-        <w:t xml:space="preserve">sufficient information to </w:t>
+        <w:t xml:space="preserve"> is critical to provide sufficient information to </w:t>
       </w:r>
       <w:r>
         <w:rPr>
@@ -2676,7 +2786,7 @@
         </w:rPr>
         <w:t xml:space="preserve">, and concatenated … with a complex waveform generated from the pitch and intensity patterns of the original vowel”. This description is too </w:t>
       </w:r>
-      <w:commentRangeStart w:id="8"/>
+      <w:commentRangeStart w:id="9"/>
       <w:r>
         <w:rPr>
           <w:rFonts w:eastAsia="Times New Roman" w:cs="Times New Roman"/>
@@ -2687,12 +2797,12 @@
         </w:rPr>
         <w:t>general</w:t>
       </w:r>
-      <w:commentRangeEnd w:id="8"/>
+      <w:commentRangeEnd w:id="9"/>
       <w:r>
         <w:rPr>
           <w:rStyle w:val="Kommentarsreferens"/>
         </w:rPr>
-        <w:commentReference w:id="8"/>
+        <w:commentReference w:id="9"/>
       </w:r>
       <w:r>
         <w:rPr>
@@ -2928,7 +3038,7 @@
         </w:rPr>
         <w:t xml:space="preserve">p. 43, lines 733-734: “researchers ought to adapt uniform scaling as our working hypothesis” Change “our” to </w:t>
       </w:r>
-      <w:commentRangeStart w:id="9"/>
+      <w:commentRangeStart w:id="10"/>
       <w:r>
         <w:rPr>
           <w:rFonts w:eastAsia="Times New Roman" w:cs="Times New Roman"/>
@@ -2939,12 +3049,12 @@
         </w:rPr>
         <w:t xml:space="preserve">“a”. </w:t>
       </w:r>
-      <w:commentRangeEnd w:id="9"/>
+      <w:commentRangeEnd w:id="10"/>
       <w:r>
         <w:rPr>
           <w:rStyle w:val="Kommentarsreferens"/>
         </w:rPr>
-        <w:commentReference w:id="9"/>
+        <w:commentReference w:id="10"/>
       </w:r>
       <w:r>
         <w:rPr>
@@ -3086,7 +3196,7 @@
         </w:rPr>
         <w:t>p. 46, line 794</w:t>
       </w:r>
-      <w:commentRangeStart w:id="10"/>
+      <w:commentRangeStart w:id="11"/>
       <w:r>
         <w:rPr>
           <w:rFonts w:eastAsia="Times New Roman" w:cs="Times New Roman"/>
@@ -3097,12 +3207,12 @@
         </w:rPr>
         <w:t xml:space="preserve">: humans can hallucinate, but it is not clear that models can. Perhaps use another term here. </w:t>
       </w:r>
-      <w:commentRangeEnd w:id="10"/>
+      <w:commentRangeEnd w:id="11"/>
       <w:r>
         <w:rPr>
           <w:rStyle w:val="Kommentarsreferens"/>
         </w:rPr>
-        <w:commentReference w:id="10"/>
+        <w:commentReference w:id="11"/>
       </w:r>
     </w:p>
     <w:p>
@@ -3320,7 +3430,7 @@
           <w14:ligatures w14:val="none"/>
         </w:rPr>
       </w:pPr>
-      <w:commentRangeStart w:id="11"/>
+      <w:commentRangeStart w:id="12"/>
       <w:r>
         <w:rPr>
           <w:rFonts w:eastAsia="Times New Roman" w:cs="Times New Roman"/>
@@ -3351,12 +3461,12 @@
         </w:rPr>
         <w:t>]</w:t>
       </w:r>
-      <w:commentRangeEnd w:id="11"/>
+      <w:commentRangeEnd w:id="12"/>
       <w:r>
         <w:rPr>
           <w:rStyle w:val="Kommentarsreferens"/>
         </w:rPr>
-        <w:commentReference w:id="11"/>
+        <w:commentReference w:id="12"/>
       </w:r>
     </w:p>
     <w:p>
@@ -3502,6 +3612,7 @@
           <w:kern w:val="0"/>
           <w:lang w:val="en-US"/>
         </w:rPr>
+        <w:lastRenderedPageBreak/>
         <w:t>1. Was the training data set adequate? I think that it may not have been. Based on the</w:t>
       </w:r>
       <w:r>
@@ -3529,17 +3640,7 @@
           <w:kern w:val="0"/>
           <w:lang w:val="en-US"/>
         </w:rPr>
-        <w:t xml:space="preserve">vowel tokens that is used to </w:t>
-      </w:r>
-      <w:r>
-        <w:rPr>
-          <w:rFonts w:cs="Segoe UI Symbol"/>
-          <w:color w:val="000000"/>
-          <w:kern w:val="0"/>
-          <w:lang w:val="en-US"/>
-        </w:rPr>
-        <w:lastRenderedPageBreak/>
-        <w:t>estimate the</w:t>
+        <w:t>vowel tokens that is used to estimate the</w:t>
       </w:r>
       <w:r>
         <w:rPr>
@@ -4247,8 +4348,8 @@
         </w:rPr>
         <w:t xml:space="preserve"> These limitations are, of course, not unique to our work: </w:t>
       </w:r>
-      <w:commentRangeStart w:id="12"/>
       <w:commentRangeStart w:id="13"/>
+      <w:commentRangeStart w:id="14"/>
       <w:r>
         <w:rPr>
           <w:rFonts w:eastAsia="Times New Roman" w:cs="Times New Roman"/>
@@ -4281,53 +4382,52 @@
         </w:rPr>
         <w:t xml:space="preserve"> has used non-constant lexical context. In short, any test set comes with limitations. Going beyond previous work, the present work presents two test sets, each of which covers a larger part of the formant space and vowel inventory than most previous studies.</w:t>
       </w:r>
-      <w:commentRangeEnd w:id="12"/>
+      <w:commentRangeEnd w:id="13"/>
       <w:r>
         <w:rPr>
           <w:rStyle w:val="Kommentarsreferens"/>
         </w:rPr>
-        <w:commentReference w:id="12"/>
-      </w:r>
-      <w:commentRangeEnd w:id="13"/>
+        <w:commentReference w:id="13"/>
+      </w:r>
+      <w:commentRangeEnd w:id="14"/>
       <w:r>
         <w:rPr>
           <w:rStyle w:val="Kommentarsreferens"/>
         </w:rPr>
-        <w:commentReference w:id="13"/>
-      </w:r>
-    </w:p>
-    <w:p>
-      <w:pPr>
-        <w:spacing w:after="0" w:line="240" w:lineRule="auto"/>
-        <w:rPr>
-          <w:rFonts w:eastAsia="Times New Roman" w:cs="Times New Roman"/>
-          <w:color w:val="0070C0"/>
-          <w:kern w:val="0"/>
-          <w:lang w:val="en-US" w:eastAsia="sv-SE"/>
-          <w14:ligatures w14:val="none"/>
-        </w:rPr>
-      </w:pPr>
-    </w:p>
-    <w:p>
-      <w:pPr>
-        <w:spacing w:after="0" w:line="240" w:lineRule="auto"/>
-        <w:rPr>
-          <w:rFonts w:eastAsia="Times New Roman" w:cs="Times New Roman"/>
-          <w:color w:val="0070C0"/>
-          <w:kern w:val="0"/>
-          <w:lang w:val="en-US" w:eastAsia="sv-SE"/>
-          <w14:ligatures w14:val="none"/>
-        </w:rPr>
-      </w:pPr>
-      <w:r>
-        <w:rPr>
-          <w:rFonts w:eastAsia="Times New Roman" w:cs="Times New Roman"/>
-          <w:color w:val="0070C0"/>
-          <w:kern w:val="0"/>
-          <w:lang w:val="en-US" w:eastAsia="sv-SE"/>
-          <w14:ligatures w14:val="none"/>
-        </w:rPr>
-        <w:lastRenderedPageBreak/>
+        <w:commentReference w:id="14"/>
+      </w:r>
+    </w:p>
+    <w:p>
+      <w:pPr>
+        <w:spacing w:after="0" w:line="240" w:lineRule="auto"/>
+        <w:rPr>
+          <w:rFonts w:eastAsia="Times New Roman" w:cs="Times New Roman"/>
+          <w:color w:val="0070C0"/>
+          <w:kern w:val="0"/>
+          <w:lang w:val="en-US" w:eastAsia="sv-SE"/>
+          <w14:ligatures w14:val="none"/>
+        </w:rPr>
+      </w:pPr>
+    </w:p>
+    <w:p>
+      <w:pPr>
+        <w:spacing w:after="0" w:line="240" w:lineRule="auto"/>
+        <w:rPr>
+          <w:rFonts w:eastAsia="Times New Roman" w:cs="Times New Roman"/>
+          <w:color w:val="0070C0"/>
+          <w:kern w:val="0"/>
+          <w:lang w:val="en-US" w:eastAsia="sv-SE"/>
+          <w14:ligatures w14:val="none"/>
+        </w:rPr>
+      </w:pPr>
+      <w:r>
+        <w:rPr>
+          <w:rFonts w:eastAsia="Times New Roman" w:cs="Times New Roman"/>
+          <w:color w:val="0070C0"/>
+          <w:kern w:val="0"/>
+          <w:lang w:val="en-US" w:eastAsia="sv-SE"/>
+          <w14:ligatures w14:val="none"/>
+        </w:rPr>
         <w:t>Additionally, the SI reports additional subset analyses (references in the main text) that make sure that e.g., the results of Experiment 1b are not solely driven by the parts of the vowel space that are unlikely to come from the same talker as the rest of the vowel space (we respectfully point out to the reviewer, that these tokens are not “impossible”; they are just unlikely to come from the same talker as the rest of the tokens).</w:t>
       </w:r>
     </w:p>
@@ -4364,7 +4464,7 @@
         </w:rPr>
         <w:t>Finally,</w:t>
       </w:r>
-      <w:commentRangeStart w:id="14"/>
+      <w:commentRangeStart w:id="15"/>
       <w:r>
         <w:rPr>
           <w:rFonts w:eastAsia="Times New Roman" w:cs="Times New Roman"/>
@@ -4375,12 +4475,12 @@
         </w:rPr>
         <w:t xml:space="preserve"> we note that decreased consistency is *expected* for Experiment 1 and any other experiment that does not solely present recordings of hyper-articulated prototypical vowel tokens. And critically, this is not a weakness but a strength: adequate models of normalization need to capture human perception not only for prototypical vowel instances but also instances of vowels that fall between the category means.</w:t>
       </w:r>
-      <w:commentRangeEnd w:id="14"/>
+      <w:commentRangeEnd w:id="15"/>
       <w:r>
         <w:rPr>
           <w:rStyle w:val="Kommentarsreferens"/>
         </w:rPr>
-        <w:commentReference w:id="14"/>
+        <w:commentReference w:id="15"/>
       </w:r>
     </w:p>
     <w:p>
@@ -4960,6 +5060,7 @@
           <w:kern w:val="0"/>
           <w:lang w:val="en-US"/>
         </w:rPr>
+        <w:lastRenderedPageBreak/>
         <w:t>a) To understand the variable performance of the extrinsic normalization methods, add a table</w:t>
       </w:r>
       <w:r>
@@ -4988,7 +5089,6 @@
           <w:kern w:val="0"/>
           <w:lang w:val="en-US"/>
         </w:rPr>
-        <w:lastRenderedPageBreak/>
         <w:t>mean(</w:t>
       </w:r>
       <w:proofErr w:type="spellStart"/>
@@ -5138,8 +5238,8 @@
           <w14:ligatures w14:val="none"/>
         </w:rPr>
       </w:pPr>
-      <w:commentRangeStart w:id="15"/>
       <w:commentRangeStart w:id="16"/>
+      <w:commentRangeStart w:id="17"/>
       <w:r>
         <w:rPr>
           <w:rFonts w:eastAsia="Times New Roman" w:cs="Times New Roman"/>
@@ -5232,19 +5332,19 @@
         </w:rPr>
         <w:t>.</w:t>
       </w:r>
-      <w:commentRangeEnd w:id="15"/>
+      <w:commentRangeEnd w:id="16"/>
       <w:r>
         <w:rPr>
           <w:rStyle w:val="Kommentarsreferens"/>
         </w:rPr>
-        <w:commentReference w:id="15"/>
-      </w:r>
-      <w:commentRangeEnd w:id="16"/>
+        <w:commentReference w:id="16"/>
+      </w:r>
+      <w:commentRangeEnd w:id="17"/>
       <w:r>
         <w:rPr>
           <w:rStyle w:val="Kommentarsreferens"/>
         </w:rPr>
-        <w:commentReference w:id="16"/>
+        <w:commentReference w:id="17"/>
       </w:r>
     </w:p>
     <w:p>
@@ -5695,7 +5795,7 @@
         </w:rPr>
         <w:t xml:space="preserve">. </w:t>
       </w:r>
-      <w:commentRangeStart w:id="17"/>
+      <w:commentRangeStart w:id="18"/>
       <w:r>
         <w:rPr>
           <w:rFonts w:eastAsia="Times New Roman" w:cs="Times New Roman"/>
@@ -5733,12 +5833,12 @@
         </w:rPr>
         <w:t>, respectively), relative to the accuracy when no normalization is used.</w:t>
       </w:r>
-      <w:commentRangeEnd w:id="17"/>
+      <w:commentRangeEnd w:id="18"/>
       <w:r>
         <w:rPr>
           <w:rStyle w:val="Kommentarsreferens"/>
         </w:rPr>
-        <w:commentReference w:id="17"/>
+        <w:commentReference w:id="18"/>
       </w:r>
     </w:p>
     <w:p>
@@ -5801,7 +5901,7 @@
         </w:rPr>
         <w:t xml:space="preserve">[121] - </w:t>
       </w:r>
-      <w:commentRangeStart w:id="18"/>
+      <w:commentRangeStart w:id="19"/>
       <w:r>
         <w:rPr>
           <w:rFonts w:cs="Segoe UI Symbol"/>
@@ -5827,7 +5927,17 @@
           <w:kern w:val="0"/>
           <w:lang w:val="en-US"/>
         </w:rPr>
-        <w:t>these don't explicitly address different normalization methods, they do help calibrate the level of</w:t>
+        <w:t xml:space="preserve">these don't explicitly address different normalization methods, they do help </w:t>
+      </w:r>
+      <w:r>
+        <w:rPr>
+          <w:rFonts w:cs="Segoe UI Symbol"/>
+          <w:color w:val="000000"/>
+          <w:kern w:val="0"/>
+          <w:lang w:val="en-US"/>
+        </w:rPr>
+        <w:lastRenderedPageBreak/>
+        <w:t>calibrate the level of</w:t>
       </w:r>
       <w:r>
         <w:rPr>
@@ -5866,7 +5976,6 @@
           <w:kern w:val="0"/>
           <w:lang w:val="en-US"/>
         </w:rPr>
-        <w:lastRenderedPageBreak/>
         <w:t>Lehiste</w:t>
       </w:r>
       <w:proofErr w:type="spellEnd"/>
@@ -6033,12 +6142,12 @@
         </w:rPr>
         <w:t>https://doi.org/10.1121/1.406884</w:t>
       </w:r>
-      <w:commentRangeEnd w:id="18"/>
+      <w:commentRangeEnd w:id="19"/>
       <w:r>
         <w:rPr>
           <w:rStyle w:val="Kommentarsreferens"/>
         </w:rPr>
-        <w:commentReference w:id="18"/>
+        <w:commentReference w:id="19"/>
       </w:r>
     </w:p>
     <w:p>
@@ -6277,7 +6386,7 @@
           <w:lang w:val="en-US"/>
         </w:rPr>
       </w:pPr>
-      <w:commentRangeStart w:id="19"/>
+      <w:commentRangeStart w:id="20"/>
       <w:r>
         <w:rPr>
           <w:rFonts w:cs="Segoe UI Symbol"/>
@@ -6325,12 +6434,12 @@
         </w:rPr>
         <w:t>perceived in steady-state synthetic vowel stimuli. Any thoughts about why this might be?</w:t>
       </w:r>
-      <w:commentRangeEnd w:id="19"/>
+      <w:commentRangeEnd w:id="20"/>
       <w:r>
         <w:rPr>
           <w:rStyle w:val="Kommentarsreferens"/>
         </w:rPr>
-        <w:commentReference w:id="19"/>
+        <w:commentReference w:id="20"/>
       </w:r>
     </w:p>
     <w:p>
@@ -6436,8 +6545,8 @@
           <w14:ligatures w14:val="none"/>
         </w:rPr>
       </w:pPr>
-      <w:commentRangeStart w:id="20"/>
       <w:commentRangeStart w:id="21"/>
+      <w:commentRangeStart w:id="22"/>
       <w:r>
         <w:rPr>
           <w:rFonts w:eastAsia="Times New Roman" w:cs="Times New Roman"/>
@@ -6470,19 +6579,19 @@
         </w:rPr>
         <w:t xml:space="preserve"> the vowel recordings that the majority of participants heard as [I].</w:t>
       </w:r>
-      <w:commentRangeEnd w:id="20"/>
+      <w:commentRangeEnd w:id="21"/>
       <w:r>
         <w:rPr>
           <w:rStyle w:val="Kommentarsreferens"/>
         </w:rPr>
-        <w:commentReference w:id="20"/>
-      </w:r>
-      <w:commentRangeEnd w:id="21"/>
+        <w:commentReference w:id="21"/>
+      </w:r>
+      <w:commentRangeEnd w:id="22"/>
       <w:r>
         <w:rPr>
           <w:rStyle w:val="Kommentarsreferens"/>
         </w:rPr>
-        <w:commentReference w:id="21"/>
+        <w:commentReference w:id="22"/>
       </w:r>
     </w:p>
     <w:p>
@@ -6556,18 +6665,8 @@
           <w:lang w:val="en-US" w:eastAsia="sv-SE"/>
           <w14:ligatures w14:val="none"/>
         </w:rPr>
-        <w:t xml:space="preserve">We share some of the sentiment evident in the reviewer’s point. That is why we---unlike all previous work---investigated and highlighted this issue. However, we wish it was as easy as “dialect-matching” the database. Match based on what? Self-reported dialect? </w:t>
-      </w:r>
-      <w:r>
-        <w:rPr>
-          <w:rFonts w:eastAsia="Times New Roman" w:cs="Times New Roman"/>
-          <w:color w:val="0070C0"/>
-          <w:kern w:val="0"/>
-          <w:lang w:val="en-US" w:eastAsia="sv-SE"/>
-          <w14:ligatures w14:val="none"/>
-        </w:rPr>
         <w:lastRenderedPageBreak/>
-        <w:t xml:space="preserve">Or some (non-trivial to obtain) objective estimate of the dialect template that the speaker/listener </w:t>
+        <w:t xml:space="preserve">We share some of the sentiment evident in the reviewer’s point. That is why we---unlike all previous work---investigated and highlighted this issue. However, we wish it was as easy as “dialect-matching” the database. Match based on what? Self-reported dialect? Or some (non-trivial to obtain) objective estimate of the dialect template that the speaker/listener </w:t>
       </w:r>
       <w:proofErr w:type="gramStart"/>
       <w:r>
@@ -7182,7 +7281,18 @@
           <w:lang w:val="en-US" w:eastAsia="sv-SE"/>
           <w14:ligatures w14:val="none"/>
         </w:rPr>
-        <w:t xml:space="preserve">; or the long-standing discussion that linear regression or ANOVA is more intuitive for analyses of proportions---alas it is a bad choice, compared to less intuitive but well-formed approaches like logistic </w:t>
+        <w:t xml:space="preserve">; or the long-standing discussion that linear regression or ANOVA is more intuitive for analyses of proportions---alas it is a </w:t>
+      </w:r>
+      <w:r>
+        <w:rPr>
+          <w:rFonts w:eastAsia="Times New Roman" w:cs="Times New Roman"/>
+          <w:color w:val="0070C0"/>
+          <w:kern w:val="0"/>
+          <w:lang w:val="en-US" w:eastAsia="sv-SE"/>
+          <w14:ligatures w14:val="none"/>
+        </w:rPr>
+        <w:lastRenderedPageBreak/>
+        <w:t xml:space="preserve">bad choice, compared to less intuitive but well-formed approaches like logistic </w:t>
       </w:r>
       <w:r>
         <w:rPr>
@@ -7236,7 +7346,6 @@
           <w:lang w:val="en-US" w:eastAsia="sv-SE"/>
           <w14:ligatures w14:val="none"/>
         </w:rPr>
-        <w:lastRenderedPageBreak/>
         <w:t xml:space="preserve">We note though that </w:t>
       </w:r>
       <w:r>
@@ -7273,7 +7382,7 @@
         </w:rPr>
         <w:t xml:space="preserve">The likelihood numbers in the figure can be meaningfully interpreted relative to those baselines. </w:t>
       </w:r>
-      <w:commentRangeStart w:id="22"/>
+      <w:commentRangeStart w:id="23"/>
       <w:r>
         <w:rPr>
           <w:rFonts w:eastAsia="Times New Roman" w:cs="Times New Roman"/>
@@ -7284,12 +7393,12 @@
         </w:rPr>
         <w:t>We have now also added these numbers into the figures.</w:t>
       </w:r>
-      <w:commentRangeEnd w:id="22"/>
+      <w:commentRangeEnd w:id="23"/>
       <w:r>
         <w:rPr>
           <w:rStyle w:val="Kommentarsreferens"/>
         </w:rPr>
-        <w:commentReference w:id="22"/>
+        <w:commentReference w:id="23"/>
       </w:r>
     </w:p>
     <w:p>
@@ -7485,7 +7594,7 @@
         </w:rPr>
         <w:t xml:space="preserve"> work (and echoed in Johnson, 2021). </w:t>
       </w:r>
-      <w:commentRangeStart w:id="23"/>
+      <w:commentRangeStart w:id="24"/>
       <w:r>
         <w:rPr>
           <w:rFonts w:eastAsia="Times New Roman" w:cs="Times New Roman"/>
@@ -7498,12 +7607,12 @@
         </w:rPr>
         <w:t>We now briefly clarify this in the general discussion.</w:t>
       </w:r>
-      <w:commentRangeEnd w:id="23"/>
+      <w:commentRangeEnd w:id="24"/>
       <w:r>
         <w:rPr>
           <w:rStyle w:val="Kommentarsreferens"/>
         </w:rPr>
-        <w:commentReference w:id="23"/>
+        <w:commentReference w:id="24"/>
       </w:r>
     </w:p>
     <w:p>
@@ -7613,8 +7722,8 @@
         </w:rPr>
         <w:t xml:space="preserve">English” isn’t very limiting. Was she from Boston, New York, Maine, </w:t>
       </w:r>
-      <w:commentRangeStart w:id="24"/>
       <w:commentRangeStart w:id="25"/>
+      <w:commentRangeStart w:id="26"/>
       <w:r>
         <w:rPr>
           <w:rFonts w:cs="Segoe UI Symbol"/>
@@ -7624,19 +7733,19 @@
         </w:rPr>
         <w:t>Buffalo? It matters.</w:t>
       </w:r>
-      <w:commentRangeEnd w:id="24"/>
+      <w:commentRangeEnd w:id="25"/>
       <w:r>
         <w:rPr>
           <w:rStyle w:val="Kommentarsreferens"/>
         </w:rPr>
-        <w:commentReference w:id="24"/>
-      </w:r>
-      <w:commentRangeEnd w:id="25"/>
+        <w:commentReference w:id="25"/>
+      </w:r>
+      <w:commentRangeEnd w:id="26"/>
       <w:r>
         <w:rPr>
           <w:rStyle w:val="Kommentarsreferens"/>
         </w:rPr>
-        <w:commentReference w:id="25"/>
+        <w:commentReference w:id="26"/>
       </w:r>
       <w:r>
         <w:rPr>
@@ -7730,7 +7839,7 @@
           <w:lang w:val="en-US"/>
         </w:rPr>
       </w:pPr>
-      <w:commentRangeStart w:id="26"/>
+      <w:commentRangeStart w:id="27"/>
       <w:r>
         <w:rPr>
           <w:rFonts w:cs="Segoe UI Symbol"/>
@@ -7778,12 +7887,12 @@
         </w:rPr>
         <w:t>please show all eight test words in natural and synthetic versions.</w:t>
       </w:r>
-      <w:commentRangeEnd w:id="26"/>
+      <w:commentRangeEnd w:id="27"/>
       <w:r>
         <w:rPr>
           <w:rStyle w:val="Kommentarsreferens"/>
         </w:rPr>
-        <w:commentReference w:id="26"/>
+        <w:commentReference w:id="27"/>
       </w:r>
       <w:r>
         <w:rPr>
@@ -7924,7 +8033,7 @@
       </w:r>
     </w:p>
   </w:comment>
-  <w:comment w:id="3" w:author="Jaeger, Florian" w:date="2024-10-05T15:00:00Z" w:initials="TJ">
+  <w:comment w:id="3" w:author="Anna Persson" w:date="2024-10-11T18:48:00Z" w:initials="AP">
     <w:p>
       <w:r>
         <w:rPr>
@@ -7938,7 +8047,7 @@
           <w:sz w:val="20"/>
           <w:szCs w:val="20"/>
         </w:rPr>
-        <w:t>we could use the term “0-DF transformations”? (static is indeed weird, I guess). either way we should clarify.</w:t>
+        <w:t>To do</w:t>
       </w:r>
     </w:p>
   </w:comment>
@@ -7960,7 +8069,7 @@
       </w:r>
     </w:p>
   </w:comment>
-  <w:comment w:id="5" w:author="Jaeger, Florian" w:date="2024-10-05T15:02:00Z" w:initials="TJ">
+  <w:comment w:id="5" w:author="Jaeger, Florian" w:date="2024-10-05T15:00:00Z" w:initials="TJ">
     <w:p>
       <w:r>
         <w:rPr>
@@ -7974,11 +8083,11 @@
           <w:sz w:val="20"/>
           <w:szCs w:val="20"/>
         </w:rPr>
-        <w:t>Let’s order all the trivial fixes at the end and just reply “Thank you for catching these issues. We have fixed all of them.”</w:t>
+        <w:t>we could use the term “0-DF transformations”? (static is indeed weird, I guess). either way we should clarify.</w:t>
       </w:r>
     </w:p>
   </w:comment>
-  <w:comment w:id="6" w:author="Jaeger, Florian" w:date="2024-10-05T15:03:00Z" w:initials="TJ">
+  <w:comment w:id="6" w:author="Jaeger, Florian" w:date="2024-10-05T15:02:00Z" w:initials="TJ">
     <w:p>
       <w:r>
         <w:rPr>
@@ -7992,11 +8101,11 @@
           <w:sz w:val="20"/>
           <w:szCs w:val="20"/>
         </w:rPr>
-        <w:t>or “We followed all of these suggestions”.</w:t>
+        <w:t>Let’s order all the trivial fixes at the end and just reply “Thank you for catching these issues. We have fixed all of them.”</w:t>
       </w:r>
     </w:p>
   </w:comment>
-  <w:comment w:id="7" w:author="Jaeger, Florian" w:date="2024-10-05T15:04:00Z" w:initials="TJ">
+  <w:comment w:id="7" w:author="Jaeger, Florian" w:date="2024-10-05T15:03:00Z" w:initials="TJ">
     <w:p>
       <w:r>
         <w:rPr>
@@ -8010,11 +8119,29 @@
           <w:sz w:val="20"/>
           <w:szCs w:val="20"/>
         </w:rPr>
+        <w:t>or “We followed all of these suggestions”.</w:t>
+      </w:r>
+    </w:p>
+  </w:comment>
+  <w:comment w:id="8" w:author="Jaeger, Florian" w:date="2024-10-05T15:04:00Z" w:initials="TJ">
+    <w:p>
+      <w:r>
+        <w:rPr>
+          <w:rStyle w:val="Kommentarsreferens"/>
+        </w:rPr>
+        <w:annotationRef/>
+      </w:r>
+      <w:r>
+        <w:rPr>
+          <w:color w:val="000000"/>
+          <w:sz w:val="20"/>
+          <w:szCs w:val="20"/>
+        </w:rPr>
         <w:t>also, I would generally put the blue comments on a line break BELOW the comments. not after.</w:t>
       </w:r>
     </w:p>
   </w:comment>
-  <w:comment w:id="8" w:author="Anna Persson" w:date="2024-10-09T11:38:00Z" w:initials="AP">
+  <w:comment w:id="9" w:author="Anna Persson" w:date="2024-10-09T11:38:00Z" w:initials="AP">
     <w:p>
       <w:r>
         <w:rPr>
@@ -8033,7 +8160,7 @@
       </w:r>
     </w:p>
   </w:comment>
-  <w:comment w:id="9" w:author="Jaeger, Florian" w:date="2024-10-05T15:04:00Z" w:initials="TJ">
+  <w:comment w:id="10" w:author="Jaeger, Florian" w:date="2024-10-05T15:04:00Z" w:initials="TJ">
     <w:p>
       <w:r>
         <w:rPr>
@@ -8051,7 +8178,7 @@
       </w:r>
     </w:p>
   </w:comment>
-  <w:comment w:id="10" w:author="Jaeger, Florian" w:date="2024-10-05T15:08:00Z" w:initials="TJ">
+  <w:comment w:id="11" w:author="Jaeger, Florian" w:date="2024-10-05T15:08:00Z" w:initials="TJ">
     <w:p>
       <w:r>
         <w:rPr>
@@ -8069,7 +8196,7 @@
       </w:r>
     </w:p>
   </w:comment>
-  <w:comment w:id="11" w:author="Jaeger, Florian" w:date="2024-10-05T15:08:00Z" w:initials="TJ">
+  <w:comment w:id="12" w:author="Jaeger, Florian" w:date="2024-10-05T15:08:00Z" w:initials="TJ">
     <w:p>
       <w:r>
         <w:rPr>
@@ -8087,7 +8214,7 @@
       </w:r>
     </w:p>
   </w:comment>
-  <w:comment w:id="12" w:author="Jaeger, Florian" w:date="2024-10-05T15:18:00Z" w:initials="TJ">
+  <w:comment w:id="13" w:author="Jaeger, Florian" w:date="2024-10-05T15:18:00Z" w:initials="TJ">
     <w:p>
       <w:r>
         <w:rPr>
@@ -8105,7 +8232,7 @@
       </w:r>
     </w:p>
   </w:comment>
-  <w:comment w:id="13" w:author="Jaeger, Florian" w:date="2024-10-05T15:23:00Z" w:initials="TJ">
+  <w:comment w:id="14" w:author="Jaeger, Florian" w:date="2024-10-05T15:23:00Z" w:initials="TJ">
     <w:p>
       <w:r>
         <w:rPr>
@@ -8123,7 +8250,7 @@
       </w:r>
     </w:p>
   </w:comment>
-  <w:comment w:id="14" w:author="Jaeger, Florian" w:date="2024-10-05T15:22:00Z" w:initials="TJ">
+  <w:comment w:id="15" w:author="Jaeger, Florian" w:date="2024-10-05T15:22:00Z" w:initials="TJ">
     <w:p>
       <w:r>
         <w:rPr>
@@ -8141,7 +8268,7 @@
       </w:r>
     </w:p>
   </w:comment>
-  <w:comment w:id="15" w:author="Jaeger, Florian" w:date="2024-10-05T15:48:00Z" w:initials="TJ">
+  <w:comment w:id="16" w:author="Jaeger, Florian" w:date="2024-10-05T15:48:00Z" w:initials="TJ">
     <w:p>
       <w:r>
         <w:rPr>
@@ -8159,7 +8286,7 @@
       </w:r>
     </w:p>
   </w:comment>
-  <w:comment w:id="16" w:author="Anna Persson" w:date="2024-10-07T17:10:00Z" w:initials="AP">
+  <w:comment w:id="17" w:author="Anna Persson" w:date="2024-10-07T17:10:00Z" w:initials="AP">
     <w:p>
       <w:r>
         <w:rPr>
@@ -8177,7 +8304,7 @@
       </w:r>
     </w:p>
   </w:comment>
-  <w:comment w:id="17" w:author="Jaeger, Florian" w:date="2024-10-05T15:46:00Z" w:initials="TJ">
+  <w:comment w:id="18" w:author="Jaeger, Florian" w:date="2024-10-05T15:46:00Z" w:initials="TJ">
     <w:p>
       <w:r>
         <w:rPr>
@@ -8195,7 +8322,7 @@
       </w:r>
     </w:p>
   </w:comment>
-  <w:comment w:id="18" w:author="Jaeger, Florian" w:date="2024-10-05T17:29:00Z" w:initials="TJ">
+  <w:comment w:id="19" w:author="Jaeger, Florian" w:date="2024-10-05T17:29:00Z" w:initials="TJ">
     <w:p>
       <w:r>
         <w:rPr>
@@ -8214,7 +8341,7 @@
       </w:r>
     </w:p>
   </w:comment>
-  <w:comment w:id="19" w:author="Jaeger, Florian" w:date="2024-10-05T16:01:00Z" w:initials="TJ">
+  <w:comment w:id="20" w:author="Jaeger, Florian" w:date="2024-10-05T16:01:00Z" w:initials="TJ">
     <w:p>
       <w:r>
         <w:rPr>
@@ -8232,7 +8359,7 @@
       </w:r>
     </w:p>
   </w:comment>
-  <w:comment w:id="20" w:author="Jaeger, Florian" w:date="2024-10-05T16:06:00Z" w:initials="TJ">
+  <w:comment w:id="21" w:author="Jaeger, Florian" w:date="2024-10-05T16:06:00Z" w:initials="TJ">
     <w:p>
       <w:r>
         <w:rPr>
@@ -8250,7 +8377,7 @@
       </w:r>
     </w:p>
   </w:comment>
-  <w:comment w:id="21" w:author="Anna Persson" w:date="2024-10-09T16:32:00Z" w:initials="AP">
+  <w:comment w:id="22" w:author="Anna Persson" w:date="2024-10-09T16:32:00Z" w:initials="AP">
     <w:p>
       <w:r>
         <w:rPr>
@@ -8268,7 +8395,7 @@
       </w:r>
     </w:p>
   </w:comment>
-  <w:comment w:id="22" w:author="Jaeger, Florian" w:date="2024-10-05T17:24:00Z" w:initials="TJ">
+  <w:comment w:id="23" w:author="Jaeger, Florian" w:date="2024-10-05T17:24:00Z" w:initials="TJ">
     <w:p>
       <w:r>
         <w:rPr>
@@ -8286,7 +8413,7 @@
       </w:r>
     </w:p>
   </w:comment>
-  <w:comment w:id="23" w:author="Jaeger, Florian" w:date="2024-10-05T17:27:00Z" w:initials="TJ">
+  <w:comment w:id="24" w:author="Jaeger, Florian" w:date="2024-10-05T17:27:00Z" w:initials="TJ">
     <w:p>
       <w:r>
         <w:rPr>
@@ -8313,7 +8440,7 @@
       </w:r>
     </w:p>
   </w:comment>
-  <w:comment w:id="24" w:author="Jaeger, Florian" w:date="2024-10-05T16:00:00Z" w:initials="TJ">
+  <w:comment w:id="25" w:author="Jaeger, Florian" w:date="2024-10-05T16:00:00Z" w:initials="TJ">
     <w:p>
       <w:r>
         <w:rPr>
@@ -8331,7 +8458,7 @@
       </w:r>
     </w:p>
   </w:comment>
-  <w:comment w:id="25" w:author="Anna Persson" w:date="2024-10-09T17:30:00Z" w:initials="AP">
+  <w:comment w:id="26" w:author="Anna Persson" w:date="2024-10-09T17:30:00Z" w:initials="AP">
     <w:p>
       <w:r>
         <w:rPr>
@@ -8349,7 +8476,7 @@
       </w:r>
     </w:p>
   </w:comment>
-  <w:comment w:id="26" w:author="Jaeger, Florian" w:date="2024-10-05T16:01:00Z" w:initials="TJ">
+  <w:comment w:id="27" w:author="Jaeger, Florian" w:date="2024-10-05T16:01:00Z" w:initials="TJ">
     <w:p>
       <w:r>
         <w:rPr>
@@ -8375,8 +8502,9 @@
   <w15:commentEx w15:paraId="36C73E1E" w15:done="0"/>
   <w15:commentEx w15:paraId="2A01B955" w15:done="0"/>
   <w15:commentEx w15:paraId="3CEB9285" w15:done="1"/>
-  <w15:commentEx w15:paraId="557D9CA2" w15:done="0"/>
+  <w15:commentEx w15:paraId="6250D707" w15:done="0"/>
   <w15:commentEx w15:paraId="06C9BEBC" w15:done="0"/>
+  <w15:commentEx w15:paraId="03BB6313" w15:done="1"/>
   <w15:commentEx w15:paraId="5ECBB288" w15:done="1"/>
   <w15:commentEx w15:paraId="478CFE32" w15:paraIdParent="5ECBB288" w15:done="1"/>
   <w15:commentEx w15:paraId="0700A87F" w15:paraIdParent="5ECBB288" w15:done="1"/>
@@ -8407,8 +8535,9 @@
   <w16cex:commentExtensible w16cex:durableId="41C17B1F" w16cex:dateUtc="2024-10-05T18:54:00Z"/>
   <w16cex:commentExtensible w16cex:durableId="2113386D" w16cex:dateUtc="2024-10-07T15:20:00Z"/>
   <w16cex:commentExtensible w16cex:durableId="20CD3963" w16cex:dateUtc="2024-10-05T18:58:00Z"/>
+  <w16cex:commentExtensible w16cex:durableId="0B641E08" w16cex:dateUtc="2024-10-11T16:48:00Z"/>
+  <w16cex:commentExtensible w16cex:durableId="131B2417" w16cex:dateUtc="2024-10-08T12:37:00Z"/>
   <w16cex:commentExtensible w16cex:durableId="005DAC81" w16cex:dateUtc="2024-10-05T19:00:00Z"/>
-  <w16cex:commentExtensible w16cex:durableId="131B2417" w16cex:dateUtc="2024-10-08T12:37:00Z"/>
   <w16cex:commentExtensible w16cex:durableId="54379488" w16cex:dateUtc="2024-10-05T19:02:00Z"/>
   <w16cex:commentExtensible w16cex:durableId="361A407C" w16cex:dateUtc="2024-10-05T19:03:00Z"/>
   <w16cex:commentExtensible w16cex:durableId="68C7CA45" w16cex:dateUtc="2024-10-05T19:04:00Z"/>
@@ -8439,8 +8568,9 @@
   <w16cid:commentId w16cid:paraId="36C73E1E" w16cid:durableId="41C17B1F"/>
   <w16cid:commentId w16cid:paraId="2A01B955" w16cid:durableId="2113386D"/>
   <w16cid:commentId w16cid:paraId="3CEB9285" w16cid:durableId="20CD3963"/>
-  <w16cid:commentId w16cid:paraId="557D9CA2" w16cid:durableId="005DAC81"/>
+  <w16cid:commentId w16cid:paraId="6250D707" w16cid:durableId="0B641E08"/>
   <w16cid:commentId w16cid:paraId="06C9BEBC" w16cid:durableId="131B2417"/>
+  <w16cid:commentId w16cid:paraId="03BB6313" w16cid:durableId="005DAC81"/>
   <w16cid:commentId w16cid:paraId="5ECBB288" w16cid:durableId="54379488"/>
   <w16cid:commentId w16cid:paraId="478CFE32" w16cid:durableId="361A407C"/>
   <w16cid:commentId w16cid:paraId="0700A87F" w16cid:durableId="68C7CA45"/>

</xml_diff>

<commit_message>
added spectrograms to SI; added calculation of accuracy + other minor edits
</commit_message>
<xml_diff>
--- a/output/papers/JASA - Round 2/Author response (JASA, Persson, Barreda & Jaeger, 2024).docx
+++ b/output/papers/JASA - Round 2/Author response (JASA, Persson, Barreda & Jaeger, 2024).docx
@@ -1226,27 +1226,15 @@
           <w14:ligatures w14:val="none"/>
         </w:rPr>
       </w:pPr>
-      <w:proofErr w:type="spellStart"/>
-      <w:r>
-        <w:rPr>
-          <w:rFonts w:eastAsia="Times New Roman" w:cs="Times New Roman"/>
-          <w:color w:val="0070C0"/>
-          <w:kern w:val="0"/>
-          <w:lang w:val="en-US" w:eastAsia="sv-SE"/>
-          <w14:ligatures w14:val="none"/>
-        </w:rPr>
-        <w:t xml:space="preserve">Thanks </w:t>
-      </w:r>
-      <w:proofErr w:type="spellEnd"/>
-      <w:r>
-        <w:rPr>
-          <w:rFonts w:eastAsia="Times New Roman" w:cs="Times New Roman"/>
-          <w:color w:val="0070C0"/>
-          <w:kern w:val="0"/>
-          <w:lang w:val="en-US" w:eastAsia="sv-SE"/>
-          <w14:ligatures w14:val="none"/>
-        </w:rPr>
-        <w:t>for this observation. We have now adjustments to this end in the i</w:t>
+      <w:r>
+        <w:rPr>
+          <w:rFonts w:eastAsia="Times New Roman" w:cs="Times New Roman"/>
+          <w:color w:val="0070C0"/>
+          <w:kern w:val="0"/>
+          <w:lang w:val="en-US" w:eastAsia="sv-SE"/>
+          <w14:ligatures w14:val="none"/>
+        </w:rPr>
+        <w:t>Thanks for this observation. We have now adjustments to this end in the i</w:t>
       </w:r>
       <w:r>
         <w:rPr>
@@ -4473,7 +4461,27 @@
           <w:lang w:val="en-US" w:eastAsia="sv-SE"/>
           <w14:ligatures w14:val="none"/>
         </w:rPr>
-        <w:t xml:space="preserve"> we note that decreased consistency is *expected* for Experiment 1 and any other experiment that does not solely present recordings of hyper-articulated prototypical vowel tokens. And critically, this is not a weakness but a strength: adequate models of normalization need to capture human perception not only for prototypical vowel instances but also instances of vowels that fall between the category means.</w:t>
+        <w:t xml:space="preserve"> we note that decreased consistency is *expected* for Experiment 1</w:t>
+      </w:r>
+      <w:r>
+        <w:rPr>
+          <w:rFonts w:eastAsia="Times New Roman" w:cs="Times New Roman"/>
+          <w:color w:val="0070C0"/>
+          <w:kern w:val="0"/>
+          <w:lang w:val="en-US" w:eastAsia="sv-SE"/>
+          <w14:ligatures w14:val="none"/>
+        </w:rPr>
+        <w:t>b</w:t>
+      </w:r>
+      <w:r>
+        <w:rPr>
+          <w:rFonts w:eastAsia="Times New Roman" w:cs="Times New Roman"/>
+          <w:color w:val="0070C0"/>
+          <w:kern w:val="0"/>
+          <w:lang w:val="en-US" w:eastAsia="sv-SE"/>
+          <w14:ligatures w14:val="none"/>
+        </w:rPr>
+        <w:t xml:space="preserve"> and any other experiment that does not solely present recordings of hyper-articulated prototypical vowel tokens. And critically, this is not a weakness but a strength: adequate models of normalization need to capture human perception not only for prototypical vowel instances but also instances of vowels that fall between the category means.</w:t>
       </w:r>
       <w:commentRangeEnd w:id="15"/>
       <w:r>
@@ -5796,6 +5804,7 @@
         <w:t xml:space="preserve">. </w:t>
       </w:r>
       <w:commentRangeStart w:id="18"/>
+      <w:commentRangeStart w:id="19"/>
       <w:r>
         <w:rPr>
           <w:rFonts w:eastAsia="Times New Roman" w:cs="Times New Roman"/>
@@ -5840,6 +5849,13 @@
         </w:rPr>
         <w:commentReference w:id="18"/>
       </w:r>
+      <w:commentRangeEnd w:id="19"/>
+      <w:r>
+        <w:rPr>
+          <w:rStyle w:val="Kommentarsreferens"/>
+        </w:rPr>
+        <w:commentReference w:id="19"/>
+      </w:r>
     </w:p>
     <w:p>
       <w:pPr>
@@ -5901,7 +5917,7 @@
         </w:rPr>
         <w:t xml:space="preserve">[121] - </w:t>
       </w:r>
-      <w:commentRangeStart w:id="19"/>
+      <w:commentRangeStart w:id="20"/>
       <w:r>
         <w:rPr>
           <w:rFonts w:cs="Segoe UI Symbol"/>
@@ -6142,12 +6158,12 @@
         </w:rPr>
         <w:t>https://doi.org/10.1121/1.406884</w:t>
       </w:r>
-      <w:commentRangeEnd w:id="19"/>
+      <w:commentRangeEnd w:id="20"/>
       <w:r>
         <w:rPr>
           <w:rStyle w:val="Kommentarsreferens"/>
         </w:rPr>
-        <w:commentReference w:id="19"/>
+        <w:commentReference w:id="20"/>
       </w:r>
     </w:p>
     <w:p>
@@ -6348,14 +6364,35 @@
           <w:lang w:val="en-US"/>
         </w:rPr>
       </w:pPr>
-      <w:r>
-        <w:rPr>
-          <w:rFonts w:cs="Segoe UI Symbol"/>
-          <w:color w:val="000000"/>
-          <w:kern w:val="0"/>
-          <w:lang w:val="en-US"/>
-        </w:rPr>
-        <w:t>[316] – “stimuli that were predominantly categorized as /u/” – same stimuli? or same measured</w:t>
+      <w:commentRangeStart w:id="21"/>
+      <w:r>
+        <w:rPr>
+          <w:rFonts w:cs="Segoe UI Symbol"/>
+          <w:color w:val="000000"/>
+          <w:kern w:val="0"/>
+          <w:lang w:val="en-US"/>
+        </w:rPr>
+        <w:t xml:space="preserve">Figure 4 – I believe that </w:t>
+      </w:r>
+      <w:proofErr w:type="spellStart"/>
+      <w:r>
+        <w:rPr>
+          <w:rFonts w:cs="Segoe UI Symbol"/>
+          <w:color w:val="000000"/>
+          <w:kern w:val="0"/>
+          <w:lang w:val="en-US"/>
+        </w:rPr>
+        <w:t>Lehiste</w:t>
+      </w:r>
+      <w:proofErr w:type="spellEnd"/>
+      <w:r>
+        <w:rPr>
+          <w:rFonts w:cs="Segoe UI Symbol"/>
+          <w:color w:val="000000"/>
+          <w:kern w:val="0"/>
+          <w:lang w:val="en-US"/>
+        </w:rPr>
+        <w:t xml:space="preserve"> and Meltzer also found that [ae] and [a] were relatively well</w:t>
       </w:r>
       <w:r>
         <w:rPr>
@@ -6373,7 +6410,14 @@
           <w:kern w:val="0"/>
           <w:lang w:val="en-US"/>
         </w:rPr>
-        <w:t>formants at vowel midpoint?</w:t>
+        <w:t>perceived in steady-state synthetic vowel stimuli. Any thoughts about why this might be?</w:t>
+      </w:r>
+      <w:commentRangeEnd w:id="21"/>
+      <w:r>
+        <w:rPr>
+          <w:rStyle w:val="Kommentarsreferens"/>
+        </w:rPr>
+        <w:commentReference w:id="21"/>
       </w:r>
     </w:p>
     <w:p>
@@ -6383,38 +6427,46 @@
           <w:rFonts w:cs="Segoe UI Symbol"/>
           <w:color w:val="000000"/>
           <w:kern w:val="0"/>
-          <w:lang w:val="en-US"/>
-        </w:rPr>
-      </w:pPr>
-      <w:commentRangeStart w:id="20"/>
-      <w:r>
-        <w:rPr>
-          <w:rFonts w:cs="Segoe UI Symbol"/>
-          <w:color w:val="000000"/>
-          <w:kern w:val="0"/>
-          <w:lang w:val="en-US"/>
-        </w:rPr>
-        <w:t xml:space="preserve">Figure 4 – I believe that </w:t>
-      </w:r>
-      <w:proofErr w:type="spellStart"/>
-      <w:r>
-        <w:rPr>
-          <w:rFonts w:cs="Segoe UI Symbol"/>
-          <w:color w:val="000000"/>
-          <w:kern w:val="0"/>
-          <w:lang w:val="en-US"/>
-        </w:rPr>
-        <w:t>Lehiste</w:t>
-      </w:r>
-      <w:proofErr w:type="spellEnd"/>
-      <w:r>
-        <w:rPr>
-          <w:rFonts w:cs="Segoe UI Symbol"/>
-          <w:color w:val="000000"/>
-          <w:kern w:val="0"/>
-          <w:lang w:val="en-US"/>
-        </w:rPr>
-        <w:t xml:space="preserve"> and Meltzer also found that [ae] and [a] were relatively well</w:t>
+        </w:rPr>
+      </w:pPr>
+      <w:r>
+        <w:rPr>
+          <w:rFonts w:cs="Segoe UI Symbol"/>
+          <w:color w:val="000000"/>
+          <w:kern w:val="0"/>
+          <w:lang w:val="en-US"/>
+        </w:rPr>
+        <w:t xml:space="preserve">[241] </w:t>
+      </w:r>
+      <w:commentRangeStart w:id="22"/>
+      <w:r>
+        <w:rPr>
+          <w:rFonts w:cs="Segoe UI Symbol"/>
+          <w:color w:val="000000"/>
+          <w:kern w:val="0"/>
+          <w:lang w:val="en-US"/>
+        </w:rPr>
+        <w:t xml:space="preserve">Figure 3. Since confusions between words </w:t>
+      </w:r>
+      <w:proofErr w:type="gramStart"/>
+      <w:r>
+        <w:rPr>
+          <w:rFonts w:cs="Segoe UI Symbol"/>
+          <w:color w:val="000000"/>
+          <w:kern w:val="0"/>
+          <w:lang w:val="en-US"/>
+        </w:rPr>
+        <w:t>is</w:t>
+      </w:r>
+      <w:proofErr w:type="gramEnd"/>
+      <w:r>
+        <w:rPr>
+          <w:rFonts w:cs="Segoe UI Symbol"/>
+          <w:color w:val="000000"/>
+          <w:kern w:val="0"/>
+          <w:lang w:val="en-US"/>
+        </w:rPr>
+        <w:t xml:space="preserve"> an issue in discussing the perception results,</w:t>
       </w:r>
       <w:r>
         <w:rPr>
@@ -6432,14 +6484,14 @@
           <w:kern w:val="0"/>
           <w:lang w:val="en-US"/>
         </w:rPr>
-        <w:t>perceived in steady-state synthetic vowel stimuli. Any thoughts about why this might be?</w:t>
-      </w:r>
-      <w:commentRangeEnd w:id="20"/>
+        <w:t>please show all eight test words in natural and synthetic versions.</w:t>
+      </w:r>
+      <w:commentRangeEnd w:id="22"/>
       <w:r>
         <w:rPr>
           <w:rStyle w:val="Kommentarsreferens"/>
         </w:rPr>
-        <w:commentReference w:id="20"/>
+        <w:commentReference w:id="22"/>
       </w:r>
     </w:p>
     <w:p>
@@ -6545,8 +6597,8 @@
           <w14:ligatures w14:val="none"/>
         </w:rPr>
       </w:pPr>
-      <w:commentRangeStart w:id="21"/>
-      <w:commentRangeStart w:id="22"/>
+      <w:commentRangeStart w:id="23"/>
+      <w:commentRangeStart w:id="24"/>
       <w:r>
         <w:rPr>
           <w:rFonts w:eastAsia="Times New Roman" w:cs="Times New Roman"/>
@@ -6579,19 +6631,19 @@
         </w:rPr>
         <w:t xml:space="preserve"> the vowel recordings that the majority of participants heard as [I].</w:t>
       </w:r>
-      <w:commentRangeEnd w:id="21"/>
+      <w:commentRangeEnd w:id="23"/>
       <w:r>
         <w:rPr>
           <w:rStyle w:val="Kommentarsreferens"/>
         </w:rPr>
-        <w:commentReference w:id="21"/>
-      </w:r>
-      <w:commentRangeEnd w:id="22"/>
+        <w:commentReference w:id="23"/>
+      </w:r>
+      <w:commentRangeEnd w:id="24"/>
       <w:r>
         <w:rPr>
           <w:rStyle w:val="Kommentarsreferens"/>
         </w:rPr>
-        <w:commentReference w:id="22"/>
+        <w:commentReference w:id="24"/>
       </w:r>
     </w:p>
     <w:p>
@@ -6712,7 +6764,6 @@
         </w:rPr>
         <w:t xml:space="preserve">We now briefly point to these complications when we first introduce the ASP </w:t>
       </w:r>
-      <w:proofErr w:type="gramStart"/>
       <w:r>
         <w:rPr>
           <w:rFonts w:eastAsia="Times New Roman" w:cs="Times New Roman"/>
@@ -6723,9 +6774,8 @@
           <w:lang w:val="en-US" w:eastAsia="sv-SE"/>
           <w14:ligatures w14:val="none"/>
         </w:rPr>
-        <w:t>architecture, and</w:t>
-      </w:r>
-      <w:proofErr w:type="gramEnd"/>
+        <w:t>architecture and</w:t>
+      </w:r>
       <w:r>
         <w:rPr>
           <w:rFonts w:eastAsia="Times New Roman" w:cs="Times New Roman"/>
@@ -7382,7 +7432,7 @@
         </w:rPr>
         <w:t xml:space="preserve">The likelihood numbers in the figure can be meaningfully interpreted relative to those baselines. </w:t>
       </w:r>
-      <w:commentRangeStart w:id="23"/>
+      <w:commentRangeStart w:id="25"/>
       <w:r>
         <w:rPr>
           <w:rFonts w:eastAsia="Times New Roman" w:cs="Times New Roman"/>
@@ -7393,12 +7443,12 @@
         </w:rPr>
         <w:t>We have now also added these numbers into the figures.</w:t>
       </w:r>
-      <w:commentRangeEnd w:id="23"/>
+      <w:commentRangeEnd w:id="25"/>
       <w:r>
         <w:rPr>
           <w:rStyle w:val="Kommentarsreferens"/>
         </w:rPr>
-        <w:commentReference w:id="23"/>
+        <w:commentReference w:id="25"/>
       </w:r>
     </w:p>
     <w:p>
@@ -7594,7 +7644,7 @@
         </w:rPr>
         <w:t xml:space="preserve"> work (and echoed in Johnson, 2021). </w:t>
       </w:r>
-      <w:commentRangeStart w:id="24"/>
+      <w:commentRangeStart w:id="26"/>
       <w:r>
         <w:rPr>
           <w:rFonts w:eastAsia="Times New Roman" w:cs="Times New Roman"/>
@@ -7607,12 +7657,12 @@
         </w:rPr>
         <w:t>We now briefly clarify this in the general discussion.</w:t>
       </w:r>
-      <w:commentRangeEnd w:id="24"/>
+      <w:commentRangeEnd w:id="26"/>
       <w:r>
         <w:rPr>
           <w:rStyle w:val="Kommentarsreferens"/>
         </w:rPr>
-        <w:commentReference w:id="24"/>
+        <w:commentReference w:id="26"/>
       </w:r>
     </w:p>
     <w:p>
@@ -7722,8 +7772,8 @@
         </w:rPr>
         <w:t xml:space="preserve">English” isn’t very limiting. Was she from Boston, New York, Maine, </w:t>
       </w:r>
-      <w:commentRangeStart w:id="25"/>
-      <w:commentRangeStart w:id="26"/>
+      <w:commentRangeStart w:id="27"/>
+      <w:commentRangeStart w:id="28"/>
       <w:r>
         <w:rPr>
           <w:rFonts w:cs="Segoe UI Symbol"/>
@@ -7733,19 +7783,19 @@
         </w:rPr>
         <w:t>Buffalo? It matters.</w:t>
       </w:r>
-      <w:commentRangeEnd w:id="25"/>
+      <w:commentRangeEnd w:id="27"/>
       <w:r>
         <w:rPr>
           <w:rStyle w:val="Kommentarsreferens"/>
         </w:rPr>
-        <w:commentReference w:id="25"/>
-      </w:r>
-      <w:commentRangeEnd w:id="26"/>
+        <w:commentReference w:id="27"/>
+      </w:r>
+      <w:commentRangeEnd w:id="28"/>
       <w:r>
         <w:rPr>
           <w:rStyle w:val="Kommentarsreferens"/>
         </w:rPr>
-        <w:commentReference w:id="26"/>
+        <w:commentReference w:id="28"/>
       </w:r>
       <w:r>
         <w:rPr>
@@ -7826,48 +7876,34 @@
           <w:kern w:val="0"/>
           <w:lang w:val="en-US"/>
         </w:rPr>
-        <w:t>Please confirm that this is so.</w:t>
-      </w:r>
-    </w:p>
-    <w:p>
-      <w:pPr>
-        <w:spacing w:line="240" w:lineRule="auto"/>
-        <w:rPr>
-          <w:rFonts w:cs="Segoe UI Symbol"/>
-          <w:color w:val="000000"/>
-          <w:kern w:val="0"/>
-          <w:lang w:val="en-US"/>
-        </w:rPr>
-      </w:pPr>
-      <w:commentRangeStart w:id="27"/>
-      <w:r>
-        <w:rPr>
-          <w:rFonts w:cs="Segoe UI Symbol"/>
-          <w:color w:val="000000"/>
-          <w:kern w:val="0"/>
-          <w:lang w:val="en-US"/>
-        </w:rPr>
-        <w:t xml:space="preserve">Figure 3. Since confusions between words </w:t>
-      </w:r>
-      <w:proofErr w:type="gramStart"/>
-      <w:r>
-        <w:rPr>
-          <w:rFonts w:cs="Segoe UI Symbol"/>
-          <w:color w:val="000000"/>
-          <w:kern w:val="0"/>
-          <w:lang w:val="en-US"/>
-        </w:rPr>
-        <w:t>is</w:t>
-      </w:r>
-      <w:proofErr w:type="gramEnd"/>
-      <w:r>
-        <w:rPr>
-          <w:rFonts w:cs="Segoe UI Symbol"/>
-          <w:color w:val="000000"/>
-          <w:kern w:val="0"/>
-          <w:lang w:val="en-US"/>
-        </w:rPr>
-        <w:t xml:space="preserve"> an issue in discussing the perception results,</w:t>
+        <w:t>Please confirm that this is so</w:t>
+      </w:r>
+      <w:r>
+        <w:rPr>
+          <w:rFonts w:cs="Segoe UI Symbol"/>
+          <w:color w:val="000000"/>
+          <w:kern w:val="0"/>
+          <w:lang w:val="en-US"/>
+        </w:rPr>
+        <w:t>.</w:t>
+      </w:r>
+      <w:r>
+        <w:rPr>
+          <w:rFonts w:cs="Segoe UI Symbol"/>
+          <w:color w:val="000000"/>
+          <w:kern w:val="0"/>
+          <w:lang w:val="en-US"/>
+        </w:rPr>
+        <w:br/>
+      </w:r>
+      <w:r>
+        <w:rPr>
+          <w:rFonts w:cs="Segoe UI Symbol"/>
+          <w:color w:val="000000"/>
+          <w:kern w:val="0"/>
+          <w:lang w:val="en-US"/>
+        </w:rPr>
+        <w:t>[247] -- Regarding the narrowing of bandwidth over time in the stimulus, remind us why Wade et</w:t>
       </w:r>
       <w:r>
         <w:rPr>
@@ -7885,14 +7921,43 @@
           <w:kern w:val="0"/>
           <w:lang w:val="en-US"/>
         </w:rPr>
-        <w:t>please show all eight test words in natural and synthetic versions.</w:t>
-      </w:r>
-      <w:commentRangeEnd w:id="27"/>
-      <w:r>
-        <w:rPr>
-          <w:rStyle w:val="Kommentarsreferens"/>
-        </w:rPr>
-        <w:commentReference w:id="27"/>
+        <w:t>al. did this? It is a bit vague to describe the effect of bandwidth narrowing as making formants</w:t>
+      </w:r>
+      <w:r>
+        <w:rPr>
+          <w:rFonts w:cs="Segoe UI Symbol"/>
+          <w:color w:val="000000"/>
+          <w:kern w:val="0"/>
+          <w:lang w:val="en-US"/>
+        </w:rPr>
+        <w:t xml:space="preserve"> </w:t>
+      </w:r>
+      <w:r>
+        <w:rPr>
+          <w:rFonts w:cs="Segoe UI Symbol"/>
+          <w:color w:val="000000"/>
+          <w:kern w:val="0"/>
+          <w:lang w:val="en-US"/>
+        </w:rPr>
+        <w:t>‘stronger’. Perhaps point out that narrowing bandwidth results in higher amplitude spectral</w:t>
+      </w:r>
+      <w:r>
+        <w:rPr>
+          <w:rFonts w:cs="Segoe UI Symbol"/>
+          <w:color w:val="000000"/>
+          <w:kern w:val="0"/>
+          <w:lang w:val="en-US"/>
+        </w:rPr>
+        <w:t xml:space="preserve"> </w:t>
+      </w:r>
+      <w:r>
+        <w:rPr>
+          <w:rFonts w:cs="Segoe UI Symbol"/>
+          <w:color w:val="000000"/>
+          <w:kern w:val="0"/>
+          <w:lang w:val="en-US"/>
+        </w:rPr>
+        <w:t>peaks, and greater separation of peaks,</w:t>
       </w:r>
       <w:r>
         <w:rPr>
@@ -7910,7 +7975,7 @@
           <w:kern w:val="0"/>
           <w:lang w:val="en-US"/>
         </w:rPr>
-        <w:t>[247] -- Regarding the narrowing of bandwidth over time in the stimulus, remind us why Wade et</w:t>
+        <w:t>[316] – “stimuli that were predominantly categorized as /u/” – same stimuli? or same measured</w:t>
       </w:r>
       <w:r>
         <w:rPr>
@@ -7928,43 +7993,7 @@
           <w:kern w:val="0"/>
           <w:lang w:val="en-US"/>
         </w:rPr>
-        <w:t>al. did this? It is a bit vague to describe the effect of bandwidth narrowing as making formants</w:t>
-      </w:r>
-      <w:r>
-        <w:rPr>
-          <w:rFonts w:cs="Segoe UI Symbol"/>
-          <w:color w:val="000000"/>
-          <w:kern w:val="0"/>
-          <w:lang w:val="en-US"/>
-        </w:rPr>
-        <w:t xml:space="preserve"> </w:t>
-      </w:r>
-      <w:r>
-        <w:rPr>
-          <w:rFonts w:cs="Segoe UI Symbol"/>
-          <w:color w:val="000000"/>
-          <w:kern w:val="0"/>
-          <w:lang w:val="en-US"/>
-        </w:rPr>
-        <w:t>‘stronger’. Perhaps point out that narrowing bandwidth results in higher amplitude spectral</w:t>
-      </w:r>
-      <w:r>
-        <w:rPr>
-          <w:rFonts w:cs="Segoe UI Symbol"/>
-          <w:color w:val="000000"/>
-          <w:kern w:val="0"/>
-          <w:lang w:val="en-US"/>
-        </w:rPr>
-        <w:t xml:space="preserve"> </w:t>
-      </w:r>
-      <w:r>
-        <w:rPr>
-          <w:rFonts w:cs="Segoe UI Symbol"/>
-          <w:color w:val="000000"/>
-          <w:kern w:val="0"/>
-          <w:lang w:val="en-US"/>
-        </w:rPr>
-        <w:t>peaks, and greater separation of peaks,</w:t>
+        <w:t>formants at vowel midpoint?</w:t>
       </w:r>
     </w:p>
     <w:sectPr>
@@ -8322,7 +8351,25 @@
       </w:r>
     </w:p>
   </w:comment>
-  <w:comment w:id="19" w:author="Jaeger, Florian" w:date="2024-10-05T17:29:00Z" w:initials="TJ">
+  <w:comment w:id="19" w:author="Anna Persson" w:date="2024-10-14T16:46:00Z" w:initials="AP">
+    <w:p>
+      <w:r>
+        <w:rPr>
+          <w:rStyle w:val="Kommentarsreferens"/>
+        </w:rPr>
+        <w:annotationRef/>
+      </w:r>
+      <w:r>
+        <w:rPr>
+          <w:color w:val="000000"/>
+          <w:sz w:val="20"/>
+          <w:szCs w:val="20"/>
+        </w:rPr>
+        <w:t>I have added this as a footnote where the likelihoods are reported for the best-performing accounts. Is that ok?</w:t>
+      </w:r>
+    </w:p>
+  </w:comment>
+  <w:comment w:id="20" w:author="Jaeger, Florian" w:date="2024-10-05T17:29:00Z" w:initials="TJ">
     <w:p>
       <w:r>
         <w:rPr>
@@ -8341,7 +8388,7 @@
       </w:r>
     </w:p>
   </w:comment>
-  <w:comment w:id="20" w:author="Jaeger, Florian" w:date="2024-10-05T16:01:00Z" w:initials="TJ">
+  <w:comment w:id="21" w:author="Jaeger, Florian" w:date="2024-10-05T16:01:00Z" w:initials="TJ">
     <w:p>
       <w:r>
         <w:rPr>
@@ -8359,7 +8406,7 @@
       </w:r>
     </w:p>
   </w:comment>
-  <w:comment w:id="21" w:author="Jaeger, Florian" w:date="2024-10-05T16:06:00Z" w:initials="TJ">
+  <w:comment w:id="22" w:author="Jaeger, Florian" w:date="2024-10-05T16:01:00Z" w:initials="TJ">
     <w:p>
       <w:r>
         <w:rPr>
@@ -8373,11 +8420,11 @@
           <w:sz w:val="20"/>
           <w:szCs w:val="20"/>
         </w:rPr>
-        <w:t>correct? check whether text / caption should be clearer?</w:t>
+        <w:t>could do into SI? up to you. but we should show it somewhere.</w:t>
       </w:r>
     </w:p>
   </w:comment>
-  <w:comment w:id="22" w:author="Anna Persson" w:date="2024-10-09T16:32:00Z" w:initials="AP">
+  <w:comment w:id="23" w:author="Jaeger, Florian" w:date="2024-10-05T16:06:00Z" w:initials="TJ">
     <w:p>
       <w:r>
         <w:rPr>
@@ -8391,11 +8438,11 @@
           <w:sz w:val="20"/>
           <w:szCs w:val="20"/>
         </w:rPr>
-        <w:t>Yes, correct. I don’t think that further clarifications to text or caption are necessary, but please check.</w:t>
+        <w:t>correct? check whether text / caption should be clearer?</w:t>
       </w:r>
     </w:p>
   </w:comment>
-  <w:comment w:id="23" w:author="Jaeger, Florian" w:date="2024-10-05T17:24:00Z" w:initials="TJ">
+  <w:comment w:id="24" w:author="Anna Persson" w:date="2024-10-09T16:32:00Z" w:initials="AP">
     <w:p>
       <w:r>
         <w:rPr>
@@ -8409,11 +8456,29 @@
           <w:sz w:val="20"/>
           <w:szCs w:val="20"/>
         </w:rPr>
+        <w:t>Yes, correct. I don’t think that further clarifications to text or caption are necessary, but please check.</w:t>
+      </w:r>
+    </w:p>
+  </w:comment>
+  <w:comment w:id="25" w:author="Jaeger, Florian" w:date="2024-10-05T17:24:00Z" w:initials="TJ">
+    <w:p>
+      <w:r>
+        <w:rPr>
+          <w:rStyle w:val="Kommentarsreferens"/>
+        </w:rPr>
+        <w:annotationRef/>
+      </w:r>
+      <w:r>
+        <w:rPr>
+          <w:color w:val="000000"/>
+          <w:sz w:val="20"/>
+          <w:szCs w:val="20"/>
+        </w:rPr>
         <w:t>to do: add floor and ceiling as text annotations  into the figure. “Chance likelihood: XXX”, “Best-possible likelihood: xXX”</w:t>
       </w:r>
     </w:p>
   </w:comment>
-  <w:comment w:id="24" w:author="Jaeger, Florian" w:date="2024-10-05T17:27:00Z" w:initials="TJ">
+  <w:comment w:id="26" w:author="Jaeger, Florian" w:date="2024-10-05T17:27:00Z" w:initials="TJ">
     <w:p>
       <w:r>
         <w:rPr>
@@ -8440,7 +8505,7 @@
       </w:r>
     </w:p>
   </w:comment>
-  <w:comment w:id="25" w:author="Jaeger, Florian" w:date="2024-10-05T16:00:00Z" w:initials="TJ">
+  <w:comment w:id="27" w:author="Jaeger, Florian" w:date="2024-10-05T16:00:00Z" w:initials="TJ">
     <w:p>
       <w:r>
         <w:rPr>
@@ -8458,7 +8523,7 @@
       </w:r>
     </w:p>
   </w:comment>
-  <w:comment w:id="26" w:author="Anna Persson" w:date="2024-10-09T17:30:00Z" w:initials="AP">
+  <w:comment w:id="28" w:author="Anna Persson" w:date="2024-10-09T17:30:00Z" w:initials="AP">
     <w:p>
       <w:r>
         <w:rPr>
@@ -8473,24 +8538,6 @@
           <w:szCs w:val="20"/>
         </w:rPr>
         <w:t>I’ve added all information I have in this regard (CT).</w:t>
-      </w:r>
-    </w:p>
-  </w:comment>
-  <w:comment w:id="27" w:author="Jaeger, Florian" w:date="2024-10-05T16:01:00Z" w:initials="TJ">
-    <w:p>
-      <w:r>
-        <w:rPr>
-          <w:rStyle w:val="Kommentarsreferens"/>
-        </w:rPr>
-        <w:annotationRef/>
-      </w:r>
-      <w:r>
-        <w:rPr>
-          <w:color w:val="000000"/>
-          <w:sz w:val="20"/>
-          <w:szCs w:val="20"/>
-        </w:rPr>
-        <w:t>could do into SI? up to you. but we should show it somewhere.</w:t>
       </w:r>
     </w:p>
   </w:comment>
@@ -8518,15 +8565,16 @@
   <w15:commentEx w15:paraId="689C6817" w15:done="0"/>
   <w15:commentEx w15:paraId="17187479" w15:paraIdParent="689C6817" w15:done="0"/>
   <w15:commentEx w15:paraId="152EAA48" w15:done="0"/>
+  <w15:commentEx w15:paraId="5A646275" w15:paraIdParent="152EAA48" w15:done="0"/>
   <w15:commentEx w15:paraId="2228D274" w15:done="0"/>
   <w15:commentEx w15:paraId="593A6C4A" w15:done="0"/>
+  <w15:commentEx w15:paraId="79EF3A24" w15:done="0"/>
   <w15:commentEx w15:paraId="3159283A" w15:done="0"/>
   <w15:commentEx w15:paraId="5C8F9ACC" w15:paraIdParent="3159283A" w15:done="0"/>
   <w15:commentEx w15:paraId="44690EA3" w15:done="1"/>
   <w15:commentEx w15:paraId="0D636DB1" w15:done="0"/>
   <w15:commentEx w15:paraId="63CE06D7" w15:done="0"/>
   <w15:commentEx w15:paraId="04238BAF" w15:paraIdParent="63CE06D7" w15:done="0"/>
-  <w15:commentEx w15:paraId="3C5BFFB4" w15:done="0"/>
 </w15:commentsEx>
 </file>
 
@@ -8551,15 +8599,16 @@
   <w16cex:commentExtensible w16cex:durableId="5591C1A8" w16cex:dateUtc="2024-10-05T19:48:00Z"/>
   <w16cex:commentExtensible w16cex:durableId="5A4DB7FD" w16cex:dateUtc="2024-10-07T15:10:00Z"/>
   <w16cex:commentExtensible w16cex:durableId="0552D3BC" w16cex:dateUtc="2024-10-05T19:46:00Z"/>
+  <w16cex:commentExtensible w16cex:durableId="701543B1" w16cex:dateUtc="2024-10-14T14:46:00Z"/>
   <w16cex:commentExtensible w16cex:durableId="70DE3D94" w16cex:dateUtc="2024-10-05T21:29:00Z"/>
   <w16cex:commentExtensible w16cex:durableId="6FF26A98" w16cex:dateUtc="2024-10-05T20:01:00Z"/>
+  <w16cex:commentExtensible w16cex:durableId="7508AA92" w16cex:dateUtc="2024-10-05T20:01:00Z"/>
   <w16cex:commentExtensible w16cex:durableId="17468497" w16cex:dateUtc="2024-10-05T20:06:00Z"/>
   <w16cex:commentExtensible w16cex:durableId="6AA9339E" w16cex:dateUtc="2024-10-09T14:32:00Z"/>
   <w16cex:commentExtensible w16cex:durableId="1756ED06" w16cex:dateUtc="2024-10-05T21:24:00Z"/>
   <w16cex:commentExtensible w16cex:durableId="0653F20C" w16cex:dateUtc="2024-10-05T21:27:00Z"/>
   <w16cex:commentExtensible w16cex:durableId="4D1CF6E7" w16cex:dateUtc="2024-10-05T20:00:00Z"/>
   <w16cex:commentExtensible w16cex:durableId="0675ADC6" w16cex:dateUtc="2024-10-09T15:30:00Z"/>
-  <w16cex:commentExtensible w16cex:durableId="7508AA92" w16cex:dateUtc="2024-10-05T20:01:00Z"/>
 </w16cex:commentsExtensible>
 </file>
 
@@ -8584,15 +8633,16 @@
   <w16cid:commentId w16cid:paraId="689C6817" w16cid:durableId="5591C1A8"/>
   <w16cid:commentId w16cid:paraId="17187479" w16cid:durableId="5A4DB7FD"/>
   <w16cid:commentId w16cid:paraId="152EAA48" w16cid:durableId="0552D3BC"/>
+  <w16cid:commentId w16cid:paraId="5A646275" w16cid:durableId="701543B1"/>
   <w16cid:commentId w16cid:paraId="2228D274" w16cid:durableId="70DE3D94"/>
   <w16cid:commentId w16cid:paraId="593A6C4A" w16cid:durableId="6FF26A98"/>
+  <w16cid:commentId w16cid:paraId="79EF3A24" w16cid:durableId="7508AA92"/>
   <w16cid:commentId w16cid:paraId="3159283A" w16cid:durableId="17468497"/>
   <w16cid:commentId w16cid:paraId="5C8F9ACC" w16cid:durableId="6AA9339E"/>
   <w16cid:commentId w16cid:paraId="44690EA3" w16cid:durableId="1756ED06"/>
   <w16cid:commentId w16cid:paraId="0D636DB1" w16cid:durableId="0653F20C"/>
   <w16cid:commentId w16cid:paraId="63CE06D7" w16cid:durableId="4D1CF6E7"/>
   <w16cid:commentId w16cid:paraId="04238BAF" w16cid:durableId="0675ADC6"/>
-  <w16cid:commentId w16cid:paraId="3C5BFFB4" w16cid:durableId="7508AA92"/>
 </w16cid:commentsIds>
 </file>
 

</xml_diff>

<commit_message>
edits to survey plots in SI + abstract + scales info introduction
</commit_message>
<xml_diff>
--- a/output/papers/JASA - Round 2/Author response (JASA, Persson, Barreda & Jaeger, 2024).docx
+++ b/output/papers/JASA - Round 2/Author response (JASA, Persson, Barreda & Jaeger, 2024).docx
@@ -377,6 +377,40 @@
           <w:lang w:val="en-US" w:eastAsia="sv-SE"/>
           <w14:ligatures w14:val="none"/>
         </w:rPr>
+        <w:t>In addition, we have also collected additional participant data… In revising the exclusion criteria in the SI, we noticed that one participant in Experiment 1a was already excluded because of unusual dialect patterns, prior to the dialect analysis in the main paper. This is now corrected…</w:t>
+      </w:r>
+    </w:p>
+    <w:p>
+      <w:pPr>
+        <w:spacing w:after="0" w:line="240" w:lineRule="auto"/>
+        <w:rPr>
+          <w:rFonts w:eastAsia="Times New Roman" w:cs="Times New Roman"/>
+          <w:color w:val="000000"/>
+          <w:kern w:val="0"/>
+          <w:lang w:val="en-US" w:eastAsia="sv-SE"/>
+          <w14:ligatures w14:val="none"/>
+        </w:rPr>
+      </w:pPr>
+    </w:p>
+    <w:p>
+      <w:pPr>
+        <w:spacing w:after="0" w:line="240" w:lineRule="auto"/>
+        <w:rPr>
+          <w:rFonts w:eastAsia="Times New Roman" w:cs="Times New Roman"/>
+          <w:color w:val="000000"/>
+          <w:kern w:val="0"/>
+          <w:lang w:val="en-US" w:eastAsia="sv-SE"/>
+          <w14:ligatures w14:val="none"/>
+        </w:rPr>
+      </w:pPr>
+      <w:r>
+        <w:rPr>
+          <w:rFonts w:eastAsia="Times New Roman" w:cs="Times New Roman"/>
+          <w:color w:val="000000"/>
+          <w:kern w:val="0"/>
+          <w:lang w:val="en-US" w:eastAsia="sv-SE"/>
+          <w14:ligatures w14:val="none"/>
+        </w:rPr>
         <w:t>…</w:t>
       </w:r>
     </w:p>
@@ -959,7 +993,18 @@
           <w:lang w:val="en-US" w:eastAsia="sv-SE"/>
           <w14:ligatures w14:val="none"/>
         </w:rPr>
-        <w:t xml:space="preserve"> much more data is needed to assess the generality of the findings. </w:t>
+        <w:t xml:space="preserve"> much more data is needed to assess the </w:t>
+      </w:r>
+      <w:r>
+        <w:rPr>
+          <w:rFonts w:eastAsia="Times New Roman" w:cs="Times New Roman"/>
+          <w:color w:val="000000"/>
+          <w:kern w:val="0"/>
+          <w:lang w:val="en-US" w:eastAsia="sv-SE"/>
+          <w14:ligatures w14:val="none"/>
+        </w:rPr>
+        <w:lastRenderedPageBreak/>
+        <w:t xml:space="preserve">generality of the findings. </w:t>
       </w:r>
       <w:r>
         <w:rPr>
@@ -1009,8 +1054,700 @@
           <w:lang w:val="en-US" w:eastAsia="sv-SE"/>
           <w14:ligatures w14:val="none"/>
         </w:rPr>
+        <w:t xml:space="preserve"> assumptions involved, together with a more careful matching of the dialects of the speakers and listeners. In addition to that general recommendation, the comments below include minor corrections and </w:t>
+      </w:r>
+      <w:r>
+        <w:rPr>
+          <w:rFonts w:eastAsia="Times New Roman" w:cs="Times New Roman"/>
+          <w:color w:val="000000"/>
+          <w:kern w:val="0"/>
+          <w:lang w:val="en-US" w:eastAsia="sv-SE"/>
+          <w14:ligatures w14:val="none"/>
+        </w:rPr>
+        <w:t xml:space="preserve">clarifications </w:t>
+      </w:r>
+      <w:r>
+        <w:rPr>
+          <w:rFonts w:eastAsia="Times New Roman" w:cs="Times New Roman"/>
+          <w:color w:val="000000"/>
+          <w:kern w:val="0"/>
+          <w:lang w:val="en-US" w:eastAsia="sv-SE"/>
+          <w14:ligatures w14:val="none"/>
+        </w:rPr>
+        <w:t>of the text.</w:t>
+      </w:r>
+      <w:r>
+        <w:rPr>
+          <w:rFonts w:eastAsia="Times New Roman" w:cs="Times New Roman"/>
+          <w:color w:val="000000"/>
+          <w:kern w:val="0"/>
+          <w:lang w:val="en-US" w:eastAsia="sv-SE"/>
+          <w14:ligatures w14:val="none"/>
+        </w:rPr>
         <w:t xml:space="preserve"> </w:t>
       </w:r>
+    </w:p>
+    <w:p>
+      <w:pPr>
+        <w:spacing w:after="0" w:line="240" w:lineRule="auto"/>
+        <w:rPr>
+          <w:rFonts w:eastAsia="Times New Roman" w:cs="Times New Roman"/>
+          <w:color w:val="000000"/>
+          <w:kern w:val="0"/>
+          <w:lang w:val="en-US" w:eastAsia="sv-SE"/>
+          <w14:ligatures w14:val="none"/>
+        </w:rPr>
+      </w:pPr>
+    </w:p>
+    <w:p>
+      <w:pPr>
+        <w:spacing w:after="0" w:line="240" w:lineRule="auto"/>
+        <w:rPr>
+          <w:rFonts w:eastAsia="Times New Roman" w:cs="Times New Roman"/>
+          <w:color w:val="000000"/>
+          <w:kern w:val="0"/>
+          <w:lang w:val="en-US" w:eastAsia="sv-SE"/>
+          <w14:ligatures w14:val="none"/>
+        </w:rPr>
+      </w:pPr>
+      <w:r>
+        <w:rPr>
+          <w:rFonts w:eastAsia="Times New Roman" w:cs="Times New Roman"/>
+          <w:color w:val="000000"/>
+          <w:kern w:val="0"/>
+          <w:lang w:val="en-US" w:eastAsia="sv-SE"/>
+          <w14:ligatures w14:val="none"/>
+        </w:rPr>
+        <w:t>It is assumed throughout that the information extracted from vowels in human perception can be adequately described by the formant pattern. There is a great deal of support for this position. It is not necessary to review this literature in detail, but it might be</w:t>
+      </w:r>
+      <w:r>
+        <w:rPr>
+          <w:rFonts w:eastAsia="Times New Roman" w:cs="Times New Roman"/>
+          <w:color w:val="000000"/>
+          <w:kern w:val="0"/>
+          <w:lang w:val="en-US" w:eastAsia="sv-SE"/>
+          <w14:ligatures w14:val="none"/>
+        </w:rPr>
+        <w:t xml:space="preserve"> </w:t>
+      </w:r>
+      <w:r>
+        <w:rPr>
+          <w:rFonts w:eastAsia="Times New Roman" w:cs="Times New Roman"/>
+          <w:color w:val="000000"/>
+          <w:kern w:val="0"/>
+          <w:lang w:val="en-US" w:eastAsia="sv-SE"/>
+          <w14:ligatures w14:val="none"/>
+        </w:rPr>
+        <w:t xml:space="preserve">important to acknowledge that there are other perspectives that do not assume that listeners rely on formant frequencies (e.g., see Hillenbrand JM, </w:t>
+      </w:r>
+      <w:proofErr w:type="spellStart"/>
+      <w:r>
+        <w:rPr>
+          <w:rFonts w:eastAsia="Times New Roman" w:cs="Times New Roman"/>
+          <w:color w:val="000000"/>
+          <w:kern w:val="0"/>
+          <w:lang w:val="en-US" w:eastAsia="sv-SE"/>
+          <w14:ligatures w14:val="none"/>
+        </w:rPr>
+        <w:t>Houde</w:t>
+      </w:r>
+      <w:proofErr w:type="spellEnd"/>
+      <w:r>
+        <w:rPr>
+          <w:rFonts w:eastAsia="Times New Roman" w:cs="Times New Roman"/>
+          <w:color w:val="000000"/>
+          <w:kern w:val="0"/>
+          <w:lang w:val="en-US" w:eastAsia="sv-SE"/>
+          <w14:ligatures w14:val="none"/>
+        </w:rPr>
+        <w:t xml:space="preserve"> RA, </w:t>
+      </w:r>
+      <w:proofErr w:type="spellStart"/>
+      <w:r>
+        <w:rPr>
+          <w:rFonts w:eastAsia="Times New Roman" w:cs="Times New Roman"/>
+          <w:color w:val="000000"/>
+          <w:kern w:val="0"/>
+          <w:lang w:val="en-US" w:eastAsia="sv-SE"/>
+          <w14:ligatures w14:val="none"/>
+        </w:rPr>
+        <w:t>Gayvert</w:t>
+      </w:r>
+      <w:proofErr w:type="spellEnd"/>
+      <w:r>
+        <w:rPr>
+          <w:rFonts w:eastAsia="Times New Roman" w:cs="Times New Roman"/>
+          <w:color w:val="000000"/>
+          <w:kern w:val="0"/>
+          <w:lang w:val="en-US" w:eastAsia="sv-SE"/>
+          <w14:ligatures w14:val="none"/>
+        </w:rPr>
+        <w:t xml:space="preserve"> RT. Speech perception based on spectral peaks versus spectral shape. J </w:t>
+      </w:r>
+      <w:proofErr w:type="spellStart"/>
+      <w:r>
+        <w:rPr>
+          <w:rFonts w:eastAsia="Times New Roman" w:cs="Times New Roman"/>
+          <w:color w:val="000000"/>
+          <w:kern w:val="0"/>
+          <w:lang w:val="en-US" w:eastAsia="sv-SE"/>
+          <w14:ligatures w14:val="none"/>
+        </w:rPr>
+        <w:t>Acoust</w:t>
+      </w:r>
+      <w:proofErr w:type="spellEnd"/>
+      <w:r>
+        <w:rPr>
+          <w:rFonts w:eastAsia="Times New Roman" w:cs="Times New Roman"/>
+          <w:color w:val="000000"/>
+          <w:kern w:val="0"/>
+          <w:lang w:val="en-US" w:eastAsia="sv-SE"/>
+          <w14:ligatures w14:val="none"/>
+        </w:rPr>
+        <w:t xml:space="preserve"> Soc Am. 2006 Jun;119(6):4041-54. </w:t>
+      </w:r>
+      <w:proofErr w:type="spellStart"/>
+      <w:r>
+        <w:rPr>
+          <w:rFonts w:eastAsia="Times New Roman" w:cs="Times New Roman"/>
+          <w:color w:val="000000"/>
+          <w:kern w:val="0"/>
+          <w:lang w:val="en-US" w:eastAsia="sv-SE"/>
+          <w14:ligatures w14:val="none"/>
+        </w:rPr>
+        <w:t>doi</w:t>
+      </w:r>
+      <w:proofErr w:type="spellEnd"/>
+      <w:r>
+        <w:rPr>
+          <w:rFonts w:eastAsia="Times New Roman" w:cs="Times New Roman"/>
+          <w:color w:val="000000"/>
+          <w:kern w:val="0"/>
+          <w:lang w:val="en-US" w:eastAsia="sv-SE"/>
+          <w14:ligatures w14:val="none"/>
+        </w:rPr>
+        <w:t xml:space="preserve">: 10.1121/1.2188369. PMID: 16838546). It should be noted that the problem of cross-talker variability is not resolved by adopting alternative “whole-spectrum” representations in place of formant frequencies; arguably, the problem is made </w:t>
+      </w:r>
+      <w:r>
+        <w:rPr>
+          <w:rFonts w:eastAsia="Times New Roman" w:cs="Times New Roman"/>
+          <w:color w:val="000000"/>
+          <w:kern w:val="0"/>
+          <w:lang w:val="en-US" w:eastAsia="sv-SE"/>
+          <w14:ligatures w14:val="none"/>
+        </w:rPr>
+        <w:t xml:space="preserve">even more difficult </w:t>
+      </w:r>
+      <w:r>
+        <w:rPr>
+          <w:rFonts w:eastAsia="Times New Roman" w:cs="Times New Roman"/>
+          <w:color w:val="000000"/>
+          <w:kern w:val="0"/>
+          <w:lang w:val="en-US" w:eastAsia="sv-SE"/>
+          <w14:ligatures w14:val="none"/>
+        </w:rPr>
+        <w:t>with spectral representations that do not separate formants from harmonics.</w:t>
+      </w:r>
+    </w:p>
+    <w:p>
+      <w:pPr>
+        <w:spacing w:after="0" w:line="240" w:lineRule="auto"/>
+        <w:rPr>
+          <w:rFonts w:eastAsia="Times New Roman" w:cs="Times New Roman"/>
+          <w:color w:val="0070C0"/>
+          <w:kern w:val="0"/>
+          <w:lang w:val="en-US" w:eastAsia="sv-SE"/>
+          <w14:ligatures w14:val="none"/>
+        </w:rPr>
+      </w:pPr>
+      <w:r>
+        <w:rPr>
+          <w:rFonts w:eastAsia="Times New Roman" w:cs="Times New Roman"/>
+          <w:color w:val="0070C0"/>
+          <w:kern w:val="0"/>
+          <w:lang w:val="en-US" w:eastAsia="sv-SE"/>
+          <w14:ligatures w14:val="none"/>
+        </w:rPr>
+        <w:t>Thanks for this observation. We have now adjustments to this end in the i</w:t>
+      </w:r>
+      <w:r>
+        <w:rPr>
+          <w:rFonts w:eastAsia="Times New Roman" w:cs="Times New Roman"/>
+          <w:color w:val="0070C0"/>
+          <w:kern w:val="0"/>
+          <w:lang w:val="en-US" w:eastAsia="sv-SE"/>
+          <w14:ligatures w14:val="none"/>
+        </w:rPr>
+        <w:t>ntro</w:t>
+      </w:r>
+      <w:r>
+        <w:rPr>
+          <w:rFonts w:eastAsia="Times New Roman" w:cs="Times New Roman"/>
+          <w:color w:val="0070C0"/>
+          <w:kern w:val="0"/>
+          <w:lang w:val="en-US" w:eastAsia="sv-SE"/>
+          <w14:ligatures w14:val="none"/>
+        </w:rPr>
+        <w:t>duction</w:t>
+      </w:r>
+      <w:r>
+        <w:rPr>
+          <w:rFonts w:eastAsia="Times New Roman" w:cs="Times New Roman"/>
+          <w:color w:val="0070C0"/>
+          <w:kern w:val="0"/>
+          <w:lang w:val="en-US" w:eastAsia="sv-SE"/>
+          <w14:ligatures w14:val="none"/>
+        </w:rPr>
+        <w:t xml:space="preserve">, </w:t>
+      </w:r>
+      <w:r>
+        <w:rPr>
+          <w:rFonts w:eastAsia="Times New Roman" w:cs="Times New Roman"/>
+          <w:color w:val="0070C0"/>
+          <w:kern w:val="0"/>
+          <w:lang w:val="en-US" w:eastAsia="sv-SE"/>
+          <w14:ligatures w14:val="none"/>
+        </w:rPr>
+        <w:t xml:space="preserve">the </w:t>
+      </w:r>
+      <w:r>
+        <w:rPr>
+          <w:rFonts w:eastAsia="Times New Roman" w:cs="Times New Roman"/>
+          <w:color w:val="0070C0"/>
+          <w:kern w:val="0"/>
+          <w:lang w:val="en-US" w:eastAsia="sv-SE"/>
+          <w14:ligatures w14:val="none"/>
+        </w:rPr>
+        <w:t xml:space="preserve">computational </w:t>
+      </w:r>
+      <w:r>
+        <w:rPr>
+          <w:rFonts w:eastAsia="Times New Roman" w:cs="Times New Roman"/>
+          <w:color w:val="0070C0"/>
+          <w:kern w:val="0"/>
+          <w:lang w:val="en-US" w:eastAsia="sv-SE"/>
+          <w14:ligatures w14:val="none"/>
+        </w:rPr>
+        <w:t>section</w:t>
+      </w:r>
+      <w:r>
+        <w:rPr>
+          <w:rFonts w:eastAsia="Times New Roman" w:cs="Times New Roman"/>
+          <w:color w:val="0070C0"/>
+          <w:kern w:val="0"/>
+          <w:lang w:val="en-US" w:eastAsia="sv-SE"/>
+          <w14:ligatures w14:val="none"/>
+        </w:rPr>
+        <w:t>,</w:t>
+      </w:r>
+      <w:r>
+        <w:rPr>
+          <w:rFonts w:eastAsia="Times New Roman" w:cs="Times New Roman"/>
+          <w:color w:val="0070C0"/>
+          <w:kern w:val="0"/>
+          <w:lang w:val="en-US" w:eastAsia="sv-SE"/>
+          <w14:ligatures w14:val="none"/>
+        </w:rPr>
+        <w:t xml:space="preserve"> as well as the general </w:t>
+      </w:r>
+      <w:commentRangeStart w:id="3"/>
+      <w:r>
+        <w:rPr>
+          <w:rFonts w:eastAsia="Times New Roman" w:cs="Times New Roman"/>
+          <w:color w:val="0070C0"/>
+          <w:kern w:val="0"/>
+          <w:lang w:val="en-US" w:eastAsia="sv-SE"/>
+          <w14:ligatures w14:val="none"/>
+        </w:rPr>
+        <w:t>discussion</w:t>
+      </w:r>
+      <w:commentRangeEnd w:id="3"/>
+      <w:r>
+        <w:rPr>
+          <w:rStyle w:val="Kommentarsreferens"/>
+        </w:rPr>
+        <w:commentReference w:id="3"/>
+      </w:r>
+      <w:r>
+        <w:rPr>
+          <w:rFonts w:eastAsia="Times New Roman" w:cs="Times New Roman"/>
+          <w:color w:val="0070C0"/>
+          <w:kern w:val="0"/>
+          <w:lang w:val="en-US" w:eastAsia="sv-SE"/>
+          <w14:ligatures w14:val="none"/>
+        </w:rPr>
+        <w:t>.</w:t>
+      </w:r>
+    </w:p>
+    <w:p>
+      <w:pPr>
+        <w:spacing w:after="0" w:line="240" w:lineRule="auto"/>
+        <w:rPr>
+          <w:rFonts w:eastAsia="Times New Roman" w:cs="Times New Roman"/>
+          <w:color w:val="000000"/>
+          <w:kern w:val="0"/>
+          <w:lang w:val="en-US" w:eastAsia="sv-SE"/>
+          <w14:ligatures w14:val="none"/>
+        </w:rPr>
+      </w:pPr>
+    </w:p>
+    <w:p>
+      <w:pPr>
+        <w:spacing w:after="0" w:line="240" w:lineRule="auto"/>
+        <w:rPr>
+          <w:rFonts w:eastAsia="Times New Roman" w:cs="Times New Roman"/>
+          <w:color w:val="000000"/>
+          <w:kern w:val="0"/>
+          <w:lang w:val="en-US" w:eastAsia="sv-SE"/>
+          <w14:ligatures w14:val="none"/>
+        </w:rPr>
+      </w:pPr>
+      <w:r>
+        <w:rPr>
+          <w:rFonts w:eastAsia="Times New Roman" w:cs="Times New Roman"/>
+          <w:color w:val="000000"/>
+          <w:kern w:val="0"/>
+          <w:lang w:val="en-US" w:eastAsia="sv-SE"/>
+          <w14:ligatures w14:val="none"/>
+        </w:rPr>
+        <w:t xml:space="preserve">p.1, bottom paragraph: the modeling work of Roy Patterson and colleagues deserves mention here, as an example of early / low-level auditory computations that may be engaged in talker normalization (e.g., Smith DR, Patterson RD, Turner R, Kawahara H, </w:t>
+      </w:r>
+      <w:proofErr w:type="spellStart"/>
+      <w:r>
+        <w:rPr>
+          <w:rFonts w:eastAsia="Times New Roman" w:cs="Times New Roman"/>
+          <w:color w:val="000000"/>
+          <w:kern w:val="0"/>
+          <w:lang w:val="en-US" w:eastAsia="sv-SE"/>
+          <w14:ligatures w14:val="none"/>
+        </w:rPr>
+        <w:t>Irino</w:t>
+      </w:r>
+      <w:proofErr w:type="spellEnd"/>
+      <w:r>
+        <w:rPr>
+          <w:rFonts w:eastAsia="Times New Roman" w:cs="Times New Roman"/>
+          <w:color w:val="000000"/>
+          <w:kern w:val="0"/>
+          <w:lang w:val="en-US" w:eastAsia="sv-SE"/>
+          <w14:ligatures w14:val="none"/>
+        </w:rPr>
+        <w:t xml:space="preserve"> T. The processing and perception of size information in speech sounds. J </w:t>
+      </w:r>
+      <w:proofErr w:type="spellStart"/>
+      <w:r>
+        <w:rPr>
+          <w:rFonts w:eastAsia="Times New Roman" w:cs="Times New Roman"/>
+          <w:color w:val="000000"/>
+          <w:kern w:val="0"/>
+          <w:lang w:val="en-US" w:eastAsia="sv-SE"/>
+          <w14:ligatures w14:val="none"/>
+        </w:rPr>
+        <w:t>Acoust</w:t>
+      </w:r>
+      <w:proofErr w:type="spellEnd"/>
+      <w:r>
+        <w:rPr>
+          <w:rFonts w:eastAsia="Times New Roman" w:cs="Times New Roman"/>
+          <w:color w:val="000000"/>
+          <w:kern w:val="0"/>
+          <w:lang w:val="en-US" w:eastAsia="sv-SE"/>
+          <w14:ligatures w14:val="none"/>
+        </w:rPr>
+        <w:t xml:space="preserve"> Soc Am. 2005 Jan;117(1):305-18. </w:t>
+      </w:r>
+      <w:proofErr w:type="spellStart"/>
+      <w:r>
+        <w:rPr>
+          <w:rFonts w:eastAsia="Times New Roman" w:cs="Times New Roman"/>
+          <w:color w:val="000000"/>
+          <w:kern w:val="0"/>
+          <w:lang w:val="en-US" w:eastAsia="sv-SE"/>
+          <w14:ligatures w14:val="none"/>
+        </w:rPr>
+        <w:t>doi</w:t>
+      </w:r>
+      <w:proofErr w:type="spellEnd"/>
+      <w:r>
+        <w:rPr>
+          <w:rFonts w:eastAsia="Times New Roman" w:cs="Times New Roman"/>
+          <w:color w:val="000000"/>
+          <w:kern w:val="0"/>
+          <w:lang w:val="en-US" w:eastAsia="sv-SE"/>
+          <w14:ligatures w14:val="none"/>
+        </w:rPr>
+        <w:t xml:space="preserve">: 10.1121/1.1828637. PMID: 15704423; PMCID: PMC2346562). </w:t>
+      </w:r>
+    </w:p>
+    <w:p>
+      <w:pPr>
+        <w:spacing w:after="0" w:line="240" w:lineRule="auto"/>
+        <w:rPr>
+          <w:rFonts w:eastAsia="Times New Roman" w:cs="Times New Roman"/>
+          <w:color w:val="000000"/>
+          <w:kern w:val="0"/>
+          <w:lang w:val="en-US" w:eastAsia="sv-SE"/>
+          <w14:ligatures w14:val="none"/>
+        </w:rPr>
+      </w:pPr>
+    </w:p>
+    <w:p>
+      <w:pPr>
+        <w:spacing w:after="0" w:line="240" w:lineRule="auto"/>
+        <w:rPr>
+          <w:rFonts w:eastAsia="Times New Roman" w:cs="Times New Roman"/>
+          <w:color w:val="000000"/>
+          <w:kern w:val="0"/>
+          <w:lang w:val="en-US" w:eastAsia="sv-SE"/>
+          <w14:ligatures w14:val="none"/>
+        </w:rPr>
+      </w:pPr>
+      <w:r>
+        <w:rPr>
+          <w:rFonts w:eastAsia="Times New Roman" w:cs="Times New Roman"/>
+          <w:color w:val="000000"/>
+          <w:kern w:val="0"/>
+          <w:lang w:val="en-US" w:eastAsia="sv-SE"/>
+          <w14:ligatures w14:val="none"/>
+        </w:rPr>
+        <w:t xml:space="preserve">p. 11, line 201: “random guessing”. Could there be an intermediate level between these two alternatives, not entirely random, but only based on incomplete or inaccurate assessment of the acoustic properties? </w:t>
+      </w:r>
+    </w:p>
+    <w:p>
+      <w:pPr>
+        <w:spacing w:after="0" w:line="240" w:lineRule="auto"/>
+        <w:rPr>
+          <w:rFonts w:eastAsia="Times New Roman" w:cs="Times New Roman"/>
+          <w:color w:val="000000"/>
+          <w:kern w:val="0"/>
+          <w:lang w:val="en-US" w:eastAsia="sv-SE"/>
+          <w14:ligatures w14:val="none"/>
+        </w:rPr>
+      </w:pPr>
+    </w:p>
+    <w:p>
+      <w:pPr>
+        <w:spacing w:after="0" w:line="240" w:lineRule="auto"/>
+        <w:rPr>
+          <w:rFonts w:eastAsia="Times New Roman" w:cs="Times New Roman"/>
+          <w:color w:val="000000"/>
+          <w:kern w:val="0"/>
+          <w:lang w:val="en-US" w:eastAsia="sv-SE"/>
+          <w14:ligatures w14:val="none"/>
+        </w:rPr>
+      </w:pPr>
+      <w:r>
+        <w:rPr>
+          <w:rFonts w:eastAsia="Times New Roman" w:cs="Times New Roman"/>
+          <w:color w:val="000000"/>
+          <w:kern w:val="0"/>
+          <w:lang w:val="en-US" w:eastAsia="sv-SE"/>
+          <w14:ligatures w14:val="none"/>
+        </w:rPr>
+        <w:t xml:space="preserve">p. 14, bottom line: Were the parameters taken from Wade et al. 2007 </w:t>
+      </w:r>
+      <w:proofErr w:type="gramStart"/>
+      <w:r>
+        <w:rPr>
+          <w:rFonts w:eastAsia="Times New Roman" w:cs="Times New Roman"/>
+          <w:color w:val="000000"/>
+          <w:kern w:val="0"/>
+          <w:lang w:val="en-US" w:eastAsia="sv-SE"/>
+          <w14:ligatures w14:val="none"/>
+        </w:rPr>
+        <w:t>similar to</w:t>
+      </w:r>
+      <w:proofErr w:type="gramEnd"/>
+      <w:r>
+        <w:rPr>
+          <w:rFonts w:eastAsia="Times New Roman" w:cs="Times New Roman"/>
+          <w:color w:val="000000"/>
+          <w:kern w:val="0"/>
+          <w:lang w:val="en-US" w:eastAsia="sv-SE"/>
+          <w14:ligatures w14:val="none"/>
+        </w:rPr>
+        <w:t xml:space="preserve"> those of the talker in Experiment 1a?</w:t>
+      </w:r>
+    </w:p>
+    <w:p>
+      <w:pPr>
+        <w:spacing w:after="0" w:line="240" w:lineRule="auto"/>
+        <w:rPr>
+          <w:rFonts w:eastAsia="Times New Roman" w:cs="Times New Roman"/>
+          <w:color w:val="0070C0"/>
+          <w:kern w:val="0"/>
+          <w:lang w:val="en-US" w:eastAsia="sv-SE"/>
+          <w14:ligatures w14:val="none"/>
+        </w:rPr>
+      </w:pPr>
+      <w:r>
+        <w:rPr>
+          <w:rFonts w:eastAsia="Times New Roman" w:cs="Times New Roman"/>
+          <w:color w:val="0070C0"/>
+          <w:kern w:val="0"/>
+          <w:lang w:val="en-US" w:eastAsia="sv-SE"/>
+          <w14:ligatures w14:val="none"/>
+        </w:rPr>
+        <w:t xml:space="preserve">These values were </w:t>
+      </w:r>
+      <w:r>
+        <w:rPr>
+          <w:rFonts w:eastAsia="Times New Roman" w:cs="Times New Roman"/>
+          <w:color w:val="0070C0"/>
+          <w:kern w:val="0"/>
+          <w:lang w:val="en-US" w:eastAsia="sv-SE"/>
+          <w14:ligatures w14:val="none"/>
+        </w:rPr>
+        <w:t>extracted</w:t>
+      </w:r>
+      <w:r>
+        <w:rPr>
+          <w:rFonts w:eastAsia="Times New Roman" w:cs="Times New Roman"/>
+          <w:color w:val="0070C0"/>
+          <w:kern w:val="0"/>
+          <w:lang w:val="en-US" w:eastAsia="sv-SE"/>
+          <w14:ligatures w14:val="none"/>
+        </w:rPr>
+        <w:t xml:space="preserve"> from the *had* token used for resynthesis</w:t>
+      </w:r>
+      <w:r>
+        <w:rPr>
+          <w:rFonts w:eastAsia="Times New Roman" w:cs="Times New Roman"/>
+          <w:color w:val="0070C0"/>
+          <w:kern w:val="0"/>
+          <w:lang w:val="en-US" w:eastAsia="sv-SE"/>
+          <w14:ligatures w14:val="none"/>
+        </w:rPr>
+        <w:t xml:space="preserve"> (and thus from the talker in Experiment 1a)</w:t>
+      </w:r>
+      <w:r>
+        <w:rPr>
+          <w:rFonts w:eastAsia="Times New Roman" w:cs="Times New Roman"/>
+          <w:color w:val="0070C0"/>
+          <w:kern w:val="0"/>
+          <w:lang w:val="en-US" w:eastAsia="sv-SE"/>
+          <w14:ligatures w14:val="none"/>
+        </w:rPr>
+        <w:t>, and not taken from Wade et al. 2007. This is now clarified in the text.</w:t>
+      </w:r>
+    </w:p>
+    <w:p>
+      <w:pPr>
+        <w:spacing w:after="0" w:line="240" w:lineRule="auto"/>
+        <w:rPr>
+          <w:rFonts w:eastAsia="Times New Roman" w:cs="Times New Roman"/>
+          <w:color w:val="000000"/>
+          <w:kern w:val="0"/>
+          <w:lang w:val="en-US" w:eastAsia="sv-SE"/>
+          <w14:ligatures w14:val="none"/>
+        </w:rPr>
+      </w:pPr>
+    </w:p>
+    <w:p>
+      <w:pPr>
+        <w:spacing w:after="0" w:line="240" w:lineRule="auto"/>
+        <w:rPr>
+          <w:rFonts w:eastAsia="Times New Roman" w:cs="Times New Roman"/>
+          <w:color w:val="000000"/>
+          <w:kern w:val="0"/>
+          <w:lang w:val="en-US" w:eastAsia="sv-SE"/>
+          <w14:ligatures w14:val="none"/>
+        </w:rPr>
+      </w:pPr>
+      <w:r>
+        <w:rPr>
+          <w:rFonts w:eastAsia="Times New Roman" w:cs="Times New Roman"/>
+          <w:color w:val="000000"/>
+          <w:kern w:val="0"/>
+          <w:lang w:val="en-US" w:eastAsia="sv-SE"/>
+          <w14:ligatures w14:val="none"/>
+        </w:rPr>
+        <w:t>p. 19, lines 337-338: "acoustically similar" may not be the best metric for this comparison; "</w:t>
+      </w:r>
+      <w:r>
+        <w:rPr>
+          <w:rFonts w:eastAsia="Times New Roman" w:cs="Times New Roman"/>
+          <w:color w:val="000000"/>
+          <w:kern w:val="0"/>
+          <w:lang w:val="en-US" w:eastAsia="sv-SE"/>
+          <w14:ligatures w14:val="none"/>
+        </w:rPr>
+        <w:t xml:space="preserve">auditorily similar” is what matters. A difference of 30 Hz in F2 may not be discriminable, while a 30 Hz difference in F1 likely would be (e.g., studies by </w:t>
+      </w:r>
+      <w:proofErr w:type="spellStart"/>
+      <w:r>
+        <w:rPr>
+          <w:rFonts w:eastAsia="Times New Roman" w:cs="Times New Roman"/>
+          <w:color w:val="000000"/>
+          <w:kern w:val="0"/>
+          <w:lang w:val="en-US" w:eastAsia="sv-SE"/>
+          <w14:ligatures w14:val="none"/>
+        </w:rPr>
+        <w:t>Kewley</w:t>
+      </w:r>
+      <w:proofErr w:type="spellEnd"/>
+      <w:r>
+        <w:rPr>
+          <w:rFonts w:eastAsia="Times New Roman" w:cs="Times New Roman"/>
+          <w:color w:val="000000"/>
+          <w:kern w:val="0"/>
+          <w:lang w:val="en-US" w:eastAsia="sv-SE"/>
+          <w14:ligatures w14:val="none"/>
+        </w:rPr>
+        <w:t xml:space="preserve">-Port and colleagues). A quick </w:t>
+      </w:r>
+      <w:commentRangeStart w:id="4"/>
+      <w:r>
+        <w:rPr>
+          <w:rFonts w:eastAsia="Times New Roman" w:cs="Times New Roman"/>
+          <w:color w:val="000000"/>
+          <w:kern w:val="0"/>
+          <w:lang w:val="en-US" w:eastAsia="sv-SE"/>
+          <w14:ligatures w14:val="none"/>
+        </w:rPr>
+        <w:t xml:space="preserve">check </w:t>
+      </w:r>
+      <w:commentRangeEnd w:id="4"/>
+      <w:r>
+        <w:rPr>
+          <w:rStyle w:val="Kommentarsreferens"/>
+        </w:rPr>
+        <w:commentReference w:id="4"/>
+      </w:r>
+      <w:r>
+        <w:rPr>
+          <w:rFonts w:eastAsia="Times New Roman" w:cs="Times New Roman"/>
+          <w:color w:val="000000"/>
+          <w:kern w:val="0"/>
+          <w:lang w:val="en-US" w:eastAsia="sv-SE"/>
+          <w14:ligatures w14:val="none"/>
+        </w:rPr>
+        <w:t xml:space="preserve">might be to make the same comparison in log Hz space. </w:t>
+      </w:r>
+    </w:p>
+    <w:p>
+      <w:pPr>
+        <w:spacing w:after="0" w:line="240" w:lineRule="auto"/>
+        <w:rPr>
+          <w:rFonts w:eastAsia="Times New Roman" w:cs="Times New Roman"/>
+          <w:color w:val="000000"/>
+          <w:kern w:val="0"/>
+          <w:lang w:val="en-US" w:eastAsia="sv-SE"/>
+          <w14:ligatures w14:val="none"/>
+        </w:rPr>
+      </w:pPr>
+    </w:p>
+    <w:p>
+      <w:pPr>
+        <w:spacing w:after="0" w:line="240" w:lineRule="auto"/>
+        <w:rPr>
+          <w:rFonts w:eastAsia="Times New Roman" w:cs="Times New Roman"/>
+          <w:color w:val="000000"/>
+          <w:kern w:val="0"/>
+          <w:lang w:val="en-US" w:eastAsia="sv-SE"/>
+          <w14:ligatures w14:val="none"/>
+        </w:rPr>
+      </w:pPr>
       <w:r>
         <w:rPr>
           <w:rFonts w:eastAsia="Times New Roman" w:cs="Times New Roman"/>
@@ -1020,27 +1757,77 @@
           <w14:ligatures w14:val="none"/>
         </w:rPr>
         <w:lastRenderedPageBreak/>
-        <w:t xml:space="preserve">assumptions involved, together with a more careful matching of the dialects of the speakers and listeners. In addition to that general recommendation, the comments below include minor corrections and </w:t>
-      </w:r>
-      <w:r>
-        <w:rPr>
-          <w:rFonts w:eastAsia="Times New Roman" w:cs="Times New Roman"/>
-          <w:color w:val="000000"/>
-          <w:kern w:val="0"/>
-          <w:lang w:val="en-US" w:eastAsia="sv-SE"/>
-          <w14:ligatures w14:val="none"/>
-        </w:rPr>
-        <w:t xml:space="preserve">clarifications </w:t>
-      </w:r>
-      <w:r>
-        <w:rPr>
-          <w:rFonts w:eastAsia="Times New Roman" w:cs="Times New Roman"/>
-          <w:color w:val="000000"/>
-          <w:kern w:val="0"/>
-          <w:lang w:val="en-US" w:eastAsia="sv-SE"/>
-          <w14:ligatures w14:val="none"/>
-        </w:rPr>
-        <w:t>of the text.</w:t>
+        <w:t>p. 35: “For example, a model can exhibit high correlations with listeners’ responses even when its</w:t>
+      </w:r>
+      <w:r>
+        <w:rPr>
+          <w:rFonts w:eastAsia="Times New Roman" w:cs="Times New Roman"/>
+          <w:color w:val="000000"/>
+          <w:kern w:val="0"/>
+          <w:lang w:val="en-US" w:eastAsia="sv-SE"/>
+          <w14:ligatures w14:val="none"/>
+        </w:rPr>
+        <w:t xml:space="preserve"> predictions are systematically </w:t>
+      </w:r>
+      <w:r>
+        <w:rPr>
+          <w:rFonts w:eastAsia="Times New Roman" w:cs="Times New Roman"/>
+          <w:color w:val="000000"/>
+          <w:kern w:val="0"/>
+          <w:lang w:val="en-US" w:eastAsia="sv-SE"/>
+          <w14:ligatures w14:val="none"/>
+        </w:rPr>
+        <w:t>‘o</w:t>
+      </w:r>
+      <w:r>
+        <w:rPr>
+          <w:rFonts w:eastAsia="Times New Roman" w:cs="Times New Roman"/>
+          <w:color w:val="000000"/>
+          <w:kern w:val="0"/>
+          <w:lang w:val="en-US" w:eastAsia="sv-SE"/>
+          <w14:ligatures w14:val="none"/>
+        </w:rPr>
+        <w:t>ff</w:t>
+      </w:r>
+      <w:r>
+        <w:rPr>
+          <w:rFonts w:eastAsia="Times New Roman" w:cs="Times New Roman"/>
+          <w:color w:val="000000"/>
+          <w:kern w:val="0"/>
+          <w:lang w:val="en-US" w:eastAsia="sv-SE"/>
+          <w14:ligatures w14:val="none"/>
+        </w:rPr>
+        <w:t xml:space="preserve">’.” Can you give an example that might produce this outcome? </w:t>
+      </w:r>
+      <w:r>
+        <w:rPr>
+          <w:rFonts w:eastAsia="Times New Roman" w:cs="Times New Roman"/>
+          <w:color w:val="000000"/>
+          <w:kern w:val="0"/>
+          <w:lang w:val="en-US" w:eastAsia="sv-SE"/>
+          <w14:ligatures w14:val="none"/>
+        </w:rPr>
+        <w:t>Two lines below:</w:t>
+      </w:r>
+      <w:r>
+        <w:rPr>
+          <w:rFonts w:eastAsia="Times New Roman" w:cs="Times New Roman"/>
+          <w:color w:val="000000"/>
+          <w:kern w:val="0"/>
+          <w:lang w:val="en-US" w:eastAsia="sv-SE"/>
+          <w14:ligatures w14:val="none"/>
+        </w:rPr>
+        <w:t xml:space="preserve"> “</w:t>
+      </w:r>
+      <w:r>
+        <w:rPr>
+          <w:rFonts w:eastAsia="Times New Roman" w:cs="Times New Roman"/>
+          <w:color w:val="000000"/>
+          <w:kern w:val="0"/>
+          <w:lang w:val="en-US" w:eastAsia="sv-SE"/>
+          <w14:ligatures w14:val="none"/>
+        </w:rPr>
+        <w:t>sufficiently much”</w:t>
       </w:r>
       <w:r>
         <w:rPr>
@@ -1052,39 +1839,89 @@
         </w:rPr>
         <w:t xml:space="preserve"> </w:t>
       </w:r>
-    </w:p>
-    <w:p>
-      <w:pPr>
-        <w:spacing w:after="0" w:line="240" w:lineRule="auto"/>
-        <w:rPr>
-          <w:rFonts w:eastAsia="Times New Roman" w:cs="Times New Roman"/>
-          <w:color w:val="000000"/>
-          <w:kern w:val="0"/>
-          <w:lang w:val="en-US" w:eastAsia="sv-SE"/>
-          <w14:ligatures w14:val="none"/>
-        </w:rPr>
-      </w:pPr>
-    </w:p>
-    <w:p>
-      <w:pPr>
-        <w:spacing w:after="0" w:line="240" w:lineRule="auto"/>
-        <w:rPr>
-          <w:rFonts w:eastAsia="Times New Roman" w:cs="Times New Roman"/>
-          <w:color w:val="000000"/>
-          <w:kern w:val="0"/>
-          <w:lang w:val="en-US" w:eastAsia="sv-SE"/>
-          <w14:ligatures w14:val="none"/>
-        </w:rPr>
-      </w:pPr>
-      <w:r>
-        <w:rPr>
-          <w:rFonts w:eastAsia="Times New Roman" w:cs="Times New Roman"/>
-          <w:color w:val="000000"/>
-          <w:kern w:val="0"/>
-          <w:lang w:val="en-US" w:eastAsia="sv-SE"/>
-          <w14:ligatures w14:val="none"/>
-        </w:rPr>
-        <w:t>It is assumed throughout that the information extracted from vowels in human perception can be adequately described by the formant pattern. There is a great deal of support for this position. It is not necessary to review this literature in detail, but it might be</w:t>
+      <w:r>
+        <w:rPr>
+          <w:rFonts w:eastAsia="Times New Roman" w:cs="Times New Roman"/>
+          <w:color w:val="000000"/>
+          <w:kern w:val="0"/>
+          <w:lang w:val="en-US" w:eastAsia="sv-SE"/>
+          <w14:ligatures w14:val="none"/>
+        </w:rPr>
+        <w:t xml:space="preserve">- awkward (and vague) phrase. </w:t>
+      </w:r>
+    </w:p>
+    <w:p>
+      <w:pPr>
+        <w:spacing w:after="0" w:line="240" w:lineRule="auto"/>
+        <w:rPr>
+          <w:rFonts w:eastAsia="Times New Roman" w:cs="Times New Roman"/>
+          <w:color w:val="000000"/>
+          <w:kern w:val="0"/>
+          <w:lang w:val="en-US" w:eastAsia="sv-SE"/>
+          <w14:ligatures w14:val="none"/>
+        </w:rPr>
+      </w:pPr>
+    </w:p>
+    <w:p>
+      <w:pPr>
+        <w:spacing w:after="0" w:line="240" w:lineRule="auto"/>
+        <w:rPr>
+          <w:rFonts w:eastAsia="Times New Roman" w:cs="Times New Roman"/>
+          <w:color w:val="000000"/>
+          <w:kern w:val="0"/>
+          <w:lang w:val="en-US" w:eastAsia="sv-SE"/>
+          <w14:ligatures w14:val="none"/>
+        </w:rPr>
+      </w:pPr>
+      <w:r>
+        <w:rPr>
+          <w:rFonts w:eastAsia="Times New Roman" w:cs="Times New Roman"/>
+          <w:color w:val="000000"/>
+          <w:kern w:val="0"/>
+          <w:lang w:val="en-US" w:eastAsia="sv-SE"/>
+          <w14:ligatures w14:val="none"/>
+        </w:rPr>
+        <w:t>p. 41, lines 699-700: “F</w:t>
+      </w:r>
+      <w:r>
+        <w:rPr>
+          <w:rFonts w:eastAsia="Times New Roman" w:cs="Times New Roman"/>
+          <w:color w:val="000000"/>
+          <w:kern w:val="0"/>
+          <w:lang w:val="en-US" w:eastAsia="sv-SE"/>
+          <w14:ligatures w14:val="none"/>
+        </w:rPr>
+        <w:t xml:space="preserve">igure 10 also shows how well accounts fit listeners’ responses for each </w:t>
+      </w:r>
+      <w:r>
+        <w:rPr>
+          <w:rFonts w:eastAsia="Times New Roman" w:cs="Times New Roman"/>
+          <w:color w:val="000000"/>
+          <w:kern w:val="0"/>
+          <w:lang w:val="en-US" w:eastAsia="sv-SE"/>
+          <w14:ligatures w14:val="none"/>
+        </w:rPr>
+        <w:t xml:space="preserve">test stimulus (opaqueness of the black points).” The shading </w:t>
+      </w:r>
+      <w:r>
+        <w:rPr>
+          <w:rFonts w:eastAsia="Times New Roman" w:cs="Times New Roman"/>
+          <w:color w:val="000000"/>
+          <w:kern w:val="0"/>
+          <w:lang w:val="en-US" w:eastAsia="sv-SE"/>
+          <w14:ligatures w14:val="none"/>
+        </w:rPr>
+        <w:t>i</w:t>
+      </w:r>
+      <w:r>
+        <w:rPr>
+          <w:rFonts w:eastAsia="Times New Roman" w:cs="Times New Roman"/>
+          <w:color w:val="000000"/>
+          <w:kern w:val="0"/>
+          <w:lang w:val="en-US" w:eastAsia="sv-SE"/>
+          <w14:ligatures w14:val="none"/>
+        </w:rPr>
+        <w:t>s</w:t>
       </w:r>
       <w:r>
         <w:rPr>
@@ -1096,266 +1933,62 @@
         </w:rPr>
         <w:t xml:space="preserve"> </w:t>
       </w:r>
-      <w:r>
-        <w:rPr>
-          <w:rFonts w:eastAsia="Times New Roman" w:cs="Times New Roman"/>
-          <w:color w:val="000000"/>
-          <w:kern w:val="0"/>
-          <w:lang w:val="en-US" w:eastAsia="sv-SE"/>
-          <w14:ligatures w14:val="none"/>
-        </w:rPr>
-        <w:t xml:space="preserve">important to acknowledge that there are other perspectives that do not assume that listeners rely on formant frequencies (e.g., see Hillenbrand JM, </w:t>
-      </w:r>
-      <w:proofErr w:type="spellStart"/>
-      <w:r>
-        <w:rPr>
-          <w:rFonts w:eastAsia="Times New Roman" w:cs="Times New Roman"/>
-          <w:color w:val="000000"/>
-          <w:kern w:val="0"/>
-          <w:lang w:val="en-US" w:eastAsia="sv-SE"/>
-          <w14:ligatures w14:val="none"/>
-        </w:rPr>
-        <w:t>Houde</w:t>
-      </w:r>
-      <w:proofErr w:type="spellEnd"/>
-      <w:r>
-        <w:rPr>
-          <w:rFonts w:eastAsia="Times New Roman" w:cs="Times New Roman"/>
-          <w:color w:val="000000"/>
-          <w:kern w:val="0"/>
-          <w:lang w:val="en-US" w:eastAsia="sv-SE"/>
-          <w14:ligatures w14:val="none"/>
-        </w:rPr>
-        <w:t xml:space="preserve"> RA, </w:t>
-      </w:r>
-      <w:proofErr w:type="spellStart"/>
-      <w:r>
-        <w:rPr>
-          <w:rFonts w:eastAsia="Times New Roman" w:cs="Times New Roman"/>
-          <w:color w:val="000000"/>
-          <w:kern w:val="0"/>
-          <w:lang w:val="en-US" w:eastAsia="sv-SE"/>
-          <w14:ligatures w14:val="none"/>
-        </w:rPr>
-        <w:t>Gayvert</w:t>
-      </w:r>
-      <w:proofErr w:type="spellEnd"/>
-      <w:r>
-        <w:rPr>
-          <w:rFonts w:eastAsia="Times New Roman" w:cs="Times New Roman"/>
-          <w:color w:val="000000"/>
-          <w:kern w:val="0"/>
-          <w:lang w:val="en-US" w:eastAsia="sv-SE"/>
-          <w14:ligatures w14:val="none"/>
-        </w:rPr>
-        <w:t xml:space="preserve"> RT. Speech perception based on spectral peaks versus spectral shape. J </w:t>
-      </w:r>
-      <w:proofErr w:type="spellStart"/>
-      <w:r>
-        <w:rPr>
-          <w:rFonts w:eastAsia="Times New Roman" w:cs="Times New Roman"/>
-          <w:color w:val="000000"/>
-          <w:kern w:val="0"/>
-          <w:lang w:val="en-US" w:eastAsia="sv-SE"/>
-          <w14:ligatures w14:val="none"/>
-        </w:rPr>
-        <w:t>Acoust</w:t>
-      </w:r>
-      <w:proofErr w:type="spellEnd"/>
-      <w:r>
-        <w:rPr>
-          <w:rFonts w:eastAsia="Times New Roman" w:cs="Times New Roman"/>
-          <w:color w:val="000000"/>
-          <w:kern w:val="0"/>
-          <w:lang w:val="en-US" w:eastAsia="sv-SE"/>
-          <w14:ligatures w14:val="none"/>
-        </w:rPr>
-        <w:t xml:space="preserve"> Soc Am. 2006 Jun;119(6):4041-54. </w:t>
-      </w:r>
-      <w:proofErr w:type="spellStart"/>
-      <w:r>
-        <w:rPr>
-          <w:rFonts w:eastAsia="Times New Roman" w:cs="Times New Roman"/>
-          <w:color w:val="000000"/>
-          <w:kern w:val="0"/>
-          <w:lang w:val="en-US" w:eastAsia="sv-SE"/>
-          <w14:ligatures w14:val="none"/>
-        </w:rPr>
-        <w:t>doi</w:t>
-      </w:r>
-      <w:proofErr w:type="spellEnd"/>
-      <w:r>
-        <w:rPr>
-          <w:rFonts w:eastAsia="Times New Roman" w:cs="Times New Roman"/>
-          <w:color w:val="000000"/>
-          <w:kern w:val="0"/>
-          <w:lang w:val="en-US" w:eastAsia="sv-SE"/>
-          <w14:ligatures w14:val="none"/>
-        </w:rPr>
-        <w:t xml:space="preserve">: 10.1121/1.2188369. PMID: 16838546). It should be noted that the problem of cross-talker variability is not resolved by adopting alternative “whole-spectrum” representations in place of formant frequencies; arguably, the problem is made </w:t>
-      </w:r>
-      <w:r>
-        <w:rPr>
-          <w:rFonts w:eastAsia="Times New Roman" w:cs="Times New Roman"/>
-          <w:color w:val="000000"/>
-          <w:kern w:val="0"/>
-          <w:lang w:val="en-US" w:eastAsia="sv-SE"/>
-          <w14:ligatures w14:val="none"/>
-        </w:rPr>
-        <w:t xml:space="preserve">even more difficult </w:t>
-      </w:r>
-      <w:r>
-        <w:rPr>
-          <w:rFonts w:eastAsia="Times New Roman" w:cs="Times New Roman"/>
-          <w:color w:val="000000"/>
-          <w:kern w:val="0"/>
-          <w:lang w:val="en-US" w:eastAsia="sv-SE"/>
-          <w14:ligatures w14:val="none"/>
-        </w:rPr>
-        <w:t>with spectral representations that do not separate formants from harmonics.</w:t>
-      </w:r>
-    </w:p>
-    <w:p>
-      <w:pPr>
-        <w:spacing w:after="0" w:line="240" w:lineRule="auto"/>
-        <w:rPr>
-          <w:rFonts w:eastAsia="Times New Roman" w:cs="Times New Roman"/>
-          <w:color w:val="0070C0"/>
-          <w:kern w:val="0"/>
-          <w:lang w:val="en-US" w:eastAsia="sv-SE"/>
-          <w14:ligatures w14:val="none"/>
-        </w:rPr>
-      </w:pPr>
-      <w:r>
-        <w:rPr>
-          <w:rFonts w:eastAsia="Times New Roman" w:cs="Times New Roman"/>
-          <w:color w:val="0070C0"/>
-          <w:kern w:val="0"/>
-          <w:lang w:val="en-US" w:eastAsia="sv-SE"/>
-          <w14:ligatures w14:val="none"/>
-        </w:rPr>
-        <w:t>Thanks for this observation. We have now adjustments to this end in the i</w:t>
-      </w:r>
-      <w:r>
-        <w:rPr>
-          <w:rFonts w:eastAsia="Times New Roman" w:cs="Times New Roman"/>
-          <w:color w:val="0070C0"/>
-          <w:kern w:val="0"/>
-          <w:lang w:val="en-US" w:eastAsia="sv-SE"/>
-          <w14:ligatures w14:val="none"/>
-        </w:rPr>
-        <w:t>ntro</w:t>
-      </w:r>
-      <w:r>
-        <w:rPr>
-          <w:rFonts w:eastAsia="Times New Roman" w:cs="Times New Roman"/>
-          <w:color w:val="0070C0"/>
-          <w:kern w:val="0"/>
-          <w:lang w:val="en-US" w:eastAsia="sv-SE"/>
-          <w14:ligatures w14:val="none"/>
-        </w:rPr>
-        <w:t>duction</w:t>
-      </w:r>
-      <w:r>
-        <w:rPr>
-          <w:rFonts w:eastAsia="Times New Roman" w:cs="Times New Roman"/>
-          <w:color w:val="0070C0"/>
-          <w:kern w:val="0"/>
-          <w:lang w:val="en-US" w:eastAsia="sv-SE"/>
-          <w14:ligatures w14:val="none"/>
-        </w:rPr>
-        <w:t xml:space="preserve">, </w:t>
-      </w:r>
-      <w:r>
-        <w:rPr>
-          <w:rFonts w:eastAsia="Times New Roman" w:cs="Times New Roman"/>
-          <w:color w:val="0070C0"/>
-          <w:kern w:val="0"/>
-          <w:lang w:val="en-US" w:eastAsia="sv-SE"/>
-          <w14:ligatures w14:val="none"/>
-        </w:rPr>
-        <w:t xml:space="preserve">the </w:t>
-      </w:r>
-      <w:r>
-        <w:rPr>
-          <w:rFonts w:eastAsia="Times New Roman" w:cs="Times New Roman"/>
-          <w:color w:val="0070C0"/>
-          <w:kern w:val="0"/>
-          <w:lang w:val="en-US" w:eastAsia="sv-SE"/>
-          <w14:ligatures w14:val="none"/>
-        </w:rPr>
-        <w:t xml:space="preserve">computational </w:t>
-      </w:r>
-      <w:r>
-        <w:rPr>
-          <w:rFonts w:eastAsia="Times New Roman" w:cs="Times New Roman"/>
-          <w:color w:val="0070C0"/>
-          <w:kern w:val="0"/>
-          <w:lang w:val="en-US" w:eastAsia="sv-SE"/>
-          <w14:ligatures w14:val="none"/>
-        </w:rPr>
-        <w:t>section</w:t>
-      </w:r>
-      <w:r>
-        <w:rPr>
-          <w:rFonts w:eastAsia="Times New Roman" w:cs="Times New Roman"/>
-          <w:color w:val="0070C0"/>
-          <w:kern w:val="0"/>
-          <w:lang w:val="en-US" w:eastAsia="sv-SE"/>
-          <w14:ligatures w14:val="none"/>
-        </w:rPr>
-        <w:t>,</w:t>
-      </w:r>
-      <w:r>
-        <w:rPr>
-          <w:rFonts w:eastAsia="Times New Roman" w:cs="Times New Roman"/>
-          <w:color w:val="0070C0"/>
-          <w:kern w:val="0"/>
-          <w:lang w:val="en-US" w:eastAsia="sv-SE"/>
-          <w14:ligatures w14:val="none"/>
-        </w:rPr>
-        <w:t xml:space="preserve"> as well as the general </w:t>
-      </w:r>
-      <w:commentRangeStart w:id="3"/>
-      <w:r>
-        <w:rPr>
-          <w:rFonts w:eastAsia="Times New Roman" w:cs="Times New Roman"/>
-          <w:color w:val="0070C0"/>
-          <w:kern w:val="0"/>
-          <w:lang w:val="en-US" w:eastAsia="sv-SE"/>
-          <w14:ligatures w14:val="none"/>
-        </w:rPr>
-        <w:t>discussion</w:t>
-      </w:r>
-      <w:commentRangeEnd w:id="3"/>
-      <w:r>
-        <w:rPr>
-          <w:rStyle w:val="Kommentarsreferens"/>
-        </w:rPr>
-        <w:commentReference w:id="3"/>
-      </w:r>
-      <w:r>
-        <w:rPr>
-          <w:rFonts w:eastAsia="Times New Roman" w:cs="Times New Roman"/>
-          <w:color w:val="0070C0"/>
-          <w:kern w:val="0"/>
-          <w:lang w:val="en-US" w:eastAsia="sv-SE"/>
-          <w14:ligatures w14:val="none"/>
-        </w:rPr>
-        <w:t>.</w:t>
-      </w:r>
-    </w:p>
-    <w:p>
-      <w:pPr>
-        <w:spacing w:after="0" w:line="240" w:lineRule="auto"/>
-        <w:rPr>
-          <w:rFonts w:eastAsia="Times New Roman" w:cs="Times New Roman"/>
-          <w:color w:val="000000"/>
-          <w:kern w:val="0"/>
-          <w:lang w:val="en-US" w:eastAsia="sv-SE"/>
-          <w14:ligatures w14:val="none"/>
-        </w:rPr>
-      </w:pPr>
+      <w:proofErr w:type="gramStart"/>
+      <w:r>
+        <w:rPr>
+          <w:rFonts w:eastAsia="Times New Roman" w:cs="Times New Roman"/>
+          <w:color w:val="000000"/>
+          <w:kern w:val="0"/>
+          <w:lang w:val="en-US" w:eastAsia="sv-SE"/>
+          <w14:ligatures w14:val="none"/>
+        </w:rPr>
+        <w:t>actually rather</w:t>
+      </w:r>
+      <w:proofErr w:type="gramEnd"/>
+      <w:r>
+        <w:rPr>
+          <w:rFonts w:eastAsia="Times New Roman" w:cs="Times New Roman"/>
+          <w:color w:val="000000"/>
+          <w:kern w:val="0"/>
+          <w:lang w:val="en-US" w:eastAsia="sv-SE"/>
+          <w14:ligatures w14:val="none"/>
+        </w:rPr>
+        <w:t xml:space="preserve"> hard to see in the figure.</w:t>
+      </w:r>
+    </w:p>
+    <w:p>
+      <w:pPr>
+        <w:spacing w:after="0" w:line="240" w:lineRule="auto"/>
+        <w:rPr>
+          <w:rFonts w:eastAsia="Times New Roman" w:cs="Times New Roman"/>
+          <w:color w:val="000000"/>
+          <w:kern w:val="0"/>
+          <w:lang w:val="en-US" w:eastAsia="sv-SE"/>
+          <w14:ligatures w14:val="none"/>
+        </w:rPr>
+      </w:pPr>
+    </w:p>
+    <w:p>
+      <w:pPr>
+        <w:spacing w:after="0" w:line="240" w:lineRule="auto"/>
+        <w:rPr>
+          <w:rFonts w:eastAsia="Times New Roman" w:cs="Times New Roman"/>
+          <w:color w:val="000000"/>
+          <w:kern w:val="0"/>
+          <w:lang w:val="en-US" w:eastAsia="sv-SE"/>
+          <w14:ligatures w14:val="none"/>
+        </w:rPr>
+      </w:pPr>
+      <w:r>
+        <w:rPr>
+          <w:rFonts w:eastAsia="Times New Roman" w:cs="Times New Roman"/>
+          <w:color w:val="0070C0"/>
+          <w:kern w:val="0"/>
+          <w:lang w:val="en-US" w:eastAsia="sv-SE"/>
+          <w14:ligatures w14:val="none"/>
+        </w:rPr>
+        <w:t>Thanks for catching these issues. We followed all these suggestions:</w:t>
+      </w:r>
     </w:p>
     <w:p>
       <w:pPr>
@@ -1440,41 +2073,7 @@
           <w:lang w:val="en-US" w:eastAsia="sv-SE"/>
           <w14:ligatures w14:val="none"/>
         </w:rPr>
-        <w:t xml:space="preserve">introduced together, showing how they contrast (e.g., as in Nearey 1989). </w:t>
-      </w:r>
-    </w:p>
-    <w:p>
-      <w:pPr>
-        <w:spacing w:after="0" w:line="240" w:lineRule="auto"/>
-        <w:rPr>
-          <w:rFonts w:eastAsia="Times New Roman" w:cs="Times New Roman"/>
-          <w:color w:val="000000"/>
-          <w:kern w:val="0"/>
-          <w:lang w:val="en-US" w:eastAsia="sv-SE"/>
-          <w14:ligatures w14:val="none"/>
-        </w:rPr>
-      </w:pPr>
-    </w:p>
-    <w:p>
-      <w:pPr>
-        <w:spacing w:after="0" w:line="240" w:lineRule="auto"/>
-        <w:rPr>
-          <w:rFonts w:eastAsia="Times New Roman" w:cs="Times New Roman"/>
-          <w:color w:val="000000"/>
-          <w:kern w:val="0"/>
-          <w:lang w:val="en-US" w:eastAsia="sv-SE"/>
-          <w14:ligatures w14:val="none"/>
-        </w:rPr>
-      </w:pPr>
-      <w:r>
-        <w:rPr>
-          <w:rFonts w:eastAsia="Times New Roman" w:cs="Times New Roman"/>
-          <w:color w:val="000000"/>
-          <w:kern w:val="0"/>
-          <w:lang w:val="en-US" w:eastAsia="sv-SE"/>
-          <w14:ligatures w14:val="none"/>
-        </w:rPr>
-        <w:t xml:space="preserve">p.1, bottom paragraph: the modeling work of Roy Patterson and colleagues deserves mention here, as an example of early / low-level auditory computations that may be engaged in talker normalization (e.g., Smith DR, Patterson RD, Turner R, Kawahara H, </w:t>
+        <w:t xml:space="preserve">introduced together, showing how they contrast (e.g., as in </w:t>
       </w:r>
       <w:proofErr w:type="spellStart"/>
       <w:r>
@@ -1485,7 +2084,7 @@
           <w:lang w:val="en-US" w:eastAsia="sv-SE"/>
           <w14:ligatures w14:val="none"/>
         </w:rPr>
-        <w:t>Irino</w:t>
+        <w:t>Nearey</w:t>
       </w:r>
       <w:proofErr w:type="spellEnd"/>
       <w:r>
@@ -1496,64 +2095,30 @@
           <w:lang w:val="en-US" w:eastAsia="sv-SE"/>
           <w14:ligatures w14:val="none"/>
         </w:rPr>
-        <w:t xml:space="preserve"> T. The processing and perception of size information in speech sounds. J </w:t>
-      </w:r>
-      <w:proofErr w:type="spellStart"/>
-      <w:r>
-        <w:rPr>
-          <w:rFonts w:eastAsia="Times New Roman" w:cs="Times New Roman"/>
-          <w:color w:val="000000"/>
-          <w:kern w:val="0"/>
-          <w:lang w:val="en-US" w:eastAsia="sv-SE"/>
-          <w14:ligatures w14:val="none"/>
-        </w:rPr>
-        <w:t>Acoust</w:t>
-      </w:r>
-      <w:proofErr w:type="spellEnd"/>
-      <w:r>
-        <w:rPr>
-          <w:rFonts w:eastAsia="Times New Roman" w:cs="Times New Roman"/>
-          <w:color w:val="000000"/>
-          <w:kern w:val="0"/>
-          <w:lang w:val="en-US" w:eastAsia="sv-SE"/>
-          <w14:ligatures w14:val="none"/>
-        </w:rPr>
-        <w:t xml:space="preserve"> Soc Am. 2005 Jan;117(1):305-18. </w:t>
-      </w:r>
-      <w:proofErr w:type="spellStart"/>
-      <w:r>
-        <w:rPr>
-          <w:rFonts w:eastAsia="Times New Roman" w:cs="Times New Roman"/>
-          <w:color w:val="000000"/>
-          <w:kern w:val="0"/>
-          <w:lang w:val="en-US" w:eastAsia="sv-SE"/>
-          <w14:ligatures w14:val="none"/>
-        </w:rPr>
-        <w:t>doi</w:t>
-      </w:r>
-      <w:proofErr w:type="spellEnd"/>
-      <w:r>
-        <w:rPr>
-          <w:rFonts w:eastAsia="Times New Roman" w:cs="Times New Roman"/>
-          <w:color w:val="000000"/>
-          <w:kern w:val="0"/>
-          <w:lang w:val="en-US" w:eastAsia="sv-SE"/>
-          <w14:ligatures w14:val="none"/>
-        </w:rPr>
-        <w:t xml:space="preserve">: 10.1121/1.1828637. PMID: 15704423; PMCID: PMC2346562). </w:t>
-      </w:r>
-    </w:p>
-    <w:p>
-      <w:pPr>
-        <w:spacing w:after="0" w:line="240" w:lineRule="auto"/>
-        <w:rPr>
-          <w:rFonts w:eastAsia="Times New Roman" w:cs="Times New Roman"/>
-          <w:color w:val="000000"/>
-          <w:kern w:val="0"/>
-          <w:lang w:val="en-US" w:eastAsia="sv-SE"/>
-          <w14:ligatures w14:val="none"/>
-        </w:rPr>
-      </w:pPr>
+        <w:t xml:space="preserve"> 1989). </w:t>
+      </w:r>
+    </w:p>
+    <w:p>
+      <w:pPr>
+        <w:spacing w:after="0" w:line="240" w:lineRule="auto"/>
+        <w:rPr>
+          <w:rFonts w:eastAsia="Times New Roman" w:cs="Times New Roman"/>
+          <w:color w:val="000000"/>
+          <w:kern w:val="0"/>
+          <w:lang w:val="en-US" w:eastAsia="sv-SE"/>
+          <w14:ligatures w14:val="none"/>
+        </w:rPr>
+      </w:pPr>
+      <w:r>
+        <w:rPr>
+          <w:rFonts w:eastAsia="Times New Roman" w:cs="Times New Roman"/>
+          <w:color w:val="000000"/>
+          <w:kern w:val="0"/>
+          <w:lang w:val="en-US" w:eastAsia="sv-SE"/>
+          <w14:ligatures w14:val="none"/>
+        </w:rPr>
+        <w:t xml:space="preserve">p. 1, line 17: Perhaps “suboptimal” might be a better wording than “inadequate”. </w:t>
+      </w:r>
     </w:p>
     <w:p>
       <w:pPr>
@@ -1680,204 +2245,127 @@
           <w:lang w:val="en-US" w:eastAsia="sv-SE"/>
           <w14:ligatures w14:val="none"/>
         </w:rPr>
-        <w:t xml:space="preserve"> the conclusions reached in the Results section, top paragraph of p. 39. </w:t>
-      </w:r>
-    </w:p>
-    <w:p>
-      <w:pPr>
-        <w:spacing w:after="0" w:line="240" w:lineRule="auto"/>
-        <w:rPr>
-          <w:rFonts w:eastAsia="Times New Roman" w:cs="Times New Roman"/>
-          <w:color w:val="000000"/>
-          <w:kern w:val="0"/>
-          <w:lang w:val="en-US" w:eastAsia="sv-SE"/>
-          <w14:ligatures w14:val="none"/>
-        </w:rPr>
-      </w:pPr>
-    </w:p>
-    <w:p>
-      <w:pPr>
-        <w:spacing w:after="0" w:line="240" w:lineRule="auto"/>
-        <w:rPr>
-          <w:rFonts w:eastAsia="Times New Roman" w:cs="Times New Roman"/>
-          <w:color w:val="000000"/>
-          <w:kern w:val="0"/>
-          <w:lang w:val="en-US" w:eastAsia="sv-SE"/>
-          <w14:ligatures w14:val="none"/>
-        </w:rPr>
-      </w:pPr>
-      <w:r>
-        <w:rPr>
-          <w:rFonts w:eastAsia="Times New Roman" w:cs="Times New Roman"/>
-          <w:color w:val="000000"/>
-          <w:kern w:val="0"/>
-          <w:lang w:val="en-US" w:eastAsia="sv-SE"/>
-          <w14:ligatures w14:val="none"/>
-        </w:rPr>
-        <w:t xml:space="preserve">p. 11, line 201: “random guessing”. Could there be an intermediate level between these two alternatives, not entirely random, but only based on incomplete or inaccurate assessment of the acoustic properties? </w:t>
-      </w:r>
-    </w:p>
-    <w:p>
-      <w:pPr>
-        <w:spacing w:after="0" w:line="240" w:lineRule="auto"/>
-        <w:rPr>
-          <w:rFonts w:eastAsia="Times New Roman" w:cs="Times New Roman"/>
-          <w:color w:val="000000"/>
-          <w:kern w:val="0"/>
-          <w:lang w:val="en-US" w:eastAsia="sv-SE"/>
-          <w14:ligatures w14:val="none"/>
-        </w:rPr>
-      </w:pPr>
-    </w:p>
-    <w:p>
-      <w:pPr>
-        <w:spacing w:after="0" w:line="240" w:lineRule="auto"/>
-        <w:rPr>
-          <w:rFonts w:eastAsia="Times New Roman" w:cs="Times New Roman"/>
-          <w:color w:val="000000"/>
-          <w:kern w:val="0"/>
-          <w:lang w:val="en-US" w:eastAsia="sv-SE"/>
-          <w14:ligatures w14:val="none"/>
-        </w:rPr>
-      </w:pPr>
-      <w:r>
-        <w:rPr>
-          <w:rFonts w:eastAsia="Times New Roman" w:cs="Times New Roman"/>
-          <w:color w:val="000000"/>
-          <w:kern w:val="0"/>
-          <w:lang w:val="en-US" w:eastAsia="sv-SE"/>
-          <w14:ligatures w14:val="none"/>
-        </w:rPr>
-        <w:t xml:space="preserve">p. 14, bottom line: Were the parameters taken from Wade et al. 2007 </w:t>
-      </w:r>
-      <w:proofErr w:type="gramStart"/>
-      <w:r>
-        <w:rPr>
-          <w:rFonts w:eastAsia="Times New Roman" w:cs="Times New Roman"/>
-          <w:color w:val="000000"/>
-          <w:kern w:val="0"/>
-          <w:lang w:val="en-US" w:eastAsia="sv-SE"/>
-          <w14:ligatures w14:val="none"/>
-        </w:rPr>
-        <w:t>similar to</w:t>
-      </w:r>
-      <w:proofErr w:type="gramEnd"/>
-      <w:r>
-        <w:rPr>
-          <w:rFonts w:eastAsia="Times New Roman" w:cs="Times New Roman"/>
-          <w:color w:val="000000"/>
-          <w:kern w:val="0"/>
-          <w:lang w:val="en-US" w:eastAsia="sv-SE"/>
-          <w14:ligatures w14:val="none"/>
-        </w:rPr>
-        <w:t xml:space="preserve"> those of the talker in Experiment 1a?</w:t>
-      </w:r>
-    </w:p>
-    <w:p>
-      <w:pPr>
-        <w:spacing w:after="0" w:line="240" w:lineRule="auto"/>
-        <w:rPr>
-          <w:rFonts w:eastAsia="Times New Roman" w:cs="Times New Roman"/>
-          <w:color w:val="0070C0"/>
-          <w:kern w:val="0"/>
-          <w:lang w:val="en-US" w:eastAsia="sv-SE"/>
-          <w14:ligatures w14:val="none"/>
-        </w:rPr>
-      </w:pPr>
-      <w:r>
-        <w:rPr>
-          <w:rFonts w:eastAsia="Times New Roman" w:cs="Times New Roman"/>
-          <w:color w:val="0070C0"/>
-          <w:kern w:val="0"/>
-          <w:lang w:val="en-US" w:eastAsia="sv-SE"/>
-          <w14:ligatures w14:val="none"/>
-        </w:rPr>
-        <w:lastRenderedPageBreak/>
-        <w:t xml:space="preserve">These values were </w:t>
-      </w:r>
-      <w:r>
-        <w:rPr>
-          <w:rFonts w:eastAsia="Times New Roman" w:cs="Times New Roman"/>
-          <w:color w:val="0070C0"/>
-          <w:kern w:val="0"/>
-          <w:lang w:val="en-US" w:eastAsia="sv-SE"/>
-          <w14:ligatures w14:val="none"/>
-        </w:rPr>
-        <w:t>extracted</w:t>
-      </w:r>
-      <w:r>
-        <w:rPr>
-          <w:rFonts w:eastAsia="Times New Roman" w:cs="Times New Roman"/>
-          <w:color w:val="0070C0"/>
-          <w:kern w:val="0"/>
-          <w:lang w:val="en-US" w:eastAsia="sv-SE"/>
-          <w14:ligatures w14:val="none"/>
-        </w:rPr>
-        <w:t xml:space="preserve"> from the *had* token used for resynthesis</w:t>
-      </w:r>
-      <w:r>
-        <w:rPr>
-          <w:rFonts w:eastAsia="Times New Roman" w:cs="Times New Roman"/>
-          <w:color w:val="0070C0"/>
-          <w:kern w:val="0"/>
-          <w:lang w:val="en-US" w:eastAsia="sv-SE"/>
-          <w14:ligatures w14:val="none"/>
-        </w:rPr>
-        <w:t xml:space="preserve"> (and thus from the talker in Experiment 1a)</w:t>
-      </w:r>
-      <w:r>
-        <w:rPr>
-          <w:rFonts w:eastAsia="Times New Roman" w:cs="Times New Roman"/>
-          <w:color w:val="0070C0"/>
-          <w:kern w:val="0"/>
-          <w:lang w:val="en-US" w:eastAsia="sv-SE"/>
-          <w14:ligatures w14:val="none"/>
-        </w:rPr>
-        <w:t>, and not taken from Wade et al. 2007. This is now clarified in the text.</w:t>
-      </w:r>
-    </w:p>
-    <w:p>
-      <w:pPr>
-        <w:spacing w:after="0" w:line="240" w:lineRule="auto"/>
-        <w:rPr>
-          <w:rFonts w:eastAsia="Times New Roman" w:cs="Times New Roman"/>
-          <w:color w:val="000000"/>
-          <w:kern w:val="0"/>
-          <w:lang w:val="en-US" w:eastAsia="sv-SE"/>
-          <w14:ligatures w14:val="none"/>
-        </w:rPr>
-      </w:pPr>
-    </w:p>
-    <w:p>
-      <w:pPr>
-        <w:spacing w:after="0" w:line="240" w:lineRule="auto"/>
-        <w:rPr>
-          <w:rFonts w:eastAsia="Times New Roman" w:cs="Times New Roman"/>
-          <w:color w:val="000000"/>
-          <w:kern w:val="0"/>
-          <w:lang w:val="en-US" w:eastAsia="sv-SE"/>
-          <w14:ligatures w14:val="none"/>
-        </w:rPr>
-      </w:pPr>
-      <w:r>
-        <w:rPr>
-          <w:rFonts w:eastAsia="Times New Roman" w:cs="Times New Roman"/>
-          <w:color w:val="000000"/>
-          <w:kern w:val="0"/>
-          <w:lang w:val="en-US" w:eastAsia="sv-SE"/>
-          <w14:ligatures w14:val="none"/>
-        </w:rPr>
-        <w:t>p. 19, lines 337-338: "acoustically similar" may not be the best metric for this comparison; "</w:t>
-      </w:r>
-      <w:r>
-        <w:rPr>
-          <w:rFonts w:eastAsia="Times New Roman" w:cs="Times New Roman"/>
-          <w:color w:val="000000"/>
-          <w:kern w:val="0"/>
-          <w:lang w:val="en-US" w:eastAsia="sv-SE"/>
-          <w14:ligatures w14:val="none"/>
-        </w:rPr>
-        <w:t xml:space="preserve">auditorily similar” is what matters. A difference of 30 Hz in F2 may not be discriminable, while a 30 Hz difference in F1 likely would be (e.g., studies by </w:t>
+        <w:t xml:space="preserve"> the conclusions reached in the Results section, top paragraph of p. </w:t>
+      </w:r>
+      <w:commentRangeStart w:id="5"/>
+      <w:r>
+        <w:rPr>
+          <w:rFonts w:eastAsia="Times New Roman" w:cs="Times New Roman"/>
+          <w:color w:val="000000"/>
+          <w:kern w:val="0"/>
+          <w:lang w:val="en-US" w:eastAsia="sv-SE"/>
+          <w14:ligatures w14:val="none"/>
+        </w:rPr>
+        <w:t>39</w:t>
+      </w:r>
+      <w:commentRangeEnd w:id="5"/>
+      <w:r>
+        <w:rPr>
+          <w:rStyle w:val="Kommentarsreferens"/>
+        </w:rPr>
+        <w:commentReference w:id="5"/>
+      </w:r>
+      <w:r>
+        <w:rPr>
+          <w:rFonts w:eastAsia="Times New Roman" w:cs="Times New Roman"/>
+          <w:color w:val="000000"/>
+          <w:kern w:val="0"/>
+          <w:lang w:val="en-US" w:eastAsia="sv-SE"/>
+          <w14:ligatures w14:val="none"/>
+        </w:rPr>
+        <w:t xml:space="preserve">. </w:t>
+      </w:r>
+    </w:p>
+    <w:p>
+      <w:pPr>
+        <w:spacing w:after="0" w:line="240" w:lineRule="auto"/>
+        <w:rPr>
+          <w:rFonts w:eastAsia="Times New Roman" w:cs="Times New Roman"/>
+          <w:color w:val="000000"/>
+          <w:kern w:val="0"/>
+          <w:lang w:val="en-US" w:eastAsia="sv-SE"/>
+          <w14:ligatures w14:val="none"/>
+        </w:rPr>
+      </w:pPr>
+      <w:r>
+        <w:rPr>
+          <w:rFonts w:eastAsia="Times New Roman" w:cs="Times New Roman"/>
+          <w:color w:val="000000"/>
+          <w:kern w:val="0"/>
+          <w:lang w:val="en-US" w:eastAsia="sv-SE"/>
+          <w14:ligatures w14:val="none"/>
+        </w:rPr>
+        <w:t>p</w:t>
+      </w:r>
+      <w:r>
+        <w:rPr>
+          <w:rFonts w:eastAsia="Times New Roman" w:cs="Times New Roman"/>
+          <w:color w:val="000000"/>
+          <w:kern w:val="0"/>
+          <w:lang w:val="en-US" w:eastAsia="sv-SE"/>
+          <w14:ligatures w14:val="none"/>
+        </w:rPr>
+        <w:t xml:space="preserve">. 3, lines 79-81: “While such intrinsic accounts arguably entail more computational complexity than static transformations …” Confusing sentence – </w:t>
+      </w:r>
+      <w:commentRangeStart w:id="6"/>
+      <w:r>
+        <w:rPr>
+          <w:rFonts w:eastAsia="Times New Roman" w:cs="Times New Roman"/>
+          <w:color w:val="000000"/>
+          <w:kern w:val="0"/>
+          <w:lang w:val="en-US" w:eastAsia="sv-SE"/>
+          <w14:ligatures w14:val="none"/>
+        </w:rPr>
+        <w:t xml:space="preserve">what does “static” </w:t>
+      </w:r>
+      <w:commentRangeEnd w:id="6"/>
+      <w:r>
+        <w:rPr>
+          <w:rStyle w:val="Kommentarsreferens"/>
+        </w:rPr>
+        <w:commentReference w:id="6"/>
+      </w:r>
+      <w:r>
+        <w:rPr>
+          <w:rFonts w:eastAsia="Times New Roman" w:cs="Times New Roman"/>
+          <w:color w:val="000000"/>
+          <w:kern w:val="0"/>
+          <w:lang w:val="en-US" w:eastAsia="sv-SE"/>
+          <w14:ligatures w14:val="none"/>
+        </w:rPr>
+        <w:t xml:space="preserve">mean here? This needs </w:t>
+      </w:r>
+      <w:r>
+        <w:rPr>
+          <w:rFonts w:eastAsia="Times New Roman" w:cs="Times New Roman"/>
+          <w:color w:val="000000"/>
+          <w:kern w:val="0"/>
+          <w:lang w:val="en-US" w:eastAsia="sv-SE"/>
+          <w14:ligatures w14:val="none"/>
+        </w:rPr>
+        <w:t>clarification.</w:t>
+      </w:r>
+    </w:p>
+    <w:p>
+      <w:pPr>
+        <w:spacing w:after="0" w:line="240" w:lineRule="auto"/>
+        <w:rPr>
+          <w:rFonts w:eastAsia="Times New Roman" w:cs="Times New Roman"/>
+          <w:color w:val="000000"/>
+          <w:kern w:val="0"/>
+          <w:lang w:val="en-US" w:eastAsia="sv-SE"/>
+          <w14:ligatures w14:val="none"/>
+        </w:rPr>
+      </w:pPr>
+      <w:r>
+        <w:rPr>
+          <w:rFonts w:eastAsia="Times New Roman" w:cs="Times New Roman"/>
+          <w:color w:val="000000"/>
+          <w:kern w:val="0"/>
+          <w:lang w:val="en-US" w:eastAsia="sv-SE"/>
+          <w14:ligatures w14:val="none"/>
+        </w:rPr>
+        <w:t xml:space="preserve">p. 6, bottom line: “all 8 monophthongs of US English”. The phrase “all 8” is potentially misleading. First, the set of US English monophthongs frequently includes /e/ and /o/, which generally exhibit substantial formant movement over their time course (vowel inherent spectral change, or </w:t>
       </w:r>
       <w:proofErr w:type="spellStart"/>
       <w:r>
@@ -1888,7 +2376,7 @@
           <w:lang w:val="en-US" w:eastAsia="sv-SE"/>
           <w14:ligatures w14:val="none"/>
         </w:rPr>
-        <w:t>Kewley</w:t>
+        <w:t>VISC</w:t>
       </w:r>
       <w:proofErr w:type="spellEnd"/>
       <w:r>
@@ -1899,413 +2387,7 @@
           <w:lang w:val="en-US" w:eastAsia="sv-SE"/>
           <w14:ligatures w14:val="none"/>
         </w:rPr>
-        <w:t xml:space="preserve">-Port and colleagues). A quick </w:t>
-      </w:r>
-      <w:commentRangeStart w:id="4"/>
-      <w:r>
-        <w:rPr>
-          <w:rFonts w:eastAsia="Times New Roman" w:cs="Times New Roman"/>
-          <w:color w:val="000000"/>
-          <w:kern w:val="0"/>
-          <w:lang w:val="en-US" w:eastAsia="sv-SE"/>
-          <w14:ligatures w14:val="none"/>
-        </w:rPr>
-        <w:t xml:space="preserve">check </w:t>
-      </w:r>
-      <w:commentRangeEnd w:id="4"/>
-      <w:r>
-        <w:rPr>
-          <w:rStyle w:val="Kommentarsreferens"/>
-        </w:rPr>
-        <w:commentReference w:id="4"/>
-      </w:r>
-      <w:r>
-        <w:rPr>
-          <w:rFonts w:eastAsia="Times New Roman" w:cs="Times New Roman"/>
-          <w:color w:val="000000"/>
-          <w:kern w:val="0"/>
-          <w:lang w:val="en-US" w:eastAsia="sv-SE"/>
-          <w14:ligatures w14:val="none"/>
-        </w:rPr>
-        <w:t xml:space="preserve">might be to make the same comparison in log Hz space. </w:t>
-      </w:r>
-    </w:p>
-    <w:p>
-      <w:pPr>
-        <w:spacing w:after="0" w:line="240" w:lineRule="auto"/>
-        <w:rPr>
-          <w:rFonts w:eastAsia="Times New Roman" w:cs="Times New Roman"/>
-          <w:color w:val="000000"/>
-          <w:kern w:val="0"/>
-          <w:lang w:val="en-US" w:eastAsia="sv-SE"/>
-          <w14:ligatures w14:val="none"/>
-        </w:rPr>
-      </w:pPr>
-    </w:p>
-    <w:p>
-      <w:pPr>
-        <w:spacing w:after="0" w:line="240" w:lineRule="auto"/>
-        <w:rPr>
-          <w:rFonts w:eastAsia="Times New Roman" w:cs="Times New Roman"/>
-          <w:color w:val="000000"/>
-          <w:kern w:val="0"/>
-          <w:lang w:val="en-US" w:eastAsia="sv-SE"/>
-          <w14:ligatures w14:val="none"/>
-        </w:rPr>
-      </w:pPr>
-      <w:r>
-        <w:rPr>
-          <w:rFonts w:eastAsia="Times New Roman" w:cs="Times New Roman"/>
-          <w:color w:val="000000"/>
-          <w:kern w:val="0"/>
-          <w:lang w:val="en-US" w:eastAsia="sv-SE"/>
-          <w14:ligatures w14:val="none"/>
-        </w:rPr>
-        <w:t>p. 35: “For example, a model can exhibit high correlations with listeners’ responses even when its</w:t>
-      </w:r>
-      <w:r>
-        <w:rPr>
-          <w:rFonts w:eastAsia="Times New Roman" w:cs="Times New Roman"/>
-          <w:color w:val="000000"/>
-          <w:kern w:val="0"/>
-          <w:lang w:val="en-US" w:eastAsia="sv-SE"/>
-          <w14:ligatures w14:val="none"/>
-        </w:rPr>
-        <w:t xml:space="preserve"> predictions are systematically </w:t>
-      </w:r>
-      <w:r>
-        <w:rPr>
-          <w:rFonts w:eastAsia="Times New Roman" w:cs="Times New Roman"/>
-          <w:color w:val="000000"/>
-          <w:kern w:val="0"/>
-          <w:lang w:val="en-US" w:eastAsia="sv-SE"/>
-          <w14:ligatures w14:val="none"/>
-        </w:rPr>
-        <w:t>‘o</w:t>
-      </w:r>
-      <w:r>
-        <w:rPr>
-          <w:rFonts w:eastAsia="Times New Roman" w:cs="Times New Roman"/>
-          <w:color w:val="000000"/>
-          <w:kern w:val="0"/>
-          <w:lang w:val="en-US" w:eastAsia="sv-SE"/>
-          <w14:ligatures w14:val="none"/>
-        </w:rPr>
-        <w:t>ff</w:t>
-      </w:r>
-      <w:r>
-        <w:rPr>
-          <w:rFonts w:eastAsia="Times New Roman" w:cs="Times New Roman"/>
-          <w:color w:val="000000"/>
-          <w:kern w:val="0"/>
-          <w:lang w:val="en-US" w:eastAsia="sv-SE"/>
-          <w14:ligatures w14:val="none"/>
-        </w:rPr>
-        <w:t xml:space="preserve">’.” Can you give an example that might produce this outcome? </w:t>
-      </w:r>
-      <w:r>
-        <w:rPr>
-          <w:rFonts w:eastAsia="Times New Roman" w:cs="Times New Roman"/>
-          <w:color w:val="000000"/>
-          <w:kern w:val="0"/>
-          <w:lang w:val="en-US" w:eastAsia="sv-SE"/>
-          <w14:ligatures w14:val="none"/>
-        </w:rPr>
-        <w:t>Two lines below:</w:t>
-      </w:r>
-      <w:r>
-        <w:rPr>
-          <w:rFonts w:eastAsia="Times New Roman" w:cs="Times New Roman"/>
-          <w:color w:val="000000"/>
-          <w:kern w:val="0"/>
-          <w:lang w:val="en-US" w:eastAsia="sv-SE"/>
-          <w14:ligatures w14:val="none"/>
-        </w:rPr>
-        <w:t xml:space="preserve"> “</w:t>
-      </w:r>
-      <w:r>
-        <w:rPr>
-          <w:rFonts w:eastAsia="Times New Roman" w:cs="Times New Roman"/>
-          <w:color w:val="000000"/>
-          <w:kern w:val="0"/>
-          <w:lang w:val="en-US" w:eastAsia="sv-SE"/>
-          <w14:ligatures w14:val="none"/>
-        </w:rPr>
-        <w:t>sufficiently much”</w:t>
-      </w:r>
-      <w:r>
-        <w:rPr>
-          <w:rFonts w:eastAsia="Times New Roman" w:cs="Times New Roman"/>
-          <w:color w:val="000000"/>
-          <w:kern w:val="0"/>
-          <w:lang w:val="en-US" w:eastAsia="sv-SE"/>
-          <w14:ligatures w14:val="none"/>
-        </w:rPr>
-        <w:t xml:space="preserve"> </w:t>
-      </w:r>
-      <w:r>
-        <w:rPr>
-          <w:rFonts w:eastAsia="Times New Roman" w:cs="Times New Roman"/>
-          <w:color w:val="000000"/>
-          <w:kern w:val="0"/>
-          <w:lang w:val="en-US" w:eastAsia="sv-SE"/>
-          <w14:ligatures w14:val="none"/>
-        </w:rPr>
-        <w:t xml:space="preserve">- awkward (and vague) phrase. </w:t>
-      </w:r>
-    </w:p>
-    <w:p>
-      <w:pPr>
-        <w:spacing w:after="0" w:line="240" w:lineRule="auto"/>
-        <w:rPr>
-          <w:rFonts w:eastAsia="Times New Roman" w:cs="Times New Roman"/>
-          <w:color w:val="000000"/>
-          <w:kern w:val="0"/>
-          <w:lang w:val="en-US" w:eastAsia="sv-SE"/>
-          <w14:ligatures w14:val="none"/>
-        </w:rPr>
-      </w:pPr>
-    </w:p>
-    <w:p>
-      <w:pPr>
-        <w:spacing w:after="0" w:line="240" w:lineRule="auto"/>
-        <w:rPr>
-          <w:rFonts w:eastAsia="Times New Roman" w:cs="Times New Roman"/>
-          <w:color w:val="000000"/>
-          <w:kern w:val="0"/>
-          <w:lang w:val="en-US" w:eastAsia="sv-SE"/>
-          <w14:ligatures w14:val="none"/>
-        </w:rPr>
-      </w:pPr>
-      <w:r>
-        <w:rPr>
-          <w:rFonts w:eastAsia="Times New Roman" w:cs="Times New Roman"/>
-          <w:color w:val="000000"/>
-          <w:kern w:val="0"/>
-          <w:lang w:val="en-US" w:eastAsia="sv-SE"/>
-          <w14:ligatures w14:val="none"/>
-        </w:rPr>
-        <w:t>p. 41, lines 699-700: “F</w:t>
-      </w:r>
-      <w:r>
-        <w:rPr>
-          <w:rFonts w:eastAsia="Times New Roman" w:cs="Times New Roman"/>
-          <w:color w:val="000000"/>
-          <w:kern w:val="0"/>
-          <w:lang w:val="en-US" w:eastAsia="sv-SE"/>
-          <w14:ligatures w14:val="none"/>
-        </w:rPr>
-        <w:t xml:space="preserve">igure 10 also shows how well accounts fit listeners’ responses for each </w:t>
-      </w:r>
-      <w:r>
-        <w:rPr>
-          <w:rFonts w:eastAsia="Times New Roman" w:cs="Times New Roman"/>
-          <w:color w:val="000000"/>
-          <w:kern w:val="0"/>
-          <w:lang w:val="en-US" w:eastAsia="sv-SE"/>
-          <w14:ligatures w14:val="none"/>
-        </w:rPr>
-        <w:t xml:space="preserve">test stimulus (opaqueness of the black points).” The shading </w:t>
-      </w:r>
-      <w:r>
-        <w:rPr>
-          <w:rFonts w:eastAsia="Times New Roman" w:cs="Times New Roman"/>
-          <w:color w:val="000000"/>
-          <w:kern w:val="0"/>
-          <w:lang w:val="en-US" w:eastAsia="sv-SE"/>
-          <w14:ligatures w14:val="none"/>
-        </w:rPr>
-        <w:t>i</w:t>
-      </w:r>
-      <w:r>
-        <w:rPr>
-          <w:rFonts w:eastAsia="Times New Roman" w:cs="Times New Roman"/>
-          <w:color w:val="000000"/>
-          <w:kern w:val="0"/>
-          <w:lang w:val="en-US" w:eastAsia="sv-SE"/>
-          <w14:ligatures w14:val="none"/>
-        </w:rPr>
-        <w:t>s</w:t>
-      </w:r>
-      <w:r>
-        <w:rPr>
-          <w:rFonts w:eastAsia="Times New Roman" w:cs="Times New Roman"/>
-          <w:color w:val="000000"/>
-          <w:kern w:val="0"/>
-          <w:lang w:val="en-US" w:eastAsia="sv-SE"/>
-          <w14:ligatures w14:val="none"/>
-        </w:rPr>
-        <w:t xml:space="preserve"> </w:t>
-      </w:r>
-      <w:proofErr w:type="gramStart"/>
-      <w:r>
-        <w:rPr>
-          <w:rFonts w:eastAsia="Times New Roman" w:cs="Times New Roman"/>
-          <w:color w:val="000000"/>
-          <w:kern w:val="0"/>
-          <w:lang w:val="en-US" w:eastAsia="sv-SE"/>
-          <w14:ligatures w14:val="none"/>
-        </w:rPr>
-        <w:t>actually rather</w:t>
-      </w:r>
-      <w:proofErr w:type="gramEnd"/>
-      <w:r>
-        <w:rPr>
-          <w:rFonts w:eastAsia="Times New Roman" w:cs="Times New Roman"/>
-          <w:color w:val="000000"/>
-          <w:kern w:val="0"/>
-          <w:lang w:val="en-US" w:eastAsia="sv-SE"/>
-          <w14:ligatures w14:val="none"/>
-        </w:rPr>
-        <w:t xml:space="preserve"> hard to see in the figure.</w:t>
-      </w:r>
-    </w:p>
-    <w:p>
-      <w:pPr>
-        <w:spacing w:after="0" w:line="240" w:lineRule="auto"/>
-        <w:rPr>
-          <w:rFonts w:eastAsia="Times New Roman" w:cs="Times New Roman"/>
-          <w:color w:val="000000"/>
-          <w:kern w:val="0"/>
-          <w:lang w:val="en-US" w:eastAsia="sv-SE"/>
-          <w14:ligatures w14:val="none"/>
-        </w:rPr>
-      </w:pPr>
-    </w:p>
-    <w:p>
-      <w:pPr>
-        <w:spacing w:after="0" w:line="240" w:lineRule="auto"/>
-        <w:rPr>
-          <w:rFonts w:eastAsia="Times New Roman" w:cs="Times New Roman"/>
-          <w:color w:val="000000"/>
-          <w:kern w:val="0"/>
-          <w:lang w:val="en-US" w:eastAsia="sv-SE"/>
-          <w14:ligatures w14:val="none"/>
-        </w:rPr>
-      </w:pPr>
-      <w:r>
-        <w:rPr>
-          <w:rFonts w:eastAsia="Times New Roman" w:cs="Times New Roman"/>
-          <w:color w:val="0070C0"/>
-          <w:kern w:val="0"/>
-          <w:lang w:val="en-US" w:eastAsia="sv-SE"/>
-          <w14:ligatures w14:val="none"/>
-        </w:rPr>
-        <w:t>Thanks for catching these issues. We followed all these suggestions:</w:t>
-      </w:r>
-    </w:p>
-    <w:p>
-      <w:pPr>
-        <w:spacing w:after="0" w:line="240" w:lineRule="auto"/>
-        <w:rPr>
-          <w:rFonts w:eastAsia="Times New Roman" w:cs="Times New Roman"/>
-          <w:color w:val="000000"/>
-          <w:kern w:val="0"/>
-          <w:lang w:val="en-US" w:eastAsia="sv-SE"/>
-          <w14:ligatures w14:val="none"/>
-        </w:rPr>
-      </w:pPr>
-      <w:r>
-        <w:rPr>
-          <w:rFonts w:eastAsia="Times New Roman" w:cs="Times New Roman"/>
-          <w:color w:val="000000"/>
-          <w:kern w:val="0"/>
-          <w:lang w:val="en-US" w:eastAsia="sv-SE"/>
-          <w14:ligatures w14:val="none"/>
-        </w:rPr>
-        <w:t xml:space="preserve">p. 1, line 17: Perhaps “suboptimal” might be a better wording than “inadequate”. </w:t>
-      </w:r>
-    </w:p>
-    <w:p>
-      <w:pPr>
-        <w:spacing w:after="0" w:line="240" w:lineRule="auto"/>
-        <w:rPr>
-          <w:rFonts w:eastAsia="Times New Roman" w:cs="Times New Roman"/>
-          <w:color w:val="000000"/>
-          <w:kern w:val="0"/>
-          <w:lang w:val="en-US" w:eastAsia="sv-SE"/>
-          <w14:ligatures w14:val="none"/>
-        </w:rPr>
-      </w:pPr>
-      <w:r>
-        <w:rPr>
-          <w:rFonts w:eastAsia="Times New Roman" w:cs="Times New Roman"/>
-          <w:color w:val="000000"/>
-          <w:kern w:val="0"/>
-          <w:lang w:val="en-US" w:eastAsia="sv-SE"/>
-          <w14:ligatures w14:val="none"/>
-        </w:rPr>
-        <w:t>p</w:t>
-      </w:r>
-      <w:r>
-        <w:rPr>
-          <w:rFonts w:eastAsia="Times New Roman" w:cs="Times New Roman"/>
-          <w:color w:val="000000"/>
-          <w:kern w:val="0"/>
-          <w:lang w:val="en-US" w:eastAsia="sv-SE"/>
-          <w14:ligatures w14:val="none"/>
-        </w:rPr>
-        <w:t xml:space="preserve">. 3, lines 79-81: “While such intrinsic accounts arguably entail more computational complexity than static transformations …” Confusing sentence – </w:t>
-      </w:r>
-      <w:commentRangeStart w:id="5"/>
-      <w:r>
-        <w:rPr>
-          <w:rFonts w:eastAsia="Times New Roman" w:cs="Times New Roman"/>
-          <w:color w:val="000000"/>
-          <w:kern w:val="0"/>
-          <w:lang w:val="en-US" w:eastAsia="sv-SE"/>
-          <w14:ligatures w14:val="none"/>
-        </w:rPr>
-        <w:t xml:space="preserve">what does “static” </w:t>
-      </w:r>
-      <w:commentRangeEnd w:id="5"/>
-      <w:r>
-        <w:rPr>
-          <w:rStyle w:val="Kommentarsreferens"/>
-        </w:rPr>
-        <w:commentReference w:id="5"/>
-      </w:r>
-      <w:r>
-        <w:rPr>
-          <w:rFonts w:eastAsia="Times New Roman" w:cs="Times New Roman"/>
-          <w:color w:val="000000"/>
-          <w:kern w:val="0"/>
-          <w:lang w:val="en-US" w:eastAsia="sv-SE"/>
-          <w14:ligatures w14:val="none"/>
-        </w:rPr>
-        <w:t xml:space="preserve">mean here? This needs </w:t>
-      </w:r>
-      <w:r>
-        <w:rPr>
-          <w:rFonts w:eastAsia="Times New Roman" w:cs="Times New Roman"/>
-          <w:color w:val="000000"/>
-          <w:kern w:val="0"/>
-          <w:lang w:val="en-US" w:eastAsia="sv-SE"/>
-          <w14:ligatures w14:val="none"/>
-        </w:rPr>
-        <w:t>clarification.</w:t>
-      </w:r>
-    </w:p>
-    <w:p>
-      <w:pPr>
-        <w:spacing w:after="0" w:line="240" w:lineRule="auto"/>
-        <w:rPr>
-          <w:rFonts w:eastAsia="Times New Roman" w:cs="Times New Roman"/>
-          <w:color w:val="000000"/>
-          <w:kern w:val="0"/>
-          <w:lang w:val="en-US" w:eastAsia="sv-SE"/>
-          <w14:ligatures w14:val="none"/>
-        </w:rPr>
-      </w:pPr>
-      <w:r>
-        <w:rPr>
-          <w:rFonts w:eastAsia="Times New Roman" w:cs="Times New Roman"/>
-          <w:color w:val="000000"/>
-          <w:kern w:val="0"/>
-          <w:lang w:val="en-US" w:eastAsia="sv-SE"/>
-          <w14:ligatures w14:val="none"/>
-        </w:rPr>
-        <w:t xml:space="preserve">p. 6, bottom line: “all 8 monophthongs of US English”. The phrase “all 8” is potentially misleading. First, the set of US English monophthongs frequently includes /e/ and /o/, which generally exhibit substantial formant movement over their time course (vowel inherent spectral change, or </w:t>
+        <w:t xml:space="preserve">). But other monophthongs also exhibit </w:t>
       </w:r>
       <w:proofErr w:type="spellStart"/>
       <w:r>
@@ -2327,7 +2409,17 @@
           <w:lang w:val="en-US" w:eastAsia="sv-SE"/>
           <w14:ligatures w14:val="none"/>
         </w:rPr>
-        <w:t xml:space="preserve">). But other monophthongs also exhibit </w:t>
+        <w:t xml:space="preserve">, and many studies have shown </w:t>
+      </w:r>
+      <w:r>
+        <w:rPr>
+          <w:rFonts w:eastAsia="Times New Roman" w:cs="Times New Roman"/>
+          <w:color w:val="000000"/>
+          <w:kern w:val="0"/>
+          <w:lang w:val="en-US" w:eastAsia="sv-SE"/>
+          <w14:ligatures w14:val="none"/>
+        </w:rPr>
+        <w:t xml:space="preserve">significant effects of </w:t>
       </w:r>
       <w:proofErr w:type="spellStart"/>
       <w:r>
@@ -2349,38 +2441,6 @@
           <w:lang w:val="en-US" w:eastAsia="sv-SE"/>
           <w14:ligatures w14:val="none"/>
         </w:rPr>
-        <w:t xml:space="preserve">, and many studies have shown </w:t>
-      </w:r>
-      <w:r>
-        <w:rPr>
-          <w:rFonts w:eastAsia="Times New Roman" w:cs="Times New Roman"/>
-          <w:color w:val="000000"/>
-          <w:kern w:val="0"/>
-          <w:lang w:val="en-US" w:eastAsia="sv-SE"/>
-          <w14:ligatures w14:val="none"/>
-        </w:rPr>
-        <w:t xml:space="preserve">significant effects of </w:t>
-      </w:r>
-      <w:proofErr w:type="spellStart"/>
-      <w:r>
-        <w:rPr>
-          <w:rFonts w:eastAsia="Times New Roman" w:cs="Times New Roman"/>
-          <w:color w:val="000000"/>
-          <w:kern w:val="0"/>
-          <w:lang w:val="en-US" w:eastAsia="sv-SE"/>
-          <w14:ligatures w14:val="none"/>
-        </w:rPr>
-        <w:t>VISC</w:t>
-      </w:r>
-      <w:proofErr w:type="spellEnd"/>
-      <w:r>
-        <w:rPr>
-          <w:rFonts w:eastAsia="Times New Roman" w:cs="Times New Roman"/>
-          <w:color w:val="000000"/>
-          <w:kern w:val="0"/>
-          <w:lang w:val="en-US" w:eastAsia="sv-SE"/>
-          <w14:ligatures w14:val="none"/>
-        </w:rPr>
         <w:t xml:space="preserve"> on perceptual judgments. Moreover, the number of monophthongs can vary as a function of dialect (e.g., /ɔ/ - /</w:t>
       </w:r>
       <w:r>
@@ -2415,9 +2475,9 @@
           <w14:ligatures w14:val="none"/>
         </w:rPr>
       </w:pPr>
-      <w:commentRangeStart w:id="6"/>
       <w:commentRangeStart w:id="7"/>
       <w:commentRangeStart w:id="8"/>
+      <w:commentRangeStart w:id="9"/>
       <w:r>
         <w:rPr>
           <w:rFonts w:eastAsia="Times New Roman" w:cs="Times New Roman"/>
@@ -2492,26 +2552,26 @@
         </w:rPr>
         <w:t xml:space="preserve">know what these refer to. </w:t>
       </w:r>
-      <w:commentRangeEnd w:id="6"/>
+      <w:commentRangeEnd w:id="7"/>
       <w:r>
         <w:rPr>
           <w:rStyle w:val="Kommentarsreferens"/>
         </w:rPr>
-        <w:commentReference w:id="6"/>
-      </w:r>
-      <w:commentRangeEnd w:id="7"/>
+        <w:commentReference w:id="7"/>
+      </w:r>
+      <w:commentRangeEnd w:id="8"/>
       <w:r>
         <w:rPr>
           <w:rStyle w:val="Kommentarsreferens"/>
         </w:rPr>
-        <w:commentReference w:id="7"/>
-      </w:r>
-      <w:commentRangeEnd w:id="8"/>
+        <w:commentReference w:id="8"/>
+      </w:r>
+      <w:commentRangeEnd w:id="9"/>
       <w:r>
         <w:rPr>
           <w:rStyle w:val="Kommentarsreferens"/>
         </w:rPr>
-        <w:commentReference w:id="8"/>
+        <w:commentReference w:id="9"/>
       </w:r>
     </w:p>
     <w:p>
@@ -2577,6 +2637,7 @@
           <w:lang w:val="en-US" w:eastAsia="sv-SE"/>
           <w14:ligatures w14:val="none"/>
         </w:rPr>
+        <w:lastRenderedPageBreak/>
         <w:t>p</w:t>
       </w:r>
       <w:r>
@@ -2609,7 +2670,6 @@
           <w:lang w:val="en-US" w:eastAsia="sv-SE"/>
           <w14:ligatures w14:val="none"/>
         </w:rPr>
-        <w:lastRenderedPageBreak/>
         <w:t>p.</w:t>
       </w:r>
       <w:r>
@@ -2774,7 +2834,7 @@
         </w:rPr>
         <w:t xml:space="preserve">, and concatenated … with a complex waveform generated from the pitch and intensity patterns of the original vowel”. This description is too </w:t>
       </w:r>
-      <w:commentRangeStart w:id="9"/>
+      <w:commentRangeStart w:id="10"/>
       <w:r>
         <w:rPr>
           <w:rFonts w:eastAsia="Times New Roman" w:cs="Times New Roman"/>
@@ -2785,12 +2845,12 @@
         </w:rPr>
         <w:t>general</w:t>
       </w:r>
-      <w:commentRangeEnd w:id="9"/>
+      <w:commentRangeEnd w:id="10"/>
       <w:r>
         <w:rPr>
           <w:rStyle w:val="Kommentarsreferens"/>
         </w:rPr>
-        <w:commentReference w:id="9"/>
+        <w:commentReference w:id="10"/>
       </w:r>
       <w:r>
         <w:rPr>
@@ -3026,7 +3086,7 @@
         </w:rPr>
         <w:t xml:space="preserve">p. 43, lines 733-734: “researchers ought to adapt uniform scaling as our working hypothesis” Change “our” to </w:t>
       </w:r>
-      <w:commentRangeStart w:id="10"/>
+      <w:commentRangeStart w:id="11"/>
       <w:r>
         <w:rPr>
           <w:rFonts w:eastAsia="Times New Roman" w:cs="Times New Roman"/>
@@ -3037,12 +3097,12 @@
         </w:rPr>
         <w:t xml:space="preserve">“a”. </w:t>
       </w:r>
-      <w:commentRangeEnd w:id="10"/>
+      <w:commentRangeEnd w:id="11"/>
       <w:r>
         <w:rPr>
           <w:rStyle w:val="Kommentarsreferens"/>
         </w:rPr>
-        <w:commentReference w:id="10"/>
+        <w:commentReference w:id="11"/>
       </w:r>
       <w:r>
         <w:rPr>
@@ -3184,7 +3244,7 @@
         </w:rPr>
         <w:t>p. 46, line 794</w:t>
       </w:r>
-      <w:commentRangeStart w:id="11"/>
+      <w:commentRangeStart w:id="12"/>
       <w:r>
         <w:rPr>
           <w:rFonts w:eastAsia="Times New Roman" w:cs="Times New Roman"/>
@@ -3195,12 +3255,12 @@
         </w:rPr>
         <w:t xml:space="preserve">: humans can hallucinate, but it is not clear that models can. Perhaps use another term here. </w:t>
       </w:r>
-      <w:commentRangeEnd w:id="11"/>
+      <w:commentRangeEnd w:id="12"/>
       <w:r>
         <w:rPr>
           <w:rStyle w:val="Kommentarsreferens"/>
         </w:rPr>
-        <w:commentReference w:id="11"/>
+        <w:commentReference w:id="12"/>
       </w:r>
     </w:p>
     <w:p>
@@ -3418,7 +3478,7 @@
           <w14:ligatures w14:val="none"/>
         </w:rPr>
       </w:pPr>
-      <w:commentRangeStart w:id="12"/>
+      <w:commentRangeStart w:id="13"/>
       <w:r>
         <w:rPr>
           <w:rFonts w:eastAsia="Times New Roman" w:cs="Times New Roman"/>
@@ -3449,12 +3509,12 @@
         </w:rPr>
         <w:t>]</w:t>
       </w:r>
-      <w:commentRangeEnd w:id="12"/>
+      <w:commentRangeEnd w:id="13"/>
       <w:r>
         <w:rPr>
           <w:rStyle w:val="Kommentarsreferens"/>
         </w:rPr>
-        <w:commentReference w:id="12"/>
+        <w:commentReference w:id="13"/>
       </w:r>
     </w:p>
     <w:p>
@@ -3548,7 +3608,18 @@
           <w:lang w:val="en-US" w:eastAsia="sv-SE"/>
           <w14:ligatures w14:val="none"/>
         </w:rPr>
-        <w:t>data against which to compare models, a better training set upon which to build the models, and</w:t>
+        <w:t xml:space="preserve">data against which to compare models, a better training set upon </w:t>
+      </w:r>
+      <w:r>
+        <w:rPr>
+          <w:rFonts w:eastAsia="Times New Roman" w:cs="Times New Roman"/>
+          <w:color w:val="000000"/>
+          <w:kern w:val="0"/>
+          <w:lang w:val="en-US" w:eastAsia="sv-SE"/>
+          <w14:ligatures w14:val="none"/>
+        </w:rPr>
+        <w:lastRenderedPageBreak/>
+        <w:t>which to build the models, and</w:t>
       </w:r>
       <w:r>
         <w:rPr>
@@ -3600,7 +3671,6 @@
           <w:kern w:val="0"/>
           <w:lang w:val="en-US"/>
         </w:rPr>
-        <w:lastRenderedPageBreak/>
         <w:t>1. Was the training data set adequate? I think that it may not have been. Based on the</w:t>
       </w:r>
       <w:r>
@@ -4336,8 +4406,8 @@
         </w:rPr>
         <w:t xml:space="preserve"> These limitations are, of course, not unique to our work: </w:t>
       </w:r>
-      <w:commentRangeStart w:id="13"/>
       <w:commentRangeStart w:id="14"/>
+      <w:commentRangeStart w:id="15"/>
       <w:r>
         <w:rPr>
           <w:rFonts w:eastAsia="Times New Roman" w:cs="Times New Roman"/>
@@ -4368,21 +4438,32 @@
           <w:lang w:val="en-US" w:eastAsia="sv-SE"/>
           <w14:ligatures w14:val="none"/>
         </w:rPr>
-        <w:t xml:space="preserve"> has used non-constant lexical context. In short, any test set comes with limitations. Going beyond previous work, the present work presents two test sets, each of which covers a larger part of the formant space and vowel inventory than most previous studies.</w:t>
-      </w:r>
-      <w:commentRangeEnd w:id="13"/>
+        <w:t xml:space="preserve"> has </w:t>
+      </w:r>
+      <w:r>
+        <w:rPr>
+          <w:rFonts w:eastAsia="Times New Roman" w:cs="Times New Roman"/>
+          <w:color w:val="0070C0"/>
+          <w:kern w:val="0"/>
+          <w:lang w:val="en-US" w:eastAsia="sv-SE"/>
+          <w14:ligatures w14:val="none"/>
+        </w:rPr>
+        <w:lastRenderedPageBreak/>
+        <w:t>used non-constant lexical context. In short, any test set comes with limitations. Going beyond previous work, the present work presents two test sets, each of which covers a larger part of the formant space and vowel inventory than most previous studies.</w:t>
+      </w:r>
+      <w:commentRangeEnd w:id="14"/>
       <w:r>
         <w:rPr>
           <w:rStyle w:val="Kommentarsreferens"/>
         </w:rPr>
-        <w:commentReference w:id="13"/>
-      </w:r>
-      <w:commentRangeEnd w:id="14"/>
+        <w:commentReference w:id="14"/>
+      </w:r>
+      <w:commentRangeEnd w:id="15"/>
       <w:r>
         <w:rPr>
           <w:rStyle w:val="Kommentarsreferens"/>
         </w:rPr>
-        <w:commentReference w:id="14"/>
+        <w:commentReference w:id="15"/>
       </w:r>
     </w:p>
     <w:p>
@@ -4452,7 +4533,7 @@
         </w:rPr>
         <w:t>Finally,</w:t>
       </w:r>
-      <w:commentRangeStart w:id="15"/>
+      <w:commentRangeStart w:id="16"/>
       <w:r>
         <w:rPr>
           <w:rFonts w:eastAsia="Times New Roman" w:cs="Times New Roman"/>
@@ -4483,12 +4564,12 @@
         </w:rPr>
         <w:t xml:space="preserve"> and any other experiment that does not solely present recordings of hyper-articulated prototypical vowel tokens. And critically, this is not a weakness but a strength: adequate models of normalization need to capture human perception not only for prototypical vowel instances but also instances of vowels that fall between the category means.</w:t>
       </w:r>
-      <w:commentRangeEnd w:id="15"/>
+      <w:commentRangeEnd w:id="16"/>
       <w:r>
         <w:rPr>
           <w:rStyle w:val="Kommentarsreferens"/>
         </w:rPr>
-        <w:commentReference w:id="15"/>
+        <w:commentReference w:id="16"/>
       </w:r>
     </w:p>
     <w:p>
@@ -5030,6 +5111,7 @@
           <w:kern w:val="0"/>
           <w:lang w:val="en-US"/>
         </w:rPr>
+        <w:lastRenderedPageBreak/>
         <w:t>4. Why do we reach different conclusions in experiments 1a and 1b? A couple of additional</w:t>
       </w:r>
       <w:r>
@@ -5068,7 +5150,6 @@
           <w:kern w:val="0"/>
           <w:lang w:val="en-US"/>
         </w:rPr>
-        <w:lastRenderedPageBreak/>
         <w:t>a) To understand the variable performance of the extrinsic normalization methods, add a table</w:t>
       </w:r>
       <w:r>
@@ -5246,8 +5327,8 @@
           <w14:ligatures w14:val="none"/>
         </w:rPr>
       </w:pPr>
-      <w:commentRangeStart w:id="16"/>
       <w:commentRangeStart w:id="17"/>
+      <w:commentRangeStart w:id="18"/>
       <w:r>
         <w:rPr>
           <w:rFonts w:eastAsia="Times New Roman" w:cs="Times New Roman"/>
@@ -5340,19 +5421,19 @@
         </w:rPr>
         <w:t>.</w:t>
       </w:r>
-      <w:commentRangeEnd w:id="16"/>
+      <w:commentRangeEnd w:id="17"/>
       <w:r>
         <w:rPr>
           <w:rStyle w:val="Kommentarsreferens"/>
         </w:rPr>
-        <w:commentReference w:id="16"/>
-      </w:r>
-      <w:commentRangeEnd w:id="17"/>
+        <w:commentReference w:id="17"/>
+      </w:r>
+      <w:commentRangeEnd w:id="18"/>
       <w:r>
         <w:rPr>
           <w:rStyle w:val="Kommentarsreferens"/>
         </w:rPr>
-        <w:commentReference w:id="17"/>
+        <w:commentReference w:id="18"/>
       </w:r>
     </w:p>
     <w:p>
@@ -5803,8 +5884,8 @@
         </w:rPr>
         <w:t xml:space="preserve">. </w:t>
       </w:r>
-      <w:commentRangeStart w:id="18"/>
       <w:commentRangeStart w:id="19"/>
+      <w:commentRangeStart w:id="20"/>
       <w:r>
         <w:rPr>
           <w:rFonts w:eastAsia="Times New Roman" w:cs="Times New Roman"/>
@@ -5842,19 +5923,19 @@
         </w:rPr>
         <w:t>, respectively), relative to the accuracy when no normalization is used.</w:t>
       </w:r>
-      <w:commentRangeEnd w:id="18"/>
+      <w:commentRangeEnd w:id="19"/>
       <w:r>
         <w:rPr>
           <w:rStyle w:val="Kommentarsreferens"/>
         </w:rPr>
-        <w:commentReference w:id="18"/>
-      </w:r>
-      <w:commentRangeEnd w:id="19"/>
+        <w:commentReference w:id="19"/>
+      </w:r>
+      <w:commentRangeEnd w:id="20"/>
       <w:r>
         <w:rPr>
           <w:rStyle w:val="Kommentarsreferens"/>
         </w:rPr>
-        <w:commentReference w:id="19"/>
+        <w:commentReference w:id="20"/>
       </w:r>
     </w:p>
     <w:p>
@@ -5915,9 +5996,10 @@
           <w:kern w:val="0"/>
           <w:lang w:val="en-US"/>
         </w:rPr>
+        <w:lastRenderedPageBreak/>
         <w:t xml:space="preserve">[121] - </w:t>
       </w:r>
-      <w:commentRangeStart w:id="20"/>
+      <w:commentRangeStart w:id="21"/>
       <w:r>
         <w:rPr>
           <w:rFonts w:cs="Segoe UI Symbol"/>
@@ -5943,17 +6025,7 @@
           <w:kern w:val="0"/>
           <w:lang w:val="en-US"/>
         </w:rPr>
-        <w:t xml:space="preserve">these don't explicitly address different normalization methods, they do help </w:t>
-      </w:r>
-      <w:r>
-        <w:rPr>
-          <w:rFonts w:cs="Segoe UI Symbol"/>
-          <w:color w:val="000000"/>
-          <w:kern w:val="0"/>
-          <w:lang w:val="en-US"/>
-        </w:rPr>
-        <w:lastRenderedPageBreak/>
-        <w:t>calibrate the level of</w:t>
+        <w:t>these don't explicitly address different normalization methods, they do help calibrate the level of</w:t>
       </w:r>
       <w:r>
         <w:rPr>
@@ -6158,12 +6230,12 @@
         </w:rPr>
         <w:t>https://doi.org/10.1121/1.406884</w:t>
       </w:r>
-      <w:commentRangeEnd w:id="20"/>
+      <w:commentRangeEnd w:id="21"/>
       <w:r>
         <w:rPr>
           <w:rStyle w:val="Kommentarsreferens"/>
         </w:rPr>
-        <w:commentReference w:id="20"/>
+        <w:commentReference w:id="21"/>
       </w:r>
     </w:p>
     <w:p>
@@ -6364,7 +6436,7 @@
           <w:lang w:val="en-US"/>
         </w:rPr>
       </w:pPr>
-      <w:commentRangeStart w:id="21"/>
+      <w:commentRangeStart w:id="22"/>
       <w:r>
         <w:rPr>
           <w:rFonts w:cs="Segoe UI Symbol"/>
@@ -6412,12 +6484,12 @@
         </w:rPr>
         <w:t>perceived in steady-state synthetic vowel stimuli. Any thoughts about why this might be?</w:t>
       </w:r>
-      <w:commentRangeEnd w:id="21"/>
+      <w:commentRangeEnd w:id="22"/>
       <w:r>
         <w:rPr>
           <w:rStyle w:val="Kommentarsreferens"/>
         </w:rPr>
-        <w:commentReference w:id="21"/>
+        <w:commentReference w:id="22"/>
       </w:r>
     </w:p>
     <w:p>
@@ -6427,6 +6499,7 @@
           <w:rFonts w:cs="Segoe UI Symbol"/>
           <w:color w:val="000000"/>
           <w:kern w:val="0"/>
+          <w:lang w:val="en-US"/>
         </w:rPr>
       </w:pPr>
       <w:r>
@@ -6438,7 +6511,7 @@
         </w:rPr>
         <w:t xml:space="preserve">[241] </w:t>
       </w:r>
-      <w:commentRangeStart w:id="22"/>
+      <w:commentRangeStart w:id="23"/>
       <w:r>
         <w:rPr>
           <w:rFonts w:cs="Segoe UI Symbol"/>
@@ -6486,12 +6559,12 @@
         </w:rPr>
         <w:t>please show all eight test words in natural and synthetic versions.</w:t>
       </w:r>
-      <w:commentRangeEnd w:id="22"/>
+      <w:commentRangeEnd w:id="23"/>
       <w:r>
         <w:rPr>
           <w:rStyle w:val="Kommentarsreferens"/>
         </w:rPr>
-        <w:commentReference w:id="22"/>
+        <w:commentReference w:id="23"/>
       </w:r>
     </w:p>
     <w:p>
@@ -6597,8 +6670,8 @@
           <w14:ligatures w14:val="none"/>
         </w:rPr>
       </w:pPr>
-      <w:commentRangeStart w:id="23"/>
       <w:commentRangeStart w:id="24"/>
+      <w:commentRangeStart w:id="25"/>
       <w:r>
         <w:rPr>
           <w:rFonts w:eastAsia="Times New Roman" w:cs="Times New Roman"/>
@@ -6631,19 +6704,19 @@
         </w:rPr>
         <w:t xml:space="preserve"> the vowel recordings that the majority of participants heard as [I].</w:t>
       </w:r>
-      <w:commentRangeEnd w:id="23"/>
+      <w:commentRangeEnd w:id="24"/>
       <w:r>
         <w:rPr>
           <w:rStyle w:val="Kommentarsreferens"/>
         </w:rPr>
-        <w:commentReference w:id="23"/>
-      </w:r>
-      <w:commentRangeEnd w:id="24"/>
+        <w:commentReference w:id="24"/>
+      </w:r>
+      <w:commentRangeEnd w:id="25"/>
       <w:r>
         <w:rPr>
           <w:rStyle w:val="Kommentarsreferens"/>
         </w:rPr>
-        <w:commentReference w:id="24"/>
+        <w:commentReference w:id="25"/>
       </w:r>
     </w:p>
     <w:p>
@@ -6675,6 +6748,7 @@
           <w:kern w:val="0"/>
           <w:lang w:val="en-US"/>
         </w:rPr>
+        <w:lastRenderedPageBreak/>
         <w:t>[417] – Having just said that dialect matters, this dialect-free formulation is inapt. Would it be</w:t>
       </w:r>
       <w:r>
@@ -6717,7 +6791,6 @@
           <w:lang w:val="en-US" w:eastAsia="sv-SE"/>
           <w14:ligatures w14:val="none"/>
         </w:rPr>
-        <w:lastRenderedPageBreak/>
         <w:t xml:space="preserve">We share some of the sentiment evident in the reviewer’s point. That is why we---unlike all previous work---investigated and highlighted this issue. However, we wish it was as easy as “dialect-matching” the database. Match based on what? Self-reported dialect? Or some (non-trivial to obtain) objective estimate of the dialect template that the speaker/listener </w:t>
       </w:r>
       <w:proofErr w:type="gramStart"/>
@@ -7301,7 +7374,18 @@
           <w:lang w:val="en-US" w:eastAsia="sv-SE"/>
           <w14:ligatures w14:val="none"/>
         </w:rPr>
-        <w:t xml:space="preserve"> that has been used to justify the use of intuitive but inadequate models of analysis (reviewed in </w:t>
+        <w:t xml:space="preserve"> that has been used to justify the use of intuitive but inadequate </w:t>
+      </w:r>
+      <w:r>
+        <w:rPr>
+          <w:rFonts w:eastAsia="Times New Roman" w:cs="Times New Roman"/>
+          <w:color w:val="0070C0"/>
+          <w:kern w:val="0"/>
+          <w:lang w:val="en-US" w:eastAsia="sv-SE"/>
+          <w14:ligatures w14:val="none"/>
+        </w:rPr>
+        <w:lastRenderedPageBreak/>
+        <w:t xml:space="preserve">models of analysis (reviewed in </w:t>
       </w:r>
       <w:r>
         <w:rPr>
@@ -7331,18 +7415,7 @@
           <w:lang w:val="en-US" w:eastAsia="sv-SE"/>
           <w14:ligatures w14:val="none"/>
         </w:rPr>
-        <w:t xml:space="preserve">; or the long-standing discussion that linear regression or ANOVA is more intuitive for analyses of proportions---alas it is a </w:t>
-      </w:r>
-      <w:r>
-        <w:rPr>
-          <w:rFonts w:eastAsia="Times New Roman" w:cs="Times New Roman"/>
-          <w:color w:val="0070C0"/>
-          <w:kern w:val="0"/>
-          <w:lang w:val="en-US" w:eastAsia="sv-SE"/>
-          <w14:ligatures w14:val="none"/>
-        </w:rPr>
-        <w:lastRenderedPageBreak/>
-        <w:t xml:space="preserve">bad choice, compared to less intuitive but well-formed approaches like logistic </w:t>
+        <w:t xml:space="preserve">; or the long-standing discussion that linear regression or ANOVA is more intuitive for analyses of proportions---alas it is a bad choice, compared to less intuitive but well-formed approaches like logistic </w:t>
       </w:r>
       <w:r>
         <w:rPr>
@@ -7432,7 +7505,7 @@
         </w:rPr>
         <w:t xml:space="preserve">The likelihood numbers in the figure can be meaningfully interpreted relative to those baselines. </w:t>
       </w:r>
-      <w:commentRangeStart w:id="25"/>
+      <w:commentRangeStart w:id="26"/>
       <w:r>
         <w:rPr>
           <w:rFonts w:eastAsia="Times New Roman" w:cs="Times New Roman"/>
@@ -7443,12 +7516,12 @@
         </w:rPr>
         <w:t>We have now also added these numbers into the figures.</w:t>
       </w:r>
-      <w:commentRangeEnd w:id="25"/>
+      <w:commentRangeEnd w:id="26"/>
       <w:r>
         <w:rPr>
           <w:rStyle w:val="Kommentarsreferens"/>
         </w:rPr>
-        <w:commentReference w:id="25"/>
+        <w:commentReference w:id="26"/>
       </w:r>
     </w:p>
     <w:p>
@@ -7644,7 +7717,7 @@
         </w:rPr>
         <w:t xml:space="preserve"> work (and echoed in Johnson, 2021). </w:t>
       </w:r>
-      <w:commentRangeStart w:id="26"/>
+      <w:commentRangeStart w:id="27"/>
       <w:r>
         <w:rPr>
           <w:rFonts w:eastAsia="Times New Roman" w:cs="Times New Roman"/>
@@ -7657,12 +7730,12 @@
         </w:rPr>
         <w:t>We now briefly clarify this in the general discussion.</w:t>
       </w:r>
-      <w:commentRangeEnd w:id="26"/>
+      <w:commentRangeEnd w:id="27"/>
       <w:r>
         <w:rPr>
           <w:rStyle w:val="Kommentarsreferens"/>
         </w:rPr>
-        <w:commentReference w:id="26"/>
+        <w:commentReference w:id="27"/>
       </w:r>
     </w:p>
     <w:p>
@@ -7772,8 +7845,8 @@
         </w:rPr>
         <w:t xml:space="preserve">English” isn’t very limiting. Was she from Boston, New York, Maine, </w:t>
       </w:r>
-      <w:commentRangeStart w:id="27"/>
       <w:commentRangeStart w:id="28"/>
+      <w:commentRangeStart w:id="29"/>
       <w:r>
         <w:rPr>
           <w:rFonts w:cs="Segoe UI Symbol"/>
@@ -7783,19 +7856,19 @@
         </w:rPr>
         <w:t>Buffalo? It matters.</w:t>
       </w:r>
-      <w:commentRangeEnd w:id="27"/>
+      <w:commentRangeEnd w:id="28"/>
       <w:r>
         <w:rPr>
           <w:rStyle w:val="Kommentarsreferens"/>
         </w:rPr>
-        <w:commentReference w:id="27"/>
-      </w:r>
-      <w:commentRangeEnd w:id="28"/>
+        <w:commentReference w:id="28"/>
+      </w:r>
+      <w:commentRangeEnd w:id="29"/>
       <w:r>
         <w:rPr>
           <w:rStyle w:val="Kommentarsreferens"/>
         </w:rPr>
-        <w:commentReference w:id="28"/>
+        <w:commentReference w:id="29"/>
       </w:r>
       <w:r>
         <w:rPr>
@@ -8098,7 +8171,7 @@
       </w:r>
     </w:p>
   </w:comment>
-  <w:comment w:id="5" w:author="Jaeger, Florian" w:date="2024-10-05T15:00:00Z" w:initials="TJ">
+  <w:comment w:id="5" w:author="Anna Persson" w:date="2024-10-16T14:17:00Z" w:initials="AP">
     <w:p>
       <w:r>
         <w:rPr>
@@ -8112,11 +8185,11 @@
           <w:sz w:val="20"/>
           <w:szCs w:val="20"/>
         </w:rPr>
-        <w:t>we could use the term “0-DF transformations”? (static is indeed weird, I guess). either way we should clarify.</w:t>
+        <w:t>Added a clarification in intro, perhaps add a comment on p.39 as well.</w:t>
       </w:r>
     </w:p>
   </w:comment>
-  <w:comment w:id="6" w:author="Jaeger, Florian" w:date="2024-10-05T15:02:00Z" w:initials="TJ">
+  <w:comment w:id="6" w:author="Jaeger, Florian" w:date="2024-10-05T15:00:00Z" w:initials="TJ">
     <w:p>
       <w:r>
         <w:rPr>
@@ -8130,11 +8203,11 @@
           <w:sz w:val="20"/>
           <w:szCs w:val="20"/>
         </w:rPr>
-        <w:t>Let’s order all the trivial fixes at the end and just reply “Thank you for catching these issues. We have fixed all of them.”</w:t>
+        <w:t>we could use the term “0-DF transformations”? (static is indeed weird, I guess). either way we should clarify.</w:t>
       </w:r>
     </w:p>
   </w:comment>
-  <w:comment w:id="7" w:author="Jaeger, Florian" w:date="2024-10-05T15:03:00Z" w:initials="TJ">
+  <w:comment w:id="7" w:author="Jaeger, Florian" w:date="2024-10-05T15:02:00Z" w:initials="TJ">
     <w:p>
       <w:r>
         <w:rPr>
@@ -8148,11 +8221,11 @@
           <w:sz w:val="20"/>
           <w:szCs w:val="20"/>
         </w:rPr>
-        <w:t>or “We followed all of these suggestions”.</w:t>
+        <w:t>Let’s order all the trivial fixes at the end and just reply “Thank you for catching these issues. We have fixed all of them.”</w:t>
       </w:r>
     </w:p>
   </w:comment>
-  <w:comment w:id="8" w:author="Jaeger, Florian" w:date="2024-10-05T15:04:00Z" w:initials="TJ">
+  <w:comment w:id="8" w:author="Jaeger, Florian" w:date="2024-10-05T15:03:00Z" w:initials="TJ">
     <w:p>
       <w:r>
         <w:rPr>
@@ -8166,11 +8239,29 @@
           <w:sz w:val="20"/>
           <w:szCs w:val="20"/>
         </w:rPr>
+        <w:t>or “We followed all of these suggestions”.</w:t>
+      </w:r>
+    </w:p>
+  </w:comment>
+  <w:comment w:id="9" w:author="Jaeger, Florian" w:date="2024-10-05T15:04:00Z" w:initials="TJ">
+    <w:p>
+      <w:r>
+        <w:rPr>
+          <w:rStyle w:val="Kommentarsreferens"/>
+        </w:rPr>
+        <w:annotationRef/>
+      </w:r>
+      <w:r>
+        <w:rPr>
+          <w:color w:val="000000"/>
+          <w:sz w:val="20"/>
+          <w:szCs w:val="20"/>
+        </w:rPr>
         <w:t>also, I would generally put the blue comments on a line break BELOW the comments. not after.</w:t>
       </w:r>
     </w:p>
   </w:comment>
-  <w:comment w:id="9" w:author="Anna Persson" w:date="2024-10-09T11:38:00Z" w:initials="AP">
+  <w:comment w:id="10" w:author="Anna Persson" w:date="2024-10-09T11:38:00Z" w:initials="AP">
     <w:p>
       <w:r>
         <w:rPr>
@@ -8189,7 +8280,7 @@
       </w:r>
     </w:p>
   </w:comment>
-  <w:comment w:id="10" w:author="Jaeger, Florian" w:date="2024-10-05T15:04:00Z" w:initials="TJ">
+  <w:comment w:id="11" w:author="Jaeger, Florian" w:date="2024-10-05T15:04:00Z" w:initials="TJ">
     <w:p>
       <w:r>
         <w:rPr>
@@ -8207,7 +8298,7 @@
       </w:r>
     </w:p>
   </w:comment>
-  <w:comment w:id="11" w:author="Jaeger, Florian" w:date="2024-10-05T15:08:00Z" w:initials="TJ">
+  <w:comment w:id="12" w:author="Jaeger, Florian" w:date="2024-10-05T15:08:00Z" w:initials="TJ">
     <w:p>
       <w:r>
         <w:rPr>
@@ -8225,7 +8316,7 @@
       </w:r>
     </w:p>
   </w:comment>
-  <w:comment w:id="12" w:author="Jaeger, Florian" w:date="2024-10-05T15:08:00Z" w:initials="TJ">
+  <w:comment w:id="13" w:author="Jaeger, Florian" w:date="2024-10-05T15:08:00Z" w:initials="TJ">
     <w:p>
       <w:r>
         <w:rPr>
@@ -8243,7 +8334,7 @@
       </w:r>
     </w:p>
   </w:comment>
-  <w:comment w:id="13" w:author="Jaeger, Florian" w:date="2024-10-05T15:18:00Z" w:initials="TJ">
+  <w:comment w:id="14" w:author="Jaeger, Florian" w:date="2024-10-05T15:18:00Z" w:initials="TJ">
     <w:p>
       <w:r>
         <w:rPr>
@@ -8261,7 +8352,7 @@
       </w:r>
     </w:p>
   </w:comment>
-  <w:comment w:id="14" w:author="Jaeger, Florian" w:date="2024-10-05T15:23:00Z" w:initials="TJ">
+  <w:comment w:id="15" w:author="Jaeger, Florian" w:date="2024-10-05T15:23:00Z" w:initials="TJ">
     <w:p>
       <w:r>
         <w:rPr>
@@ -8279,7 +8370,7 @@
       </w:r>
     </w:p>
   </w:comment>
-  <w:comment w:id="15" w:author="Jaeger, Florian" w:date="2024-10-05T15:22:00Z" w:initials="TJ">
+  <w:comment w:id="16" w:author="Jaeger, Florian" w:date="2024-10-05T15:22:00Z" w:initials="TJ">
     <w:p>
       <w:r>
         <w:rPr>
@@ -8297,7 +8388,7 @@
       </w:r>
     </w:p>
   </w:comment>
-  <w:comment w:id="16" w:author="Jaeger, Florian" w:date="2024-10-05T15:48:00Z" w:initials="TJ">
+  <w:comment w:id="17" w:author="Jaeger, Florian" w:date="2024-10-05T15:48:00Z" w:initials="TJ">
     <w:p>
       <w:r>
         <w:rPr>
@@ -8315,7 +8406,7 @@
       </w:r>
     </w:p>
   </w:comment>
-  <w:comment w:id="17" w:author="Anna Persson" w:date="2024-10-07T17:10:00Z" w:initials="AP">
+  <w:comment w:id="18" w:author="Anna Persson" w:date="2024-10-07T17:10:00Z" w:initials="AP">
     <w:p>
       <w:r>
         <w:rPr>
@@ -8333,7 +8424,7 @@
       </w:r>
     </w:p>
   </w:comment>
-  <w:comment w:id="18" w:author="Jaeger, Florian" w:date="2024-10-05T15:46:00Z" w:initials="TJ">
+  <w:comment w:id="19" w:author="Jaeger, Florian" w:date="2024-10-05T15:46:00Z" w:initials="TJ">
     <w:p>
       <w:r>
         <w:rPr>
@@ -8351,7 +8442,7 @@
       </w:r>
     </w:p>
   </w:comment>
-  <w:comment w:id="19" w:author="Anna Persson" w:date="2024-10-14T16:46:00Z" w:initials="AP">
+  <w:comment w:id="20" w:author="Anna Persson" w:date="2024-10-14T16:46:00Z" w:initials="AP">
     <w:p>
       <w:r>
         <w:rPr>
@@ -8369,7 +8460,7 @@
       </w:r>
     </w:p>
   </w:comment>
-  <w:comment w:id="20" w:author="Jaeger, Florian" w:date="2024-10-05T17:29:00Z" w:initials="TJ">
+  <w:comment w:id="21" w:author="Jaeger, Florian" w:date="2024-10-05T17:29:00Z" w:initials="TJ">
     <w:p>
       <w:r>
         <w:rPr>
@@ -8388,7 +8479,7 @@
       </w:r>
     </w:p>
   </w:comment>
-  <w:comment w:id="21" w:author="Jaeger, Florian" w:date="2024-10-05T16:01:00Z" w:initials="TJ">
+  <w:comment w:id="22" w:author="Jaeger, Florian" w:date="2024-10-05T16:01:00Z" w:initials="TJ">
     <w:p>
       <w:r>
         <w:rPr>
@@ -8406,7 +8497,7 @@
       </w:r>
     </w:p>
   </w:comment>
-  <w:comment w:id="22" w:author="Jaeger, Florian" w:date="2024-10-05T16:01:00Z" w:initials="TJ">
+  <w:comment w:id="23" w:author="Jaeger, Florian" w:date="2024-10-05T16:01:00Z" w:initials="TJ">
     <w:p>
       <w:r>
         <w:rPr>
@@ -8424,7 +8515,7 @@
       </w:r>
     </w:p>
   </w:comment>
-  <w:comment w:id="23" w:author="Jaeger, Florian" w:date="2024-10-05T16:06:00Z" w:initials="TJ">
+  <w:comment w:id="24" w:author="Jaeger, Florian" w:date="2024-10-05T16:06:00Z" w:initials="TJ">
     <w:p>
       <w:r>
         <w:rPr>
@@ -8442,7 +8533,7 @@
       </w:r>
     </w:p>
   </w:comment>
-  <w:comment w:id="24" w:author="Anna Persson" w:date="2024-10-09T16:32:00Z" w:initials="AP">
+  <w:comment w:id="25" w:author="Anna Persson" w:date="2024-10-09T16:32:00Z" w:initials="AP">
     <w:p>
       <w:r>
         <w:rPr>
@@ -8460,7 +8551,7 @@
       </w:r>
     </w:p>
   </w:comment>
-  <w:comment w:id="25" w:author="Jaeger, Florian" w:date="2024-10-05T17:24:00Z" w:initials="TJ">
+  <w:comment w:id="26" w:author="Jaeger, Florian" w:date="2024-10-05T17:24:00Z" w:initials="TJ">
     <w:p>
       <w:r>
         <w:rPr>
@@ -8478,7 +8569,7 @@
       </w:r>
     </w:p>
   </w:comment>
-  <w:comment w:id="26" w:author="Jaeger, Florian" w:date="2024-10-05T17:27:00Z" w:initials="TJ">
+  <w:comment w:id="27" w:author="Jaeger, Florian" w:date="2024-10-05T17:27:00Z" w:initials="TJ">
     <w:p>
       <w:r>
         <w:rPr>
@@ -8505,7 +8596,7 @@
       </w:r>
     </w:p>
   </w:comment>
-  <w:comment w:id="27" w:author="Jaeger, Florian" w:date="2024-10-05T16:00:00Z" w:initials="TJ">
+  <w:comment w:id="28" w:author="Jaeger, Florian" w:date="2024-10-05T16:00:00Z" w:initials="TJ">
     <w:p>
       <w:r>
         <w:rPr>
@@ -8523,7 +8614,7 @@
       </w:r>
     </w:p>
   </w:comment>
-  <w:comment w:id="28" w:author="Anna Persson" w:date="2024-10-09T17:30:00Z" w:initials="AP">
+  <w:comment w:id="29" w:author="Anna Persson" w:date="2024-10-09T17:30:00Z" w:initials="AP">
     <w:p>
       <w:r>
         <w:rPr>
@@ -8551,6 +8642,7 @@
   <w15:commentEx w15:paraId="3CEB9285" w15:done="1"/>
   <w15:commentEx w15:paraId="6250D707" w15:done="0"/>
   <w15:commentEx w15:paraId="06C9BEBC" w15:done="0"/>
+  <w15:commentEx w15:paraId="12568526" w15:done="0"/>
   <w15:commentEx w15:paraId="03BB6313" w15:done="1"/>
   <w15:commentEx w15:paraId="5ECBB288" w15:done="1"/>
   <w15:commentEx w15:paraId="478CFE32" w15:paraIdParent="5ECBB288" w15:done="1"/>
@@ -8585,6 +8677,7 @@
   <w16cex:commentExtensible w16cex:durableId="20CD3963" w16cex:dateUtc="2024-10-05T18:58:00Z"/>
   <w16cex:commentExtensible w16cex:durableId="0B641E08" w16cex:dateUtc="2024-10-11T16:48:00Z"/>
   <w16cex:commentExtensible w16cex:durableId="131B2417" w16cex:dateUtc="2024-10-08T12:37:00Z"/>
+  <w16cex:commentExtensible w16cex:durableId="4EDAC256" w16cex:dateUtc="2024-10-16T12:17:00Z"/>
   <w16cex:commentExtensible w16cex:durableId="005DAC81" w16cex:dateUtc="2024-10-05T19:00:00Z"/>
   <w16cex:commentExtensible w16cex:durableId="54379488" w16cex:dateUtc="2024-10-05T19:02:00Z"/>
   <w16cex:commentExtensible w16cex:durableId="361A407C" w16cex:dateUtc="2024-10-05T19:03:00Z"/>
@@ -8619,6 +8712,7 @@
   <w16cid:commentId w16cid:paraId="3CEB9285" w16cid:durableId="20CD3963"/>
   <w16cid:commentId w16cid:paraId="6250D707" w16cid:durableId="0B641E08"/>
   <w16cid:commentId w16cid:paraId="06C9BEBC" w16cid:durableId="131B2417"/>
+  <w16cid:commentId w16cid:paraId="12568526" w16cid:durableId="4EDAC256"/>
   <w16cid:commentId w16cid:paraId="03BB6313" w16cid:durableId="005DAC81"/>
   <w16cid:commentId w16cid:paraId="5ECBB288" w16cid:durableId="54379488"/>
   <w16cid:commentId w16cid:paraId="478CFE32" w16cid:durableId="361A407C"/>

</xml_diff>

<commit_message>
added missing refs to footnotes + bib-file; edits to synthesis description
</commit_message>
<xml_diff>
--- a/output/papers/JASA - Round 2/Author response (JASA, Persson, Barreda & Jaeger, 2024).docx
+++ b/output/papers/JASA - Round 2/Author response (JASA, Persson, Barreda & Jaeger, 2024).docx
@@ -708,7 +708,7 @@
     </w:p>
     <w:p>
       <w:pPr>
-        <w:pStyle w:val="ListParagraph"/>
+        <w:pStyle w:val="Liststycke"/>
         <w:numPr>
           <w:ilvl w:val="0"/>
           <w:numId w:val="8"/>
@@ -735,7 +735,7 @@
     </w:p>
     <w:p>
       <w:pPr>
-        <w:pStyle w:val="ListParagraph"/>
+        <w:pStyle w:val="Liststycke"/>
         <w:numPr>
           <w:ilvl w:val="0"/>
           <w:numId w:val="8"/>
@@ -782,7 +782,7 @@
     </w:p>
     <w:p>
       <w:pPr>
-        <w:pStyle w:val="ListParagraph"/>
+        <w:pStyle w:val="Liststycke"/>
         <w:numPr>
           <w:ilvl w:val="0"/>
           <w:numId w:val="8"/>
@@ -830,7 +830,7 @@
     </w:p>
     <w:p>
       <w:pPr>
-        <w:pStyle w:val="ListParagraph"/>
+        <w:pStyle w:val="Liststycke"/>
         <w:numPr>
           <w:ilvl w:val="0"/>
           <w:numId w:val="8"/>
@@ -931,7 +931,7 @@
       <w:commentRangeEnd w:id="0"/>
       <w:r>
         <w:rPr>
-          <w:rStyle w:val="CommentReference"/>
+          <w:rStyle w:val="Kommentarsreferens"/>
         </w:rPr>
         <w:commentReference w:id="0"/>
       </w:r>
@@ -2183,29 +2183,7 @@
           <w:lang w:val="en-US" w:eastAsia="sv-SE"/>
           <w14:ligatures w14:val="none"/>
         </w:rPr>
-        <w:t xml:space="preserve">important to acknowledge that there are other perspectives that do not assume that listeners rely on formant frequencies (e.g., see Hillenbrand JM, </w:t>
-      </w:r>
-      <w:proofErr w:type="spellStart"/>
-      <w:r>
-        <w:rPr>
-          <w:rFonts w:eastAsia="Times New Roman" w:cs="Times New Roman"/>
-          <w:color w:val="000000"/>
-          <w:kern w:val="0"/>
-          <w:lang w:val="en-US" w:eastAsia="sv-SE"/>
-          <w14:ligatures w14:val="none"/>
-        </w:rPr>
-        <w:t>Houde</w:t>
-      </w:r>
-      <w:proofErr w:type="spellEnd"/>
-      <w:r>
-        <w:rPr>
-          <w:rFonts w:eastAsia="Times New Roman" w:cs="Times New Roman"/>
-          <w:color w:val="000000"/>
-          <w:kern w:val="0"/>
-          <w:lang w:val="en-US" w:eastAsia="sv-SE"/>
-          <w14:ligatures w14:val="none"/>
-        </w:rPr>
-        <w:t xml:space="preserve"> RA, </w:t>
+        <w:t xml:space="preserve">important to acknowledge that there are other perspectives that do not assume that listeners rely on formant frequencies (e.g., see Hillenbrand JM, Houde RA, </w:t>
       </w:r>
       <w:proofErr w:type="spellStart"/>
       <w:r>
@@ -2405,124 +2383,6 @@
           <w14:ligatures w14:val="none"/>
         </w:rPr>
       </w:pPr>
-      <w:commentRangeStart w:id="1"/>
-      <w:r>
-        <w:rPr>
-          <w:rFonts w:eastAsia="Times New Roman" w:cs="Times New Roman"/>
-          <w:color w:val="000000"/>
-          <w:kern w:val="0"/>
-          <w:lang w:val="en-US" w:eastAsia="sv-SE"/>
-          <w14:ligatures w14:val="none"/>
-        </w:rPr>
-        <w:t xml:space="preserve">p.1, </w:t>
-      </w:r>
-      <w:commentRangeEnd w:id="1"/>
-      <w:r>
-        <w:rPr>
-          <w:rStyle w:val="CommentReference"/>
-        </w:rPr>
-        <w:commentReference w:id="1"/>
-      </w:r>
-      <w:r>
-        <w:rPr>
-          <w:rFonts w:eastAsia="Times New Roman" w:cs="Times New Roman"/>
-          <w:color w:val="000000"/>
-          <w:kern w:val="0"/>
-          <w:lang w:val="en-US" w:eastAsia="sv-SE"/>
-          <w14:ligatures w14:val="none"/>
-        </w:rPr>
-        <w:t xml:space="preserve">bottom paragraph: the modeling work of Roy Patterson and colleagues deserves mention here, as an example of early / low-level auditory computations that may be engaged in talker normalization (e.g., Smith DR, Patterson RD, Turner R, Kawahara H, </w:t>
-      </w:r>
-      <w:proofErr w:type="spellStart"/>
-      <w:r>
-        <w:rPr>
-          <w:rFonts w:eastAsia="Times New Roman" w:cs="Times New Roman"/>
-          <w:color w:val="000000"/>
-          <w:kern w:val="0"/>
-          <w:lang w:val="en-US" w:eastAsia="sv-SE"/>
-          <w14:ligatures w14:val="none"/>
-        </w:rPr>
-        <w:t>Irino</w:t>
-      </w:r>
-      <w:proofErr w:type="spellEnd"/>
-      <w:r>
-        <w:rPr>
-          <w:rFonts w:eastAsia="Times New Roman" w:cs="Times New Roman"/>
-          <w:color w:val="000000"/>
-          <w:kern w:val="0"/>
-          <w:lang w:val="en-US" w:eastAsia="sv-SE"/>
-          <w14:ligatures w14:val="none"/>
-        </w:rPr>
-        <w:t xml:space="preserve"> T. The processing and perception of size information in speech sounds. J </w:t>
-      </w:r>
-      <w:proofErr w:type="spellStart"/>
-      <w:r>
-        <w:rPr>
-          <w:rFonts w:eastAsia="Times New Roman" w:cs="Times New Roman"/>
-          <w:color w:val="000000"/>
-          <w:kern w:val="0"/>
-          <w:lang w:val="en-US" w:eastAsia="sv-SE"/>
-          <w14:ligatures w14:val="none"/>
-        </w:rPr>
-        <w:t>Acoust</w:t>
-      </w:r>
-      <w:proofErr w:type="spellEnd"/>
-      <w:r>
-        <w:rPr>
-          <w:rFonts w:eastAsia="Times New Roman" w:cs="Times New Roman"/>
-          <w:color w:val="000000"/>
-          <w:kern w:val="0"/>
-          <w:lang w:val="en-US" w:eastAsia="sv-SE"/>
-          <w14:ligatures w14:val="none"/>
-        </w:rPr>
-        <w:t xml:space="preserve"> Soc Am. 2005 Jan;117(1):305-18. </w:t>
-      </w:r>
-      <w:proofErr w:type="spellStart"/>
-      <w:r>
-        <w:rPr>
-          <w:rFonts w:eastAsia="Times New Roman" w:cs="Times New Roman"/>
-          <w:color w:val="000000"/>
-          <w:kern w:val="0"/>
-          <w:lang w:val="en-US" w:eastAsia="sv-SE"/>
-          <w14:ligatures w14:val="none"/>
-        </w:rPr>
-        <w:t>doi</w:t>
-      </w:r>
-      <w:proofErr w:type="spellEnd"/>
-      <w:r>
-        <w:rPr>
-          <w:rFonts w:eastAsia="Times New Roman" w:cs="Times New Roman"/>
-          <w:color w:val="000000"/>
-          <w:kern w:val="0"/>
-          <w:lang w:val="en-US" w:eastAsia="sv-SE"/>
-          <w14:ligatures w14:val="none"/>
-        </w:rPr>
-        <w:t xml:space="preserve">: 10.1121/1.1828637. PMID: 15704423; PMCID: PMC2346562). </w:t>
-      </w:r>
-    </w:p>
-    <w:p>
-      <w:pPr>
-        <w:spacing w:after="0" w:line="240" w:lineRule="auto"/>
-        <w:rPr>
-          <w:rFonts w:eastAsia="Times New Roman" w:cs="Times New Roman"/>
-          <w:color w:val="000000"/>
-          <w:kern w:val="0"/>
-          <w:lang w:val="en-US" w:eastAsia="sv-SE"/>
-          <w14:ligatures w14:val="none"/>
-        </w:rPr>
-      </w:pPr>
-    </w:p>
-    <w:p>
-      <w:pPr>
-        <w:spacing w:after="0" w:line="240" w:lineRule="auto"/>
-        <w:rPr>
-          <w:rFonts w:eastAsia="Times New Roman" w:cs="Times New Roman"/>
-          <w:color w:val="000000"/>
-          <w:kern w:val="0"/>
-          <w:lang w:val="en-US" w:eastAsia="sv-SE"/>
-          <w14:ligatures w14:val="none"/>
-        </w:rPr>
-      </w:pPr>
       <w:r>
         <w:rPr>
           <w:rFonts w:eastAsia="Times New Roman" w:cs="Times New Roman"/>
@@ -2688,7 +2548,73 @@
           <w:lang w:val="en-US" w:eastAsia="sv-SE"/>
           <w14:ligatures w14:val="none"/>
         </w:rPr>
-        <w:t xml:space="preserve"> </w:t>
+        <w:t xml:space="preserve"> respond based on a 10/90 mix between random guessing and their perceptual model.</w:t>
+      </w:r>
+      <w:r>
+        <w:rPr>
+          <w:rFonts w:eastAsia="Times New Roman" w:cs="Times New Roman"/>
+          <w:color w:val="0070C0"/>
+          <w:kern w:val="0"/>
+          <w:lang w:val="en-US" w:eastAsia="sv-SE"/>
+          <w14:ligatures w14:val="none"/>
+        </w:rPr>
+        <w:t xml:space="preserve"> It is also identical to responding randomly 5% of the time and responding with a 5/95 mix on the remainder of the trials, etc.</w:t>
+      </w:r>
+    </w:p>
+    <w:p>
+      <w:pPr>
+        <w:spacing w:after="0" w:line="240" w:lineRule="auto"/>
+        <w:rPr>
+          <w:rFonts w:eastAsia="Times New Roman" w:cs="Times New Roman"/>
+          <w:color w:val="0070C0"/>
+          <w:kern w:val="0"/>
+          <w:lang w:val="en-US" w:eastAsia="sv-SE"/>
+          <w14:ligatures w14:val="none"/>
+        </w:rPr>
+      </w:pPr>
+    </w:p>
+    <w:p>
+      <w:pPr>
+        <w:spacing w:after="0" w:line="240" w:lineRule="auto"/>
+        <w:rPr>
+          <w:rFonts w:eastAsia="Times New Roman" w:cs="Times New Roman"/>
+          <w:color w:val="0070C0"/>
+          <w:kern w:val="0"/>
+          <w:lang w:val="en-US" w:eastAsia="sv-SE"/>
+          <w14:ligatures w14:val="none"/>
+        </w:rPr>
+      </w:pPr>
+      <w:r>
+        <w:rPr>
+          <w:rFonts w:eastAsia="Times New Roman" w:cs="Times New Roman"/>
+          <w:color w:val="0070C0"/>
+          <w:kern w:val="0"/>
+          <w:lang w:val="en-US" w:eastAsia="sv-SE"/>
+          <w14:ligatures w14:val="none"/>
+        </w:rPr>
+        <w:t xml:space="preserve">We hope that it is ok that we decided not </w:t>
+      </w:r>
+      <w:proofErr w:type="gramStart"/>
+      <w:r>
+        <w:rPr>
+          <w:rFonts w:eastAsia="Times New Roman" w:cs="Times New Roman"/>
+          <w:color w:val="0070C0"/>
+          <w:kern w:val="0"/>
+          <w:lang w:val="en-US" w:eastAsia="sv-SE"/>
+          <w14:ligatures w14:val="none"/>
+        </w:rPr>
+        <w:t>address</w:t>
+      </w:r>
+      <w:proofErr w:type="gramEnd"/>
+      <w:r>
+        <w:rPr>
+          <w:rFonts w:eastAsia="Times New Roman" w:cs="Times New Roman"/>
+          <w:color w:val="0070C0"/>
+          <w:kern w:val="0"/>
+          <w:lang w:val="en-US" w:eastAsia="sv-SE"/>
+          <w14:ligatures w14:val="none"/>
+        </w:rPr>
+        <w:t xml:space="preserve"> this point in the paper, as all of these scenarios functionally are equivalent to lapsing, and since we know of no other </w:t>
       </w:r>
       <w:r>
         <w:rPr>
@@ -2699,93 +2625,7 @@
           <w14:ligatures w14:val="none"/>
         </w:rPr>
         <w:lastRenderedPageBreak/>
-        <w:t>respond based on a 10/90 mix between random guessing and their perceptual model.</w:t>
-      </w:r>
-      <w:r>
-        <w:rPr>
-          <w:rFonts w:eastAsia="Times New Roman" w:cs="Times New Roman"/>
-          <w:color w:val="0070C0"/>
-          <w:kern w:val="0"/>
-          <w:lang w:val="en-US" w:eastAsia="sv-SE"/>
-          <w14:ligatures w14:val="none"/>
-        </w:rPr>
-        <w:t xml:space="preserve"> It is also identical to responding randomly 5% of the time and responding with a 5/95 mix on the remainder of the trials, etc.</w:t>
-      </w:r>
-    </w:p>
-    <w:p>
-      <w:pPr>
-        <w:spacing w:after="0" w:line="240" w:lineRule="auto"/>
-        <w:rPr>
-          <w:rFonts w:eastAsia="Times New Roman" w:cs="Times New Roman"/>
-          <w:color w:val="0070C0"/>
-          <w:kern w:val="0"/>
-          <w:lang w:val="en-US" w:eastAsia="sv-SE"/>
-          <w14:ligatures w14:val="none"/>
-        </w:rPr>
-      </w:pPr>
-    </w:p>
-    <w:p>
-      <w:pPr>
-        <w:spacing w:after="0" w:line="240" w:lineRule="auto"/>
-        <w:rPr>
-          <w:rFonts w:eastAsia="Times New Roman" w:cs="Times New Roman"/>
-          <w:color w:val="0070C0"/>
-          <w:kern w:val="0"/>
-          <w:lang w:val="en-US" w:eastAsia="sv-SE"/>
-          <w14:ligatures w14:val="none"/>
-        </w:rPr>
-      </w:pPr>
-      <w:r>
-        <w:rPr>
-          <w:rFonts w:eastAsia="Times New Roman" w:cs="Times New Roman"/>
-          <w:color w:val="0070C0"/>
-          <w:kern w:val="0"/>
-          <w:lang w:val="en-US" w:eastAsia="sv-SE"/>
-          <w14:ligatures w14:val="none"/>
-        </w:rPr>
-        <w:t xml:space="preserve">We hope that it is ok that we decided not </w:t>
-      </w:r>
-      <w:proofErr w:type="gramStart"/>
-      <w:r>
-        <w:rPr>
-          <w:rFonts w:eastAsia="Times New Roman" w:cs="Times New Roman"/>
-          <w:color w:val="0070C0"/>
-          <w:kern w:val="0"/>
-          <w:lang w:val="en-US" w:eastAsia="sv-SE"/>
-          <w14:ligatures w14:val="none"/>
-        </w:rPr>
-        <w:t>address</w:t>
-      </w:r>
-      <w:proofErr w:type="gramEnd"/>
-      <w:r>
-        <w:rPr>
-          <w:rFonts w:eastAsia="Times New Roman" w:cs="Times New Roman"/>
-          <w:color w:val="0070C0"/>
-          <w:kern w:val="0"/>
-          <w:lang w:val="en-US" w:eastAsia="sv-SE"/>
-          <w14:ligatures w14:val="none"/>
-        </w:rPr>
-        <w:t xml:space="preserve"> this point in the paper, as all of these scenarios functionally are equivalent to lapsing, and since we know of no other proposals that derive </w:t>
-      </w:r>
-      <w:r>
-        <w:rPr>
-          <w:rFonts w:eastAsia="Times New Roman" w:cs="Times New Roman"/>
-          <w:color w:val="0070C0"/>
-          <w:kern w:val="0"/>
-          <w:lang w:val="en-US" w:eastAsia="sv-SE"/>
-          <w14:ligatures w14:val="none"/>
-        </w:rPr>
-        <w:t xml:space="preserve">functionally equivalent </w:t>
-      </w:r>
-      <w:r>
-        <w:rPr>
-          <w:rFonts w:eastAsia="Times New Roman" w:cs="Times New Roman"/>
-          <w:color w:val="0070C0"/>
-          <w:kern w:val="0"/>
-          <w:lang w:val="en-US" w:eastAsia="sv-SE"/>
-          <w14:ligatures w14:val="none"/>
-        </w:rPr>
-        <w:t>behavior from qualitatively different mechanisms.</w:t>
+        <w:t>proposals that derive functionally equivalent behavior from qualitatively different mechanisms.</w:t>
       </w:r>
     </w:p>
     <w:p>
@@ -3067,7 +2907,7 @@
         </w:rPr>
         <w:t xml:space="preserve"> hard to see in the </w:t>
       </w:r>
-      <w:commentRangeStart w:id="2"/>
+      <w:commentRangeStart w:id="1"/>
       <w:r>
         <w:rPr>
           <w:rFonts w:eastAsia="Times New Roman" w:cs="Times New Roman"/>
@@ -3078,12 +2918,12 @@
         </w:rPr>
         <w:t>figure</w:t>
       </w:r>
-      <w:commentRangeEnd w:id="2"/>
-      <w:r>
-        <w:rPr>
-          <w:rStyle w:val="CommentReference"/>
-        </w:rPr>
-        <w:commentReference w:id="2"/>
+      <w:commentRangeEnd w:id="1"/>
+      <w:r>
+        <w:rPr>
+          <w:rStyle w:val="Kommentarsreferens"/>
+        </w:rPr>
+        <w:commentReference w:id="1"/>
       </w:r>
       <w:r>
         <w:rPr>
@@ -3129,7 +2969,7 @@
           <w:lang w:val="en-US" w:eastAsia="sv-SE"/>
           <w14:ligatures w14:val="none"/>
         </w:rPr>
-        <w:t xml:space="preserve">We followed all </w:t>
+        <w:t xml:space="preserve">We followed all remaining </w:t>
       </w:r>
       <w:r>
         <w:rPr>
@@ -3141,7 +2981,7 @@
           <w:lang w:val="en-US" w:eastAsia="sv-SE"/>
           <w14:ligatures w14:val="none"/>
         </w:rPr>
-        <w:t>remaining</w:t>
+        <w:t xml:space="preserve">edit </w:t>
       </w:r>
       <w:r>
         <w:rPr>
@@ -3153,30 +2993,6 @@
           <w:lang w:val="en-US" w:eastAsia="sv-SE"/>
           <w14:ligatures w14:val="none"/>
         </w:rPr>
-        <w:t xml:space="preserve"> </w:t>
-      </w:r>
-      <w:r>
-        <w:rPr>
-          <w:rFonts w:eastAsia="Times New Roman" w:cs="Times New Roman"/>
-          <w:b/>
-          <w:bCs/>
-          <w:color w:val="0070C0"/>
-          <w:kern w:val="0"/>
-          <w:lang w:val="en-US" w:eastAsia="sv-SE"/>
-          <w14:ligatures w14:val="none"/>
-        </w:rPr>
-        <w:t xml:space="preserve">edit </w:t>
-      </w:r>
-      <w:r>
-        <w:rPr>
-          <w:rFonts w:eastAsia="Times New Roman" w:cs="Times New Roman"/>
-          <w:b/>
-          <w:bCs/>
-          <w:color w:val="0070C0"/>
-          <w:kern w:val="0"/>
-          <w:lang w:val="en-US" w:eastAsia="sv-SE"/>
-          <w14:ligatures w14:val="none"/>
-        </w:rPr>
         <w:t>suggestions</w:t>
       </w:r>
       <w:r>
@@ -3329,6 +3145,138 @@
           <w:lang w:val="en-US" w:eastAsia="sv-SE"/>
           <w14:ligatures w14:val="none"/>
         </w:rPr>
+        <w:t xml:space="preserve">p.1, bottom paragraph: the modeling work of Roy Patterson and colleagues deserves mention here, as an example of early / low-level auditory computations that may be engaged in talker normalization (e.g., Smith DR, Patterson RD, Turner R, Kawahara H, </w:t>
+      </w:r>
+      <w:proofErr w:type="spellStart"/>
+      <w:r>
+        <w:rPr>
+          <w:rFonts w:eastAsia="Times New Roman" w:cs="Times New Roman"/>
+          <w:color w:val="000000"/>
+          <w:kern w:val="0"/>
+          <w:lang w:val="en-US" w:eastAsia="sv-SE"/>
+          <w14:ligatures w14:val="none"/>
+        </w:rPr>
+        <w:t>Irino</w:t>
+      </w:r>
+      <w:proofErr w:type="spellEnd"/>
+      <w:r>
+        <w:rPr>
+          <w:rFonts w:eastAsia="Times New Roman" w:cs="Times New Roman"/>
+          <w:color w:val="000000"/>
+          <w:kern w:val="0"/>
+          <w:lang w:val="en-US" w:eastAsia="sv-SE"/>
+          <w14:ligatures w14:val="none"/>
+        </w:rPr>
+        <w:t xml:space="preserve"> T. The processing and perception of size information in speech sounds. J </w:t>
+      </w:r>
+      <w:proofErr w:type="spellStart"/>
+      <w:r>
+        <w:rPr>
+          <w:rFonts w:eastAsia="Times New Roman" w:cs="Times New Roman"/>
+          <w:color w:val="000000"/>
+          <w:kern w:val="0"/>
+          <w:lang w:val="en-US" w:eastAsia="sv-SE"/>
+          <w14:ligatures w14:val="none"/>
+        </w:rPr>
+        <w:t>Acoust</w:t>
+      </w:r>
+      <w:proofErr w:type="spellEnd"/>
+      <w:r>
+        <w:rPr>
+          <w:rFonts w:eastAsia="Times New Roman" w:cs="Times New Roman"/>
+          <w:color w:val="000000"/>
+          <w:kern w:val="0"/>
+          <w:lang w:val="en-US" w:eastAsia="sv-SE"/>
+          <w14:ligatures w14:val="none"/>
+        </w:rPr>
+        <w:t xml:space="preserve"> Soc Am. 2005 Jan;117(1):305-18. </w:t>
+      </w:r>
+      <w:proofErr w:type="spellStart"/>
+      <w:r>
+        <w:rPr>
+          <w:rFonts w:eastAsia="Times New Roman" w:cs="Times New Roman"/>
+          <w:color w:val="000000"/>
+          <w:kern w:val="0"/>
+          <w:lang w:val="en-US" w:eastAsia="sv-SE"/>
+          <w14:ligatures w14:val="none"/>
+        </w:rPr>
+        <w:t>doi</w:t>
+      </w:r>
+      <w:proofErr w:type="spellEnd"/>
+      <w:r>
+        <w:rPr>
+          <w:rFonts w:eastAsia="Times New Roman" w:cs="Times New Roman"/>
+          <w:color w:val="000000"/>
+          <w:kern w:val="0"/>
+          <w:lang w:val="en-US" w:eastAsia="sv-SE"/>
+          <w14:ligatures w14:val="none"/>
+        </w:rPr>
+        <w:t xml:space="preserve">: 10.1121/1.1828637. </w:t>
+      </w:r>
+      <w:proofErr w:type="spellStart"/>
+      <w:r>
+        <w:rPr>
+          <w:rFonts w:eastAsia="Times New Roman" w:cs="Times New Roman"/>
+          <w:color w:val="000000"/>
+          <w:kern w:val="0"/>
+          <w:lang w:val="en-US" w:eastAsia="sv-SE"/>
+          <w14:ligatures w14:val="none"/>
+        </w:rPr>
+        <w:t>PMID</w:t>
+      </w:r>
+      <w:proofErr w:type="spellEnd"/>
+      <w:r>
+        <w:rPr>
+          <w:rFonts w:eastAsia="Times New Roman" w:cs="Times New Roman"/>
+          <w:color w:val="000000"/>
+          <w:kern w:val="0"/>
+          <w:lang w:val="en-US" w:eastAsia="sv-SE"/>
+          <w14:ligatures w14:val="none"/>
+        </w:rPr>
+        <w:t xml:space="preserve">: 15704423; </w:t>
+      </w:r>
+      <w:proofErr w:type="spellStart"/>
+      <w:r>
+        <w:rPr>
+          <w:rFonts w:eastAsia="Times New Roman" w:cs="Times New Roman"/>
+          <w:color w:val="000000"/>
+          <w:kern w:val="0"/>
+          <w:lang w:val="en-US" w:eastAsia="sv-SE"/>
+          <w14:ligatures w14:val="none"/>
+        </w:rPr>
+        <w:t>PMCID</w:t>
+      </w:r>
+      <w:proofErr w:type="spellEnd"/>
+      <w:r>
+        <w:rPr>
+          <w:rFonts w:eastAsia="Times New Roman" w:cs="Times New Roman"/>
+          <w:color w:val="000000"/>
+          <w:kern w:val="0"/>
+          <w:lang w:val="en-US" w:eastAsia="sv-SE"/>
+          <w14:ligatures w14:val="none"/>
+        </w:rPr>
+        <w:t xml:space="preserve">: PMC2346562). </w:t>
+      </w:r>
+    </w:p>
+    <w:p>
+      <w:pPr>
+        <w:spacing w:after="0" w:line="240" w:lineRule="auto"/>
+        <w:rPr>
+          <w:rFonts w:eastAsia="Times New Roman" w:cs="Times New Roman"/>
+          <w:color w:val="000000"/>
+          <w:kern w:val="0"/>
+          <w:lang w:val="en-US" w:eastAsia="sv-SE"/>
+          <w14:ligatures w14:val="none"/>
+        </w:rPr>
+      </w:pPr>
+      <w:r>
+        <w:rPr>
+          <w:rFonts w:eastAsia="Times New Roman" w:cs="Times New Roman"/>
+          <w:color w:val="000000"/>
+          <w:kern w:val="0"/>
+          <w:lang w:val="en-US" w:eastAsia="sv-SE"/>
+          <w14:ligatures w14:val="none"/>
+        </w:rPr>
         <w:t xml:space="preserve">p. 2, bottom, and elsewhere: the Mel scale is widely used by speech researchers (e.g., in Mel cepstral representations). However, as the authors correctly note, some studies have pointed out substantial problems with the original Mel scale proposal. My impression is that the Mel scale is no longer used (or is rarely used) in hearing science and psychoacoustics (for example, recent reviews of pitch perception in hearing do not cover this topic). It is also worth noting that the Mel scale was proposed as a model of human </w:t>
       </w:r>
       <w:r>
@@ -3435,35 +3383,7 @@
           <w:lang w:val="en-US" w:eastAsia="sv-SE"/>
           <w14:ligatures w14:val="none"/>
         </w:rPr>
-        <w:t xml:space="preserve"> the conclusions reached in the Results section, top paragraph of p. </w:t>
-      </w:r>
-      <w:commentRangeStart w:id="3"/>
-      <w:r>
-        <w:rPr>
-          <w:rFonts w:eastAsia="Times New Roman" w:cs="Times New Roman"/>
-          <w:color w:val="000000"/>
-          <w:kern w:val="0"/>
-          <w:lang w:val="en-US" w:eastAsia="sv-SE"/>
-          <w14:ligatures w14:val="none"/>
-        </w:rPr>
-        <w:t>39</w:t>
-      </w:r>
-      <w:commentRangeEnd w:id="3"/>
-      <w:r>
-        <w:rPr>
-          <w:rStyle w:val="CommentReference"/>
-        </w:rPr>
-        <w:commentReference w:id="3"/>
-      </w:r>
-      <w:r>
-        <w:rPr>
-          <w:rFonts w:eastAsia="Times New Roman" w:cs="Times New Roman"/>
-          <w:color w:val="000000"/>
-          <w:kern w:val="0"/>
-          <w:lang w:val="en-US" w:eastAsia="sv-SE"/>
-          <w14:ligatures w14:val="none"/>
-        </w:rPr>
-        <w:t xml:space="preserve">. </w:t>
+        <w:t xml:space="preserve"> the conclusions reached in the Results section, top paragraph of p. 39. </w:t>
       </w:r>
     </w:p>
     <w:p>
@@ -3838,7 +3758,7 @@
         </w:rPr>
         <w:t xml:space="preserve">with its LPC, and concatenated … with a complex waveform generated from the pitch and intensity patterns of the original vowel”. This description is too </w:t>
       </w:r>
-      <w:commentRangeStart w:id="4"/>
+      <w:commentRangeStart w:id="2"/>
       <w:r>
         <w:rPr>
           <w:rFonts w:eastAsia="Times New Roman" w:cs="Times New Roman"/>
@@ -3849,12 +3769,12 @@
         </w:rPr>
         <w:t>general</w:t>
       </w:r>
-      <w:commentRangeEnd w:id="4"/>
-      <w:r>
-        <w:rPr>
-          <w:rStyle w:val="CommentReference"/>
-        </w:rPr>
-        <w:commentReference w:id="4"/>
+      <w:commentRangeEnd w:id="2"/>
+      <w:r>
+        <w:rPr>
+          <w:rStyle w:val="Kommentarsreferens"/>
+        </w:rPr>
+        <w:commentReference w:id="2"/>
       </w:r>
       <w:r>
         <w:rPr>
@@ -4309,7 +4229,29 @@
           <w:lang w:eastAsia="sv-SE"/>
           <w14:ligatures w14:val="none"/>
         </w:rPr>
-        <w:t xml:space="preserve"> 765: “Kronrod at al” =&gt; “Kronrod et al.” </w:t>
+        <w:t xml:space="preserve"> 765: “</w:t>
+      </w:r>
+      <w:proofErr w:type="spellStart"/>
+      <w:r>
+        <w:rPr>
+          <w:rFonts w:eastAsia="Times New Roman" w:cs="Times New Roman"/>
+          <w:color w:val="000000"/>
+          <w:kern w:val="0"/>
+          <w:lang w:eastAsia="sv-SE"/>
+          <w14:ligatures w14:val="none"/>
+        </w:rPr>
+        <w:t>Kronrod</w:t>
+      </w:r>
+      <w:proofErr w:type="spellEnd"/>
+      <w:r>
+        <w:rPr>
+          <w:rFonts w:eastAsia="Times New Roman" w:cs="Times New Roman"/>
+          <w:color w:val="000000"/>
+          <w:kern w:val="0"/>
+          <w:lang w:eastAsia="sv-SE"/>
+          <w14:ligatures w14:val="none"/>
+        </w:rPr>
+        <w:t xml:space="preserve"> at al” =&gt; “Kronrod et al.” </w:t>
       </w:r>
       <w:r>
         <w:rPr>
@@ -6680,7 +6622,7 @@
       </w:r>
       <w:r>
         <w:rPr>
-          <w:rStyle w:val="FootnoteReference"/>
+          <w:rStyle w:val="Fotnotsreferens"/>
           <w:rFonts w:cs="Segoe UI Symbol"/>
           <w:color w:val="000000"/>
           <w:kern w:val="0"/>
@@ -7330,7 +7272,7 @@
         </w:rPr>
         <w:t xml:space="preserve">[121] - </w:t>
       </w:r>
-      <w:commentRangeStart w:id="5"/>
+      <w:commentRangeStart w:id="3"/>
       <w:r>
         <w:rPr>
           <w:rFonts w:cs="Segoe UI Symbol"/>
@@ -7561,12 +7503,12 @@
         </w:rPr>
         <w:t>https://doi.org/10.1121/1.406884</w:t>
       </w:r>
-      <w:commentRangeEnd w:id="5"/>
-      <w:r>
-        <w:rPr>
-          <w:rStyle w:val="CommentReference"/>
-        </w:rPr>
-        <w:commentReference w:id="5"/>
+      <w:commentRangeEnd w:id="3"/>
+      <w:r>
+        <w:rPr>
+          <w:rStyle w:val="Kommentarsreferens"/>
+        </w:rPr>
+        <w:commentReference w:id="3"/>
       </w:r>
     </w:p>
     <w:p>
@@ -7789,7 +7731,7 @@
           <w:lang w:val="en-US"/>
         </w:rPr>
       </w:pPr>
-      <w:commentRangeStart w:id="6"/>
+      <w:commentRangeStart w:id="4"/>
       <w:r>
         <w:rPr>
           <w:rFonts w:cs="Segoe UI Symbol"/>
@@ -7837,12 +7779,12 @@
         </w:rPr>
         <w:t>perceived in steady-state synthetic vowel stimuli. Any thoughts about why this might be?</w:t>
       </w:r>
-      <w:commentRangeEnd w:id="6"/>
-      <w:r>
-        <w:rPr>
-          <w:rStyle w:val="CommentReference"/>
-        </w:rPr>
-        <w:commentReference w:id="6"/>
+      <w:commentRangeEnd w:id="4"/>
+      <w:r>
+        <w:rPr>
+          <w:rStyle w:val="Kommentarsreferens"/>
+        </w:rPr>
+        <w:commentReference w:id="4"/>
       </w:r>
     </w:p>
     <w:p>
@@ -9004,7 +8946,7 @@
         </w:rPr>
         <w:t xml:space="preserve">--following reasoning initially developed in T. Nearey’s work (and echoed in Johnson, 2021). </w:t>
       </w:r>
-      <w:commentRangeStart w:id="7"/>
+      <w:commentRangeStart w:id="5"/>
       <w:r>
         <w:rPr>
           <w:rFonts w:eastAsia="Times New Roman" w:cs="Times New Roman"/>
@@ -9017,12 +8959,12 @@
         </w:rPr>
         <w:t>We now briefly clarify this in the general discussion.</w:t>
       </w:r>
-      <w:commentRangeEnd w:id="7"/>
-      <w:r>
-        <w:rPr>
-          <w:rStyle w:val="CommentReference"/>
-        </w:rPr>
-        <w:commentReference w:id="7"/>
+      <w:commentRangeEnd w:id="5"/>
+      <w:r>
+        <w:rPr>
+          <w:rStyle w:val="Kommentarsreferens"/>
+        </w:rPr>
+        <w:commentReference w:id="5"/>
       </w:r>
     </w:p>
     <w:p>
@@ -9439,7 +9381,7 @@
     <w:p>
       <w:r>
         <w:rPr>
-          <w:rStyle w:val="CommentReference"/>
+          <w:rStyle w:val="Kommentarsreferens"/>
         </w:rPr>
         <w:annotationRef/>
       </w:r>
@@ -9453,11 +9395,11 @@
       </w:r>
     </w:p>
   </w:comment>
-  <w:comment w:id="1" w:author="Anna Persson" w:date="2024-10-18T17:53:00Z" w:initials="AP">
-    <w:p>
-      <w:r>
-        <w:rPr>
-          <w:rStyle w:val="CommentReference"/>
+  <w:comment w:id="1" w:author="Anna Persson" w:date="2024-10-18T17:54:00Z" w:initials="AP">
+    <w:p>
+      <w:r>
+        <w:rPr>
+          <w:rStyle w:val="Kommentarsreferens"/>
         </w:rPr>
         <w:annotationRef/>
       </w:r>
@@ -9467,50 +9409,15 @@
           <w:sz w:val="20"/>
           <w:szCs w:val="20"/>
         </w:rPr>
-        <w:t>To do</w:t>
+        <w:t>I have tried adjusting the alpha scale, but I can’t really get it to make much difference. Any suggestions?</w:t>
       </w:r>
     </w:p>
   </w:comment>
-  <w:comment w:id="2" w:author="Anna Persson" w:date="2024-10-18T17:54:00Z" w:initials="AP">
-    <w:p>
-      <w:r>
-        <w:rPr>
-          <w:rStyle w:val="CommentReference"/>
-        </w:rPr>
-        <w:annotationRef/>
-      </w:r>
-      <w:r>
-        <w:rPr>
-          <w:color w:val="000000"/>
-          <w:sz w:val="20"/>
-          <w:szCs w:val="20"/>
-        </w:rPr>
-        <w:t>I have tried adjusting the alpha scale, but I can’t really get it to make much difference. Any suggestions?</w:t>
-      </w:r>
-    </w:p>
-  </w:comment>
-  <w:comment w:id="3" w:author="Anna Persson" w:date="2024-10-16T14:17:00Z" w:initials="AP">
-    <w:p>
-      <w:r>
-        <w:rPr>
-          <w:rStyle w:val="CommentReference"/>
-        </w:rPr>
-        <w:annotationRef/>
-      </w:r>
-      <w:r>
-        <w:rPr>
-          <w:sz w:val="20"/>
-          <w:szCs w:val="20"/>
-        </w:rPr>
-        <w:t>Added a clarification in intro, perhaps we should comment on p.39 as well?</w:t>
-      </w:r>
-    </w:p>
-  </w:comment>
-  <w:comment w:id="4" w:author="Anna Persson" w:date="2024-10-09T11:38:00Z" w:initials="AP">
-    <w:p>
-      <w:r>
-        <w:rPr>
-          <w:rStyle w:val="CommentReference"/>
+  <w:comment w:id="2" w:author="Anna Persson" w:date="2024-10-09T11:38:00Z" w:initials="AP">
+    <w:p>
+      <w:r>
+        <w:rPr>
+          <w:rStyle w:val="Kommentarsreferens"/>
         </w:rPr>
         <w:annotationRef/>
       </w:r>
@@ -9525,11 +9432,11 @@
       </w:r>
     </w:p>
   </w:comment>
-  <w:comment w:id="5" w:author="Jaeger, Florian" w:date="2024-10-05T17:29:00Z" w:initials="TJ">
-    <w:p>
-      <w:r>
-        <w:rPr>
-          <w:rStyle w:val="CommentReference"/>
+  <w:comment w:id="3" w:author="Jaeger, Florian" w:date="2024-10-05T17:29:00Z" w:initials="TJ">
+    <w:p>
+      <w:r>
+        <w:rPr>
+          <w:rStyle w:val="Kommentarsreferens"/>
         </w:rPr>
         <w:annotationRef/>
       </w:r>
@@ -9544,11 +9451,11 @@
       </w:r>
     </w:p>
   </w:comment>
-  <w:comment w:id="6" w:author="Jaeger, Florian" w:date="2024-10-05T16:01:00Z" w:initials="TJ">
-    <w:p>
-      <w:r>
-        <w:rPr>
-          <w:rStyle w:val="CommentReference"/>
+  <w:comment w:id="4" w:author="Jaeger, Florian" w:date="2024-10-05T16:01:00Z" w:initials="TJ">
+    <w:p>
+      <w:r>
+        <w:rPr>
+          <w:rStyle w:val="Kommentarsreferens"/>
         </w:rPr>
         <w:annotationRef/>
       </w:r>
@@ -9562,11 +9469,11 @@
       </w:r>
     </w:p>
   </w:comment>
-  <w:comment w:id="7" w:author="Jaeger, Florian" w:date="2024-10-05T17:27:00Z" w:initials="TJ">
-    <w:p>
-      <w:r>
-        <w:rPr>
-          <w:rStyle w:val="CommentReference"/>
+  <w:comment w:id="5" w:author="Jaeger, Florian" w:date="2024-10-05T17:27:00Z" w:initials="TJ">
+    <w:p>
+      <w:r>
+        <w:rPr>
+          <w:rStyle w:val="Kommentarsreferens"/>
         </w:rPr>
         <w:annotationRef/>
       </w:r>
@@ -9595,9 +9502,7 @@
 <file path=word/commentsExtended.xml><?xml version="1.0" encoding="utf-8"?>
 <w15:commentsEx xmlns:wpc="http://schemas.microsoft.com/office/word/2010/wordprocessingCanvas" xmlns:cx="http://schemas.microsoft.com/office/drawing/2014/chartex" xmlns:cx1="http://schemas.microsoft.com/office/drawing/2015/9/8/chartex" xmlns:cx2="http://schemas.microsoft.com/office/drawing/2015/10/21/chartex" xmlns:cx3="http://schemas.microsoft.com/office/drawing/2016/5/9/chartex" xmlns:cx4="http://schemas.microsoft.com/office/drawing/2016/5/10/chartex" xmlns:cx5="http://schemas.microsoft.com/office/drawing/2016/5/11/chartex" xmlns:cx6="http://schemas.microsoft.com/office/drawing/2016/5/12/chartex" xmlns:cx7="http://schemas.microsoft.com/office/drawing/2016/5/13/chartex" xmlns:cx8="http://schemas.microsoft.com/office/drawing/2016/5/14/chartex" xmlns:mc="http://schemas.openxmlformats.org/markup-compatibility/2006" xmlns:aink="http://schemas.microsoft.com/office/drawing/2016/ink" xmlns:am3d="http://schemas.microsoft.com/office/drawing/2017/model3d" xmlns:o="urn:schemas-microsoft-com:office:office" xmlns:oel="http://schemas.microsoft.com/office/2019/extlst" xmlns:r="http://schemas.openxmlformats.org/officeDocument/2006/relationships" xmlns:m="http://schemas.openxmlformats.org/officeDocument/2006/math" xmlns:v="urn:schemas-microsoft-com:vml" xmlns:wp14="http://schemas.microsoft.com/office/word/2010/wordprocessingDrawing" xmlns:wp="http://schemas.openxmlformats.org/drawingml/2006/wordprocessingDrawing" xmlns:w10="urn:schemas-microsoft-com:office:word" xmlns:w="http://schemas.openxmlformats.org/wordprocessingml/2006/main" xmlns:w14="http://schemas.microsoft.com/office/word/2010/wordml" xmlns:w15="http://schemas.microsoft.com/office/word/2012/wordml" xmlns:w16cex="http://schemas.microsoft.com/office/word/2018/wordml/cex" xmlns:w16cid="http://schemas.microsoft.com/office/word/2016/wordml/cid" xmlns:w16="http://schemas.microsoft.com/office/word/2018/wordml" xmlns:w16du="http://schemas.microsoft.com/office/word/2023/wordml/word16du" xmlns:w16sdtdh="http://schemas.microsoft.com/office/word/2020/wordml/sdtdatahash" xmlns:w16se="http://schemas.microsoft.com/office/word/2015/wordml/symex" xmlns:wpg="http://schemas.microsoft.com/office/word/2010/wordprocessingGroup" xmlns:wpi="http://schemas.microsoft.com/office/word/2010/wordprocessingInk" xmlns:wne="http://schemas.microsoft.com/office/word/2006/wordml" xmlns:wps="http://schemas.microsoft.com/office/word/2010/wordprocessingShape" mc:Ignorable="w14 w15 w16se w16cid w16 w16cex w16sdtdh w16du wp14">
   <w15:commentEx w15:paraId="62F00723" w15:done="0"/>
-  <w15:commentEx w15:paraId="5E6FBA91" w15:done="0"/>
   <w15:commentEx w15:paraId="147A4240" w15:done="0"/>
-  <w15:commentEx w15:paraId="12568526" w15:done="0"/>
   <w15:commentEx w15:paraId="1788635B" w15:done="0"/>
   <w15:commentEx w15:paraId="2228D274" w15:done="0"/>
   <w15:commentEx w15:paraId="593A6C4A" w15:done="0"/>
@@ -9608,9 +9513,7 @@
 <file path=word/commentsExtensible.xml><?xml version="1.0" encoding="utf-8"?>
 <w16cex:commentsExtensible xmlns:wpc="http://schemas.microsoft.com/office/word/2010/wordprocessingCanvas" xmlns:cx="http://schemas.microsoft.com/office/drawing/2014/chartex" xmlns:cx1="http://schemas.microsoft.com/office/drawing/2015/9/8/chartex" xmlns:cx2="http://schemas.microsoft.com/office/drawing/2015/10/21/chartex" xmlns:cx3="http://schemas.microsoft.com/office/drawing/2016/5/9/chartex" xmlns:cx4="http://schemas.microsoft.com/office/drawing/2016/5/10/chartex" xmlns:cx5="http://schemas.microsoft.com/office/drawing/2016/5/11/chartex" xmlns:cx6="http://schemas.microsoft.com/office/drawing/2016/5/12/chartex" xmlns:cx7="http://schemas.microsoft.com/office/drawing/2016/5/13/chartex" xmlns:cx8="http://schemas.microsoft.com/office/drawing/2016/5/14/chartex" xmlns:cr="http://schemas.microsoft.com/office/comments/2020/reactions" xmlns:mc="http://schemas.openxmlformats.org/markup-compatibility/2006" xmlns:aink="http://schemas.microsoft.com/office/drawing/2016/ink" xmlns:am3d="http://schemas.microsoft.com/office/drawing/2017/model3d" xmlns:o="urn:schemas-microsoft-com:office:office" xmlns:oel="http://schemas.microsoft.com/office/2019/extlst" xmlns:r="http://schemas.openxmlformats.org/officeDocument/2006/relationships" xmlns:m="http://schemas.openxmlformats.org/officeDocument/2006/math" xmlns:v="urn:schemas-microsoft-com:vml" xmlns:wp14="http://schemas.microsoft.com/office/word/2010/wordprocessingDrawing" xmlns:wp="http://schemas.openxmlformats.org/drawingml/2006/wordprocessingDrawing" xmlns:w10="urn:schemas-microsoft-com:office:word" xmlns:w="http://schemas.openxmlformats.org/wordprocessingml/2006/main" xmlns:w14="http://schemas.microsoft.com/office/word/2010/wordml" xmlns:w15="http://schemas.microsoft.com/office/word/2012/wordml" xmlns:w16cex="http://schemas.microsoft.com/office/word/2018/wordml/cex" xmlns:w16cid="http://schemas.microsoft.com/office/word/2016/wordml/cid" xmlns:w16="http://schemas.microsoft.com/office/word/2018/wordml" xmlns:w16du="http://schemas.microsoft.com/office/word/2023/wordml/word16du" xmlns:w16sdtdh="http://schemas.microsoft.com/office/word/2020/wordml/sdtdatahash" xmlns:w16se="http://schemas.microsoft.com/office/word/2015/wordml/symex" xmlns:wpg="http://schemas.microsoft.com/office/word/2010/wordprocessingGroup" xmlns:wpi="http://schemas.microsoft.com/office/word/2010/wordprocessingInk" xmlns:wne="http://schemas.microsoft.com/office/word/2006/wordml" xmlns:wps="http://schemas.microsoft.com/office/word/2010/wordprocessingShape" mc:Ignorable="w14 w15 w16se w16cid w16 w16cex w16sdtdh cr w16du wp14">
   <w16cex:commentExtensible w16cex:durableId="11853659" w16cex:dateUtc="2024-10-20T20:08:00Z"/>
-  <w16cex:commentExtensible w16cex:durableId="5657ECD8" w16cex:dateUtc="2024-10-18T15:53:00Z"/>
   <w16cex:commentExtensible w16cex:durableId="1142DE35" w16cex:dateUtc="2024-10-18T15:54:00Z"/>
-  <w16cex:commentExtensible w16cex:durableId="4EDAC256" w16cex:dateUtc="2024-10-16T12:17:00Z"/>
   <w16cex:commentExtensible w16cex:durableId="50E61F0C" w16cex:dateUtc="2024-10-09T09:38:00Z"/>
   <w16cex:commentExtensible w16cex:durableId="70DE3D94" w16cex:dateUtc="2024-10-05T21:29:00Z"/>
   <w16cex:commentExtensible w16cex:durableId="6FF26A98" w16cex:dateUtc="2024-10-05T20:01:00Z"/>
@@ -9621,9 +9524,7 @@
 <file path=word/commentsIds.xml><?xml version="1.0" encoding="utf-8"?>
 <w16cid:commentsIds xmlns:wpc="http://schemas.microsoft.com/office/word/2010/wordprocessingCanvas" xmlns:cx="http://schemas.microsoft.com/office/drawing/2014/chartex" xmlns:cx1="http://schemas.microsoft.com/office/drawing/2015/9/8/chartex" xmlns:cx2="http://schemas.microsoft.com/office/drawing/2015/10/21/chartex" xmlns:cx3="http://schemas.microsoft.com/office/drawing/2016/5/9/chartex" xmlns:cx4="http://schemas.microsoft.com/office/drawing/2016/5/10/chartex" xmlns:cx5="http://schemas.microsoft.com/office/drawing/2016/5/11/chartex" xmlns:cx6="http://schemas.microsoft.com/office/drawing/2016/5/12/chartex" xmlns:cx7="http://schemas.microsoft.com/office/drawing/2016/5/13/chartex" xmlns:cx8="http://schemas.microsoft.com/office/drawing/2016/5/14/chartex" xmlns:mc="http://schemas.openxmlformats.org/markup-compatibility/2006" xmlns:aink="http://schemas.microsoft.com/office/drawing/2016/ink" xmlns:am3d="http://schemas.microsoft.com/office/drawing/2017/model3d" xmlns:o="urn:schemas-microsoft-com:office:office" xmlns:oel="http://schemas.microsoft.com/office/2019/extlst" xmlns:r="http://schemas.openxmlformats.org/officeDocument/2006/relationships" xmlns:m="http://schemas.openxmlformats.org/officeDocument/2006/math" xmlns:v="urn:schemas-microsoft-com:vml" xmlns:wp14="http://schemas.microsoft.com/office/word/2010/wordprocessingDrawing" xmlns:wp="http://schemas.openxmlformats.org/drawingml/2006/wordprocessingDrawing" xmlns:w10="urn:schemas-microsoft-com:office:word" xmlns:w="http://schemas.openxmlformats.org/wordprocessingml/2006/main" xmlns:w14="http://schemas.microsoft.com/office/word/2010/wordml" xmlns:w15="http://schemas.microsoft.com/office/word/2012/wordml" xmlns:w16cex="http://schemas.microsoft.com/office/word/2018/wordml/cex" xmlns:w16cid="http://schemas.microsoft.com/office/word/2016/wordml/cid" xmlns:w16="http://schemas.microsoft.com/office/word/2018/wordml" xmlns:w16du="http://schemas.microsoft.com/office/word/2023/wordml/word16du" xmlns:w16sdtdh="http://schemas.microsoft.com/office/word/2020/wordml/sdtdatahash" xmlns:w16se="http://schemas.microsoft.com/office/word/2015/wordml/symex" xmlns:wpg="http://schemas.microsoft.com/office/word/2010/wordprocessingGroup" xmlns:wpi="http://schemas.microsoft.com/office/word/2010/wordprocessingInk" xmlns:wne="http://schemas.microsoft.com/office/word/2006/wordml" xmlns:wps="http://schemas.microsoft.com/office/word/2010/wordprocessingShape" mc:Ignorable="w14 w15 w16se w16cid w16 w16cex w16sdtdh w16du wp14">
   <w16cid:commentId w16cid:paraId="62F00723" w16cid:durableId="11853659"/>
-  <w16cid:commentId w16cid:paraId="5E6FBA91" w16cid:durableId="5657ECD8"/>
   <w16cid:commentId w16cid:paraId="147A4240" w16cid:durableId="1142DE35"/>
-  <w16cid:commentId w16cid:paraId="12568526" w16cid:durableId="4EDAC256"/>
   <w16cid:commentId w16cid:paraId="1788635B" w16cid:durableId="50E61F0C"/>
   <w16cid:commentId w16cid:paraId="2228D274" w16cid:durableId="70DE3D94"/>
   <w16cid:commentId w16cid:paraId="593A6C4A" w16cid:durableId="6FF26A98"/>
@@ -9690,7 +9591,7 @@
       </w:pPr>
       <w:r>
         <w:rPr>
-          <w:rStyle w:val="FootnoteReference"/>
+          <w:rStyle w:val="Fotnotsreferens"/>
         </w:rPr>
         <w:footnoteRef/>
       </w:r>
@@ -10935,11 +10836,11 @@
     <w:name w:val="Normal"/>
     <w:qFormat/>
   </w:style>
-  <w:style w:type="paragraph" w:styleId="Heading1">
+  <w:style w:type="paragraph" w:styleId="Rubrik1">
     <w:name w:val="heading 1"/>
     <w:basedOn w:val="Normal"/>
     <w:next w:val="Normal"/>
-    <w:link w:val="Heading1Char"/>
+    <w:link w:val="Rubrik1Char"/>
     <w:uiPriority w:val="9"/>
     <w:qFormat/>
     <w:rsid w:val="008E2A85"/>
@@ -10956,11 +10857,11 @@
       <w:szCs w:val="40"/>
     </w:rPr>
   </w:style>
-  <w:style w:type="paragraph" w:styleId="Heading2">
+  <w:style w:type="paragraph" w:styleId="Rubrik2">
     <w:name w:val="heading 2"/>
     <w:basedOn w:val="Normal"/>
     <w:next w:val="Normal"/>
-    <w:link w:val="Heading2Char"/>
+    <w:link w:val="Rubrik2Char"/>
     <w:uiPriority w:val="9"/>
     <w:semiHidden/>
     <w:unhideWhenUsed/>
@@ -10979,11 +10880,11 @@
       <w:szCs w:val="32"/>
     </w:rPr>
   </w:style>
-  <w:style w:type="paragraph" w:styleId="Heading3">
+  <w:style w:type="paragraph" w:styleId="Rubrik3">
     <w:name w:val="heading 3"/>
     <w:basedOn w:val="Normal"/>
     <w:next w:val="Normal"/>
-    <w:link w:val="Heading3Char"/>
+    <w:link w:val="Rubrik3Char"/>
     <w:uiPriority w:val="9"/>
     <w:semiHidden/>
     <w:unhideWhenUsed/>
@@ -11002,11 +10903,11 @@
       <w:szCs w:val="28"/>
     </w:rPr>
   </w:style>
-  <w:style w:type="paragraph" w:styleId="Heading4">
+  <w:style w:type="paragraph" w:styleId="Rubrik4">
     <w:name w:val="heading 4"/>
     <w:basedOn w:val="Normal"/>
     <w:next w:val="Normal"/>
-    <w:link w:val="Heading4Char"/>
+    <w:link w:val="Rubrik4Char"/>
     <w:uiPriority w:val="9"/>
     <w:semiHidden/>
     <w:unhideWhenUsed/>
@@ -11025,11 +10926,11 @@
       <w:color w:val="0F4761" w:themeColor="accent1" w:themeShade="BF"/>
     </w:rPr>
   </w:style>
-  <w:style w:type="paragraph" w:styleId="Heading5">
+  <w:style w:type="paragraph" w:styleId="Rubrik5">
     <w:name w:val="heading 5"/>
     <w:basedOn w:val="Normal"/>
     <w:next w:val="Normal"/>
-    <w:link w:val="Heading5Char"/>
+    <w:link w:val="Rubrik5Char"/>
     <w:uiPriority w:val="9"/>
     <w:semiHidden/>
     <w:unhideWhenUsed/>
@@ -11046,11 +10947,11 @@
       <w:color w:val="0F4761" w:themeColor="accent1" w:themeShade="BF"/>
     </w:rPr>
   </w:style>
-  <w:style w:type="paragraph" w:styleId="Heading6">
+  <w:style w:type="paragraph" w:styleId="Rubrik6">
     <w:name w:val="heading 6"/>
     <w:basedOn w:val="Normal"/>
     <w:next w:val="Normal"/>
-    <w:link w:val="Heading6Char"/>
+    <w:link w:val="Rubrik6Char"/>
     <w:uiPriority w:val="9"/>
     <w:semiHidden/>
     <w:unhideWhenUsed/>
@@ -11069,11 +10970,11 @@
       <w:color w:val="595959" w:themeColor="text1" w:themeTint="A6"/>
     </w:rPr>
   </w:style>
-  <w:style w:type="paragraph" w:styleId="Heading7">
+  <w:style w:type="paragraph" w:styleId="Rubrik7">
     <w:name w:val="heading 7"/>
     <w:basedOn w:val="Normal"/>
     <w:next w:val="Normal"/>
-    <w:link w:val="Heading7Char"/>
+    <w:link w:val="Rubrik7Char"/>
     <w:uiPriority w:val="9"/>
     <w:semiHidden/>
     <w:unhideWhenUsed/>
@@ -11090,11 +10991,11 @@
       <w:color w:val="595959" w:themeColor="text1" w:themeTint="A6"/>
     </w:rPr>
   </w:style>
-  <w:style w:type="paragraph" w:styleId="Heading8">
+  <w:style w:type="paragraph" w:styleId="Rubrik8">
     <w:name w:val="heading 8"/>
     <w:basedOn w:val="Normal"/>
     <w:next w:val="Normal"/>
-    <w:link w:val="Heading8Char"/>
+    <w:link w:val="Rubrik8Char"/>
     <w:uiPriority w:val="9"/>
     <w:semiHidden/>
     <w:unhideWhenUsed/>
@@ -11113,11 +11014,11 @@
       <w:color w:val="272727" w:themeColor="text1" w:themeTint="D8"/>
     </w:rPr>
   </w:style>
-  <w:style w:type="paragraph" w:styleId="Heading9">
+  <w:style w:type="paragraph" w:styleId="Rubrik9">
     <w:name w:val="heading 9"/>
     <w:basedOn w:val="Normal"/>
     <w:next w:val="Normal"/>
-    <w:link w:val="Heading9Char"/>
+    <w:link w:val="Rubrik9Char"/>
     <w:uiPriority w:val="9"/>
     <w:semiHidden/>
     <w:unhideWhenUsed/>
@@ -11134,13 +11035,13 @@
       <w:color w:val="272727" w:themeColor="text1" w:themeTint="D8"/>
     </w:rPr>
   </w:style>
-  <w:style w:type="character" w:default="1" w:styleId="DefaultParagraphFont">
+  <w:style w:type="character" w:default="1" w:styleId="Standardstycketeckensnitt">
     <w:name w:val="Default Paragraph Font"/>
     <w:uiPriority w:val="1"/>
     <w:semiHidden/>
     <w:unhideWhenUsed/>
   </w:style>
-  <w:style w:type="table" w:default="1" w:styleId="TableNormal">
+  <w:style w:type="table" w:default="1" w:styleId="Normaltabell">
     <w:name w:val="Normal Table"/>
     <w:uiPriority w:val="99"/>
     <w:semiHidden/>
@@ -11155,16 +11056,16 @@
       </w:tblCellMar>
     </w:tblPr>
   </w:style>
-  <w:style w:type="numbering" w:default="1" w:styleId="NoList">
+  <w:style w:type="numbering" w:default="1" w:styleId="Ingenlista">
     <w:name w:val="No List"/>
     <w:uiPriority w:val="99"/>
     <w:semiHidden/>
     <w:unhideWhenUsed/>
   </w:style>
-  <w:style w:type="character" w:customStyle="1" w:styleId="Heading1Char">
-    <w:name w:val="Heading 1 Char"/>
-    <w:basedOn w:val="DefaultParagraphFont"/>
-    <w:link w:val="Heading1"/>
+  <w:style w:type="character" w:customStyle="1" w:styleId="Rubrik1Char">
+    <w:name w:val="Rubrik 1 Char"/>
+    <w:basedOn w:val="Standardstycketeckensnitt"/>
+    <w:link w:val="Rubrik1"/>
     <w:uiPriority w:val="9"/>
     <w:rsid w:val="008E2A85"/>
     <w:rPr>
@@ -11174,10 +11075,10 @@
       <w:szCs w:val="40"/>
     </w:rPr>
   </w:style>
-  <w:style w:type="character" w:customStyle="1" w:styleId="Heading2Char">
-    <w:name w:val="Heading 2 Char"/>
-    <w:basedOn w:val="DefaultParagraphFont"/>
-    <w:link w:val="Heading2"/>
+  <w:style w:type="character" w:customStyle="1" w:styleId="Rubrik2Char">
+    <w:name w:val="Rubrik 2 Char"/>
+    <w:basedOn w:val="Standardstycketeckensnitt"/>
+    <w:link w:val="Rubrik2"/>
     <w:uiPriority w:val="9"/>
     <w:semiHidden/>
     <w:rsid w:val="008E2A85"/>
@@ -11188,10 +11089,10 @@
       <w:szCs w:val="32"/>
     </w:rPr>
   </w:style>
-  <w:style w:type="character" w:customStyle="1" w:styleId="Heading3Char">
-    <w:name w:val="Heading 3 Char"/>
-    <w:basedOn w:val="DefaultParagraphFont"/>
-    <w:link w:val="Heading3"/>
+  <w:style w:type="character" w:customStyle="1" w:styleId="Rubrik3Char">
+    <w:name w:val="Rubrik 3 Char"/>
+    <w:basedOn w:val="Standardstycketeckensnitt"/>
+    <w:link w:val="Rubrik3"/>
     <w:uiPriority w:val="9"/>
     <w:semiHidden/>
     <w:rsid w:val="008E2A85"/>
@@ -11202,10 +11103,10 @@
       <w:szCs w:val="28"/>
     </w:rPr>
   </w:style>
-  <w:style w:type="character" w:customStyle="1" w:styleId="Heading4Char">
-    <w:name w:val="Heading 4 Char"/>
-    <w:basedOn w:val="DefaultParagraphFont"/>
-    <w:link w:val="Heading4"/>
+  <w:style w:type="character" w:customStyle="1" w:styleId="Rubrik4Char">
+    <w:name w:val="Rubrik 4 Char"/>
+    <w:basedOn w:val="Standardstycketeckensnitt"/>
+    <w:link w:val="Rubrik4"/>
     <w:uiPriority w:val="9"/>
     <w:semiHidden/>
     <w:rsid w:val="008E2A85"/>
@@ -11216,10 +11117,10 @@
       <w:color w:val="0F4761" w:themeColor="accent1" w:themeShade="BF"/>
     </w:rPr>
   </w:style>
-  <w:style w:type="character" w:customStyle="1" w:styleId="Heading5Char">
-    <w:name w:val="Heading 5 Char"/>
-    <w:basedOn w:val="DefaultParagraphFont"/>
-    <w:link w:val="Heading5"/>
+  <w:style w:type="character" w:customStyle="1" w:styleId="Rubrik5Char">
+    <w:name w:val="Rubrik 5 Char"/>
+    <w:basedOn w:val="Standardstycketeckensnitt"/>
+    <w:link w:val="Rubrik5"/>
     <w:uiPriority w:val="9"/>
     <w:semiHidden/>
     <w:rsid w:val="008E2A85"/>
@@ -11228,10 +11129,10 @@
       <w:color w:val="0F4761" w:themeColor="accent1" w:themeShade="BF"/>
     </w:rPr>
   </w:style>
-  <w:style w:type="character" w:customStyle="1" w:styleId="Heading6Char">
-    <w:name w:val="Heading 6 Char"/>
-    <w:basedOn w:val="DefaultParagraphFont"/>
-    <w:link w:val="Heading6"/>
+  <w:style w:type="character" w:customStyle="1" w:styleId="Rubrik6Char">
+    <w:name w:val="Rubrik 6 Char"/>
+    <w:basedOn w:val="Standardstycketeckensnitt"/>
+    <w:link w:val="Rubrik6"/>
     <w:uiPriority w:val="9"/>
     <w:semiHidden/>
     <w:rsid w:val="008E2A85"/>
@@ -11242,10 +11143,10 @@
       <w:color w:val="595959" w:themeColor="text1" w:themeTint="A6"/>
     </w:rPr>
   </w:style>
-  <w:style w:type="character" w:customStyle="1" w:styleId="Heading7Char">
-    <w:name w:val="Heading 7 Char"/>
-    <w:basedOn w:val="DefaultParagraphFont"/>
-    <w:link w:val="Heading7"/>
+  <w:style w:type="character" w:customStyle="1" w:styleId="Rubrik7Char">
+    <w:name w:val="Rubrik 7 Char"/>
+    <w:basedOn w:val="Standardstycketeckensnitt"/>
+    <w:link w:val="Rubrik7"/>
     <w:uiPriority w:val="9"/>
     <w:semiHidden/>
     <w:rsid w:val="008E2A85"/>
@@ -11254,10 +11155,10 @@
       <w:color w:val="595959" w:themeColor="text1" w:themeTint="A6"/>
     </w:rPr>
   </w:style>
-  <w:style w:type="character" w:customStyle="1" w:styleId="Heading8Char">
-    <w:name w:val="Heading 8 Char"/>
-    <w:basedOn w:val="DefaultParagraphFont"/>
-    <w:link w:val="Heading8"/>
+  <w:style w:type="character" w:customStyle="1" w:styleId="Rubrik8Char">
+    <w:name w:val="Rubrik 8 Char"/>
+    <w:basedOn w:val="Standardstycketeckensnitt"/>
+    <w:link w:val="Rubrik8"/>
     <w:uiPriority w:val="9"/>
     <w:semiHidden/>
     <w:rsid w:val="008E2A85"/>
@@ -11268,10 +11169,10 @@
       <w:color w:val="272727" w:themeColor="text1" w:themeTint="D8"/>
     </w:rPr>
   </w:style>
-  <w:style w:type="character" w:customStyle="1" w:styleId="Heading9Char">
-    <w:name w:val="Heading 9 Char"/>
-    <w:basedOn w:val="DefaultParagraphFont"/>
-    <w:link w:val="Heading9"/>
+  <w:style w:type="character" w:customStyle="1" w:styleId="Rubrik9Char">
+    <w:name w:val="Rubrik 9 Char"/>
+    <w:basedOn w:val="Standardstycketeckensnitt"/>
+    <w:link w:val="Rubrik9"/>
     <w:uiPriority w:val="9"/>
     <w:semiHidden/>
     <w:rsid w:val="008E2A85"/>
@@ -11280,11 +11181,11 @@
       <w:color w:val="272727" w:themeColor="text1" w:themeTint="D8"/>
     </w:rPr>
   </w:style>
-  <w:style w:type="paragraph" w:styleId="Title">
+  <w:style w:type="paragraph" w:styleId="Rubrik">
     <w:name w:val="Title"/>
     <w:basedOn w:val="Normal"/>
     <w:next w:val="Normal"/>
-    <w:link w:val="TitleChar"/>
+    <w:link w:val="RubrikChar"/>
     <w:uiPriority w:val="10"/>
     <w:qFormat/>
     <w:rsid w:val="008E2A85"/>
@@ -11300,10 +11201,10 @@
       <w:szCs w:val="56"/>
     </w:rPr>
   </w:style>
-  <w:style w:type="character" w:customStyle="1" w:styleId="TitleChar">
-    <w:name w:val="Title Char"/>
-    <w:basedOn w:val="DefaultParagraphFont"/>
-    <w:link w:val="Title"/>
+  <w:style w:type="character" w:customStyle="1" w:styleId="RubrikChar">
+    <w:name w:val="Rubrik Char"/>
+    <w:basedOn w:val="Standardstycketeckensnitt"/>
+    <w:link w:val="Rubrik"/>
     <w:uiPriority w:val="10"/>
     <w:rsid w:val="008E2A85"/>
     <w:rPr>
@@ -11314,11 +11215,11 @@
       <w:szCs w:val="56"/>
     </w:rPr>
   </w:style>
-  <w:style w:type="paragraph" w:styleId="Subtitle">
+  <w:style w:type="paragraph" w:styleId="Underrubrik">
     <w:name w:val="Subtitle"/>
     <w:basedOn w:val="Normal"/>
     <w:next w:val="Normal"/>
-    <w:link w:val="SubtitleChar"/>
+    <w:link w:val="UnderrubrikChar"/>
     <w:uiPriority w:val="11"/>
     <w:qFormat/>
     <w:rsid w:val="008E2A85"/>
@@ -11335,10 +11236,10 @@
       <w:szCs w:val="28"/>
     </w:rPr>
   </w:style>
-  <w:style w:type="character" w:customStyle="1" w:styleId="SubtitleChar">
-    <w:name w:val="Subtitle Char"/>
-    <w:basedOn w:val="DefaultParagraphFont"/>
-    <w:link w:val="Subtitle"/>
+  <w:style w:type="character" w:customStyle="1" w:styleId="UnderrubrikChar">
+    <w:name w:val="Underrubrik Char"/>
+    <w:basedOn w:val="Standardstycketeckensnitt"/>
+    <w:link w:val="Underrubrik"/>
     <w:uiPriority w:val="11"/>
     <w:rsid w:val="008E2A85"/>
     <w:rPr>
@@ -11349,11 +11250,11 @@
       <w:szCs w:val="28"/>
     </w:rPr>
   </w:style>
-  <w:style w:type="paragraph" w:styleId="Quote">
+  <w:style w:type="paragraph" w:styleId="Citat">
     <w:name w:val="Quote"/>
     <w:basedOn w:val="Normal"/>
     <w:next w:val="Normal"/>
-    <w:link w:val="QuoteChar"/>
+    <w:link w:val="CitatChar"/>
     <w:uiPriority w:val="29"/>
     <w:qFormat/>
     <w:rsid w:val="008E2A85"/>
@@ -11367,10 +11268,10 @@
       <w:color w:val="404040" w:themeColor="text1" w:themeTint="BF"/>
     </w:rPr>
   </w:style>
-  <w:style w:type="character" w:customStyle="1" w:styleId="QuoteChar">
-    <w:name w:val="Quote Char"/>
-    <w:basedOn w:val="DefaultParagraphFont"/>
-    <w:link w:val="Quote"/>
+  <w:style w:type="character" w:customStyle="1" w:styleId="CitatChar">
+    <w:name w:val="Citat Char"/>
+    <w:basedOn w:val="Standardstycketeckensnitt"/>
+    <w:link w:val="Citat"/>
     <w:uiPriority w:val="29"/>
     <w:rsid w:val="008E2A85"/>
     <w:rPr>
@@ -11379,7 +11280,7 @@
       <w:color w:val="404040" w:themeColor="text1" w:themeTint="BF"/>
     </w:rPr>
   </w:style>
-  <w:style w:type="paragraph" w:styleId="ListParagraph">
+  <w:style w:type="paragraph" w:styleId="Liststycke">
     <w:name w:val="List Paragraph"/>
     <w:basedOn w:val="Normal"/>
     <w:uiPriority w:val="34"/>
@@ -11390,9 +11291,9 @@
       <w:contextualSpacing/>
     </w:pPr>
   </w:style>
-  <w:style w:type="character" w:styleId="IntenseEmphasis">
+  <w:style w:type="character" w:styleId="Starkbetoning">
     <w:name w:val="Intense Emphasis"/>
-    <w:basedOn w:val="DefaultParagraphFont"/>
+    <w:basedOn w:val="Standardstycketeckensnitt"/>
     <w:uiPriority w:val="21"/>
     <w:qFormat/>
     <w:rsid w:val="008E2A85"/>
@@ -11402,11 +11303,11 @@
       <w:color w:val="0F4761" w:themeColor="accent1" w:themeShade="BF"/>
     </w:rPr>
   </w:style>
-  <w:style w:type="paragraph" w:styleId="IntenseQuote">
+  <w:style w:type="paragraph" w:styleId="Starktcitat">
     <w:name w:val="Intense Quote"/>
     <w:basedOn w:val="Normal"/>
     <w:next w:val="Normal"/>
-    <w:link w:val="IntenseQuoteChar"/>
+    <w:link w:val="StarktcitatChar"/>
     <w:uiPriority w:val="30"/>
     <w:qFormat/>
     <w:rsid w:val="008E2A85"/>
@@ -11425,10 +11326,10 @@
       <w:color w:val="0F4761" w:themeColor="accent1" w:themeShade="BF"/>
     </w:rPr>
   </w:style>
-  <w:style w:type="character" w:customStyle="1" w:styleId="IntenseQuoteChar">
-    <w:name w:val="Intense Quote Char"/>
-    <w:basedOn w:val="DefaultParagraphFont"/>
-    <w:link w:val="IntenseQuote"/>
+  <w:style w:type="character" w:customStyle="1" w:styleId="StarktcitatChar">
+    <w:name w:val="Starkt citat Char"/>
+    <w:basedOn w:val="Standardstycketeckensnitt"/>
+    <w:link w:val="Starktcitat"/>
     <w:uiPriority w:val="30"/>
     <w:rsid w:val="008E2A85"/>
     <w:rPr>
@@ -11437,9 +11338,9 @@
       <w:color w:val="0F4761" w:themeColor="accent1" w:themeShade="BF"/>
     </w:rPr>
   </w:style>
-  <w:style w:type="character" w:styleId="IntenseReference">
+  <w:style w:type="character" w:styleId="Starkreferens">
     <w:name w:val="Intense Reference"/>
-    <w:basedOn w:val="DefaultParagraphFont"/>
+    <w:basedOn w:val="Standardstycketeckensnitt"/>
     <w:uiPriority w:val="32"/>
     <w:qFormat/>
     <w:rsid w:val="008E2A85"/>
@@ -11453,17 +11354,17 @@
   </w:style>
   <w:style w:type="character" w:customStyle="1" w:styleId="apple-tab-span">
     <w:name w:val="apple-tab-span"/>
-    <w:basedOn w:val="DefaultParagraphFont"/>
+    <w:basedOn w:val="Standardstycketeckensnitt"/>
     <w:rsid w:val="000539F8"/>
   </w:style>
   <w:style w:type="character" w:customStyle="1" w:styleId="apple-converted-space">
     <w:name w:val="apple-converted-space"/>
-    <w:basedOn w:val="DefaultParagraphFont"/>
+    <w:basedOn w:val="Standardstycketeckensnitt"/>
     <w:rsid w:val="00CE7F68"/>
   </w:style>
-  <w:style w:type="character" w:styleId="Hyperlink">
+  <w:style w:type="character" w:styleId="Hyperlnk">
     <w:name w:val="Hyperlink"/>
-    <w:basedOn w:val="DefaultParagraphFont"/>
+    <w:basedOn w:val="Standardstycketeckensnitt"/>
     <w:uiPriority w:val="99"/>
     <w:semiHidden/>
     <w:unhideWhenUsed/>
@@ -11488,10 +11389,10 @@
       <w:kern w:val="0"/>
     </w:rPr>
   </w:style>
-  <w:style w:type="paragraph" w:styleId="FootnoteText">
+  <w:style w:type="paragraph" w:styleId="Fotnotstext">
     <w:name w:val="footnote text"/>
     <w:basedOn w:val="Normal"/>
-    <w:link w:val="FootnoteTextChar"/>
+    <w:link w:val="FotnotstextChar"/>
     <w:uiPriority w:val="99"/>
     <w:semiHidden/>
     <w:unhideWhenUsed/>
@@ -11504,10 +11405,10 @@
       <w:szCs w:val="20"/>
     </w:rPr>
   </w:style>
-  <w:style w:type="character" w:customStyle="1" w:styleId="FootnoteTextChar">
-    <w:name w:val="Footnote Text Char"/>
-    <w:basedOn w:val="DefaultParagraphFont"/>
-    <w:link w:val="FootnoteText"/>
+  <w:style w:type="character" w:customStyle="1" w:styleId="FotnotstextChar">
+    <w:name w:val="Fotnotstext Char"/>
+    <w:basedOn w:val="Standardstycketeckensnitt"/>
+    <w:link w:val="Fotnotstext"/>
     <w:uiPriority w:val="99"/>
     <w:semiHidden/>
     <w:rsid w:val="005D3B71"/>
@@ -11516,9 +11417,9 @@
       <w:szCs w:val="20"/>
     </w:rPr>
   </w:style>
-  <w:style w:type="character" w:styleId="FootnoteReference">
+  <w:style w:type="character" w:styleId="Fotnotsreferens">
     <w:name w:val="footnote reference"/>
-    <w:basedOn w:val="DefaultParagraphFont"/>
+    <w:basedOn w:val="Standardstycketeckensnitt"/>
     <w:uiPriority w:val="99"/>
     <w:semiHidden/>
     <w:unhideWhenUsed/>
@@ -11527,9 +11428,9 @@
       <w:vertAlign w:val="superscript"/>
     </w:rPr>
   </w:style>
-  <w:style w:type="character" w:styleId="CommentReference">
+  <w:style w:type="character" w:styleId="Kommentarsreferens">
     <w:name w:val="annotation reference"/>
-    <w:basedOn w:val="DefaultParagraphFont"/>
+    <w:basedOn w:val="Standardstycketeckensnitt"/>
     <w:uiPriority w:val="99"/>
     <w:semiHidden/>
     <w:unhideWhenUsed/>
@@ -11539,10 +11440,10 @@
       <w:szCs w:val="16"/>
     </w:rPr>
   </w:style>
-  <w:style w:type="paragraph" w:styleId="CommentText">
+  <w:style w:type="paragraph" w:styleId="Kommentarer">
     <w:name w:val="annotation text"/>
     <w:basedOn w:val="Normal"/>
-    <w:link w:val="CommentTextChar"/>
+    <w:link w:val="KommentarerChar"/>
     <w:uiPriority w:val="99"/>
     <w:semiHidden/>
     <w:unhideWhenUsed/>
@@ -11555,10 +11456,10 @@
       <w:szCs w:val="20"/>
     </w:rPr>
   </w:style>
-  <w:style w:type="character" w:customStyle="1" w:styleId="CommentTextChar">
-    <w:name w:val="Comment Text Char"/>
-    <w:basedOn w:val="DefaultParagraphFont"/>
-    <w:link w:val="CommentText"/>
+  <w:style w:type="character" w:customStyle="1" w:styleId="KommentarerChar">
+    <w:name w:val="Kommentarer Char"/>
+    <w:basedOn w:val="Standardstycketeckensnitt"/>
+    <w:link w:val="Kommentarer"/>
     <w:uiPriority w:val="99"/>
     <w:semiHidden/>
     <w:rsid w:val="005713E4"/>
@@ -11567,11 +11468,11 @@
       <w:szCs w:val="20"/>
     </w:rPr>
   </w:style>
-  <w:style w:type="paragraph" w:styleId="CommentSubject">
+  <w:style w:type="paragraph" w:styleId="Kommentarsmne">
     <w:name w:val="annotation subject"/>
-    <w:basedOn w:val="CommentText"/>
-    <w:next w:val="CommentText"/>
-    <w:link w:val="CommentSubjectChar"/>
+    <w:basedOn w:val="Kommentarer"/>
+    <w:next w:val="Kommentarer"/>
+    <w:link w:val="KommentarsmneChar"/>
     <w:uiPriority w:val="99"/>
     <w:semiHidden/>
     <w:unhideWhenUsed/>
@@ -11581,10 +11482,10 @@
       <w:bCs/>
     </w:rPr>
   </w:style>
-  <w:style w:type="character" w:customStyle="1" w:styleId="CommentSubjectChar">
-    <w:name w:val="Comment Subject Char"/>
-    <w:basedOn w:val="CommentTextChar"/>
-    <w:link w:val="CommentSubject"/>
+  <w:style w:type="character" w:customStyle="1" w:styleId="KommentarsmneChar">
+    <w:name w:val="Kommentarsämne Char"/>
+    <w:basedOn w:val="KommentarerChar"/>
+    <w:link w:val="Kommentarsmne"/>
     <w:uiPriority w:val="99"/>
     <w:semiHidden/>
     <w:rsid w:val="005713E4"/>

</xml_diff>

<commit_message>
added description of additional fillup data + plot of likelihood across trials to GD
</commit_message>
<xml_diff>
--- a/output/papers/JASA - Round 2/Author response (JASA, Persson, Barreda & Jaeger, 2024).docx
+++ b/output/papers/JASA - Round 2/Author response (JASA, Persson, Barreda & Jaeger, 2024).docx
@@ -3756,35 +3756,7 @@
           <w:lang w:val="en-US" w:eastAsia="sv-SE"/>
           <w14:ligatures w14:val="none"/>
         </w:rPr>
-        <w:t xml:space="preserve">with its LPC, and concatenated … with a complex waveform generated from the pitch and intensity patterns of the original vowel”. This description is too </w:t>
-      </w:r>
-      <w:commentRangeStart w:id="2"/>
-      <w:r>
-        <w:rPr>
-          <w:rFonts w:eastAsia="Times New Roman" w:cs="Times New Roman"/>
-          <w:color w:val="000000"/>
-          <w:kern w:val="0"/>
-          <w:lang w:val="en-US" w:eastAsia="sv-SE"/>
-          <w14:ligatures w14:val="none"/>
-        </w:rPr>
-        <w:t>general</w:t>
-      </w:r>
-      <w:commentRangeEnd w:id="2"/>
-      <w:r>
-        <w:rPr>
-          <w:rStyle w:val="Kommentarsreferens"/>
-        </w:rPr>
-        <w:commentReference w:id="2"/>
-      </w:r>
-      <w:r>
-        <w:rPr>
-          <w:rFonts w:eastAsia="Times New Roman" w:cs="Times New Roman"/>
-          <w:color w:val="000000"/>
-          <w:kern w:val="0"/>
-          <w:lang w:val="en-US" w:eastAsia="sv-SE"/>
-          <w14:ligatures w14:val="none"/>
-        </w:rPr>
-        <w:t xml:space="preserve">. </w:t>
+        <w:t xml:space="preserve">with its LPC, and concatenated … with a complex waveform generated from the pitch and intensity patterns of the original vowel”. This description is too general. </w:t>
       </w:r>
     </w:p>
     <w:p>
@@ -7272,7 +7244,7 @@
         </w:rPr>
         <w:t xml:space="preserve">[121] - </w:t>
       </w:r>
-      <w:commentRangeStart w:id="3"/>
+      <w:commentRangeStart w:id="2"/>
       <w:r>
         <w:rPr>
           <w:rFonts w:cs="Segoe UI Symbol"/>
@@ -7503,12 +7475,12 @@
         </w:rPr>
         <w:t>https://doi.org/10.1121/1.406884</w:t>
       </w:r>
-      <w:commentRangeEnd w:id="3"/>
+      <w:commentRangeEnd w:id="2"/>
       <w:r>
         <w:rPr>
           <w:rStyle w:val="Kommentarsreferens"/>
         </w:rPr>
-        <w:commentReference w:id="3"/>
+        <w:commentReference w:id="2"/>
       </w:r>
     </w:p>
     <w:p>
@@ -7731,7 +7703,7 @@
           <w:lang w:val="en-US"/>
         </w:rPr>
       </w:pPr>
-      <w:commentRangeStart w:id="4"/>
+      <w:commentRangeStart w:id="3"/>
       <w:r>
         <w:rPr>
           <w:rFonts w:cs="Segoe UI Symbol"/>
@@ -7779,12 +7751,12 @@
         </w:rPr>
         <w:t>perceived in steady-state synthetic vowel stimuli. Any thoughts about why this might be?</w:t>
       </w:r>
-      <w:commentRangeEnd w:id="4"/>
+      <w:commentRangeEnd w:id="3"/>
       <w:r>
         <w:rPr>
           <w:rStyle w:val="Kommentarsreferens"/>
         </w:rPr>
-        <w:commentReference w:id="4"/>
+        <w:commentReference w:id="3"/>
       </w:r>
     </w:p>
     <w:p>
@@ -8946,7 +8918,7 @@
         </w:rPr>
         <w:t xml:space="preserve">--following reasoning initially developed in T. Nearey’s work (and echoed in Johnson, 2021). </w:t>
       </w:r>
-      <w:commentRangeStart w:id="5"/>
+      <w:commentRangeStart w:id="4"/>
       <w:r>
         <w:rPr>
           <w:rFonts w:eastAsia="Times New Roman" w:cs="Times New Roman"/>
@@ -8959,12 +8931,12 @@
         </w:rPr>
         <w:t>We now briefly clarify this in the general discussion.</w:t>
       </w:r>
-      <w:commentRangeEnd w:id="5"/>
+      <w:commentRangeEnd w:id="4"/>
       <w:r>
         <w:rPr>
           <w:rStyle w:val="Kommentarsreferens"/>
         </w:rPr>
-        <w:commentReference w:id="5"/>
+        <w:commentReference w:id="4"/>
       </w:r>
     </w:p>
     <w:p>
@@ -9413,7 +9385,7 @@
       </w:r>
     </w:p>
   </w:comment>
-  <w:comment w:id="2" w:author="Anna Persson" w:date="2024-10-09T11:38:00Z" w:initials="AP">
+  <w:comment w:id="2" w:author="Jaeger, Florian" w:date="2024-10-05T17:29:00Z" w:initials="TJ">
     <w:p>
       <w:r>
         <w:rPr>
@@ -9428,11 +9400,11 @@
           <w:szCs w:val="20"/>
           <w:highlight w:val="cyan"/>
         </w:rPr>
-        <w:t>Santiago, could you please check whether my revised description makes more sense?</w:t>
+        <w:t xml:space="preserve">Santiago, do you know whether these papers report overall accuracy in a way we can compare to? If so, we should probably discuss them when we discuss the results of exp 1a? </w:t>
       </w:r>
     </w:p>
   </w:comment>
-  <w:comment w:id="3" w:author="Jaeger, Florian" w:date="2024-10-05T17:29:00Z" w:initials="TJ">
+  <w:comment w:id="3" w:author="Jaeger, Florian" w:date="2024-10-05T16:01:00Z" w:initials="TJ">
     <w:p>
       <w:r>
         <w:rPr>
@@ -9442,34 +9414,15 @@
       </w:r>
       <w:r>
         <w:rPr>
-          <w:color w:val="000000"/>
           <w:sz w:val="20"/>
           <w:szCs w:val="20"/>
           <w:highlight w:val="cyan"/>
         </w:rPr>
-        <w:t xml:space="preserve">Santiago, do you know whether these papers report overall accuracy in a way we can compare to? If so, we should probably discuss them when we discuss the results of exp 1a? </w:t>
+        <w:t>Santiago, any chance you could draft a reply to this (here and/or in the paper)?</w:t>
       </w:r>
     </w:p>
   </w:comment>
-  <w:comment w:id="4" w:author="Jaeger, Florian" w:date="2024-10-05T16:01:00Z" w:initials="TJ">
-    <w:p>
-      <w:r>
-        <w:rPr>
-          <w:rStyle w:val="Kommentarsreferens"/>
-        </w:rPr>
-        <w:annotationRef/>
-      </w:r>
-      <w:r>
-        <w:rPr>
-          <w:sz w:val="20"/>
-          <w:szCs w:val="20"/>
-          <w:highlight w:val="cyan"/>
-        </w:rPr>
-        <w:t>Santiago, any chance you could draft a reply to this (here and/or in the paper)?</w:t>
-      </w:r>
-    </w:p>
-  </w:comment>
-  <w:comment w:id="5" w:author="Jaeger, Florian" w:date="2024-10-05T17:27:00Z" w:initials="TJ">
+  <w:comment w:id="4" w:author="Jaeger, Florian" w:date="2024-10-05T17:27:00Z" w:initials="TJ">
     <w:p>
       <w:r>
         <w:rPr>
@@ -9503,7 +9456,6 @@
 <w15:commentsEx xmlns:wpc="http://schemas.microsoft.com/office/word/2010/wordprocessingCanvas" xmlns:cx="http://schemas.microsoft.com/office/drawing/2014/chartex" xmlns:cx1="http://schemas.microsoft.com/office/drawing/2015/9/8/chartex" xmlns:cx2="http://schemas.microsoft.com/office/drawing/2015/10/21/chartex" xmlns:cx3="http://schemas.microsoft.com/office/drawing/2016/5/9/chartex" xmlns:cx4="http://schemas.microsoft.com/office/drawing/2016/5/10/chartex" xmlns:cx5="http://schemas.microsoft.com/office/drawing/2016/5/11/chartex" xmlns:cx6="http://schemas.microsoft.com/office/drawing/2016/5/12/chartex" xmlns:cx7="http://schemas.microsoft.com/office/drawing/2016/5/13/chartex" xmlns:cx8="http://schemas.microsoft.com/office/drawing/2016/5/14/chartex" xmlns:mc="http://schemas.openxmlformats.org/markup-compatibility/2006" xmlns:aink="http://schemas.microsoft.com/office/drawing/2016/ink" xmlns:am3d="http://schemas.microsoft.com/office/drawing/2017/model3d" xmlns:o="urn:schemas-microsoft-com:office:office" xmlns:oel="http://schemas.microsoft.com/office/2019/extlst" xmlns:r="http://schemas.openxmlformats.org/officeDocument/2006/relationships" xmlns:m="http://schemas.openxmlformats.org/officeDocument/2006/math" xmlns:v="urn:schemas-microsoft-com:vml" xmlns:wp14="http://schemas.microsoft.com/office/word/2010/wordprocessingDrawing" xmlns:wp="http://schemas.openxmlformats.org/drawingml/2006/wordprocessingDrawing" xmlns:w10="urn:schemas-microsoft-com:office:word" xmlns:w="http://schemas.openxmlformats.org/wordprocessingml/2006/main" xmlns:w14="http://schemas.microsoft.com/office/word/2010/wordml" xmlns:w15="http://schemas.microsoft.com/office/word/2012/wordml" xmlns:w16cex="http://schemas.microsoft.com/office/word/2018/wordml/cex" xmlns:w16cid="http://schemas.microsoft.com/office/word/2016/wordml/cid" xmlns:w16="http://schemas.microsoft.com/office/word/2018/wordml" xmlns:w16du="http://schemas.microsoft.com/office/word/2023/wordml/word16du" xmlns:w16sdtdh="http://schemas.microsoft.com/office/word/2020/wordml/sdtdatahash" xmlns:w16se="http://schemas.microsoft.com/office/word/2015/wordml/symex" xmlns:wpg="http://schemas.microsoft.com/office/word/2010/wordprocessingGroup" xmlns:wpi="http://schemas.microsoft.com/office/word/2010/wordprocessingInk" xmlns:wne="http://schemas.microsoft.com/office/word/2006/wordml" xmlns:wps="http://schemas.microsoft.com/office/word/2010/wordprocessingShape" mc:Ignorable="w14 w15 w16se w16cid w16 w16cex w16sdtdh w16du wp14">
   <w15:commentEx w15:paraId="62F00723" w15:done="0"/>
   <w15:commentEx w15:paraId="147A4240" w15:done="0"/>
-  <w15:commentEx w15:paraId="1788635B" w15:done="0"/>
   <w15:commentEx w15:paraId="2228D274" w15:done="0"/>
   <w15:commentEx w15:paraId="593A6C4A" w15:done="0"/>
   <w15:commentEx w15:paraId="0D636DB1" w15:done="0"/>
@@ -9514,7 +9466,6 @@
 <w16cex:commentsExtensible xmlns:wpc="http://schemas.microsoft.com/office/word/2010/wordprocessingCanvas" xmlns:cx="http://schemas.microsoft.com/office/drawing/2014/chartex" xmlns:cx1="http://schemas.microsoft.com/office/drawing/2015/9/8/chartex" xmlns:cx2="http://schemas.microsoft.com/office/drawing/2015/10/21/chartex" xmlns:cx3="http://schemas.microsoft.com/office/drawing/2016/5/9/chartex" xmlns:cx4="http://schemas.microsoft.com/office/drawing/2016/5/10/chartex" xmlns:cx5="http://schemas.microsoft.com/office/drawing/2016/5/11/chartex" xmlns:cx6="http://schemas.microsoft.com/office/drawing/2016/5/12/chartex" xmlns:cx7="http://schemas.microsoft.com/office/drawing/2016/5/13/chartex" xmlns:cx8="http://schemas.microsoft.com/office/drawing/2016/5/14/chartex" xmlns:cr="http://schemas.microsoft.com/office/comments/2020/reactions" xmlns:mc="http://schemas.openxmlformats.org/markup-compatibility/2006" xmlns:aink="http://schemas.microsoft.com/office/drawing/2016/ink" xmlns:am3d="http://schemas.microsoft.com/office/drawing/2017/model3d" xmlns:o="urn:schemas-microsoft-com:office:office" xmlns:oel="http://schemas.microsoft.com/office/2019/extlst" xmlns:r="http://schemas.openxmlformats.org/officeDocument/2006/relationships" xmlns:m="http://schemas.openxmlformats.org/officeDocument/2006/math" xmlns:v="urn:schemas-microsoft-com:vml" xmlns:wp14="http://schemas.microsoft.com/office/word/2010/wordprocessingDrawing" xmlns:wp="http://schemas.openxmlformats.org/drawingml/2006/wordprocessingDrawing" xmlns:w10="urn:schemas-microsoft-com:office:word" xmlns:w="http://schemas.openxmlformats.org/wordprocessingml/2006/main" xmlns:w14="http://schemas.microsoft.com/office/word/2010/wordml" xmlns:w15="http://schemas.microsoft.com/office/word/2012/wordml" xmlns:w16cex="http://schemas.microsoft.com/office/word/2018/wordml/cex" xmlns:w16cid="http://schemas.microsoft.com/office/word/2016/wordml/cid" xmlns:w16="http://schemas.microsoft.com/office/word/2018/wordml" xmlns:w16du="http://schemas.microsoft.com/office/word/2023/wordml/word16du" xmlns:w16sdtdh="http://schemas.microsoft.com/office/word/2020/wordml/sdtdatahash" xmlns:w16se="http://schemas.microsoft.com/office/word/2015/wordml/symex" xmlns:wpg="http://schemas.microsoft.com/office/word/2010/wordprocessingGroup" xmlns:wpi="http://schemas.microsoft.com/office/word/2010/wordprocessingInk" xmlns:wne="http://schemas.microsoft.com/office/word/2006/wordml" xmlns:wps="http://schemas.microsoft.com/office/word/2010/wordprocessingShape" mc:Ignorable="w14 w15 w16se w16cid w16 w16cex w16sdtdh cr w16du wp14">
   <w16cex:commentExtensible w16cex:durableId="11853659" w16cex:dateUtc="2024-10-20T20:08:00Z"/>
   <w16cex:commentExtensible w16cex:durableId="1142DE35" w16cex:dateUtc="2024-10-18T15:54:00Z"/>
-  <w16cex:commentExtensible w16cex:durableId="50E61F0C" w16cex:dateUtc="2024-10-09T09:38:00Z"/>
   <w16cex:commentExtensible w16cex:durableId="70DE3D94" w16cex:dateUtc="2024-10-05T21:29:00Z"/>
   <w16cex:commentExtensible w16cex:durableId="6FF26A98" w16cex:dateUtc="2024-10-05T20:01:00Z"/>
   <w16cex:commentExtensible w16cex:durableId="0653F20C" w16cex:dateUtc="2024-10-05T21:27:00Z"/>
@@ -9525,7 +9476,6 @@
 <w16cid:commentsIds xmlns:wpc="http://schemas.microsoft.com/office/word/2010/wordprocessingCanvas" xmlns:cx="http://schemas.microsoft.com/office/drawing/2014/chartex" xmlns:cx1="http://schemas.microsoft.com/office/drawing/2015/9/8/chartex" xmlns:cx2="http://schemas.microsoft.com/office/drawing/2015/10/21/chartex" xmlns:cx3="http://schemas.microsoft.com/office/drawing/2016/5/9/chartex" xmlns:cx4="http://schemas.microsoft.com/office/drawing/2016/5/10/chartex" xmlns:cx5="http://schemas.microsoft.com/office/drawing/2016/5/11/chartex" xmlns:cx6="http://schemas.microsoft.com/office/drawing/2016/5/12/chartex" xmlns:cx7="http://schemas.microsoft.com/office/drawing/2016/5/13/chartex" xmlns:cx8="http://schemas.microsoft.com/office/drawing/2016/5/14/chartex" xmlns:mc="http://schemas.openxmlformats.org/markup-compatibility/2006" xmlns:aink="http://schemas.microsoft.com/office/drawing/2016/ink" xmlns:am3d="http://schemas.microsoft.com/office/drawing/2017/model3d" xmlns:o="urn:schemas-microsoft-com:office:office" xmlns:oel="http://schemas.microsoft.com/office/2019/extlst" xmlns:r="http://schemas.openxmlformats.org/officeDocument/2006/relationships" xmlns:m="http://schemas.openxmlformats.org/officeDocument/2006/math" xmlns:v="urn:schemas-microsoft-com:vml" xmlns:wp14="http://schemas.microsoft.com/office/word/2010/wordprocessingDrawing" xmlns:wp="http://schemas.openxmlformats.org/drawingml/2006/wordprocessingDrawing" xmlns:w10="urn:schemas-microsoft-com:office:word" xmlns:w="http://schemas.openxmlformats.org/wordprocessingml/2006/main" xmlns:w14="http://schemas.microsoft.com/office/word/2010/wordml" xmlns:w15="http://schemas.microsoft.com/office/word/2012/wordml" xmlns:w16cex="http://schemas.microsoft.com/office/word/2018/wordml/cex" xmlns:w16cid="http://schemas.microsoft.com/office/word/2016/wordml/cid" xmlns:w16="http://schemas.microsoft.com/office/word/2018/wordml" xmlns:w16du="http://schemas.microsoft.com/office/word/2023/wordml/word16du" xmlns:w16sdtdh="http://schemas.microsoft.com/office/word/2020/wordml/sdtdatahash" xmlns:w16se="http://schemas.microsoft.com/office/word/2015/wordml/symex" xmlns:wpg="http://schemas.microsoft.com/office/word/2010/wordprocessingGroup" xmlns:wpi="http://schemas.microsoft.com/office/word/2010/wordprocessingInk" xmlns:wne="http://schemas.microsoft.com/office/word/2006/wordml" xmlns:wps="http://schemas.microsoft.com/office/word/2010/wordprocessingShape" mc:Ignorable="w14 w15 w16se w16cid w16 w16cex w16sdtdh w16du wp14">
   <w16cid:commentId w16cid:paraId="62F00723" w16cid:durableId="11853659"/>
   <w16cid:commentId w16cid:paraId="147A4240" w16cid:durableId="1142DE35"/>
-  <w16cid:commentId w16cid:paraId="1788635B" w16cid:durableId="50E61F0C"/>
   <w16cid:commentId w16cid:paraId="2228D274" w16cid:durableId="70DE3D94"/>
   <w16cid:commentId w16cid:paraId="593A6C4A" w16cid:durableId="6FF26A98"/>
   <w16cid:commentId w16cid:paraId="0D636DB1" w16cid:durableId="0653F20C"/>

</xml_diff>

<commit_message>
edits to fig 10; minor edits to text in intro, results, GD
</commit_message>
<xml_diff>
--- a/output/papers/JASA - Round 2/Author response (JASA, Persson, Barreda & Jaeger, 2024).docx
+++ b/output/papers/JASA - Round 2/Author response (JASA, Persson, Barreda & Jaeger, 2024).docx
@@ -1,6 +1,6 @@
 
 <file path=word/document.xml><?xml version="1.0" encoding="utf-8"?>
-<w:document xmlns:wpc="http://schemas.microsoft.com/office/word/2010/wordprocessingCanvas" xmlns:cx="http://schemas.microsoft.com/office/drawing/2014/chartex" xmlns:cx1="http://schemas.microsoft.com/office/drawing/2015/9/8/chartex" xmlns:cx2="http://schemas.microsoft.com/office/drawing/2015/10/21/chartex" xmlns:cx3="http://schemas.microsoft.com/office/drawing/2016/5/9/chartex" xmlns:cx4="http://schemas.microsoft.com/office/drawing/2016/5/10/chartex" xmlns:cx5="http://schemas.microsoft.com/office/drawing/2016/5/11/chartex" xmlns:cx6="http://schemas.microsoft.com/office/drawing/2016/5/12/chartex" xmlns:cx7="http://schemas.microsoft.com/office/drawing/2016/5/13/chartex" xmlns:cx8="http://schemas.microsoft.com/office/drawing/2016/5/14/chartex" xmlns:mc="http://schemas.openxmlformats.org/markup-compatibility/2006" xmlns:aink="http://schemas.microsoft.com/office/drawing/2016/ink" xmlns:am3d="http://schemas.microsoft.com/office/drawing/2017/model3d" xmlns:o="urn:schemas-microsoft-com:office:office" xmlns:oel="http://schemas.microsoft.com/office/2019/extlst" xmlns:r="http://schemas.openxmlformats.org/officeDocument/2006/relationships" xmlns:m="http://schemas.openxmlformats.org/officeDocument/2006/math" xmlns:v="urn:schemas-microsoft-com:vml" xmlns:wp14="http://schemas.microsoft.com/office/word/2010/wordprocessingDrawing" xmlns:wp="http://schemas.openxmlformats.org/drawingml/2006/wordprocessingDrawing" xmlns:w10="urn:schemas-microsoft-com:office:word" xmlns:w="http://schemas.openxmlformats.org/wordprocessingml/2006/main" xmlns:w14="http://schemas.microsoft.com/office/word/2010/wordml" xmlns:w15="http://schemas.microsoft.com/office/word/2012/wordml" xmlns:w16cex="http://schemas.microsoft.com/office/word/2018/wordml/cex" xmlns:w16cid="http://schemas.microsoft.com/office/word/2016/wordml/cid" xmlns:w16="http://schemas.microsoft.com/office/word/2018/wordml" xmlns:w16sdtdh="http://schemas.microsoft.com/office/word/2020/wordml/sdtdatahash" xmlns:w16se="http://schemas.microsoft.com/office/word/2015/wordml/symex" xmlns:wpg="http://schemas.microsoft.com/office/word/2010/wordprocessingGroup" xmlns:wpi="http://schemas.microsoft.com/office/word/2010/wordprocessingInk" xmlns:wne="http://schemas.microsoft.com/office/word/2006/wordml" xmlns:wps="http://schemas.microsoft.com/office/word/2010/wordprocessingShape" mc:Ignorable="w14 w15 w16se w16cid w16 w16cex w16sdtdh wp14">
+<w:document xmlns:wpc="http://schemas.microsoft.com/office/word/2010/wordprocessingCanvas" xmlns:cx="http://schemas.microsoft.com/office/drawing/2014/chartex" xmlns:cx1="http://schemas.microsoft.com/office/drawing/2015/9/8/chartex" xmlns:cx2="http://schemas.microsoft.com/office/drawing/2015/10/21/chartex" xmlns:cx3="http://schemas.microsoft.com/office/drawing/2016/5/9/chartex" xmlns:cx4="http://schemas.microsoft.com/office/drawing/2016/5/10/chartex" xmlns:cx5="http://schemas.microsoft.com/office/drawing/2016/5/11/chartex" xmlns:cx6="http://schemas.microsoft.com/office/drawing/2016/5/12/chartex" xmlns:cx7="http://schemas.microsoft.com/office/drawing/2016/5/13/chartex" xmlns:cx8="http://schemas.microsoft.com/office/drawing/2016/5/14/chartex" xmlns:mc="http://schemas.openxmlformats.org/markup-compatibility/2006" xmlns:aink="http://schemas.microsoft.com/office/drawing/2016/ink" xmlns:am3d="http://schemas.microsoft.com/office/drawing/2017/model3d" xmlns:o="urn:schemas-microsoft-com:office:office" xmlns:oel="http://schemas.microsoft.com/office/2019/extlst" xmlns:r="http://schemas.openxmlformats.org/officeDocument/2006/relationships" xmlns:m="http://schemas.openxmlformats.org/officeDocument/2006/math" xmlns:v="urn:schemas-microsoft-com:vml" xmlns:wp14="http://schemas.microsoft.com/office/word/2010/wordprocessingDrawing" xmlns:wp="http://schemas.openxmlformats.org/drawingml/2006/wordprocessingDrawing" xmlns:w10="urn:schemas-microsoft-com:office:word" xmlns:w="http://schemas.openxmlformats.org/wordprocessingml/2006/main" xmlns:w14="http://schemas.microsoft.com/office/word/2010/wordml" xmlns:w15="http://schemas.microsoft.com/office/word/2012/wordml" xmlns:w16cex="http://schemas.microsoft.com/office/word/2018/wordml/cex" xmlns:w16cid="http://schemas.microsoft.com/office/word/2016/wordml/cid" xmlns:w16="http://schemas.microsoft.com/office/word/2018/wordml" xmlns:w16du="http://schemas.microsoft.com/office/word/2023/wordml/word16du" xmlns:w16sdtdh="http://schemas.microsoft.com/office/word/2020/wordml/sdtdatahash" xmlns:w16se="http://schemas.microsoft.com/office/word/2015/wordml/symex" xmlns:wpg="http://schemas.microsoft.com/office/word/2010/wordprocessingGroup" xmlns:wpi="http://schemas.microsoft.com/office/word/2010/wordprocessingInk" xmlns:wne="http://schemas.microsoft.com/office/word/2006/wordml" xmlns:wps="http://schemas.microsoft.com/office/word/2010/wordprocessingShape" mc:Ignorable="w14 w15 w16se w16cid w16 w16cex w16sdtdh w16du wp14">
   <w:body>
     <w:p>
       <w:pPr>
@@ -43,7 +43,6 @@
         </w:rPr>
         <w:t xml:space="preserve">. </w:t>
       </w:r>
-      <w:commentRangeStart w:id="0"/>
       <w:r>
         <w:rPr>
           <w:b/>
@@ -52,387 +51,384 @@
           <w:szCs w:val="22"/>
           <w:lang w:val="en-US"/>
         </w:rPr>
-        <w:t>XXX and XXX</w:t>
-      </w:r>
-      <w:commentRangeEnd w:id="0"/>
-      <w:r>
-        <w:rPr>
-          <w:rStyle w:val="CommentReference"/>
-          <w:sz w:val="22"/>
-          <w:szCs w:val="22"/>
-        </w:rPr>
-        <w:commentReference w:id="0"/>
-      </w:r>
-    </w:p>
-    <w:p>
-      <w:pPr>
-        <w:spacing w:after="0" w:line="240" w:lineRule="auto"/>
-        <w:rPr>
-          <w:rFonts w:eastAsia="Times New Roman" w:cs="Times New Roman"/>
-          <w:color w:val="000000"/>
-          <w:kern w:val="0"/>
-          <w:sz w:val="22"/>
-          <w:szCs w:val="22"/>
-          <w:lang w:val="en-US" w:eastAsia="sv-SE"/>
-          <w14:ligatures w14:val="none"/>
-        </w:rPr>
-      </w:pPr>
-      <w:r>
-        <w:rPr>
-          <w:rFonts w:eastAsia="Times New Roman" w:cs="Times New Roman"/>
-          <w:color w:val="000000"/>
-          <w:kern w:val="0"/>
-          <w:sz w:val="22"/>
-          <w:szCs w:val="22"/>
-          <w:lang w:val="en-US" w:eastAsia="sv-SE"/>
-          <w14:ligatures w14:val="none"/>
-        </w:rPr>
-        <w:t>We</w:t>
-      </w:r>
-      <w:r>
-        <w:rPr>
-          <w:rFonts w:eastAsia="Times New Roman" w:cs="Times New Roman"/>
-          <w:color w:val="000000"/>
-          <w:kern w:val="0"/>
-          <w:sz w:val="22"/>
-          <w:szCs w:val="22"/>
-          <w:lang w:val="en-US" w:eastAsia="sv-SE"/>
-          <w14:ligatures w14:val="none"/>
-        </w:rPr>
-        <w:t xml:space="preserve"> </w:t>
-      </w:r>
-      <w:r>
-        <w:rPr>
-          <w:rFonts w:eastAsia="Times New Roman" w:cs="Times New Roman"/>
-          <w:color w:val="000000"/>
-          <w:kern w:val="0"/>
-          <w:sz w:val="22"/>
-          <w:szCs w:val="22"/>
-          <w:lang w:val="en-US" w:eastAsia="sv-SE"/>
-          <w14:ligatures w14:val="none"/>
-        </w:rPr>
-        <w:t>are submitting</w:t>
-      </w:r>
-      <w:r>
-        <w:rPr>
-          <w:rFonts w:eastAsia="Times New Roman" w:cs="Times New Roman"/>
-          <w:color w:val="000000"/>
-          <w:kern w:val="0"/>
-          <w:sz w:val="22"/>
-          <w:szCs w:val="22"/>
-          <w:lang w:val="en-US" w:eastAsia="sv-SE"/>
-          <w14:ligatures w14:val="none"/>
-        </w:rPr>
-        <w:t xml:space="preserve"> the revisions for </w:t>
-      </w:r>
-      <w:r>
-        <w:rPr>
-          <w:rFonts w:eastAsia="Times New Roman" w:cs="Times New Roman"/>
-          <w:color w:val="000000"/>
-          <w:kern w:val="0"/>
-          <w:sz w:val="22"/>
-          <w:szCs w:val="22"/>
-          <w:lang w:val="en-US" w:eastAsia="sv-SE"/>
-          <w14:ligatures w14:val="none"/>
-        </w:rPr>
-        <w:t>our</w:t>
-      </w:r>
-      <w:r>
-        <w:rPr>
-          <w:rFonts w:eastAsia="Times New Roman" w:cs="Times New Roman"/>
-          <w:color w:val="000000"/>
-          <w:kern w:val="0"/>
-          <w:sz w:val="22"/>
-          <w:szCs w:val="22"/>
-          <w:lang w:val="en-US" w:eastAsia="sv-SE"/>
-          <w14:ligatures w14:val="none"/>
-        </w:rPr>
-        <w:t xml:space="preserve"> paper “</w:t>
-      </w:r>
-      <w:r>
-        <w:rPr>
-          <w:rFonts w:eastAsia="Times New Roman" w:cs="Times New Roman"/>
-          <w:color w:val="000000"/>
-          <w:kern w:val="0"/>
-          <w:sz w:val="22"/>
-          <w:szCs w:val="22"/>
-          <w:lang w:val="en-US" w:eastAsia="sv-SE"/>
-          <w14:ligatures w14:val="none"/>
-        </w:rPr>
-        <w:t>Comparing accounts of formant normalization against US English listeners’ vowel perception</w:t>
-      </w:r>
-      <w:r>
-        <w:rPr>
-          <w:rFonts w:eastAsia="Times New Roman" w:cs="Times New Roman"/>
-          <w:color w:val="000000"/>
-          <w:kern w:val="0"/>
-          <w:sz w:val="22"/>
-          <w:szCs w:val="22"/>
-          <w:lang w:val="en-US" w:eastAsia="sv-SE"/>
-          <w14:ligatures w14:val="none"/>
-        </w:rPr>
-        <w:t xml:space="preserve">”. </w:t>
-      </w:r>
-      <w:r>
-        <w:rPr>
-          <w:rFonts w:eastAsia="Times New Roman" w:cs="Times New Roman"/>
-          <w:color w:val="000000"/>
-          <w:kern w:val="0"/>
-          <w:sz w:val="22"/>
-          <w:szCs w:val="22"/>
-          <w:lang w:val="en-US" w:eastAsia="sv-SE"/>
-          <w14:ligatures w14:val="none"/>
-        </w:rPr>
-        <w:t>We</w:t>
-      </w:r>
-      <w:r>
-        <w:rPr>
-          <w:rFonts w:eastAsia="Times New Roman" w:cs="Times New Roman"/>
-          <w:color w:val="000000"/>
-          <w:kern w:val="0"/>
-          <w:sz w:val="22"/>
-          <w:szCs w:val="22"/>
-          <w:lang w:val="en-US" w:eastAsia="sv-SE"/>
-          <w14:ligatures w14:val="none"/>
-        </w:rPr>
-        <w:t xml:space="preserve"> thank both </w:t>
-      </w:r>
-      <w:r>
-        <w:rPr>
-          <w:rFonts w:eastAsia="Times New Roman" w:cs="Times New Roman"/>
-          <w:color w:val="000000"/>
-          <w:kern w:val="0"/>
-          <w:sz w:val="22"/>
-          <w:szCs w:val="22"/>
-          <w:lang w:val="en-US" w:eastAsia="sv-SE"/>
-          <w14:ligatures w14:val="none"/>
-        </w:rPr>
-        <w:t>you</w:t>
-      </w:r>
-      <w:r>
-        <w:rPr>
-          <w:rFonts w:eastAsia="Times New Roman" w:cs="Times New Roman"/>
-          <w:color w:val="000000"/>
-          <w:kern w:val="0"/>
-          <w:sz w:val="22"/>
-          <w:szCs w:val="22"/>
-          <w:lang w:val="en-US" w:eastAsia="sv-SE"/>
-          <w14:ligatures w14:val="none"/>
-        </w:rPr>
-        <w:t xml:space="preserve"> and the reviewers for </w:t>
-      </w:r>
-      <w:r>
-        <w:rPr>
-          <w:rFonts w:eastAsia="Times New Roman" w:cs="Times New Roman"/>
-          <w:color w:val="000000"/>
-          <w:kern w:val="0"/>
-          <w:sz w:val="22"/>
-          <w:szCs w:val="22"/>
-          <w:lang w:val="en-US" w:eastAsia="sv-SE"/>
-          <w14:ligatures w14:val="none"/>
-        </w:rPr>
-        <w:t xml:space="preserve">constructive and </w:t>
-      </w:r>
-      <w:r>
-        <w:rPr>
-          <w:rFonts w:eastAsia="Times New Roman" w:cs="Times New Roman"/>
-          <w:color w:val="000000"/>
-          <w:kern w:val="0"/>
-          <w:sz w:val="22"/>
-          <w:szCs w:val="22"/>
-          <w:lang w:val="en-US" w:eastAsia="sv-SE"/>
-          <w14:ligatures w14:val="none"/>
-        </w:rPr>
-        <w:t xml:space="preserve">insightful comments on </w:t>
-      </w:r>
-      <w:r>
-        <w:rPr>
-          <w:rFonts w:eastAsia="Times New Roman" w:cs="Times New Roman"/>
-          <w:color w:val="000000"/>
-          <w:kern w:val="0"/>
-          <w:sz w:val="22"/>
-          <w:szCs w:val="22"/>
-          <w:lang w:val="en-US" w:eastAsia="sv-SE"/>
-          <w14:ligatures w14:val="none"/>
-        </w:rPr>
-        <w:t>our</w:t>
-      </w:r>
-      <w:r>
-        <w:rPr>
-          <w:rFonts w:eastAsia="Times New Roman" w:cs="Times New Roman"/>
-          <w:color w:val="000000"/>
-          <w:kern w:val="0"/>
-          <w:sz w:val="22"/>
-          <w:szCs w:val="22"/>
-          <w:lang w:val="en-US" w:eastAsia="sv-SE"/>
-          <w14:ligatures w14:val="none"/>
-        </w:rPr>
-        <w:t xml:space="preserve"> work. </w:t>
-      </w:r>
-      <w:r>
-        <w:rPr>
-          <w:rFonts w:eastAsia="Times New Roman" w:cs="Times New Roman"/>
-          <w:color w:val="000000"/>
-          <w:kern w:val="0"/>
-          <w:sz w:val="22"/>
-          <w:szCs w:val="22"/>
-          <w:lang w:val="en-US" w:eastAsia="sv-SE"/>
-          <w14:ligatures w14:val="none"/>
-        </w:rPr>
-        <w:t>We</w:t>
-      </w:r>
-      <w:r>
-        <w:rPr>
-          <w:rFonts w:eastAsia="Times New Roman" w:cs="Times New Roman"/>
-          <w:color w:val="000000"/>
-          <w:kern w:val="0"/>
-          <w:sz w:val="22"/>
-          <w:szCs w:val="22"/>
-          <w:lang w:val="en-US" w:eastAsia="sv-SE"/>
-          <w14:ligatures w14:val="none"/>
-        </w:rPr>
-        <w:t xml:space="preserve"> </w:t>
-      </w:r>
-      <w:r>
-        <w:rPr>
-          <w:rFonts w:eastAsia="Times New Roman" w:cs="Times New Roman"/>
-          <w:color w:val="000000"/>
-          <w:kern w:val="0"/>
-          <w:sz w:val="22"/>
-          <w:szCs w:val="22"/>
-          <w:lang w:val="en-US" w:eastAsia="sv-SE"/>
-          <w14:ligatures w14:val="none"/>
-        </w:rPr>
-        <w:t xml:space="preserve">were delighted to see that the reviewers saw merit in our </w:t>
-      </w:r>
-      <w:proofErr w:type="gramStart"/>
-      <w:r>
-        <w:rPr>
-          <w:rFonts w:eastAsia="Times New Roman" w:cs="Times New Roman"/>
-          <w:color w:val="000000"/>
-          <w:kern w:val="0"/>
-          <w:sz w:val="22"/>
-          <w:szCs w:val="22"/>
-          <w:lang w:val="en-US" w:eastAsia="sv-SE"/>
-          <w14:ligatures w14:val="none"/>
-        </w:rPr>
-        <w:t>work, and</w:t>
-      </w:r>
-      <w:proofErr w:type="gramEnd"/>
-      <w:r>
-        <w:rPr>
-          <w:rFonts w:eastAsia="Times New Roman" w:cs="Times New Roman"/>
-          <w:color w:val="000000"/>
-          <w:kern w:val="0"/>
-          <w:sz w:val="22"/>
-          <w:szCs w:val="22"/>
-          <w:lang w:val="en-US" w:eastAsia="sv-SE"/>
-          <w14:ligatures w14:val="none"/>
-        </w:rPr>
-        <w:t xml:space="preserve"> </w:t>
-      </w:r>
-      <w:r>
-        <w:rPr>
-          <w:rFonts w:eastAsia="Times New Roman" w:cs="Times New Roman"/>
-          <w:color w:val="000000"/>
-          <w:kern w:val="0"/>
-          <w:sz w:val="22"/>
-          <w:szCs w:val="22"/>
-          <w:lang w:val="en-US" w:eastAsia="sv-SE"/>
-          <w14:ligatures w14:val="none"/>
-        </w:rPr>
-        <w:t xml:space="preserve">have revised the manuscript following </w:t>
-      </w:r>
-      <w:r>
-        <w:rPr>
-          <w:rFonts w:eastAsia="Times New Roman" w:cs="Times New Roman"/>
-          <w:color w:val="000000"/>
-          <w:kern w:val="0"/>
-          <w:sz w:val="22"/>
-          <w:szCs w:val="22"/>
-          <w:lang w:val="en-US" w:eastAsia="sv-SE"/>
-          <w14:ligatures w14:val="none"/>
-        </w:rPr>
-        <w:t>the</w:t>
-      </w:r>
-      <w:r>
-        <w:rPr>
-          <w:rFonts w:eastAsia="Times New Roman" w:cs="Times New Roman"/>
-          <w:color w:val="000000"/>
-          <w:kern w:val="0"/>
-          <w:sz w:val="22"/>
-          <w:szCs w:val="22"/>
-          <w:lang w:val="en-US" w:eastAsia="sv-SE"/>
-          <w14:ligatures w14:val="none"/>
-        </w:rPr>
-        <w:t>ir</w:t>
-      </w:r>
-      <w:r>
-        <w:rPr>
-          <w:rFonts w:eastAsia="Times New Roman" w:cs="Times New Roman"/>
-          <w:color w:val="000000"/>
-          <w:kern w:val="0"/>
-          <w:sz w:val="22"/>
-          <w:szCs w:val="22"/>
-          <w:lang w:val="en-US" w:eastAsia="sv-SE"/>
-          <w14:ligatures w14:val="none"/>
-        </w:rPr>
-        <w:t xml:space="preserve"> suggestions.</w:t>
-      </w:r>
-      <w:r>
-        <w:rPr>
-          <w:rFonts w:eastAsia="Times New Roman" w:cs="Times New Roman"/>
-          <w:color w:val="000000"/>
-          <w:kern w:val="0"/>
-          <w:sz w:val="22"/>
-          <w:szCs w:val="22"/>
-          <w:lang w:val="en-US" w:eastAsia="sv-SE"/>
-          <w14:ligatures w14:val="none"/>
-        </w:rPr>
-        <w:t xml:space="preserve"> </w:t>
-      </w:r>
-    </w:p>
-    <w:p>
-      <w:pPr>
-        <w:spacing w:after="0" w:line="240" w:lineRule="auto"/>
-        <w:rPr>
-          <w:rFonts w:eastAsia="Times New Roman" w:cs="Times New Roman"/>
-          <w:color w:val="000000"/>
-          <w:kern w:val="0"/>
-          <w:sz w:val="22"/>
-          <w:szCs w:val="22"/>
-          <w:lang w:val="en-US" w:eastAsia="sv-SE"/>
-          <w14:ligatures w14:val="none"/>
-        </w:rPr>
-      </w:pPr>
-    </w:p>
-    <w:p>
-      <w:pPr>
-        <w:spacing w:after="0" w:line="240" w:lineRule="auto"/>
-        <w:rPr>
-          <w:rFonts w:eastAsia="Times New Roman" w:cs="Times New Roman"/>
-          <w:color w:val="000000"/>
-          <w:kern w:val="0"/>
-          <w:sz w:val="22"/>
-          <w:szCs w:val="22"/>
-          <w:lang w:val="en-US" w:eastAsia="sv-SE"/>
-          <w14:ligatures w14:val="none"/>
-        </w:rPr>
-      </w:pPr>
-      <w:r>
-        <w:rPr>
-          <w:rFonts w:eastAsia="Times New Roman" w:cs="Times New Roman"/>
+        <w:t>Xu</w:t>
+      </w:r>
+      <w:commentRangeStart w:id="0"/>
+      <w:r>
+        <w:rPr>
           <w:b/>
           <w:bCs/>
-          <w:color w:val="000000"/>
-          <w:kern w:val="0"/>
-          <w:sz w:val="22"/>
-          <w:szCs w:val="22"/>
-          <w:lang w:val="en-US" w:eastAsia="sv-SE"/>
-          <w14:ligatures w14:val="none"/>
-        </w:rPr>
-        <w:t xml:space="preserve">We have followed </w:t>
-      </w:r>
+          <w:sz w:val="22"/>
+          <w:szCs w:val="22"/>
+          <w:lang w:val="en-US"/>
+        </w:rPr>
+        <w:t xml:space="preserve"> and XXX</w:t>
+      </w:r>
+      <w:commentRangeEnd w:id="0"/>
+      <w:r>
+        <w:rPr>
+          <w:rStyle w:val="Kommentarsreferens"/>
+          <w:sz w:val="22"/>
+          <w:szCs w:val="22"/>
+        </w:rPr>
+        <w:commentReference w:id="0"/>
+      </w:r>
+    </w:p>
+    <w:p>
+      <w:pPr>
+        <w:spacing w:after="0" w:line="240" w:lineRule="auto"/>
+        <w:rPr>
+          <w:rFonts w:eastAsia="Times New Roman" w:cs="Times New Roman"/>
+          <w:color w:val="000000"/>
+          <w:kern w:val="0"/>
+          <w:sz w:val="22"/>
+          <w:szCs w:val="22"/>
+          <w:lang w:val="en-US" w:eastAsia="sv-SE"/>
+          <w14:ligatures w14:val="none"/>
+        </w:rPr>
+      </w:pPr>
+      <w:r>
+        <w:rPr>
+          <w:rFonts w:eastAsia="Times New Roman" w:cs="Times New Roman"/>
+          <w:color w:val="000000"/>
+          <w:kern w:val="0"/>
+          <w:sz w:val="22"/>
+          <w:szCs w:val="22"/>
+          <w:lang w:val="en-US" w:eastAsia="sv-SE"/>
+          <w14:ligatures w14:val="none"/>
+        </w:rPr>
+        <w:t>We</w:t>
+      </w:r>
+      <w:r>
+        <w:rPr>
+          <w:rFonts w:eastAsia="Times New Roman" w:cs="Times New Roman"/>
+          <w:color w:val="000000"/>
+          <w:kern w:val="0"/>
+          <w:sz w:val="22"/>
+          <w:szCs w:val="22"/>
+          <w:lang w:val="en-US" w:eastAsia="sv-SE"/>
+          <w14:ligatures w14:val="none"/>
+        </w:rPr>
+        <w:t xml:space="preserve"> </w:t>
+      </w:r>
+      <w:r>
+        <w:rPr>
+          <w:rFonts w:eastAsia="Times New Roman" w:cs="Times New Roman"/>
+          <w:color w:val="000000"/>
+          <w:kern w:val="0"/>
+          <w:sz w:val="22"/>
+          <w:szCs w:val="22"/>
+          <w:lang w:val="en-US" w:eastAsia="sv-SE"/>
+          <w14:ligatures w14:val="none"/>
+        </w:rPr>
+        <w:t>are submitting</w:t>
+      </w:r>
+      <w:r>
+        <w:rPr>
+          <w:rFonts w:eastAsia="Times New Roman" w:cs="Times New Roman"/>
+          <w:color w:val="000000"/>
+          <w:kern w:val="0"/>
+          <w:sz w:val="22"/>
+          <w:szCs w:val="22"/>
+          <w:lang w:val="en-US" w:eastAsia="sv-SE"/>
+          <w14:ligatures w14:val="none"/>
+        </w:rPr>
+        <w:t xml:space="preserve"> the revisions for </w:t>
+      </w:r>
+      <w:r>
+        <w:rPr>
+          <w:rFonts w:eastAsia="Times New Roman" w:cs="Times New Roman"/>
+          <w:color w:val="000000"/>
+          <w:kern w:val="0"/>
+          <w:sz w:val="22"/>
+          <w:szCs w:val="22"/>
+          <w:lang w:val="en-US" w:eastAsia="sv-SE"/>
+          <w14:ligatures w14:val="none"/>
+        </w:rPr>
+        <w:t>our</w:t>
+      </w:r>
+      <w:r>
+        <w:rPr>
+          <w:rFonts w:eastAsia="Times New Roman" w:cs="Times New Roman"/>
+          <w:color w:val="000000"/>
+          <w:kern w:val="0"/>
+          <w:sz w:val="22"/>
+          <w:szCs w:val="22"/>
+          <w:lang w:val="en-US" w:eastAsia="sv-SE"/>
+          <w14:ligatures w14:val="none"/>
+        </w:rPr>
+        <w:t xml:space="preserve"> paper “</w:t>
+      </w:r>
+      <w:r>
+        <w:rPr>
+          <w:rFonts w:eastAsia="Times New Roman" w:cs="Times New Roman"/>
+          <w:color w:val="000000"/>
+          <w:kern w:val="0"/>
+          <w:sz w:val="22"/>
+          <w:szCs w:val="22"/>
+          <w:lang w:val="en-US" w:eastAsia="sv-SE"/>
+          <w14:ligatures w14:val="none"/>
+        </w:rPr>
+        <w:t>Comparing accounts of formant normalization against US English listeners’ vowel perception</w:t>
+      </w:r>
+      <w:r>
+        <w:rPr>
+          <w:rFonts w:eastAsia="Times New Roman" w:cs="Times New Roman"/>
+          <w:color w:val="000000"/>
+          <w:kern w:val="0"/>
+          <w:sz w:val="22"/>
+          <w:szCs w:val="22"/>
+          <w:lang w:val="en-US" w:eastAsia="sv-SE"/>
+          <w14:ligatures w14:val="none"/>
+        </w:rPr>
+        <w:t xml:space="preserve">”. </w:t>
+      </w:r>
+      <w:r>
+        <w:rPr>
+          <w:rFonts w:eastAsia="Times New Roman" w:cs="Times New Roman"/>
+          <w:color w:val="000000"/>
+          <w:kern w:val="0"/>
+          <w:sz w:val="22"/>
+          <w:szCs w:val="22"/>
+          <w:lang w:val="en-US" w:eastAsia="sv-SE"/>
+          <w14:ligatures w14:val="none"/>
+        </w:rPr>
+        <w:t>We</w:t>
+      </w:r>
+      <w:r>
+        <w:rPr>
+          <w:rFonts w:eastAsia="Times New Roman" w:cs="Times New Roman"/>
+          <w:color w:val="000000"/>
+          <w:kern w:val="0"/>
+          <w:sz w:val="22"/>
+          <w:szCs w:val="22"/>
+          <w:lang w:val="en-US" w:eastAsia="sv-SE"/>
+          <w14:ligatures w14:val="none"/>
+        </w:rPr>
+        <w:t xml:space="preserve"> thank both </w:t>
+      </w:r>
+      <w:r>
+        <w:rPr>
+          <w:rFonts w:eastAsia="Times New Roman" w:cs="Times New Roman"/>
+          <w:color w:val="000000"/>
+          <w:kern w:val="0"/>
+          <w:sz w:val="22"/>
+          <w:szCs w:val="22"/>
+          <w:lang w:val="en-US" w:eastAsia="sv-SE"/>
+          <w14:ligatures w14:val="none"/>
+        </w:rPr>
+        <w:t>you</w:t>
+      </w:r>
+      <w:r>
+        <w:rPr>
+          <w:rFonts w:eastAsia="Times New Roman" w:cs="Times New Roman"/>
+          <w:color w:val="000000"/>
+          <w:kern w:val="0"/>
+          <w:sz w:val="22"/>
+          <w:szCs w:val="22"/>
+          <w:lang w:val="en-US" w:eastAsia="sv-SE"/>
+          <w14:ligatures w14:val="none"/>
+        </w:rPr>
+        <w:t xml:space="preserve"> and the reviewers for </w:t>
+      </w:r>
+      <w:r>
+        <w:rPr>
+          <w:rFonts w:eastAsia="Times New Roman" w:cs="Times New Roman"/>
+          <w:color w:val="000000"/>
+          <w:kern w:val="0"/>
+          <w:sz w:val="22"/>
+          <w:szCs w:val="22"/>
+          <w:lang w:val="en-US" w:eastAsia="sv-SE"/>
+          <w14:ligatures w14:val="none"/>
+        </w:rPr>
+        <w:t xml:space="preserve">constructive and </w:t>
+      </w:r>
+      <w:r>
+        <w:rPr>
+          <w:rFonts w:eastAsia="Times New Roman" w:cs="Times New Roman"/>
+          <w:color w:val="000000"/>
+          <w:kern w:val="0"/>
+          <w:sz w:val="22"/>
+          <w:szCs w:val="22"/>
+          <w:lang w:val="en-US" w:eastAsia="sv-SE"/>
+          <w14:ligatures w14:val="none"/>
+        </w:rPr>
+        <w:t xml:space="preserve">insightful comments on </w:t>
+      </w:r>
+      <w:r>
+        <w:rPr>
+          <w:rFonts w:eastAsia="Times New Roman" w:cs="Times New Roman"/>
+          <w:color w:val="000000"/>
+          <w:kern w:val="0"/>
+          <w:sz w:val="22"/>
+          <w:szCs w:val="22"/>
+          <w:lang w:val="en-US" w:eastAsia="sv-SE"/>
+          <w14:ligatures w14:val="none"/>
+        </w:rPr>
+        <w:t>our</w:t>
+      </w:r>
+      <w:r>
+        <w:rPr>
+          <w:rFonts w:eastAsia="Times New Roman" w:cs="Times New Roman"/>
+          <w:color w:val="000000"/>
+          <w:kern w:val="0"/>
+          <w:sz w:val="22"/>
+          <w:szCs w:val="22"/>
+          <w:lang w:val="en-US" w:eastAsia="sv-SE"/>
+          <w14:ligatures w14:val="none"/>
+        </w:rPr>
+        <w:t xml:space="preserve"> work. </w:t>
+      </w:r>
+      <w:r>
+        <w:rPr>
+          <w:rFonts w:eastAsia="Times New Roman" w:cs="Times New Roman"/>
+          <w:color w:val="000000"/>
+          <w:kern w:val="0"/>
+          <w:sz w:val="22"/>
+          <w:szCs w:val="22"/>
+          <w:lang w:val="en-US" w:eastAsia="sv-SE"/>
+          <w14:ligatures w14:val="none"/>
+        </w:rPr>
+        <w:t>We</w:t>
+      </w:r>
+      <w:r>
+        <w:rPr>
+          <w:rFonts w:eastAsia="Times New Roman" w:cs="Times New Roman"/>
+          <w:color w:val="000000"/>
+          <w:kern w:val="0"/>
+          <w:sz w:val="22"/>
+          <w:szCs w:val="22"/>
+          <w:lang w:val="en-US" w:eastAsia="sv-SE"/>
+          <w14:ligatures w14:val="none"/>
+        </w:rPr>
+        <w:t xml:space="preserve"> </w:t>
+      </w:r>
+      <w:r>
+        <w:rPr>
+          <w:rFonts w:eastAsia="Times New Roman" w:cs="Times New Roman"/>
+          <w:color w:val="000000"/>
+          <w:kern w:val="0"/>
+          <w:sz w:val="22"/>
+          <w:szCs w:val="22"/>
+          <w:lang w:val="en-US" w:eastAsia="sv-SE"/>
+          <w14:ligatures w14:val="none"/>
+        </w:rPr>
+        <w:t xml:space="preserve">were delighted to see that the reviewers saw merit in our </w:t>
+      </w:r>
+      <w:proofErr w:type="gramStart"/>
+      <w:r>
+        <w:rPr>
+          <w:rFonts w:eastAsia="Times New Roman" w:cs="Times New Roman"/>
+          <w:color w:val="000000"/>
+          <w:kern w:val="0"/>
+          <w:sz w:val="22"/>
+          <w:szCs w:val="22"/>
+          <w:lang w:val="en-US" w:eastAsia="sv-SE"/>
+          <w14:ligatures w14:val="none"/>
+        </w:rPr>
+        <w:t>work, and</w:t>
+      </w:r>
+      <w:proofErr w:type="gramEnd"/>
+      <w:r>
+        <w:rPr>
+          <w:rFonts w:eastAsia="Times New Roman" w:cs="Times New Roman"/>
+          <w:color w:val="000000"/>
+          <w:kern w:val="0"/>
+          <w:sz w:val="22"/>
+          <w:szCs w:val="22"/>
+          <w:lang w:val="en-US" w:eastAsia="sv-SE"/>
+          <w14:ligatures w14:val="none"/>
+        </w:rPr>
+        <w:t xml:space="preserve"> </w:t>
+      </w:r>
+      <w:r>
+        <w:rPr>
+          <w:rFonts w:eastAsia="Times New Roman" w:cs="Times New Roman"/>
+          <w:color w:val="000000"/>
+          <w:kern w:val="0"/>
+          <w:sz w:val="22"/>
+          <w:szCs w:val="22"/>
+          <w:lang w:val="en-US" w:eastAsia="sv-SE"/>
+          <w14:ligatures w14:val="none"/>
+        </w:rPr>
+        <w:t xml:space="preserve">have revised the manuscript following </w:t>
+      </w:r>
+      <w:r>
+        <w:rPr>
+          <w:rFonts w:eastAsia="Times New Roman" w:cs="Times New Roman"/>
+          <w:color w:val="000000"/>
+          <w:kern w:val="0"/>
+          <w:sz w:val="22"/>
+          <w:szCs w:val="22"/>
+          <w:lang w:val="en-US" w:eastAsia="sv-SE"/>
+          <w14:ligatures w14:val="none"/>
+        </w:rPr>
+        <w:t>the</w:t>
+      </w:r>
+      <w:r>
+        <w:rPr>
+          <w:rFonts w:eastAsia="Times New Roman" w:cs="Times New Roman"/>
+          <w:color w:val="000000"/>
+          <w:kern w:val="0"/>
+          <w:sz w:val="22"/>
+          <w:szCs w:val="22"/>
+          <w:lang w:val="en-US" w:eastAsia="sv-SE"/>
+          <w14:ligatures w14:val="none"/>
+        </w:rPr>
+        <w:t>ir</w:t>
+      </w:r>
+      <w:r>
+        <w:rPr>
+          <w:rFonts w:eastAsia="Times New Roman" w:cs="Times New Roman"/>
+          <w:color w:val="000000"/>
+          <w:kern w:val="0"/>
+          <w:sz w:val="22"/>
+          <w:szCs w:val="22"/>
+          <w:lang w:val="en-US" w:eastAsia="sv-SE"/>
+          <w14:ligatures w14:val="none"/>
+        </w:rPr>
+        <w:t xml:space="preserve"> suggestions.</w:t>
+      </w:r>
+      <w:r>
+        <w:rPr>
+          <w:rFonts w:eastAsia="Times New Roman" w:cs="Times New Roman"/>
+          <w:color w:val="000000"/>
+          <w:kern w:val="0"/>
+          <w:sz w:val="22"/>
+          <w:szCs w:val="22"/>
+          <w:lang w:val="en-US" w:eastAsia="sv-SE"/>
+          <w14:ligatures w14:val="none"/>
+        </w:rPr>
+        <w:t xml:space="preserve"> </w:t>
+      </w:r>
+    </w:p>
+    <w:p>
+      <w:pPr>
+        <w:spacing w:after="0" w:line="240" w:lineRule="auto"/>
+        <w:rPr>
+          <w:rFonts w:eastAsia="Times New Roman" w:cs="Times New Roman"/>
+          <w:color w:val="000000"/>
+          <w:kern w:val="0"/>
+          <w:sz w:val="22"/>
+          <w:szCs w:val="22"/>
+          <w:lang w:val="en-US" w:eastAsia="sv-SE"/>
+          <w14:ligatures w14:val="none"/>
+        </w:rPr>
+      </w:pPr>
+    </w:p>
+    <w:p>
+      <w:pPr>
+        <w:spacing w:after="0" w:line="240" w:lineRule="auto"/>
+        <w:rPr>
+          <w:rFonts w:eastAsia="Times New Roman" w:cs="Times New Roman"/>
+          <w:color w:val="000000"/>
+          <w:kern w:val="0"/>
+          <w:sz w:val="22"/>
+          <w:szCs w:val="22"/>
+          <w:lang w:val="en-US" w:eastAsia="sv-SE"/>
+          <w14:ligatures w14:val="none"/>
+        </w:rPr>
+      </w:pPr>
       <w:r>
         <w:rPr>
           <w:rFonts w:eastAsia="Times New Roman" w:cs="Times New Roman"/>
@@ -445,7 +441,7 @@
           <w:lang w:val="en-US" w:eastAsia="sv-SE"/>
           <w14:ligatures w14:val="none"/>
         </w:rPr>
-        <w:t>most of the bigger picture</w:t>
+        <w:t xml:space="preserve">We have followed </w:t>
       </w:r>
       <w:r>
         <w:rPr>
@@ -459,7 +455,7 @@
           <w:lang w:val="en-US" w:eastAsia="sv-SE"/>
           <w14:ligatures w14:val="none"/>
         </w:rPr>
-        <w:t xml:space="preserve"> suggestions of Reviewer 1, and all minor suggestions of </w:t>
+        <w:t>most of the bigger picture</w:t>
       </w:r>
       <w:r>
         <w:rPr>
@@ -473,7 +469,7 @@
           <w:lang w:val="en-US" w:eastAsia="sv-SE"/>
           <w14:ligatures w14:val="none"/>
         </w:rPr>
-        <w:t>both reviewers</w:t>
+        <w:t xml:space="preserve"> suggestions of Reviewer 1, and all minor suggestions of </w:t>
       </w:r>
       <w:r>
         <w:rPr>
@@ -487,366 +483,9 @@
           <w:lang w:val="en-US" w:eastAsia="sv-SE"/>
           <w14:ligatures w14:val="none"/>
         </w:rPr>
-        <w:t xml:space="preserve"> (and the associate editor)</w:t>
-      </w:r>
-      <w:r>
-        <w:rPr>
-          <w:rFonts w:eastAsia="Times New Roman" w:cs="Times New Roman"/>
-          <w:color w:val="000000"/>
-          <w:kern w:val="0"/>
-          <w:sz w:val="22"/>
-          <w:szCs w:val="22"/>
-          <w:lang w:val="en-US" w:eastAsia="sv-SE"/>
-          <w14:ligatures w14:val="none"/>
-        </w:rPr>
-        <w:t xml:space="preserve">. Most of </w:t>
-      </w:r>
-      <w:r>
-        <w:rPr>
-          <w:rFonts w:eastAsia="Times New Roman" w:cs="Times New Roman"/>
-          <w:color w:val="000000"/>
-          <w:kern w:val="0"/>
-          <w:sz w:val="22"/>
-          <w:szCs w:val="22"/>
-          <w:lang w:val="en-US" w:eastAsia="sv-SE"/>
-          <w14:ligatures w14:val="none"/>
-        </w:rPr>
-        <w:t>issues raised as</w:t>
-      </w:r>
-      <w:r>
-        <w:rPr>
-          <w:rFonts w:eastAsia="Times New Roman" w:cs="Times New Roman"/>
-          <w:color w:val="000000"/>
-          <w:kern w:val="0"/>
-          <w:sz w:val="22"/>
-          <w:szCs w:val="22"/>
-          <w:lang w:val="en-US" w:eastAsia="sv-SE"/>
-          <w14:ligatures w14:val="none"/>
-        </w:rPr>
-        <w:t xml:space="preserve"> “serious” </w:t>
-      </w:r>
-      <w:r>
-        <w:rPr>
-          <w:rFonts w:eastAsia="Times New Roman" w:cs="Times New Roman"/>
-          <w:color w:val="000000"/>
-          <w:kern w:val="0"/>
-          <w:sz w:val="22"/>
-          <w:szCs w:val="22"/>
-          <w:lang w:val="en-US" w:eastAsia="sv-SE"/>
-          <w14:ligatures w14:val="none"/>
-        </w:rPr>
-        <w:t xml:space="preserve">by Reviewer 2 </w:t>
-      </w:r>
-      <w:r>
-        <w:rPr>
-          <w:rFonts w:eastAsia="Times New Roman" w:cs="Times New Roman"/>
-          <w:color w:val="000000"/>
-          <w:kern w:val="0"/>
-          <w:sz w:val="22"/>
-          <w:szCs w:val="22"/>
-          <w:lang w:val="en-US" w:eastAsia="sv-SE"/>
-          <w14:ligatures w14:val="none"/>
-        </w:rPr>
-        <w:t xml:space="preserve">were, in fact, addressed in </w:t>
-      </w:r>
-      <w:r>
-        <w:rPr>
-          <w:rFonts w:eastAsia="Times New Roman" w:cs="Times New Roman"/>
-          <w:color w:val="000000"/>
-          <w:kern w:val="0"/>
-          <w:sz w:val="22"/>
-          <w:szCs w:val="22"/>
-          <w:lang w:val="en-US" w:eastAsia="sv-SE"/>
-          <w14:ligatures w14:val="none"/>
-        </w:rPr>
-        <w:t>the</w:t>
-      </w:r>
-      <w:r>
-        <w:rPr>
-          <w:rFonts w:eastAsia="Times New Roman" w:cs="Times New Roman"/>
-          <w:color w:val="000000"/>
-          <w:kern w:val="0"/>
-          <w:sz w:val="22"/>
-          <w:szCs w:val="22"/>
-          <w:lang w:val="en-US" w:eastAsia="sv-SE"/>
-          <w14:ligatures w14:val="none"/>
-        </w:rPr>
-        <w:t xml:space="preserve"> main text with reference to the relevant SI sections. Reviewer 2 also reported not having access to the SI, </w:t>
-      </w:r>
-      <w:r>
-        <w:rPr>
-          <w:rFonts w:eastAsia="Times New Roman" w:cs="Times New Roman"/>
-          <w:color w:val="000000"/>
-          <w:kern w:val="0"/>
-          <w:sz w:val="22"/>
-          <w:szCs w:val="22"/>
-          <w:lang w:val="en-US" w:eastAsia="sv-SE"/>
-          <w14:ligatures w14:val="none"/>
-        </w:rPr>
-        <w:t>though</w:t>
-      </w:r>
-      <w:r>
-        <w:rPr>
-          <w:rFonts w:eastAsia="Times New Roman" w:cs="Times New Roman"/>
-          <w:color w:val="000000"/>
-          <w:kern w:val="0"/>
-          <w:sz w:val="22"/>
-          <w:szCs w:val="22"/>
-          <w:lang w:val="en-US" w:eastAsia="sv-SE"/>
-          <w14:ligatures w14:val="none"/>
-        </w:rPr>
-        <w:t xml:space="preserve"> the SI was</w:t>
-      </w:r>
-      <w:r>
-        <w:rPr>
-          <w:rFonts w:eastAsia="Times New Roman" w:cs="Times New Roman"/>
-          <w:color w:val="000000"/>
-          <w:kern w:val="0"/>
-          <w:sz w:val="22"/>
-          <w:szCs w:val="22"/>
-          <w:lang w:val="en-US" w:eastAsia="sv-SE"/>
-          <w14:ligatures w14:val="none"/>
-        </w:rPr>
-        <w:t xml:space="preserve"> (and is)</w:t>
-      </w:r>
-      <w:r>
-        <w:rPr>
-          <w:rFonts w:eastAsia="Times New Roman" w:cs="Times New Roman"/>
-          <w:color w:val="000000"/>
-          <w:kern w:val="0"/>
-          <w:sz w:val="22"/>
-          <w:szCs w:val="22"/>
-          <w:lang w:val="en-US" w:eastAsia="sv-SE"/>
-          <w14:ligatures w14:val="none"/>
-        </w:rPr>
-        <w:t xml:space="preserve"> accessible on OSF via the link provided in the “Open Science Statement” at the end of the introduction. Wherever possible, we further clarified in the main text what we report in the SI. </w:t>
-      </w:r>
-    </w:p>
-    <w:p>
-      <w:pPr>
-        <w:spacing w:after="0" w:line="240" w:lineRule="auto"/>
-        <w:rPr>
-          <w:rFonts w:eastAsia="Times New Roman" w:cs="Times New Roman"/>
-          <w:color w:val="000000"/>
-          <w:kern w:val="0"/>
-          <w:sz w:val="22"/>
-          <w:szCs w:val="22"/>
-          <w:lang w:val="en-US" w:eastAsia="sv-SE"/>
-          <w14:ligatures w14:val="none"/>
-        </w:rPr>
-      </w:pPr>
-    </w:p>
-    <w:p>
-      <w:pPr>
-        <w:spacing w:after="0" w:line="240" w:lineRule="auto"/>
-        <w:rPr>
-          <w:rFonts w:eastAsia="Times New Roman" w:cs="Times New Roman"/>
-          <w:color w:val="000000"/>
-          <w:kern w:val="0"/>
-          <w:sz w:val="22"/>
-          <w:szCs w:val="22"/>
-          <w:lang w:val="en-US" w:eastAsia="sv-SE"/>
-          <w14:ligatures w14:val="none"/>
-        </w:rPr>
-      </w:pPr>
-      <w:r>
-        <w:rPr>
-          <w:rFonts w:eastAsia="Times New Roman" w:cs="Times New Roman"/>
-          <w:color w:val="000000"/>
-          <w:kern w:val="0"/>
-          <w:sz w:val="22"/>
-          <w:szCs w:val="22"/>
-          <w:lang w:val="en-US" w:eastAsia="sv-SE"/>
-          <w14:ligatures w14:val="none"/>
-        </w:rPr>
-        <w:t xml:space="preserve">For example, we do include auxiliary analyses </w:t>
-      </w:r>
-      <w:r>
-        <w:rPr>
-          <w:rFonts w:eastAsia="Times New Roman" w:cs="Times New Roman"/>
-          <w:color w:val="000000"/>
-          <w:kern w:val="0"/>
-          <w:sz w:val="22"/>
-          <w:szCs w:val="22"/>
-          <w:lang w:val="en-US" w:eastAsia="sv-SE"/>
-          <w14:ligatures w14:val="none"/>
-        </w:rPr>
-        <w:t>on subsets of the data from Experiment 1b</w:t>
-      </w:r>
-      <w:r>
-        <w:rPr>
-          <w:rFonts w:eastAsia="Times New Roman" w:cs="Times New Roman"/>
-          <w:color w:val="000000"/>
-          <w:kern w:val="0"/>
-          <w:sz w:val="22"/>
-          <w:szCs w:val="22"/>
-          <w:lang w:val="en-US" w:eastAsia="sv-SE"/>
-          <w14:ligatures w14:val="none"/>
-        </w:rPr>
-        <w:t xml:space="preserve"> (comment 2), and on </w:t>
-      </w:r>
-      <w:r>
-        <w:rPr>
-          <w:rFonts w:eastAsia="Times New Roman" w:cs="Times New Roman"/>
-          <w:color w:val="000000"/>
-          <w:kern w:val="0"/>
-          <w:sz w:val="22"/>
-          <w:szCs w:val="22"/>
-          <w:lang w:val="en-US" w:eastAsia="sv-SE"/>
-          <w14:ligatures w14:val="none"/>
-        </w:rPr>
-        <w:t>additional cues</w:t>
-      </w:r>
-      <w:r>
-        <w:rPr>
-          <w:rFonts w:eastAsia="Times New Roman" w:cs="Times New Roman"/>
-          <w:color w:val="000000"/>
-          <w:kern w:val="0"/>
-          <w:sz w:val="22"/>
-          <w:szCs w:val="22"/>
-          <w:lang w:val="en-US" w:eastAsia="sv-SE"/>
-          <w14:ligatures w14:val="none"/>
-        </w:rPr>
-        <w:t xml:space="preserve"> besides F1-F2 (comment </w:t>
-      </w:r>
-      <w:r>
-        <w:rPr>
-          <w:rFonts w:eastAsia="Times New Roman" w:cs="Times New Roman"/>
-          <w:color w:val="000000"/>
-          <w:kern w:val="0"/>
-          <w:sz w:val="22"/>
-          <w:szCs w:val="22"/>
-          <w:lang w:val="en-US" w:eastAsia="sv-SE"/>
-          <w14:ligatures w14:val="none"/>
-        </w:rPr>
-        <w:t>[441]</w:t>
-      </w:r>
-      <w:r>
-        <w:rPr>
-          <w:rFonts w:eastAsia="Times New Roman" w:cs="Times New Roman"/>
-          <w:color w:val="000000"/>
-          <w:kern w:val="0"/>
-          <w:sz w:val="22"/>
-          <w:szCs w:val="22"/>
-          <w:lang w:val="en-US" w:eastAsia="sv-SE"/>
-          <w14:ligatures w14:val="none"/>
-        </w:rPr>
-        <w:t>)</w:t>
-      </w:r>
-      <w:r>
-        <w:rPr>
-          <w:rFonts w:eastAsia="Times New Roman" w:cs="Times New Roman"/>
-          <w:color w:val="000000"/>
-          <w:kern w:val="0"/>
-          <w:sz w:val="22"/>
-          <w:szCs w:val="22"/>
-          <w:lang w:val="en-US" w:eastAsia="sv-SE"/>
-          <w14:ligatures w14:val="none"/>
-        </w:rPr>
-        <w:t>, as mentioned on page</w:t>
-      </w:r>
-      <w:r>
-        <w:rPr>
-          <w:rFonts w:eastAsia="Times New Roman" w:cs="Times New Roman"/>
-          <w:color w:val="000000"/>
-          <w:kern w:val="0"/>
-          <w:sz w:val="22"/>
-          <w:szCs w:val="22"/>
-          <w:lang w:val="en-US" w:eastAsia="sv-SE"/>
-          <w14:ligatures w14:val="none"/>
-        </w:rPr>
-        <w:t xml:space="preserve"> </w:t>
-      </w:r>
-      <w:r>
-        <w:rPr>
-          <w:rFonts w:eastAsia="Times New Roman" w:cs="Times New Roman"/>
-          <w:color w:val="000000"/>
-          <w:kern w:val="0"/>
-          <w:sz w:val="22"/>
-          <w:szCs w:val="22"/>
-          <w:lang w:val="en-US" w:eastAsia="sv-SE"/>
-          <w14:ligatures w14:val="none"/>
-        </w:rPr>
-        <w:t>56</w:t>
-      </w:r>
-      <w:r>
-        <w:rPr>
-          <w:rFonts w:eastAsia="Times New Roman" w:cs="Times New Roman"/>
-          <w:color w:val="000000"/>
-          <w:kern w:val="0"/>
-          <w:sz w:val="22"/>
-          <w:szCs w:val="22"/>
-          <w:lang w:val="en-US" w:eastAsia="sv-SE"/>
-          <w14:ligatures w14:val="none"/>
-        </w:rPr>
-        <w:t xml:space="preserve"> and 26</w:t>
-      </w:r>
-      <w:r>
-        <w:rPr>
-          <w:rFonts w:eastAsia="Times New Roman" w:cs="Times New Roman"/>
-          <w:color w:val="000000"/>
-          <w:kern w:val="0"/>
-          <w:sz w:val="22"/>
-          <w:szCs w:val="22"/>
-          <w:lang w:val="en-US" w:eastAsia="sv-SE"/>
-          <w14:ligatures w14:val="none"/>
-        </w:rPr>
-        <w:t>, respectively</w:t>
-      </w:r>
-      <w:r>
-        <w:rPr>
-          <w:rFonts w:eastAsia="Times New Roman" w:cs="Times New Roman"/>
-          <w:color w:val="000000"/>
-          <w:kern w:val="0"/>
-          <w:sz w:val="22"/>
-          <w:szCs w:val="22"/>
-          <w:lang w:val="en-US" w:eastAsia="sv-SE"/>
-          <w14:ligatures w14:val="none"/>
-        </w:rPr>
-        <w:t xml:space="preserve">. In our responses to Reviewer 2 below, we have </w:t>
-      </w:r>
-      <w:r>
-        <w:rPr>
-          <w:rFonts w:eastAsia="Times New Roman" w:cs="Times New Roman"/>
-          <w:color w:val="000000"/>
-          <w:kern w:val="0"/>
-          <w:sz w:val="22"/>
-          <w:szCs w:val="22"/>
-          <w:lang w:val="en-US" w:eastAsia="sv-SE"/>
-          <w14:ligatures w14:val="none"/>
-        </w:rPr>
-        <w:t>pointed to these analyses and made additional clarifications and comments in the paper</w:t>
-      </w:r>
-      <w:r>
-        <w:rPr>
-          <w:rFonts w:eastAsia="Times New Roman" w:cs="Times New Roman"/>
-          <w:color w:val="000000"/>
-          <w:kern w:val="0"/>
-          <w:sz w:val="22"/>
-          <w:szCs w:val="22"/>
-          <w:lang w:val="en-US" w:eastAsia="sv-SE"/>
-          <w14:ligatures w14:val="none"/>
-        </w:rPr>
-        <w:t>.</w:t>
-      </w:r>
-    </w:p>
-    <w:p>
-      <w:pPr>
-        <w:spacing w:after="0" w:line="240" w:lineRule="auto"/>
-        <w:rPr>
-          <w:rFonts w:eastAsia="Times New Roman" w:cs="Times New Roman"/>
-          <w:color w:val="000000"/>
-          <w:kern w:val="0"/>
-          <w:sz w:val="22"/>
-          <w:szCs w:val="22"/>
-          <w:lang w:val="en-US" w:eastAsia="sv-SE"/>
-          <w14:ligatures w14:val="none"/>
-        </w:rPr>
-      </w:pPr>
-    </w:p>
-    <w:p>
-      <w:pPr>
-        <w:spacing w:after="0" w:line="240" w:lineRule="auto"/>
+        <w:t>both reviewers</w:t>
+      </w:r>
+      <w:r>
         <w:rPr>
           <w:rFonts w:eastAsia="Times New Roman" w:cs="Times New Roman"/>
           <w:b/>
@@ -858,8 +497,366 @@
           <w:lang w:val="en-US" w:eastAsia="sv-SE"/>
           <w14:ligatures w14:val="none"/>
         </w:rPr>
-      </w:pPr>
-      <w:r>
+        <w:t xml:space="preserve"> (and the associate editor)</w:t>
+      </w:r>
+      <w:r>
+        <w:rPr>
+          <w:rFonts w:eastAsia="Times New Roman" w:cs="Times New Roman"/>
+          <w:color w:val="000000"/>
+          <w:kern w:val="0"/>
+          <w:sz w:val="22"/>
+          <w:szCs w:val="22"/>
+          <w:lang w:val="en-US" w:eastAsia="sv-SE"/>
+          <w14:ligatures w14:val="none"/>
+        </w:rPr>
+        <w:t xml:space="preserve">. Most of </w:t>
+      </w:r>
+      <w:r>
+        <w:rPr>
+          <w:rFonts w:eastAsia="Times New Roman" w:cs="Times New Roman"/>
+          <w:color w:val="000000"/>
+          <w:kern w:val="0"/>
+          <w:sz w:val="22"/>
+          <w:szCs w:val="22"/>
+          <w:lang w:val="en-US" w:eastAsia="sv-SE"/>
+          <w14:ligatures w14:val="none"/>
+        </w:rPr>
+        <w:t>issues raised as</w:t>
+      </w:r>
+      <w:r>
+        <w:rPr>
+          <w:rFonts w:eastAsia="Times New Roman" w:cs="Times New Roman"/>
+          <w:color w:val="000000"/>
+          <w:kern w:val="0"/>
+          <w:sz w:val="22"/>
+          <w:szCs w:val="22"/>
+          <w:lang w:val="en-US" w:eastAsia="sv-SE"/>
+          <w14:ligatures w14:val="none"/>
+        </w:rPr>
+        <w:t xml:space="preserve"> “serious” </w:t>
+      </w:r>
+      <w:r>
+        <w:rPr>
+          <w:rFonts w:eastAsia="Times New Roman" w:cs="Times New Roman"/>
+          <w:color w:val="000000"/>
+          <w:kern w:val="0"/>
+          <w:sz w:val="22"/>
+          <w:szCs w:val="22"/>
+          <w:lang w:val="en-US" w:eastAsia="sv-SE"/>
+          <w14:ligatures w14:val="none"/>
+        </w:rPr>
+        <w:t xml:space="preserve">by Reviewer 2 </w:t>
+      </w:r>
+      <w:r>
+        <w:rPr>
+          <w:rFonts w:eastAsia="Times New Roman" w:cs="Times New Roman"/>
+          <w:color w:val="000000"/>
+          <w:kern w:val="0"/>
+          <w:sz w:val="22"/>
+          <w:szCs w:val="22"/>
+          <w:lang w:val="en-US" w:eastAsia="sv-SE"/>
+          <w14:ligatures w14:val="none"/>
+        </w:rPr>
+        <w:t xml:space="preserve">were, in fact, addressed in </w:t>
+      </w:r>
+      <w:r>
+        <w:rPr>
+          <w:rFonts w:eastAsia="Times New Roman" w:cs="Times New Roman"/>
+          <w:color w:val="000000"/>
+          <w:kern w:val="0"/>
+          <w:sz w:val="22"/>
+          <w:szCs w:val="22"/>
+          <w:lang w:val="en-US" w:eastAsia="sv-SE"/>
+          <w14:ligatures w14:val="none"/>
+        </w:rPr>
+        <w:t>the</w:t>
+      </w:r>
+      <w:r>
+        <w:rPr>
+          <w:rFonts w:eastAsia="Times New Roman" w:cs="Times New Roman"/>
+          <w:color w:val="000000"/>
+          <w:kern w:val="0"/>
+          <w:sz w:val="22"/>
+          <w:szCs w:val="22"/>
+          <w:lang w:val="en-US" w:eastAsia="sv-SE"/>
+          <w14:ligatures w14:val="none"/>
+        </w:rPr>
+        <w:t xml:space="preserve"> main text with reference to the relevant SI sections. Reviewer 2 also reported not having access to the SI, </w:t>
+      </w:r>
+      <w:r>
+        <w:rPr>
+          <w:rFonts w:eastAsia="Times New Roman" w:cs="Times New Roman"/>
+          <w:color w:val="000000"/>
+          <w:kern w:val="0"/>
+          <w:sz w:val="22"/>
+          <w:szCs w:val="22"/>
+          <w:lang w:val="en-US" w:eastAsia="sv-SE"/>
+          <w14:ligatures w14:val="none"/>
+        </w:rPr>
+        <w:t>though</w:t>
+      </w:r>
+      <w:r>
+        <w:rPr>
+          <w:rFonts w:eastAsia="Times New Roman" w:cs="Times New Roman"/>
+          <w:color w:val="000000"/>
+          <w:kern w:val="0"/>
+          <w:sz w:val="22"/>
+          <w:szCs w:val="22"/>
+          <w:lang w:val="en-US" w:eastAsia="sv-SE"/>
+          <w14:ligatures w14:val="none"/>
+        </w:rPr>
+        <w:t xml:space="preserve"> the SI was</w:t>
+      </w:r>
+      <w:r>
+        <w:rPr>
+          <w:rFonts w:eastAsia="Times New Roman" w:cs="Times New Roman"/>
+          <w:color w:val="000000"/>
+          <w:kern w:val="0"/>
+          <w:sz w:val="22"/>
+          <w:szCs w:val="22"/>
+          <w:lang w:val="en-US" w:eastAsia="sv-SE"/>
+          <w14:ligatures w14:val="none"/>
+        </w:rPr>
+        <w:t xml:space="preserve"> (and is)</w:t>
+      </w:r>
+      <w:r>
+        <w:rPr>
+          <w:rFonts w:eastAsia="Times New Roman" w:cs="Times New Roman"/>
+          <w:color w:val="000000"/>
+          <w:kern w:val="0"/>
+          <w:sz w:val="22"/>
+          <w:szCs w:val="22"/>
+          <w:lang w:val="en-US" w:eastAsia="sv-SE"/>
+          <w14:ligatures w14:val="none"/>
+        </w:rPr>
+        <w:t xml:space="preserve"> accessible on OSF via the link provided in the “Open Science Statement” at the end of the introduction. Wherever possible, we further clarified in the main text what we report in the SI. </w:t>
+      </w:r>
+    </w:p>
+    <w:p>
+      <w:pPr>
+        <w:spacing w:after="0" w:line="240" w:lineRule="auto"/>
+        <w:rPr>
+          <w:rFonts w:eastAsia="Times New Roman" w:cs="Times New Roman"/>
+          <w:color w:val="000000"/>
+          <w:kern w:val="0"/>
+          <w:sz w:val="22"/>
+          <w:szCs w:val="22"/>
+          <w:lang w:val="en-US" w:eastAsia="sv-SE"/>
+          <w14:ligatures w14:val="none"/>
+        </w:rPr>
+      </w:pPr>
+    </w:p>
+    <w:p>
+      <w:pPr>
+        <w:spacing w:after="0" w:line="240" w:lineRule="auto"/>
+        <w:rPr>
+          <w:rFonts w:eastAsia="Times New Roman" w:cs="Times New Roman"/>
+          <w:color w:val="000000"/>
+          <w:kern w:val="0"/>
+          <w:sz w:val="22"/>
+          <w:szCs w:val="22"/>
+          <w:lang w:val="en-US" w:eastAsia="sv-SE"/>
+          <w14:ligatures w14:val="none"/>
+        </w:rPr>
+      </w:pPr>
+      <w:r>
+        <w:rPr>
+          <w:rFonts w:eastAsia="Times New Roman" w:cs="Times New Roman"/>
+          <w:color w:val="000000"/>
+          <w:kern w:val="0"/>
+          <w:sz w:val="22"/>
+          <w:szCs w:val="22"/>
+          <w:lang w:val="en-US" w:eastAsia="sv-SE"/>
+          <w14:ligatures w14:val="none"/>
+        </w:rPr>
+        <w:t xml:space="preserve">For example, we do include auxiliary analyses </w:t>
+      </w:r>
+      <w:r>
+        <w:rPr>
+          <w:rFonts w:eastAsia="Times New Roman" w:cs="Times New Roman"/>
+          <w:color w:val="000000"/>
+          <w:kern w:val="0"/>
+          <w:sz w:val="22"/>
+          <w:szCs w:val="22"/>
+          <w:lang w:val="en-US" w:eastAsia="sv-SE"/>
+          <w14:ligatures w14:val="none"/>
+        </w:rPr>
+        <w:t>on subsets of the data from Experiment 1b</w:t>
+      </w:r>
+      <w:r>
+        <w:rPr>
+          <w:rFonts w:eastAsia="Times New Roman" w:cs="Times New Roman"/>
+          <w:color w:val="000000"/>
+          <w:kern w:val="0"/>
+          <w:sz w:val="22"/>
+          <w:szCs w:val="22"/>
+          <w:lang w:val="en-US" w:eastAsia="sv-SE"/>
+          <w14:ligatures w14:val="none"/>
+        </w:rPr>
+        <w:t xml:space="preserve"> (comment 2), and on </w:t>
+      </w:r>
+      <w:r>
+        <w:rPr>
+          <w:rFonts w:eastAsia="Times New Roman" w:cs="Times New Roman"/>
+          <w:color w:val="000000"/>
+          <w:kern w:val="0"/>
+          <w:sz w:val="22"/>
+          <w:szCs w:val="22"/>
+          <w:lang w:val="en-US" w:eastAsia="sv-SE"/>
+          <w14:ligatures w14:val="none"/>
+        </w:rPr>
+        <w:t>additional cues</w:t>
+      </w:r>
+      <w:r>
+        <w:rPr>
+          <w:rFonts w:eastAsia="Times New Roman" w:cs="Times New Roman"/>
+          <w:color w:val="000000"/>
+          <w:kern w:val="0"/>
+          <w:sz w:val="22"/>
+          <w:szCs w:val="22"/>
+          <w:lang w:val="en-US" w:eastAsia="sv-SE"/>
+          <w14:ligatures w14:val="none"/>
+        </w:rPr>
+        <w:t xml:space="preserve"> besides F1-F2 (comment </w:t>
+      </w:r>
+      <w:r>
+        <w:rPr>
+          <w:rFonts w:eastAsia="Times New Roman" w:cs="Times New Roman"/>
+          <w:color w:val="000000"/>
+          <w:kern w:val="0"/>
+          <w:sz w:val="22"/>
+          <w:szCs w:val="22"/>
+          <w:lang w:val="en-US" w:eastAsia="sv-SE"/>
+          <w14:ligatures w14:val="none"/>
+        </w:rPr>
+        <w:t>[441]</w:t>
+      </w:r>
+      <w:r>
+        <w:rPr>
+          <w:rFonts w:eastAsia="Times New Roman" w:cs="Times New Roman"/>
+          <w:color w:val="000000"/>
+          <w:kern w:val="0"/>
+          <w:sz w:val="22"/>
+          <w:szCs w:val="22"/>
+          <w:lang w:val="en-US" w:eastAsia="sv-SE"/>
+          <w14:ligatures w14:val="none"/>
+        </w:rPr>
+        <w:t>)</w:t>
+      </w:r>
+      <w:r>
+        <w:rPr>
+          <w:rFonts w:eastAsia="Times New Roman" w:cs="Times New Roman"/>
+          <w:color w:val="000000"/>
+          <w:kern w:val="0"/>
+          <w:sz w:val="22"/>
+          <w:szCs w:val="22"/>
+          <w:lang w:val="en-US" w:eastAsia="sv-SE"/>
+          <w14:ligatures w14:val="none"/>
+        </w:rPr>
+        <w:t>, as mentioned on page</w:t>
+      </w:r>
+      <w:r>
+        <w:rPr>
+          <w:rFonts w:eastAsia="Times New Roman" w:cs="Times New Roman"/>
+          <w:color w:val="000000"/>
+          <w:kern w:val="0"/>
+          <w:sz w:val="22"/>
+          <w:szCs w:val="22"/>
+          <w:lang w:val="en-US" w:eastAsia="sv-SE"/>
+          <w14:ligatures w14:val="none"/>
+        </w:rPr>
+        <w:t xml:space="preserve"> </w:t>
+      </w:r>
+      <w:r>
+        <w:rPr>
+          <w:rFonts w:eastAsia="Times New Roman" w:cs="Times New Roman"/>
+          <w:color w:val="000000"/>
+          <w:kern w:val="0"/>
+          <w:sz w:val="22"/>
+          <w:szCs w:val="22"/>
+          <w:lang w:val="en-US" w:eastAsia="sv-SE"/>
+          <w14:ligatures w14:val="none"/>
+        </w:rPr>
+        <w:t>56</w:t>
+      </w:r>
+      <w:r>
+        <w:rPr>
+          <w:rFonts w:eastAsia="Times New Roman" w:cs="Times New Roman"/>
+          <w:color w:val="000000"/>
+          <w:kern w:val="0"/>
+          <w:sz w:val="22"/>
+          <w:szCs w:val="22"/>
+          <w:lang w:val="en-US" w:eastAsia="sv-SE"/>
+          <w14:ligatures w14:val="none"/>
+        </w:rPr>
+        <w:t xml:space="preserve"> and 26</w:t>
+      </w:r>
+      <w:r>
+        <w:rPr>
+          <w:rFonts w:eastAsia="Times New Roman" w:cs="Times New Roman"/>
+          <w:color w:val="000000"/>
+          <w:kern w:val="0"/>
+          <w:sz w:val="22"/>
+          <w:szCs w:val="22"/>
+          <w:lang w:val="en-US" w:eastAsia="sv-SE"/>
+          <w14:ligatures w14:val="none"/>
+        </w:rPr>
+        <w:t>, respectively</w:t>
+      </w:r>
+      <w:r>
+        <w:rPr>
+          <w:rFonts w:eastAsia="Times New Roman" w:cs="Times New Roman"/>
+          <w:color w:val="000000"/>
+          <w:kern w:val="0"/>
+          <w:sz w:val="22"/>
+          <w:szCs w:val="22"/>
+          <w:lang w:val="en-US" w:eastAsia="sv-SE"/>
+          <w14:ligatures w14:val="none"/>
+        </w:rPr>
+        <w:t xml:space="preserve">. In our responses to Reviewer 2 below, we have </w:t>
+      </w:r>
+      <w:r>
+        <w:rPr>
+          <w:rFonts w:eastAsia="Times New Roman" w:cs="Times New Roman"/>
+          <w:color w:val="000000"/>
+          <w:kern w:val="0"/>
+          <w:sz w:val="22"/>
+          <w:szCs w:val="22"/>
+          <w:lang w:val="en-US" w:eastAsia="sv-SE"/>
+          <w14:ligatures w14:val="none"/>
+        </w:rPr>
+        <w:t>pointed to these analyses and made additional clarifications and comments in the paper</w:t>
+      </w:r>
+      <w:r>
+        <w:rPr>
+          <w:rFonts w:eastAsia="Times New Roman" w:cs="Times New Roman"/>
+          <w:color w:val="000000"/>
+          <w:kern w:val="0"/>
+          <w:sz w:val="22"/>
+          <w:szCs w:val="22"/>
+          <w:lang w:val="en-US" w:eastAsia="sv-SE"/>
+          <w14:ligatures w14:val="none"/>
+        </w:rPr>
+        <w:t>.</w:t>
+      </w:r>
+    </w:p>
+    <w:p>
+      <w:pPr>
+        <w:spacing w:after="0" w:line="240" w:lineRule="auto"/>
+        <w:rPr>
+          <w:rFonts w:eastAsia="Times New Roman" w:cs="Times New Roman"/>
+          <w:color w:val="000000"/>
+          <w:kern w:val="0"/>
+          <w:sz w:val="22"/>
+          <w:szCs w:val="22"/>
+          <w:lang w:val="en-US" w:eastAsia="sv-SE"/>
+          <w14:ligatures w14:val="none"/>
+        </w:rPr>
+      </w:pPr>
+    </w:p>
+    <w:p>
+      <w:pPr>
+        <w:spacing w:after="0" w:line="240" w:lineRule="auto"/>
         <w:rPr>
           <w:rFonts w:eastAsia="Times New Roman" w:cs="Times New Roman"/>
           <w:b/>
@@ -871,8 +868,7 @@
           <w:lang w:val="en-US" w:eastAsia="sv-SE"/>
           <w14:ligatures w14:val="none"/>
         </w:rPr>
-        <w:t>Both reviewers</w:t>
-      </w:r>
+      </w:pPr>
       <w:r>
         <w:rPr>
           <w:rFonts w:eastAsia="Times New Roman" w:cs="Times New Roman"/>
@@ -885,7 +881,7 @@
           <w:lang w:val="en-US" w:eastAsia="sv-SE"/>
           <w14:ligatures w14:val="none"/>
         </w:rPr>
-        <w:t xml:space="preserve"> asked us to discuss some additional</w:t>
+        <w:t>Both reviewers</w:t>
       </w:r>
       <w:r>
         <w:rPr>
@@ -899,6 +895,20 @@
           <w:lang w:val="en-US" w:eastAsia="sv-SE"/>
           <w14:ligatures w14:val="none"/>
         </w:rPr>
+        <w:t xml:space="preserve"> asked us to discuss some additional</w:t>
+      </w:r>
+      <w:r>
+        <w:rPr>
+          <w:rFonts w:eastAsia="Times New Roman" w:cs="Times New Roman"/>
+          <w:b/>
+          <w:bCs/>
+          <w:color w:val="000000"/>
+          <w:kern w:val="0"/>
+          <w:sz w:val="22"/>
+          <w:szCs w:val="22"/>
+          <w:lang w:val="en-US" w:eastAsia="sv-SE"/>
+          <w14:ligatures w14:val="none"/>
+        </w:rPr>
         <w:t xml:space="preserve"> caveats to our findings, none of which are particular to our work (as the reviewers seem to agree). To address these points, we took the following steps:</w:t>
       </w:r>
     </w:p>
@@ -918,7 +928,7 @@
     </w:p>
     <w:p>
       <w:pPr>
-        <w:pStyle w:val="ListParagraph"/>
+        <w:pStyle w:val="Liststycke"/>
         <w:numPr>
           <w:ilvl w:val="0"/>
           <w:numId w:val="8"/>
@@ -974,7 +984,7 @@
     </w:p>
     <w:p>
       <w:pPr>
-        <w:pStyle w:val="ListParagraph"/>
+        <w:pStyle w:val="Liststycke"/>
         <w:numPr>
           <w:ilvl w:val="0"/>
           <w:numId w:val="8"/>
@@ -1029,7 +1039,7 @@
     </w:p>
     <w:p>
       <w:pPr>
-        <w:pStyle w:val="ListParagraph"/>
+        <w:pStyle w:val="Liststycke"/>
         <w:numPr>
           <w:ilvl w:val="0"/>
           <w:numId w:val="8"/>
@@ -1110,7 +1120,7 @@
     </w:p>
     <w:p>
       <w:pPr>
-        <w:pStyle w:val="ListParagraph"/>
+        <w:pStyle w:val="Liststycke"/>
         <w:numPr>
           <w:ilvl w:val="0"/>
           <w:numId w:val="8"/>
@@ -2650,33 +2660,7 @@
           <w:lang w:val="en-US" w:eastAsia="sv-SE"/>
           <w14:ligatures w14:val="none"/>
         </w:rPr>
-        <w:t xml:space="preserve">important to acknowledge that there are other perspectives that do not assume that listeners rely on formant frequencies (e.g., see Hillenbrand JM, </w:t>
-      </w:r>
-      <w:proofErr w:type="spellStart"/>
-      <w:r>
-        <w:rPr>
-          <w:rFonts w:eastAsia="Times New Roman" w:cs="Times New Roman"/>
-          <w:color w:val="000000"/>
-          <w:kern w:val="0"/>
-          <w:sz w:val="22"/>
-          <w:szCs w:val="22"/>
-          <w:lang w:val="en-US" w:eastAsia="sv-SE"/>
-          <w14:ligatures w14:val="none"/>
-        </w:rPr>
-        <w:t>Houde</w:t>
-      </w:r>
-      <w:proofErr w:type="spellEnd"/>
-      <w:r>
-        <w:rPr>
-          <w:rFonts w:eastAsia="Times New Roman" w:cs="Times New Roman"/>
-          <w:color w:val="000000"/>
-          <w:kern w:val="0"/>
-          <w:sz w:val="22"/>
-          <w:szCs w:val="22"/>
-          <w:lang w:val="en-US" w:eastAsia="sv-SE"/>
-          <w14:ligatures w14:val="none"/>
-        </w:rPr>
-        <w:t xml:space="preserve"> RA, </w:t>
+        <w:t xml:space="preserve">important to acknowledge that there are other perspectives that do not assume that listeners rely on formant frequencies (e.g., see Hillenbrand JM, Houde RA, </w:t>
       </w:r>
       <w:proofErr w:type="spellStart"/>
       <w:r>
@@ -4795,33 +4779,7 @@
           <w:lang w:val="en-US" w:eastAsia="sv-SE"/>
           <w14:ligatures w14:val="none"/>
         </w:rPr>
-        <w:t xml:space="preserve">We appreciate the </w:t>
-      </w:r>
-      <w:proofErr w:type="gramStart"/>
-      <w:r>
-        <w:rPr>
-          <w:rFonts w:eastAsia="Times New Roman" w:cs="Times New Roman"/>
-          <w:color w:val="0070C0"/>
-          <w:kern w:val="0"/>
-          <w:sz w:val="22"/>
-          <w:szCs w:val="22"/>
-          <w:lang w:val="en-US" w:eastAsia="sv-SE"/>
-          <w14:ligatures w14:val="none"/>
-        </w:rPr>
-        <w:t>feedback</w:t>
-      </w:r>
-      <w:proofErr w:type="gramEnd"/>
-      <w:r>
-        <w:rPr>
-          <w:rFonts w:eastAsia="Times New Roman" w:cs="Times New Roman"/>
-          <w:color w:val="0070C0"/>
-          <w:kern w:val="0"/>
-          <w:sz w:val="22"/>
-          <w:szCs w:val="22"/>
-          <w:lang w:val="en-US" w:eastAsia="sv-SE"/>
-          <w14:ligatures w14:val="none"/>
-        </w:rPr>
-        <w:t xml:space="preserve"> and that the reviewer sees that there is some merit to this work.</w:t>
+        <w:t>We appreciate the feedback and that the reviewer sees that there is some merit to this work.</w:t>
       </w:r>
     </w:p>
     <w:p>
@@ -5235,7 +5193,55 @@
           <w:lang w:val="en-US" w:eastAsia="sv-SE"/>
           <w14:ligatures w14:val="none"/>
         </w:rPr>
-        <w:t xml:space="preserve">Finally, we mention that this is the first paper that makes it </w:t>
+        <w:t xml:space="preserve">Finally, we mention that this is </w:t>
+      </w:r>
+      <w:r>
+        <w:rPr>
+          <w:rFonts w:eastAsia="Times New Roman" w:cs="Times New Roman"/>
+          <w:color w:val="0070C0"/>
+          <w:kern w:val="0"/>
+          <w:sz w:val="22"/>
+          <w:szCs w:val="22"/>
+          <w:lang w:val="en-US" w:eastAsia="sv-SE"/>
+          <w14:ligatures w14:val="none"/>
+        </w:rPr>
+        <w:t>one of the very few</w:t>
+      </w:r>
+      <w:r>
+        <w:rPr>
+          <w:rFonts w:eastAsia="Times New Roman" w:cs="Times New Roman"/>
+          <w:color w:val="0070C0"/>
+          <w:kern w:val="0"/>
+          <w:sz w:val="22"/>
+          <w:szCs w:val="22"/>
+          <w:lang w:val="en-US" w:eastAsia="sv-SE"/>
+          <w14:ligatures w14:val="none"/>
+        </w:rPr>
+        <w:t xml:space="preserve"> paper</w:t>
+      </w:r>
+      <w:r>
+        <w:rPr>
+          <w:rFonts w:eastAsia="Times New Roman" w:cs="Times New Roman"/>
+          <w:color w:val="0070C0"/>
+          <w:kern w:val="0"/>
+          <w:sz w:val="22"/>
+          <w:szCs w:val="22"/>
+          <w:lang w:val="en-US" w:eastAsia="sv-SE"/>
+          <w14:ligatures w14:val="none"/>
+        </w:rPr>
+        <w:t>s</w:t>
+      </w:r>
+      <w:r>
+        <w:rPr>
+          <w:rFonts w:eastAsia="Times New Roman" w:cs="Times New Roman"/>
+          <w:color w:val="0070C0"/>
+          <w:kern w:val="0"/>
+          <w:sz w:val="22"/>
+          <w:szCs w:val="22"/>
+          <w:lang w:val="en-US" w:eastAsia="sv-SE"/>
+          <w14:ligatures w14:val="none"/>
+        </w:rPr>
+        <w:t xml:space="preserve"> that makes it </w:t>
       </w:r>
       <w:r>
         <w:rPr>
@@ -6739,7 +6745,7 @@
       </w:r>
       <w:r>
         <w:rPr>
-          <w:rStyle w:val="FootnoteReference"/>
+          <w:rStyle w:val="Fotnotsreferens"/>
           <w:rFonts w:cs="Segoe UI Symbol"/>
           <w:color w:val="000000"/>
           <w:kern w:val="0"/>
@@ -7179,9 +7185,8 @@
           <w:lang w:val="en-US" w:eastAsia="sv-SE"/>
           <w14:ligatures w14:val="none"/>
         </w:rPr>
-        <w:t>We now state so briefly at the end of the results section, where we summarize the categorization accuracy of the best performing normalization account for Experiments 1a and 1b (</w:t>
-      </w:r>
-      <w:commentRangeStart w:id="1"/>
+        <w:t xml:space="preserve">We now state so briefly at the end of the results section, where we summarize the categorization accuracy of the best performing normalization account for Experiments 1a and </w:t>
+      </w:r>
       <w:r>
         <w:rPr>
           <w:rFonts w:eastAsia="Times New Roman" w:cs="Times New Roman"/>
@@ -7191,11 +7196,10 @@
           <w:kern w:val="0"/>
           <w:sz w:val="22"/>
           <w:szCs w:val="22"/>
-          <w:highlight w:val="yellow"/>
-          <w:lang w:val="en-US" w:eastAsia="sv-SE"/>
-          <w14:ligatures w14:val="none"/>
-        </w:rPr>
-        <w:t>57.6</w:t>
+          <w:lang w:val="en-US" w:eastAsia="sv-SE"/>
+          <w14:ligatures w14:val="none"/>
+        </w:rPr>
+        <w:t>1b (</w:t>
       </w:r>
       <w:r>
         <w:rPr>
@@ -7206,11 +7210,10 @@
           <w:kern w:val="0"/>
           <w:sz w:val="22"/>
           <w:szCs w:val="22"/>
-          <w:highlight w:val="yellow"/>
-          <w:lang w:val="en-US" w:eastAsia="sv-SE"/>
-          <w14:ligatures w14:val="none"/>
-        </w:rPr>
-        <w:t xml:space="preserve"> and </w:t>
+          <w:lang w:val="en-US" w:eastAsia="sv-SE"/>
+          <w14:ligatures w14:val="none"/>
+        </w:rPr>
+        <w:t>65.1</w:t>
       </w:r>
       <w:r>
         <w:rPr>
@@ -7224,7 +7227,7 @@
           <w:lang w:val="en-US" w:eastAsia="sv-SE"/>
           <w14:ligatures w14:val="none"/>
         </w:rPr>
-        <w:t>28.1</w:t>
+        <w:t xml:space="preserve"> and </w:t>
       </w:r>
       <w:r>
         <w:rPr>
@@ -7238,7 +7241,7 @@
           <w:lang w:val="en-US" w:eastAsia="sv-SE"/>
           <w14:ligatures w14:val="none"/>
         </w:rPr>
-        <w:t>%</w:t>
+        <w:t>2</w:t>
       </w:r>
       <w:r>
         <w:rPr>
@@ -7252,7 +7255,7 @@
           <w:lang w:val="en-US" w:eastAsia="sv-SE"/>
           <w14:ligatures w14:val="none"/>
         </w:rPr>
-        <w:t>, respectively), relative to the accuracy when no normalization is used</w:t>
+        <w:t>9</w:t>
       </w:r>
       <w:r>
         <w:rPr>
@@ -7266,7 +7269,7 @@
           <w:lang w:val="en-US" w:eastAsia="sv-SE"/>
           <w14:ligatures w14:val="none"/>
         </w:rPr>
-        <w:t xml:space="preserve"> (</w:t>
+        <w:t>.</w:t>
       </w:r>
       <w:r>
         <w:rPr>
@@ -7277,11 +7280,10 @@
           <w:kern w:val="0"/>
           <w:sz w:val="22"/>
           <w:szCs w:val="22"/>
-          <w:highlight w:val="yellow"/>
-          <w:lang w:val="en-US" w:eastAsia="sv-SE"/>
-          <w14:ligatures w14:val="none"/>
-        </w:rPr>
-        <w:t>4</w:t>
+          <w:lang w:val="en-US" w:eastAsia="sv-SE"/>
+          <w14:ligatures w14:val="none"/>
+        </w:rPr>
+        <w:t>2</w:t>
       </w:r>
       <w:r>
         <w:rPr>
@@ -7292,11 +7294,10 @@
           <w:kern w:val="0"/>
           <w:sz w:val="22"/>
           <w:szCs w:val="22"/>
-          <w:highlight w:val="yellow"/>
-          <w:lang w:val="en-US" w:eastAsia="sv-SE"/>
-          <w14:ligatures w14:val="none"/>
-        </w:rPr>
-        <w:t>8.</w:t>
+          <w:lang w:val="en-US" w:eastAsia="sv-SE"/>
+          <w14:ligatures w14:val="none"/>
+        </w:rPr>
+        <w:t>%</w:t>
       </w:r>
       <w:r>
         <w:rPr>
@@ -7307,11 +7308,10 @@
           <w:kern w:val="0"/>
           <w:sz w:val="22"/>
           <w:szCs w:val="22"/>
-          <w:highlight w:val="yellow"/>
-          <w:lang w:val="en-US" w:eastAsia="sv-SE"/>
-          <w14:ligatures w14:val="none"/>
-        </w:rPr>
-        <w:t>5</w:t>
+          <w:lang w:val="en-US" w:eastAsia="sv-SE"/>
+          <w14:ligatures w14:val="none"/>
+        </w:rPr>
+        <w:t>, respectively), relative to the accuracy when no normalization is used</w:t>
       </w:r>
       <w:r>
         <w:rPr>
@@ -7322,18 +7322,10 @@
           <w:kern w:val="0"/>
           <w:sz w:val="22"/>
           <w:szCs w:val="22"/>
-          <w:highlight w:val="yellow"/>
-          <w:lang w:val="en-US" w:eastAsia="sv-SE"/>
-          <w14:ligatures w14:val="none"/>
-        </w:rPr>
-        <w:t xml:space="preserve">% and </w:t>
-      </w:r>
-      <w:commentRangeEnd w:id="1"/>
-      <w:r>
-        <w:rPr>
-          <w:rStyle w:val="CommentReference"/>
-        </w:rPr>
-        <w:commentReference w:id="1"/>
+          <w:lang w:val="en-US" w:eastAsia="sv-SE"/>
+          <w14:ligatures w14:val="none"/>
+        </w:rPr>
+        <w:t xml:space="preserve"> (</w:t>
       </w:r>
       <w:r>
         <w:rPr>
@@ -7347,7 +7339,7 @@
           <w:lang w:val="en-US" w:eastAsia="sv-SE"/>
           <w14:ligatures w14:val="none"/>
         </w:rPr>
-        <w:t>16</w:t>
+        <w:t>5</w:t>
       </w:r>
       <w:r>
         <w:rPr>
@@ -7361,7 +7353,7 @@
           <w:lang w:val="en-US" w:eastAsia="sv-SE"/>
           <w14:ligatures w14:val="none"/>
         </w:rPr>
-        <w:t>.</w:t>
+        <w:t>2.3</w:t>
       </w:r>
       <w:r>
         <w:rPr>
@@ -7375,7 +7367,7 @@
           <w:lang w:val="en-US" w:eastAsia="sv-SE"/>
           <w14:ligatures w14:val="none"/>
         </w:rPr>
-        <w:t>3</w:t>
+        <w:t xml:space="preserve">% and </w:t>
       </w:r>
       <w:r>
         <w:rPr>
@@ -7389,7 +7381,7 @@
           <w:lang w:val="en-US" w:eastAsia="sv-SE"/>
           <w14:ligatures w14:val="none"/>
         </w:rPr>
-        <w:t>%, respectively)</w:t>
+        <w:t>1</w:t>
       </w:r>
       <w:r>
         <w:rPr>
@@ -7403,8 +7395,64 @@
           <w:lang w:val="en-US" w:eastAsia="sv-SE"/>
           <w14:ligatures w14:val="none"/>
         </w:rPr>
+        <w:t>6</w:t>
+      </w:r>
+      <w:r>
+        <w:rPr>
+          <w:rFonts w:eastAsia="Times New Roman" w:cs="Times New Roman"/>
+          <w:b/>
+          <w:bCs/>
+          <w:color w:val="0070C0"/>
+          <w:kern w:val="0"/>
+          <w:sz w:val="22"/>
+          <w:szCs w:val="22"/>
+          <w:lang w:val="en-US" w:eastAsia="sv-SE"/>
+          <w14:ligatures w14:val="none"/>
+        </w:rPr>
         <w:t>.</w:t>
       </w:r>
+      <w:r>
+        <w:rPr>
+          <w:rFonts w:eastAsia="Times New Roman" w:cs="Times New Roman"/>
+          <w:b/>
+          <w:bCs/>
+          <w:color w:val="0070C0"/>
+          <w:kern w:val="0"/>
+          <w:sz w:val="22"/>
+          <w:szCs w:val="22"/>
+          <w:lang w:val="en-US" w:eastAsia="sv-SE"/>
+          <w14:ligatures w14:val="none"/>
+        </w:rPr>
+        <w:t>9</w:t>
+      </w:r>
+      <w:r>
+        <w:rPr>
+          <w:rFonts w:eastAsia="Times New Roman" w:cs="Times New Roman"/>
+          <w:b/>
+          <w:bCs/>
+          <w:color w:val="0070C0"/>
+          <w:kern w:val="0"/>
+          <w:sz w:val="22"/>
+          <w:szCs w:val="22"/>
+          <w:lang w:val="en-US" w:eastAsia="sv-SE"/>
+          <w14:ligatures w14:val="none"/>
+        </w:rPr>
+        <w:t>%, respectively)</w:t>
+      </w:r>
+      <w:r>
+        <w:rPr>
+          <w:rFonts w:eastAsia="Times New Roman" w:cs="Times New Roman"/>
+          <w:b/>
+          <w:bCs/>
+          <w:color w:val="0070C0"/>
+          <w:kern w:val="0"/>
+          <w:sz w:val="22"/>
+          <w:szCs w:val="22"/>
+          <w:lang w:val="en-US" w:eastAsia="sv-SE"/>
+          <w14:ligatures w14:val="none"/>
+        </w:rPr>
+        <w:t>.</w:t>
+      </w:r>
     </w:p>
     <w:p>
       <w:pPr>
@@ -7478,7 +7526,7 @@
         </w:rPr>
         <w:t xml:space="preserve">[121] - </w:t>
       </w:r>
-      <w:commentRangeStart w:id="2"/>
+      <w:commentRangeStart w:id="1"/>
       <w:r>
         <w:rPr>
           <w:rFonts w:cs="Segoe UI Symbol"/>
@@ -7757,14 +7805,14 @@
         </w:rPr>
         <w:t>https://doi.org/10.1121/1.406884</w:t>
       </w:r>
-      <w:commentRangeEnd w:id="2"/>
-      <w:r>
-        <w:rPr>
-          <w:rStyle w:val="CommentReference"/>
-          <w:sz w:val="22"/>
-          <w:szCs w:val="22"/>
-        </w:rPr>
-        <w:commentReference w:id="2"/>
+      <w:commentRangeEnd w:id="1"/>
+      <w:r>
+        <w:rPr>
+          <w:rStyle w:val="Kommentarsreferens"/>
+          <w:sz w:val="22"/>
+          <w:szCs w:val="22"/>
+        </w:rPr>
+        <w:commentReference w:id="1"/>
       </w:r>
     </w:p>
     <w:p>
@@ -7992,7 +8040,7 @@
           <w:lang w:val="en-US"/>
         </w:rPr>
       </w:pPr>
-      <w:commentRangeStart w:id="3"/>
+      <w:commentRangeStart w:id="2"/>
       <w:r>
         <w:rPr>
           <w:rFonts w:cs="Segoe UI Symbol"/>
@@ -8028,14 +8076,14 @@
         </w:rPr>
         <w:t xml:space="preserve"> and Meltzer also found that [ae] and [a] were relatively well perceived in steady-state synthetic vowel stimuli. Any thoughts about why this might be?</w:t>
       </w:r>
-      <w:commentRangeEnd w:id="3"/>
-      <w:r>
-        <w:rPr>
-          <w:rStyle w:val="CommentReference"/>
-          <w:sz w:val="22"/>
-          <w:szCs w:val="22"/>
-        </w:rPr>
-        <w:commentReference w:id="3"/>
+      <w:commentRangeEnd w:id="2"/>
+      <w:r>
+        <w:rPr>
+          <w:rStyle w:val="Kommentarsreferens"/>
+          <w:sz w:val="22"/>
+          <w:szCs w:val="22"/>
+        </w:rPr>
+        <w:commentReference w:id="2"/>
       </w:r>
     </w:p>
     <w:p>
@@ -8238,7 +8286,31 @@
           <w:lang w:val="en-US" w:eastAsia="sv-SE"/>
           <w14:ligatures w14:val="none"/>
         </w:rPr>
-        <w:t xml:space="preserve">We share some of the sentiment evident in the reviewer’s point. That is why we---unlike all previous work---investigated and highlighted this issue. However, we wish it was as easy as “dialect-matching” the database. Match based on what? Self-reported dialect? Or some (non-trivial to obtain) objective estimate of the dialect template that the speaker/listener </w:t>
+        <w:t xml:space="preserve">We share some of the sentiment evident in the reviewer’s point. That is why we---unlike </w:t>
+      </w:r>
+      <w:r>
+        <w:rPr>
+          <w:rFonts w:eastAsia="Times New Roman" w:cs="Times New Roman"/>
+          <w:color w:val="0070C0"/>
+          <w:kern w:val="0"/>
+          <w:sz w:val="22"/>
+          <w:szCs w:val="22"/>
+          <w:lang w:val="en-US" w:eastAsia="sv-SE"/>
+          <w14:ligatures w14:val="none"/>
+        </w:rPr>
+        <w:t>most</w:t>
+      </w:r>
+      <w:r>
+        <w:rPr>
+          <w:rFonts w:eastAsia="Times New Roman" w:cs="Times New Roman"/>
+          <w:color w:val="0070C0"/>
+          <w:kern w:val="0"/>
+          <w:sz w:val="22"/>
+          <w:szCs w:val="22"/>
+          <w:lang w:val="en-US" w:eastAsia="sv-SE"/>
+          <w14:ligatures w14:val="none"/>
+        </w:rPr>
+        <w:t xml:space="preserve"> previous work---investigated and highlighted this issue. However, we wish it was as easy as “dialect-matching” the database. Match based on what? Self-reported dialect? Or some (non-trivial to obtain) objective estimate of the dialect template that the speaker/listener </w:t>
       </w:r>
       <w:proofErr w:type="gramStart"/>
       <w:r>
@@ -8925,7 +8997,7 @@
         </w:rPr>
         <w:t xml:space="preserve">--following reasoning initially developed in T. Nearey’s work (and echoed in Johnson, 2021). </w:t>
       </w:r>
-      <w:commentRangeStart w:id="4"/>
+      <w:commentRangeStart w:id="3"/>
       <w:r>
         <w:rPr>
           <w:rFonts w:eastAsia="Times New Roman" w:cs="Times New Roman"/>
@@ -8940,14 +9012,14 @@
         </w:rPr>
         <w:t>We now briefly clarify this in the general discussion.</w:t>
       </w:r>
-      <w:commentRangeEnd w:id="4"/>
-      <w:r>
-        <w:rPr>
-          <w:rStyle w:val="CommentReference"/>
-          <w:sz w:val="22"/>
-          <w:szCs w:val="22"/>
-        </w:rPr>
-        <w:commentReference w:id="4"/>
+      <w:commentRangeEnd w:id="3"/>
+      <w:r>
+        <w:rPr>
+          <w:rStyle w:val="Kommentarsreferens"/>
+          <w:sz w:val="22"/>
+          <w:szCs w:val="22"/>
+        </w:rPr>
+        <w:commentReference w:id="3"/>
       </w:r>
     </w:p>
     <w:p>
@@ -9263,12 +9335,12 @@
 </file>
 
 <file path=word/comments.xml><?xml version="1.0" encoding="utf-8"?>
-<w:comments xmlns:wpc="http://schemas.microsoft.com/office/word/2010/wordprocessingCanvas" xmlns:cx="http://schemas.microsoft.com/office/drawing/2014/chartex" xmlns:cx1="http://schemas.microsoft.com/office/drawing/2015/9/8/chartex" xmlns:cx2="http://schemas.microsoft.com/office/drawing/2015/10/21/chartex" xmlns:cx3="http://schemas.microsoft.com/office/drawing/2016/5/9/chartex" xmlns:cx4="http://schemas.microsoft.com/office/drawing/2016/5/10/chartex" xmlns:cx5="http://schemas.microsoft.com/office/drawing/2016/5/11/chartex" xmlns:cx6="http://schemas.microsoft.com/office/drawing/2016/5/12/chartex" xmlns:cx7="http://schemas.microsoft.com/office/drawing/2016/5/13/chartex" xmlns:cx8="http://schemas.microsoft.com/office/drawing/2016/5/14/chartex" xmlns:mc="http://schemas.openxmlformats.org/markup-compatibility/2006" xmlns:aink="http://schemas.microsoft.com/office/drawing/2016/ink" xmlns:am3d="http://schemas.microsoft.com/office/drawing/2017/model3d" xmlns:o="urn:schemas-microsoft-com:office:office" xmlns:oel="http://schemas.microsoft.com/office/2019/extlst" xmlns:r="http://schemas.openxmlformats.org/officeDocument/2006/relationships" xmlns:m="http://schemas.openxmlformats.org/officeDocument/2006/math" xmlns:v="urn:schemas-microsoft-com:vml" xmlns:wp14="http://schemas.microsoft.com/office/word/2010/wordprocessingDrawing" xmlns:wp="http://schemas.openxmlformats.org/drawingml/2006/wordprocessingDrawing" xmlns:w10="urn:schemas-microsoft-com:office:word" xmlns:w="http://schemas.openxmlformats.org/wordprocessingml/2006/main" xmlns:w14="http://schemas.microsoft.com/office/word/2010/wordml" xmlns:w15="http://schemas.microsoft.com/office/word/2012/wordml" xmlns:w16cex="http://schemas.microsoft.com/office/word/2018/wordml/cex" xmlns:w16cid="http://schemas.microsoft.com/office/word/2016/wordml/cid" xmlns:w16="http://schemas.microsoft.com/office/word/2018/wordml" xmlns:w16sdtdh="http://schemas.microsoft.com/office/word/2020/wordml/sdtdatahash" xmlns:w16se="http://schemas.microsoft.com/office/word/2015/wordml/symex" xmlns:wpg="http://schemas.microsoft.com/office/word/2010/wordprocessingGroup" xmlns:wpi="http://schemas.microsoft.com/office/word/2010/wordprocessingInk" xmlns:wne="http://schemas.microsoft.com/office/word/2006/wordml" xmlns:wps="http://schemas.microsoft.com/office/word/2010/wordprocessingShape" mc:Ignorable="w14 w15 w16se w16cid w16 w16cex w16sdtdh wp14">
+<w:comments xmlns:wpc="http://schemas.microsoft.com/office/word/2010/wordprocessingCanvas" xmlns:cx="http://schemas.microsoft.com/office/drawing/2014/chartex" xmlns:cx1="http://schemas.microsoft.com/office/drawing/2015/9/8/chartex" xmlns:cx2="http://schemas.microsoft.com/office/drawing/2015/10/21/chartex" xmlns:cx3="http://schemas.microsoft.com/office/drawing/2016/5/9/chartex" xmlns:cx4="http://schemas.microsoft.com/office/drawing/2016/5/10/chartex" xmlns:cx5="http://schemas.microsoft.com/office/drawing/2016/5/11/chartex" xmlns:cx6="http://schemas.microsoft.com/office/drawing/2016/5/12/chartex" xmlns:cx7="http://schemas.microsoft.com/office/drawing/2016/5/13/chartex" xmlns:cx8="http://schemas.microsoft.com/office/drawing/2016/5/14/chartex" xmlns:mc="http://schemas.openxmlformats.org/markup-compatibility/2006" xmlns:aink="http://schemas.microsoft.com/office/drawing/2016/ink" xmlns:am3d="http://schemas.microsoft.com/office/drawing/2017/model3d" xmlns:o="urn:schemas-microsoft-com:office:office" xmlns:oel="http://schemas.microsoft.com/office/2019/extlst" xmlns:r="http://schemas.openxmlformats.org/officeDocument/2006/relationships" xmlns:m="http://schemas.openxmlformats.org/officeDocument/2006/math" xmlns:v="urn:schemas-microsoft-com:vml" xmlns:wp14="http://schemas.microsoft.com/office/word/2010/wordprocessingDrawing" xmlns:wp="http://schemas.openxmlformats.org/drawingml/2006/wordprocessingDrawing" xmlns:w10="urn:schemas-microsoft-com:office:word" xmlns:w="http://schemas.openxmlformats.org/wordprocessingml/2006/main" xmlns:w14="http://schemas.microsoft.com/office/word/2010/wordml" xmlns:w15="http://schemas.microsoft.com/office/word/2012/wordml" xmlns:w16cex="http://schemas.microsoft.com/office/word/2018/wordml/cex" xmlns:w16cid="http://schemas.microsoft.com/office/word/2016/wordml/cid" xmlns:w16="http://schemas.microsoft.com/office/word/2018/wordml" xmlns:w16du="http://schemas.microsoft.com/office/word/2023/wordml/word16du" xmlns:w16sdtdh="http://schemas.microsoft.com/office/word/2020/wordml/sdtdatahash" xmlns:w16se="http://schemas.microsoft.com/office/word/2015/wordml/symex" xmlns:wpg="http://schemas.microsoft.com/office/word/2010/wordprocessingGroup" xmlns:wpi="http://schemas.microsoft.com/office/word/2010/wordprocessingInk" xmlns:wne="http://schemas.microsoft.com/office/word/2006/wordml" xmlns:wps="http://schemas.microsoft.com/office/word/2010/wordprocessingShape" mc:Ignorable="w14 w15 w16se w16cid w16 w16cex w16sdtdh w16du wp14">
   <w:comment w:id="0" w:author="Jaeger, Florian" w:date="2024-10-23T15:26:00Z" w:initials="TJ">
     <w:p>
       <w:r>
         <w:rPr>
-          <w:rStyle w:val="CommentReference"/>
+          <w:rStyle w:val="Kommentarsreferens"/>
         </w:rPr>
         <w:annotationRef/>
       </w:r>
@@ -9282,29 +9354,11 @@
       </w:r>
     </w:p>
   </w:comment>
-  <w:comment w:id="1" w:author="Jaeger, Florian" w:date="2024-10-23T15:51:00Z" w:initials="TJ">
-    <w:p>
-      <w:r>
-        <w:rPr>
-          <w:rStyle w:val="CommentReference"/>
-        </w:rPr>
-        <w:annotationRef/>
-      </w:r>
-      <w:r>
-        <w:rPr>
-          <w:color w:val="000000"/>
-          <w:sz w:val="20"/>
-          <w:szCs w:val="20"/>
-        </w:rPr>
-        <w:t>Not sure why this is highlighted? Perhaps as a reminder to update?</w:t>
-      </w:r>
-    </w:p>
-  </w:comment>
-  <w:comment w:id="2" w:author="Jaeger, Florian" w:date="2024-10-05T17:29:00Z" w:initials="TJ">
-    <w:p>
-      <w:r>
-        <w:rPr>
-          <w:rStyle w:val="CommentReference"/>
+  <w:comment w:id="1" w:author="Jaeger, Florian" w:date="2024-10-05T17:29:00Z" w:initials="TJ">
+    <w:p>
+      <w:r>
+        <w:rPr>
+          <w:rStyle w:val="Kommentarsreferens"/>
         </w:rPr>
         <w:annotationRef/>
       </w:r>
@@ -9319,11 +9373,11 @@
       </w:r>
     </w:p>
   </w:comment>
-  <w:comment w:id="3" w:author="Jaeger, Florian" w:date="2024-10-05T16:01:00Z" w:initials="TJ">
-    <w:p>
-      <w:r>
-        <w:rPr>
-          <w:rStyle w:val="CommentReference"/>
+  <w:comment w:id="2" w:author="Jaeger, Florian" w:date="2024-10-05T16:01:00Z" w:initials="TJ">
+    <w:p>
+      <w:r>
+        <w:rPr>
+          <w:rStyle w:val="Kommentarsreferens"/>
         </w:rPr>
         <w:annotationRef/>
       </w:r>
@@ -9337,11 +9391,11 @@
       </w:r>
     </w:p>
   </w:comment>
-  <w:comment w:id="4" w:author="Jaeger, Florian" w:date="2024-10-05T17:27:00Z" w:initials="TJ">
-    <w:p>
-      <w:r>
-        <w:rPr>
-          <w:rStyle w:val="CommentReference"/>
+  <w:comment w:id="3" w:author="Jaeger, Florian" w:date="2024-10-05T17:27:00Z" w:initials="TJ">
+    <w:p>
+      <w:r>
+        <w:rPr>
+          <w:rStyle w:val="Kommentarsreferens"/>
         </w:rPr>
         <w:annotationRef/>
       </w:r>
@@ -9368,9 +9422,8 @@
 </file>
 
 <file path=word/commentsExtended.xml><?xml version="1.0" encoding="utf-8"?>
-<w15:commentsEx xmlns:wpc="http://schemas.microsoft.com/office/word/2010/wordprocessingCanvas" xmlns:cx="http://schemas.microsoft.com/office/drawing/2014/chartex" xmlns:cx1="http://schemas.microsoft.com/office/drawing/2015/9/8/chartex" xmlns:cx2="http://schemas.microsoft.com/office/drawing/2015/10/21/chartex" xmlns:cx3="http://schemas.microsoft.com/office/drawing/2016/5/9/chartex" xmlns:cx4="http://schemas.microsoft.com/office/drawing/2016/5/10/chartex" xmlns:cx5="http://schemas.microsoft.com/office/drawing/2016/5/11/chartex" xmlns:cx6="http://schemas.microsoft.com/office/drawing/2016/5/12/chartex" xmlns:cx7="http://schemas.microsoft.com/office/drawing/2016/5/13/chartex" xmlns:cx8="http://schemas.microsoft.com/office/drawing/2016/5/14/chartex" xmlns:mc="http://schemas.openxmlformats.org/markup-compatibility/2006" xmlns:aink="http://schemas.microsoft.com/office/drawing/2016/ink" xmlns:am3d="http://schemas.microsoft.com/office/drawing/2017/model3d" xmlns:o="urn:schemas-microsoft-com:office:office" xmlns:oel="http://schemas.microsoft.com/office/2019/extlst" xmlns:r="http://schemas.openxmlformats.org/officeDocument/2006/relationships" xmlns:m="http://schemas.openxmlformats.org/officeDocument/2006/math" xmlns:v="urn:schemas-microsoft-com:vml" xmlns:wp14="http://schemas.microsoft.com/office/word/2010/wordprocessingDrawing" xmlns:wp="http://schemas.openxmlformats.org/drawingml/2006/wordprocessingDrawing" xmlns:w10="urn:schemas-microsoft-com:office:word" xmlns:w="http://schemas.openxmlformats.org/wordprocessingml/2006/main" xmlns:w14="http://schemas.microsoft.com/office/word/2010/wordml" xmlns:w15="http://schemas.microsoft.com/office/word/2012/wordml" xmlns:w16cex="http://schemas.microsoft.com/office/word/2018/wordml/cex" xmlns:w16cid="http://schemas.microsoft.com/office/word/2016/wordml/cid" xmlns:w16="http://schemas.microsoft.com/office/word/2018/wordml" xmlns:w16sdtdh="http://schemas.microsoft.com/office/word/2020/wordml/sdtdatahash" xmlns:w16se="http://schemas.microsoft.com/office/word/2015/wordml/symex" xmlns:wpg="http://schemas.microsoft.com/office/word/2010/wordprocessingGroup" xmlns:wpi="http://schemas.microsoft.com/office/word/2010/wordprocessingInk" xmlns:wne="http://schemas.microsoft.com/office/word/2006/wordml" xmlns:wps="http://schemas.microsoft.com/office/word/2010/wordprocessingShape" mc:Ignorable="w14 w15 w16se w16cid w16 w16cex w16sdtdh wp14">
+<w15:commentsEx xmlns:wpc="http://schemas.microsoft.com/office/word/2010/wordprocessingCanvas" xmlns:cx="http://schemas.microsoft.com/office/drawing/2014/chartex" xmlns:cx1="http://schemas.microsoft.com/office/drawing/2015/9/8/chartex" xmlns:cx2="http://schemas.microsoft.com/office/drawing/2015/10/21/chartex" xmlns:cx3="http://schemas.microsoft.com/office/drawing/2016/5/9/chartex" xmlns:cx4="http://schemas.microsoft.com/office/drawing/2016/5/10/chartex" xmlns:cx5="http://schemas.microsoft.com/office/drawing/2016/5/11/chartex" xmlns:cx6="http://schemas.microsoft.com/office/drawing/2016/5/12/chartex" xmlns:cx7="http://schemas.microsoft.com/office/drawing/2016/5/13/chartex" xmlns:cx8="http://schemas.microsoft.com/office/drawing/2016/5/14/chartex" xmlns:mc="http://schemas.openxmlformats.org/markup-compatibility/2006" xmlns:aink="http://schemas.microsoft.com/office/drawing/2016/ink" xmlns:am3d="http://schemas.microsoft.com/office/drawing/2017/model3d" xmlns:o="urn:schemas-microsoft-com:office:office" xmlns:oel="http://schemas.microsoft.com/office/2019/extlst" xmlns:r="http://schemas.openxmlformats.org/officeDocument/2006/relationships" xmlns:m="http://schemas.openxmlformats.org/officeDocument/2006/math" xmlns:v="urn:schemas-microsoft-com:vml" xmlns:wp14="http://schemas.microsoft.com/office/word/2010/wordprocessingDrawing" xmlns:wp="http://schemas.openxmlformats.org/drawingml/2006/wordprocessingDrawing" xmlns:w10="urn:schemas-microsoft-com:office:word" xmlns:w="http://schemas.openxmlformats.org/wordprocessingml/2006/main" xmlns:w14="http://schemas.microsoft.com/office/word/2010/wordml" xmlns:w15="http://schemas.microsoft.com/office/word/2012/wordml" xmlns:w16cex="http://schemas.microsoft.com/office/word/2018/wordml/cex" xmlns:w16cid="http://schemas.microsoft.com/office/word/2016/wordml/cid" xmlns:w16="http://schemas.microsoft.com/office/word/2018/wordml" xmlns:w16du="http://schemas.microsoft.com/office/word/2023/wordml/word16du" xmlns:w16sdtdh="http://schemas.microsoft.com/office/word/2020/wordml/sdtdatahash" xmlns:w16se="http://schemas.microsoft.com/office/word/2015/wordml/symex" xmlns:wpg="http://schemas.microsoft.com/office/word/2010/wordprocessingGroup" xmlns:wpi="http://schemas.microsoft.com/office/word/2010/wordprocessingInk" xmlns:wne="http://schemas.microsoft.com/office/word/2006/wordml" xmlns:wps="http://schemas.microsoft.com/office/word/2010/wordprocessingShape" mc:Ignorable="w14 w15 w16se w16cid w16 w16cex w16sdtdh w16du wp14">
   <w15:commentEx w15:paraId="2A302EA0" w15:done="0"/>
-  <w15:commentEx w15:paraId="613CBB5E" w15:done="0"/>
   <w15:commentEx w15:paraId="2228D274" w15:done="0"/>
   <w15:commentEx w15:paraId="593A6C4A" w15:done="0"/>
   <w15:commentEx w15:paraId="0D636DB1" w15:done="0"/>
@@ -9378,9 +9431,8 @@
 </file>
 
 <file path=word/commentsExtensible.xml><?xml version="1.0" encoding="utf-8"?>
-<w16cex:commentsExtensible xmlns:wpc="http://schemas.microsoft.com/office/word/2010/wordprocessingCanvas" xmlns:cx="http://schemas.microsoft.com/office/drawing/2014/chartex" xmlns:cx1="http://schemas.microsoft.com/office/drawing/2015/9/8/chartex" xmlns:cx2="http://schemas.microsoft.com/office/drawing/2015/10/21/chartex" xmlns:cx3="http://schemas.microsoft.com/office/drawing/2016/5/9/chartex" xmlns:cx4="http://schemas.microsoft.com/office/drawing/2016/5/10/chartex" xmlns:cx5="http://schemas.microsoft.com/office/drawing/2016/5/11/chartex" xmlns:cx6="http://schemas.microsoft.com/office/drawing/2016/5/12/chartex" xmlns:cx7="http://schemas.microsoft.com/office/drawing/2016/5/13/chartex" xmlns:cx8="http://schemas.microsoft.com/office/drawing/2016/5/14/chartex" xmlns:cr="http://schemas.microsoft.com/office/comments/2020/reactions" xmlns:mc="http://schemas.openxmlformats.org/markup-compatibility/2006" xmlns:aink="http://schemas.microsoft.com/office/drawing/2016/ink" xmlns:am3d="http://schemas.microsoft.com/office/drawing/2017/model3d" xmlns:o="urn:schemas-microsoft-com:office:office" xmlns:oel="http://schemas.microsoft.com/office/2019/extlst" xmlns:r="http://schemas.openxmlformats.org/officeDocument/2006/relationships" xmlns:m="http://schemas.openxmlformats.org/officeDocument/2006/math" xmlns:v="urn:schemas-microsoft-com:vml" xmlns:wp14="http://schemas.microsoft.com/office/word/2010/wordprocessingDrawing" xmlns:wp="http://schemas.openxmlformats.org/drawingml/2006/wordprocessingDrawing" xmlns:w10="urn:schemas-microsoft-com:office:word" xmlns:w="http://schemas.openxmlformats.org/wordprocessingml/2006/main" xmlns:w14="http://schemas.microsoft.com/office/word/2010/wordml" xmlns:w15="http://schemas.microsoft.com/office/word/2012/wordml" xmlns:w16cex="http://schemas.microsoft.com/office/word/2018/wordml/cex" xmlns:w16cid="http://schemas.microsoft.com/office/word/2016/wordml/cid" xmlns:w16="http://schemas.microsoft.com/office/word/2018/wordml" xmlns:w16sdtdh="http://schemas.microsoft.com/office/word/2020/wordml/sdtdatahash" xmlns:w16se="http://schemas.microsoft.com/office/word/2015/wordml/symex" xmlns:wpg="http://schemas.microsoft.com/office/word/2010/wordprocessingGroup" xmlns:wpi="http://schemas.microsoft.com/office/word/2010/wordprocessingInk" xmlns:wne="http://schemas.microsoft.com/office/word/2006/wordml" xmlns:wps="http://schemas.microsoft.com/office/word/2010/wordprocessingShape" mc:Ignorable="w14 w15 w16se w16cid w16 w16cex w16sdtdh cr wp14">
+<w16cex:commentsExtensible xmlns:wpc="http://schemas.microsoft.com/office/word/2010/wordprocessingCanvas" xmlns:cx="http://schemas.microsoft.com/office/drawing/2014/chartex" xmlns:cx1="http://schemas.microsoft.com/office/drawing/2015/9/8/chartex" xmlns:cx2="http://schemas.microsoft.com/office/drawing/2015/10/21/chartex" xmlns:cx3="http://schemas.microsoft.com/office/drawing/2016/5/9/chartex" xmlns:cx4="http://schemas.microsoft.com/office/drawing/2016/5/10/chartex" xmlns:cx5="http://schemas.microsoft.com/office/drawing/2016/5/11/chartex" xmlns:cx6="http://schemas.microsoft.com/office/drawing/2016/5/12/chartex" xmlns:cx7="http://schemas.microsoft.com/office/drawing/2016/5/13/chartex" xmlns:cx8="http://schemas.microsoft.com/office/drawing/2016/5/14/chartex" xmlns:cr="http://schemas.microsoft.com/office/comments/2020/reactions" xmlns:mc="http://schemas.openxmlformats.org/markup-compatibility/2006" xmlns:aink="http://schemas.microsoft.com/office/drawing/2016/ink" xmlns:am3d="http://schemas.microsoft.com/office/drawing/2017/model3d" xmlns:o="urn:schemas-microsoft-com:office:office" xmlns:oel="http://schemas.microsoft.com/office/2019/extlst" xmlns:r="http://schemas.openxmlformats.org/officeDocument/2006/relationships" xmlns:m="http://schemas.openxmlformats.org/officeDocument/2006/math" xmlns:v="urn:schemas-microsoft-com:vml" xmlns:wp14="http://schemas.microsoft.com/office/word/2010/wordprocessingDrawing" xmlns:wp="http://schemas.openxmlformats.org/drawingml/2006/wordprocessingDrawing" xmlns:w10="urn:schemas-microsoft-com:office:word" xmlns:w="http://schemas.openxmlformats.org/wordprocessingml/2006/main" xmlns:w14="http://schemas.microsoft.com/office/word/2010/wordml" xmlns:w15="http://schemas.microsoft.com/office/word/2012/wordml" xmlns:w16cex="http://schemas.microsoft.com/office/word/2018/wordml/cex" xmlns:w16cid="http://schemas.microsoft.com/office/word/2016/wordml/cid" xmlns:w16="http://schemas.microsoft.com/office/word/2018/wordml" xmlns:w16du="http://schemas.microsoft.com/office/word/2023/wordml/word16du" xmlns:w16sdtdh="http://schemas.microsoft.com/office/word/2020/wordml/sdtdatahash" xmlns:w16se="http://schemas.microsoft.com/office/word/2015/wordml/symex" xmlns:wpg="http://schemas.microsoft.com/office/word/2010/wordprocessingGroup" xmlns:wpi="http://schemas.microsoft.com/office/word/2010/wordprocessingInk" xmlns:wne="http://schemas.microsoft.com/office/word/2006/wordml" xmlns:wps="http://schemas.microsoft.com/office/word/2010/wordprocessingShape" mc:Ignorable="w14 w15 w16se w16cid w16 w16cex w16sdtdh cr w16du wp14">
   <w16cex:commentExtensible w16cex:durableId="32735F28" w16cex:dateUtc="2024-10-23T19:26:00Z"/>
-  <w16cex:commentExtensible w16cex:durableId="1D829379" w16cex:dateUtc="2024-10-23T19:51:00Z"/>
   <w16cex:commentExtensible w16cex:durableId="70DE3D94" w16cex:dateUtc="2024-10-05T21:29:00Z"/>
   <w16cex:commentExtensible w16cex:durableId="6FF26A98" w16cex:dateUtc="2024-10-05T20:01:00Z"/>
   <w16cex:commentExtensible w16cex:durableId="0653F20C" w16cex:dateUtc="2024-10-05T21:27:00Z"/>
@@ -9388,9 +9440,8 @@
 </file>
 
 <file path=word/commentsIds.xml><?xml version="1.0" encoding="utf-8"?>
-<w16cid:commentsIds xmlns:wpc="http://schemas.microsoft.com/office/word/2010/wordprocessingCanvas" xmlns:cx="http://schemas.microsoft.com/office/drawing/2014/chartex" xmlns:cx1="http://schemas.microsoft.com/office/drawing/2015/9/8/chartex" xmlns:cx2="http://schemas.microsoft.com/office/drawing/2015/10/21/chartex" xmlns:cx3="http://schemas.microsoft.com/office/drawing/2016/5/9/chartex" xmlns:cx4="http://schemas.microsoft.com/office/drawing/2016/5/10/chartex" xmlns:cx5="http://schemas.microsoft.com/office/drawing/2016/5/11/chartex" xmlns:cx6="http://schemas.microsoft.com/office/drawing/2016/5/12/chartex" xmlns:cx7="http://schemas.microsoft.com/office/drawing/2016/5/13/chartex" xmlns:cx8="http://schemas.microsoft.com/office/drawing/2016/5/14/chartex" xmlns:mc="http://schemas.openxmlformats.org/markup-compatibility/2006" xmlns:aink="http://schemas.microsoft.com/office/drawing/2016/ink" xmlns:am3d="http://schemas.microsoft.com/office/drawing/2017/model3d" xmlns:o="urn:schemas-microsoft-com:office:office" xmlns:oel="http://schemas.microsoft.com/office/2019/extlst" xmlns:r="http://schemas.openxmlformats.org/officeDocument/2006/relationships" xmlns:m="http://schemas.openxmlformats.org/officeDocument/2006/math" xmlns:v="urn:schemas-microsoft-com:vml" xmlns:wp14="http://schemas.microsoft.com/office/word/2010/wordprocessingDrawing" xmlns:wp="http://schemas.openxmlformats.org/drawingml/2006/wordprocessingDrawing" xmlns:w10="urn:schemas-microsoft-com:office:word" xmlns:w="http://schemas.openxmlformats.org/wordprocessingml/2006/main" xmlns:w14="http://schemas.microsoft.com/office/word/2010/wordml" xmlns:w15="http://schemas.microsoft.com/office/word/2012/wordml" xmlns:w16cex="http://schemas.microsoft.com/office/word/2018/wordml/cex" xmlns:w16cid="http://schemas.microsoft.com/office/word/2016/wordml/cid" xmlns:w16="http://schemas.microsoft.com/office/word/2018/wordml" xmlns:w16sdtdh="http://schemas.microsoft.com/office/word/2020/wordml/sdtdatahash" xmlns:w16se="http://schemas.microsoft.com/office/word/2015/wordml/symex" xmlns:wpg="http://schemas.microsoft.com/office/word/2010/wordprocessingGroup" xmlns:wpi="http://schemas.microsoft.com/office/word/2010/wordprocessingInk" xmlns:wne="http://schemas.microsoft.com/office/word/2006/wordml" xmlns:wps="http://schemas.microsoft.com/office/word/2010/wordprocessingShape" mc:Ignorable="w14 w15 w16se w16cid w16 w16cex w16sdtdh wp14">
+<w16cid:commentsIds xmlns:wpc="http://schemas.microsoft.com/office/word/2010/wordprocessingCanvas" xmlns:cx="http://schemas.microsoft.com/office/drawing/2014/chartex" xmlns:cx1="http://schemas.microsoft.com/office/drawing/2015/9/8/chartex" xmlns:cx2="http://schemas.microsoft.com/office/drawing/2015/10/21/chartex" xmlns:cx3="http://schemas.microsoft.com/office/drawing/2016/5/9/chartex" xmlns:cx4="http://schemas.microsoft.com/office/drawing/2016/5/10/chartex" xmlns:cx5="http://schemas.microsoft.com/office/drawing/2016/5/11/chartex" xmlns:cx6="http://schemas.microsoft.com/office/drawing/2016/5/12/chartex" xmlns:cx7="http://schemas.microsoft.com/office/drawing/2016/5/13/chartex" xmlns:cx8="http://schemas.microsoft.com/office/drawing/2016/5/14/chartex" xmlns:mc="http://schemas.openxmlformats.org/markup-compatibility/2006" xmlns:aink="http://schemas.microsoft.com/office/drawing/2016/ink" xmlns:am3d="http://schemas.microsoft.com/office/drawing/2017/model3d" xmlns:o="urn:schemas-microsoft-com:office:office" xmlns:oel="http://schemas.microsoft.com/office/2019/extlst" xmlns:r="http://schemas.openxmlformats.org/officeDocument/2006/relationships" xmlns:m="http://schemas.openxmlformats.org/officeDocument/2006/math" xmlns:v="urn:schemas-microsoft-com:vml" xmlns:wp14="http://schemas.microsoft.com/office/word/2010/wordprocessingDrawing" xmlns:wp="http://schemas.openxmlformats.org/drawingml/2006/wordprocessingDrawing" xmlns:w10="urn:schemas-microsoft-com:office:word" xmlns:w="http://schemas.openxmlformats.org/wordprocessingml/2006/main" xmlns:w14="http://schemas.microsoft.com/office/word/2010/wordml" xmlns:w15="http://schemas.microsoft.com/office/word/2012/wordml" xmlns:w16cex="http://schemas.microsoft.com/office/word/2018/wordml/cex" xmlns:w16cid="http://schemas.microsoft.com/office/word/2016/wordml/cid" xmlns:w16="http://schemas.microsoft.com/office/word/2018/wordml" xmlns:w16du="http://schemas.microsoft.com/office/word/2023/wordml/word16du" xmlns:w16sdtdh="http://schemas.microsoft.com/office/word/2020/wordml/sdtdatahash" xmlns:w16se="http://schemas.microsoft.com/office/word/2015/wordml/symex" xmlns:wpg="http://schemas.microsoft.com/office/word/2010/wordprocessingGroup" xmlns:wpi="http://schemas.microsoft.com/office/word/2010/wordprocessingInk" xmlns:wne="http://schemas.microsoft.com/office/word/2006/wordml" xmlns:wps="http://schemas.microsoft.com/office/word/2010/wordprocessingShape" mc:Ignorable="w14 w15 w16se w16cid w16 w16cex w16sdtdh w16du wp14">
   <w16cid:commentId w16cid:paraId="2A302EA0" w16cid:durableId="32735F28"/>
-  <w16cid:commentId w16cid:paraId="613CBB5E" w16cid:durableId="1D829379"/>
   <w16cid:commentId w16cid:paraId="2228D274" w16cid:durableId="70DE3D94"/>
   <w16cid:commentId w16cid:paraId="593A6C4A" w16cid:durableId="6FF26A98"/>
   <w16cid:commentId w16cid:paraId="0D636DB1" w16cid:durableId="0653F20C"/>
@@ -9398,7 +9449,7 @@
 </file>
 
 <file path=word/endnotes.xml><?xml version="1.0" encoding="utf-8"?>
-<w:endnotes xmlns:wpc="http://schemas.microsoft.com/office/word/2010/wordprocessingCanvas" xmlns:cx="http://schemas.microsoft.com/office/drawing/2014/chartex" xmlns:cx1="http://schemas.microsoft.com/office/drawing/2015/9/8/chartex" xmlns:cx2="http://schemas.microsoft.com/office/drawing/2015/10/21/chartex" xmlns:cx3="http://schemas.microsoft.com/office/drawing/2016/5/9/chartex" xmlns:cx4="http://schemas.microsoft.com/office/drawing/2016/5/10/chartex" xmlns:cx5="http://schemas.microsoft.com/office/drawing/2016/5/11/chartex" xmlns:cx6="http://schemas.microsoft.com/office/drawing/2016/5/12/chartex" xmlns:cx7="http://schemas.microsoft.com/office/drawing/2016/5/13/chartex" xmlns:cx8="http://schemas.microsoft.com/office/drawing/2016/5/14/chartex" xmlns:mc="http://schemas.openxmlformats.org/markup-compatibility/2006" xmlns:aink="http://schemas.microsoft.com/office/drawing/2016/ink" xmlns:am3d="http://schemas.microsoft.com/office/drawing/2017/model3d" xmlns:o="urn:schemas-microsoft-com:office:office" xmlns:oel="http://schemas.microsoft.com/office/2019/extlst" xmlns:r="http://schemas.openxmlformats.org/officeDocument/2006/relationships" xmlns:m="http://schemas.openxmlformats.org/officeDocument/2006/math" xmlns:v="urn:schemas-microsoft-com:vml" xmlns:wp14="http://schemas.microsoft.com/office/word/2010/wordprocessingDrawing" xmlns:wp="http://schemas.openxmlformats.org/drawingml/2006/wordprocessingDrawing" xmlns:w10="urn:schemas-microsoft-com:office:word" xmlns:w="http://schemas.openxmlformats.org/wordprocessingml/2006/main" xmlns:w14="http://schemas.microsoft.com/office/word/2010/wordml" xmlns:w15="http://schemas.microsoft.com/office/word/2012/wordml" xmlns:w16cex="http://schemas.microsoft.com/office/word/2018/wordml/cex" xmlns:w16cid="http://schemas.microsoft.com/office/word/2016/wordml/cid" xmlns:w16="http://schemas.microsoft.com/office/word/2018/wordml" xmlns:w16sdtdh="http://schemas.microsoft.com/office/word/2020/wordml/sdtdatahash" xmlns:w16se="http://schemas.microsoft.com/office/word/2015/wordml/symex" xmlns:wpg="http://schemas.microsoft.com/office/word/2010/wordprocessingGroup" xmlns:wpi="http://schemas.microsoft.com/office/word/2010/wordprocessingInk" xmlns:wne="http://schemas.microsoft.com/office/word/2006/wordml" xmlns:wps="http://schemas.microsoft.com/office/word/2010/wordprocessingShape" mc:Ignorable="w14 w15 w16se w16cid w16 w16cex w16sdtdh wp14">
+<w:endnotes xmlns:wpc="http://schemas.microsoft.com/office/word/2010/wordprocessingCanvas" xmlns:cx="http://schemas.microsoft.com/office/drawing/2014/chartex" xmlns:cx1="http://schemas.microsoft.com/office/drawing/2015/9/8/chartex" xmlns:cx2="http://schemas.microsoft.com/office/drawing/2015/10/21/chartex" xmlns:cx3="http://schemas.microsoft.com/office/drawing/2016/5/9/chartex" xmlns:cx4="http://schemas.microsoft.com/office/drawing/2016/5/10/chartex" xmlns:cx5="http://schemas.microsoft.com/office/drawing/2016/5/11/chartex" xmlns:cx6="http://schemas.microsoft.com/office/drawing/2016/5/12/chartex" xmlns:cx7="http://schemas.microsoft.com/office/drawing/2016/5/13/chartex" xmlns:cx8="http://schemas.microsoft.com/office/drawing/2016/5/14/chartex" xmlns:mc="http://schemas.openxmlformats.org/markup-compatibility/2006" xmlns:aink="http://schemas.microsoft.com/office/drawing/2016/ink" xmlns:am3d="http://schemas.microsoft.com/office/drawing/2017/model3d" xmlns:o="urn:schemas-microsoft-com:office:office" xmlns:oel="http://schemas.microsoft.com/office/2019/extlst" xmlns:r="http://schemas.openxmlformats.org/officeDocument/2006/relationships" xmlns:m="http://schemas.openxmlformats.org/officeDocument/2006/math" xmlns:v="urn:schemas-microsoft-com:vml" xmlns:wp14="http://schemas.microsoft.com/office/word/2010/wordprocessingDrawing" xmlns:wp="http://schemas.openxmlformats.org/drawingml/2006/wordprocessingDrawing" xmlns:w10="urn:schemas-microsoft-com:office:word" xmlns:w="http://schemas.openxmlformats.org/wordprocessingml/2006/main" xmlns:w14="http://schemas.microsoft.com/office/word/2010/wordml" xmlns:w15="http://schemas.microsoft.com/office/word/2012/wordml" xmlns:w16cex="http://schemas.microsoft.com/office/word/2018/wordml/cex" xmlns:w16cid="http://schemas.microsoft.com/office/word/2016/wordml/cid" xmlns:w16="http://schemas.microsoft.com/office/word/2018/wordml" xmlns:w16du="http://schemas.microsoft.com/office/word/2023/wordml/word16du" xmlns:w16sdtdh="http://schemas.microsoft.com/office/word/2020/wordml/sdtdatahash" xmlns:w16se="http://schemas.microsoft.com/office/word/2015/wordml/symex" xmlns:wpg="http://schemas.microsoft.com/office/word/2010/wordprocessingGroup" xmlns:wpi="http://schemas.microsoft.com/office/word/2010/wordprocessingInk" xmlns:wne="http://schemas.microsoft.com/office/word/2006/wordml" xmlns:wps="http://schemas.microsoft.com/office/word/2010/wordprocessingShape" mc:Ignorable="w14 w15 w16se w16cid w16 w16cex w16sdtdh w16du wp14">
   <w:endnote w:type="separator" w:id="-1">
     <w:p>
       <w:pPr>
@@ -9423,7 +9474,7 @@
 </file>
 
 <file path=word/footnotes.xml><?xml version="1.0" encoding="utf-8"?>
-<w:footnotes xmlns:wpc="http://schemas.microsoft.com/office/word/2010/wordprocessingCanvas" xmlns:cx="http://schemas.microsoft.com/office/drawing/2014/chartex" xmlns:cx1="http://schemas.microsoft.com/office/drawing/2015/9/8/chartex" xmlns:cx2="http://schemas.microsoft.com/office/drawing/2015/10/21/chartex" xmlns:cx3="http://schemas.microsoft.com/office/drawing/2016/5/9/chartex" xmlns:cx4="http://schemas.microsoft.com/office/drawing/2016/5/10/chartex" xmlns:cx5="http://schemas.microsoft.com/office/drawing/2016/5/11/chartex" xmlns:cx6="http://schemas.microsoft.com/office/drawing/2016/5/12/chartex" xmlns:cx7="http://schemas.microsoft.com/office/drawing/2016/5/13/chartex" xmlns:cx8="http://schemas.microsoft.com/office/drawing/2016/5/14/chartex" xmlns:mc="http://schemas.openxmlformats.org/markup-compatibility/2006" xmlns:aink="http://schemas.microsoft.com/office/drawing/2016/ink" xmlns:am3d="http://schemas.microsoft.com/office/drawing/2017/model3d" xmlns:o="urn:schemas-microsoft-com:office:office" xmlns:oel="http://schemas.microsoft.com/office/2019/extlst" xmlns:r="http://schemas.openxmlformats.org/officeDocument/2006/relationships" xmlns:m="http://schemas.openxmlformats.org/officeDocument/2006/math" xmlns:v="urn:schemas-microsoft-com:vml" xmlns:wp14="http://schemas.microsoft.com/office/word/2010/wordprocessingDrawing" xmlns:wp="http://schemas.openxmlformats.org/drawingml/2006/wordprocessingDrawing" xmlns:w10="urn:schemas-microsoft-com:office:word" xmlns:w="http://schemas.openxmlformats.org/wordprocessingml/2006/main" xmlns:w14="http://schemas.microsoft.com/office/word/2010/wordml" xmlns:w15="http://schemas.microsoft.com/office/word/2012/wordml" xmlns:w16cex="http://schemas.microsoft.com/office/word/2018/wordml/cex" xmlns:w16cid="http://schemas.microsoft.com/office/word/2016/wordml/cid" xmlns:w16="http://schemas.microsoft.com/office/word/2018/wordml" xmlns:w16sdtdh="http://schemas.microsoft.com/office/word/2020/wordml/sdtdatahash" xmlns:w16se="http://schemas.microsoft.com/office/word/2015/wordml/symex" xmlns:wpg="http://schemas.microsoft.com/office/word/2010/wordprocessingGroup" xmlns:wpi="http://schemas.microsoft.com/office/word/2010/wordprocessingInk" xmlns:wne="http://schemas.microsoft.com/office/word/2006/wordml" xmlns:wps="http://schemas.microsoft.com/office/word/2010/wordprocessingShape" mc:Ignorable="w14 w15 w16se w16cid w16 w16cex w16sdtdh wp14">
+<w:footnotes xmlns:wpc="http://schemas.microsoft.com/office/word/2010/wordprocessingCanvas" xmlns:cx="http://schemas.microsoft.com/office/drawing/2014/chartex" xmlns:cx1="http://schemas.microsoft.com/office/drawing/2015/9/8/chartex" xmlns:cx2="http://schemas.microsoft.com/office/drawing/2015/10/21/chartex" xmlns:cx3="http://schemas.microsoft.com/office/drawing/2016/5/9/chartex" xmlns:cx4="http://schemas.microsoft.com/office/drawing/2016/5/10/chartex" xmlns:cx5="http://schemas.microsoft.com/office/drawing/2016/5/11/chartex" xmlns:cx6="http://schemas.microsoft.com/office/drawing/2016/5/12/chartex" xmlns:cx7="http://schemas.microsoft.com/office/drawing/2016/5/13/chartex" xmlns:cx8="http://schemas.microsoft.com/office/drawing/2016/5/14/chartex" xmlns:mc="http://schemas.openxmlformats.org/markup-compatibility/2006" xmlns:aink="http://schemas.microsoft.com/office/drawing/2016/ink" xmlns:am3d="http://schemas.microsoft.com/office/drawing/2017/model3d" xmlns:o="urn:schemas-microsoft-com:office:office" xmlns:oel="http://schemas.microsoft.com/office/2019/extlst" xmlns:r="http://schemas.openxmlformats.org/officeDocument/2006/relationships" xmlns:m="http://schemas.openxmlformats.org/officeDocument/2006/math" xmlns:v="urn:schemas-microsoft-com:vml" xmlns:wp14="http://schemas.microsoft.com/office/word/2010/wordprocessingDrawing" xmlns:wp="http://schemas.openxmlformats.org/drawingml/2006/wordprocessingDrawing" xmlns:w10="urn:schemas-microsoft-com:office:word" xmlns:w="http://schemas.openxmlformats.org/wordprocessingml/2006/main" xmlns:w14="http://schemas.microsoft.com/office/word/2010/wordml" xmlns:w15="http://schemas.microsoft.com/office/word/2012/wordml" xmlns:w16cex="http://schemas.microsoft.com/office/word/2018/wordml/cex" xmlns:w16cid="http://schemas.microsoft.com/office/word/2016/wordml/cid" xmlns:w16="http://schemas.microsoft.com/office/word/2018/wordml" xmlns:w16du="http://schemas.microsoft.com/office/word/2023/wordml/word16du" xmlns:w16sdtdh="http://schemas.microsoft.com/office/word/2020/wordml/sdtdatahash" xmlns:w16se="http://schemas.microsoft.com/office/word/2015/wordml/symex" xmlns:wpg="http://schemas.microsoft.com/office/word/2010/wordprocessingGroup" xmlns:wpi="http://schemas.microsoft.com/office/word/2010/wordprocessingInk" xmlns:wne="http://schemas.microsoft.com/office/word/2006/wordml" xmlns:wps="http://schemas.microsoft.com/office/word/2010/wordprocessingShape" mc:Ignorable="w14 w15 w16se w16cid w16 w16cex w16sdtdh w16du wp14">
   <w:footnote w:type="separator" w:id="-1">
     <w:p>
       <w:pPr>
@@ -9456,7 +9507,7 @@
       </w:pPr>
       <w:r>
         <w:rPr>
-          <w:rStyle w:val="FootnoteReference"/>
+          <w:rStyle w:val="Fotnotsreferens"/>
         </w:rPr>
         <w:footnoteRef/>
       </w:r>
@@ -9499,7 +9550,7 @@
 </file>
 
 <file path=word/numbering.xml><?xml version="1.0" encoding="utf-8"?>
-<w:numbering xmlns:wpc="http://schemas.microsoft.com/office/word/2010/wordprocessingCanvas" xmlns:cx="http://schemas.microsoft.com/office/drawing/2014/chartex" xmlns:cx1="http://schemas.microsoft.com/office/drawing/2015/9/8/chartex" xmlns:cx2="http://schemas.microsoft.com/office/drawing/2015/10/21/chartex" xmlns:cx3="http://schemas.microsoft.com/office/drawing/2016/5/9/chartex" xmlns:cx4="http://schemas.microsoft.com/office/drawing/2016/5/10/chartex" xmlns:cx5="http://schemas.microsoft.com/office/drawing/2016/5/11/chartex" xmlns:cx6="http://schemas.microsoft.com/office/drawing/2016/5/12/chartex" xmlns:cx7="http://schemas.microsoft.com/office/drawing/2016/5/13/chartex" xmlns:cx8="http://schemas.microsoft.com/office/drawing/2016/5/14/chartex" xmlns:mc="http://schemas.openxmlformats.org/markup-compatibility/2006" xmlns:aink="http://schemas.microsoft.com/office/drawing/2016/ink" xmlns:am3d="http://schemas.microsoft.com/office/drawing/2017/model3d" xmlns:o="urn:schemas-microsoft-com:office:office" xmlns:oel="http://schemas.microsoft.com/office/2019/extlst" xmlns:r="http://schemas.openxmlformats.org/officeDocument/2006/relationships" xmlns:m="http://schemas.openxmlformats.org/officeDocument/2006/math" xmlns:v="urn:schemas-microsoft-com:vml" xmlns:wp14="http://schemas.microsoft.com/office/word/2010/wordprocessingDrawing" xmlns:wp="http://schemas.openxmlformats.org/drawingml/2006/wordprocessingDrawing" xmlns:w10="urn:schemas-microsoft-com:office:word" xmlns:w="http://schemas.openxmlformats.org/wordprocessingml/2006/main" xmlns:w14="http://schemas.microsoft.com/office/word/2010/wordml" xmlns:w15="http://schemas.microsoft.com/office/word/2012/wordml" xmlns:w16cex="http://schemas.microsoft.com/office/word/2018/wordml/cex" xmlns:w16cid="http://schemas.microsoft.com/office/word/2016/wordml/cid" xmlns:w16="http://schemas.microsoft.com/office/word/2018/wordml" xmlns:w16sdtdh="http://schemas.microsoft.com/office/word/2020/wordml/sdtdatahash" xmlns:w16se="http://schemas.microsoft.com/office/word/2015/wordml/symex" xmlns:wpg="http://schemas.microsoft.com/office/word/2010/wordprocessingGroup" xmlns:wpi="http://schemas.microsoft.com/office/word/2010/wordprocessingInk" xmlns:wne="http://schemas.microsoft.com/office/word/2006/wordml" xmlns:wps="http://schemas.microsoft.com/office/word/2010/wordprocessingShape" mc:Ignorable="w14 w15 w16se w16cid w16 w16cex w16sdtdh wp14">
+<w:numbering xmlns:wpc="http://schemas.microsoft.com/office/word/2010/wordprocessingCanvas" xmlns:cx="http://schemas.microsoft.com/office/drawing/2014/chartex" xmlns:cx1="http://schemas.microsoft.com/office/drawing/2015/9/8/chartex" xmlns:cx2="http://schemas.microsoft.com/office/drawing/2015/10/21/chartex" xmlns:cx3="http://schemas.microsoft.com/office/drawing/2016/5/9/chartex" xmlns:cx4="http://schemas.microsoft.com/office/drawing/2016/5/10/chartex" xmlns:cx5="http://schemas.microsoft.com/office/drawing/2016/5/11/chartex" xmlns:cx6="http://schemas.microsoft.com/office/drawing/2016/5/12/chartex" xmlns:cx7="http://schemas.microsoft.com/office/drawing/2016/5/13/chartex" xmlns:cx8="http://schemas.microsoft.com/office/drawing/2016/5/14/chartex" xmlns:mc="http://schemas.openxmlformats.org/markup-compatibility/2006" xmlns:aink="http://schemas.microsoft.com/office/drawing/2016/ink" xmlns:am3d="http://schemas.microsoft.com/office/drawing/2017/model3d" xmlns:o="urn:schemas-microsoft-com:office:office" xmlns:oel="http://schemas.microsoft.com/office/2019/extlst" xmlns:r="http://schemas.openxmlformats.org/officeDocument/2006/relationships" xmlns:m="http://schemas.openxmlformats.org/officeDocument/2006/math" xmlns:v="urn:schemas-microsoft-com:vml" xmlns:wp14="http://schemas.microsoft.com/office/word/2010/wordprocessingDrawing" xmlns:wp="http://schemas.openxmlformats.org/drawingml/2006/wordprocessingDrawing" xmlns:w10="urn:schemas-microsoft-com:office:word" xmlns:w="http://schemas.openxmlformats.org/wordprocessingml/2006/main" xmlns:w14="http://schemas.microsoft.com/office/word/2010/wordml" xmlns:w15="http://schemas.microsoft.com/office/word/2012/wordml" xmlns:w16cex="http://schemas.microsoft.com/office/word/2018/wordml/cex" xmlns:w16cid="http://schemas.microsoft.com/office/word/2016/wordml/cid" xmlns:w16="http://schemas.microsoft.com/office/word/2018/wordml" xmlns:w16du="http://schemas.microsoft.com/office/word/2023/wordml/word16du" xmlns:w16sdtdh="http://schemas.microsoft.com/office/word/2020/wordml/sdtdatahash" xmlns:w16se="http://schemas.microsoft.com/office/word/2015/wordml/symex" xmlns:wpg="http://schemas.microsoft.com/office/word/2010/wordprocessingGroup" xmlns:wpi="http://schemas.microsoft.com/office/word/2010/wordprocessingInk" xmlns:wne="http://schemas.microsoft.com/office/word/2006/wordml" xmlns:wps="http://schemas.microsoft.com/office/word/2010/wordprocessingShape" mc:Ignorable="w14 w15 w16se w16cid w16 w16cex w16sdtdh w16du wp14">
   <w:abstractNum w:abstractNumId="0" w15:restartNumberingAfterBreak="0">
     <w:nsid w:val="0D1F7F78"/>
     <w:multiLevelType w:val="hybridMultilevel"/>
@@ -10290,7 +10341,7 @@
 </file>
 
 <file path=word/people.xml><?xml version="1.0" encoding="utf-8"?>
-<w15:people xmlns:wpc="http://schemas.microsoft.com/office/word/2010/wordprocessingCanvas" xmlns:cx="http://schemas.microsoft.com/office/drawing/2014/chartex" xmlns:cx1="http://schemas.microsoft.com/office/drawing/2015/9/8/chartex" xmlns:cx2="http://schemas.microsoft.com/office/drawing/2015/10/21/chartex" xmlns:cx3="http://schemas.microsoft.com/office/drawing/2016/5/9/chartex" xmlns:cx4="http://schemas.microsoft.com/office/drawing/2016/5/10/chartex" xmlns:cx5="http://schemas.microsoft.com/office/drawing/2016/5/11/chartex" xmlns:cx6="http://schemas.microsoft.com/office/drawing/2016/5/12/chartex" xmlns:cx7="http://schemas.microsoft.com/office/drawing/2016/5/13/chartex" xmlns:cx8="http://schemas.microsoft.com/office/drawing/2016/5/14/chartex" xmlns:mc="http://schemas.openxmlformats.org/markup-compatibility/2006" xmlns:aink="http://schemas.microsoft.com/office/drawing/2016/ink" xmlns:am3d="http://schemas.microsoft.com/office/drawing/2017/model3d" xmlns:o="urn:schemas-microsoft-com:office:office" xmlns:oel="http://schemas.microsoft.com/office/2019/extlst" xmlns:r="http://schemas.openxmlformats.org/officeDocument/2006/relationships" xmlns:m="http://schemas.openxmlformats.org/officeDocument/2006/math" xmlns:v="urn:schemas-microsoft-com:vml" xmlns:wp14="http://schemas.microsoft.com/office/word/2010/wordprocessingDrawing" xmlns:wp="http://schemas.openxmlformats.org/drawingml/2006/wordprocessingDrawing" xmlns:w10="urn:schemas-microsoft-com:office:word" xmlns:w="http://schemas.openxmlformats.org/wordprocessingml/2006/main" xmlns:w14="http://schemas.microsoft.com/office/word/2010/wordml" xmlns:w15="http://schemas.microsoft.com/office/word/2012/wordml" xmlns:w16cex="http://schemas.microsoft.com/office/word/2018/wordml/cex" xmlns:w16cid="http://schemas.microsoft.com/office/word/2016/wordml/cid" xmlns:w16="http://schemas.microsoft.com/office/word/2018/wordml" xmlns:w16sdtdh="http://schemas.microsoft.com/office/word/2020/wordml/sdtdatahash" xmlns:w16se="http://schemas.microsoft.com/office/word/2015/wordml/symex" xmlns:wpg="http://schemas.microsoft.com/office/word/2010/wordprocessingGroup" xmlns:wpi="http://schemas.microsoft.com/office/word/2010/wordprocessingInk" xmlns:wne="http://schemas.microsoft.com/office/word/2006/wordml" xmlns:wps="http://schemas.microsoft.com/office/word/2010/wordprocessingShape" mc:Ignorable="w14 w15 w16se w16cid w16 w16cex w16sdtdh wp14">
+<w15:people xmlns:wpc="http://schemas.microsoft.com/office/word/2010/wordprocessingCanvas" xmlns:cx="http://schemas.microsoft.com/office/drawing/2014/chartex" xmlns:cx1="http://schemas.microsoft.com/office/drawing/2015/9/8/chartex" xmlns:cx2="http://schemas.microsoft.com/office/drawing/2015/10/21/chartex" xmlns:cx3="http://schemas.microsoft.com/office/drawing/2016/5/9/chartex" xmlns:cx4="http://schemas.microsoft.com/office/drawing/2016/5/10/chartex" xmlns:cx5="http://schemas.microsoft.com/office/drawing/2016/5/11/chartex" xmlns:cx6="http://schemas.microsoft.com/office/drawing/2016/5/12/chartex" xmlns:cx7="http://schemas.microsoft.com/office/drawing/2016/5/13/chartex" xmlns:cx8="http://schemas.microsoft.com/office/drawing/2016/5/14/chartex" xmlns:mc="http://schemas.openxmlformats.org/markup-compatibility/2006" xmlns:aink="http://schemas.microsoft.com/office/drawing/2016/ink" xmlns:am3d="http://schemas.microsoft.com/office/drawing/2017/model3d" xmlns:o="urn:schemas-microsoft-com:office:office" xmlns:oel="http://schemas.microsoft.com/office/2019/extlst" xmlns:r="http://schemas.openxmlformats.org/officeDocument/2006/relationships" xmlns:m="http://schemas.openxmlformats.org/officeDocument/2006/math" xmlns:v="urn:schemas-microsoft-com:vml" xmlns:wp14="http://schemas.microsoft.com/office/word/2010/wordprocessingDrawing" xmlns:wp="http://schemas.openxmlformats.org/drawingml/2006/wordprocessingDrawing" xmlns:w10="urn:schemas-microsoft-com:office:word" xmlns:w="http://schemas.openxmlformats.org/wordprocessingml/2006/main" xmlns:w14="http://schemas.microsoft.com/office/word/2010/wordml" xmlns:w15="http://schemas.microsoft.com/office/word/2012/wordml" xmlns:w16cex="http://schemas.microsoft.com/office/word/2018/wordml/cex" xmlns:w16cid="http://schemas.microsoft.com/office/word/2016/wordml/cid" xmlns:w16="http://schemas.microsoft.com/office/word/2018/wordml" xmlns:w16du="http://schemas.microsoft.com/office/word/2023/wordml/word16du" xmlns:w16sdtdh="http://schemas.microsoft.com/office/word/2020/wordml/sdtdatahash" xmlns:w16se="http://schemas.microsoft.com/office/word/2015/wordml/symex" xmlns:wpg="http://schemas.microsoft.com/office/word/2010/wordprocessingGroup" xmlns:wpi="http://schemas.microsoft.com/office/word/2010/wordprocessingInk" xmlns:wne="http://schemas.microsoft.com/office/word/2006/wordml" xmlns:wps="http://schemas.microsoft.com/office/word/2010/wordprocessingShape" mc:Ignorable="w14 w15 w16se w16cid w16 w16cex w16sdtdh w16du wp14">
   <w15:person w15:author="Jaeger, Florian">
     <w15:presenceInfo w15:providerId="AD" w15:userId="S::fjaeger@ur.rochester.edu::0d0acd91-09a2-4ddb-a934-22efc544688e"/>
   </w15:person>
@@ -10298,7 +10349,7 @@
 </file>
 
 <file path=word/styles.xml><?xml version="1.0" encoding="utf-8"?>
-<w:styles xmlns:mc="http://schemas.openxmlformats.org/markup-compatibility/2006" xmlns:r="http://schemas.openxmlformats.org/officeDocument/2006/relationships" xmlns:w="http://schemas.openxmlformats.org/wordprocessingml/2006/main" xmlns:w14="http://schemas.microsoft.com/office/word/2010/wordml" xmlns:w15="http://schemas.microsoft.com/office/word/2012/wordml" xmlns:w16cex="http://schemas.microsoft.com/office/word/2018/wordml/cex" xmlns:w16cid="http://schemas.microsoft.com/office/word/2016/wordml/cid" xmlns:w16="http://schemas.microsoft.com/office/word/2018/wordml" xmlns:w16sdtdh="http://schemas.microsoft.com/office/word/2020/wordml/sdtdatahash" xmlns:w16se="http://schemas.microsoft.com/office/word/2015/wordml/symex" mc:Ignorable="w14 w15 w16se w16cid w16 w16cex w16sdtdh">
+<w:styles xmlns:mc="http://schemas.openxmlformats.org/markup-compatibility/2006" xmlns:r="http://schemas.openxmlformats.org/officeDocument/2006/relationships" xmlns:w="http://schemas.openxmlformats.org/wordprocessingml/2006/main" xmlns:w14="http://schemas.microsoft.com/office/word/2010/wordml" xmlns:w15="http://schemas.microsoft.com/office/word/2012/wordml" xmlns:w16cex="http://schemas.microsoft.com/office/word/2018/wordml/cex" xmlns:w16cid="http://schemas.microsoft.com/office/word/2016/wordml/cid" xmlns:w16="http://schemas.microsoft.com/office/word/2018/wordml" xmlns:w16du="http://schemas.microsoft.com/office/word/2023/wordml/word16du" xmlns:w16sdtdh="http://schemas.microsoft.com/office/word/2020/wordml/sdtdatahash" xmlns:w16se="http://schemas.microsoft.com/office/word/2015/wordml/symex" mc:Ignorable="w14 w15 w16se w16cid w16 w16cex w16sdtdh w16du">
   <w:docDefaults>
     <w:rPrDefault>
       <w:rPr>
@@ -10698,11 +10749,11 @@
     <w:name w:val="Normal"/>
     <w:qFormat/>
   </w:style>
-  <w:style w:type="paragraph" w:styleId="Heading1">
+  <w:style w:type="paragraph" w:styleId="Rubrik1">
     <w:name w:val="heading 1"/>
     <w:basedOn w:val="Normal"/>
     <w:next w:val="Normal"/>
-    <w:link w:val="Heading1Char"/>
+    <w:link w:val="Rubrik1Char"/>
     <w:uiPriority w:val="9"/>
     <w:qFormat/>
     <w:rsid w:val="008E2A85"/>
@@ -10719,11 +10770,11 @@
       <w:szCs w:val="40"/>
     </w:rPr>
   </w:style>
-  <w:style w:type="paragraph" w:styleId="Heading2">
+  <w:style w:type="paragraph" w:styleId="Rubrik2">
     <w:name w:val="heading 2"/>
     <w:basedOn w:val="Normal"/>
     <w:next w:val="Normal"/>
-    <w:link w:val="Heading2Char"/>
+    <w:link w:val="Rubrik2Char"/>
     <w:uiPriority w:val="9"/>
     <w:semiHidden/>
     <w:unhideWhenUsed/>
@@ -10742,11 +10793,11 @@
       <w:szCs w:val="32"/>
     </w:rPr>
   </w:style>
-  <w:style w:type="paragraph" w:styleId="Heading3">
+  <w:style w:type="paragraph" w:styleId="Rubrik3">
     <w:name w:val="heading 3"/>
     <w:basedOn w:val="Normal"/>
     <w:next w:val="Normal"/>
-    <w:link w:val="Heading3Char"/>
+    <w:link w:val="Rubrik3Char"/>
     <w:uiPriority w:val="9"/>
     <w:semiHidden/>
     <w:unhideWhenUsed/>
@@ -10765,11 +10816,11 @@
       <w:szCs w:val="28"/>
     </w:rPr>
   </w:style>
-  <w:style w:type="paragraph" w:styleId="Heading4">
+  <w:style w:type="paragraph" w:styleId="Rubrik4">
     <w:name w:val="heading 4"/>
     <w:basedOn w:val="Normal"/>
     <w:next w:val="Normal"/>
-    <w:link w:val="Heading4Char"/>
+    <w:link w:val="Rubrik4Char"/>
     <w:uiPriority w:val="9"/>
     <w:semiHidden/>
     <w:unhideWhenUsed/>
@@ -10788,11 +10839,11 @@
       <w:color w:val="0F4761" w:themeColor="accent1" w:themeShade="BF"/>
     </w:rPr>
   </w:style>
-  <w:style w:type="paragraph" w:styleId="Heading5">
+  <w:style w:type="paragraph" w:styleId="Rubrik5">
     <w:name w:val="heading 5"/>
     <w:basedOn w:val="Normal"/>
     <w:next w:val="Normal"/>
-    <w:link w:val="Heading5Char"/>
+    <w:link w:val="Rubrik5Char"/>
     <w:uiPriority w:val="9"/>
     <w:semiHidden/>
     <w:unhideWhenUsed/>
@@ -10809,11 +10860,11 @@
       <w:color w:val="0F4761" w:themeColor="accent1" w:themeShade="BF"/>
     </w:rPr>
   </w:style>
-  <w:style w:type="paragraph" w:styleId="Heading6">
+  <w:style w:type="paragraph" w:styleId="Rubrik6">
     <w:name w:val="heading 6"/>
     <w:basedOn w:val="Normal"/>
     <w:next w:val="Normal"/>
-    <w:link w:val="Heading6Char"/>
+    <w:link w:val="Rubrik6Char"/>
     <w:uiPriority w:val="9"/>
     <w:semiHidden/>
     <w:unhideWhenUsed/>
@@ -10832,11 +10883,11 @@
       <w:color w:val="595959" w:themeColor="text1" w:themeTint="A6"/>
     </w:rPr>
   </w:style>
-  <w:style w:type="paragraph" w:styleId="Heading7">
+  <w:style w:type="paragraph" w:styleId="Rubrik7">
     <w:name w:val="heading 7"/>
     <w:basedOn w:val="Normal"/>
     <w:next w:val="Normal"/>
-    <w:link w:val="Heading7Char"/>
+    <w:link w:val="Rubrik7Char"/>
     <w:uiPriority w:val="9"/>
     <w:semiHidden/>
     <w:unhideWhenUsed/>
@@ -10853,11 +10904,11 @@
       <w:color w:val="595959" w:themeColor="text1" w:themeTint="A6"/>
     </w:rPr>
   </w:style>
-  <w:style w:type="paragraph" w:styleId="Heading8">
+  <w:style w:type="paragraph" w:styleId="Rubrik8">
     <w:name w:val="heading 8"/>
     <w:basedOn w:val="Normal"/>
     <w:next w:val="Normal"/>
-    <w:link w:val="Heading8Char"/>
+    <w:link w:val="Rubrik8Char"/>
     <w:uiPriority w:val="9"/>
     <w:semiHidden/>
     <w:unhideWhenUsed/>
@@ -10876,11 +10927,11 @@
       <w:color w:val="272727" w:themeColor="text1" w:themeTint="D8"/>
     </w:rPr>
   </w:style>
-  <w:style w:type="paragraph" w:styleId="Heading9">
+  <w:style w:type="paragraph" w:styleId="Rubrik9">
     <w:name w:val="heading 9"/>
     <w:basedOn w:val="Normal"/>
     <w:next w:val="Normal"/>
-    <w:link w:val="Heading9Char"/>
+    <w:link w:val="Rubrik9Char"/>
     <w:uiPriority w:val="9"/>
     <w:semiHidden/>
     <w:unhideWhenUsed/>
@@ -10897,13 +10948,13 @@
       <w:color w:val="272727" w:themeColor="text1" w:themeTint="D8"/>
     </w:rPr>
   </w:style>
-  <w:style w:type="character" w:default="1" w:styleId="DefaultParagraphFont">
+  <w:style w:type="character" w:default="1" w:styleId="Standardstycketeckensnitt">
     <w:name w:val="Default Paragraph Font"/>
     <w:uiPriority w:val="1"/>
     <w:semiHidden/>
     <w:unhideWhenUsed/>
   </w:style>
-  <w:style w:type="table" w:default="1" w:styleId="TableNormal">
+  <w:style w:type="table" w:default="1" w:styleId="Normaltabell">
     <w:name w:val="Normal Table"/>
     <w:uiPriority w:val="99"/>
     <w:semiHidden/>
@@ -10918,16 +10969,16 @@
       </w:tblCellMar>
     </w:tblPr>
   </w:style>
-  <w:style w:type="numbering" w:default="1" w:styleId="NoList">
+  <w:style w:type="numbering" w:default="1" w:styleId="Ingenlista">
     <w:name w:val="No List"/>
     <w:uiPriority w:val="99"/>
     <w:semiHidden/>
     <w:unhideWhenUsed/>
   </w:style>
-  <w:style w:type="character" w:customStyle="1" w:styleId="Heading1Char">
-    <w:name w:val="Heading 1 Char"/>
-    <w:basedOn w:val="DefaultParagraphFont"/>
-    <w:link w:val="Heading1"/>
+  <w:style w:type="character" w:customStyle="1" w:styleId="Rubrik1Char">
+    <w:name w:val="Rubrik 1 Char"/>
+    <w:basedOn w:val="Standardstycketeckensnitt"/>
+    <w:link w:val="Rubrik1"/>
     <w:uiPriority w:val="9"/>
     <w:rsid w:val="008E2A85"/>
     <w:rPr>
@@ -10937,10 +10988,10 @@
       <w:szCs w:val="40"/>
     </w:rPr>
   </w:style>
-  <w:style w:type="character" w:customStyle="1" w:styleId="Heading2Char">
-    <w:name w:val="Heading 2 Char"/>
-    <w:basedOn w:val="DefaultParagraphFont"/>
-    <w:link w:val="Heading2"/>
+  <w:style w:type="character" w:customStyle="1" w:styleId="Rubrik2Char">
+    <w:name w:val="Rubrik 2 Char"/>
+    <w:basedOn w:val="Standardstycketeckensnitt"/>
+    <w:link w:val="Rubrik2"/>
     <w:uiPriority w:val="9"/>
     <w:semiHidden/>
     <w:rsid w:val="008E2A85"/>
@@ -10951,10 +11002,10 @@
       <w:szCs w:val="32"/>
     </w:rPr>
   </w:style>
-  <w:style w:type="character" w:customStyle="1" w:styleId="Heading3Char">
-    <w:name w:val="Heading 3 Char"/>
-    <w:basedOn w:val="DefaultParagraphFont"/>
-    <w:link w:val="Heading3"/>
+  <w:style w:type="character" w:customStyle="1" w:styleId="Rubrik3Char">
+    <w:name w:val="Rubrik 3 Char"/>
+    <w:basedOn w:val="Standardstycketeckensnitt"/>
+    <w:link w:val="Rubrik3"/>
     <w:uiPriority w:val="9"/>
     <w:semiHidden/>
     <w:rsid w:val="008E2A85"/>
@@ -10965,10 +11016,10 @@
       <w:szCs w:val="28"/>
     </w:rPr>
   </w:style>
-  <w:style w:type="character" w:customStyle="1" w:styleId="Heading4Char">
-    <w:name w:val="Heading 4 Char"/>
-    <w:basedOn w:val="DefaultParagraphFont"/>
-    <w:link w:val="Heading4"/>
+  <w:style w:type="character" w:customStyle="1" w:styleId="Rubrik4Char">
+    <w:name w:val="Rubrik 4 Char"/>
+    <w:basedOn w:val="Standardstycketeckensnitt"/>
+    <w:link w:val="Rubrik4"/>
     <w:uiPriority w:val="9"/>
     <w:semiHidden/>
     <w:rsid w:val="008E2A85"/>
@@ -10979,10 +11030,10 @@
       <w:color w:val="0F4761" w:themeColor="accent1" w:themeShade="BF"/>
     </w:rPr>
   </w:style>
-  <w:style w:type="character" w:customStyle="1" w:styleId="Heading5Char">
-    <w:name w:val="Heading 5 Char"/>
-    <w:basedOn w:val="DefaultParagraphFont"/>
-    <w:link w:val="Heading5"/>
+  <w:style w:type="character" w:customStyle="1" w:styleId="Rubrik5Char">
+    <w:name w:val="Rubrik 5 Char"/>
+    <w:basedOn w:val="Standardstycketeckensnitt"/>
+    <w:link w:val="Rubrik5"/>
     <w:uiPriority w:val="9"/>
     <w:semiHidden/>
     <w:rsid w:val="008E2A85"/>
@@ -10991,10 +11042,10 @@
       <w:color w:val="0F4761" w:themeColor="accent1" w:themeShade="BF"/>
     </w:rPr>
   </w:style>
-  <w:style w:type="character" w:customStyle="1" w:styleId="Heading6Char">
-    <w:name w:val="Heading 6 Char"/>
-    <w:basedOn w:val="DefaultParagraphFont"/>
-    <w:link w:val="Heading6"/>
+  <w:style w:type="character" w:customStyle="1" w:styleId="Rubrik6Char">
+    <w:name w:val="Rubrik 6 Char"/>
+    <w:basedOn w:val="Standardstycketeckensnitt"/>
+    <w:link w:val="Rubrik6"/>
     <w:uiPriority w:val="9"/>
     <w:semiHidden/>
     <w:rsid w:val="008E2A85"/>
@@ -11005,10 +11056,10 @@
       <w:color w:val="595959" w:themeColor="text1" w:themeTint="A6"/>
     </w:rPr>
   </w:style>
-  <w:style w:type="character" w:customStyle="1" w:styleId="Heading7Char">
-    <w:name w:val="Heading 7 Char"/>
-    <w:basedOn w:val="DefaultParagraphFont"/>
-    <w:link w:val="Heading7"/>
+  <w:style w:type="character" w:customStyle="1" w:styleId="Rubrik7Char">
+    <w:name w:val="Rubrik 7 Char"/>
+    <w:basedOn w:val="Standardstycketeckensnitt"/>
+    <w:link w:val="Rubrik7"/>
     <w:uiPriority w:val="9"/>
     <w:semiHidden/>
     <w:rsid w:val="008E2A85"/>
@@ -11017,10 +11068,10 @@
       <w:color w:val="595959" w:themeColor="text1" w:themeTint="A6"/>
     </w:rPr>
   </w:style>
-  <w:style w:type="character" w:customStyle="1" w:styleId="Heading8Char">
-    <w:name w:val="Heading 8 Char"/>
-    <w:basedOn w:val="DefaultParagraphFont"/>
-    <w:link w:val="Heading8"/>
+  <w:style w:type="character" w:customStyle="1" w:styleId="Rubrik8Char">
+    <w:name w:val="Rubrik 8 Char"/>
+    <w:basedOn w:val="Standardstycketeckensnitt"/>
+    <w:link w:val="Rubrik8"/>
     <w:uiPriority w:val="9"/>
     <w:semiHidden/>
     <w:rsid w:val="008E2A85"/>
@@ -11031,10 +11082,10 @@
       <w:color w:val="272727" w:themeColor="text1" w:themeTint="D8"/>
     </w:rPr>
   </w:style>
-  <w:style w:type="character" w:customStyle="1" w:styleId="Heading9Char">
-    <w:name w:val="Heading 9 Char"/>
-    <w:basedOn w:val="DefaultParagraphFont"/>
-    <w:link w:val="Heading9"/>
+  <w:style w:type="character" w:customStyle="1" w:styleId="Rubrik9Char">
+    <w:name w:val="Rubrik 9 Char"/>
+    <w:basedOn w:val="Standardstycketeckensnitt"/>
+    <w:link w:val="Rubrik9"/>
     <w:uiPriority w:val="9"/>
     <w:semiHidden/>
     <w:rsid w:val="008E2A85"/>
@@ -11043,11 +11094,11 @@
       <w:color w:val="272727" w:themeColor="text1" w:themeTint="D8"/>
     </w:rPr>
   </w:style>
-  <w:style w:type="paragraph" w:styleId="Title">
+  <w:style w:type="paragraph" w:styleId="Rubrik">
     <w:name w:val="Title"/>
     <w:basedOn w:val="Normal"/>
     <w:next w:val="Normal"/>
-    <w:link w:val="TitleChar"/>
+    <w:link w:val="RubrikChar"/>
     <w:uiPriority w:val="10"/>
     <w:qFormat/>
     <w:rsid w:val="008E2A85"/>
@@ -11063,10 +11114,10 @@
       <w:szCs w:val="56"/>
     </w:rPr>
   </w:style>
-  <w:style w:type="character" w:customStyle="1" w:styleId="TitleChar">
-    <w:name w:val="Title Char"/>
-    <w:basedOn w:val="DefaultParagraphFont"/>
-    <w:link w:val="Title"/>
+  <w:style w:type="character" w:customStyle="1" w:styleId="RubrikChar">
+    <w:name w:val="Rubrik Char"/>
+    <w:basedOn w:val="Standardstycketeckensnitt"/>
+    <w:link w:val="Rubrik"/>
     <w:uiPriority w:val="10"/>
     <w:rsid w:val="008E2A85"/>
     <w:rPr>
@@ -11077,11 +11128,11 @@
       <w:szCs w:val="56"/>
     </w:rPr>
   </w:style>
-  <w:style w:type="paragraph" w:styleId="Subtitle">
+  <w:style w:type="paragraph" w:styleId="Underrubrik">
     <w:name w:val="Subtitle"/>
     <w:basedOn w:val="Normal"/>
     <w:next w:val="Normal"/>
-    <w:link w:val="SubtitleChar"/>
+    <w:link w:val="UnderrubrikChar"/>
     <w:uiPriority w:val="11"/>
     <w:qFormat/>
     <w:rsid w:val="008E2A85"/>
@@ -11098,10 +11149,10 @@
       <w:szCs w:val="28"/>
     </w:rPr>
   </w:style>
-  <w:style w:type="character" w:customStyle="1" w:styleId="SubtitleChar">
-    <w:name w:val="Subtitle Char"/>
-    <w:basedOn w:val="DefaultParagraphFont"/>
-    <w:link w:val="Subtitle"/>
+  <w:style w:type="character" w:customStyle="1" w:styleId="UnderrubrikChar">
+    <w:name w:val="Underrubrik Char"/>
+    <w:basedOn w:val="Standardstycketeckensnitt"/>
+    <w:link w:val="Underrubrik"/>
     <w:uiPriority w:val="11"/>
     <w:rsid w:val="008E2A85"/>
     <w:rPr>
@@ -11112,11 +11163,11 @@
       <w:szCs w:val="28"/>
     </w:rPr>
   </w:style>
-  <w:style w:type="paragraph" w:styleId="Quote">
+  <w:style w:type="paragraph" w:styleId="Citat">
     <w:name w:val="Quote"/>
     <w:basedOn w:val="Normal"/>
     <w:next w:val="Normal"/>
-    <w:link w:val="QuoteChar"/>
+    <w:link w:val="CitatChar"/>
     <w:uiPriority w:val="29"/>
     <w:qFormat/>
     <w:rsid w:val="008E2A85"/>
@@ -11130,10 +11181,10 @@
       <w:color w:val="404040" w:themeColor="text1" w:themeTint="BF"/>
     </w:rPr>
   </w:style>
-  <w:style w:type="character" w:customStyle="1" w:styleId="QuoteChar">
-    <w:name w:val="Quote Char"/>
-    <w:basedOn w:val="DefaultParagraphFont"/>
-    <w:link w:val="Quote"/>
+  <w:style w:type="character" w:customStyle="1" w:styleId="CitatChar">
+    <w:name w:val="Citat Char"/>
+    <w:basedOn w:val="Standardstycketeckensnitt"/>
+    <w:link w:val="Citat"/>
     <w:uiPriority w:val="29"/>
     <w:rsid w:val="008E2A85"/>
     <w:rPr>
@@ -11142,7 +11193,7 @@
       <w:color w:val="404040" w:themeColor="text1" w:themeTint="BF"/>
     </w:rPr>
   </w:style>
-  <w:style w:type="paragraph" w:styleId="ListParagraph">
+  <w:style w:type="paragraph" w:styleId="Liststycke">
     <w:name w:val="List Paragraph"/>
     <w:basedOn w:val="Normal"/>
     <w:uiPriority w:val="34"/>
@@ -11153,9 +11204,9 @@
       <w:contextualSpacing/>
     </w:pPr>
   </w:style>
-  <w:style w:type="character" w:styleId="IntenseEmphasis">
+  <w:style w:type="character" w:styleId="Starkbetoning">
     <w:name w:val="Intense Emphasis"/>
-    <w:basedOn w:val="DefaultParagraphFont"/>
+    <w:basedOn w:val="Standardstycketeckensnitt"/>
     <w:uiPriority w:val="21"/>
     <w:qFormat/>
     <w:rsid w:val="008E2A85"/>
@@ -11165,11 +11216,11 @@
       <w:color w:val="0F4761" w:themeColor="accent1" w:themeShade="BF"/>
     </w:rPr>
   </w:style>
-  <w:style w:type="paragraph" w:styleId="IntenseQuote">
+  <w:style w:type="paragraph" w:styleId="Starktcitat">
     <w:name w:val="Intense Quote"/>
     <w:basedOn w:val="Normal"/>
     <w:next w:val="Normal"/>
-    <w:link w:val="IntenseQuoteChar"/>
+    <w:link w:val="StarktcitatChar"/>
     <w:uiPriority w:val="30"/>
     <w:qFormat/>
     <w:rsid w:val="008E2A85"/>
@@ -11188,10 +11239,10 @@
       <w:color w:val="0F4761" w:themeColor="accent1" w:themeShade="BF"/>
     </w:rPr>
   </w:style>
-  <w:style w:type="character" w:customStyle="1" w:styleId="IntenseQuoteChar">
-    <w:name w:val="Intense Quote Char"/>
-    <w:basedOn w:val="DefaultParagraphFont"/>
-    <w:link w:val="IntenseQuote"/>
+  <w:style w:type="character" w:customStyle="1" w:styleId="StarktcitatChar">
+    <w:name w:val="Starkt citat Char"/>
+    <w:basedOn w:val="Standardstycketeckensnitt"/>
+    <w:link w:val="Starktcitat"/>
     <w:uiPriority w:val="30"/>
     <w:rsid w:val="008E2A85"/>
     <w:rPr>
@@ -11200,9 +11251,9 @@
       <w:color w:val="0F4761" w:themeColor="accent1" w:themeShade="BF"/>
     </w:rPr>
   </w:style>
-  <w:style w:type="character" w:styleId="IntenseReference">
+  <w:style w:type="character" w:styleId="Starkreferens">
     <w:name w:val="Intense Reference"/>
-    <w:basedOn w:val="DefaultParagraphFont"/>
+    <w:basedOn w:val="Standardstycketeckensnitt"/>
     <w:uiPriority w:val="32"/>
     <w:qFormat/>
     <w:rsid w:val="008E2A85"/>
@@ -11216,17 +11267,17 @@
   </w:style>
   <w:style w:type="character" w:customStyle="1" w:styleId="apple-tab-span">
     <w:name w:val="apple-tab-span"/>
-    <w:basedOn w:val="DefaultParagraphFont"/>
+    <w:basedOn w:val="Standardstycketeckensnitt"/>
     <w:rsid w:val="000539F8"/>
   </w:style>
   <w:style w:type="character" w:customStyle="1" w:styleId="apple-converted-space">
     <w:name w:val="apple-converted-space"/>
-    <w:basedOn w:val="DefaultParagraphFont"/>
+    <w:basedOn w:val="Standardstycketeckensnitt"/>
     <w:rsid w:val="00CE7F68"/>
   </w:style>
-  <w:style w:type="character" w:styleId="Hyperlink">
+  <w:style w:type="character" w:styleId="Hyperlnk">
     <w:name w:val="Hyperlink"/>
-    <w:basedOn w:val="DefaultParagraphFont"/>
+    <w:basedOn w:val="Standardstycketeckensnitt"/>
     <w:uiPriority w:val="99"/>
     <w:semiHidden/>
     <w:unhideWhenUsed/>
@@ -11251,10 +11302,10 @@
       <w:kern w:val="0"/>
     </w:rPr>
   </w:style>
-  <w:style w:type="paragraph" w:styleId="FootnoteText">
+  <w:style w:type="paragraph" w:styleId="Fotnotstext">
     <w:name w:val="footnote text"/>
     <w:basedOn w:val="Normal"/>
-    <w:link w:val="FootnoteTextChar"/>
+    <w:link w:val="FotnotstextChar"/>
     <w:uiPriority w:val="99"/>
     <w:semiHidden/>
     <w:unhideWhenUsed/>
@@ -11267,10 +11318,10 @@
       <w:szCs w:val="20"/>
     </w:rPr>
   </w:style>
-  <w:style w:type="character" w:customStyle="1" w:styleId="FootnoteTextChar">
-    <w:name w:val="Footnote Text Char"/>
-    <w:basedOn w:val="DefaultParagraphFont"/>
-    <w:link w:val="FootnoteText"/>
+  <w:style w:type="character" w:customStyle="1" w:styleId="FotnotstextChar">
+    <w:name w:val="Fotnotstext Char"/>
+    <w:basedOn w:val="Standardstycketeckensnitt"/>
+    <w:link w:val="Fotnotstext"/>
     <w:uiPriority w:val="99"/>
     <w:semiHidden/>
     <w:rsid w:val="005D3B71"/>
@@ -11279,9 +11330,9 @@
       <w:szCs w:val="20"/>
     </w:rPr>
   </w:style>
-  <w:style w:type="character" w:styleId="FootnoteReference">
+  <w:style w:type="character" w:styleId="Fotnotsreferens">
     <w:name w:val="footnote reference"/>
-    <w:basedOn w:val="DefaultParagraphFont"/>
+    <w:basedOn w:val="Standardstycketeckensnitt"/>
     <w:uiPriority w:val="99"/>
     <w:semiHidden/>
     <w:unhideWhenUsed/>
@@ -11290,9 +11341,9 @@
       <w:vertAlign w:val="superscript"/>
     </w:rPr>
   </w:style>
-  <w:style w:type="character" w:styleId="CommentReference">
+  <w:style w:type="character" w:styleId="Kommentarsreferens">
     <w:name w:val="annotation reference"/>
-    <w:basedOn w:val="DefaultParagraphFont"/>
+    <w:basedOn w:val="Standardstycketeckensnitt"/>
     <w:uiPriority w:val="99"/>
     <w:semiHidden/>
     <w:unhideWhenUsed/>
@@ -11302,10 +11353,10 @@
       <w:szCs w:val="16"/>
     </w:rPr>
   </w:style>
-  <w:style w:type="paragraph" w:styleId="CommentText">
+  <w:style w:type="paragraph" w:styleId="Kommentarer">
     <w:name w:val="annotation text"/>
     <w:basedOn w:val="Normal"/>
-    <w:link w:val="CommentTextChar"/>
+    <w:link w:val="KommentarerChar"/>
     <w:uiPriority w:val="99"/>
     <w:semiHidden/>
     <w:unhideWhenUsed/>
@@ -11318,10 +11369,10 @@
       <w:szCs w:val="20"/>
     </w:rPr>
   </w:style>
-  <w:style w:type="character" w:customStyle="1" w:styleId="CommentTextChar">
-    <w:name w:val="Comment Text Char"/>
-    <w:basedOn w:val="DefaultParagraphFont"/>
-    <w:link w:val="CommentText"/>
+  <w:style w:type="character" w:customStyle="1" w:styleId="KommentarerChar">
+    <w:name w:val="Kommentarer Char"/>
+    <w:basedOn w:val="Standardstycketeckensnitt"/>
+    <w:link w:val="Kommentarer"/>
     <w:uiPriority w:val="99"/>
     <w:semiHidden/>
     <w:rsid w:val="005713E4"/>
@@ -11330,11 +11381,11 @@
       <w:szCs w:val="20"/>
     </w:rPr>
   </w:style>
-  <w:style w:type="paragraph" w:styleId="CommentSubject">
+  <w:style w:type="paragraph" w:styleId="Kommentarsmne">
     <w:name w:val="annotation subject"/>
-    <w:basedOn w:val="CommentText"/>
-    <w:next w:val="CommentText"/>
-    <w:link w:val="CommentSubjectChar"/>
+    <w:basedOn w:val="Kommentarer"/>
+    <w:next w:val="Kommentarer"/>
+    <w:link w:val="KommentarsmneChar"/>
     <w:uiPriority w:val="99"/>
     <w:semiHidden/>
     <w:unhideWhenUsed/>
@@ -11344,10 +11395,10 @@
       <w:bCs/>
     </w:rPr>
   </w:style>
-  <w:style w:type="character" w:customStyle="1" w:styleId="CommentSubjectChar">
-    <w:name w:val="Comment Subject Char"/>
-    <w:basedOn w:val="CommentTextChar"/>
-    <w:link w:val="CommentSubject"/>
+  <w:style w:type="character" w:customStyle="1" w:styleId="KommentarsmneChar">
+    <w:name w:val="Kommentarsämne Char"/>
+    <w:basedOn w:val="KommentarerChar"/>
+    <w:link w:val="Kommentarsmne"/>
     <w:uiPriority w:val="99"/>
     <w:semiHidden/>
     <w:rsid w:val="005713E4"/>

</xml_diff>

<commit_message>
proofreading of main paper + SI
</commit_message>
<xml_diff>
--- a/output/papers/JASA - Round 2/Author response (JASA, Persson, Barreda & Jaeger, 2024).docx
+++ b/output/papers/JASA - Round 2/Author response (JASA, Persson, Barreda & Jaeger, 2024).docx
@@ -91,9 +91,8 @@
           <w:szCs w:val="22"/>
           <w:lang w:val="en-US"/>
         </w:rPr>
-        <w:t xml:space="preserve">James </w:t>
-      </w:r>
-      <w:proofErr w:type="spellStart"/>
+        <w:t xml:space="preserve">James F. </w:t>
+      </w:r>
       <w:r>
         <w:rPr>
           <w:b/>
@@ -102,19 +101,8 @@
           <w:szCs w:val="22"/>
           <w:lang w:val="en-US"/>
         </w:rPr>
-        <w:t xml:space="preserve">F. </w:t>
-      </w:r>
-      <w:r>
-        <w:rPr>
-          <w:b/>
-          <w:bCs/>
-          <w:sz w:val="22"/>
-          <w:szCs w:val="22"/>
-          <w:lang w:val="en-US"/>
-        </w:rPr>
         <w:t>Lynch</w:t>
       </w:r>
-      <w:proofErr w:type="spellEnd"/>
     </w:p>
     <w:p>
       <w:pPr>
@@ -1356,7 +1344,355 @@
           <w:lang w:val="en-US" w:eastAsia="sv-SE"/>
           <w14:ligatures w14:val="none"/>
         </w:rPr>
-        <w:t>Finally, we briefly note why we did not employ alternative phonetic databases (though our R markdown setup would make that rather easy to do for us or other researchers.</w:t>
+        <w:t>Finally, we briefly note why we did not employ alternative phonetic databases</w:t>
+      </w:r>
+      <w:r>
+        <w:rPr>
+          <w:rFonts w:eastAsia="Times New Roman" w:cs="Times New Roman"/>
+          <w:color w:val="000000"/>
+          <w:kern w:val="0"/>
+          <w:sz w:val="22"/>
+          <w:szCs w:val="22"/>
+          <w:lang w:val="en-US" w:eastAsia="sv-SE"/>
+          <w14:ligatures w14:val="none"/>
+        </w:rPr>
+        <w:t xml:space="preserve">. </w:t>
+      </w:r>
+      <w:r>
+        <w:rPr>
+          <w:rFonts w:eastAsia="Times New Roman" w:cs="Times New Roman"/>
+          <w:color w:val="000000"/>
+          <w:kern w:val="0"/>
+          <w:sz w:val="22"/>
+          <w:szCs w:val="22"/>
+          <w:lang w:val="en-US" w:eastAsia="sv-SE"/>
+          <w14:ligatures w14:val="none"/>
+        </w:rPr>
+        <w:t xml:space="preserve">As pointed out by Reviewer 2 [495], there are </w:t>
+      </w:r>
+      <w:r>
+        <w:rPr>
+          <w:rFonts w:eastAsia="Times New Roman" w:cs="Times New Roman"/>
+          <w:color w:val="000000"/>
+          <w:kern w:val="0"/>
+          <w:sz w:val="22"/>
+          <w:szCs w:val="22"/>
+          <w:lang w:val="en-US" w:eastAsia="sv-SE"/>
+          <w14:ligatures w14:val="none"/>
+        </w:rPr>
+        <w:t xml:space="preserve">other </w:t>
+      </w:r>
+      <w:r>
+        <w:rPr>
+          <w:rFonts w:eastAsia="Times New Roman" w:cs="Times New Roman"/>
+          <w:color w:val="000000"/>
+          <w:kern w:val="0"/>
+          <w:sz w:val="22"/>
+          <w:szCs w:val="22"/>
+          <w:lang w:val="en-US" w:eastAsia="sv-SE"/>
+          <w14:ligatures w14:val="none"/>
+        </w:rPr>
+        <w:t xml:space="preserve">available </w:t>
+      </w:r>
+      <w:r>
+        <w:rPr>
+          <w:rFonts w:eastAsia="Times New Roman" w:cs="Times New Roman"/>
+          <w:color w:val="000000"/>
+          <w:kern w:val="0"/>
+          <w:sz w:val="22"/>
+          <w:szCs w:val="22"/>
+          <w:lang w:val="en-US" w:eastAsia="sv-SE"/>
+          <w14:ligatures w14:val="none"/>
+        </w:rPr>
+        <w:t xml:space="preserve">databases </w:t>
+      </w:r>
+      <w:r>
+        <w:rPr>
+          <w:rFonts w:eastAsia="Times New Roman" w:cs="Times New Roman"/>
+          <w:color w:val="000000"/>
+          <w:kern w:val="0"/>
+          <w:sz w:val="22"/>
+          <w:szCs w:val="22"/>
+          <w:lang w:val="en-US" w:eastAsia="sv-SE"/>
+          <w14:ligatures w14:val="none"/>
+        </w:rPr>
+        <w:t xml:space="preserve">that are both larger and have </w:t>
+      </w:r>
+      <w:r>
+        <w:rPr>
+          <w:rFonts w:eastAsia="Times New Roman" w:cs="Times New Roman"/>
+          <w:color w:val="000000"/>
+          <w:kern w:val="0"/>
+          <w:sz w:val="22"/>
+          <w:szCs w:val="22"/>
+          <w:lang w:val="en-US" w:eastAsia="sv-SE"/>
+          <w14:ligatures w14:val="none"/>
+        </w:rPr>
+        <w:t>a more balanced number of female and male talkers</w:t>
+      </w:r>
+      <w:r>
+        <w:rPr>
+          <w:rFonts w:eastAsia="Times New Roman" w:cs="Times New Roman"/>
+          <w:color w:val="000000"/>
+          <w:kern w:val="0"/>
+          <w:sz w:val="22"/>
+          <w:szCs w:val="22"/>
+          <w:lang w:val="en-US" w:eastAsia="sv-SE"/>
+          <w14:ligatures w14:val="none"/>
+        </w:rPr>
+        <w:t xml:space="preserve"> than the one we employed (e.g., the </w:t>
+      </w:r>
+      <w:r>
+        <w:rPr>
+          <w:rFonts w:eastAsia="Times New Roman" w:cs="Times New Roman"/>
+          <w:color w:val="000000"/>
+          <w:kern w:val="0"/>
+          <w:sz w:val="22"/>
+          <w:szCs w:val="22"/>
+          <w:lang w:val="en-US" w:eastAsia="sv-SE"/>
+          <w14:ligatures w14:val="none"/>
+        </w:rPr>
+        <w:t>Hillenbrand database</w:t>
+      </w:r>
+      <w:r>
+        <w:rPr>
+          <w:rFonts w:eastAsia="Times New Roman" w:cs="Times New Roman"/>
+          <w:color w:val="000000"/>
+          <w:kern w:val="0"/>
+          <w:sz w:val="22"/>
+          <w:szCs w:val="22"/>
+          <w:lang w:val="en-US" w:eastAsia="sv-SE"/>
+          <w14:ligatures w14:val="none"/>
+        </w:rPr>
+        <w:t>)</w:t>
+      </w:r>
+      <w:r>
+        <w:rPr>
+          <w:rFonts w:eastAsia="Times New Roman" w:cs="Times New Roman"/>
+          <w:color w:val="000000"/>
+          <w:kern w:val="0"/>
+          <w:sz w:val="22"/>
+          <w:szCs w:val="22"/>
+          <w:lang w:val="en-US" w:eastAsia="sv-SE"/>
+          <w14:ligatures w14:val="none"/>
+        </w:rPr>
+        <w:t xml:space="preserve">. Each database nevertheless comes with its one caveats, for instance, </w:t>
+      </w:r>
+      <w:r>
+        <w:rPr>
+          <w:rFonts w:eastAsia="Times New Roman" w:cs="Times New Roman"/>
+          <w:color w:val="000000"/>
+          <w:kern w:val="0"/>
+          <w:sz w:val="22"/>
+          <w:szCs w:val="22"/>
+          <w:lang w:val="en-US" w:eastAsia="sv-SE"/>
+          <w14:ligatures w14:val="none"/>
+        </w:rPr>
+        <w:t xml:space="preserve">the Hillenbrand database lack high resolution within talker, as each talker only produces one token of each vowel. </w:t>
+      </w:r>
+      <w:r>
+        <w:rPr>
+          <w:rFonts w:eastAsia="Times New Roman" w:cs="Times New Roman"/>
+          <w:color w:val="000000"/>
+          <w:kern w:val="0"/>
+          <w:sz w:val="22"/>
+          <w:szCs w:val="22"/>
+          <w:lang w:val="en-US" w:eastAsia="sv-SE"/>
+          <w14:ligatures w14:val="none"/>
+        </w:rPr>
+        <w:t>In addition, using a different database would still not remove the</w:t>
+      </w:r>
+      <w:r>
+        <w:rPr>
+          <w:rFonts w:eastAsia="Times New Roman" w:cs="Times New Roman"/>
+          <w:color w:val="000000"/>
+          <w:kern w:val="0"/>
+          <w:sz w:val="22"/>
+          <w:szCs w:val="22"/>
+          <w:lang w:val="en-US" w:eastAsia="sv-SE"/>
+          <w14:ligatures w14:val="none"/>
+        </w:rPr>
+        <w:t xml:space="preserve"> potential</w:t>
+      </w:r>
+      <w:r>
+        <w:rPr>
+          <w:rFonts w:eastAsia="Times New Roman" w:cs="Times New Roman"/>
+          <w:color w:val="000000"/>
+          <w:kern w:val="0"/>
+          <w:sz w:val="22"/>
+          <w:szCs w:val="22"/>
+          <w:lang w:val="en-US" w:eastAsia="sv-SE"/>
+          <w14:ligatures w14:val="none"/>
+        </w:rPr>
+        <w:t xml:space="preserve"> problem of a dialect mismatch </w:t>
+      </w:r>
+      <w:r>
+        <w:rPr>
+          <w:rFonts w:eastAsia="Times New Roman" w:cs="Times New Roman"/>
+          <w:color w:val="000000"/>
+          <w:kern w:val="0"/>
+          <w:sz w:val="22"/>
+          <w:szCs w:val="22"/>
+          <w:lang w:val="en-US" w:eastAsia="sv-SE"/>
+          <w14:ligatures w14:val="none"/>
+        </w:rPr>
+        <w:t xml:space="preserve">between </w:t>
+      </w:r>
+      <w:r>
+        <w:rPr>
+          <w:rFonts w:eastAsia="Times New Roman" w:cs="Times New Roman"/>
+          <w:color w:val="000000"/>
+          <w:kern w:val="0"/>
+          <w:sz w:val="22"/>
+          <w:szCs w:val="22"/>
+          <w:lang w:val="en-US" w:eastAsia="sv-SE"/>
+          <w14:ligatures w14:val="none"/>
+        </w:rPr>
+        <w:t>talker</w:t>
+      </w:r>
+      <w:r>
+        <w:rPr>
+          <w:rFonts w:eastAsia="Times New Roman" w:cs="Times New Roman"/>
+          <w:color w:val="000000"/>
+          <w:kern w:val="0"/>
+          <w:sz w:val="22"/>
+          <w:szCs w:val="22"/>
+          <w:lang w:val="en-US" w:eastAsia="sv-SE"/>
+          <w14:ligatures w14:val="none"/>
+        </w:rPr>
+        <w:t xml:space="preserve">s in the database and </w:t>
+      </w:r>
+      <w:r>
+        <w:rPr>
+          <w:rFonts w:eastAsia="Times New Roman" w:cs="Times New Roman"/>
+          <w:color w:val="000000"/>
+          <w:kern w:val="0"/>
+          <w:sz w:val="22"/>
+          <w:szCs w:val="22"/>
+          <w:lang w:val="en-US" w:eastAsia="sv-SE"/>
+          <w14:ligatures w14:val="none"/>
+        </w:rPr>
+        <w:t>listeners</w:t>
+      </w:r>
+      <w:r>
+        <w:rPr>
+          <w:rFonts w:eastAsia="Times New Roman" w:cs="Times New Roman"/>
+          <w:color w:val="000000"/>
+          <w:kern w:val="0"/>
+          <w:sz w:val="22"/>
+          <w:szCs w:val="22"/>
+          <w:lang w:val="en-US" w:eastAsia="sv-SE"/>
+          <w14:ligatures w14:val="none"/>
+        </w:rPr>
+        <w:t xml:space="preserve"> in the experiments</w:t>
+      </w:r>
+      <w:r>
+        <w:rPr>
+          <w:rFonts w:eastAsia="Times New Roman" w:cs="Times New Roman"/>
+          <w:color w:val="000000"/>
+          <w:kern w:val="0"/>
+          <w:sz w:val="22"/>
+          <w:szCs w:val="22"/>
+          <w:lang w:val="en-US" w:eastAsia="sv-SE"/>
+          <w14:ligatures w14:val="none"/>
+        </w:rPr>
+        <w:t xml:space="preserve">. </w:t>
+      </w:r>
+      <w:r>
+        <w:rPr>
+          <w:rFonts w:eastAsia="Times New Roman" w:cs="Times New Roman"/>
+          <w:color w:val="000000"/>
+          <w:kern w:val="0"/>
+          <w:sz w:val="22"/>
+          <w:szCs w:val="22"/>
+          <w:lang w:val="en-US" w:eastAsia="sv-SE"/>
+          <w14:ligatures w14:val="none"/>
+        </w:rPr>
+        <w:t xml:space="preserve">The expanded limitations section </w:t>
+      </w:r>
+      <w:r>
+        <w:rPr>
+          <w:rFonts w:eastAsia="Times New Roman" w:cs="Times New Roman"/>
+          <w:color w:val="000000"/>
+          <w:kern w:val="0"/>
+          <w:sz w:val="22"/>
+          <w:szCs w:val="22"/>
+          <w:lang w:val="en-US" w:eastAsia="sv-SE"/>
+          <w14:ligatures w14:val="none"/>
+        </w:rPr>
+        <w:t>(see point 3 above)</w:t>
+      </w:r>
+      <w:r>
+        <w:rPr>
+          <w:rFonts w:eastAsia="Times New Roman" w:cs="Times New Roman"/>
+          <w:color w:val="000000"/>
+          <w:kern w:val="0"/>
+          <w:sz w:val="22"/>
+          <w:szCs w:val="22"/>
+          <w:lang w:val="en-US" w:eastAsia="sv-SE"/>
+          <w14:ligatures w14:val="none"/>
+        </w:rPr>
+        <w:t xml:space="preserve"> now elaborates on how these caveats can be addressed in future studies. We further s</w:t>
+      </w:r>
+      <w:r>
+        <w:rPr>
+          <w:rFonts w:eastAsia="Times New Roman" w:cs="Times New Roman"/>
+          <w:color w:val="000000"/>
+          <w:kern w:val="0"/>
+          <w:sz w:val="22"/>
+          <w:szCs w:val="22"/>
+          <w:lang w:val="en-US" w:eastAsia="sv-SE"/>
+          <w14:ligatures w14:val="none"/>
+        </w:rPr>
+        <w:t xml:space="preserve">tress that our </w:t>
+      </w:r>
+      <w:r>
+        <w:rPr>
+          <w:rFonts w:eastAsia="Times New Roman" w:cs="Times New Roman"/>
+          <w:color w:val="000000"/>
+          <w:kern w:val="0"/>
+          <w:sz w:val="22"/>
+          <w:szCs w:val="22"/>
+          <w:lang w:val="en-US" w:eastAsia="sv-SE"/>
+          <w14:ligatures w14:val="none"/>
+        </w:rPr>
+        <w:t xml:space="preserve">R markdown setup </w:t>
+      </w:r>
+      <w:r>
+        <w:rPr>
+          <w:rFonts w:eastAsia="Times New Roman" w:cs="Times New Roman"/>
+          <w:color w:val="000000"/>
+          <w:kern w:val="0"/>
+          <w:sz w:val="22"/>
+          <w:szCs w:val="22"/>
+          <w:lang w:val="en-US" w:eastAsia="sv-SE"/>
+          <w14:ligatures w14:val="none"/>
+        </w:rPr>
+        <w:t>m</w:t>
+      </w:r>
+      <w:r>
+        <w:rPr>
+          <w:rFonts w:eastAsia="Times New Roman" w:cs="Times New Roman"/>
+          <w:color w:val="000000"/>
+          <w:kern w:val="0"/>
+          <w:sz w:val="22"/>
+          <w:szCs w:val="22"/>
+          <w:lang w:val="en-US" w:eastAsia="sv-SE"/>
+          <w14:ligatures w14:val="none"/>
+        </w:rPr>
+        <w:t>ake</w:t>
+      </w:r>
+      <w:r>
+        <w:rPr>
+          <w:rFonts w:eastAsia="Times New Roman" w:cs="Times New Roman"/>
+          <w:color w:val="000000"/>
+          <w:kern w:val="0"/>
+          <w:sz w:val="22"/>
+          <w:szCs w:val="22"/>
+          <w:lang w:val="en-US" w:eastAsia="sv-SE"/>
+          <w14:ligatures w14:val="none"/>
+        </w:rPr>
+        <w:t>s</w:t>
       </w:r>
       <w:r>
         <w:rPr>
@@ -1380,27 +1716,43 @@
           <w:lang w:val="en-US" w:eastAsia="sv-SE"/>
           <w14:ligatures w14:val="none"/>
         </w:rPr>
-        <w:t xml:space="preserve">All revisions are tracked in the submitted manuscript and </w:t>
-      </w:r>
-      <w:commentRangeStart w:id="0"/>
-      <w:r>
-        <w:rPr>
-          <w:rFonts w:eastAsia="Times New Roman" w:cs="Times New Roman"/>
-          <w:color w:val="000000"/>
-          <w:kern w:val="0"/>
-          <w:sz w:val="22"/>
-          <w:szCs w:val="22"/>
-          <w:lang w:val="en-US" w:eastAsia="sv-SE"/>
-          <w14:ligatures w14:val="none"/>
-        </w:rPr>
-        <w:t>SI</w:t>
-      </w:r>
-      <w:commentRangeEnd w:id="0"/>
-      <w:r>
-        <w:rPr>
-          <w:rStyle w:val="Kommentarsreferens"/>
-        </w:rPr>
-        <w:commentReference w:id="0"/>
+        <w:t>it</w:t>
+      </w:r>
+      <w:r>
+        <w:rPr>
+          <w:rFonts w:eastAsia="Times New Roman" w:cs="Times New Roman"/>
+          <w:color w:val="000000"/>
+          <w:kern w:val="0"/>
+          <w:sz w:val="22"/>
+          <w:szCs w:val="22"/>
+          <w:lang w:val="en-US" w:eastAsia="sv-SE"/>
+          <w14:ligatures w14:val="none"/>
+        </w:rPr>
+        <w:t xml:space="preserve"> rather easy to </w:t>
+      </w:r>
+      <w:r>
+        <w:rPr>
+          <w:rFonts w:eastAsia="Times New Roman" w:cs="Times New Roman"/>
+          <w:color w:val="000000"/>
+          <w:kern w:val="0"/>
+          <w:sz w:val="22"/>
+          <w:szCs w:val="22"/>
+          <w:lang w:val="en-US" w:eastAsia="sv-SE"/>
+          <w14:ligatures w14:val="none"/>
+        </w:rPr>
+        <w:t>employ alternative database</w:t>
+      </w:r>
+      <w:r>
+        <w:rPr>
+          <w:rFonts w:eastAsia="Times New Roman" w:cs="Times New Roman"/>
+          <w:color w:val="000000"/>
+          <w:kern w:val="0"/>
+          <w:sz w:val="22"/>
+          <w:szCs w:val="22"/>
+          <w:lang w:val="en-US" w:eastAsia="sv-SE"/>
+          <w14:ligatures w14:val="none"/>
+        </w:rPr>
+        <w:t xml:space="preserve"> for us or other researchers</w:t>
       </w:r>
       <w:r>
         <w:rPr>
@@ -1413,6 +1765,46 @@
           <w14:ligatures w14:val="none"/>
         </w:rPr>
         <w:t>.</w:t>
+      </w:r>
+    </w:p>
+    <w:p>
+      <w:pPr>
+        <w:spacing w:after="0" w:line="240" w:lineRule="auto"/>
+        <w:rPr>
+          <w:rFonts w:eastAsia="Times New Roman" w:cs="Times New Roman"/>
+          <w:color w:val="000000"/>
+          <w:kern w:val="0"/>
+          <w:sz w:val="22"/>
+          <w:szCs w:val="22"/>
+          <w:lang w:val="en-US" w:eastAsia="sv-SE"/>
+          <w14:ligatures w14:val="none"/>
+        </w:rPr>
+      </w:pPr>
+    </w:p>
+    <w:p>
+      <w:pPr>
+        <w:spacing w:after="0" w:line="240" w:lineRule="auto"/>
+        <w:rPr>
+          <w:rFonts w:eastAsia="Times New Roman" w:cs="Times New Roman"/>
+          <w:color w:val="000000"/>
+          <w:kern w:val="0"/>
+          <w:sz w:val="22"/>
+          <w:szCs w:val="22"/>
+          <w:lang w:val="en-US" w:eastAsia="sv-SE"/>
+          <w14:ligatures w14:val="none"/>
+        </w:rPr>
+      </w:pPr>
+      <w:r>
+        <w:rPr>
+          <w:rFonts w:eastAsia="Times New Roman" w:cs="Times New Roman"/>
+          <w:color w:val="000000"/>
+          <w:kern w:val="0"/>
+          <w:sz w:val="22"/>
+          <w:szCs w:val="22"/>
+          <w:lang w:val="en-US" w:eastAsia="sv-SE"/>
+          <w14:ligatures w14:val="none"/>
+        </w:rPr>
+        <w:t>All revisions are tracked in the submitted manuscript and SI.</w:t>
       </w:r>
     </w:p>
     <w:p>
@@ -8587,7 +8979,7 @@
         </w:rPr>
         <w:t xml:space="preserve"> </w:t>
       </w:r>
-      <w:hyperlink r:id="rId12" w:history="1">
+      <w:hyperlink r:id="rId8" w:history="1">
         <w:r>
           <w:rPr>
             <w:rStyle w:val="Hyperlnk"/>
@@ -9782,7 +10174,6 @@
           <w:kern w:val="0"/>
           <w:sz w:val="22"/>
           <w:szCs w:val="22"/>
-          <w:highlight w:val="yellow"/>
           <w:lang w:val="en-US" w:eastAsia="sv-SE"/>
           <w14:ligatures w14:val="none"/>
         </w:rPr>
@@ -9930,7 +10321,6 @@
           <w:kern w:val="0"/>
           <w:sz w:val="22"/>
           <w:szCs w:val="22"/>
-          <w:highlight w:val="yellow"/>
           <w:lang w:val="en-US"/>
         </w:rPr>
         <w:t>above</w:t>
@@ -10407,7 +10797,7 @@
           <w14:ligatures w14:val="none"/>
         </w:rPr>
       </w:pPr>
-      <w:commentRangeStart w:id="1"/>
+      <w:commentRangeStart w:id="0"/>
       <w:r>
         <w:rPr>
           <w:rFonts w:eastAsia="Times New Roman" w:cs="Times New Roman"/>
@@ -10631,12 +11021,12 @@
         </w:rPr>
         <w:t xml:space="preserve"> numbers before taking the mean across formants, mimicking the log transform).</w:t>
       </w:r>
-      <w:commentRangeEnd w:id="1"/>
+      <w:commentRangeEnd w:id="0"/>
       <w:r>
         <w:rPr>
           <w:rStyle w:val="Kommentarsreferens"/>
         </w:rPr>
-        <w:commentReference w:id="1"/>
+        <w:commentReference w:id="0"/>
       </w:r>
     </w:p>
     <w:p>
@@ -10953,25 +11343,7 @@
 
 <file path=word/comments.xml><?xml version="1.0" encoding="utf-8"?>
 <w:comments xmlns:wpc="http://schemas.microsoft.com/office/word/2010/wordprocessingCanvas" xmlns:cx="http://schemas.microsoft.com/office/drawing/2014/chartex" xmlns:cx1="http://schemas.microsoft.com/office/drawing/2015/9/8/chartex" xmlns:cx2="http://schemas.microsoft.com/office/drawing/2015/10/21/chartex" xmlns:cx3="http://schemas.microsoft.com/office/drawing/2016/5/9/chartex" xmlns:cx4="http://schemas.microsoft.com/office/drawing/2016/5/10/chartex" xmlns:cx5="http://schemas.microsoft.com/office/drawing/2016/5/11/chartex" xmlns:cx6="http://schemas.microsoft.com/office/drawing/2016/5/12/chartex" xmlns:cx7="http://schemas.microsoft.com/office/drawing/2016/5/13/chartex" xmlns:cx8="http://schemas.microsoft.com/office/drawing/2016/5/14/chartex" xmlns:mc="http://schemas.openxmlformats.org/markup-compatibility/2006" xmlns:aink="http://schemas.microsoft.com/office/drawing/2016/ink" xmlns:am3d="http://schemas.microsoft.com/office/drawing/2017/model3d" xmlns:o="urn:schemas-microsoft-com:office:office" xmlns:oel="http://schemas.microsoft.com/office/2019/extlst" xmlns:r="http://schemas.openxmlformats.org/officeDocument/2006/relationships" xmlns:m="http://schemas.openxmlformats.org/officeDocument/2006/math" xmlns:v="urn:schemas-microsoft-com:vml" xmlns:wp14="http://schemas.microsoft.com/office/word/2010/wordprocessingDrawing" xmlns:wp="http://schemas.openxmlformats.org/drawingml/2006/wordprocessingDrawing" xmlns:w10="urn:schemas-microsoft-com:office:word" xmlns:w="http://schemas.openxmlformats.org/wordprocessingml/2006/main" xmlns:w14="http://schemas.microsoft.com/office/word/2010/wordml" xmlns:w15="http://schemas.microsoft.com/office/word/2012/wordml" xmlns:w16cex="http://schemas.microsoft.com/office/word/2018/wordml/cex" xmlns:w16cid="http://schemas.microsoft.com/office/word/2016/wordml/cid" xmlns:w16="http://schemas.microsoft.com/office/word/2018/wordml" xmlns:w16du="http://schemas.microsoft.com/office/word/2023/wordml/word16du" xmlns:w16sdtdh="http://schemas.microsoft.com/office/word/2020/wordml/sdtdatahash" xmlns:w16se="http://schemas.microsoft.com/office/word/2015/wordml/symex" xmlns:wpg="http://schemas.microsoft.com/office/word/2010/wordprocessingGroup" xmlns:wpi="http://schemas.microsoft.com/office/word/2010/wordprocessingInk" xmlns:wne="http://schemas.microsoft.com/office/word/2006/wordml" xmlns:wps="http://schemas.microsoft.com/office/word/2010/wordprocessingShape" mc:Ignorable="w14 w15 w16se w16cid w16 w16cex w16sdtdh w16du wp14">
-  <w:comment w:id="0" w:author="Anna Persson" w:date="2024-10-28T14:03:00Z" w:initials="AP">
-    <w:p>
-      <w:r>
-        <w:rPr>
-          <w:rStyle w:val="Kommentarsreferens"/>
-        </w:rPr>
-        <w:annotationRef/>
-      </w:r>
-      <w:r>
-        <w:rPr>
-          <w:color w:val="000000"/>
-          <w:sz w:val="20"/>
-          <w:szCs w:val="20"/>
-        </w:rPr>
-        <w:t>To Do</w:t>
-      </w:r>
-    </w:p>
-  </w:comment>
-  <w:comment w:id="1" w:author="Jaeger, Florian" w:date="2024-10-24T20:46:00Z" w:initials="TJ">
+  <w:comment w:id="0" w:author="Jaeger, Florian" w:date="2024-10-24T20:46:00Z" w:initials="TJ">
     <w:p>
       <w:r>
         <w:rPr>
@@ -10994,21 +11366,18 @@
 
 <file path=word/commentsExtended.xml><?xml version="1.0" encoding="utf-8"?>
 <w15:commentsEx xmlns:wpc="http://schemas.microsoft.com/office/word/2010/wordprocessingCanvas" xmlns:cx="http://schemas.microsoft.com/office/drawing/2014/chartex" xmlns:cx1="http://schemas.microsoft.com/office/drawing/2015/9/8/chartex" xmlns:cx2="http://schemas.microsoft.com/office/drawing/2015/10/21/chartex" xmlns:cx3="http://schemas.microsoft.com/office/drawing/2016/5/9/chartex" xmlns:cx4="http://schemas.microsoft.com/office/drawing/2016/5/10/chartex" xmlns:cx5="http://schemas.microsoft.com/office/drawing/2016/5/11/chartex" xmlns:cx6="http://schemas.microsoft.com/office/drawing/2016/5/12/chartex" xmlns:cx7="http://schemas.microsoft.com/office/drawing/2016/5/13/chartex" xmlns:cx8="http://schemas.microsoft.com/office/drawing/2016/5/14/chartex" xmlns:mc="http://schemas.openxmlformats.org/markup-compatibility/2006" xmlns:aink="http://schemas.microsoft.com/office/drawing/2016/ink" xmlns:am3d="http://schemas.microsoft.com/office/drawing/2017/model3d" xmlns:o="urn:schemas-microsoft-com:office:office" xmlns:oel="http://schemas.microsoft.com/office/2019/extlst" xmlns:r="http://schemas.openxmlformats.org/officeDocument/2006/relationships" xmlns:m="http://schemas.openxmlformats.org/officeDocument/2006/math" xmlns:v="urn:schemas-microsoft-com:vml" xmlns:wp14="http://schemas.microsoft.com/office/word/2010/wordprocessingDrawing" xmlns:wp="http://schemas.openxmlformats.org/drawingml/2006/wordprocessingDrawing" xmlns:w10="urn:schemas-microsoft-com:office:word" xmlns:w="http://schemas.openxmlformats.org/wordprocessingml/2006/main" xmlns:w14="http://schemas.microsoft.com/office/word/2010/wordml" xmlns:w15="http://schemas.microsoft.com/office/word/2012/wordml" xmlns:w16cex="http://schemas.microsoft.com/office/word/2018/wordml/cex" xmlns:w16cid="http://schemas.microsoft.com/office/word/2016/wordml/cid" xmlns:w16="http://schemas.microsoft.com/office/word/2018/wordml" xmlns:w16du="http://schemas.microsoft.com/office/word/2023/wordml/word16du" xmlns:w16sdtdh="http://schemas.microsoft.com/office/word/2020/wordml/sdtdatahash" xmlns:w16se="http://schemas.microsoft.com/office/word/2015/wordml/symex" xmlns:wpg="http://schemas.microsoft.com/office/word/2010/wordprocessingGroup" xmlns:wpi="http://schemas.microsoft.com/office/word/2010/wordprocessingInk" xmlns:wne="http://schemas.microsoft.com/office/word/2006/wordml" xmlns:wps="http://schemas.microsoft.com/office/word/2010/wordprocessingShape" mc:Ignorable="w14 w15 w16se w16cid w16 w16cex w16sdtdh w16du wp14">
-  <w15:commentEx w15:paraId="42C622C0" w15:done="0"/>
   <w15:commentEx w15:paraId="44437D4F" w15:done="0"/>
 </w15:commentsEx>
 </file>
 
 <file path=word/commentsExtensible.xml><?xml version="1.0" encoding="utf-8"?>
 <w16cex:commentsExtensible xmlns:wpc="http://schemas.microsoft.com/office/word/2010/wordprocessingCanvas" xmlns:cx="http://schemas.microsoft.com/office/drawing/2014/chartex" xmlns:cx1="http://schemas.microsoft.com/office/drawing/2015/9/8/chartex" xmlns:cx2="http://schemas.microsoft.com/office/drawing/2015/10/21/chartex" xmlns:cx3="http://schemas.microsoft.com/office/drawing/2016/5/9/chartex" xmlns:cx4="http://schemas.microsoft.com/office/drawing/2016/5/10/chartex" xmlns:cx5="http://schemas.microsoft.com/office/drawing/2016/5/11/chartex" xmlns:cx6="http://schemas.microsoft.com/office/drawing/2016/5/12/chartex" xmlns:cx7="http://schemas.microsoft.com/office/drawing/2016/5/13/chartex" xmlns:cx8="http://schemas.microsoft.com/office/drawing/2016/5/14/chartex" xmlns:cr="http://schemas.microsoft.com/office/comments/2020/reactions" xmlns:mc="http://schemas.openxmlformats.org/markup-compatibility/2006" xmlns:aink="http://schemas.microsoft.com/office/drawing/2016/ink" xmlns:am3d="http://schemas.microsoft.com/office/drawing/2017/model3d" xmlns:o="urn:schemas-microsoft-com:office:office" xmlns:oel="http://schemas.microsoft.com/office/2019/extlst" xmlns:r="http://schemas.openxmlformats.org/officeDocument/2006/relationships" xmlns:m="http://schemas.openxmlformats.org/officeDocument/2006/math" xmlns:v="urn:schemas-microsoft-com:vml" xmlns:wp14="http://schemas.microsoft.com/office/word/2010/wordprocessingDrawing" xmlns:wp="http://schemas.openxmlformats.org/drawingml/2006/wordprocessingDrawing" xmlns:w10="urn:schemas-microsoft-com:office:word" xmlns:w="http://schemas.openxmlformats.org/wordprocessingml/2006/main" xmlns:w14="http://schemas.microsoft.com/office/word/2010/wordml" xmlns:w15="http://schemas.microsoft.com/office/word/2012/wordml" xmlns:w16cex="http://schemas.microsoft.com/office/word/2018/wordml/cex" xmlns:w16cid="http://schemas.microsoft.com/office/word/2016/wordml/cid" xmlns:w16="http://schemas.microsoft.com/office/word/2018/wordml" xmlns:w16du="http://schemas.microsoft.com/office/word/2023/wordml/word16du" xmlns:w16sdtdh="http://schemas.microsoft.com/office/word/2020/wordml/sdtdatahash" xmlns:w16se="http://schemas.microsoft.com/office/word/2015/wordml/symex" xmlns:wpg="http://schemas.microsoft.com/office/word/2010/wordprocessingGroup" xmlns:wpi="http://schemas.microsoft.com/office/word/2010/wordprocessingInk" xmlns:wne="http://schemas.microsoft.com/office/word/2006/wordml" xmlns:wps="http://schemas.microsoft.com/office/word/2010/wordprocessingShape" mc:Ignorable="w14 w15 w16se w16cid w16 w16cex w16sdtdh cr w16du wp14">
-  <w16cex:commentExtensible w16cex:durableId="154F8E54" w16cex:dateUtc="2024-10-28T13:03:00Z"/>
   <w16cex:commentExtensible w16cex:durableId="00EDA6A8" w16cex:dateUtc="2024-10-25T00:46:00Z"/>
 </w16cex:commentsExtensible>
 </file>
 
 <file path=word/commentsIds.xml><?xml version="1.0" encoding="utf-8"?>
 <w16cid:commentsIds xmlns:wpc="http://schemas.microsoft.com/office/word/2010/wordprocessingCanvas" xmlns:cx="http://schemas.microsoft.com/office/drawing/2014/chartex" xmlns:cx1="http://schemas.microsoft.com/office/drawing/2015/9/8/chartex" xmlns:cx2="http://schemas.microsoft.com/office/drawing/2015/10/21/chartex" xmlns:cx3="http://schemas.microsoft.com/office/drawing/2016/5/9/chartex" xmlns:cx4="http://schemas.microsoft.com/office/drawing/2016/5/10/chartex" xmlns:cx5="http://schemas.microsoft.com/office/drawing/2016/5/11/chartex" xmlns:cx6="http://schemas.microsoft.com/office/drawing/2016/5/12/chartex" xmlns:cx7="http://schemas.microsoft.com/office/drawing/2016/5/13/chartex" xmlns:cx8="http://schemas.microsoft.com/office/drawing/2016/5/14/chartex" xmlns:mc="http://schemas.openxmlformats.org/markup-compatibility/2006" xmlns:aink="http://schemas.microsoft.com/office/drawing/2016/ink" xmlns:am3d="http://schemas.microsoft.com/office/drawing/2017/model3d" xmlns:o="urn:schemas-microsoft-com:office:office" xmlns:oel="http://schemas.microsoft.com/office/2019/extlst" xmlns:r="http://schemas.openxmlformats.org/officeDocument/2006/relationships" xmlns:m="http://schemas.openxmlformats.org/officeDocument/2006/math" xmlns:v="urn:schemas-microsoft-com:vml" xmlns:wp14="http://schemas.microsoft.com/office/word/2010/wordprocessingDrawing" xmlns:wp="http://schemas.openxmlformats.org/drawingml/2006/wordprocessingDrawing" xmlns:w10="urn:schemas-microsoft-com:office:word" xmlns:w="http://schemas.openxmlformats.org/wordprocessingml/2006/main" xmlns:w14="http://schemas.microsoft.com/office/word/2010/wordml" xmlns:w15="http://schemas.microsoft.com/office/word/2012/wordml" xmlns:w16cex="http://schemas.microsoft.com/office/word/2018/wordml/cex" xmlns:w16cid="http://schemas.microsoft.com/office/word/2016/wordml/cid" xmlns:w16="http://schemas.microsoft.com/office/word/2018/wordml" xmlns:w16du="http://schemas.microsoft.com/office/word/2023/wordml/word16du" xmlns:w16sdtdh="http://schemas.microsoft.com/office/word/2020/wordml/sdtdatahash" xmlns:w16se="http://schemas.microsoft.com/office/word/2015/wordml/symex" xmlns:wpg="http://schemas.microsoft.com/office/word/2010/wordprocessingGroup" xmlns:wpi="http://schemas.microsoft.com/office/word/2010/wordprocessingInk" xmlns:wne="http://schemas.microsoft.com/office/word/2006/wordml" xmlns:wps="http://schemas.microsoft.com/office/word/2010/wordprocessingShape" mc:Ignorable="w14 w15 w16se w16cid w16 w16cex w16sdtdh w16du wp14">
-  <w16cid:commentId w16cid:paraId="42C622C0" w16cid:durableId="154F8E54"/>
   <w16cid:commentId w16cid:paraId="44437D4F" w16cid:durableId="00EDA6A8"/>
 </w16cid:commentsIds>
 </file>
@@ -11927,9 +12296,6 @@
 
 <file path=word/people.xml><?xml version="1.0" encoding="utf-8"?>
 <w15:people xmlns:wpc="http://schemas.microsoft.com/office/word/2010/wordprocessingCanvas" xmlns:cx="http://schemas.microsoft.com/office/drawing/2014/chartex" xmlns:cx1="http://schemas.microsoft.com/office/drawing/2015/9/8/chartex" xmlns:cx2="http://schemas.microsoft.com/office/drawing/2015/10/21/chartex" xmlns:cx3="http://schemas.microsoft.com/office/drawing/2016/5/9/chartex" xmlns:cx4="http://schemas.microsoft.com/office/drawing/2016/5/10/chartex" xmlns:cx5="http://schemas.microsoft.com/office/drawing/2016/5/11/chartex" xmlns:cx6="http://schemas.microsoft.com/office/drawing/2016/5/12/chartex" xmlns:cx7="http://schemas.microsoft.com/office/drawing/2016/5/13/chartex" xmlns:cx8="http://schemas.microsoft.com/office/drawing/2016/5/14/chartex" xmlns:mc="http://schemas.openxmlformats.org/markup-compatibility/2006" xmlns:aink="http://schemas.microsoft.com/office/drawing/2016/ink" xmlns:am3d="http://schemas.microsoft.com/office/drawing/2017/model3d" xmlns:o="urn:schemas-microsoft-com:office:office" xmlns:oel="http://schemas.microsoft.com/office/2019/extlst" xmlns:r="http://schemas.openxmlformats.org/officeDocument/2006/relationships" xmlns:m="http://schemas.openxmlformats.org/officeDocument/2006/math" xmlns:v="urn:schemas-microsoft-com:vml" xmlns:wp14="http://schemas.microsoft.com/office/word/2010/wordprocessingDrawing" xmlns:wp="http://schemas.openxmlformats.org/drawingml/2006/wordprocessingDrawing" xmlns:w10="urn:schemas-microsoft-com:office:word" xmlns:w="http://schemas.openxmlformats.org/wordprocessingml/2006/main" xmlns:w14="http://schemas.microsoft.com/office/word/2010/wordml" xmlns:w15="http://schemas.microsoft.com/office/word/2012/wordml" xmlns:w16cex="http://schemas.microsoft.com/office/word/2018/wordml/cex" xmlns:w16cid="http://schemas.microsoft.com/office/word/2016/wordml/cid" xmlns:w16="http://schemas.microsoft.com/office/word/2018/wordml" xmlns:w16du="http://schemas.microsoft.com/office/word/2023/wordml/word16du" xmlns:w16sdtdh="http://schemas.microsoft.com/office/word/2020/wordml/sdtdatahash" xmlns:w16se="http://schemas.microsoft.com/office/word/2015/wordml/symex" xmlns:wpg="http://schemas.microsoft.com/office/word/2010/wordprocessingGroup" xmlns:wpi="http://schemas.microsoft.com/office/word/2010/wordprocessingInk" xmlns:wne="http://schemas.microsoft.com/office/word/2006/wordml" xmlns:wps="http://schemas.microsoft.com/office/word/2010/wordprocessingShape" mc:Ignorable="w14 w15 w16se w16cid w16 w16cex w16sdtdh w16du wp14">
-  <w15:person w15:author="Anna Persson">
-    <w15:presenceInfo w15:providerId="AD" w15:userId="S::anpe7128@win.su.se::6299e347-9c2b-43ed-a3da-dbdb6491bc16"/>
-  </w15:person>
   <w15:person w15:author="Jaeger, Florian">
     <w15:presenceInfo w15:providerId="AD" w15:userId="S::fjaeger@ur.rochester.edu::0d0acd91-09a2-4ddb-a934-22efc544688e"/>
   </w15:person>

</xml_diff>

<commit_message>
in prep for submission of revisions; edits to bib file, response letter; added read.me to raw data
</commit_message>
<xml_diff>
--- a/output/papers/JASA - Round 2/Author response (JASA, Persson, Barreda & Jaeger, 2024).docx
+++ b/output/papers/JASA - Round 2/Author response (JASA, Persson, Barreda & Jaeger, 2024).docx
@@ -439,8 +439,8 @@
           <w:rFonts w:eastAsia="Times New Roman" w:cs="Times New Roman"/>
           <w:color w:val="000000"/>
           <w:kern w:val="0"/>
-          <w:sz w:val="22"/>
-          <w:szCs w:val="22"/>
+          <w:sz w:val="16"/>
+          <w:szCs w:val="16"/>
           <w:lang w:val="en-US" w:eastAsia="sv-SE"/>
           <w14:ligatures w14:val="none"/>
         </w:rPr>
@@ -695,8 +695,8 @@
           <w:rFonts w:eastAsia="Times New Roman" w:cs="Times New Roman"/>
           <w:color w:val="000000"/>
           <w:kern w:val="0"/>
-          <w:sz w:val="22"/>
-          <w:szCs w:val="22"/>
+          <w:sz w:val="16"/>
+          <w:szCs w:val="16"/>
           <w:lang w:val="en-US" w:eastAsia="sv-SE"/>
           <w14:ligatures w14:val="none"/>
         </w:rPr>
@@ -903,8 +903,8 @@
           <w:rFonts w:eastAsia="Times New Roman" w:cs="Times New Roman"/>
           <w:color w:val="000000"/>
           <w:kern w:val="0"/>
-          <w:sz w:val="22"/>
-          <w:szCs w:val="22"/>
+          <w:sz w:val="16"/>
+          <w:szCs w:val="16"/>
           <w:lang w:val="en-US" w:eastAsia="sv-SE"/>
           <w14:ligatures w14:val="none"/>
         </w:rPr>
@@ -965,7 +965,21 @@
           <w:lang w:val="en-US" w:eastAsia="sv-SE"/>
           <w14:ligatures w14:val="none"/>
         </w:rPr>
-        <w:t xml:space="preserve"> caveats to our findings, none of which are particular to our work (as the reviewers seem to agree). To address these points, we took the following steps:</w:t>
+        <w:t xml:space="preserve"> caveats to our findings, none of which are particular to our work (as the reviewers seem to agree). To address these points, we took the following steps</w:t>
+      </w:r>
+      <w:r>
+        <w:rPr>
+          <w:rFonts w:eastAsia="Times New Roman" w:cs="Times New Roman"/>
+          <w:b/>
+          <w:bCs/>
+          <w:color w:val="000000"/>
+          <w:kern w:val="0"/>
+          <w:sz w:val="22"/>
+          <w:szCs w:val="22"/>
+          <w:lang w:val="en-US" w:eastAsia="sv-SE"/>
+          <w14:ligatures w14:val="none"/>
+        </w:rPr>
+        <w:t>:</w:t>
       </w:r>
     </w:p>
     <w:p>
@@ -973,10 +987,12 @@
         <w:spacing w:after="0" w:line="240" w:lineRule="auto"/>
         <w:rPr>
           <w:rFonts w:eastAsia="Times New Roman" w:cs="Times New Roman"/>
-          <w:color w:val="000000"/>
-          <w:kern w:val="0"/>
-          <w:sz w:val="22"/>
-          <w:szCs w:val="22"/>
+          <w:b/>
+          <w:bCs/>
+          <w:color w:val="000000"/>
+          <w:kern w:val="0"/>
+          <w:sz w:val="16"/>
+          <w:szCs w:val="16"/>
           <w:lang w:val="en-US" w:eastAsia="sv-SE"/>
           <w14:ligatures w14:val="none"/>
         </w:rPr>
@@ -1100,6 +1116,7 @@
           <w:ilvl w:val="0"/>
           <w:numId w:val="8"/>
         </w:numPr>
+        <w:spacing w:line="240" w:lineRule="auto"/>
         <w:rPr>
           <w:rFonts w:eastAsia="Times New Roman" w:cs="Times New Roman"/>
           <w:color w:val="000000"/>
@@ -1181,6 +1198,7 @@
           <w:ilvl w:val="0"/>
           <w:numId w:val="8"/>
         </w:numPr>
+        <w:spacing w:line="240" w:lineRule="auto"/>
         <w:rPr>
           <w:rFonts w:eastAsia="Times New Roman" w:cs="Times New Roman"/>
           <w:color w:val="000000"/>
@@ -1344,7 +1362,115 @@
           <w:lang w:val="en-US" w:eastAsia="sv-SE"/>
           <w14:ligatures w14:val="none"/>
         </w:rPr>
-        <w:t>Finally, we briefly note why we did not employ alternative phonetic databases</w:t>
+        <w:t>Finally, we note why we did not employ alternative phonetic databases</w:t>
+      </w:r>
+      <w:r>
+        <w:rPr>
+          <w:rFonts w:eastAsia="Times New Roman" w:cs="Times New Roman"/>
+          <w:color w:val="000000"/>
+          <w:kern w:val="0"/>
+          <w:sz w:val="22"/>
+          <w:szCs w:val="22"/>
+          <w:lang w:val="en-US" w:eastAsia="sv-SE"/>
+          <w14:ligatures w14:val="none"/>
+        </w:rPr>
+        <w:t xml:space="preserve">. As pointed out by Reviewer 2 [495], there are </w:t>
+      </w:r>
+      <w:r>
+        <w:rPr>
+          <w:rFonts w:eastAsia="Times New Roman" w:cs="Times New Roman"/>
+          <w:color w:val="000000"/>
+          <w:kern w:val="0"/>
+          <w:sz w:val="22"/>
+          <w:szCs w:val="22"/>
+          <w:lang w:val="en-US" w:eastAsia="sv-SE"/>
+          <w14:ligatures w14:val="none"/>
+        </w:rPr>
+        <w:t xml:space="preserve">other </w:t>
+      </w:r>
+      <w:r>
+        <w:rPr>
+          <w:rFonts w:eastAsia="Times New Roman" w:cs="Times New Roman"/>
+          <w:color w:val="000000"/>
+          <w:kern w:val="0"/>
+          <w:sz w:val="22"/>
+          <w:szCs w:val="22"/>
+          <w:lang w:val="en-US" w:eastAsia="sv-SE"/>
+          <w14:ligatures w14:val="none"/>
+        </w:rPr>
+        <w:t xml:space="preserve">available </w:t>
+      </w:r>
+      <w:r>
+        <w:rPr>
+          <w:rFonts w:eastAsia="Times New Roman" w:cs="Times New Roman"/>
+          <w:color w:val="000000"/>
+          <w:kern w:val="0"/>
+          <w:sz w:val="22"/>
+          <w:szCs w:val="22"/>
+          <w:lang w:val="en-US" w:eastAsia="sv-SE"/>
+          <w14:ligatures w14:val="none"/>
+        </w:rPr>
+        <w:t xml:space="preserve">databases </w:t>
+      </w:r>
+      <w:r>
+        <w:rPr>
+          <w:rFonts w:eastAsia="Times New Roman" w:cs="Times New Roman"/>
+          <w:color w:val="000000"/>
+          <w:kern w:val="0"/>
+          <w:sz w:val="22"/>
+          <w:szCs w:val="22"/>
+          <w:lang w:val="en-US" w:eastAsia="sv-SE"/>
+          <w14:ligatures w14:val="none"/>
+        </w:rPr>
+        <w:t xml:space="preserve">that are both larger and have </w:t>
+      </w:r>
+      <w:r>
+        <w:rPr>
+          <w:rFonts w:eastAsia="Times New Roman" w:cs="Times New Roman"/>
+          <w:color w:val="000000"/>
+          <w:kern w:val="0"/>
+          <w:sz w:val="22"/>
+          <w:szCs w:val="22"/>
+          <w:lang w:val="en-US" w:eastAsia="sv-SE"/>
+          <w14:ligatures w14:val="none"/>
+        </w:rPr>
+        <w:t>a more balanced number of female and male talkers</w:t>
+      </w:r>
+      <w:r>
+        <w:rPr>
+          <w:rFonts w:eastAsia="Times New Roman" w:cs="Times New Roman"/>
+          <w:color w:val="000000"/>
+          <w:kern w:val="0"/>
+          <w:sz w:val="22"/>
+          <w:szCs w:val="22"/>
+          <w:lang w:val="en-US" w:eastAsia="sv-SE"/>
+          <w14:ligatures w14:val="none"/>
+        </w:rPr>
+        <w:t xml:space="preserve"> than the one we employed (e.g., the </w:t>
+      </w:r>
+      <w:r>
+        <w:rPr>
+          <w:rFonts w:eastAsia="Times New Roman" w:cs="Times New Roman"/>
+          <w:color w:val="000000"/>
+          <w:kern w:val="0"/>
+          <w:sz w:val="22"/>
+          <w:szCs w:val="22"/>
+          <w:lang w:val="en-US" w:eastAsia="sv-SE"/>
+          <w14:ligatures w14:val="none"/>
+        </w:rPr>
+        <w:t>Hillenbrand database</w:t>
+      </w:r>
+      <w:r>
+        <w:rPr>
+          <w:rFonts w:eastAsia="Times New Roman" w:cs="Times New Roman"/>
+          <w:color w:val="000000"/>
+          <w:kern w:val="0"/>
+          <w:sz w:val="22"/>
+          <w:szCs w:val="22"/>
+          <w:lang w:val="en-US" w:eastAsia="sv-SE"/>
+          <w14:ligatures w14:val="none"/>
+        </w:rPr>
+        <w:t>)</w:t>
       </w:r>
       <w:r>
         <w:rPr>
@@ -1368,283 +1494,225 @@
           <w:lang w:val="en-US" w:eastAsia="sv-SE"/>
           <w14:ligatures w14:val="none"/>
         </w:rPr>
-        <w:t xml:space="preserve">As pointed out by Reviewer 2 [495], there are </w:t>
-      </w:r>
-      <w:r>
-        <w:rPr>
-          <w:rFonts w:eastAsia="Times New Roman" w:cs="Times New Roman"/>
-          <w:color w:val="000000"/>
-          <w:kern w:val="0"/>
-          <w:sz w:val="22"/>
-          <w:szCs w:val="22"/>
-          <w:lang w:val="en-US" w:eastAsia="sv-SE"/>
-          <w14:ligatures w14:val="none"/>
-        </w:rPr>
-        <w:t xml:space="preserve">other </w:t>
-      </w:r>
-      <w:r>
-        <w:rPr>
-          <w:rFonts w:eastAsia="Times New Roman" w:cs="Times New Roman"/>
-          <w:color w:val="000000"/>
-          <w:kern w:val="0"/>
-          <w:sz w:val="22"/>
-          <w:szCs w:val="22"/>
-          <w:lang w:val="en-US" w:eastAsia="sv-SE"/>
-          <w14:ligatures w14:val="none"/>
-        </w:rPr>
-        <w:t xml:space="preserve">available </w:t>
-      </w:r>
-      <w:r>
-        <w:rPr>
-          <w:rFonts w:eastAsia="Times New Roman" w:cs="Times New Roman"/>
-          <w:color w:val="000000"/>
-          <w:kern w:val="0"/>
-          <w:sz w:val="22"/>
-          <w:szCs w:val="22"/>
-          <w:lang w:val="en-US" w:eastAsia="sv-SE"/>
-          <w14:ligatures w14:val="none"/>
-        </w:rPr>
-        <w:t xml:space="preserve">databases </w:t>
-      </w:r>
-      <w:r>
-        <w:rPr>
-          <w:rFonts w:eastAsia="Times New Roman" w:cs="Times New Roman"/>
-          <w:color w:val="000000"/>
-          <w:kern w:val="0"/>
-          <w:sz w:val="22"/>
-          <w:szCs w:val="22"/>
-          <w:lang w:val="en-US" w:eastAsia="sv-SE"/>
-          <w14:ligatures w14:val="none"/>
-        </w:rPr>
-        <w:t xml:space="preserve">that are both larger and have </w:t>
-      </w:r>
-      <w:r>
-        <w:rPr>
-          <w:rFonts w:eastAsia="Times New Roman" w:cs="Times New Roman"/>
-          <w:color w:val="000000"/>
-          <w:kern w:val="0"/>
-          <w:sz w:val="22"/>
-          <w:szCs w:val="22"/>
-          <w:lang w:val="en-US" w:eastAsia="sv-SE"/>
-          <w14:ligatures w14:val="none"/>
-        </w:rPr>
-        <w:t>a more balanced number of female and male talkers</w:t>
-      </w:r>
-      <w:r>
-        <w:rPr>
-          <w:rFonts w:eastAsia="Times New Roman" w:cs="Times New Roman"/>
-          <w:color w:val="000000"/>
-          <w:kern w:val="0"/>
-          <w:sz w:val="22"/>
-          <w:szCs w:val="22"/>
-          <w:lang w:val="en-US" w:eastAsia="sv-SE"/>
-          <w14:ligatures w14:val="none"/>
-        </w:rPr>
-        <w:t xml:space="preserve"> than the one we employed (e.g., the </w:t>
-      </w:r>
-      <w:r>
-        <w:rPr>
-          <w:rFonts w:eastAsia="Times New Roman" w:cs="Times New Roman"/>
-          <w:color w:val="000000"/>
-          <w:kern w:val="0"/>
-          <w:sz w:val="22"/>
-          <w:szCs w:val="22"/>
-          <w:lang w:val="en-US" w:eastAsia="sv-SE"/>
-          <w14:ligatures w14:val="none"/>
-        </w:rPr>
-        <w:t>Hillenbrand database</w:t>
-      </w:r>
-      <w:r>
-        <w:rPr>
-          <w:rFonts w:eastAsia="Times New Roman" w:cs="Times New Roman"/>
-          <w:color w:val="000000"/>
-          <w:kern w:val="0"/>
-          <w:sz w:val="22"/>
-          <w:szCs w:val="22"/>
-          <w:lang w:val="en-US" w:eastAsia="sv-SE"/>
-          <w14:ligatures w14:val="none"/>
-        </w:rPr>
-        <w:t>)</w:t>
-      </w:r>
-      <w:r>
-        <w:rPr>
-          <w:rFonts w:eastAsia="Times New Roman" w:cs="Times New Roman"/>
-          <w:color w:val="000000"/>
-          <w:kern w:val="0"/>
-          <w:sz w:val="22"/>
-          <w:szCs w:val="22"/>
-          <w:lang w:val="en-US" w:eastAsia="sv-SE"/>
-          <w14:ligatures w14:val="none"/>
-        </w:rPr>
-        <w:t xml:space="preserve">. Each database nevertheless comes with its one caveats, for instance, </w:t>
-      </w:r>
-      <w:r>
-        <w:rPr>
-          <w:rFonts w:eastAsia="Times New Roman" w:cs="Times New Roman"/>
-          <w:color w:val="000000"/>
-          <w:kern w:val="0"/>
-          <w:sz w:val="22"/>
-          <w:szCs w:val="22"/>
-          <w:lang w:val="en-US" w:eastAsia="sv-SE"/>
-          <w14:ligatures w14:val="none"/>
-        </w:rPr>
-        <w:t xml:space="preserve">the Hillenbrand database lack high resolution within talker, as each talker only produces one token of each vowel. </w:t>
-      </w:r>
-      <w:r>
-        <w:rPr>
-          <w:rFonts w:eastAsia="Times New Roman" w:cs="Times New Roman"/>
-          <w:color w:val="000000"/>
-          <w:kern w:val="0"/>
-          <w:sz w:val="22"/>
-          <w:szCs w:val="22"/>
-          <w:lang w:val="en-US" w:eastAsia="sv-SE"/>
-          <w14:ligatures w14:val="none"/>
-        </w:rPr>
-        <w:t>In addition, using a different database would still not remove the</w:t>
-      </w:r>
-      <w:r>
-        <w:rPr>
-          <w:rFonts w:eastAsia="Times New Roman" w:cs="Times New Roman"/>
-          <w:color w:val="000000"/>
-          <w:kern w:val="0"/>
-          <w:sz w:val="22"/>
-          <w:szCs w:val="22"/>
-          <w:lang w:val="en-US" w:eastAsia="sv-SE"/>
-          <w14:ligatures w14:val="none"/>
-        </w:rPr>
-        <w:t xml:space="preserve"> potential</w:t>
-      </w:r>
-      <w:r>
-        <w:rPr>
-          <w:rFonts w:eastAsia="Times New Roman" w:cs="Times New Roman"/>
-          <w:color w:val="000000"/>
-          <w:kern w:val="0"/>
-          <w:sz w:val="22"/>
-          <w:szCs w:val="22"/>
-          <w:lang w:val="en-US" w:eastAsia="sv-SE"/>
-          <w14:ligatures w14:val="none"/>
-        </w:rPr>
-        <w:t xml:space="preserve"> problem of a dialect mismatch </w:t>
-      </w:r>
-      <w:r>
-        <w:rPr>
-          <w:rFonts w:eastAsia="Times New Roman" w:cs="Times New Roman"/>
-          <w:color w:val="000000"/>
-          <w:kern w:val="0"/>
-          <w:sz w:val="22"/>
-          <w:szCs w:val="22"/>
-          <w:lang w:val="en-US" w:eastAsia="sv-SE"/>
-          <w14:ligatures w14:val="none"/>
-        </w:rPr>
-        <w:t xml:space="preserve">between </w:t>
-      </w:r>
-      <w:r>
-        <w:rPr>
-          <w:rFonts w:eastAsia="Times New Roman" w:cs="Times New Roman"/>
-          <w:color w:val="000000"/>
-          <w:kern w:val="0"/>
-          <w:sz w:val="22"/>
-          <w:szCs w:val="22"/>
-          <w:lang w:val="en-US" w:eastAsia="sv-SE"/>
-          <w14:ligatures w14:val="none"/>
-        </w:rPr>
-        <w:t>talker</w:t>
-      </w:r>
-      <w:r>
-        <w:rPr>
-          <w:rFonts w:eastAsia="Times New Roman" w:cs="Times New Roman"/>
-          <w:color w:val="000000"/>
-          <w:kern w:val="0"/>
-          <w:sz w:val="22"/>
-          <w:szCs w:val="22"/>
-          <w:lang w:val="en-US" w:eastAsia="sv-SE"/>
-          <w14:ligatures w14:val="none"/>
-        </w:rPr>
-        <w:t xml:space="preserve">s in the database and </w:t>
-      </w:r>
-      <w:r>
-        <w:rPr>
-          <w:rFonts w:eastAsia="Times New Roman" w:cs="Times New Roman"/>
-          <w:color w:val="000000"/>
-          <w:kern w:val="0"/>
-          <w:sz w:val="22"/>
-          <w:szCs w:val="22"/>
-          <w:lang w:val="en-US" w:eastAsia="sv-SE"/>
-          <w14:ligatures w14:val="none"/>
-        </w:rPr>
-        <w:t>listeners</w:t>
-      </w:r>
-      <w:r>
-        <w:rPr>
-          <w:rFonts w:eastAsia="Times New Roman" w:cs="Times New Roman"/>
-          <w:color w:val="000000"/>
-          <w:kern w:val="0"/>
-          <w:sz w:val="22"/>
-          <w:szCs w:val="22"/>
-          <w:lang w:val="en-US" w:eastAsia="sv-SE"/>
-          <w14:ligatures w14:val="none"/>
-        </w:rPr>
-        <w:t xml:space="preserve"> in the experiments</w:t>
-      </w:r>
-      <w:r>
-        <w:rPr>
-          <w:rFonts w:eastAsia="Times New Roman" w:cs="Times New Roman"/>
-          <w:color w:val="000000"/>
-          <w:kern w:val="0"/>
-          <w:sz w:val="22"/>
-          <w:szCs w:val="22"/>
-          <w:lang w:val="en-US" w:eastAsia="sv-SE"/>
-          <w14:ligatures w14:val="none"/>
-        </w:rPr>
-        <w:t xml:space="preserve">. </w:t>
-      </w:r>
-      <w:r>
-        <w:rPr>
-          <w:rFonts w:eastAsia="Times New Roman" w:cs="Times New Roman"/>
-          <w:color w:val="000000"/>
-          <w:kern w:val="0"/>
-          <w:sz w:val="22"/>
-          <w:szCs w:val="22"/>
-          <w:lang w:val="en-US" w:eastAsia="sv-SE"/>
-          <w14:ligatures w14:val="none"/>
-        </w:rPr>
-        <w:t xml:space="preserve">The expanded limitations section </w:t>
-      </w:r>
-      <w:r>
-        <w:rPr>
-          <w:rFonts w:eastAsia="Times New Roman" w:cs="Times New Roman"/>
-          <w:color w:val="000000"/>
-          <w:kern w:val="0"/>
-          <w:sz w:val="22"/>
-          <w:szCs w:val="22"/>
-          <w:lang w:val="en-US" w:eastAsia="sv-SE"/>
-          <w14:ligatures w14:val="none"/>
-        </w:rPr>
-        <w:t>(see point 3 above)</w:t>
-      </w:r>
-      <w:r>
-        <w:rPr>
-          <w:rFonts w:eastAsia="Times New Roman" w:cs="Times New Roman"/>
-          <w:color w:val="000000"/>
-          <w:kern w:val="0"/>
-          <w:sz w:val="22"/>
-          <w:szCs w:val="22"/>
-          <w:lang w:val="en-US" w:eastAsia="sv-SE"/>
-          <w14:ligatures w14:val="none"/>
-        </w:rPr>
-        <w:t xml:space="preserve"> now elaborates on how these caveats can be addressed in future studies. We further s</w:t>
-      </w:r>
-      <w:r>
-        <w:rPr>
-          <w:rFonts w:eastAsia="Times New Roman" w:cs="Times New Roman"/>
-          <w:color w:val="000000"/>
-          <w:kern w:val="0"/>
-          <w:sz w:val="22"/>
-          <w:szCs w:val="22"/>
-          <w:lang w:val="en-US" w:eastAsia="sv-SE"/>
-          <w14:ligatures w14:val="none"/>
-        </w:rPr>
-        <w:t xml:space="preserve">tress that our </w:t>
+        <w:t>However, all available</w:t>
+      </w:r>
+      <w:r>
+        <w:rPr>
+          <w:rFonts w:eastAsia="Times New Roman" w:cs="Times New Roman"/>
+          <w:color w:val="000000"/>
+          <w:kern w:val="0"/>
+          <w:sz w:val="22"/>
+          <w:szCs w:val="22"/>
+          <w:lang w:val="en-US" w:eastAsia="sv-SE"/>
+          <w14:ligatures w14:val="none"/>
+        </w:rPr>
+        <w:t xml:space="preserve"> database</w:t>
+      </w:r>
+      <w:r>
+        <w:rPr>
+          <w:rFonts w:eastAsia="Times New Roman" w:cs="Times New Roman"/>
+          <w:color w:val="000000"/>
+          <w:kern w:val="0"/>
+          <w:sz w:val="22"/>
+          <w:szCs w:val="22"/>
+          <w:lang w:val="en-US" w:eastAsia="sv-SE"/>
+          <w14:ligatures w14:val="none"/>
+        </w:rPr>
+        <w:t xml:space="preserve">s </w:t>
+      </w:r>
+      <w:r>
+        <w:rPr>
+          <w:rFonts w:eastAsia="Times New Roman" w:cs="Times New Roman"/>
+          <w:color w:val="000000"/>
+          <w:kern w:val="0"/>
+          <w:sz w:val="22"/>
+          <w:szCs w:val="22"/>
+          <w:lang w:val="en-US" w:eastAsia="sv-SE"/>
+          <w14:ligatures w14:val="none"/>
+        </w:rPr>
+        <w:t xml:space="preserve">come with </w:t>
+      </w:r>
+      <w:r>
+        <w:rPr>
+          <w:rFonts w:eastAsia="Times New Roman" w:cs="Times New Roman"/>
+          <w:color w:val="000000"/>
+          <w:kern w:val="0"/>
+          <w:sz w:val="22"/>
+          <w:szCs w:val="22"/>
+          <w:lang w:val="en-US" w:eastAsia="sv-SE"/>
+          <w14:ligatures w14:val="none"/>
+        </w:rPr>
+        <w:t>their</w:t>
+      </w:r>
+      <w:r>
+        <w:rPr>
+          <w:rFonts w:eastAsia="Times New Roman" w:cs="Times New Roman"/>
+          <w:color w:val="000000"/>
+          <w:kern w:val="0"/>
+          <w:sz w:val="22"/>
+          <w:szCs w:val="22"/>
+          <w:lang w:val="en-US" w:eastAsia="sv-SE"/>
+          <w14:ligatures w14:val="none"/>
+        </w:rPr>
+        <w:t xml:space="preserve"> one caveats</w:t>
+      </w:r>
+      <w:r>
+        <w:rPr>
+          <w:rFonts w:eastAsia="Times New Roman" w:cs="Times New Roman"/>
+          <w:color w:val="000000"/>
+          <w:kern w:val="0"/>
+          <w:sz w:val="22"/>
+          <w:szCs w:val="22"/>
+          <w:lang w:val="en-US" w:eastAsia="sv-SE"/>
+          <w14:ligatures w14:val="none"/>
+        </w:rPr>
+        <w:t>. F</w:t>
+      </w:r>
+      <w:r>
+        <w:rPr>
+          <w:rFonts w:eastAsia="Times New Roman" w:cs="Times New Roman"/>
+          <w:color w:val="000000"/>
+          <w:kern w:val="0"/>
+          <w:sz w:val="22"/>
+          <w:szCs w:val="22"/>
+          <w:lang w:val="en-US" w:eastAsia="sv-SE"/>
+          <w14:ligatures w14:val="none"/>
+        </w:rPr>
+        <w:t xml:space="preserve">or instance, </w:t>
+      </w:r>
+      <w:r>
+        <w:rPr>
+          <w:rFonts w:eastAsia="Times New Roman" w:cs="Times New Roman"/>
+          <w:color w:val="000000"/>
+          <w:kern w:val="0"/>
+          <w:sz w:val="22"/>
+          <w:szCs w:val="22"/>
+          <w:lang w:val="en-US" w:eastAsia="sv-SE"/>
+          <w14:ligatures w14:val="none"/>
+        </w:rPr>
+        <w:t xml:space="preserve">the Hillenbrand database </w:t>
+      </w:r>
+      <w:r>
+        <w:rPr>
+          <w:rFonts w:eastAsia="Times New Roman" w:cs="Times New Roman"/>
+          <w:color w:val="000000"/>
+          <w:kern w:val="0"/>
+          <w:sz w:val="22"/>
+          <w:szCs w:val="22"/>
+          <w:lang w:val="en-US" w:eastAsia="sv-SE"/>
+          <w14:ligatures w14:val="none"/>
+        </w:rPr>
+        <w:t>has only</w:t>
+      </w:r>
+      <w:r>
+        <w:rPr>
+          <w:rFonts w:eastAsia="Times New Roman" w:cs="Times New Roman"/>
+          <w:color w:val="000000"/>
+          <w:kern w:val="0"/>
+          <w:sz w:val="22"/>
+          <w:szCs w:val="22"/>
+          <w:lang w:val="en-US" w:eastAsia="sv-SE"/>
+          <w14:ligatures w14:val="none"/>
+        </w:rPr>
+        <w:t xml:space="preserve"> one </w:t>
+      </w:r>
+      <w:r>
+        <w:rPr>
+          <w:rFonts w:eastAsia="Times New Roman" w:cs="Times New Roman"/>
+          <w:color w:val="000000"/>
+          <w:kern w:val="0"/>
+          <w:sz w:val="22"/>
+          <w:szCs w:val="22"/>
+          <w:lang w:val="en-US" w:eastAsia="sv-SE"/>
+          <w14:ligatures w14:val="none"/>
+        </w:rPr>
+        <w:t xml:space="preserve">recording </w:t>
+      </w:r>
+      <w:r>
+        <w:rPr>
+          <w:rFonts w:eastAsia="Times New Roman" w:cs="Times New Roman"/>
+          <w:color w:val="000000"/>
+          <w:kern w:val="0"/>
+          <w:sz w:val="22"/>
+          <w:szCs w:val="22"/>
+          <w:lang w:val="en-US" w:eastAsia="sv-SE"/>
+          <w14:ligatures w14:val="none"/>
+        </w:rPr>
+        <w:t>of each vowel</w:t>
+      </w:r>
+      <w:r>
+        <w:rPr>
+          <w:rFonts w:eastAsia="Times New Roman" w:cs="Times New Roman"/>
+          <w:color w:val="000000"/>
+          <w:kern w:val="0"/>
+          <w:sz w:val="22"/>
+          <w:szCs w:val="22"/>
+          <w:lang w:val="en-US" w:eastAsia="sv-SE"/>
+          <w14:ligatures w14:val="none"/>
+        </w:rPr>
+        <w:t xml:space="preserve"> per talker</w:t>
+      </w:r>
+      <w:r>
+        <w:rPr>
+          <w:rFonts w:eastAsia="Times New Roman" w:cs="Times New Roman"/>
+          <w:color w:val="000000"/>
+          <w:kern w:val="0"/>
+          <w:sz w:val="22"/>
+          <w:szCs w:val="22"/>
+          <w:lang w:val="en-US" w:eastAsia="sv-SE"/>
+          <w14:ligatures w14:val="none"/>
+        </w:rPr>
+        <w:t>.</w:t>
+      </w:r>
+      <w:r>
+        <w:rPr>
+          <w:rFonts w:eastAsia="Times New Roman" w:cs="Times New Roman"/>
+          <w:color w:val="000000"/>
+          <w:kern w:val="0"/>
+          <w:sz w:val="22"/>
+          <w:szCs w:val="22"/>
+          <w:lang w:val="en-US" w:eastAsia="sv-SE"/>
+          <w14:ligatures w14:val="none"/>
+        </w:rPr>
+        <w:t xml:space="preserve"> This makes it impossible to reliably estimate within-talker formant variance, biasing against standardizing accounts. Since we find these accounts to </w:t>
+      </w:r>
+      <w:r>
+        <w:rPr>
+          <w:rFonts w:eastAsia="Times New Roman" w:cs="Times New Roman"/>
+          <w:i/>
+          <w:iCs/>
+          <w:color w:val="000000"/>
+          <w:kern w:val="0"/>
+          <w:sz w:val="22"/>
+          <w:szCs w:val="22"/>
+          <w:lang w:val="en-US" w:eastAsia="sv-SE"/>
+          <w14:ligatures w14:val="none"/>
+        </w:rPr>
+        <w:t xml:space="preserve">not </w:t>
+      </w:r>
+      <w:r>
+        <w:rPr>
+          <w:rFonts w:eastAsia="Times New Roman" w:cs="Times New Roman"/>
+          <w:color w:val="000000"/>
+          <w:kern w:val="0"/>
+          <w:sz w:val="22"/>
+          <w:szCs w:val="22"/>
+          <w:lang w:val="en-US" w:eastAsia="sv-SE"/>
+          <w14:ligatures w14:val="none"/>
+        </w:rPr>
+        <w:t xml:space="preserve">provide a good fit to listeners’ responses, we felt it is important that we use a database that gives them a fair shot. Of course, </w:t>
+      </w:r>
+      <w:r>
+        <w:rPr>
+          <w:rFonts w:eastAsia="Times New Roman" w:cs="Times New Roman"/>
+          <w:color w:val="000000"/>
+          <w:kern w:val="0"/>
+          <w:sz w:val="22"/>
+          <w:szCs w:val="22"/>
+          <w:lang w:val="en-US" w:eastAsia="sv-SE"/>
+          <w14:ligatures w14:val="none"/>
+        </w:rPr>
+        <w:t xml:space="preserve">our </w:t>
       </w:r>
       <w:r>
         <w:rPr>
@@ -1728,31 +1796,67 @@
           <w:lang w:val="en-US" w:eastAsia="sv-SE"/>
           <w14:ligatures w14:val="none"/>
         </w:rPr>
-        <w:t xml:space="preserve"> rather easy to </w:t>
-      </w:r>
-      <w:r>
-        <w:rPr>
-          <w:rFonts w:eastAsia="Times New Roman" w:cs="Times New Roman"/>
-          <w:color w:val="000000"/>
-          <w:kern w:val="0"/>
-          <w:sz w:val="22"/>
-          <w:szCs w:val="22"/>
-          <w:lang w:val="en-US" w:eastAsia="sv-SE"/>
-          <w14:ligatures w14:val="none"/>
-        </w:rPr>
-        <w:t>employ alternative database</w:t>
-      </w:r>
-      <w:r>
-        <w:rPr>
-          <w:rFonts w:eastAsia="Times New Roman" w:cs="Times New Roman"/>
-          <w:color w:val="000000"/>
-          <w:kern w:val="0"/>
-          <w:sz w:val="22"/>
-          <w:szCs w:val="22"/>
-          <w:lang w:val="en-US" w:eastAsia="sv-SE"/>
-          <w14:ligatures w14:val="none"/>
-        </w:rPr>
-        <w:t xml:space="preserve"> for us or other researchers</w:t>
+        <w:t xml:space="preserve"> rather easy </w:t>
+      </w:r>
+      <w:r>
+        <w:rPr>
+          <w:rFonts w:eastAsia="Times New Roman" w:cs="Times New Roman"/>
+          <w:color w:val="000000"/>
+          <w:kern w:val="0"/>
+          <w:sz w:val="22"/>
+          <w:szCs w:val="22"/>
+          <w:lang w:val="en-US" w:eastAsia="sv-SE"/>
+          <w14:ligatures w14:val="none"/>
+        </w:rPr>
+        <w:t xml:space="preserve">for other researchers </w:t>
+      </w:r>
+      <w:r>
+        <w:rPr>
+          <w:rFonts w:eastAsia="Times New Roman" w:cs="Times New Roman"/>
+          <w:color w:val="000000"/>
+          <w:kern w:val="0"/>
+          <w:sz w:val="22"/>
+          <w:szCs w:val="22"/>
+          <w:lang w:val="en-US" w:eastAsia="sv-SE"/>
+          <w14:ligatures w14:val="none"/>
+        </w:rPr>
+        <w:t xml:space="preserve">to </w:t>
+      </w:r>
+      <w:r>
+        <w:rPr>
+          <w:rFonts w:eastAsia="Times New Roman" w:cs="Times New Roman"/>
+          <w:color w:val="000000"/>
+          <w:kern w:val="0"/>
+          <w:sz w:val="22"/>
+          <w:szCs w:val="22"/>
+          <w:lang w:val="en-US" w:eastAsia="sv-SE"/>
+          <w14:ligatures w14:val="none"/>
+        </w:rPr>
+        <w:t xml:space="preserve">replicate our analyses on alternative </w:t>
+      </w:r>
+      <w:r>
+        <w:rPr>
+          <w:rFonts w:eastAsia="Times New Roman" w:cs="Times New Roman"/>
+          <w:color w:val="000000"/>
+          <w:kern w:val="0"/>
+          <w:sz w:val="22"/>
+          <w:szCs w:val="22"/>
+          <w:lang w:val="en-US" w:eastAsia="sv-SE"/>
+          <w14:ligatures w14:val="none"/>
+        </w:rPr>
+        <w:t>database</w:t>
+      </w:r>
+      <w:r>
+        <w:rPr>
+          <w:rFonts w:eastAsia="Times New Roman" w:cs="Times New Roman"/>
+          <w:color w:val="000000"/>
+          <w:kern w:val="0"/>
+          <w:sz w:val="22"/>
+          <w:szCs w:val="22"/>
+          <w:lang w:val="en-US" w:eastAsia="sv-SE"/>
+          <w14:ligatures w14:val="none"/>
+        </w:rPr>
+        <w:t>s</w:t>
       </w:r>
       <w:r>
         <w:rPr>
@@ -1774,8 +1878,8 @@
           <w:rFonts w:eastAsia="Times New Roman" w:cs="Times New Roman"/>
           <w:color w:val="000000"/>
           <w:kern w:val="0"/>
-          <w:sz w:val="22"/>
-          <w:szCs w:val="22"/>
+          <w:sz w:val="16"/>
+          <w:szCs w:val="16"/>
           <w:lang w:val="en-US" w:eastAsia="sv-SE"/>
           <w14:ligatures w14:val="none"/>
         </w:rPr>
@@ -1814,8 +1918,8 @@
           <w:rFonts w:eastAsia="Times New Roman" w:cs="Times New Roman"/>
           <w:color w:val="000000"/>
           <w:kern w:val="0"/>
-          <w:sz w:val="22"/>
-          <w:szCs w:val="22"/>
+          <w:sz w:val="15"/>
+          <w:szCs w:val="15"/>
           <w:lang w:val="en-US" w:eastAsia="sv-SE"/>
           <w14:ligatures w14:val="none"/>
         </w:rPr>
@@ -1877,21 +1981,17 @@
       <w:pPr>
         <w:rPr>
           <w:rFonts w:eastAsia="Times New Roman" w:cs="Times New Roman"/>
-          <w:b/>
-          <w:bCs/>
-          <w:color w:val="000000"/>
-          <w:kern w:val="0"/>
-          <w:sz w:val="22"/>
-          <w:szCs w:val="22"/>
-          <w:lang w:val="en-US" w:eastAsia="sv-SE"/>
-          <w14:ligatures w14:val="none"/>
-        </w:rPr>
-      </w:pPr>
-      <w:r>
-        <w:rPr>
-          <w:rFonts w:eastAsia="Times New Roman" w:cs="Times New Roman"/>
-          <w:b/>
-          <w:bCs/>
+          <w:color w:val="000000"/>
+          <w:kern w:val="0"/>
+          <w:sz w:val="22"/>
+          <w:szCs w:val="22"/>
+          <w:lang w:val="en-US" w:eastAsia="sv-SE"/>
+          <w14:ligatures w14:val="none"/>
+        </w:rPr>
+      </w:pPr>
+      <w:r>
+        <w:rPr>
+          <w:rFonts w:eastAsia="Times New Roman" w:cs="Times New Roman"/>
           <w:color w:val="000000"/>
           <w:kern w:val="0"/>
           <w:sz w:val="22"/>
@@ -1901,22 +2001,6 @@
         </w:rPr>
         <w:br w:type="page"/>
       </w:r>
-    </w:p>
-    <w:p>
-      <w:pPr>
-        <w:spacing w:after="0" w:line="240" w:lineRule="auto"/>
-        <w:rPr>
-          <w:rFonts w:eastAsia="Times New Roman" w:cs="Times New Roman"/>
-          <w:b/>
-          <w:bCs/>
-          <w:color w:val="000000"/>
-          <w:kern w:val="0"/>
-          <w:sz w:val="22"/>
-          <w:szCs w:val="22"/>
-          <w:lang w:val="en-US" w:eastAsia="sv-SE"/>
-          <w14:ligatures w14:val="none"/>
-        </w:rPr>
-      </w:pPr>
       <w:r>
         <w:rPr>
           <w:rFonts w:eastAsia="Times New Roman" w:cs="Times New Roman"/>
@@ -10797,7 +10881,6 @@
           <w14:ligatures w14:val="none"/>
         </w:rPr>
       </w:pPr>
-      <w:commentRangeStart w:id="0"/>
       <w:r>
         <w:rPr>
           <w:rFonts w:eastAsia="Times New Roman" w:cs="Times New Roman"/>
@@ -10849,59 +10932,151 @@
           <w:lang w:val="en-US" w:eastAsia="sv-SE"/>
           <w14:ligatures w14:val="none"/>
         </w:rPr>
-        <w:t xml:space="preserve">It is a separate question whether listeners weigh the different formants differently in estimating </w:t>
-      </w:r>
-      <w:proofErr w:type="spellStart"/>
-      <w:r>
-        <w:rPr>
-          <w:rFonts w:eastAsia="Times New Roman" w:cs="Times New Roman"/>
-          <w:color w:val="0070C0"/>
-          <w:kern w:val="0"/>
-          <w:sz w:val="22"/>
-          <w:szCs w:val="22"/>
-          <w:lang w:val="en-US" w:eastAsia="sv-SE"/>
-          <w14:ligatures w14:val="none"/>
-        </w:rPr>
-        <w:t>VTL</w:t>
-      </w:r>
-      <w:proofErr w:type="spellEnd"/>
-      <w:r>
-        <w:rPr>
-          <w:rFonts w:eastAsia="Times New Roman" w:cs="Times New Roman"/>
-          <w:color w:val="0070C0"/>
-          <w:kern w:val="0"/>
-          <w:sz w:val="22"/>
-          <w:szCs w:val="22"/>
-          <w:lang w:val="en-US" w:eastAsia="sv-SE"/>
-          <w14:ligatures w14:val="none"/>
-        </w:rPr>
-        <w:t xml:space="preserve"> (as per Lammert &amp; Narayanan, 2014). This might make sense for a variety of reasons, including the fact that those formants carry less information about the vowel category (and thus are less confounded by vowel identity, unless formant means and vowel identity are estimated jointly, cf. </w:t>
-      </w:r>
-      <w:proofErr w:type="spellStart"/>
-      <w:r>
-        <w:rPr>
-          <w:rFonts w:eastAsia="Times New Roman" w:cs="Times New Roman"/>
-          <w:color w:val="0070C0"/>
-          <w:kern w:val="0"/>
-          <w:sz w:val="22"/>
-          <w:szCs w:val="22"/>
-          <w:lang w:val="en-US" w:eastAsia="sv-SE"/>
-          <w14:ligatures w14:val="none"/>
-        </w:rPr>
-        <w:t>Nearey</w:t>
-      </w:r>
-      <w:proofErr w:type="spellEnd"/>
-      <w:r>
-        <w:rPr>
-          <w:rFonts w:eastAsia="Times New Roman" w:cs="Times New Roman"/>
-          <w:color w:val="0070C0"/>
-          <w:kern w:val="0"/>
-          <w:sz w:val="22"/>
-          <w:szCs w:val="22"/>
-          <w:lang w:val="en-US" w:eastAsia="sv-SE"/>
-          <w14:ligatures w14:val="none"/>
-        </w:rPr>
-        <w:t xml:space="preserve"> &amp; Assman, 2007).</w:t>
+        <w:t xml:space="preserve">It is a separate question whether listeners weigh </w:t>
+      </w:r>
+      <w:r>
+        <w:rPr>
+          <w:rFonts w:eastAsia="Times New Roman" w:cs="Times New Roman"/>
+          <w:color w:val="0070C0"/>
+          <w:kern w:val="0"/>
+          <w:sz w:val="22"/>
+          <w:szCs w:val="22"/>
+          <w:lang w:val="en-US" w:eastAsia="sv-SE"/>
+          <w14:ligatures w14:val="none"/>
+        </w:rPr>
+        <w:t xml:space="preserve">higher </w:t>
+      </w:r>
+      <w:r>
+        <w:rPr>
+          <w:rFonts w:eastAsia="Times New Roman" w:cs="Times New Roman"/>
+          <w:color w:val="0070C0"/>
+          <w:kern w:val="0"/>
+          <w:sz w:val="22"/>
+          <w:szCs w:val="22"/>
+          <w:lang w:val="en-US" w:eastAsia="sv-SE"/>
+          <w14:ligatures w14:val="none"/>
+        </w:rPr>
+        <w:t xml:space="preserve">formants </w:t>
+      </w:r>
+      <w:r>
+        <w:rPr>
+          <w:rFonts w:eastAsia="Times New Roman" w:cs="Times New Roman"/>
+          <w:color w:val="0070C0"/>
+          <w:kern w:val="0"/>
+          <w:sz w:val="22"/>
+          <w:szCs w:val="22"/>
+          <w:lang w:val="en-US" w:eastAsia="sv-SE"/>
+          <w14:ligatures w14:val="none"/>
+        </w:rPr>
+        <w:t>more</w:t>
+      </w:r>
+      <w:r>
+        <w:rPr>
+          <w:rFonts w:eastAsia="Times New Roman" w:cs="Times New Roman"/>
+          <w:color w:val="0070C0"/>
+          <w:kern w:val="0"/>
+          <w:sz w:val="22"/>
+          <w:szCs w:val="22"/>
+          <w:lang w:val="en-US" w:eastAsia="sv-SE"/>
+          <w14:ligatures w14:val="none"/>
+        </w:rPr>
+        <w:t xml:space="preserve"> in estimating VT</w:t>
+      </w:r>
+      <w:r>
+        <w:rPr>
+          <w:rFonts w:eastAsia="Times New Roman" w:cs="Times New Roman"/>
+          <w:color w:val="0070C0"/>
+          <w:kern w:val="0"/>
+          <w:sz w:val="22"/>
+          <w:szCs w:val="22"/>
+          <w:lang w:val="en-US" w:eastAsia="sv-SE"/>
+          <w14:ligatures w14:val="none"/>
+        </w:rPr>
+        <w:t xml:space="preserve"> length</w:t>
+      </w:r>
+      <w:r>
+        <w:rPr>
+          <w:rFonts w:eastAsia="Times New Roman" w:cs="Times New Roman"/>
+          <w:color w:val="0070C0"/>
+          <w:kern w:val="0"/>
+          <w:sz w:val="22"/>
+          <w:szCs w:val="22"/>
+          <w:lang w:val="en-US" w:eastAsia="sv-SE"/>
+          <w14:ligatures w14:val="none"/>
+        </w:rPr>
+        <w:t xml:space="preserve"> (as per Lammert &amp; Narayanan, 2014). This might make sense for a variety of reasons, including the fact that </w:t>
+      </w:r>
+      <w:r>
+        <w:rPr>
+          <w:rFonts w:eastAsia="Times New Roman" w:cs="Times New Roman"/>
+          <w:color w:val="0070C0"/>
+          <w:kern w:val="0"/>
+          <w:sz w:val="22"/>
+          <w:szCs w:val="22"/>
+          <w:lang w:val="en-US" w:eastAsia="sv-SE"/>
+          <w14:ligatures w14:val="none"/>
+        </w:rPr>
+        <w:t xml:space="preserve">higher formants </w:t>
+      </w:r>
+      <w:r>
+        <w:rPr>
+          <w:rFonts w:eastAsia="Times New Roman" w:cs="Times New Roman"/>
+          <w:color w:val="0070C0"/>
+          <w:kern w:val="0"/>
+          <w:sz w:val="22"/>
+          <w:szCs w:val="22"/>
+          <w:lang w:val="en-US" w:eastAsia="sv-SE"/>
+          <w14:ligatures w14:val="none"/>
+        </w:rPr>
+        <w:t>are</w:t>
+      </w:r>
+      <w:r>
+        <w:rPr>
+          <w:rFonts w:eastAsia="Times New Roman" w:cs="Times New Roman"/>
+          <w:color w:val="0070C0"/>
+          <w:kern w:val="0"/>
+          <w:sz w:val="22"/>
+          <w:szCs w:val="22"/>
+          <w:lang w:val="en-US" w:eastAsia="sv-SE"/>
+          <w14:ligatures w14:val="none"/>
+        </w:rPr>
+        <w:t xml:space="preserve"> less </w:t>
+      </w:r>
+      <w:r>
+        <w:rPr>
+          <w:rFonts w:eastAsia="Times New Roman" w:cs="Times New Roman"/>
+          <w:color w:val="0070C0"/>
+          <w:kern w:val="0"/>
+          <w:sz w:val="22"/>
+          <w:szCs w:val="22"/>
+          <w:lang w:val="en-US" w:eastAsia="sv-SE"/>
+          <w14:ligatures w14:val="none"/>
+        </w:rPr>
+        <w:t xml:space="preserve">affected by </w:t>
+      </w:r>
+      <w:r>
+        <w:rPr>
+          <w:rFonts w:eastAsia="Times New Roman" w:cs="Times New Roman"/>
+          <w:color w:val="0070C0"/>
+          <w:kern w:val="0"/>
+          <w:sz w:val="22"/>
+          <w:szCs w:val="22"/>
+          <w:lang w:val="en-US" w:eastAsia="sv-SE"/>
+          <w14:ligatures w14:val="none"/>
+        </w:rPr>
+        <w:t>vowel category</w:t>
+      </w:r>
+      <w:r>
+        <w:rPr>
+          <w:rFonts w:eastAsia="Times New Roman" w:cs="Times New Roman"/>
+          <w:color w:val="0070C0"/>
+          <w:kern w:val="0"/>
+          <w:sz w:val="22"/>
+          <w:szCs w:val="22"/>
+          <w:lang w:val="en-US" w:eastAsia="sv-SE"/>
+          <w14:ligatures w14:val="none"/>
+        </w:rPr>
+        <w:t xml:space="preserve">. This might make it easier for listeners to disentangle the information higher formants carry about VT length from the information they carry of vowel identity. </w:t>
       </w:r>
     </w:p>
     <w:p>
@@ -10941,59 +11116,31 @@
           <w:lang w:val="en-US" w:eastAsia="sv-SE"/>
           <w14:ligatures w14:val="none"/>
         </w:rPr>
-        <w:t xml:space="preserve">Johnson (2021) builds on, and slightly modifies, </w:t>
-      </w:r>
-      <w:proofErr w:type="spellStart"/>
-      <w:r>
-        <w:rPr>
-          <w:rFonts w:eastAsia="Times New Roman" w:cs="Times New Roman"/>
-          <w:color w:val="0070C0"/>
-          <w:kern w:val="0"/>
-          <w:sz w:val="22"/>
-          <w:szCs w:val="22"/>
-          <w:lang w:val="en-US" w:eastAsia="sv-SE"/>
-          <w14:ligatures w14:val="none"/>
-        </w:rPr>
-        <w:t>Nearey’s</w:t>
-      </w:r>
-      <w:proofErr w:type="spellEnd"/>
-      <w:r>
-        <w:rPr>
-          <w:rFonts w:eastAsia="Times New Roman" w:cs="Times New Roman"/>
-          <w:color w:val="0070C0"/>
-          <w:kern w:val="0"/>
-          <w:sz w:val="22"/>
-          <w:szCs w:val="22"/>
-          <w:lang w:val="en-US" w:eastAsia="sv-SE"/>
-          <w14:ligatures w14:val="none"/>
-        </w:rPr>
-        <w:t xml:space="preserve"> (1986) proposal to </w:t>
-      </w:r>
-      <w:proofErr w:type="spellStart"/>
-      <w:r>
-        <w:rPr>
-          <w:rFonts w:eastAsia="Times New Roman" w:cs="Times New Roman"/>
-          <w:color w:val="0070C0"/>
-          <w:kern w:val="0"/>
-          <w:sz w:val="22"/>
-          <w:szCs w:val="22"/>
-          <w:lang w:val="en-US" w:eastAsia="sv-SE"/>
-          <w14:ligatures w14:val="none"/>
-        </w:rPr>
-        <w:t>VTL</w:t>
-      </w:r>
-      <w:proofErr w:type="spellEnd"/>
-      <w:r>
-        <w:rPr>
-          <w:rFonts w:eastAsia="Times New Roman" w:cs="Times New Roman"/>
-          <w:color w:val="0070C0"/>
-          <w:kern w:val="0"/>
-          <w:sz w:val="22"/>
-          <w:szCs w:val="22"/>
-          <w:lang w:val="en-US" w:eastAsia="sv-SE"/>
-          <w14:ligatures w14:val="none"/>
-        </w:rPr>
-        <w:t xml:space="preserve"> normalization. But Johnson does not weigh higher formants more than lower formants (rather larger formants are divided by </w:t>
+        <w:t xml:space="preserve">As for </w:t>
+      </w:r>
+      <w:r>
+        <w:rPr>
+          <w:rFonts w:eastAsia="Times New Roman" w:cs="Times New Roman"/>
+          <w:color w:val="0070C0"/>
+          <w:kern w:val="0"/>
+          <w:sz w:val="22"/>
+          <w:szCs w:val="22"/>
+          <w:lang w:val="en-US" w:eastAsia="sv-SE"/>
+          <w14:ligatures w14:val="none"/>
+        </w:rPr>
+        <w:t>Johnson (2021)</w:t>
+      </w:r>
+      <w:r>
+        <w:rPr>
+          <w:rFonts w:eastAsia="Times New Roman" w:cs="Times New Roman"/>
+          <w:color w:val="0070C0"/>
+          <w:kern w:val="0"/>
+          <w:sz w:val="22"/>
+          <w:szCs w:val="22"/>
+          <w:lang w:val="en-US" w:eastAsia="sv-SE"/>
+          <w14:ligatures w14:val="none"/>
+        </w:rPr>
+        <w:t xml:space="preserve">, it is our understanding that his proposal does </w:t>
       </w:r>
       <w:r>
         <w:rPr>
@@ -11007,6 +11154,104 @@
           <w:lang w:val="en-US" w:eastAsia="sv-SE"/>
           <w14:ligatures w14:val="none"/>
         </w:rPr>
+        <w:t>not</w:t>
+      </w:r>
+      <w:r>
+        <w:rPr>
+          <w:rFonts w:eastAsia="Times New Roman" w:cs="Times New Roman"/>
+          <w:color w:val="0070C0"/>
+          <w:kern w:val="0"/>
+          <w:sz w:val="22"/>
+          <w:szCs w:val="22"/>
+          <w:lang w:val="en-US" w:eastAsia="sv-SE"/>
+          <w14:ligatures w14:val="none"/>
+        </w:rPr>
+        <w:t xml:space="preserve"> weigh higher formants more than lower formants</w:t>
+      </w:r>
+      <w:r>
+        <w:rPr>
+          <w:rFonts w:eastAsia="Times New Roman" w:cs="Times New Roman"/>
+          <w:color w:val="0070C0"/>
+          <w:kern w:val="0"/>
+          <w:sz w:val="22"/>
+          <w:szCs w:val="22"/>
+          <w:lang w:val="en-US" w:eastAsia="sv-SE"/>
+          <w14:ligatures w14:val="none"/>
+        </w:rPr>
+        <w:t>. R</w:t>
+      </w:r>
+      <w:r>
+        <w:rPr>
+          <w:rFonts w:eastAsia="Times New Roman" w:cs="Times New Roman"/>
+          <w:color w:val="0070C0"/>
+          <w:kern w:val="0"/>
+          <w:sz w:val="22"/>
+          <w:szCs w:val="22"/>
+          <w:lang w:val="en-US" w:eastAsia="sv-SE"/>
+          <w14:ligatures w14:val="none"/>
+        </w:rPr>
+        <w:t>ather</w:t>
+      </w:r>
+      <w:r>
+        <w:rPr>
+          <w:rFonts w:eastAsia="Times New Roman" w:cs="Times New Roman"/>
+          <w:color w:val="0070C0"/>
+          <w:kern w:val="0"/>
+          <w:sz w:val="22"/>
+          <w:szCs w:val="22"/>
+          <w:lang w:val="en-US" w:eastAsia="sv-SE"/>
+          <w14:ligatures w14:val="none"/>
+        </w:rPr>
+        <w:t>,</w:t>
+      </w:r>
+      <w:r>
+        <w:rPr>
+          <w:rFonts w:eastAsia="Times New Roman" w:cs="Times New Roman"/>
+          <w:color w:val="0070C0"/>
+          <w:kern w:val="0"/>
+          <w:sz w:val="22"/>
+          <w:szCs w:val="22"/>
+          <w:lang w:val="en-US" w:eastAsia="sv-SE"/>
+          <w14:ligatures w14:val="none"/>
+        </w:rPr>
+        <w:t xml:space="preserve"> </w:t>
+      </w:r>
+      <w:r>
+        <w:rPr>
+          <w:rFonts w:eastAsia="Times New Roman" w:cs="Times New Roman"/>
+          <w:color w:val="0070C0"/>
+          <w:kern w:val="0"/>
+          <w:sz w:val="22"/>
+          <w:szCs w:val="22"/>
+          <w:lang w:val="en-US" w:eastAsia="sv-SE"/>
+          <w14:ligatures w14:val="none"/>
+        </w:rPr>
+        <w:t>Johnson’s proposal divides higher</w:t>
+      </w:r>
+      <w:r>
+        <w:rPr>
+          <w:rFonts w:eastAsia="Times New Roman" w:cs="Times New Roman"/>
+          <w:color w:val="0070C0"/>
+          <w:kern w:val="0"/>
+          <w:sz w:val="22"/>
+          <w:szCs w:val="22"/>
+          <w:lang w:val="en-US" w:eastAsia="sv-SE"/>
+          <w14:ligatures w14:val="none"/>
+        </w:rPr>
+        <w:t xml:space="preserve"> formants by </w:t>
+      </w:r>
+      <w:r>
+        <w:rPr>
+          <w:rFonts w:eastAsia="Times New Roman" w:cs="Times New Roman"/>
+          <w:i/>
+          <w:iCs/>
+          <w:color w:val="0070C0"/>
+          <w:kern w:val="0"/>
+          <w:sz w:val="22"/>
+          <w:szCs w:val="22"/>
+          <w:lang w:val="en-US" w:eastAsia="sv-SE"/>
+          <w14:ligatures w14:val="none"/>
+        </w:rPr>
         <w:t>larger</w:t>
       </w:r>
       <w:r>
@@ -11019,14 +11264,93 @@
           <w:lang w:val="en-US" w:eastAsia="sv-SE"/>
           <w14:ligatures w14:val="none"/>
         </w:rPr>
-        <w:t xml:space="preserve"> numbers before taking the mean across formants, mimicking the log transform).</w:t>
-      </w:r>
-      <w:commentRangeEnd w:id="0"/>
-      <w:r>
-        <w:rPr>
-          <w:rStyle w:val="Kommentarsreferens"/>
-        </w:rPr>
-        <w:commentReference w:id="0"/>
+        <w:t xml:space="preserve"> numbers before taking the mean across formants</w:t>
+      </w:r>
+      <w:r>
+        <w:rPr>
+          <w:rFonts w:eastAsia="Times New Roman" w:cs="Times New Roman"/>
+          <w:color w:val="0070C0"/>
+          <w:kern w:val="0"/>
+          <w:sz w:val="22"/>
+          <w:szCs w:val="22"/>
+          <w:lang w:val="en-US" w:eastAsia="sv-SE"/>
+          <w14:ligatures w14:val="none"/>
+        </w:rPr>
+        <w:t xml:space="preserve"> </w:t>
+      </w:r>
+      <w:r>
+        <w:rPr>
+          <w:rFonts w:eastAsia="Times New Roman" w:cs="Times New Roman"/>
+          <w:color w:val="0070C0"/>
+          <w:kern w:val="0"/>
+          <w:sz w:val="22"/>
+          <w:szCs w:val="22"/>
+          <w:lang w:val="en-US" w:eastAsia="sv-SE"/>
+          <w14:ligatures w14:val="none"/>
+        </w:rPr>
+        <w:t>in Hz space</w:t>
+      </w:r>
+      <w:r>
+        <w:rPr>
+          <w:rFonts w:eastAsia="Times New Roman" w:cs="Times New Roman"/>
+          <w:color w:val="0070C0"/>
+          <w:kern w:val="0"/>
+          <w:sz w:val="22"/>
+          <w:szCs w:val="22"/>
+          <w:lang w:val="en-US" w:eastAsia="sv-SE"/>
+          <w14:ligatures w14:val="none"/>
+        </w:rPr>
+        <w:t>. This</w:t>
+      </w:r>
+      <w:r>
+        <w:rPr>
+          <w:rFonts w:eastAsia="Times New Roman" w:cs="Times New Roman"/>
+          <w:color w:val="0070C0"/>
+          <w:kern w:val="0"/>
+          <w:sz w:val="22"/>
+          <w:szCs w:val="22"/>
+          <w:lang w:val="en-US" w:eastAsia="sv-SE"/>
+          <w14:ligatures w14:val="none"/>
+        </w:rPr>
+        <w:t xml:space="preserve"> </w:t>
+      </w:r>
+      <w:r>
+        <w:rPr>
+          <w:rFonts w:eastAsia="Times New Roman" w:cs="Times New Roman"/>
+          <w:color w:val="0070C0"/>
+          <w:kern w:val="0"/>
+          <w:sz w:val="22"/>
+          <w:szCs w:val="22"/>
+          <w:lang w:val="en-US" w:eastAsia="sv-SE"/>
+          <w14:ligatures w14:val="none"/>
+        </w:rPr>
+        <w:t xml:space="preserve">yields similar but not identical results to </w:t>
+      </w:r>
+      <w:proofErr w:type="spellStart"/>
+      <w:r>
+        <w:rPr>
+          <w:rFonts w:eastAsia="Times New Roman" w:cs="Times New Roman"/>
+          <w:color w:val="0070C0"/>
+          <w:kern w:val="0"/>
+          <w:sz w:val="22"/>
+          <w:szCs w:val="22"/>
+          <w:lang w:val="en-US" w:eastAsia="sv-SE"/>
+          <w14:ligatures w14:val="none"/>
+        </w:rPr>
+        <w:t>Nearey’s</w:t>
+      </w:r>
+      <w:proofErr w:type="spellEnd"/>
+      <w:r>
+        <w:rPr>
+          <w:rFonts w:eastAsia="Times New Roman" w:cs="Times New Roman"/>
+          <w:color w:val="0070C0"/>
+          <w:kern w:val="0"/>
+          <w:sz w:val="22"/>
+          <w:szCs w:val="22"/>
+          <w:lang w:val="en-US" w:eastAsia="sv-SE"/>
+          <w14:ligatures w14:val="none"/>
+        </w:rPr>
+        <w:t xml:space="preserve"> log transform.</w:t>
       </w:r>
     </w:p>
     <w:p>
@@ -11339,47 +11663,6 @@
     </w:sectPr>
   </w:body>
 </w:document>
-</file>
-
-<file path=word/comments.xml><?xml version="1.0" encoding="utf-8"?>
-<w:comments xmlns:wpc="http://schemas.microsoft.com/office/word/2010/wordprocessingCanvas" xmlns:cx="http://schemas.microsoft.com/office/drawing/2014/chartex" xmlns:cx1="http://schemas.microsoft.com/office/drawing/2015/9/8/chartex" xmlns:cx2="http://schemas.microsoft.com/office/drawing/2015/10/21/chartex" xmlns:cx3="http://schemas.microsoft.com/office/drawing/2016/5/9/chartex" xmlns:cx4="http://schemas.microsoft.com/office/drawing/2016/5/10/chartex" xmlns:cx5="http://schemas.microsoft.com/office/drawing/2016/5/11/chartex" xmlns:cx6="http://schemas.microsoft.com/office/drawing/2016/5/12/chartex" xmlns:cx7="http://schemas.microsoft.com/office/drawing/2016/5/13/chartex" xmlns:cx8="http://schemas.microsoft.com/office/drawing/2016/5/14/chartex" xmlns:mc="http://schemas.openxmlformats.org/markup-compatibility/2006" xmlns:aink="http://schemas.microsoft.com/office/drawing/2016/ink" xmlns:am3d="http://schemas.microsoft.com/office/drawing/2017/model3d" xmlns:o="urn:schemas-microsoft-com:office:office" xmlns:oel="http://schemas.microsoft.com/office/2019/extlst" xmlns:r="http://schemas.openxmlformats.org/officeDocument/2006/relationships" xmlns:m="http://schemas.openxmlformats.org/officeDocument/2006/math" xmlns:v="urn:schemas-microsoft-com:vml" xmlns:wp14="http://schemas.microsoft.com/office/word/2010/wordprocessingDrawing" xmlns:wp="http://schemas.openxmlformats.org/drawingml/2006/wordprocessingDrawing" xmlns:w10="urn:schemas-microsoft-com:office:word" xmlns:w="http://schemas.openxmlformats.org/wordprocessingml/2006/main" xmlns:w14="http://schemas.microsoft.com/office/word/2010/wordml" xmlns:w15="http://schemas.microsoft.com/office/word/2012/wordml" xmlns:w16cex="http://schemas.microsoft.com/office/word/2018/wordml/cex" xmlns:w16cid="http://schemas.microsoft.com/office/word/2016/wordml/cid" xmlns:w16="http://schemas.microsoft.com/office/word/2018/wordml" xmlns:w16du="http://schemas.microsoft.com/office/word/2023/wordml/word16du" xmlns:w16sdtdh="http://schemas.microsoft.com/office/word/2020/wordml/sdtdatahash" xmlns:w16se="http://schemas.microsoft.com/office/word/2015/wordml/symex" xmlns:wpg="http://schemas.microsoft.com/office/word/2010/wordprocessingGroup" xmlns:wpi="http://schemas.microsoft.com/office/word/2010/wordprocessingInk" xmlns:wne="http://schemas.microsoft.com/office/word/2006/wordml" xmlns:wps="http://schemas.microsoft.com/office/word/2010/wordprocessingShape" mc:Ignorable="w14 w15 w16se w16cid w16 w16cex w16sdtdh w16du wp14">
-  <w:comment w:id="0" w:author="Jaeger, Florian" w:date="2024-10-24T20:46:00Z" w:initials="TJ">
-    <w:p>
-      <w:r>
-        <w:rPr>
-          <w:rStyle w:val="Kommentarsreferens"/>
-        </w:rPr>
-        <w:annotationRef/>
-      </w:r>
-      <w:r>
-        <w:rPr>
-          <w:color w:val="000000"/>
-          <w:sz w:val="20"/>
-          <w:szCs w:val="20"/>
-        </w:rPr>
-        <w:t>Check with Santiago?</w:t>
-      </w:r>
-    </w:p>
-  </w:comment>
-</w:comments>
-</file>
-
-<file path=word/commentsExtended.xml><?xml version="1.0" encoding="utf-8"?>
-<w15:commentsEx xmlns:wpc="http://schemas.microsoft.com/office/word/2010/wordprocessingCanvas" xmlns:cx="http://schemas.microsoft.com/office/drawing/2014/chartex" xmlns:cx1="http://schemas.microsoft.com/office/drawing/2015/9/8/chartex" xmlns:cx2="http://schemas.microsoft.com/office/drawing/2015/10/21/chartex" xmlns:cx3="http://schemas.microsoft.com/office/drawing/2016/5/9/chartex" xmlns:cx4="http://schemas.microsoft.com/office/drawing/2016/5/10/chartex" xmlns:cx5="http://schemas.microsoft.com/office/drawing/2016/5/11/chartex" xmlns:cx6="http://schemas.microsoft.com/office/drawing/2016/5/12/chartex" xmlns:cx7="http://schemas.microsoft.com/office/drawing/2016/5/13/chartex" xmlns:cx8="http://schemas.microsoft.com/office/drawing/2016/5/14/chartex" xmlns:mc="http://schemas.openxmlformats.org/markup-compatibility/2006" xmlns:aink="http://schemas.microsoft.com/office/drawing/2016/ink" xmlns:am3d="http://schemas.microsoft.com/office/drawing/2017/model3d" xmlns:o="urn:schemas-microsoft-com:office:office" xmlns:oel="http://schemas.microsoft.com/office/2019/extlst" xmlns:r="http://schemas.openxmlformats.org/officeDocument/2006/relationships" xmlns:m="http://schemas.openxmlformats.org/officeDocument/2006/math" xmlns:v="urn:schemas-microsoft-com:vml" xmlns:wp14="http://schemas.microsoft.com/office/word/2010/wordprocessingDrawing" xmlns:wp="http://schemas.openxmlformats.org/drawingml/2006/wordprocessingDrawing" xmlns:w10="urn:schemas-microsoft-com:office:word" xmlns:w="http://schemas.openxmlformats.org/wordprocessingml/2006/main" xmlns:w14="http://schemas.microsoft.com/office/word/2010/wordml" xmlns:w15="http://schemas.microsoft.com/office/word/2012/wordml" xmlns:w16cex="http://schemas.microsoft.com/office/word/2018/wordml/cex" xmlns:w16cid="http://schemas.microsoft.com/office/word/2016/wordml/cid" xmlns:w16="http://schemas.microsoft.com/office/word/2018/wordml" xmlns:w16du="http://schemas.microsoft.com/office/word/2023/wordml/word16du" xmlns:w16sdtdh="http://schemas.microsoft.com/office/word/2020/wordml/sdtdatahash" xmlns:w16se="http://schemas.microsoft.com/office/word/2015/wordml/symex" xmlns:wpg="http://schemas.microsoft.com/office/word/2010/wordprocessingGroup" xmlns:wpi="http://schemas.microsoft.com/office/word/2010/wordprocessingInk" xmlns:wne="http://schemas.microsoft.com/office/word/2006/wordml" xmlns:wps="http://schemas.microsoft.com/office/word/2010/wordprocessingShape" mc:Ignorable="w14 w15 w16se w16cid w16 w16cex w16sdtdh w16du wp14">
-  <w15:commentEx w15:paraId="44437D4F" w15:done="0"/>
-</w15:commentsEx>
-</file>
-
-<file path=word/commentsExtensible.xml><?xml version="1.0" encoding="utf-8"?>
-<w16cex:commentsExtensible xmlns:wpc="http://schemas.microsoft.com/office/word/2010/wordprocessingCanvas" xmlns:cx="http://schemas.microsoft.com/office/drawing/2014/chartex" xmlns:cx1="http://schemas.microsoft.com/office/drawing/2015/9/8/chartex" xmlns:cx2="http://schemas.microsoft.com/office/drawing/2015/10/21/chartex" xmlns:cx3="http://schemas.microsoft.com/office/drawing/2016/5/9/chartex" xmlns:cx4="http://schemas.microsoft.com/office/drawing/2016/5/10/chartex" xmlns:cx5="http://schemas.microsoft.com/office/drawing/2016/5/11/chartex" xmlns:cx6="http://schemas.microsoft.com/office/drawing/2016/5/12/chartex" xmlns:cx7="http://schemas.microsoft.com/office/drawing/2016/5/13/chartex" xmlns:cx8="http://schemas.microsoft.com/office/drawing/2016/5/14/chartex" xmlns:cr="http://schemas.microsoft.com/office/comments/2020/reactions" xmlns:mc="http://schemas.openxmlformats.org/markup-compatibility/2006" xmlns:aink="http://schemas.microsoft.com/office/drawing/2016/ink" xmlns:am3d="http://schemas.microsoft.com/office/drawing/2017/model3d" xmlns:o="urn:schemas-microsoft-com:office:office" xmlns:oel="http://schemas.microsoft.com/office/2019/extlst" xmlns:r="http://schemas.openxmlformats.org/officeDocument/2006/relationships" xmlns:m="http://schemas.openxmlformats.org/officeDocument/2006/math" xmlns:v="urn:schemas-microsoft-com:vml" xmlns:wp14="http://schemas.microsoft.com/office/word/2010/wordprocessingDrawing" xmlns:wp="http://schemas.openxmlformats.org/drawingml/2006/wordprocessingDrawing" xmlns:w10="urn:schemas-microsoft-com:office:word" xmlns:w="http://schemas.openxmlformats.org/wordprocessingml/2006/main" xmlns:w14="http://schemas.microsoft.com/office/word/2010/wordml" xmlns:w15="http://schemas.microsoft.com/office/word/2012/wordml" xmlns:w16cex="http://schemas.microsoft.com/office/word/2018/wordml/cex" xmlns:w16cid="http://schemas.microsoft.com/office/word/2016/wordml/cid" xmlns:w16="http://schemas.microsoft.com/office/word/2018/wordml" xmlns:w16du="http://schemas.microsoft.com/office/word/2023/wordml/word16du" xmlns:w16sdtdh="http://schemas.microsoft.com/office/word/2020/wordml/sdtdatahash" xmlns:w16se="http://schemas.microsoft.com/office/word/2015/wordml/symex" xmlns:wpg="http://schemas.microsoft.com/office/word/2010/wordprocessingGroup" xmlns:wpi="http://schemas.microsoft.com/office/word/2010/wordprocessingInk" xmlns:wne="http://schemas.microsoft.com/office/word/2006/wordml" xmlns:wps="http://schemas.microsoft.com/office/word/2010/wordprocessingShape" mc:Ignorable="w14 w15 w16se w16cid w16 w16cex w16sdtdh cr w16du wp14">
-  <w16cex:commentExtensible w16cex:durableId="00EDA6A8" w16cex:dateUtc="2024-10-25T00:46:00Z"/>
-</w16cex:commentsExtensible>
-</file>
-
-<file path=word/commentsIds.xml><?xml version="1.0" encoding="utf-8"?>
-<w16cid:commentsIds xmlns:wpc="http://schemas.microsoft.com/office/word/2010/wordprocessingCanvas" xmlns:cx="http://schemas.microsoft.com/office/drawing/2014/chartex" xmlns:cx1="http://schemas.microsoft.com/office/drawing/2015/9/8/chartex" xmlns:cx2="http://schemas.microsoft.com/office/drawing/2015/10/21/chartex" xmlns:cx3="http://schemas.microsoft.com/office/drawing/2016/5/9/chartex" xmlns:cx4="http://schemas.microsoft.com/office/drawing/2016/5/10/chartex" xmlns:cx5="http://schemas.microsoft.com/office/drawing/2016/5/11/chartex" xmlns:cx6="http://schemas.microsoft.com/office/drawing/2016/5/12/chartex" xmlns:cx7="http://schemas.microsoft.com/office/drawing/2016/5/13/chartex" xmlns:cx8="http://schemas.microsoft.com/office/drawing/2016/5/14/chartex" xmlns:mc="http://schemas.openxmlformats.org/markup-compatibility/2006" xmlns:aink="http://schemas.microsoft.com/office/drawing/2016/ink" xmlns:am3d="http://schemas.microsoft.com/office/drawing/2017/model3d" xmlns:o="urn:schemas-microsoft-com:office:office" xmlns:oel="http://schemas.microsoft.com/office/2019/extlst" xmlns:r="http://schemas.openxmlformats.org/officeDocument/2006/relationships" xmlns:m="http://schemas.openxmlformats.org/officeDocument/2006/math" xmlns:v="urn:schemas-microsoft-com:vml" xmlns:wp14="http://schemas.microsoft.com/office/word/2010/wordprocessingDrawing" xmlns:wp="http://schemas.openxmlformats.org/drawingml/2006/wordprocessingDrawing" xmlns:w10="urn:schemas-microsoft-com:office:word" xmlns:w="http://schemas.openxmlformats.org/wordprocessingml/2006/main" xmlns:w14="http://schemas.microsoft.com/office/word/2010/wordml" xmlns:w15="http://schemas.microsoft.com/office/word/2012/wordml" xmlns:w16cex="http://schemas.microsoft.com/office/word/2018/wordml/cex" xmlns:w16cid="http://schemas.microsoft.com/office/word/2016/wordml/cid" xmlns:w16="http://schemas.microsoft.com/office/word/2018/wordml" xmlns:w16du="http://schemas.microsoft.com/office/word/2023/wordml/word16du" xmlns:w16sdtdh="http://schemas.microsoft.com/office/word/2020/wordml/sdtdatahash" xmlns:w16se="http://schemas.microsoft.com/office/word/2015/wordml/symex" xmlns:wpg="http://schemas.microsoft.com/office/word/2010/wordprocessingGroup" xmlns:wpi="http://schemas.microsoft.com/office/word/2010/wordprocessingInk" xmlns:wne="http://schemas.microsoft.com/office/word/2006/wordml" xmlns:wps="http://schemas.microsoft.com/office/word/2010/wordprocessingShape" mc:Ignorable="w14 w15 w16se w16cid w16 w16cex w16sdtdh w16du wp14">
-  <w16cid:commentId w16cid:paraId="44437D4F" w16cid:durableId="00EDA6A8"/>
-</w16cid:commentsIds>
 </file>
 
 <file path=word/endnotes.xml><?xml version="1.0" encoding="utf-8"?>
@@ -12292,14 +12575,6 @@
     <w:abstractNumId w:val="5"/>
   </w:num>
 </w:numbering>
-</file>
-
-<file path=word/people.xml><?xml version="1.0" encoding="utf-8"?>
-<w15:people xmlns:wpc="http://schemas.microsoft.com/office/word/2010/wordprocessingCanvas" xmlns:cx="http://schemas.microsoft.com/office/drawing/2014/chartex" xmlns:cx1="http://schemas.microsoft.com/office/drawing/2015/9/8/chartex" xmlns:cx2="http://schemas.microsoft.com/office/drawing/2015/10/21/chartex" xmlns:cx3="http://schemas.microsoft.com/office/drawing/2016/5/9/chartex" xmlns:cx4="http://schemas.microsoft.com/office/drawing/2016/5/10/chartex" xmlns:cx5="http://schemas.microsoft.com/office/drawing/2016/5/11/chartex" xmlns:cx6="http://schemas.microsoft.com/office/drawing/2016/5/12/chartex" xmlns:cx7="http://schemas.microsoft.com/office/drawing/2016/5/13/chartex" xmlns:cx8="http://schemas.microsoft.com/office/drawing/2016/5/14/chartex" xmlns:mc="http://schemas.openxmlformats.org/markup-compatibility/2006" xmlns:aink="http://schemas.microsoft.com/office/drawing/2016/ink" xmlns:am3d="http://schemas.microsoft.com/office/drawing/2017/model3d" xmlns:o="urn:schemas-microsoft-com:office:office" xmlns:oel="http://schemas.microsoft.com/office/2019/extlst" xmlns:r="http://schemas.openxmlformats.org/officeDocument/2006/relationships" xmlns:m="http://schemas.openxmlformats.org/officeDocument/2006/math" xmlns:v="urn:schemas-microsoft-com:vml" xmlns:wp14="http://schemas.microsoft.com/office/word/2010/wordprocessingDrawing" xmlns:wp="http://schemas.openxmlformats.org/drawingml/2006/wordprocessingDrawing" xmlns:w10="urn:schemas-microsoft-com:office:word" xmlns:w="http://schemas.openxmlformats.org/wordprocessingml/2006/main" xmlns:w14="http://schemas.microsoft.com/office/word/2010/wordml" xmlns:w15="http://schemas.microsoft.com/office/word/2012/wordml" xmlns:w16cex="http://schemas.microsoft.com/office/word/2018/wordml/cex" xmlns:w16cid="http://schemas.microsoft.com/office/word/2016/wordml/cid" xmlns:w16="http://schemas.microsoft.com/office/word/2018/wordml" xmlns:w16du="http://schemas.microsoft.com/office/word/2023/wordml/word16du" xmlns:w16sdtdh="http://schemas.microsoft.com/office/word/2020/wordml/sdtdatahash" xmlns:w16se="http://schemas.microsoft.com/office/word/2015/wordml/symex" xmlns:wpg="http://schemas.microsoft.com/office/word/2010/wordprocessingGroup" xmlns:wpi="http://schemas.microsoft.com/office/word/2010/wordprocessingInk" xmlns:wne="http://schemas.microsoft.com/office/word/2006/wordml" xmlns:wps="http://schemas.microsoft.com/office/word/2010/wordprocessingShape" mc:Ignorable="w14 w15 w16se w16cid w16 w16cex w16sdtdh w16du wp14">
-  <w15:person w15:author="Jaeger, Florian">
-    <w15:presenceInfo w15:providerId="AD" w15:userId="S::fjaeger@ur.rochester.edu::0d0acd91-09a2-4ddb-a934-22efc544688e"/>
-  </w15:person>
-</w15:people>
 </file>
 
 <file path=word/styles.xml><?xml version="1.0" encoding="utf-8"?>

</xml_diff>

<commit_message>
changed io result plot to show normalized likelihoods by no of responses (incl. in SI) + adjusted response letter accordingly
</commit_message>
<xml_diff>
--- a/output/papers/JASA - Round 2/Author response (JASA, Persson, Barreda & Jaeger, 2024).docx
+++ b/output/papers/JASA - Round 2/Author response (JASA, Persson, Barreda & Jaeger, 2024).docx
@@ -8733,6 +8733,168 @@
           <w14:ligatures w14:val="none"/>
         </w:rPr>
         <w:t>.</w:t>
+      </w:r>
+    </w:p>
+    <w:p>
+      <w:pPr>
+        <w:spacing w:after="0" w:line="240" w:lineRule="auto"/>
+        <w:rPr>
+          <w:rFonts w:eastAsia="Times New Roman" w:cs="Times New Roman"/>
+          <w:b/>
+          <w:bCs/>
+          <w:color w:val="0070C0"/>
+          <w:kern w:val="0"/>
+          <w:sz w:val="22"/>
+          <w:szCs w:val="22"/>
+          <w:lang w:val="en-US" w:eastAsia="sv-SE"/>
+          <w14:ligatures w14:val="none"/>
+        </w:rPr>
+      </w:pPr>
+    </w:p>
+    <w:p>
+      <w:pPr>
+        <w:spacing w:after="0" w:line="240" w:lineRule="auto"/>
+        <w:rPr>
+          <w:rFonts w:eastAsia="Times New Roman" w:cs="Times New Roman"/>
+          <w:color w:val="0070C0"/>
+          <w:kern w:val="0"/>
+          <w:sz w:val="22"/>
+          <w:szCs w:val="22"/>
+          <w:lang w:val="en-US" w:eastAsia="sv-SE"/>
+          <w14:ligatures w14:val="none"/>
+        </w:rPr>
+      </w:pPr>
+      <w:r>
+        <w:rPr>
+          <w:rFonts w:eastAsia="Times New Roman" w:cs="Times New Roman"/>
+          <w:color w:val="0070C0"/>
+          <w:kern w:val="0"/>
+          <w:sz w:val="22"/>
+          <w:szCs w:val="22"/>
+          <w:lang w:val="en-US" w:eastAsia="sv-SE"/>
+          <w14:ligatures w14:val="none"/>
+        </w:rPr>
+        <w:t xml:space="preserve">In addition, </w:t>
+      </w:r>
+      <w:r>
+        <w:rPr>
+          <w:rFonts w:eastAsia="Times New Roman" w:cs="Times New Roman"/>
+          <w:color w:val="0070C0"/>
+          <w:kern w:val="0"/>
+          <w:sz w:val="22"/>
+          <w:szCs w:val="22"/>
+          <w:lang w:val="en-US" w:eastAsia="sv-SE"/>
+          <w14:ligatures w14:val="none"/>
+        </w:rPr>
+        <w:t xml:space="preserve">we now present </w:t>
+      </w:r>
+      <w:r>
+        <w:rPr>
+          <w:rFonts w:eastAsia="Times New Roman" w:cs="Times New Roman"/>
+          <w:color w:val="0070C0"/>
+          <w:kern w:val="0"/>
+          <w:sz w:val="22"/>
+          <w:szCs w:val="22"/>
+          <w:lang w:val="en-US" w:eastAsia="sv-SE"/>
+          <w14:ligatures w14:val="none"/>
+        </w:rPr>
+        <w:t>the log likelihoods</w:t>
+      </w:r>
+      <w:r>
+        <w:rPr>
+          <w:rFonts w:eastAsia="Times New Roman" w:cs="Times New Roman"/>
+          <w:color w:val="0070C0"/>
+          <w:kern w:val="0"/>
+          <w:sz w:val="22"/>
+          <w:szCs w:val="22"/>
+          <w:lang w:val="en-US" w:eastAsia="sv-SE"/>
+          <w14:ligatures w14:val="none"/>
+        </w:rPr>
+        <w:t xml:space="preserve"> normalized by the number of listener responses</w:t>
+      </w:r>
+      <w:r>
+        <w:rPr>
+          <w:rFonts w:eastAsia="Times New Roman" w:cs="Times New Roman"/>
+          <w:color w:val="0070C0"/>
+          <w:kern w:val="0"/>
+          <w:sz w:val="22"/>
+          <w:szCs w:val="22"/>
+          <w:lang w:val="en-US" w:eastAsia="sv-SE"/>
+          <w14:ligatures w14:val="none"/>
+        </w:rPr>
+        <w:t xml:space="preserve"> in each experiment</w:t>
+      </w:r>
+      <w:r>
+        <w:rPr>
+          <w:rFonts w:eastAsia="Times New Roman" w:cs="Times New Roman"/>
+          <w:color w:val="0070C0"/>
+          <w:kern w:val="0"/>
+          <w:sz w:val="22"/>
+          <w:szCs w:val="22"/>
+          <w:lang w:val="en-US" w:eastAsia="sv-SE"/>
+          <w14:ligatures w14:val="none"/>
+        </w:rPr>
+        <w:t>,</w:t>
+      </w:r>
+      <w:r>
+        <w:rPr>
+          <w:rFonts w:eastAsia="Times New Roman" w:cs="Times New Roman"/>
+          <w:color w:val="0070C0"/>
+          <w:kern w:val="0"/>
+          <w:sz w:val="22"/>
+          <w:szCs w:val="22"/>
+          <w:lang w:val="en-US" w:eastAsia="sv-SE"/>
+          <w14:ligatures w14:val="none"/>
+        </w:rPr>
+        <w:t xml:space="preserve"> to increase interpretabilit</w:t>
+      </w:r>
+      <w:r>
+        <w:rPr>
+          <w:rFonts w:eastAsia="Times New Roman" w:cs="Times New Roman"/>
+          <w:color w:val="0070C0"/>
+          <w:kern w:val="0"/>
+          <w:sz w:val="22"/>
+          <w:szCs w:val="22"/>
+          <w:lang w:val="en-US" w:eastAsia="sv-SE"/>
+          <w14:ligatures w14:val="none"/>
+        </w:rPr>
+        <w:t>y</w:t>
+      </w:r>
+      <w:r>
+        <w:rPr>
+          <w:rFonts w:eastAsia="Times New Roman" w:cs="Times New Roman"/>
+          <w:color w:val="0070C0"/>
+          <w:kern w:val="0"/>
+          <w:sz w:val="22"/>
+          <w:szCs w:val="22"/>
+          <w:lang w:val="en-US" w:eastAsia="sv-SE"/>
+          <w14:ligatures w14:val="none"/>
+        </w:rPr>
+        <w:t xml:space="preserve"> and comparability across experiments</w:t>
+      </w:r>
+      <w:r>
+        <w:rPr>
+          <w:rFonts w:eastAsia="Times New Roman" w:cs="Times New Roman"/>
+          <w:color w:val="0070C0"/>
+          <w:kern w:val="0"/>
+          <w:sz w:val="22"/>
+          <w:szCs w:val="22"/>
+          <w:lang w:val="en-US" w:eastAsia="sv-SE"/>
+          <w14:ligatures w14:val="none"/>
+        </w:rPr>
+        <w:t>.</w:t>
+      </w:r>
+      <w:r>
+        <w:rPr>
+          <w:rFonts w:eastAsia="Times New Roman" w:cs="Times New Roman"/>
+          <w:color w:val="0070C0"/>
+          <w:kern w:val="0"/>
+          <w:sz w:val="22"/>
+          <w:szCs w:val="22"/>
+          <w:lang w:val="en-US" w:eastAsia="sv-SE"/>
+          <w14:ligatures w14:val="none"/>
+        </w:rPr>
+        <w:t xml:space="preserve"> While the model fits across experiments are still not entirely comparable given the differences in stimuli location, this adjustment makes it easier to compare likelihoods relative to the best achievable likelihood in each experiment.</w:t>
       </w:r>
     </w:p>
     <w:p>
@@ -9364,6 +9526,7 @@
           <w:lang w:val="en-US" w:eastAsia="sv-SE"/>
           <w14:ligatures w14:val="none"/>
         </w:rPr>
+        <w:lastRenderedPageBreak/>
         <w:t xml:space="preserve">Even the most recent of the studies listed above, </w:t>
       </w:r>
       <w:r>
@@ -9498,7 +9661,6 @@
           <w:szCs w:val="22"/>
           <w:lang w:val="en-US"/>
         </w:rPr>
-        <w:lastRenderedPageBreak/>
         <w:t>[172] – At first blush it seems like such an odd choice to test the validity of techniques for</w:t>
       </w:r>
       <w:r>
@@ -10182,50 +10344,9 @@
           <w:lang w:val="en-US" w:eastAsia="sv-SE"/>
           <w14:ligatures w14:val="none"/>
         </w:rPr>
-        <w:t xml:space="preserve"> refer readers to the general discussion. We also expanded somewhat on this point in the general discussion.</w:t>
-      </w:r>
-    </w:p>
-    <w:p>
-      <w:pPr>
-        <w:spacing w:after="0" w:line="240" w:lineRule="auto"/>
-        <w:rPr>
-          <w:rFonts w:eastAsia="Times New Roman" w:cs="Times New Roman"/>
-          <w:color w:val="0070C0"/>
-          <w:kern w:val="0"/>
-          <w:sz w:val="22"/>
-          <w:szCs w:val="22"/>
-          <w:lang w:val="en-US" w:eastAsia="sv-SE"/>
-          <w14:ligatures w14:val="none"/>
-        </w:rPr>
-      </w:pPr>
-    </w:p>
-    <w:p>
-      <w:pPr>
-        <w:spacing w:line="240" w:lineRule="auto"/>
-        <w:rPr>
-          <w:rFonts w:cs="Segoe UI Symbol"/>
-          <w:color w:val="000000"/>
-          <w:kern w:val="0"/>
-          <w:sz w:val="22"/>
-          <w:szCs w:val="22"/>
-          <w:lang w:val="en-US"/>
-        </w:rPr>
-      </w:pPr>
-      <w:r>
-        <w:rPr>
-          <w:rFonts w:cs="Segoe UI Symbol"/>
-          <w:color w:val="000000"/>
-          <w:kern w:val="0"/>
-          <w:sz w:val="22"/>
-          <w:szCs w:val="22"/>
-          <w:lang w:val="en-US"/>
-        </w:rPr>
-        <w:t>[441] – In vowel classification studies, if classification rates are greatly improved with a richer feature set (e.g. x = [F0, F1, F2, F3, dur]). This is a form of model-acquired intrinsic normalization, which is of great theoretical interest. The paper would be strengthened by the inclusion of at least one model with a richer feature set.</w:t>
-      </w:r>
-    </w:p>
-    <w:p>
-      <w:pPr>
-        <w:spacing w:after="0" w:line="240" w:lineRule="auto"/>
+        <w:t xml:space="preserve"> </w:t>
+      </w:r>
+      <w:r>
         <w:rPr>
           <w:rFonts w:eastAsia="Times New Roman" w:cs="Times New Roman"/>
           <w:b/>
@@ -10237,81 +10358,51 @@
           <w:lang w:val="en-US" w:eastAsia="sv-SE"/>
           <w14:ligatures w14:val="none"/>
         </w:rPr>
-      </w:pPr>
-      <w:r>
-        <w:rPr>
-          <w:rFonts w:eastAsia="Times New Roman" w:cs="Times New Roman"/>
-          <w:color w:val="0070C0"/>
-          <w:kern w:val="0"/>
-          <w:sz w:val="22"/>
-          <w:szCs w:val="22"/>
-          <w:lang w:val="en-US" w:eastAsia="sv-SE"/>
-          <w14:ligatures w14:val="none"/>
-        </w:rPr>
         <w:lastRenderedPageBreak/>
-        <w:t xml:space="preserve">We agree. This is why SI continues to include analyses that use F1-F3 (Section 3E). We also considered models of F1-F3, plus </w:t>
-      </w:r>
-      <w:r>
-        <w:rPr>
-          <w:rFonts w:eastAsia="Times New Roman" w:cs="Times New Roman"/>
-          <w:color w:val="0070C0"/>
-          <w:kern w:val="0"/>
-          <w:sz w:val="22"/>
-          <w:szCs w:val="22"/>
-          <w:lang w:val="en-US" w:eastAsia="sv-SE"/>
-          <w14:ligatures w14:val="none"/>
-        </w:rPr>
-        <w:t>duration</w:t>
-      </w:r>
-      <w:r>
-        <w:rPr>
-          <w:rFonts w:eastAsia="Times New Roman" w:cs="Times New Roman"/>
-          <w:color w:val="0070C0"/>
-          <w:kern w:val="0"/>
-          <w:sz w:val="22"/>
-          <w:szCs w:val="22"/>
-          <w:lang w:val="en-US" w:eastAsia="sv-SE"/>
-          <w14:ligatures w14:val="none"/>
-        </w:rPr>
-        <w:t xml:space="preserve">. These analyses continue to be referenced on </w:t>
-      </w:r>
-      <w:r>
-        <w:rPr>
-          <w:rFonts w:eastAsia="Times New Roman" w:cs="Times New Roman"/>
-          <w:color w:val="0070C0"/>
-          <w:kern w:val="0"/>
-          <w:sz w:val="22"/>
-          <w:szCs w:val="22"/>
-          <w:lang w:val="en-US" w:eastAsia="sv-SE"/>
-          <w14:ligatures w14:val="none"/>
-        </w:rPr>
-        <w:t>p.2</w:t>
-      </w:r>
-      <w:r>
-        <w:rPr>
-          <w:rFonts w:eastAsia="Times New Roman" w:cs="Times New Roman"/>
-          <w:color w:val="0070C0"/>
-          <w:kern w:val="0"/>
-          <w:sz w:val="22"/>
-          <w:szCs w:val="22"/>
-          <w:lang w:val="en-US" w:eastAsia="sv-SE"/>
-          <w14:ligatures w14:val="none"/>
-        </w:rPr>
-        <w:t>9</w:t>
-      </w:r>
-      <w:r>
-        <w:rPr>
-          <w:rFonts w:eastAsia="Times New Roman" w:cs="Times New Roman"/>
-          <w:color w:val="0070C0"/>
-          <w:kern w:val="0"/>
-          <w:sz w:val="22"/>
-          <w:szCs w:val="22"/>
-          <w:lang w:val="en-US" w:eastAsia="sv-SE"/>
-          <w14:ligatures w14:val="none"/>
-        </w:rPr>
-        <w:t xml:space="preserve"> in the main text. </w:t>
-      </w:r>
-      <w:r>
+        <w:t>refer readers to the general discussion. We also expanded somewhat on this point in the general discussion.</w:t>
+      </w:r>
+    </w:p>
+    <w:p>
+      <w:pPr>
+        <w:spacing w:after="0" w:line="240" w:lineRule="auto"/>
+        <w:rPr>
+          <w:rFonts w:eastAsia="Times New Roman" w:cs="Times New Roman"/>
+          <w:color w:val="0070C0"/>
+          <w:kern w:val="0"/>
+          <w:sz w:val="22"/>
+          <w:szCs w:val="22"/>
+          <w:lang w:val="en-US" w:eastAsia="sv-SE"/>
+          <w14:ligatures w14:val="none"/>
+        </w:rPr>
+      </w:pPr>
+    </w:p>
+    <w:p>
+      <w:pPr>
+        <w:spacing w:line="240" w:lineRule="auto"/>
+        <w:rPr>
+          <w:rFonts w:cs="Segoe UI Symbol"/>
+          <w:color w:val="000000"/>
+          <w:kern w:val="0"/>
+          <w:sz w:val="22"/>
+          <w:szCs w:val="22"/>
+          <w:lang w:val="en-US"/>
+        </w:rPr>
+      </w:pPr>
+      <w:r>
+        <w:rPr>
+          <w:rFonts w:cs="Segoe UI Symbol"/>
+          <w:color w:val="000000"/>
+          <w:kern w:val="0"/>
+          <w:sz w:val="22"/>
+          <w:szCs w:val="22"/>
+          <w:lang w:val="en-US"/>
+        </w:rPr>
+        <w:t>[441] – In vowel classification studies, if classification rates are greatly improved with a richer feature set (e.g. x = [F0, F1, F2, F3, dur]). This is a form of model-acquired intrinsic normalization, which is of great theoretical interest. The paper would be strengthened by the inclusion of at least one model with a richer feature set.</w:t>
+      </w:r>
+    </w:p>
+    <w:p>
+      <w:pPr>
+        <w:spacing w:after="0" w:line="240" w:lineRule="auto"/>
         <w:rPr>
           <w:rFonts w:eastAsia="Times New Roman" w:cs="Times New Roman"/>
           <w:b/>
@@ -10323,424 +10414,80 @@
           <w:lang w:val="en-US" w:eastAsia="sv-SE"/>
           <w14:ligatures w14:val="none"/>
         </w:rPr>
-        <w:t>We have, however, revised the text to be clearer that (1) these additional analyses indeed find that some intrinsic accounts improve when F3 is also considered, but (2) the best-fitting accounts are the same types of extrinsic accounts as for F1-F2.</w:t>
-      </w:r>
-    </w:p>
-    <w:p>
-      <w:pPr>
-        <w:spacing w:after="0" w:line="240" w:lineRule="auto"/>
-        <w:rPr>
-          <w:rFonts w:eastAsia="Times New Roman" w:cs="Times New Roman"/>
-          <w:color w:val="0070C0"/>
-          <w:kern w:val="0"/>
-          <w:sz w:val="22"/>
-          <w:szCs w:val="22"/>
-          <w:lang w:val="en-US" w:eastAsia="sv-SE"/>
-          <w14:ligatures w14:val="none"/>
-        </w:rPr>
-      </w:pPr>
-    </w:p>
-    <w:p>
-      <w:pPr>
-        <w:spacing w:line="240" w:lineRule="auto"/>
-        <w:rPr>
-          <w:rFonts w:cs="Segoe UI Symbol"/>
-          <w:color w:val="000000"/>
-          <w:kern w:val="0"/>
-          <w:sz w:val="22"/>
-          <w:szCs w:val="22"/>
-          <w:lang w:val="en-US"/>
-        </w:rPr>
-      </w:pPr>
-      <w:r>
-        <w:rPr>
-          <w:rFonts w:cs="Segoe UI Symbol"/>
-          <w:color w:val="000000"/>
-          <w:kern w:val="0"/>
-          <w:sz w:val="22"/>
-          <w:szCs w:val="22"/>
-          <w:lang w:val="en-US"/>
-        </w:rPr>
-        <w:t>[495] – a very male dominated database (12 men, 5 women). Why not use something like the Hillenbrand database?</w:t>
-      </w:r>
-    </w:p>
-    <w:p>
-      <w:pPr>
-        <w:spacing w:line="240" w:lineRule="auto"/>
-        <w:rPr>
-          <w:rFonts w:cs="Segoe UI Symbol"/>
-          <w:color w:val="0070C0"/>
-          <w:kern w:val="0"/>
-          <w:sz w:val="22"/>
-          <w:szCs w:val="22"/>
-          <w:lang w:val="en-US"/>
-        </w:rPr>
-      </w:pPr>
-      <w:r>
-        <w:rPr>
-          <w:rFonts w:cs="Segoe UI Symbol"/>
-          <w:color w:val="0070C0"/>
-          <w:kern w:val="0"/>
-          <w:sz w:val="22"/>
-          <w:szCs w:val="22"/>
-          <w:lang w:val="en-US"/>
-        </w:rPr>
-        <w:t xml:space="preserve">Please see </w:t>
-      </w:r>
-      <w:r>
-        <w:rPr>
-          <w:rFonts w:cs="Segoe UI Symbol"/>
-          <w:color w:val="0070C0"/>
-          <w:kern w:val="0"/>
-          <w:sz w:val="22"/>
-          <w:szCs w:val="22"/>
-          <w:lang w:val="en-US"/>
-        </w:rPr>
-        <w:t xml:space="preserve">letter to the editor </w:t>
-      </w:r>
-      <w:r>
-        <w:rPr>
-          <w:rFonts w:cs="Segoe UI Symbol"/>
-          <w:color w:val="0070C0"/>
-          <w:kern w:val="0"/>
-          <w:sz w:val="22"/>
-          <w:szCs w:val="22"/>
-          <w:lang w:val="en-US"/>
-        </w:rPr>
-        <w:t>above</w:t>
-      </w:r>
-      <w:r>
-        <w:rPr>
-          <w:rFonts w:cs="Segoe UI Symbol"/>
-          <w:color w:val="0070C0"/>
-          <w:kern w:val="0"/>
-          <w:sz w:val="22"/>
-          <w:szCs w:val="22"/>
-          <w:lang w:val="en-US"/>
-        </w:rPr>
-        <w:t>.</w:t>
-      </w:r>
-    </w:p>
-    <w:p>
-      <w:pPr>
-        <w:spacing w:line="240" w:lineRule="auto"/>
-        <w:rPr>
-          <w:rFonts w:cs="Segoe UI Symbol"/>
-          <w:color w:val="000000"/>
-          <w:kern w:val="0"/>
-          <w:sz w:val="22"/>
-          <w:szCs w:val="22"/>
-          <w:lang w:val="en-US"/>
-        </w:rPr>
-      </w:pPr>
-      <w:r>
-        <w:rPr>
-          <w:rFonts w:cs="Segoe UI Symbol"/>
-          <w:color w:val="000000"/>
-          <w:kern w:val="0"/>
-          <w:sz w:val="22"/>
-          <w:szCs w:val="22"/>
-          <w:lang w:val="en-US"/>
-        </w:rPr>
-        <w:t xml:space="preserve">[509] – So the average number of vowel tokens that is used to estimate the extrinsic normalization parameters is 10/5 * 8 = 16 tokens per talker? I would like to know how variable the theta </w:t>
-      </w:r>
-      <w:proofErr w:type="gramStart"/>
-      <w:r>
-        <w:rPr>
-          <w:rFonts w:cs="Segoe UI Symbol"/>
-          <w:color w:val="000000"/>
-          <w:kern w:val="0"/>
-          <w:sz w:val="22"/>
-          <w:szCs w:val="22"/>
-          <w:lang w:val="en-US"/>
-        </w:rPr>
-        <w:t>are</w:t>
-      </w:r>
-      <w:proofErr w:type="gramEnd"/>
-      <w:r>
-        <w:rPr>
-          <w:rFonts w:cs="Segoe UI Symbol"/>
-          <w:color w:val="000000"/>
-          <w:kern w:val="0"/>
-          <w:sz w:val="22"/>
-          <w:szCs w:val="22"/>
-          <w:lang w:val="en-US"/>
-        </w:rPr>
-        <w:t xml:space="preserve"> for the different training sets.</w:t>
-      </w:r>
-    </w:p>
-    <w:p>
-      <w:pPr>
-        <w:spacing w:line="240" w:lineRule="auto"/>
-        <w:rPr>
-          <w:rFonts w:cs="Segoe UI Symbol"/>
-          <w:color w:val="000000"/>
-          <w:kern w:val="0"/>
-          <w:sz w:val="22"/>
-          <w:szCs w:val="22"/>
-          <w:lang w:val="en-US"/>
-        </w:rPr>
-      </w:pPr>
-      <w:r>
-        <w:rPr>
-          <w:rFonts w:eastAsia="Times New Roman" w:cs="Times New Roman"/>
-          <w:color w:val="0070C0"/>
-          <w:kern w:val="0"/>
-          <w:sz w:val="22"/>
-          <w:szCs w:val="22"/>
-          <w:lang w:val="en-US" w:eastAsia="sv-SE"/>
-          <w14:ligatures w14:val="none"/>
-        </w:rPr>
-        <w:t>Figure S8</w:t>
-      </w:r>
-      <w:r>
-        <w:rPr>
-          <w:rFonts w:eastAsia="Times New Roman" w:cs="Times New Roman"/>
-          <w:color w:val="0070C0"/>
-          <w:kern w:val="0"/>
-          <w:sz w:val="22"/>
-          <w:szCs w:val="22"/>
-          <w:lang w:val="en-US" w:eastAsia="sv-SE"/>
-          <w14:ligatures w14:val="none"/>
-        </w:rPr>
-        <w:t xml:space="preserve"> in t</w:t>
-      </w:r>
-      <w:r>
-        <w:rPr>
-          <w:rFonts w:eastAsia="Times New Roman" w:cs="Times New Roman"/>
-          <w:color w:val="0070C0"/>
-          <w:kern w:val="0"/>
-          <w:sz w:val="22"/>
-          <w:szCs w:val="22"/>
-          <w:lang w:val="en-US" w:eastAsia="sv-SE"/>
-          <w14:ligatures w14:val="none"/>
-        </w:rPr>
-        <w:t xml:space="preserve">he SI </w:t>
-      </w:r>
-      <w:r>
-        <w:rPr>
-          <w:rFonts w:eastAsia="Times New Roman" w:cs="Times New Roman"/>
-          <w:color w:val="0070C0"/>
-          <w:kern w:val="0"/>
-          <w:sz w:val="22"/>
-          <w:szCs w:val="22"/>
-          <w:lang w:val="en-US" w:eastAsia="sv-SE"/>
-          <w14:ligatures w14:val="none"/>
-        </w:rPr>
-        <w:t xml:space="preserve">expresses </w:t>
-      </w:r>
-      <w:r>
-        <w:rPr>
-          <w:rFonts w:eastAsia="Times New Roman" w:cs="Times New Roman"/>
-          <w:color w:val="0070C0"/>
-          <w:kern w:val="0"/>
-          <w:sz w:val="22"/>
-          <w:szCs w:val="22"/>
-          <w:lang w:val="en-US" w:eastAsia="sv-SE"/>
-          <w14:ligatures w14:val="none"/>
-        </w:rPr>
-        <w:t>this information</w:t>
-      </w:r>
-      <w:r>
-        <w:rPr>
-          <w:rFonts w:eastAsia="Times New Roman" w:cs="Times New Roman"/>
-          <w:color w:val="0070C0"/>
-          <w:kern w:val="0"/>
-          <w:sz w:val="22"/>
-          <w:szCs w:val="22"/>
-          <w:lang w:val="en-US" w:eastAsia="sv-SE"/>
-          <w14:ligatures w14:val="none"/>
-        </w:rPr>
-        <w:t>---</w:t>
-      </w:r>
-      <w:r>
-        <w:rPr>
-          <w:rFonts w:eastAsia="Times New Roman" w:cs="Times New Roman"/>
-          <w:color w:val="0070C0"/>
-          <w:kern w:val="0"/>
-          <w:sz w:val="22"/>
-          <w:szCs w:val="22"/>
-          <w:lang w:val="en-US" w:eastAsia="sv-SE"/>
-          <w14:ligatures w14:val="none"/>
-        </w:rPr>
-        <w:t>the CIs indicate the variability in thetas across training sets</w:t>
-      </w:r>
-      <w:r>
-        <w:rPr>
-          <w:rFonts w:eastAsia="Times New Roman" w:cs="Times New Roman"/>
-          <w:color w:val="0070C0"/>
-          <w:kern w:val="0"/>
-          <w:sz w:val="22"/>
-          <w:szCs w:val="22"/>
-          <w:lang w:val="en-US" w:eastAsia="sv-SE"/>
-          <w14:ligatures w14:val="none"/>
-        </w:rPr>
-        <w:t>. Figure 7 also shows how little variability there is across folds.</w:t>
-      </w:r>
-    </w:p>
-    <w:p>
-      <w:pPr>
-        <w:spacing w:line="240" w:lineRule="auto"/>
-        <w:rPr>
-          <w:rFonts w:cs="Segoe UI Symbol"/>
-          <w:color w:val="000000"/>
-          <w:kern w:val="0"/>
-          <w:sz w:val="22"/>
-          <w:szCs w:val="22"/>
-          <w:lang w:val="en-US"/>
-        </w:rPr>
-      </w:pPr>
-      <w:r>
-        <w:rPr>
-          <w:rFonts w:cs="Segoe UI Symbol"/>
-          <w:color w:val="000000"/>
-          <w:kern w:val="0"/>
-          <w:sz w:val="22"/>
-          <w:szCs w:val="22"/>
-          <w:lang w:val="en-US"/>
-        </w:rPr>
-        <w:t>[524] – Much larger number of stimuli going into the calculation of the theta for this talker (natural 9*8 = 72; 146 stimuli for synthetic stimuli). How much different are the theta distributions for natural versus synthetic (with not humanly possible vowels)?</w:t>
-      </w:r>
-    </w:p>
-    <w:p>
-      <w:pPr>
-        <w:spacing w:line="240" w:lineRule="auto"/>
-        <w:rPr>
-          <w:rFonts w:cs="Segoe UI Symbol"/>
-          <w:color w:val="0070C0"/>
-          <w:kern w:val="0"/>
-          <w:sz w:val="22"/>
-          <w:szCs w:val="22"/>
-          <w:lang w:val="en-US"/>
-        </w:rPr>
-      </w:pPr>
-      <w:r>
-        <w:rPr>
-          <w:rFonts w:cs="Segoe UI Symbol"/>
-          <w:color w:val="0070C0"/>
-          <w:kern w:val="0"/>
-          <w:sz w:val="22"/>
-          <w:szCs w:val="22"/>
-          <w:lang w:val="en-US"/>
-        </w:rPr>
-        <w:t>The SI contains this information (Figure S8).</w:t>
-      </w:r>
-    </w:p>
-    <w:p>
-      <w:pPr>
-        <w:spacing w:line="240" w:lineRule="auto"/>
-        <w:rPr>
-          <w:rFonts w:cs="Segoe UI Symbol"/>
-          <w:color w:val="000000"/>
-          <w:kern w:val="0"/>
-          <w:sz w:val="22"/>
-          <w:szCs w:val="22"/>
-          <w:lang w:val="en-US"/>
-        </w:rPr>
-      </w:pPr>
-      <w:r>
-        <w:rPr>
-          <w:rFonts w:cs="Segoe UI Symbol"/>
-          <w:color w:val="000000"/>
-          <w:kern w:val="0"/>
-          <w:sz w:val="22"/>
-          <w:szCs w:val="22"/>
-          <w:lang w:val="en-US"/>
-        </w:rPr>
-        <w:t>[573] – Given that in Exp 1a each vowel category was presented equally often, could you estimate response bias for Exp 1b from the responses in 1a?</w:t>
-      </w:r>
-    </w:p>
-    <w:p>
-      <w:pPr>
-        <w:spacing w:line="240" w:lineRule="auto"/>
-        <w:rPr>
-          <w:rFonts w:cs="Segoe UI Symbol"/>
-          <w:color w:val="0070C0"/>
-          <w:kern w:val="0"/>
-          <w:sz w:val="22"/>
-          <w:szCs w:val="22"/>
-          <w:lang w:val="en-US"/>
-        </w:rPr>
-      </w:pPr>
-      <w:r>
-        <w:rPr>
-          <w:rFonts w:cs="Segoe UI Symbol"/>
-          <w:color w:val="0070C0"/>
-          <w:kern w:val="0"/>
-          <w:sz w:val="22"/>
-          <w:szCs w:val="22"/>
-          <w:lang w:val="en-US"/>
-        </w:rPr>
-        <w:t>Yes, that would be possible. However, we doubt that it would be possible to determine the response bias for Experiment 1a without risking over-fitting. Note that one cannot simply use the relative frequency of responses in Experiment 1a as an indication of response bias: even in Experiment 1a, tokens differed in how prototypical or confusing they would be expected to be solely based on their location in formant space (and these effects would depend on the normalization account).</w:t>
-      </w:r>
-    </w:p>
-    <w:p>
-      <w:pPr>
-        <w:spacing w:line="240" w:lineRule="auto"/>
-        <w:rPr>
-          <w:rFonts w:cs="Segoe UI Symbol"/>
-          <w:color w:val="000000"/>
-          <w:kern w:val="0"/>
-          <w:sz w:val="22"/>
-          <w:szCs w:val="22"/>
-          <w:lang w:val="en-US"/>
-        </w:rPr>
-      </w:pPr>
-      <w:r>
-        <w:rPr>
-          <w:rFonts w:cs="Segoe UI Symbol"/>
-          <w:color w:val="000000"/>
-          <w:kern w:val="0"/>
-          <w:sz w:val="22"/>
-          <w:szCs w:val="22"/>
-          <w:lang w:val="en-US"/>
-        </w:rPr>
-        <w:t>[631] – Is there some more intuitive way to represent the degree of fit between model prediction and human response? How are we supposed to intuitively get a grasp on what -2284 means relative to -9626. These seem to be very different.</w:t>
-      </w:r>
-    </w:p>
-    <w:p>
-      <w:pPr>
-        <w:spacing w:after="0" w:line="240" w:lineRule="auto"/>
-        <w:rPr>
-          <w:rFonts w:eastAsia="Times New Roman" w:cs="Times New Roman"/>
-          <w:color w:val="0070C0"/>
-          <w:kern w:val="0"/>
-          <w:sz w:val="22"/>
-          <w:szCs w:val="22"/>
-          <w:lang w:val="en-US" w:eastAsia="sv-SE"/>
-          <w14:ligatures w14:val="none"/>
-        </w:rPr>
-      </w:pPr>
-      <w:r>
-        <w:rPr>
-          <w:rFonts w:eastAsia="Times New Roman" w:cs="Times New Roman"/>
-          <w:color w:val="0070C0"/>
-          <w:kern w:val="0"/>
-          <w:sz w:val="22"/>
-          <w:szCs w:val="22"/>
-          <w:lang w:val="en-US" w:eastAsia="sv-SE"/>
-          <w14:ligatures w14:val="none"/>
-        </w:rPr>
-        <w:t>Unfortunately, sometimes the only available intuitive measures are misleading. Consider, for example, the long-standing discussion of ‘intuitive’ data transforms for reaction time analyses that has been used to justify the use of intuitive but inadequate models of analysis (reviewed in Burchill &amp; Jaeger, 2024); or the long-standing discussion that linear regression or ANOVA is more intuitive for analyses of proportions---alas it is a bad choice, compared to less intuitive but well-formed approaches like logistic regression (reviewed in Jaeger, 2008).</w:t>
-      </w:r>
-    </w:p>
-    <w:p>
-      <w:pPr>
-        <w:spacing w:after="0" w:line="240" w:lineRule="auto"/>
-        <w:rPr>
-          <w:rFonts w:eastAsia="Times New Roman" w:cs="Times New Roman"/>
-          <w:color w:val="0070C0"/>
-          <w:kern w:val="0"/>
-          <w:sz w:val="22"/>
-          <w:szCs w:val="22"/>
-          <w:lang w:val="en-US" w:eastAsia="sv-SE"/>
-          <w14:ligatures w14:val="none"/>
-        </w:rPr>
-      </w:pPr>
-    </w:p>
-    <w:p>
-      <w:pPr>
-        <w:spacing w:after="0" w:line="240" w:lineRule="auto"/>
+      </w:pPr>
+      <w:r>
+        <w:rPr>
+          <w:rFonts w:eastAsia="Times New Roman" w:cs="Times New Roman"/>
+          <w:color w:val="0070C0"/>
+          <w:kern w:val="0"/>
+          <w:sz w:val="22"/>
+          <w:szCs w:val="22"/>
+          <w:lang w:val="en-US" w:eastAsia="sv-SE"/>
+          <w14:ligatures w14:val="none"/>
+        </w:rPr>
+        <w:t xml:space="preserve">We agree. This is why SI continues to include analyses that use F1-F3 (Section 3E). We also considered models of F1-F3, plus </w:t>
+      </w:r>
+      <w:r>
+        <w:rPr>
+          <w:rFonts w:eastAsia="Times New Roman" w:cs="Times New Roman"/>
+          <w:color w:val="0070C0"/>
+          <w:kern w:val="0"/>
+          <w:sz w:val="22"/>
+          <w:szCs w:val="22"/>
+          <w:lang w:val="en-US" w:eastAsia="sv-SE"/>
+          <w14:ligatures w14:val="none"/>
+        </w:rPr>
+        <w:t>duration</w:t>
+      </w:r>
+      <w:r>
+        <w:rPr>
+          <w:rFonts w:eastAsia="Times New Roman" w:cs="Times New Roman"/>
+          <w:color w:val="0070C0"/>
+          <w:kern w:val="0"/>
+          <w:sz w:val="22"/>
+          <w:szCs w:val="22"/>
+          <w:lang w:val="en-US" w:eastAsia="sv-SE"/>
+          <w14:ligatures w14:val="none"/>
+        </w:rPr>
+        <w:t xml:space="preserve">. These analyses continue to be referenced on </w:t>
+      </w:r>
+      <w:r>
+        <w:rPr>
+          <w:rFonts w:eastAsia="Times New Roman" w:cs="Times New Roman"/>
+          <w:color w:val="0070C0"/>
+          <w:kern w:val="0"/>
+          <w:sz w:val="22"/>
+          <w:szCs w:val="22"/>
+          <w:lang w:val="en-US" w:eastAsia="sv-SE"/>
+          <w14:ligatures w14:val="none"/>
+        </w:rPr>
+        <w:t>p.2</w:t>
+      </w:r>
+      <w:r>
+        <w:rPr>
+          <w:rFonts w:eastAsia="Times New Roman" w:cs="Times New Roman"/>
+          <w:color w:val="0070C0"/>
+          <w:kern w:val="0"/>
+          <w:sz w:val="22"/>
+          <w:szCs w:val="22"/>
+          <w:lang w:val="en-US" w:eastAsia="sv-SE"/>
+          <w14:ligatures w14:val="none"/>
+        </w:rPr>
+        <w:t>9</w:t>
+      </w:r>
+      <w:r>
+        <w:rPr>
+          <w:rFonts w:eastAsia="Times New Roman" w:cs="Times New Roman"/>
+          <w:color w:val="0070C0"/>
+          <w:kern w:val="0"/>
+          <w:sz w:val="22"/>
+          <w:szCs w:val="22"/>
+          <w:lang w:val="en-US" w:eastAsia="sv-SE"/>
+          <w14:ligatures w14:val="none"/>
+        </w:rPr>
+        <w:t xml:space="preserve"> in the main text. </w:t>
+      </w:r>
+      <w:r>
         <w:rPr>
           <w:rFonts w:eastAsia="Times New Roman" w:cs="Times New Roman"/>
           <w:b/>
@@ -10752,20 +10499,424 @@
           <w:lang w:val="en-US" w:eastAsia="sv-SE"/>
           <w14:ligatures w14:val="none"/>
         </w:rPr>
-      </w:pPr>
-      <w:r>
-        <w:rPr>
-          <w:rFonts w:eastAsia="Times New Roman" w:cs="Times New Roman"/>
-          <w:color w:val="0070C0"/>
-          <w:kern w:val="0"/>
-          <w:sz w:val="22"/>
-          <w:szCs w:val="22"/>
-          <w:lang w:val="en-US" w:eastAsia="sv-SE"/>
-          <w14:ligatures w14:val="none"/>
-        </w:rPr>
-        <w:t xml:space="preserve">We note though that </w:t>
-      </w:r>
-      <w:r>
+        <w:t>We have, however, revised the text to be clearer that (1) these additional analyses indeed find that some intrinsic accounts improve when F3 is also considered, but (2) the best-fitting accounts are the same types of extrinsic accounts as for F1-F2.</w:t>
+      </w:r>
+    </w:p>
+    <w:p>
+      <w:pPr>
+        <w:spacing w:after="0" w:line="240" w:lineRule="auto"/>
+        <w:rPr>
+          <w:rFonts w:eastAsia="Times New Roman" w:cs="Times New Roman"/>
+          <w:color w:val="0070C0"/>
+          <w:kern w:val="0"/>
+          <w:sz w:val="22"/>
+          <w:szCs w:val="22"/>
+          <w:lang w:val="en-US" w:eastAsia="sv-SE"/>
+          <w14:ligatures w14:val="none"/>
+        </w:rPr>
+      </w:pPr>
+    </w:p>
+    <w:p>
+      <w:pPr>
+        <w:spacing w:line="240" w:lineRule="auto"/>
+        <w:rPr>
+          <w:rFonts w:cs="Segoe UI Symbol"/>
+          <w:color w:val="000000"/>
+          <w:kern w:val="0"/>
+          <w:sz w:val="22"/>
+          <w:szCs w:val="22"/>
+          <w:lang w:val="en-US"/>
+        </w:rPr>
+      </w:pPr>
+      <w:r>
+        <w:rPr>
+          <w:rFonts w:cs="Segoe UI Symbol"/>
+          <w:color w:val="000000"/>
+          <w:kern w:val="0"/>
+          <w:sz w:val="22"/>
+          <w:szCs w:val="22"/>
+          <w:lang w:val="en-US"/>
+        </w:rPr>
+        <w:t>[495] – a very male dominated database (12 men, 5 women). Why not use something like the Hillenbrand database?</w:t>
+      </w:r>
+    </w:p>
+    <w:p>
+      <w:pPr>
+        <w:spacing w:line="240" w:lineRule="auto"/>
+        <w:rPr>
+          <w:rFonts w:cs="Segoe UI Symbol"/>
+          <w:color w:val="0070C0"/>
+          <w:kern w:val="0"/>
+          <w:sz w:val="22"/>
+          <w:szCs w:val="22"/>
+          <w:lang w:val="en-US"/>
+        </w:rPr>
+      </w:pPr>
+      <w:r>
+        <w:rPr>
+          <w:rFonts w:cs="Segoe UI Symbol"/>
+          <w:color w:val="0070C0"/>
+          <w:kern w:val="0"/>
+          <w:sz w:val="22"/>
+          <w:szCs w:val="22"/>
+          <w:lang w:val="en-US"/>
+        </w:rPr>
+        <w:t xml:space="preserve">Please see </w:t>
+      </w:r>
+      <w:r>
+        <w:rPr>
+          <w:rFonts w:cs="Segoe UI Symbol"/>
+          <w:color w:val="0070C0"/>
+          <w:kern w:val="0"/>
+          <w:sz w:val="22"/>
+          <w:szCs w:val="22"/>
+          <w:lang w:val="en-US"/>
+        </w:rPr>
+        <w:t xml:space="preserve">letter to the editor </w:t>
+      </w:r>
+      <w:r>
+        <w:rPr>
+          <w:rFonts w:cs="Segoe UI Symbol"/>
+          <w:color w:val="0070C0"/>
+          <w:kern w:val="0"/>
+          <w:sz w:val="22"/>
+          <w:szCs w:val="22"/>
+          <w:lang w:val="en-US"/>
+        </w:rPr>
+        <w:t>above</w:t>
+      </w:r>
+      <w:r>
+        <w:rPr>
+          <w:rFonts w:cs="Segoe UI Symbol"/>
+          <w:color w:val="0070C0"/>
+          <w:kern w:val="0"/>
+          <w:sz w:val="22"/>
+          <w:szCs w:val="22"/>
+          <w:lang w:val="en-US"/>
+        </w:rPr>
+        <w:t>.</w:t>
+      </w:r>
+    </w:p>
+    <w:p>
+      <w:pPr>
+        <w:spacing w:line="240" w:lineRule="auto"/>
+        <w:rPr>
+          <w:rFonts w:cs="Segoe UI Symbol"/>
+          <w:color w:val="000000"/>
+          <w:kern w:val="0"/>
+          <w:sz w:val="22"/>
+          <w:szCs w:val="22"/>
+          <w:lang w:val="en-US"/>
+        </w:rPr>
+      </w:pPr>
+      <w:r>
+        <w:rPr>
+          <w:rFonts w:cs="Segoe UI Symbol"/>
+          <w:color w:val="000000"/>
+          <w:kern w:val="0"/>
+          <w:sz w:val="22"/>
+          <w:szCs w:val="22"/>
+          <w:lang w:val="en-US"/>
+        </w:rPr>
+        <w:t xml:space="preserve">[509] – So the average number of vowel tokens that is used to estimate the extrinsic normalization parameters is 10/5 * 8 = 16 tokens per talker? I would like to know how variable the theta </w:t>
+      </w:r>
+      <w:proofErr w:type="gramStart"/>
+      <w:r>
+        <w:rPr>
+          <w:rFonts w:cs="Segoe UI Symbol"/>
+          <w:color w:val="000000"/>
+          <w:kern w:val="0"/>
+          <w:sz w:val="22"/>
+          <w:szCs w:val="22"/>
+          <w:lang w:val="en-US"/>
+        </w:rPr>
+        <w:t>are</w:t>
+      </w:r>
+      <w:proofErr w:type="gramEnd"/>
+      <w:r>
+        <w:rPr>
+          <w:rFonts w:cs="Segoe UI Symbol"/>
+          <w:color w:val="000000"/>
+          <w:kern w:val="0"/>
+          <w:sz w:val="22"/>
+          <w:szCs w:val="22"/>
+          <w:lang w:val="en-US"/>
+        </w:rPr>
+        <w:t xml:space="preserve"> for the different training sets.</w:t>
+      </w:r>
+    </w:p>
+    <w:p>
+      <w:pPr>
+        <w:spacing w:line="240" w:lineRule="auto"/>
+        <w:rPr>
+          <w:rFonts w:cs="Segoe UI Symbol"/>
+          <w:color w:val="000000"/>
+          <w:kern w:val="0"/>
+          <w:sz w:val="22"/>
+          <w:szCs w:val="22"/>
+          <w:lang w:val="en-US"/>
+        </w:rPr>
+      </w:pPr>
+      <w:r>
+        <w:rPr>
+          <w:rFonts w:eastAsia="Times New Roman" w:cs="Times New Roman"/>
+          <w:color w:val="0070C0"/>
+          <w:kern w:val="0"/>
+          <w:sz w:val="22"/>
+          <w:szCs w:val="22"/>
+          <w:lang w:val="en-US" w:eastAsia="sv-SE"/>
+          <w14:ligatures w14:val="none"/>
+        </w:rPr>
+        <w:t>Figure S8</w:t>
+      </w:r>
+      <w:r>
+        <w:rPr>
+          <w:rFonts w:eastAsia="Times New Roman" w:cs="Times New Roman"/>
+          <w:color w:val="0070C0"/>
+          <w:kern w:val="0"/>
+          <w:sz w:val="22"/>
+          <w:szCs w:val="22"/>
+          <w:lang w:val="en-US" w:eastAsia="sv-SE"/>
+          <w14:ligatures w14:val="none"/>
+        </w:rPr>
+        <w:t xml:space="preserve"> in t</w:t>
+      </w:r>
+      <w:r>
+        <w:rPr>
+          <w:rFonts w:eastAsia="Times New Roman" w:cs="Times New Roman"/>
+          <w:color w:val="0070C0"/>
+          <w:kern w:val="0"/>
+          <w:sz w:val="22"/>
+          <w:szCs w:val="22"/>
+          <w:lang w:val="en-US" w:eastAsia="sv-SE"/>
+          <w14:ligatures w14:val="none"/>
+        </w:rPr>
+        <w:t xml:space="preserve">he SI </w:t>
+      </w:r>
+      <w:r>
+        <w:rPr>
+          <w:rFonts w:eastAsia="Times New Roman" w:cs="Times New Roman"/>
+          <w:color w:val="0070C0"/>
+          <w:kern w:val="0"/>
+          <w:sz w:val="22"/>
+          <w:szCs w:val="22"/>
+          <w:lang w:val="en-US" w:eastAsia="sv-SE"/>
+          <w14:ligatures w14:val="none"/>
+        </w:rPr>
+        <w:t xml:space="preserve">expresses </w:t>
+      </w:r>
+      <w:r>
+        <w:rPr>
+          <w:rFonts w:eastAsia="Times New Roman" w:cs="Times New Roman"/>
+          <w:color w:val="0070C0"/>
+          <w:kern w:val="0"/>
+          <w:sz w:val="22"/>
+          <w:szCs w:val="22"/>
+          <w:lang w:val="en-US" w:eastAsia="sv-SE"/>
+          <w14:ligatures w14:val="none"/>
+        </w:rPr>
+        <w:t>this information</w:t>
+      </w:r>
+      <w:r>
+        <w:rPr>
+          <w:rFonts w:eastAsia="Times New Roman" w:cs="Times New Roman"/>
+          <w:color w:val="0070C0"/>
+          <w:kern w:val="0"/>
+          <w:sz w:val="22"/>
+          <w:szCs w:val="22"/>
+          <w:lang w:val="en-US" w:eastAsia="sv-SE"/>
+          <w14:ligatures w14:val="none"/>
+        </w:rPr>
+        <w:t>---</w:t>
+      </w:r>
+      <w:r>
+        <w:rPr>
+          <w:rFonts w:eastAsia="Times New Roman" w:cs="Times New Roman"/>
+          <w:color w:val="0070C0"/>
+          <w:kern w:val="0"/>
+          <w:sz w:val="22"/>
+          <w:szCs w:val="22"/>
+          <w:lang w:val="en-US" w:eastAsia="sv-SE"/>
+          <w14:ligatures w14:val="none"/>
+        </w:rPr>
+        <w:t>the CIs indicate the variability in thetas across training sets</w:t>
+      </w:r>
+      <w:r>
+        <w:rPr>
+          <w:rFonts w:eastAsia="Times New Roman" w:cs="Times New Roman"/>
+          <w:color w:val="0070C0"/>
+          <w:kern w:val="0"/>
+          <w:sz w:val="22"/>
+          <w:szCs w:val="22"/>
+          <w:lang w:val="en-US" w:eastAsia="sv-SE"/>
+          <w14:ligatures w14:val="none"/>
+        </w:rPr>
+        <w:t>. Figure 7 also shows how little variability there is across folds.</w:t>
+      </w:r>
+    </w:p>
+    <w:p>
+      <w:pPr>
+        <w:spacing w:line="240" w:lineRule="auto"/>
+        <w:rPr>
+          <w:rFonts w:cs="Segoe UI Symbol"/>
+          <w:color w:val="000000"/>
+          <w:kern w:val="0"/>
+          <w:sz w:val="22"/>
+          <w:szCs w:val="22"/>
+          <w:lang w:val="en-US"/>
+        </w:rPr>
+      </w:pPr>
+      <w:r>
+        <w:rPr>
+          <w:rFonts w:cs="Segoe UI Symbol"/>
+          <w:color w:val="000000"/>
+          <w:kern w:val="0"/>
+          <w:sz w:val="22"/>
+          <w:szCs w:val="22"/>
+          <w:lang w:val="en-US"/>
+        </w:rPr>
+        <w:t>[524] – Much larger number of stimuli going into the calculation of the theta for this talker (natural 9*8 = 72; 146 stimuli for synthetic stimuli). How much different are the theta distributions for natural versus synthetic (with not humanly possible vowels)?</w:t>
+      </w:r>
+    </w:p>
+    <w:p>
+      <w:pPr>
+        <w:spacing w:line="240" w:lineRule="auto"/>
+        <w:rPr>
+          <w:rFonts w:cs="Segoe UI Symbol"/>
+          <w:color w:val="0070C0"/>
+          <w:kern w:val="0"/>
+          <w:sz w:val="22"/>
+          <w:szCs w:val="22"/>
+          <w:lang w:val="en-US"/>
+        </w:rPr>
+      </w:pPr>
+      <w:r>
+        <w:rPr>
+          <w:rFonts w:cs="Segoe UI Symbol"/>
+          <w:color w:val="0070C0"/>
+          <w:kern w:val="0"/>
+          <w:sz w:val="22"/>
+          <w:szCs w:val="22"/>
+          <w:lang w:val="en-US"/>
+        </w:rPr>
+        <w:t>The SI contains this information (Figure S8).</w:t>
+      </w:r>
+    </w:p>
+    <w:p>
+      <w:pPr>
+        <w:spacing w:line="240" w:lineRule="auto"/>
+        <w:rPr>
+          <w:rFonts w:cs="Segoe UI Symbol"/>
+          <w:color w:val="000000"/>
+          <w:kern w:val="0"/>
+          <w:sz w:val="22"/>
+          <w:szCs w:val="22"/>
+          <w:lang w:val="en-US"/>
+        </w:rPr>
+      </w:pPr>
+      <w:r>
+        <w:rPr>
+          <w:rFonts w:cs="Segoe UI Symbol"/>
+          <w:color w:val="000000"/>
+          <w:kern w:val="0"/>
+          <w:sz w:val="22"/>
+          <w:szCs w:val="22"/>
+          <w:lang w:val="en-US"/>
+        </w:rPr>
+        <w:t>[573] – Given that in Exp 1a each vowel category was presented equally often, could you estimate response bias for Exp 1b from the responses in 1a?</w:t>
+      </w:r>
+    </w:p>
+    <w:p>
+      <w:pPr>
+        <w:spacing w:line="240" w:lineRule="auto"/>
+        <w:rPr>
+          <w:rFonts w:cs="Segoe UI Symbol"/>
+          <w:color w:val="0070C0"/>
+          <w:kern w:val="0"/>
+          <w:sz w:val="22"/>
+          <w:szCs w:val="22"/>
+          <w:lang w:val="en-US"/>
+        </w:rPr>
+      </w:pPr>
+      <w:r>
+        <w:rPr>
+          <w:rFonts w:cs="Segoe UI Symbol"/>
+          <w:color w:val="0070C0"/>
+          <w:kern w:val="0"/>
+          <w:sz w:val="22"/>
+          <w:szCs w:val="22"/>
+          <w:lang w:val="en-US"/>
+        </w:rPr>
+        <w:t>Yes, that would be possible. However, we doubt that it would be possible to determine the response bias for Experiment 1a without risking over-fitting. Note that one cannot simply use the relative frequency of responses in Experiment 1a as an indication of response bias: even in Experiment 1a, tokens differed in how prototypical or confusing they would be expected to be solely based on their location in formant space (and these effects would depend on the normalization account).</w:t>
+      </w:r>
+    </w:p>
+    <w:p>
+      <w:pPr>
+        <w:spacing w:line="240" w:lineRule="auto"/>
+        <w:rPr>
+          <w:rFonts w:cs="Segoe UI Symbol"/>
+          <w:color w:val="000000"/>
+          <w:kern w:val="0"/>
+          <w:sz w:val="22"/>
+          <w:szCs w:val="22"/>
+          <w:lang w:val="en-US"/>
+        </w:rPr>
+      </w:pPr>
+      <w:r>
+        <w:rPr>
+          <w:rFonts w:cs="Segoe UI Symbol"/>
+          <w:color w:val="000000"/>
+          <w:kern w:val="0"/>
+          <w:sz w:val="22"/>
+          <w:szCs w:val="22"/>
+          <w:lang w:val="en-US"/>
+        </w:rPr>
+        <w:t>[631] – Is there some more intuitive way to represent the degree of fit between model prediction and human response? How are we supposed to intuitively get a grasp on what -2284 means relative to -9626. These seem to be very different.</w:t>
+      </w:r>
+    </w:p>
+    <w:p>
+      <w:pPr>
+        <w:spacing w:after="0" w:line="240" w:lineRule="auto"/>
+        <w:rPr>
+          <w:rFonts w:eastAsia="Times New Roman" w:cs="Times New Roman"/>
+          <w:color w:val="0070C0"/>
+          <w:kern w:val="0"/>
+          <w:sz w:val="22"/>
+          <w:szCs w:val="22"/>
+          <w:lang w:val="en-US" w:eastAsia="sv-SE"/>
+          <w14:ligatures w14:val="none"/>
+        </w:rPr>
+      </w:pPr>
+      <w:r>
+        <w:rPr>
+          <w:rFonts w:eastAsia="Times New Roman" w:cs="Times New Roman"/>
+          <w:color w:val="0070C0"/>
+          <w:kern w:val="0"/>
+          <w:sz w:val="22"/>
+          <w:szCs w:val="22"/>
+          <w:lang w:val="en-US" w:eastAsia="sv-SE"/>
+          <w14:ligatures w14:val="none"/>
+        </w:rPr>
+        <w:t>Unfortunately, sometimes the only available intuitive measures are misleading. Consider, for example, the long-standing discussion of ‘intuitive’ data transforms for reaction time analyses that has been used to justify the use of intuitive but inadequate models of analysis (reviewed in Burchill &amp; Jaeger, 2024); or the long-standing discussion that linear regression or ANOVA is more intuitive for analyses of proportions---alas it is a bad choice, compared to less intuitive but well-formed approaches like logistic regression (reviewed in Jaeger, 2008).</w:t>
+      </w:r>
+    </w:p>
+    <w:p>
+      <w:pPr>
+        <w:spacing w:after="0" w:line="240" w:lineRule="auto"/>
+        <w:rPr>
+          <w:rFonts w:eastAsia="Times New Roman" w:cs="Times New Roman"/>
+          <w:color w:val="0070C0"/>
+          <w:kern w:val="0"/>
+          <w:sz w:val="22"/>
+          <w:szCs w:val="22"/>
+          <w:lang w:val="en-US" w:eastAsia="sv-SE"/>
+          <w14:ligatures w14:val="none"/>
+        </w:rPr>
+      </w:pPr>
+    </w:p>
+    <w:p>
+      <w:pPr>
+        <w:spacing w:after="0" w:line="240" w:lineRule="auto"/>
         <w:rPr>
           <w:rFonts w:eastAsia="Times New Roman" w:cs="Times New Roman"/>
           <w:b/>
@@ -10777,19 +10928,18 @@
           <w:lang w:val="en-US" w:eastAsia="sv-SE"/>
           <w14:ligatures w14:val="none"/>
         </w:rPr>
-        <w:t xml:space="preserve">the text states the both the likelihoods for chance-guessing (floor baseline) and the best-possible strategy of exactly mirroring the probability distribution of listeners (ceiling baseline). </w:t>
-      </w:r>
-      <w:r>
-        <w:rPr>
-          <w:rFonts w:eastAsia="Times New Roman" w:cs="Times New Roman"/>
-          <w:color w:val="0070C0"/>
-          <w:kern w:val="0"/>
-          <w:sz w:val="22"/>
-          <w:szCs w:val="22"/>
-          <w:lang w:val="en-US" w:eastAsia="sv-SE"/>
-          <w14:ligatures w14:val="none"/>
-        </w:rPr>
-        <w:t xml:space="preserve">The likelihood numbers in the figure can be meaningfully interpreted relative to those baselines. </w:t>
+      </w:pPr>
+      <w:r>
+        <w:rPr>
+          <w:rFonts w:eastAsia="Times New Roman" w:cs="Times New Roman"/>
+          <w:color w:val="0070C0"/>
+          <w:kern w:val="0"/>
+          <w:sz w:val="22"/>
+          <w:szCs w:val="22"/>
+          <w:lang w:val="en-US" w:eastAsia="sv-SE"/>
+          <w14:ligatures w14:val="none"/>
+        </w:rPr>
+        <w:t xml:space="preserve">We note though that </w:t>
       </w:r>
       <w:r>
         <w:rPr>
@@ -10803,6 +10953,45 @@
           <w:lang w:val="en-US" w:eastAsia="sv-SE"/>
           <w14:ligatures w14:val="none"/>
         </w:rPr>
+        <w:t xml:space="preserve">the text states the both the likelihoods for chance-guessing (floor baseline) and the best-possible strategy of exactly mirroring the probability distribution of listeners (ceiling baseline). </w:t>
+      </w:r>
+      <w:r>
+        <w:rPr>
+          <w:rFonts w:eastAsia="Times New Roman" w:cs="Times New Roman"/>
+          <w:color w:val="0070C0"/>
+          <w:kern w:val="0"/>
+          <w:sz w:val="22"/>
+          <w:szCs w:val="22"/>
+          <w:lang w:val="en-US" w:eastAsia="sv-SE"/>
+          <w14:ligatures w14:val="none"/>
+        </w:rPr>
+        <w:t xml:space="preserve">The likelihood numbers in the figure can be meaningfully </w:t>
+      </w:r>
+      <w:r>
+        <w:rPr>
+          <w:rFonts w:eastAsia="Times New Roman" w:cs="Times New Roman"/>
+          <w:color w:val="0070C0"/>
+          <w:kern w:val="0"/>
+          <w:sz w:val="22"/>
+          <w:szCs w:val="22"/>
+          <w:lang w:val="en-US" w:eastAsia="sv-SE"/>
+          <w14:ligatures w14:val="none"/>
+        </w:rPr>
+        <w:lastRenderedPageBreak/>
+        <w:t xml:space="preserve">interpreted relative to those baselines. </w:t>
+      </w:r>
+      <w:r>
+        <w:rPr>
+          <w:rFonts w:eastAsia="Times New Roman" w:cs="Times New Roman"/>
+          <w:b/>
+          <w:bCs/>
+          <w:color w:val="0070C0"/>
+          <w:kern w:val="0"/>
+          <w:sz w:val="22"/>
+          <w:szCs w:val="22"/>
+          <w:lang w:val="en-US" w:eastAsia="sv-SE"/>
+          <w14:ligatures w14:val="none"/>
+        </w:rPr>
         <w:t>We have now also added these numbers into the figures.</w:t>
       </w:r>
     </w:p>
@@ -10891,7 +11080,6 @@
           <w:lang w:val="en-US" w:eastAsia="sv-SE"/>
           <w14:ligatures w14:val="none"/>
         </w:rPr>
-        <w:lastRenderedPageBreak/>
         <w:t>We believe these two points are somewhat separable. It has long been known that the organization of frequency information in the mammalian cortex is roughly logarithmic. This is not specific to speech or to the estimation of VT length.</w:t>
       </w:r>
     </w:p>
@@ -11276,31 +11464,7 @@
           <w:lang w:val="en-US" w:eastAsia="sv-SE"/>
           <w14:ligatures w14:val="none"/>
         </w:rPr>
-        <w:t xml:space="preserve"> </w:t>
-      </w:r>
-      <w:r>
-        <w:rPr>
-          <w:rFonts w:eastAsia="Times New Roman" w:cs="Times New Roman"/>
-          <w:color w:val="0070C0"/>
-          <w:kern w:val="0"/>
-          <w:sz w:val="22"/>
-          <w:szCs w:val="22"/>
-          <w:lang w:val="en-US" w:eastAsia="sv-SE"/>
-          <w14:ligatures w14:val="none"/>
-        </w:rPr>
-        <w:t>in Hz space</w:t>
-      </w:r>
-      <w:r>
-        <w:rPr>
-          <w:rFonts w:eastAsia="Times New Roman" w:cs="Times New Roman"/>
-          <w:color w:val="0070C0"/>
-          <w:kern w:val="0"/>
-          <w:sz w:val="22"/>
-          <w:szCs w:val="22"/>
-          <w:lang w:val="en-US" w:eastAsia="sv-SE"/>
-          <w14:ligatures w14:val="none"/>
-        </w:rPr>
-        <w:t>. This</w:t>
+        <w:t xml:space="preserve"> in Hz space. This</w:t>
       </w:r>
       <w:r>
         <w:rPr>

</xml_diff>

<commit_message>
edits to bib file, letter and results plot
</commit_message>
<xml_diff>
--- a/output/papers/JASA - Round 2/Author response (JASA, Persson, Barreda & Jaeger, 2024).docx
+++ b/output/papers/JASA - Round 2/Author response (JASA, Persson, Barreda & Jaeger, 2024).docx
@@ -8358,6 +8358,41 @@
         <w:spacing w:after="0" w:line="240" w:lineRule="auto"/>
         <w:rPr>
           <w:rFonts w:eastAsia="Times New Roman" w:cs="Times New Roman"/>
+          <w:color w:val="0070C0"/>
+          <w:kern w:val="0"/>
+          <w:sz w:val="22"/>
+          <w:szCs w:val="22"/>
+          <w:lang w:val="en-US" w:eastAsia="sv-SE"/>
+          <w14:ligatures w14:val="none"/>
+        </w:rPr>
+      </w:pPr>
+      <w:r>
+        <w:rPr>
+          <w:rFonts w:eastAsia="Times New Roman" w:cs="Times New Roman"/>
+          <w:color w:val="0070C0"/>
+          <w:kern w:val="0"/>
+          <w:sz w:val="22"/>
+          <w:szCs w:val="22"/>
+          <w:lang w:val="en-US" w:eastAsia="sv-SE"/>
+          <w14:ligatures w14:val="none"/>
+        </w:rPr>
+        <w:t xml:space="preserve">However, </w:t>
+      </w:r>
+      <w:r>
+        <w:rPr>
+          <w:rFonts w:eastAsia="Times New Roman" w:cs="Times New Roman"/>
+          <w:color w:val="0070C0"/>
+          <w:kern w:val="0"/>
+          <w:sz w:val="22"/>
+          <w:szCs w:val="22"/>
+          <w:lang w:val="en-US" w:eastAsia="sv-SE"/>
+          <w14:ligatures w14:val="none"/>
+        </w:rPr>
+        <w:t>we appreciate the reviewer’s comment. To increase interpretability and comparability across experiments, </w:t>
+      </w:r>
+      <w:r>
+        <w:rPr>
+          <w:rFonts w:eastAsia="Times New Roman" w:cs="Times New Roman"/>
           <w:b/>
           <w:bCs/>
           <w:color w:val="0070C0"/>
@@ -8367,106 +8402,23 @@
           <w:lang w:val="en-US" w:eastAsia="sv-SE"/>
           <w14:ligatures w14:val="none"/>
         </w:rPr>
-      </w:pPr>
-      <w:r>
-        <w:rPr>
-          <w:rFonts w:eastAsia="Times New Roman" w:cs="Times New Roman"/>
-          <w:color w:val="0070C0"/>
-          <w:kern w:val="0"/>
-          <w:sz w:val="22"/>
-          <w:szCs w:val="22"/>
-          <w:lang w:val="en-US" w:eastAsia="sv-SE"/>
-          <w14:ligatures w14:val="none"/>
-        </w:rPr>
-        <w:t xml:space="preserve">We </w:t>
-      </w:r>
-      <w:r>
-        <w:rPr>
-          <w:rFonts w:eastAsia="Times New Roman" w:cs="Times New Roman"/>
-          <w:color w:val="0070C0"/>
-          <w:kern w:val="0"/>
-          <w:sz w:val="22"/>
-          <w:szCs w:val="22"/>
-          <w:lang w:val="en-US" w:eastAsia="sv-SE"/>
-          <w14:ligatures w14:val="none"/>
-        </w:rPr>
-        <w:t xml:space="preserve">also </w:t>
-      </w:r>
-      <w:r>
-        <w:rPr>
-          <w:rFonts w:eastAsia="Times New Roman" w:cs="Times New Roman"/>
-          <w:color w:val="0070C0"/>
-          <w:kern w:val="0"/>
-          <w:sz w:val="22"/>
-          <w:szCs w:val="22"/>
-          <w:lang w:val="en-US" w:eastAsia="sv-SE"/>
-          <w14:ligatures w14:val="none"/>
-        </w:rPr>
-        <w:t xml:space="preserve">note that the categorization accuracies of models were </w:t>
-      </w:r>
-      <w:r>
-        <w:rPr>
-          <w:rFonts w:eastAsia="Times New Roman" w:cs="Times New Roman"/>
-          <w:color w:val="0070C0"/>
-          <w:kern w:val="0"/>
-          <w:sz w:val="22"/>
-          <w:szCs w:val="22"/>
-          <w:lang w:val="en-US" w:eastAsia="sv-SE"/>
-          <w14:ligatures w14:val="none"/>
-        </w:rPr>
-        <w:t>considerably</w:t>
-      </w:r>
-      <w:r>
-        <w:rPr>
-          <w:rFonts w:eastAsia="Times New Roman" w:cs="Times New Roman"/>
-          <w:color w:val="0070C0"/>
-          <w:kern w:val="0"/>
-          <w:sz w:val="22"/>
-          <w:szCs w:val="22"/>
-          <w:lang w:val="en-US" w:eastAsia="sv-SE"/>
-          <w14:ligatures w14:val="none"/>
-        </w:rPr>
-        <w:t xml:space="preserve"> higher than the reviewer </w:t>
-      </w:r>
-      <w:proofErr w:type="spellStart"/>
-      <w:r>
-        <w:rPr>
-          <w:rFonts w:eastAsia="Times New Roman" w:cs="Times New Roman"/>
-          <w:color w:val="0070C0"/>
-          <w:kern w:val="0"/>
-          <w:sz w:val="22"/>
-          <w:szCs w:val="22"/>
-          <w:lang w:val="en-US" w:eastAsia="sv-SE"/>
-          <w14:ligatures w14:val="none"/>
-        </w:rPr>
-        <w:t>guestimated</w:t>
-      </w:r>
-      <w:proofErr w:type="spellEnd"/>
-      <w:r>
-        <w:rPr>
-          <w:rFonts w:eastAsia="Times New Roman" w:cs="Times New Roman"/>
-          <w:color w:val="0070C0"/>
-          <w:kern w:val="0"/>
-          <w:sz w:val="22"/>
-          <w:szCs w:val="22"/>
-          <w:lang w:val="en-US" w:eastAsia="sv-SE"/>
-          <w14:ligatures w14:val="none"/>
-        </w:rPr>
-        <w:t xml:space="preserve">. </w:t>
+        <w:t>we now present </w:t>
       </w:r>
       <w:r>
         <w:rPr>
           <w:rFonts w:eastAsia="Times New Roman" w:cs="Times New Roman"/>
           <w:b/>
           <w:bCs/>
-          <w:color w:val="0070C0"/>
-          <w:kern w:val="0"/>
-          <w:sz w:val="22"/>
-          <w:szCs w:val="22"/>
-          <w:lang w:val="en-US" w:eastAsia="sv-SE"/>
-          <w14:ligatures w14:val="none"/>
-        </w:rPr>
-        <w:t xml:space="preserve">We now state so briefly at the end of the results section, where we summarize the categorization accuracy of the best performing normalization account for Experiments 1a and </w:t>
+          <w:i/>
+          <w:iCs/>
+          <w:color w:val="0070C0"/>
+          <w:kern w:val="0"/>
+          <w:sz w:val="22"/>
+          <w:szCs w:val="22"/>
+          <w:lang w:val="en-US" w:eastAsia="sv-SE"/>
+          <w14:ligatures w14:val="none"/>
+        </w:rPr>
+        <w:t>per-token </w:t>
       </w:r>
       <w:r>
         <w:rPr>
@@ -8480,7 +8432,123 @@
           <w:lang w:val="en-US" w:eastAsia="sv-SE"/>
           <w14:ligatures w14:val="none"/>
         </w:rPr>
-        <w:t>1b (</w:t>
+        <w:t>log likelihoods</w:t>
+      </w:r>
+      <w:r>
+        <w:rPr>
+          <w:rFonts w:eastAsia="Times New Roman" w:cs="Times New Roman"/>
+          <w:color w:val="0070C0"/>
+          <w:kern w:val="0"/>
+          <w:sz w:val="22"/>
+          <w:szCs w:val="22"/>
+          <w:lang w:val="en-US" w:eastAsia="sv-SE"/>
+          <w14:ligatures w14:val="none"/>
+        </w:rPr>
+        <w:t> --- i.e., log likelihoods normalized by the number of listener responses in each experiment. While the model fits across experiments are still not entirely comparable given the differences in stimuli location, this adjustment makes it easier to compare likelihoods relative to the best achievable likelihood in each experiment</w:t>
+      </w:r>
+      <w:r>
+        <w:rPr>
+          <w:rFonts w:eastAsia="Times New Roman" w:cs="Times New Roman"/>
+          <w:color w:val="0070C0"/>
+          <w:kern w:val="0"/>
+          <w:sz w:val="22"/>
+          <w:szCs w:val="22"/>
+          <w:lang w:val="en-US" w:eastAsia="sv-SE"/>
+          <w14:ligatures w14:val="none"/>
+        </w:rPr>
+        <w:t xml:space="preserve">. </w:t>
+      </w:r>
+      <w:proofErr w:type="gramStart"/>
+      <w:r>
+        <w:rPr>
+          <w:rFonts w:eastAsia="Times New Roman" w:cs="Times New Roman"/>
+          <w:color w:val="0070C0"/>
+          <w:kern w:val="0"/>
+          <w:sz w:val="22"/>
+          <w:szCs w:val="22"/>
+          <w:lang w:val="en-US" w:eastAsia="sv-SE"/>
+          <w14:ligatures w14:val="none"/>
+        </w:rPr>
+        <w:t>(</w:t>
+      </w:r>
+      <w:proofErr w:type="gramEnd"/>
+      <w:r>
+        <w:rPr>
+          <w:rFonts w:eastAsia="Times New Roman" w:cs="Times New Roman"/>
+          <w:color w:val="0070C0"/>
+          <w:kern w:val="0"/>
+          <w:sz w:val="22"/>
+          <w:szCs w:val="22"/>
+          <w:lang w:val="en-US" w:eastAsia="sv-SE"/>
+          <w14:ligatures w14:val="none"/>
+        </w:rPr>
+        <w:t>This is explained in the revised caption of the figure.)</w:t>
+      </w:r>
+    </w:p>
+    <w:p>
+      <w:pPr>
+        <w:spacing w:after="0" w:line="240" w:lineRule="auto"/>
+        <w:rPr>
+          <w:rFonts w:eastAsia="Times New Roman" w:cs="Times New Roman"/>
+          <w:color w:val="0070C0"/>
+          <w:kern w:val="0"/>
+          <w:sz w:val="22"/>
+          <w:szCs w:val="22"/>
+          <w:lang w:val="en-US" w:eastAsia="sv-SE"/>
+          <w14:ligatures w14:val="none"/>
+        </w:rPr>
+      </w:pPr>
+    </w:p>
+    <w:p>
+      <w:pPr>
+        <w:spacing w:after="0" w:line="240" w:lineRule="auto"/>
+        <w:rPr>
+          <w:rFonts w:eastAsia="Times New Roman" w:cs="Times New Roman"/>
+          <w:color w:val="0070C0"/>
+          <w:kern w:val="0"/>
+          <w:sz w:val="22"/>
+          <w:szCs w:val="22"/>
+          <w:lang w:val="en-US" w:eastAsia="sv-SE"/>
+          <w14:ligatures w14:val="none"/>
+        </w:rPr>
+      </w:pPr>
+      <w:r>
+        <w:rPr>
+          <w:rFonts w:eastAsia="Times New Roman" w:cs="Times New Roman"/>
+          <w:color w:val="0070C0"/>
+          <w:kern w:val="0"/>
+          <w:sz w:val="22"/>
+          <w:szCs w:val="22"/>
+          <w:lang w:val="en-US" w:eastAsia="sv-SE"/>
+          <w14:ligatures w14:val="none"/>
+        </w:rPr>
+        <w:t xml:space="preserve">We also note that the categorization accuracies of models were considerably higher than the reviewer </w:t>
+      </w:r>
+      <w:proofErr w:type="spellStart"/>
+      <w:r>
+        <w:rPr>
+          <w:rFonts w:eastAsia="Times New Roman" w:cs="Times New Roman"/>
+          <w:color w:val="0070C0"/>
+          <w:kern w:val="0"/>
+          <w:sz w:val="22"/>
+          <w:szCs w:val="22"/>
+          <w:lang w:val="en-US" w:eastAsia="sv-SE"/>
+          <w14:ligatures w14:val="none"/>
+        </w:rPr>
+        <w:t>guestimated</w:t>
+      </w:r>
+      <w:proofErr w:type="spellEnd"/>
+      <w:r>
+        <w:rPr>
+          <w:rFonts w:eastAsia="Times New Roman" w:cs="Times New Roman"/>
+          <w:color w:val="0070C0"/>
+          <w:kern w:val="0"/>
+          <w:sz w:val="22"/>
+          <w:szCs w:val="22"/>
+          <w:lang w:val="en-US" w:eastAsia="sv-SE"/>
+          <w14:ligatures w14:val="none"/>
+        </w:rPr>
+        <w:t>. We now state so briefly at the end of the results section, where we summarize the </w:t>
       </w:r>
       <w:r>
         <w:rPr>
@@ -8494,407 +8562,7 @@
           <w:lang w:val="en-US" w:eastAsia="sv-SE"/>
           <w14:ligatures w14:val="none"/>
         </w:rPr>
-        <w:t>65.1</w:t>
-      </w:r>
-      <w:r>
-        <w:rPr>
-          <w:rFonts w:eastAsia="Times New Roman" w:cs="Times New Roman"/>
-          <w:b/>
-          <w:bCs/>
-          <w:color w:val="0070C0"/>
-          <w:kern w:val="0"/>
-          <w:sz w:val="22"/>
-          <w:szCs w:val="22"/>
-          <w:lang w:val="en-US" w:eastAsia="sv-SE"/>
-          <w14:ligatures w14:val="none"/>
-        </w:rPr>
-        <w:t xml:space="preserve"> and </w:t>
-      </w:r>
-      <w:r>
-        <w:rPr>
-          <w:rFonts w:eastAsia="Times New Roman" w:cs="Times New Roman"/>
-          <w:b/>
-          <w:bCs/>
-          <w:color w:val="0070C0"/>
-          <w:kern w:val="0"/>
-          <w:sz w:val="22"/>
-          <w:szCs w:val="22"/>
-          <w:lang w:val="en-US" w:eastAsia="sv-SE"/>
-          <w14:ligatures w14:val="none"/>
-        </w:rPr>
-        <w:t>2</w:t>
-      </w:r>
-      <w:r>
-        <w:rPr>
-          <w:rFonts w:eastAsia="Times New Roman" w:cs="Times New Roman"/>
-          <w:b/>
-          <w:bCs/>
-          <w:color w:val="0070C0"/>
-          <w:kern w:val="0"/>
-          <w:sz w:val="22"/>
-          <w:szCs w:val="22"/>
-          <w:lang w:val="en-US" w:eastAsia="sv-SE"/>
-          <w14:ligatures w14:val="none"/>
-        </w:rPr>
-        <w:t>9</w:t>
-      </w:r>
-      <w:r>
-        <w:rPr>
-          <w:rFonts w:eastAsia="Times New Roman" w:cs="Times New Roman"/>
-          <w:b/>
-          <w:bCs/>
-          <w:color w:val="0070C0"/>
-          <w:kern w:val="0"/>
-          <w:sz w:val="22"/>
-          <w:szCs w:val="22"/>
-          <w:lang w:val="en-US" w:eastAsia="sv-SE"/>
-          <w14:ligatures w14:val="none"/>
-        </w:rPr>
-        <w:t>.</w:t>
-      </w:r>
-      <w:r>
-        <w:rPr>
-          <w:rFonts w:eastAsia="Times New Roman" w:cs="Times New Roman"/>
-          <w:b/>
-          <w:bCs/>
-          <w:color w:val="0070C0"/>
-          <w:kern w:val="0"/>
-          <w:sz w:val="22"/>
-          <w:szCs w:val="22"/>
-          <w:lang w:val="en-US" w:eastAsia="sv-SE"/>
-          <w14:ligatures w14:val="none"/>
-        </w:rPr>
-        <w:t>2</w:t>
-      </w:r>
-      <w:r>
-        <w:rPr>
-          <w:rFonts w:eastAsia="Times New Roman" w:cs="Times New Roman"/>
-          <w:b/>
-          <w:bCs/>
-          <w:color w:val="0070C0"/>
-          <w:kern w:val="0"/>
-          <w:sz w:val="22"/>
-          <w:szCs w:val="22"/>
-          <w:lang w:val="en-US" w:eastAsia="sv-SE"/>
-          <w14:ligatures w14:val="none"/>
-        </w:rPr>
-        <w:t>%</w:t>
-      </w:r>
-      <w:r>
-        <w:rPr>
-          <w:rFonts w:eastAsia="Times New Roman" w:cs="Times New Roman"/>
-          <w:b/>
-          <w:bCs/>
-          <w:color w:val="0070C0"/>
-          <w:kern w:val="0"/>
-          <w:sz w:val="22"/>
-          <w:szCs w:val="22"/>
-          <w:lang w:val="en-US" w:eastAsia="sv-SE"/>
-          <w14:ligatures w14:val="none"/>
-        </w:rPr>
-        <w:t>, respectively), relative to the accuracy when no normalization is used</w:t>
-      </w:r>
-      <w:r>
-        <w:rPr>
-          <w:rFonts w:eastAsia="Times New Roman" w:cs="Times New Roman"/>
-          <w:b/>
-          <w:bCs/>
-          <w:color w:val="0070C0"/>
-          <w:kern w:val="0"/>
-          <w:sz w:val="22"/>
-          <w:szCs w:val="22"/>
-          <w:lang w:val="en-US" w:eastAsia="sv-SE"/>
-          <w14:ligatures w14:val="none"/>
-        </w:rPr>
-        <w:t xml:space="preserve"> (</w:t>
-      </w:r>
-      <w:r>
-        <w:rPr>
-          <w:rFonts w:eastAsia="Times New Roman" w:cs="Times New Roman"/>
-          <w:b/>
-          <w:bCs/>
-          <w:color w:val="0070C0"/>
-          <w:kern w:val="0"/>
-          <w:sz w:val="22"/>
-          <w:szCs w:val="22"/>
-          <w:lang w:val="en-US" w:eastAsia="sv-SE"/>
-          <w14:ligatures w14:val="none"/>
-        </w:rPr>
-        <w:t>5</w:t>
-      </w:r>
-      <w:r>
-        <w:rPr>
-          <w:rFonts w:eastAsia="Times New Roman" w:cs="Times New Roman"/>
-          <w:b/>
-          <w:bCs/>
-          <w:color w:val="0070C0"/>
-          <w:kern w:val="0"/>
-          <w:sz w:val="22"/>
-          <w:szCs w:val="22"/>
-          <w:lang w:val="en-US" w:eastAsia="sv-SE"/>
-          <w14:ligatures w14:val="none"/>
-        </w:rPr>
-        <w:t>2.3</w:t>
-      </w:r>
-      <w:r>
-        <w:rPr>
-          <w:rFonts w:eastAsia="Times New Roman" w:cs="Times New Roman"/>
-          <w:b/>
-          <w:bCs/>
-          <w:color w:val="0070C0"/>
-          <w:kern w:val="0"/>
-          <w:sz w:val="22"/>
-          <w:szCs w:val="22"/>
-          <w:lang w:val="en-US" w:eastAsia="sv-SE"/>
-          <w14:ligatures w14:val="none"/>
-        </w:rPr>
-        <w:t xml:space="preserve">% and </w:t>
-      </w:r>
-      <w:r>
-        <w:rPr>
-          <w:rFonts w:eastAsia="Times New Roman" w:cs="Times New Roman"/>
-          <w:b/>
-          <w:bCs/>
-          <w:color w:val="0070C0"/>
-          <w:kern w:val="0"/>
-          <w:sz w:val="22"/>
-          <w:szCs w:val="22"/>
-          <w:lang w:val="en-US" w:eastAsia="sv-SE"/>
-          <w14:ligatures w14:val="none"/>
-        </w:rPr>
-        <w:t>1</w:t>
-      </w:r>
-      <w:r>
-        <w:rPr>
-          <w:rFonts w:eastAsia="Times New Roman" w:cs="Times New Roman"/>
-          <w:b/>
-          <w:bCs/>
-          <w:color w:val="0070C0"/>
-          <w:kern w:val="0"/>
-          <w:sz w:val="22"/>
-          <w:szCs w:val="22"/>
-          <w:lang w:val="en-US" w:eastAsia="sv-SE"/>
-          <w14:ligatures w14:val="none"/>
-        </w:rPr>
-        <w:t>6</w:t>
-      </w:r>
-      <w:r>
-        <w:rPr>
-          <w:rFonts w:eastAsia="Times New Roman" w:cs="Times New Roman"/>
-          <w:b/>
-          <w:bCs/>
-          <w:color w:val="0070C0"/>
-          <w:kern w:val="0"/>
-          <w:sz w:val="22"/>
-          <w:szCs w:val="22"/>
-          <w:lang w:val="en-US" w:eastAsia="sv-SE"/>
-          <w14:ligatures w14:val="none"/>
-        </w:rPr>
-        <w:t>.</w:t>
-      </w:r>
-      <w:r>
-        <w:rPr>
-          <w:rFonts w:eastAsia="Times New Roman" w:cs="Times New Roman"/>
-          <w:b/>
-          <w:bCs/>
-          <w:color w:val="0070C0"/>
-          <w:kern w:val="0"/>
-          <w:sz w:val="22"/>
-          <w:szCs w:val="22"/>
-          <w:lang w:val="en-US" w:eastAsia="sv-SE"/>
-          <w14:ligatures w14:val="none"/>
-        </w:rPr>
-        <w:t>9</w:t>
-      </w:r>
-      <w:r>
-        <w:rPr>
-          <w:rFonts w:eastAsia="Times New Roman" w:cs="Times New Roman"/>
-          <w:b/>
-          <w:bCs/>
-          <w:color w:val="0070C0"/>
-          <w:kern w:val="0"/>
-          <w:sz w:val="22"/>
-          <w:szCs w:val="22"/>
-          <w:lang w:val="en-US" w:eastAsia="sv-SE"/>
-          <w14:ligatures w14:val="none"/>
-        </w:rPr>
-        <w:t>%, respectively)</w:t>
-      </w:r>
-      <w:r>
-        <w:rPr>
-          <w:rFonts w:eastAsia="Times New Roman" w:cs="Times New Roman"/>
-          <w:b/>
-          <w:bCs/>
-          <w:color w:val="0070C0"/>
-          <w:kern w:val="0"/>
-          <w:sz w:val="22"/>
-          <w:szCs w:val="22"/>
-          <w:lang w:val="en-US" w:eastAsia="sv-SE"/>
-          <w14:ligatures w14:val="none"/>
-        </w:rPr>
-        <w:t>.</w:t>
-      </w:r>
-    </w:p>
-    <w:p>
-      <w:pPr>
-        <w:spacing w:after="0" w:line="240" w:lineRule="auto"/>
-        <w:rPr>
-          <w:rFonts w:eastAsia="Times New Roman" w:cs="Times New Roman"/>
-          <w:b/>
-          <w:bCs/>
-          <w:color w:val="0070C0"/>
-          <w:kern w:val="0"/>
-          <w:sz w:val="22"/>
-          <w:szCs w:val="22"/>
-          <w:lang w:val="en-US" w:eastAsia="sv-SE"/>
-          <w14:ligatures w14:val="none"/>
-        </w:rPr>
-      </w:pPr>
-    </w:p>
-    <w:p>
-      <w:pPr>
-        <w:spacing w:after="0" w:line="240" w:lineRule="auto"/>
-        <w:rPr>
-          <w:rFonts w:eastAsia="Times New Roman" w:cs="Times New Roman"/>
-          <w:color w:val="0070C0"/>
-          <w:kern w:val="0"/>
-          <w:sz w:val="22"/>
-          <w:szCs w:val="22"/>
-          <w:lang w:val="en-US" w:eastAsia="sv-SE"/>
-          <w14:ligatures w14:val="none"/>
-        </w:rPr>
-      </w:pPr>
-      <w:r>
-        <w:rPr>
-          <w:rFonts w:eastAsia="Times New Roman" w:cs="Times New Roman"/>
-          <w:color w:val="0070C0"/>
-          <w:kern w:val="0"/>
-          <w:sz w:val="22"/>
-          <w:szCs w:val="22"/>
-          <w:lang w:val="en-US" w:eastAsia="sv-SE"/>
-          <w14:ligatures w14:val="none"/>
-        </w:rPr>
-        <w:t xml:space="preserve">In addition, </w:t>
-      </w:r>
-      <w:r>
-        <w:rPr>
-          <w:rFonts w:eastAsia="Times New Roman" w:cs="Times New Roman"/>
-          <w:color w:val="0070C0"/>
-          <w:kern w:val="0"/>
-          <w:sz w:val="22"/>
-          <w:szCs w:val="22"/>
-          <w:lang w:val="en-US" w:eastAsia="sv-SE"/>
-          <w14:ligatures w14:val="none"/>
-        </w:rPr>
-        <w:t xml:space="preserve">we now present </w:t>
-      </w:r>
-      <w:r>
-        <w:rPr>
-          <w:rFonts w:eastAsia="Times New Roman" w:cs="Times New Roman"/>
-          <w:color w:val="0070C0"/>
-          <w:kern w:val="0"/>
-          <w:sz w:val="22"/>
-          <w:szCs w:val="22"/>
-          <w:lang w:val="en-US" w:eastAsia="sv-SE"/>
-          <w14:ligatures w14:val="none"/>
-        </w:rPr>
-        <w:t>the log likelihoods</w:t>
-      </w:r>
-      <w:r>
-        <w:rPr>
-          <w:rFonts w:eastAsia="Times New Roman" w:cs="Times New Roman"/>
-          <w:color w:val="0070C0"/>
-          <w:kern w:val="0"/>
-          <w:sz w:val="22"/>
-          <w:szCs w:val="22"/>
-          <w:lang w:val="en-US" w:eastAsia="sv-SE"/>
-          <w14:ligatures w14:val="none"/>
-        </w:rPr>
-        <w:t xml:space="preserve"> normalized by the number of listener responses</w:t>
-      </w:r>
-      <w:r>
-        <w:rPr>
-          <w:rFonts w:eastAsia="Times New Roman" w:cs="Times New Roman"/>
-          <w:color w:val="0070C0"/>
-          <w:kern w:val="0"/>
-          <w:sz w:val="22"/>
-          <w:szCs w:val="22"/>
-          <w:lang w:val="en-US" w:eastAsia="sv-SE"/>
-          <w14:ligatures w14:val="none"/>
-        </w:rPr>
-        <w:t xml:space="preserve"> in each experiment</w:t>
-      </w:r>
-      <w:r>
-        <w:rPr>
-          <w:rFonts w:eastAsia="Times New Roman" w:cs="Times New Roman"/>
-          <w:color w:val="0070C0"/>
-          <w:kern w:val="0"/>
-          <w:sz w:val="22"/>
-          <w:szCs w:val="22"/>
-          <w:lang w:val="en-US" w:eastAsia="sv-SE"/>
-          <w14:ligatures w14:val="none"/>
-        </w:rPr>
-        <w:t>,</w:t>
-      </w:r>
-      <w:r>
-        <w:rPr>
-          <w:rFonts w:eastAsia="Times New Roman" w:cs="Times New Roman"/>
-          <w:color w:val="0070C0"/>
-          <w:kern w:val="0"/>
-          <w:sz w:val="22"/>
-          <w:szCs w:val="22"/>
-          <w:lang w:val="en-US" w:eastAsia="sv-SE"/>
-          <w14:ligatures w14:val="none"/>
-        </w:rPr>
-        <w:t xml:space="preserve"> to increase interpretabilit</w:t>
-      </w:r>
-      <w:r>
-        <w:rPr>
-          <w:rFonts w:eastAsia="Times New Roman" w:cs="Times New Roman"/>
-          <w:color w:val="0070C0"/>
-          <w:kern w:val="0"/>
-          <w:sz w:val="22"/>
-          <w:szCs w:val="22"/>
-          <w:lang w:val="en-US" w:eastAsia="sv-SE"/>
-          <w14:ligatures w14:val="none"/>
-        </w:rPr>
-        <w:t>y</w:t>
-      </w:r>
-      <w:r>
-        <w:rPr>
-          <w:rFonts w:eastAsia="Times New Roman" w:cs="Times New Roman"/>
-          <w:color w:val="0070C0"/>
-          <w:kern w:val="0"/>
-          <w:sz w:val="22"/>
-          <w:szCs w:val="22"/>
-          <w:lang w:val="en-US" w:eastAsia="sv-SE"/>
-          <w14:ligatures w14:val="none"/>
-        </w:rPr>
-        <w:t xml:space="preserve"> and comparability across experiments</w:t>
-      </w:r>
-      <w:r>
-        <w:rPr>
-          <w:rFonts w:eastAsia="Times New Roman" w:cs="Times New Roman"/>
-          <w:color w:val="0070C0"/>
-          <w:kern w:val="0"/>
-          <w:sz w:val="22"/>
-          <w:szCs w:val="22"/>
-          <w:lang w:val="en-US" w:eastAsia="sv-SE"/>
-          <w14:ligatures w14:val="none"/>
-        </w:rPr>
-        <w:t>.</w:t>
-      </w:r>
-      <w:r>
-        <w:rPr>
-          <w:rFonts w:eastAsia="Times New Roman" w:cs="Times New Roman"/>
-          <w:color w:val="0070C0"/>
-          <w:kern w:val="0"/>
-          <w:sz w:val="22"/>
-          <w:szCs w:val="22"/>
-          <w:lang w:val="en-US" w:eastAsia="sv-SE"/>
-          <w14:ligatures w14:val="none"/>
-        </w:rPr>
-        <w:t xml:space="preserve"> While the model fits across experiments are still not entirely comparable given the differences in stimuli location, this adjustment makes it easier to compare likelihoods relative to the best achievable likelihood in each experiment.</w:t>
+        <w:t>categorization accuracy of the best performing normalization account for Experiments 1a and 1b (65.1 and 29.2%, respectively), relative to the accuracy when no normalization is used (52.3% and 16.9%, respectively).</w:t>
       </w:r>
     </w:p>
     <w:p>
@@ -8906,6 +8574,7 @@
           <w:kern w:val="0"/>
           <w:sz w:val="22"/>
           <w:szCs w:val="22"/>
+          <w:u w:val="single"/>
           <w:lang w:val="en-US"/>
         </w:rPr>
       </w:pPr>
@@ -9526,7 +9195,6 @@
           <w:lang w:val="en-US" w:eastAsia="sv-SE"/>
           <w14:ligatures w14:val="none"/>
         </w:rPr>
-        <w:lastRenderedPageBreak/>
         <w:t xml:space="preserve">Even the most recent of the studies listed above, </w:t>
       </w:r>
       <w:r>
@@ -13345,7 +13013,6 @@
   <w:style w:type="character" w:default="1" w:styleId="Standardstycketeckensnitt">
     <w:name w:val="Default Paragraph Font"/>
     <w:uiPriority w:val="1"/>
-    <w:semiHidden/>
     <w:unhideWhenUsed/>
   </w:style>
   <w:style w:type="table" w:default="1" w:styleId="Normaltabell">

</xml_diff>

<commit_message>
squashing 14 latest commits on final tex and pdf files for revised paper
Update .gitignore

simplified tables in SI + fig adjustments; minor edit (page no) to letter

final untracked PDF

citation fix

untracking file

allowing document to knit without SI but with SI cross-references

added full affiliation of first author for submission

updated diff script & tex files

edits to fig 10

.tex file for first submission

updated figure 10

added acknowledgments

adding missing library load
</commit_message>
<xml_diff>
--- a/output/papers/JASA - Round 2/Author response (JASA, Persson, Barreda & Jaeger, 2024).docx
+++ b/output/papers/JASA - Round 2/Author response (JASA, Persson, Barreda & Jaeger, 2024).docx
@@ -833,19 +833,43 @@
           <w:lang w:val="en-US" w:eastAsia="sv-SE"/>
           <w14:ligatures w14:val="none"/>
         </w:rPr>
-        <w:t>56</w:t>
-      </w:r>
-      <w:r>
-        <w:rPr>
-          <w:rFonts w:eastAsia="Times New Roman" w:cs="Times New Roman"/>
-          <w:color w:val="000000"/>
-          <w:kern w:val="0"/>
-          <w:sz w:val="22"/>
-          <w:szCs w:val="22"/>
-          <w:lang w:val="en-US" w:eastAsia="sv-SE"/>
-          <w14:ligatures w14:val="none"/>
-        </w:rPr>
-        <w:t xml:space="preserve"> and 26</w:t>
+        <w:t>6</w:t>
+      </w:r>
+      <w:r>
+        <w:rPr>
+          <w:rFonts w:eastAsia="Times New Roman" w:cs="Times New Roman"/>
+          <w:color w:val="000000"/>
+          <w:kern w:val="0"/>
+          <w:sz w:val="22"/>
+          <w:szCs w:val="22"/>
+          <w:lang w:val="en-US" w:eastAsia="sv-SE"/>
+          <w14:ligatures w14:val="none"/>
+        </w:rPr>
+        <w:t>4</w:t>
+      </w:r>
+      <w:r>
+        <w:rPr>
+          <w:rFonts w:eastAsia="Times New Roman" w:cs="Times New Roman"/>
+          <w:color w:val="000000"/>
+          <w:kern w:val="0"/>
+          <w:sz w:val="22"/>
+          <w:szCs w:val="22"/>
+          <w:lang w:val="en-US" w:eastAsia="sv-SE"/>
+          <w14:ligatures w14:val="none"/>
+        </w:rPr>
+        <w:t xml:space="preserve"> and 2</w:t>
+      </w:r>
+      <w:r>
+        <w:rPr>
+          <w:rFonts w:eastAsia="Times New Roman" w:cs="Times New Roman"/>
+          <w:color w:val="000000"/>
+          <w:kern w:val="0"/>
+          <w:sz w:val="22"/>
+          <w:szCs w:val="22"/>
+          <w:lang w:val="en-US" w:eastAsia="sv-SE"/>
+          <w14:ligatures w14:val="none"/>
+        </w:rPr>
+        <w:t>9</w:t>
       </w:r>
       <w:r>
         <w:rPr>
@@ -8456,22 +8480,8 @@
           <w:lang w:val="en-US" w:eastAsia="sv-SE"/>
           <w14:ligatures w14:val="none"/>
         </w:rPr>
-        <w:t xml:space="preserve">. </w:t>
-      </w:r>
-      <w:proofErr w:type="gramStart"/>
-      <w:r>
-        <w:rPr>
-          <w:rFonts w:eastAsia="Times New Roman" w:cs="Times New Roman"/>
-          <w:color w:val="0070C0"/>
-          <w:kern w:val="0"/>
-          <w:sz w:val="22"/>
-          <w:szCs w:val="22"/>
-          <w:lang w:val="en-US" w:eastAsia="sv-SE"/>
-          <w14:ligatures w14:val="none"/>
-        </w:rPr>
-        <w:t>(</w:t>
-      </w:r>
-      <w:proofErr w:type="gramEnd"/>
+        <w:t>. (</w:t>
+      </w:r>
       <w:r>
         <w:rPr>
           <w:rFonts w:eastAsia="Times New Roman" w:cs="Times New Roman"/>
@@ -9310,14 +9320,29 @@
     </w:p>
     <w:p>
       <w:pPr>
-        <w:spacing w:line="240" w:lineRule="auto"/>
-        <w:rPr>
-          <w:rFonts w:cs="Segoe UI Symbol"/>
-          <w:color w:val="000000"/>
-          <w:kern w:val="0"/>
-          <w:sz w:val="22"/>
-          <w:szCs w:val="22"/>
-          <w:lang w:val="en-US"/>
+        <w:spacing w:after="0" w:line="240" w:lineRule="auto"/>
+        <w:rPr>
+          <w:rFonts w:eastAsia="Times New Roman" w:cs="Times New Roman"/>
+          <w:color w:val="0070C0"/>
+          <w:kern w:val="0"/>
+          <w:sz w:val="22"/>
+          <w:szCs w:val="22"/>
+          <w:lang w:val="en-US" w:eastAsia="sv-SE"/>
+          <w14:ligatures w14:val="none"/>
+        </w:rPr>
+      </w:pPr>
+    </w:p>
+    <w:p>
+      <w:pPr>
+        <w:spacing w:after="0" w:line="240" w:lineRule="auto"/>
+        <w:rPr>
+          <w:rFonts w:eastAsia="Times New Roman" w:cs="Times New Roman"/>
+          <w:color w:val="0070C0"/>
+          <w:kern w:val="0"/>
+          <w:sz w:val="22"/>
+          <w:szCs w:val="22"/>
+          <w:lang w:val="en-US" w:eastAsia="sv-SE"/>
+          <w14:ligatures w14:val="none"/>
         </w:rPr>
       </w:pPr>
       <w:r>
@@ -9984,7 +10009,7 @@
           <w:lang w:val="en-US" w:eastAsia="sv-SE"/>
           <w14:ligatures w14:val="none"/>
         </w:rPr>
-        <w:t xml:space="preserve">We now briefly point to these complications when we first introduce the ASP </w:t>
+        <w:t xml:space="preserve">We </w:t>
       </w:r>
       <w:r>
         <w:rPr>
@@ -9998,7 +10023,8 @@
           <w:lang w:val="en-US" w:eastAsia="sv-SE"/>
           <w14:ligatures w14:val="none"/>
         </w:rPr>
-        <w:t>architecture and</w:t>
+        <w:lastRenderedPageBreak/>
+        <w:t xml:space="preserve">now briefly point to these complications when we first introduce the ASP </w:t>
       </w:r>
       <w:r>
         <w:rPr>
@@ -10012,7 +10038,7 @@
           <w:lang w:val="en-US" w:eastAsia="sv-SE"/>
           <w14:ligatures w14:val="none"/>
         </w:rPr>
-        <w:t xml:space="preserve"> </w:t>
+        <w:t>architecture and</w:t>
       </w:r>
       <w:r>
         <w:rPr>
@@ -10026,8 +10052,7 @@
           <w:lang w:val="en-US" w:eastAsia="sv-SE"/>
           <w14:ligatures w14:val="none"/>
         </w:rPr>
-        <w:lastRenderedPageBreak/>
-        <w:t>refer readers to the general discussion. We also expanded somewhat on this point in the general discussion.</w:t>
+        <w:t xml:space="preserve"> refer readers to the general discussion. We also expanded somewhat on this point in the general discussion.</w:t>
       </w:r>
     </w:p>
     <w:p>
@@ -10621,23 +10646,13 @@
           <w:lang w:val="en-US" w:eastAsia="sv-SE"/>
           <w14:ligatures w14:val="none"/>
         </w:rPr>
-        <w:t xml:space="preserve">the text states the both the likelihoods for chance-guessing (floor baseline) and the best-possible strategy of exactly mirroring the probability distribution of listeners (ceiling baseline). </w:t>
-      </w:r>
-      <w:r>
-        <w:rPr>
-          <w:rFonts w:eastAsia="Times New Roman" w:cs="Times New Roman"/>
-          <w:color w:val="0070C0"/>
-          <w:kern w:val="0"/>
-          <w:sz w:val="22"/>
-          <w:szCs w:val="22"/>
-          <w:lang w:val="en-US" w:eastAsia="sv-SE"/>
-          <w14:ligatures w14:val="none"/>
-        </w:rPr>
-        <w:t xml:space="preserve">The likelihood numbers in the figure can be meaningfully </w:t>
-      </w:r>
-      <w:r>
-        <w:rPr>
-          <w:rFonts w:eastAsia="Times New Roman" w:cs="Times New Roman"/>
+        <w:t xml:space="preserve">the text states the both the likelihoods for chance-guessing (floor baseline) and the best-possible strategy of exactly mirroring the probability distribution of </w:t>
+      </w:r>
+      <w:r>
+        <w:rPr>
+          <w:rFonts w:eastAsia="Times New Roman" w:cs="Times New Roman"/>
+          <w:b/>
+          <w:bCs/>
           <w:color w:val="0070C0"/>
           <w:kern w:val="0"/>
           <w:sz w:val="22"/>
@@ -10646,7 +10661,19 @@
           <w14:ligatures w14:val="none"/>
         </w:rPr>
         <w:lastRenderedPageBreak/>
-        <w:t xml:space="preserve">interpreted relative to those baselines. </w:t>
+        <w:t xml:space="preserve">listeners (ceiling baseline). </w:t>
+      </w:r>
+      <w:r>
+        <w:rPr>
+          <w:rFonts w:eastAsia="Times New Roman" w:cs="Times New Roman"/>
+          <w:color w:val="0070C0"/>
+          <w:kern w:val="0"/>
+          <w:sz w:val="22"/>
+          <w:szCs w:val="22"/>
+          <w:lang w:val="en-US" w:eastAsia="sv-SE"/>
+          <w14:ligatures w14:val="none"/>
+        </w:rPr>
+        <w:t xml:space="preserve">The likelihood numbers in the figure can be meaningfully interpreted relative to those baselines. </w:t>
       </w:r>
       <w:r>
         <w:rPr>
@@ -13013,6 +13040,7 @@
   <w:style w:type="character" w:default="1" w:styleId="Standardstycketeckensnitt">
     <w:name w:val="Default Paragraph Font"/>
     <w:uiPriority w:val="1"/>
+    <w:semiHidden/>
     <w:unhideWhenUsed/>
   </w:style>
   <w:style w:type="table" w:default="1" w:styleId="Normaltabell">

</xml_diff>